<commit_message>
Edits to MS to address crux of rev 2 comments.
</commit_message>
<xml_diff>
--- a/manuscript/submit-2/Aiello-Lammens-Reconstructing-F-alnus-spread-Sub-2.docx
+++ b/manuscript/submit-2/Aiello-Lammens-Reconstructing-F-alnus-spread-Sub-2.docx
@@ -82,8 +82,17 @@
           <w:rFonts w:ascii="Times New Roman" w:hAnsi="Times New Roman" w:cs="Times New Roman"/>
           <w:i/>
         </w:rPr>
-        <w:t>Frangula alnus</w:t>
-      </w:r>
+        <w:t xml:space="preserve">Frangula </w:t>
+      </w:r>
+      <w:proofErr w:type="spellStart"/>
+      <w:r>
+        <w:rPr>
+          <w:rFonts w:ascii="Times New Roman" w:hAnsi="Times New Roman" w:cs="Times New Roman"/>
+          <w:i/>
+        </w:rPr>
+        <w:t>alnus</w:t>
+      </w:r>
+      <w:proofErr w:type="spellEnd"/>
       <w:r>
         <w:rPr>
           <w:rFonts w:ascii="Times New Roman" w:hAnsi="Times New Roman" w:cs="Times New Roman"/>
@@ -435,7 +444,23 @@
           <w:rFonts w:ascii="Times New Roman" w:hAnsi="Times New Roman" w:cs="Times New Roman"/>
           <w:i/>
         </w:rPr>
-        <w:t xml:space="preserve">Frangula alnus </w:t>
+        <w:t xml:space="preserve">Frangula </w:t>
+      </w:r>
+      <w:proofErr w:type="spellStart"/>
+      <w:r>
+        <w:rPr>
+          <w:rFonts w:ascii="Times New Roman" w:hAnsi="Times New Roman" w:cs="Times New Roman"/>
+          <w:i/>
+        </w:rPr>
+        <w:t>alnus</w:t>
+      </w:r>
+      <w:proofErr w:type="spellEnd"/>
+      <w:r>
+        <w:rPr>
+          <w:rFonts w:ascii="Times New Roman" w:hAnsi="Times New Roman" w:cs="Times New Roman"/>
+          <w:i/>
+        </w:rPr>
+        <w:t xml:space="preserve"> </w:t>
       </w:r>
       <w:r>
         <w:rPr>
@@ -580,8 +605,17 @@
           <w:rFonts w:ascii="Times New Roman" w:hAnsi="Times New Roman" w:cs="Times New Roman"/>
           <w:i/>
         </w:rPr>
-        <w:t>F. alnus</w:t>
-      </w:r>
+        <w:t xml:space="preserve">F. </w:t>
+      </w:r>
+      <w:proofErr w:type="spellStart"/>
+      <w:r>
+        <w:rPr>
+          <w:rFonts w:ascii="Times New Roman" w:hAnsi="Times New Roman" w:cs="Times New Roman"/>
+          <w:i/>
+        </w:rPr>
+        <w:t>alnus</w:t>
+      </w:r>
+      <w:proofErr w:type="spellEnd"/>
       <w:r>
         <w:rPr>
           <w:rFonts w:ascii="Times New Roman" w:hAnsi="Times New Roman" w:cs="Times New Roman"/>
@@ -612,7 +646,25 @@
           <w:i/>
           <w:iCs/>
         </w:rPr>
-        <w:t xml:space="preserve">Frangula alnus </w:t>
+        <w:t xml:space="preserve">Frangula </w:t>
+      </w:r>
+      <w:proofErr w:type="spellStart"/>
+      <w:r>
+        <w:rPr>
+          <w:rFonts w:ascii="Times New Roman" w:hAnsi="Times New Roman" w:cs="Times New Roman"/>
+          <w:i/>
+          <w:iCs/>
+        </w:rPr>
+        <w:t>alnus</w:t>
+      </w:r>
+      <w:proofErr w:type="spellEnd"/>
+      <w:r>
+        <w:rPr>
+          <w:rFonts w:ascii="Times New Roman" w:hAnsi="Times New Roman" w:cs="Times New Roman"/>
+          <w:i/>
+          <w:iCs/>
+        </w:rPr>
+        <w:t xml:space="preserve"> </w:t>
       </w:r>
       <w:r>
         <w:rPr>
@@ -705,8 +757,18 @@
           <w:i/>
           <w:iCs/>
         </w:rPr>
-        <w:t>F. alnus</w:t>
-      </w:r>
+        <w:t xml:space="preserve">F. </w:t>
+      </w:r>
+      <w:proofErr w:type="spellStart"/>
+      <w:r>
+        <w:rPr>
+          <w:rFonts w:ascii="Times New Roman" w:hAnsi="Times New Roman" w:cs="Times New Roman"/>
+          <w:i/>
+          <w:iCs/>
+        </w:rPr>
+        <w:t>alnus</w:t>
+      </w:r>
+      <w:proofErr w:type="spellEnd"/>
       <w:r>
         <w:rPr>
           <w:rFonts w:ascii="Times New Roman" w:hAnsi="Times New Roman" w:cs="Times New Roman"/>
@@ -799,7 +861,25 @@
           <w:i/>
           <w:iCs/>
         </w:rPr>
-        <w:t xml:space="preserve">F. alnus </w:t>
+        <w:t xml:space="preserve">F. </w:t>
+      </w:r>
+      <w:proofErr w:type="spellStart"/>
+      <w:r>
+        <w:rPr>
+          <w:rFonts w:ascii="Times New Roman" w:hAnsi="Times New Roman" w:cs="Times New Roman"/>
+          <w:i/>
+          <w:iCs/>
+        </w:rPr>
+        <w:t>alnus</w:t>
+      </w:r>
+      <w:proofErr w:type="spellEnd"/>
+      <w:r>
+        <w:rPr>
+          <w:rFonts w:ascii="Times New Roman" w:hAnsi="Times New Roman" w:cs="Times New Roman"/>
+          <w:i/>
+          <w:iCs/>
+        </w:rPr>
+        <w:t xml:space="preserve"> </w:t>
       </w:r>
       <w:r>
         <w:rPr>
@@ -880,8 +960,17 @@
           <w:rFonts w:ascii="Times New Roman" w:hAnsi="Times New Roman" w:cs="Times New Roman"/>
           <w:i/>
         </w:rPr>
-        <w:t>Frangula alnus</w:t>
-      </w:r>
+        <w:t xml:space="preserve">Frangula </w:t>
+      </w:r>
+      <w:proofErr w:type="spellStart"/>
+      <w:r>
+        <w:rPr>
+          <w:rFonts w:ascii="Times New Roman" w:hAnsi="Times New Roman" w:cs="Times New Roman"/>
+          <w:i/>
+        </w:rPr>
+        <w:t>alnus</w:t>
+      </w:r>
+      <w:proofErr w:type="spellEnd"/>
       <w:r>
         <w:rPr>
           <w:rFonts w:ascii="Times New Roman" w:hAnsi="Times New Roman" w:cs="Times New Roman"/>
@@ -946,8 +1035,6 @@
         </w:rPr>
         <w:t>864</w:t>
       </w:r>
-      <w:bookmarkStart w:id="0" w:name="_GoBack"/>
-      <w:bookmarkEnd w:id="0"/>
       <w:r>
         <w:rPr>
           <w:rFonts w:ascii="Times New Roman" w:hAnsi="Times New Roman" w:cs="Times New Roman"/>
@@ -1101,13 +1188,7 @@
         <w:rPr>
           <w:rFonts w:ascii="Times New Roman" w:hAnsi="Times New Roman" w:cs="Times New Roman"/>
         </w:rPr>
-        <w:t xml:space="preserve"> there is </w:t>
-      </w:r>
-      <w:r>
-        <w:rPr>
-          <w:rFonts w:ascii="Times New Roman" w:hAnsi="Times New Roman" w:cs="Times New Roman"/>
-        </w:rPr>
-        <w:t xml:space="preserve">relatively little population growth in number and area </w:t>
+        <w:t xml:space="preserve"> there is relatively little population growth in number and area </w:t>
       </w:r>
       <w:r>
         <w:rPr>
@@ -1528,7 +1609,23 @@
           <w:rFonts w:ascii="Times New Roman" w:hAnsi="Times New Roman" w:cs="Times New Roman"/>
           <w:color w:val="000000" w:themeColor="text1"/>
         </w:rPr>
-        <w:t>While lags are most often discussed through the lens of population sizes, spatial patterns of species occurrence are directly related, as they are emergent properties of population processes (Merow et al. 2011).</w:t>
+        <w:t>While lags are most often discussed through the lens of population sizes, spatial patterns of species occurrence are directly related, as they are emergent properties of population processes (</w:t>
+      </w:r>
+      <w:proofErr w:type="spellStart"/>
+      <w:r>
+        <w:rPr>
+          <w:rFonts w:ascii="Times New Roman" w:hAnsi="Times New Roman" w:cs="Times New Roman"/>
+          <w:color w:val="000000" w:themeColor="text1"/>
+        </w:rPr>
+        <w:t>Merow</w:t>
+      </w:r>
+      <w:proofErr w:type="spellEnd"/>
+      <w:r>
+        <w:rPr>
+          <w:rFonts w:ascii="Times New Roman" w:hAnsi="Times New Roman" w:cs="Times New Roman"/>
+          <w:color w:val="000000" w:themeColor="text1"/>
+        </w:rPr>
+        <w:t xml:space="preserve"> et al. 2011).</w:t>
       </w:r>
     </w:p>
     <w:p>
@@ -1922,7 +2019,39 @@
           <w:rFonts w:ascii="Times New Roman" w:hAnsi="Times New Roman" w:cs="Times New Roman"/>
           <w:color w:val="000000" w:themeColor="text1"/>
         </w:rPr>
-        <w:t xml:space="preserve">. For example, Catling and Porebski </w:t>
+        <w:t xml:space="preserve">. For example, </w:t>
+      </w:r>
+      <w:proofErr w:type="spellStart"/>
+      <w:r>
+        <w:rPr>
+          <w:rFonts w:ascii="Times New Roman" w:hAnsi="Times New Roman" w:cs="Times New Roman"/>
+          <w:color w:val="000000" w:themeColor="text1"/>
+        </w:rPr>
+        <w:t>Catling</w:t>
+      </w:r>
+      <w:proofErr w:type="spellEnd"/>
+      <w:r>
+        <w:rPr>
+          <w:rFonts w:ascii="Times New Roman" w:hAnsi="Times New Roman" w:cs="Times New Roman"/>
+          <w:color w:val="000000" w:themeColor="text1"/>
+        </w:rPr>
+        <w:t xml:space="preserve"> and </w:t>
+      </w:r>
+      <w:proofErr w:type="spellStart"/>
+      <w:r>
+        <w:rPr>
+          <w:rFonts w:ascii="Times New Roman" w:hAnsi="Times New Roman" w:cs="Times New Roman"/>
+          <w:color w:val="000000" w:themeColor="text1"/>
+        </w:rPr>
+        <w:t>Porebski</w:t>
+      </w:r>
+      <w:proofErr w:type="spellEnd"/>
+      <w:r>
+        <w:rPr>
+          <w:rFonts w:ascii="Times New Roman" w:hAnsi="Times New Roman" w:cs="Times New Roman"/>
+          <w:color w:val="000000" w:themeColor="text1"/>
+        </w:rPr>
+        <w:t xml:space="preserve"> </w:t>
       </w:r>
       <w:r>
         <w:rPr>
@@ -1952,8 +2081,18 @@
           <w:i/>
           <w:iCs/>
         </w:rPr>
-        <w:t>Frangula alnus</w:t>
-      </w:r>
+        <w:t xml:space="preserve">Frangula </w:t>
+      </w:r>
+      <w:proofErr w:type="spellStart"/>
+      <w:r>
+        <w:rPr>
+          <w:rFonts w:ascii="Times New Roman" w:hAnsi="Times New Roman" w:cs="Times New Roman"/>
+          <w:i/>
+          <w:iCs/>
+        </w:rPr>
+        <w:t>alnus</w:t>
+      </w:r>
+      <w:proofErr w:type="spellEnd"/>
       <w:r>
         <w:rPr>
           <w:rFonts w:ascii="Times New Roman" w:hAnsi="Times New Roman" w:cs="Times New Roman"/>
@@ -1989,8 +2128,8 @@
         </w:rPr>
         <w:t xml:space="preserve"> of collection records of </w:t>
       </w:r>
-      <w:bookmarkStart w:id="1" w:name="OLE_LINK3"/>
-      <w:bookmarkStart w:id="2" w:name="OLE_LINK4"/>
+      <w:bookmarkStart w:id="0" w:name="OLE_LINK3"/>
+      <w:bookmarkStart w:id="1" w:name="OLE_LINK4"/>
       <w:r>
         <w:rPr>
           <w:rFonts w:ascii="Times New Roman" w:hAnsi="Times New Roman" w:cs="Times New Roman"/>
@@ -2005,17 +2144,27 @@
           <w:i/>
           <w:color w:val="000000" w:themeColor="text1"/>
         </w:rPr>
-        <w:t xml:space="preserve"> alnus</w:t>
-      </w:r>
-      <w:r>
-        <w:rPr>
-          <w:rFonts w:ascii="Times New Roman" w:hAnsi="Times New Roman" w:cs="Times New Roman"/>
-          <w:color w:val="000000" w:themeColor="text1"/>
-        </w:rPr>
         <w:t xml:space="preserve"> </w:t>
       </w:r>
+      <w:proofErr w:type="spellStart"/>
+      <w:r>
+        <w:rPr>
+          <w:rFonts w:ascii="Times New Roman" w:hAnsi="Times New Roman" w:cs="Times New Roman"/>
+          <w:i/>
+          <w:color w:val="000000" w:themeColor="text1"/>
+        </w:rPr>
+        <w:t>alnus</w:t>
+      </w:r>
+      <w:proofErr w:type="spellEnd"/>
+      <w:r>
+        <w:rPr>
+          <w:rFonts w:ascii="Times New Roman" w:hAnsi="Times New Roman" w:cs="Times New Roman"/>
+          <w:color w:val="000000" w:themeColor="text1"/>
+        </w:rPr>
+        <w:t xml:space="preserve"> </w:t>
+      </w:r>
+      <w:bookmarkEnd w:id="0"/>
       <w:bookmarkEnd w:id="1"/>
-      <w:bookmarkEnd w:id="2"/>
       <w:r>
         <w:rPr>
           <w:rFonts w:ascii="Times New Roman" w:hAnsi="Times New Roman" w:cs="Times New Roman"/>
@@ -2030,14 +2179,34 @@
         </w:rPr>
         <w:t xml:space="preserve"> </w:t>
       </w:r>
-      <w:r>
-        <w:rPr>
-          <w:rFonts w:ascii="Times New Roman" w:hAnsi="Times New Roman" w:cs="Times New Roman"/>
-          <w:i/>
-          <w:color w:val="000000" w:themeColor="text1"/>
-        </w:rPr>
-        <w:t>Rhamnus alnifolia</w:t>
-      </w:r>
+      <w:proofErr w:type="spellStart"/>
+      <w:r>
+        <w:rPr>
+          <w:rFonts w:ascii="Times New Roman" w:hAnsi="Times New Roman" w:cs="Times New Roman"/>
+          <w:i/>
+          <w:color w:val="000000" w:themeColor="text1"/>
+        </w:rPr>
+        <w:t>Rhamnus</w:t>
+      </w:r>
+      <w:proofErr w:type="spellEnd"/>
+      <w:r>
+        <w:rPr>
+          <w:rFonts w:ascii="Times New Roman" w:hAnsi="Times New Roman" w:cs="Times New Roman"/>
+          <w:i/>
+          <w:color w:val="000000" w:themeColor="text1"/>
+        </w:rPr>
+        <w:t xml:space="preserve"> </w:t>
+      </w:r>
+      <w:proofErr w:type="spellStart"/>
+      <w:r>
+        <w:rPr>
+          <w:rFonts w:ascii="Times New Roman" w:hAnsi="Times New Roman" w:cs="Times New Roman"/>
+          <w:i/>
+          <w:color w:val="000000" w:themeColor="text1"/>
+        </w:rPr>
+        <w:t>alnifolia</w:t>
+      </w:r>
+      <w:proofErr w:type="spellEnd"/>
       <w:r>
         <w:rPr>
           <w:rFonts w:ascii="Times New Roman" w:hAnsi="Times New Roman" w:cs="Times New Roman"/>
@@ -2072,8 +2241,18 @@
           <w:i/>
           <w:color w:val="000000" w:themeColor="text1"/>
         </w:rPr>
-        <w:t>F. alnus</w:t>
-      </w:r>
+        <w:t xml:space="preserve">F. </w:t>
+      </w:r>
+      <w:proofErr w:type="spellStart"/>
+      <w:r>
+        <w:rPr>
+          <w:rFonts w:ascii="Times New Roman" w:hAnsi="Times New Roman" w:cs="Times New Roman"/>
+          <w:i/>
+          <w:color w:val="000000" w:themeColor="text1"/>
+        </w:rPr>
+        <w:t>alnus</w:t>
+      </w:r>
+      <w:proofErr w:type="spellEnd"/>
       <w:r>
         <w:rPr>
           <w:rFonts w:ascii="Times New Roman" w:hAnsi="Times New Roman" w:cs="Times New Roman"/>
@@ -2087,8 +2266,18 @@
           <w:i/>
           <w:color w:val="000000" w:themeColor="text1"/>
         </w:rPr>
-        <w:t>F. alnus</w:t>
-      </w:r>
+        <w:t xml:space="preserve">F. </w:t>
+      </w:r>
+      <w:proofErr w:type="spellStart"/>
+      <w:r>
+        <w:rPr>
+          <w:rFonts w:ascii="Times New Roman" w:hAnsi="Times New Roman" w:cs="Times New Roman"/>
+          <w:i/>
+          <w:color w:val="000000" w:themeColor="text1"/>
+        </w:rPr>
+        <w:t>alnus</w:t>
+      </w:r>
+      <w:proofErr w:type="spellEnd"/>
       <w:r>
         <w:rPr>
           <w:rFonts w:ascii="Times New Roman" w:hAnsi="Times New Roman" w:cs="Times New Roman"/>
@@ -2208,13 +2397,23 @@
         </w:rPr>
         <w:t xml:space="preserve"> (</w:t>
       </w:r>
-      <w:r>
-        <w:rPr>
-          <w:rFonts w:ascii="Times New Roman" w:hAnsi="Times New Roman" w:cs="Times New Roman"/>
-          <w:noProof/>
-          <w:color w:val="000000" w:themeColor="text1"/>
-        </w:rPr>
-        <w:t>Aikio, Richard P. Duncan, et al. 2010, Delisle et al. 2003)</w:t>
+      <w:proofErr w:type="spellStart"/>
+      <w:r>
+        <w:rPr>
+          <w:rFonts w:ascii="Times New Roman" w:hAnsi="Times New Roman" w:cs="Times New Roman"/>
+          <w:noProof/>
+          <w:color w:val="000000" w:themeColor="text1"/>
+        </w:rPr>
+        <w:t>Aikio</w:t>
+      </w:r>
+      <w:proofErr w:type="spellEnd"/>
+      <w:r>
+        <w:rPr>
+          <w:rFonts w:ascii="Times New Roman" w:hAnsi="Times New Roman" w:cs="Times New Roman"/>
+          <w:noProof/>
+          <w:color w:val="000000" w:themeColor="text1"/>
+        </w:rPr>
+        <w:t>, Richard P. Duncan, et al. 2010, Delisle et al. 2003)</w:t>
       </w:r>
       <w:r>
         <w:rPr>
@@ -2243,7 +2442,23 @@
           <w:rFonts w:ascii="Times New Roman" w:hAnsi="Times New Roman" w:cs="Times New Roman"/>
           <w:color w:val="000000" w:themeColor="text1"/>
         </w:rPr>
-        <w:t>The method developed by Aikio and colleagues</w:t>
+        <w:t xml:space="preserve">The method developed by </w:t>
+      </w:r>
+      <w:proofErr w:type="spellStart"/>
+      <w:r>
+        <w:rPr>
+          <w:rFonts w:ascii="Times New Roman" w:hAnsi="Times New Roman" w:cs="Times New Roman"/>
+          <w:color w:val="000000" w:themeColor="text1"/>
+        </w:rPr>
+        <w:t>Aikio</w:t>
+      </w:r>
+      <w:proofErr w:type="spellEnd"/>
+      <w:r>
+        <w:rPr>
+          <w:rFonts w:ascii="Times New Roman" w:hAnsi="Times New Roman" w:cs="Times New Roman"/>
+          <w:color w:val="000000" w:themeColor="text1"/>
+        </w:rPr>
+        <w:t xml:space="preserve"> and colleagues</w:t>
       </w:r>
       <w:r>
         <w:rPr>
@@ -2356,8 +2571,17 @@
           <w:rFonts w:ascii="Times New Roman" w:hAnsi="Times New Roman" w:cs="Times New Roman"/>
           <w:i/>
         </w:rPr>
-        <w:t xml:space="preserve"> alnus</w:t>
-      </w:r>
+        <w:t xml:space="preserve"> </w:t>
+      </w:r>
+      <w:proofErr w:type="spellStart"/>
+      <w:r>
+        <w:rPr>
+          <w:rFonts w:ascii="Times New Roman" w:hAnsi="Times New Roman" w:cs="Times New Roman"/>
+          <w:i/>
+        </w:rPr>
+        <w:t>alnus</w:t>
+      </w:r>
+      <w:proofErr w:type="spellEnd"/>
       <w:r>
         <w:rPr>
           <w:rFonts w:ascii="Times New Roman" w:hAnsi="Times New Roman" w:cs="Times New Roman"/>
@@ -2399,7 +2623,23 @@
           <w:rFonts w:ascii="Times New Roman" w:hAnsi="Times New Roman" w:cs="Times New Roman"/>
           <w:i/>
         </w:rPr>
-        <w:t xml:space="preserve">F. alnus </w:t>
+        <w:t xml:space="preserve">F. </w:t>
+      </w:r>
+      <w:proofErr w:type="spellStart"/>
+      <w:r>
+        <w:rPr>
+          <w:rFonts w:ascii="Times New Roman" w:hAnsi="Times New Roman" w:cs="Times New Roman"/>
+          <w:i/>
+        </w:rPr>
+        <w:t>alnus</w:t>
+      </w:r>
+      <w:proofErr w:type="spellEnd"/>
+      <w:r>
+        <w:rPr>
+          <w:rFonts w:ascii="Times New Roman" w:hAnsi="Times New Roman" w:cs="Times New Roman"/>
+          <w:i/>
+        </w:rPr>
+        <w:t xml:space="preserve"> </w:t>
       </w:r>
       <w:r>
         <w:rPr>
@@ -2569,19 +2809,69 @@
           <w:rFonts w:ascii="Times New Roman" w:hAnsi="Times New Roman" w:cs="Times New Roman"/>
           <w:i/>
         </w:rPr>
-        <w:t>F. alnus</w:t>
-      </w:r>
+        <w:t xml:space="preserve">F. </w:t>
+      </w:r>
+      <w:proofErr w:type="spellStart"/>
+      <w:r>
+        <w:rPr>
+          <w:rFonts w:ascii="Times New Roman" w:hAnsi="Times New Roman" w:cs="Times New Roman"/>
+          <w:i/>
+        </w:rPr>
+        <w:t>alnus</w:t>
+      </w:r>
+      <w:proofErr w:type="spellEnd"/>
       <w:r>
         <w:rPr>
           <w:rFonts w:ascii="Times New Roman" w:hAnsi="Times New Roman" w:cs="Times New Roman"/>
         </w:rPr>
         <w:t xml:space="preserve"> experienced an extended lag lasting from the time of its introduction (ca. 1860) to the early 1970s. </w:t>
       </w:r>
-      <w:r>
-        <w:rPr>
-          <w:rFonts w:ascii="Times New Roman" w:hAnsi="Times New Roman" w:cs="Times New Roman"/>
-        </w:rPr>
-        <w:t xml:space="preserve">The approach I use here allowed me to combine data from multiple herbaria, while still accounting for potential biases. </w:t>
+      <w:bookmarkStart w:id="2" w:name="_GoBack"/>
+      <w:r>
+        <w:rPr>
+          <w:rFonts w:ascii="Times New Roman" w:hAnsi="Times New Roman" w:cs="Times New Roman"/>
+        </w:rPr>
+        <w:t xml:space="preserve">The approach I </w:t>
+      </w:r>
+      <w:r>
+        <w:rPr>
+          <w:rFonts w:ascii="Times New Roman" w:hAnsi="Times New Roman" w:cs="Times New Roman"/>
+        </w:rPr>
+        <w:t>develop</w:t>
+      </w:r>
+      <w:r>
+        <w:rPr>
+          <w:rFonts w:ascii="Times New Roman" w:hAnsi="Times New Roman" w:cs="Times New Roman"/>
+        </w:rPr>
+        <w:t xml:space="preserve"> here </w:t>
+      </w:r>
+      <w:r>
+        <w:rPr>
+          <w:rFonts w:ascii="Times New Roman" w:hAnsi="Times New Roman" w:cs="Times New Roman"/>
+        </w:rPr>
+        <w:t>could be particularly useful</w:t>
+      </w:r>
+      <w:r>
+        <w:rPr>
+          <w:rFonts w:ascii="Times New Roman" w:hAnsi="Times New Roman" w:cs="Times New Roman"/>
+        </w:rPr>
+        <w:t xml:space="preserve"> when examining lag phases of non-native species, because at present, lags most likely occurred during a time when natural history collections were spatially sparse and technology did not allow for rapid digitization, resulting in limited availability for continental scale analyses.</w:t>
+      </w:r>
+    </w:p>
+    <w:bookmarkEnd w:id="2"/>
+    <w:p>
+      <w:pPr>
+        <w:spacing w:line="480" w:lineRule="auto"/>
+        <w:ind w:firstLine="720"/>
+        <w:rPr>
+          <w:rFonts w:ascii="Times New Roman" w:hAnsi="Times New Roman" w:cs="Times New Roman"/>
+        </w:rPr>
+      </w:pPr>
+      <w:r>
+        <w:rPr>
+          <w:rFonts w:ascii="Times New Roman" w:hAnsi="Times New Roman" w:cs="Times New Roman"/>
+        </w:rPr>
+        <w:t xml:space="preserve">allowed me to combine data from multiple herbaria, while still accounting for potential biases. </w:t>
       </w:r>
       <w:commentRangeStart w:id="3"/>
       <w:r>
@@ -2740,8 +3030,18 @@
           <w:i/>
           <w:iCs/>
         </w:rPr>
-        <w:t xml:space="preserve"> alnus</w:t>
-      </w:r>
+        <w:t xml:space="preserve"> </w:t>
+      </w:r>
+      <w:proofErr w:type="spellStart"/>
+      <w:r>
+        <w:rPr>
+          <w:rFonts w:ascii="Times New Roman" w:hAnsi="Times New Roman" w:cs="Times New Roman"/>
+          <w:i/>
+          <w:iCs/>
+        </w:rPr>
+        <w:t>alnus</w:t>
+      </w:r>
+      <w:proofErr w:type="spellEnd"/>
       <w:r>
         <w:rPr>
           <w:rFonts w:ascii="Times New Roman" w:hAnsi="Times New Roman" w:cs="Times New Roman"/>
@@ -2753,14 +3053,37 @@
         <w:rPr>
           <w:rFonts w:ascii="Times New Roman" w:hAnsi="Times New Roman" w:cs="Times New Roman"/>
         </w:rPr>
-        <w:t xml:space="preserve">(Rhamnaceae, syn. </w:t>
-      </w:r>
-      <w:r>
-        <w:rPr>
-          <w:rFonts w:ascii="Times New Roman" w:hAnsi="Times New Roman" w:cs="Times New Roman"/>
-          <w:i/>
-        </w:rPr>
-        <w:t>Rhamnus frangula</w:t>
+        <w:t>(</w:t>
+      </w:r>
+      <w:proofErr w:type="spellStart"/>
+      <w:r>
+        <w:rPr>
+          <w:rFonts w:ascii="Times New Roman" w:hAnsi="Times New Roman" w:cs="Times New Roman"/>
+        </w:rPr>
+        <w:t>Rhamnaceae</w:t>
+      </w:r>
+      <w:proofErr w:type="spellEnd"/>
+      <w:r>
+        <w:rPr>
+          <w:rFonts w:ascii="Times New Roman" w:hAnsi="Times New Roman" w:cs="Times New Roman"/>
+        </w:rPr>
+        <w:t xml:space="preserve">, syn. </w:t>
+      </w:r>
+      <w:proofErr w:type="spellStart"/>
+      <w:r>
+        <w:rPr>
+          <w:rFonts w:ascii="Times New Roman" w:hAnsi="Times New Roman" w:cs="Times New Roman"/>
+          <w:i/>
+        </w:rPr>
+        <w:t>Rhamnus</w:t>
+      </w:r>
+      <w:proofErr w:type="spellEnd"/>
+      <w:r>
+        <w:rPr>
+          <w:rFonts w:ascii="Times New Roman" w:hAnsi="Times New Roman" w:cs="Times New Roman"/>
+          <w:i/>
+        </w:rPr>
+        <w:t xml:space="preserve"> frangula</w:t>
       </w:r>
       <w:r>
         <w:rPr>
@@ -3015,7 +3338,25 @@
           <w:i/>
           <w:iCs/>
         </w:rPr>
-        <w:t xml:space="preserve">F. alnus </w:t>
+        <w:t xml:space="preserve">F. </w:t>
+      </w:r>
+      <w:proofErr w:type="spellStart"/>
+      <w:r>
+        <w:rPr>
+          <w:rFonts w:ascii="Times New Roman" w:hAnsi="Times New Roman" w:cs="Times New Roman"/>
+          <w:i/>
+          <w:iCs/>
+        </w:rPr>
+        <w:t>alnus</w:t>
+      </w:r>
+      <w:proofErr w:type="spellEnd"/>
+      <w:r>
+        <w:rPr>
+          <w:rFonts w:ascii="Times New Roman" w:hAnsi="Times New Roman" w:cs="Times New Roman"/>
+          <w:i/>
+          <w:iCs/>
+        </w:rPr>
+        <w:t xml:space="preserve"> </w:t>
       </w:r>
       <w:r>
         <w:rPr>
@@ -3070,13 +3411,35 @@
         <w:rPr>
           <w:rFonts w:ascii="Times New Roman" w:hAnsi="Times New Roman" w:cs="Times New Roman"/>
         </w:rPr>
-        <w:t xml:space="preserve">“Frangula alnus OR </w:t>
-      </w:r>
-      <w:r>
-        <w:rPr>
-          <w:rFonts w:ascii="Times New Roman" w:hAnsi="Times New Roman" w:cs="Times New Roman"/>
-        </w:rPr>
-        <w:t>Rhammus frangula” in</w:t>
+        <w:t xml:space="preserve">“Frangula </w:t>
+      </w:r>
+      <w:proofErr w:type="spellStart"/>
+      <w:r>
+        <w:rPr>
+          <w:rFonts w:ascii="Times New Roman" w:hAnsi="Times New Roman" w:cs="Times New Roman"/>
+        </w:rPr>
+        <w:t>alnus</w:t>
+      </w:r>
+      <w:proofErr w:type="spellEnd"/>
+      <w:r>
+        <w:rPr>
+          <w:rFonts w:ascii="Times New Roman" w:hAnsi="Times New Roman" w:cs="Times New Roman"/>
+        </w:rPr>
+        <w:t xml:space="preserve"> OR </w:t>
+      </w:r>
+      <w:proofErr w:type="spellStart"/>
+      <w:r>
+        <w:rPr>
+          <w:rFonts w:ascii="Times New Roman" w:hAnsi="Times New Roman" w:cs="Times New Roman"/>
+        </w:rPr>
+        <w:t>Rhammus</w:t>
+      </w:r>
+      <w:proofErr w:type="spellEnd"/>
+      <w:r>
+        <w:rPr>
+          <w:rFonts w:ascii="Times New Roman" w:hAnsi="Times New Roman" w:cs="Times New Roman"/>
+        </w:rPr>
+        <w:t xml:space="preserve"> frangula” in</w:t>
       </w:r>
       <w:r>
         <w:rPr>
@@ -3107,8 +3470,17 @@
           <w:rFonts w:ascii="Times New Roman" w:hAnsi="Times New Roman" w:cs="Times New Roman"/>
           <w:i/>
         </w:rPr>
-        <w:t>F. alnus</w:t>
-      </w:r>
+        <w:t xml:space="preserve">F. </w:t>
+      </w:r>
+      <w:proofErr w:type="spellStart"/>
+      <w:r>
+        <w:rPr>
+          <w:rFonts w:ascii="Times New Roman" w:hAnsi="Times New Roman" w:cs="Times New Roman"/>
+          <w:i/>
+        </w:rPr>
+        <w:t>alnus</w:t>
+      </w:r>
+      <w:proofErr w:type="spellEnd"/>
       <w:r>
         <w:rPr>
           <w:rFonts w:ascii="Times New Roman" w:hAnsi="Times New Roman" w:cs="Times New Roman"/>
@@ -3152,7 +3524,25 @@
           <w:i/>
           <w:iCs/>
         </w:rPr>
-        <w:t xml:space="preserve">F. alnus, </w:t>
+        <w:t xml:space="preserve">F. </w:t>
+      </w:r>
+      <w:proofErr w:type="spellStart"/>
+      <w:r>
+        <w:rPr>
+          <w:rFonts w:ascii="Times New Roman" w:hAnsi="Times New Roman" w:cs="Times New Roman"/>
+          <w:i/>
+          <w:iCs/>
+        </w:rPr>
+        <w:t>alnus</w:t>
+      </w:r>
+      <w:proofErr w:type="spellEnd"/>
+      <w:r>
+        <w:rPr>
+          <w:rFonts w:ascii="Times New Roman" w:hAnsi="Times New Roman" w:cs="Times New Roman"/>
+          <w:i/>
+          <w:iCs/>
+        </w:rPr>
+        <w:t xml:space="preserve">, </w:t>
       </w:r>
       <w:r>
         <w:rPr>
@@ -3348,23 +3738,53 @@
         </w:rPr>
         <w:t xml:space="preserve">For these I used associated descriptive data (e.g., town or building names, etc.) and </w:t>
       </w:r>
+      <w:proofErr w:type="spellStart"/>
       <w:r>
         <w:rPr>
           <w:rFonts w:ascii="Times New Roman" w:hAnsi="Times New Roman" w:cs="Times New Roman"/>
           <w:color w:val="000000" w:themeColor="text1"/>
           <w:highlight w:val="yellow"/>
         </w:rPr>
-        <w:t>GoogleEarth (Google Inc.) to georeference records (</w:t>
-      </w:r>
-      <w:r>
-        <w:rPr>
-          <w:rFonts w:ascii="Times New Roman" w:hAnsi="Times New Roman" w:cs="Times New Roman"/>
-          <w:i/>
+        <w:t>GoogleEarth</w:t>
+      </w:r>
+      <w:proofErr w:type="spellEnd"/>
+      <w:r>
+        <w:rPr>
+          <w:rFonts w:ascii="Times New Roman" w:hAnsi="Times New Roman" w:cs="Times New Roman"/>
           <w:color w:val="000000" w:themeColor="text1"/>
           <w:highlight w:val="yellow"/>
         </w:rPr>
+        <w:t xml:space="preserve"> (Google Inc.) to </w:t>
+      </w:r>
+      <w:proofErr w:type="spellStart"/>
+      <w:r>
+        <w:rPr>
+          <w:rFonts w:ascii="Times New Roman" w:hAnsi="Times New Roman" w:cs="Times New Roman"/>
+          <w:color w:val="000000" w:themeColor="text1"/>
+          <w:highlight w:val="yellow"/>
+        </w:rPr>
+        <w:t>georeference</w:t>
+      </w:r>
+      <w:proofErr w:type="spellEnd"/>
+      <w:r>
+        <w:rPr>
+          <w:rFonts w:ascii="Times New Roman" w:hAnsi="Times New Roman" w:cs="Times New Roman"/>
+          <w:color w:val="000000" w:themeColor="text1"/>
+          <w:highlight w:val="yellow"/>
+        </w:rPr>
+        <w:t xml:space="preserve"> records (</w:t>
+      </w:r>
+      <w:proofErr w:type="spellStart"/>
+      <w:r>
+        <w:rPr>
+          <w:rFonts w:ascii="Times New Roman" w:hAnsi="Times New Roman" w:cs="Times New Roman"/>
+          <w:i/>
+          <w:color w:val="000000" w:themeColor="text1"/>
+          <w:highlight w:val="yellow"/>
+        </w:rPr>
         <w:t>sensu</w:t>
       </w:r>
+      <w:proofErr w:type="spellEnd"/>
       <w:r>
         <w:rPr>
           <w:rFonts w:ascii="Times New Roman" w:hAnsi="Times New Roman" w:cs="Times New Roman"/>
@@ -3413,7 +3833,25 @@
           <w:color w:val="000000" w:themeColor="text1"/>
           <w:highlight w:val="yellow"/>
         </w:rPr>
-        <w:t xml:space="preserve"> guidelines from the Biogeomancer Consortium </w:t>
+        <w:t xml:space="preserve"> guidelines from the </w:t>
+      </w:r>
+      <w:proofErr w:type="spellStart"/>
+      <w:r>
+        <w:rPr>
+          <w:rFonts w:ascii="Times New Roman" w:hAnsi="Times New Roman" w:cs="Times New Roman"/>
+          <w:color w:val="000000" w:themeColor="text1"/>
+          <w:highlight w:val="yellow"/>
+        </w:rPr>
+        <w:t>Biogeomancer</w:t>
+      </w:r>
+      <w:proofErr w:type="spellEnd"/>
+      <w:r>
+        <w:rPr>
+          <w:rFonts w:ascii="Times New Roman" w:hAnsi="Times New Roman" w:cs="Times New Roman"/>
+          <w:color w:val="000000" w:themeColor="text1"/>
+          <w:highlight w:val="yellow"/>
+        </w:rPr>
+        <w:t xml:space="preserve"> Consortium </w:t>
       </w:r>
       <w:r>
         <w:rPr>
@@ -3502,12 +3940,21 @@
         </w:rPr>
         <w:t>(</w:t>
       </w:r>
-      <w:r>
-        <w:rPr>
-          <w:rFonts w:ascii="Times New Roman" w:hAnsi="Times New Roman" w:cs="Times New Roman"/>
-          <w:i/>
-        </w:rPr>
-        <w:t xml:space="preserve">sensu </w:t>
+      <w:proofErr w:type="spellStart"/>
+      <w:r>
+        <w:rPr>
+          <w:rFonts w:ascii="Times New Roman" w:hAnsi="Times New Roman" w:cs="Times New Roman"/>
+          <w:i/>
+        </w:rPr>
+        <w:t>sensu</w:t>
+      </w:r>
+      <w:proofErr w:type="spellEnd"/>
+      <w:r>
+        <w:rPr>
+          <w:rFonts w:ascii="Times New Roman" w:hAnsi="Times New Roman" w:cs="Times New Roman"/>
+          <w:i/>
+        </w:rPr>
+        <w:t xml:space="preserve"> </w:t>
       </w:r>
       <w:r>
         <w:rPr>
@@ -3527,8 +3974,17 @@
           <w:rFonts w:ascii="Times New Roman" w:hAnsi="Times New Roman" w:cs="Times New Roman"/>
           <w:i/>
         </w:rPr>
-        <w:t>F. alnus</w:t>
-      </w:r>
+        <w:t xml:space="preserve">F. </w:t>
+      </w:r>
+      <w:proofErr w:type="spellStart"/>
+      <w:r>
+        <w:rPr>
+          <w:rFonts w:ascii="Times New Roman" w:hAnsi="Times New Roman" w:cs="Times New Roman"/>
+          <w:i/>
+        </w:rPr>
+        <w:t>alnus</w:t>
+      </w:r>
+      <w:proofErr w:type="spellEnd"/>
       <w:r>
         <w:rPr>
           <w:rFonts w:ascii="Times New Roman" w:hAnsi="Times New Roman" w:cs="Times New Roman"/>
@@ -3665,6 +4121,7 @@
         </w:rPr>
         <w:t xml:space="preserve">F. </w:t>
       </w:r>
+      <w:proofErr w:type="spellStart"/>
       <w:r>
         <w:rPr>
           <w:rFonts w:ascii="Times New Roman" w:hAnsi="Times New Roman" w:cs="Times New Roman"/>
@@ -3673,6 +4130,7 @@
         </w:rPr>
         <w:t>alnus</w:t>
       </w:r>
+      <w:proofErr w:type="spellEnd"/>
       <w:r>
         <w:rPr>
           <w:rFonts w:ascii="Times New Roman" w:hAnsi="Times New Roman" w:cs="Times New Roman"/>
@@ -3784,7 +4242,35 @@
         <w:rPr>
           <w:rFonts w:ascii="Times New Roman" w:hAnsi="Times New Roman" w:cs="Times New Roman"/>
         </w:rPr>
-        <w:t xml:space="preserve"> “raster”, “rgdal”, and “dismo” packages </w:t>
+        <w:t xml:space="preserve"> “raster”, “</w:t>
+      </w:r>
+      <w:proofErr w:type="spellStart"/>
+      <w:r>
+        <w:rPr>
+          <w:rFonts w:ascii="Times New Roman" w:hAnsi="Times New Roman" w:cs="Times New Roman"/>
+        </w:rPr>
+        <w:t>rgdal</w:t>
+      </w:r>
+      <w:proofErr w:type="spellEnd"/>
+      <w:r>
+        <w:rPr>
+          <w:rFonts w:ascii="Times New Roman" w:hAnsi="Times New Roman" w:cs="Times New Roman"/>
+        </w:rPr>
+        <w:t>”, and “</w:t>
+      </w:r>
+      <w:proofErr w:type="spellStart"/>
+      <w:r>
+        <w:rPr>
+          <w:rFonts w:ascii="Times New Roman" w:hAnsi="Times New Roman" w:cs="Times New Roman"/>
+        </w:rPr>
+        <w:t>dismo</w:t>
+      </w:r>
+      <w:proofErr w:type="spellEnd"/>
+      <w:r>
+        <w:rPr>
+          <w:rFonts w:ascii="Times New Roman" w:hAnsi="Times New Roman" w:cs="Times New Roman"/>
+        </w:rPr>
+        <w:t xml:space="preserve">” packages </w:t>
       </w:r>
       <w:r>
         <w:rPr>
@@ -3872,8 +4358,17 @@
           <w:rFonts w:ascii="Times New Roman" w:hAnsi="Times New Roman" w:cs="Times New Roman"/>
           <w:i/>
         </w:rPr>
-        <w:t>F. alnus</w:t>
-      </w:r>
+        <w:t xml:space="preserve">F. </w:t>
+      </w:r>
+      <w:proofErr w:type="spellStart"/>
+      <w:r>
+        <w:rPr>
+          <w:rFonts w:ascii="Times New Roman" w:hAnsi="Times New Roman" w:cs="Times New Roman"/>
+          <w:i/>
+        </w:rPr>
+        <w:t>alnus</w:t>
+      </w:r>
+      <w:proofErr w:type="spellEnd"/>
       <w:r>
         <w:rPr>
           <w:rFonts w:ascii="Times New Roman" w:hAnsi="Times New Roman" w:cs="Times New Roman"/>
@@ -4179,7 +4674,25 @@
           <w:i/>
           <w:iCs/>
         </w:rPr>
-        <w:t xml:space="preserve">F. alnus </w:t>
+        <w:t xml:space="preserve">F. </w:t>
+      </w:r>
+      <w:proofErr w:type="spellStart"/>
+      <w:r>
+        <w:rPr>
+          <w:rFonts w:ascii="Times New Roman" w:hAnsi="Times New Roman" w:cs="Times New Roman"/>
+          <w:i/>
+          <w:iCs/>
+        </w:rPr>
+        <w:t>alnus</w:t>
+      </w:r>
+      <w:proofErr w:type="spellEnd"/>
+      <w:r>
+        <w:rPr>
+          <w:rFonts w:ascii="Times New Roman" w:hAnsi="Times New Roman" w:cs="Times New Roman"/>
+          <w:i/>
+          <w:iCs/>
+        </w:rPr>
+        <w:t xml:space="preserve"> </w:t>
       </w:r>
       <w:r>
         <w:rPr>
@@ -4192,8 +4705,17 @@
           <w:rFonts w:ascii="Times New Roman" w:hAnsi="Times New Roman" w:cs="Times New Roman"/>
           <w:i/>
         </w:rPr>
-        <w:t>F. alnus</w:t>
-      </w:r>
+        <w:t xml:space="preserve">F. </w:t>
+      </w:r>
+      <w:proofErr w:type="spellStart"/>
+      <w:r>
+        <w:rPr>
+          <w:rFonts w:ascii="Times New Roman" w:hAnsi="Times New Roman" w:cs="Times New Roman"/>
+          <w:i/>
+        </w:rPr>
+        <w:t>alnus</w:t>
+      </w:r>
+      <w:proofErr w:type="spellEnd"/>
       <w:r>
         <w:rPr>
           <w:rFonts w:ascii="Times New Roman" w:hAnsi="Times New Roman" w:cs="Times New Roman"/>
@@ -4359,8 +4881,18 @@
           <w:i/>
           <w:iCs/>
         </w:rPr>
-        <w:t>F. alnus</w:t>
-      </w:r>
+        <w:t xml:space="preserve">F. </w:t>
+      </w:r>
+      <w:proofErr w:type="spellStart"/>
+      <w:r>
+        <w:rPr>
+          <w:rFonts w:ascii="Times New Roman" w:hAnsi="Times New Roman" w:cs="Times New Roman"/>
+          <w:i/>
+          <w:iCs/>
+        </w:rPr>
+        <w:t>alnus</w:t>
+      </w:r>
+      <w:proofErr w:type="spellEnd"/>
       <w:r>
         <w:rPr>
           <w:rFonts w:ascii="Times New Roman" w:hAnsi="Times New Roman" w:cs="Times New Roman"/>
@@ -4379,14 +4911,34 @@
         </w:rPr>
         <w:t xml:space="preserve"> </w:t>
       </w:r>
-      <w:r>
-        <w:rPr>
-          <w:rFonts w:ascii="Times New Roman" w:hAnsi="Times New Roman" w:cs="Times New Roman"/>
-          <w:i/>
-          <w:iCs/>
-        </w:rPr>
-        <w:t>Alnus incana</w:t>
-      </w:r>
+      <w:proofErr w:type="spellStart"/>
+      <w:r>
+        <w:rPr>
+          <w:rFonts w:ascii="Times New Roman" w:hAnsi="Times New Roman" w:cs="Times New Roman"/>
+          <w:i/>
+          <w:iCs/>
+        </w:rPr>
+        <w:t>Alnus</w:t>
+      </w:r>
+      <w:proofErr w:type="spellEnd"/>
+      <w:r>
+        <w:rPr>
+          <w:rFonts w:ascii="Times New Roman" w:hAnsi="Times New Roman" w:cs="Times New Roman"/>
+          <w:i/>
+          <w:iCs/>
+        </w:rPr>
+        <w:t xml:space="preserve"> </w:t>
+      </w:r>
+      <w:proofErr w:type="spellStart"/>
+      <w:r>
+        <w:rPr>
+          <w:rFonts w:ascii="Times New Roman" w:hAnsi="Times New Roman" w:cs="Times New Roman"/>
+          <w:i/>
+          <w:iCs/>
+        </w:rPr>
+        <w:t>incana</w:t>
+      </w:r>
+      <w:proofErr w:type="spellEnd"/>
       <w:r>
         <w:rPr>
           <w:rFonts w:ascii="Times New Roman" w:hAnsi="Times New Roman" w:cs="Times New Roman"/>
@@ -4428,8 +4980,18 @@
           <w:i/>
           <w:iCs/>
         </w:rPr>
-        <w:t xml:space="preserve"> serrulata</w:t>
-      </w:r>
+        <w:t xml:space="preserve"> </w:t>
+      </w:r>
+      <w:proofErr w:type="spellStart"/>
+      <w:r>
+        <w:rPr>
+          <w:rFonts w:ascii="Times New Roman" w:hAnsi="Times New Roman" w:cs="Times New Roman"/>
+          <w:i/>
+          <w:iCs/>
+        </w:rPr>
+        <w:t>serrulata</w:t>
+      </w:r>
+      <w:proofErr w:type="spellEnd"/>
       <w:r>
         <w:rPr>
           <w:rFonts w:ascii="Times New Roman" w:hAnsi="Times New Roman" w:cs="Times New Roman"/>
@@ -4455,25 +5017,53 @@
         </w:rPr>
         <w:t xml:space="preserve">, </w:t>
       </w:r>
-      <w:r>
-        <w:rPr>
-          <w:rFonts w:ascii="Times New Roman" w:hAnsi="Times New Roman" w:cs="Times New Roman"/>
-          <w:i/>
-          <w:iCs/>
-        </w:rPr>
-        <w:t>Rhamnus alnifolia</w:t>
-      </w:r>
+      <w:proofErr w:type="spellStart"/>
+      <w:r>
+        <w:rPr>
+          <w:rFonts w:ascii="Times New Roman" w:hAnsi="Times New Roman" w:cs="Times New Roman"/>
+          <w:i/>
+          <w:iCs/>
+        </w:rPr>
+        <w:t>Rhamnus</w:t>
+      </w:r>
+      <w:proofErr w:type="spellEnd"/>
+      <w:r>
+        <w:rPr>
+          <w:rFonts w:ascii="Times New Roman" w:hAnsi="Times New Roman" w:cs="Times New Roman"/>
+          <w:i/>
+          <w:iCs/>
+        </w:rPr>
+        <w:t xml:space="preserve"> </w:t>
+      </w:r>
+      <w:proofErr w:type="spellStart"/>
+      <w:r>
+        <w:rPr>
+          <w:rFonts w:ascii="Times New Roman" w:hAnsi="Times New Roman" w:cs="Times New Roman"/>
+          <w:i/>
+          <w:iCs/>
+        </w:rPr>
+        <w:t>alnifolia</w:t>
+      </w:r>
+      <w:proofErr w:type="spellEnd"/>
       <w:r>
         <w:rPr>
           <w:rFonts w:ascii="Times New Roman" w:hAnsi="Times New Roman" w:cs="Times New Roman"/>
         </w:rPr>
         <w:t xml:space="preserve"> (</w:t>
       </w:r>
-      <w:r>
-        <w:rPr>
-          <w:rFonts w:ascii="Times New Roman" w:hAnsi="Times New Roman" w:cs="Times New Roman"/>
-        </w:rPr>
-        <w:t>Alderleaf Buckthorn</w:t>
+      <w:proofErr w:type="spellStart"/>
+      <w:r>
+        <w:rPr>
+          <w:rFonts w:ascii="Times New Roman" w:hAnsi="Times New Roman" w:cs="Times New Roman"/>
+        </w:rPr>
+        <w:t>Alderleaf</w:t>
+      </w:r>
+      <w:proofErr w:type="spellEnd"/>
+      <w:r>
+        <w:rPr>
+          <w:rFonts w:ascii="Times New Roman" w:hAnsi="Times New Roman" w:cs="Times New Roman"/>
+        </w:rPr>
+        <w:t xml:space="preserve"> Buckthorn</w:t>
       </w:r>
       <w:r>
         <w:rPr>
@@ -4494,8 +5084,18 @@
           <w:i/>
           <w:iCs/>
         </w:rPr>
-        <w:t>Salix peiolarisi</w:t>
-      </w:r>
+        <w:t xml:space="preserve">Salix </w:t>
+      </w:r>
+      <w:proofErr w:type="spellStart"/>
+      <w:r>
+        <w:rPr>
+          <w:rFonts w:ascii="Times New Roman" w:hAnsi="Times New Roman" w:cs="Times New Roman"/>
+          <w:i/>
+          <w:iCs/>
+        </w:rPr>
+        <w:t>peiolarisi</w:t>
+      </w:r>
+      <w:proofErr w:type="spellEnd"/>
       <w:r>
         <w:rPr>
           <w:rFonts w:ascii="Times New Roman" w:hAnsi="Times New Roman" w:cs="Times New Roman"/>
@@ -4523,13 +5123,23 @@
         </w:rPr>
         <w:t xml:space="preserve">, </w:t>
       </w:r>
-      <w:r>
-        <w:rPr>
-          <w:rFonts w:ascii="Times New Roman" w:hAnsi="Times New Roman" w:cs="Times New Roman"/>
-          <w:i/>
-          <w:iCs/>
-        </w:rPr>
-        <w:t>Hamamelis virginica</w:t>
+      <w:proofErr w:type="spellStart"/>
+      <w:r>
+        <w:rPr>
+          <w:rFonts w:ascii="Times New Roman" w:hAnsi="Times New Roman" w:cs="Times New Roman"/>
+          <w:i/>
+          <w:iCs/>
+        </w:rPr>
+        <w:t>Hamamelis</w:t>
+      </w:r>
+      <w:proofErr w:type="spellEnd"/>
+      <w:r>
+        <w:rPr>
+          <w:rFonts w:ascii="Times New Roman" w:hAnsi="Times New Roman" w:cs="Times New Roman"/>
+          <w:i/>
+          <w:iCs/>
+        </w:rPr>
+        <w:t xml:space="preserve"> virginica</w:t>
       </w:r>
       <w:r>
         <w:rPr>
@@ -4566,7 +5176,16 @@
           <w:i/>
           <w:iCs/>
         </w:rPr>
-        <w:t>Fraxinus a</w:t>
+        <w:t xml:space="preserve">Fraxinus </w:t>
+      </w:r>
+      <w:proofErr w:type="spellStart"/>
+      <w:r>
+        <w:rPr>
+          <w:rFonts w:ascii="Times New Roman" w:hAnsi="Times New Roman" w:cs="Times New Roman"/>
+          <w:i/>
+          <w:iCs/>
+        </w:rPr>
+        <w:t>a</w:t>
       </w:r>
       <w:r>
         <w:rPr>
@@ -4576,6 +5195,7 @@
         </w:rPr>
         <w:t>mericana</w:t>
       </w:r>
+      <w:proofErr w:type="spellEnd"/>
       <w:r>
         <w:rPr>
           <w:rFonts w:ascii="Times New Roman" w:hAnsi="Times New Roman" w:cs="Times New Roman"/>
@@ -4613,8 +5233,17 @@
           <w:rFonts w:ascii="Times New Roman" w:hAnsi="Times New Roman" w:cs="Times New Roman"/>
           <w:i/>
         </w:rPr>
-        <w:t>F. alnus</w:t>
-      </w:r>
+        <w:t xml:space="preserve">F. </w:t>
+      </w:r>
+      <w:proofErr w:type="spellStart"/>
+      <w:r>
+        <w:rPr>
+          <w:rFonts w:ascii="Times New Roman" w:hAnsi="Times New Roman" w:cs="Times New Roman"/>
+          <w:i/>
+        </w:rPr>
+        <w:t>alnus</w:t>
+      </w:r>
+      <w:proofErr w:type="spellEnd"/>
       <w:r>
         <w:rPr>
           <w:rFonts w:ascii="Times New Roman" w:hAnsi="Times New Roman" w:cs="Times New Roman"/>
@@ -4778,8 +5407,17 @@
           <w:rFonts w:ascii="Times New Roman" w:hAnsi="Times New Roman" w:cs="Times New Roman"/>
           <w:i/>
         </w:rPr>
-        <w:t>F. alnus</w:t>
-      </w:r>
+        <w:t xml:space="preserve">F. </w:t>
+      </w:r>
+      <w:proofErr w:type="spellStart"/>
+      <w:r>
+        <w:rPr>
+          <w:rFonts w:ascii="Times New Roman" w:hAnsi="Times New Roman" w:cs="Times New Roman"/>
+          <w:i/>
+        </w:rPr>
+        <w:t>alnus</w:t>
+      </w:r>
+      <w:proofErr w:type="spellEnd"/>
       <w:r>
         <w:rPr>
           <w:rFonts w:ascii="Times New Roman" w:hAnsi="Times New Roman" w:cs="Times New Roman"/>
@@ -5010,8 +5648,17 @@
           <w:rFonts w:ascii="Times New Roman" w:hAnsi="Times New Roman" w:cs="Times New Roman"/>
           <w:i/>
         </w:rPr>
-        <w:t>F. alnus</w:t>
-      </w:r>
+        <w:t xml:space="preserve">F. </w:t>
+      </w:r>
+      <w:proofErr w:type="spellStart"/>
+      <w:r>
+        <w:rPr>
+          <w:rFonts w:ascii="Times New Roman" w:hAnsi="Times New Roman" w:cs="Times New Roman"/>
+          <w:i/>
+        </w:rPr>
+        <w:t>alnus</w:t>
+      </w:r>
+      <w:proofErr w:type="spellEnd"/>
       <w:r>
         <w:rPr>
           <w:rFonts w:ascii="Times New Roman" w:hAnsi="Times New Roman" w:cs="Times New Roman"/>
@@ -5030,7 +5677,23 @@
           <w:rFonts w:ascii="Times New Roman" w:hAnsi="Times New Roman" w:cs="Times New Roman"/>
           <w:i/>
         </w:rPr>
-        <w:t xml:space="preserve">F. alnus, </w:t>
+        <w:t xml:space="preserve">F. </w:t>
+      </w:r>
+      <w:proofErr w:type="spellStart"/>
+      <w:r>
+        <w:rPr>
+          <w:rFonts w:ascii="Times New Roman" w:hAnsi="Times New Roman" w:cs="Times New Roman"/>
+          <w:i/>
+        </w:rPr>
+        <w:t>alnus</w:t>
+      </w:r>
+      <w:proofErr w:type="spellEnd"/>
+      <w:r>
+        <w:rPr>
+          <w:rFonts w:ascii="Times New Roman" w:hAnsi="Times New Roman" w:cs="Times New Roman"/>
+          <w:i/>
+        </w:rPr>
+        <w:t xml:space="preserve">, </w:t>
       </w:r>
       <w:r>
         <w:rPr>
@@ -5049,8 +5712,17 @@
           <w:rFonts w:ascii="Times New Roman" w:hAnsi="Times New Roman" w:cs="Times New Roman"/>
           <w:i/>
         </w:rPr>
-        <w:t>Fraxinus americana</w:t>
-      </w:r>
+        <w:t xml:space="preserve">Fraxinus </w:t>
+      </w:r>
+      <w:proofErr w:type="spellStart"/>
+      <w:r>
+        <w:rPr>
+          <w:rFonts w:ascii="Times New Roman" w:hAnsi="Times New Roman" w:cs="Times New Roman"/>
+          <w:i/>
+        </w:rPr>
+        <w:t>americana</w:t>
+      </w:r>
+      <w:proofErr w:type="spellEnd"/>
       <w:r>
         <w:rPr>
           <w:rFonts w:ascii="Times New Roman" w:hAnsi="Times New Roman" w:cs="Times New Roman"/>
@@ -5080,8 +5752,17 @@
           <w:rFonts w:ascii="Times New Roman" w:hAnsi="Times New Roman" w:cs="Times New Roman"/>
           <w:i/>
         </w:rPr>
-        <w:t>F. alnus</w:t>
-      </w:r>
+        <w:t xml:space="preserve">F. </w:t>
+      </w:r>
+      <w:proofErr w:type="spellStart"/>
+      <w:r>
+        <w:rPr>
+          <w:rFonts w:ascii="Times New Roman" w:hAnsi="Times New Roman" w:cs="Times New Roman"/>
+          <w:i/>
+        </w:rPr>
+        <w:t>alnus</w:t>
+      </w:r>
+      <w:proofErr w:type="spellEnd"/>
       <w:r>
         <w:rPr>
           <w:rFonts w:ascii="Times New Roman" w:hAnsi="Times New Roman" w:cs="Times New Roman"/>
@@ -5105,8 +5786,17 @@
           <w:rFonts w:ascii="Times New Roman" w:hAnsi="Times New Roman" w:cs="Times New Roman"/>
           <w:i/>
         </w:rPr>
-        <w:t>F. alnus</w:t>
-      </w:r>
+        <w:t xml:space="preserve">F. </w:t>
+      </w:r>
+      <w:proofErr w:type="spellStart"/>
+      <w:r>
+        <w:rPr>
+          <w:rFonts w:ascii="Times New Roman" w:hAnsi="Times New Roman" w:cs="Times New Roman"/>
+          <w:i/>
+        </w:rPr>
+        <w:t>alnus</w:t>
+      </w:r>
+      <w:proofErr w:type="spellEnd"/>
       <w:r>
         <w:rPr>
           <w:rFonts w:ascii="Times New Roman" w:hAnsi="Times New Roman" w:cs="Times New Roman"/>
@@ -5220,8 +5910,17 @@
           <w:rFonts w:ascii="Times New Roman" w:hAnsi="Times New Roman" w:cs="Times New Roman"/>
           <w:i/>
         </w:rPr>
-        <w:t>F. alnus</w:t>
-      </w:r>
+        <w:t xml:space="preserve">F. </w:t>
+      </w:r>
+      <w:proofErr w:type="spellStart"/>
+      <w:r>
+        <w:rPr>
+          <w:rFonts w:ascii="Times New Roman" w:hAnsi="Times New Roman" w:cs="Times New Roman"/>
+          <w:i/>
+        </w:rPr>
+        <w:t>alnus</w:t>
+      </w:r>
+      <w:proofErr w:type="spellEnd"/>
       <w:r>
         <w:rPr>
           <w:rFonts w:ascii="Times New Roman" w:hAnsi="Times New Roman" w:cs="Times New Roman"/>
@@ -5233,8 +5932,17 @@
           <w:rFonts w:ascii="Times New Roman" w:hAnsi="Times New Roman" w:cs="Times New Roman"/>
           <w:i/>
         </w:rPr>
-        <w:t>F. alnus</w:t>
-      </w:r>
+        <w:t xml:space="preserve">F. </w:t>
+      </w:r>
+      <w:proofErr w:type="spellStart"/>
+      <w:r>
+        <w:rPr>
+          <w:rFonts w:ascii="Times New Roman" w:hAnsi="Times New Roman" w:cs="Times New Roman"/>
+          <w:i/>
+        </w:rPr>
+        <w:t>alnus</w:t>
+      </w:r>
+      <w:proofErr w:type="spellEnd"/>
       <w:r>
         <w:rPr>
           <w:rFonts w:ascii="Times New Roman" w:hAnsi="Times New Roman" w:cs="Times New Roman"/>
@@ -5295,8 +6003,17 @@
           <w:rFonts w:ascii="Times New Roman" w:hAnsi="Times New Roman" w:cs="Times New Roman"/>
           <w:i/>
         </w:rPr>
-        <w:t>F. alnus</w:t>
-      </w:r>
+        <w:t xml:space="preserve">F. </w:t>
+      </w:r>
+      <w:proofErr w:type="spellStart"/>
+      <w:r>
+        <w:rPr>
+          <w:rFonts w:ascii="Times New Roman" w:hAnsi="Times New Roman" w:cs="Times New Roman"/>
+          <w:i/>
+        </w:rPr>
+        <w:t>alnus</w:t>
+      </w:r>
+      <w:proofErr w:type="spellEnd"/>
       <w:r>
         <w:rPr>
           <w:rFonts w:ascii="Times New Roman" w:hAnsi="Times New Roman" w:cs="Times New Roman"/>
@@ -5363,8 +6080,17 @@
           <w:rFonts w:ascii="Times New Roman" w:hAnsi="Times New Roman" w:cs="Times New Roman"/>
           <w:i/>
         </w:rPr>
-        <w:t>F. alnus</w:t>
-      </w:r>
+        <w:t xml:space="preserve">F. </w:t>
+      </w:r>
+      <w:proofErr w:type="spellStart"/>
+      <w:r>
+        <w:rPr>
+          <w:rFonts w:ascii="Times New Roman" w:hAnsi="Times New Roman" w:cs="Times New Roman"/>
+          <w:i/>
+        </w:rPr>
+        <w:t>alnus</w:t>
+      </w:r>
+      <w:proofErr w:type="spellEnd"/>
       <w:r>
         <w:rPr>
           <w:rFonts w:ascii="Times New Roman" w:hAnsi="Times New Roman" w:cs="Times New Roman"/>
@@ -5395,8 +6121,17 @@
           <w:rFonts w:ascii="Times New Roman" w:hAnsi="Times New Roman" w:cs="Times New Roman"/>
           <w:i/>
         </w:rPr>
-        <w:t>F. alnus</w:t>
-      </w:r>
+        <w:t xml:space="preserve">F. </w:t>
+      </w:r>
+      <w:proofErr w:type="spellStart"/>
+      <w:r>
+        <w:rPr>
+          <w:rFonts w:ascii="Times New Roman" w:hAnsi="Times New Roman" w:cs="Times New Roman"/>
+          <w:i/>
+        </w:rPr>
+        <w:t>alnus</w:t>
+      </w:r>
+      <w:proofErr w:type="spellEnd"/>
       <w:r>
         <w:rPr>
           <w:rFonts w:ascii="Times New Roman" w:hAnsi="Times New Roman" w:cs="Times New Roman"/>
@@ -5408,8 +6143,17 @@
           <w:rFonts w:ascii="Times New Roman" w:hAnsi="Times New Roman" w:cs="Times New Roman"/>
           <w:i/>
         </w:rPr>
-        <w:t>F. alnus</w:t>
-      </w:r>
+        <w:t xml:space="preserve">F. </w:t>
+      </w:r>
+      <w:proofErr w:type="spellStart"/>
+      <w:r>
+        <w:rPr>
+          <w:rFonts w:ascii="Times New Roman" w:hAnsi="Times New Roman" w:cs="Times New Roman"/>
+          <w:i/>
+        </w:rPr>
+        <w:t>alnus</w:t>
+      </w:r>
+      <w:proofErr w:type="spellEnd"/>
       <w:r>
         <w:rPr>
           <w:rFonts w:ascii="Times New Roman" w:hAnsi="Times New Roman" w:cs="Times New Roman"/>
@@ -5451,8 +6195,17 @@
           <w:rFonts w:ascii="Times New Roman" w:hAnsi="Times New Roman" w:cs="Times New Roman"/>
           <w:i/>
         </w:rPr>
-        <w:t>F. alnus</w:t>
-      </w:r>
+        <w:t xml:space="preserve">F. </w:t>
+      </w:r>
+      <w:proofErr w:type="spellStart"/>
+      <w:r>
+        <w:rPr>
+          <w:rFonts w:ascii="Times New Roman" w:hAnsi="Times New Roman" w:cs="Times New Roman"/>
+          <w:i/>
+        </w:rPr>
+        <w:t>alnus</w:t>
+      </w:r>
+      <w:proofErr w:type="spellEnd"/>
       <w:r>
         <w:rPr>
           <w:rFonts w:ascii="Times New Roman" w:hAnsi="Times New Roman" w:cs="Times New Roman"/>
@@ -5476,8 +6229,17 @@
           <w:rFonts w:ascii="Times New Roman" w:hAnsi="Times New Roman" w:cs="Times New Roman"/>
           <w:i/>
         </w:rPr>
-        <w:t>F. alnus</w:t>
-      </w:r>
+        <w:t xml:space="preserve">F. </w:t>
+      </w:r>
+      <w:proofErr w:type="spellStart"/>
+      <w:r>
+        <w:rPr>
+          <w:rFonts w:ascii="Times New Roman" w:hAnsi="Times New Roman" w:cs="Times New Roman"/>
+          <w:i/>
+        </w:rPr>
+        <w:t>alnus</w:t>
+      </w:r>
+      <w:proofErr w:type="spellEnd"/>
       <w:r>
         <w:rPr>
           <w:rFonts w:ascii="Times New Roman" w:hAnsi="Times New Roman" w:cs="Times New Roman"/>
@@ -5527,8 +6289,17 @@
           <w:rFonts w:ascii="Times New Roman" w:hAnsi="Times New Roman" w:cs="Times New Roman"/>
           <w:i/>
         </w:rPr>
-        <w:t>F. alnus</w:t>
-      </w:r>
+        <w:t xml:space="preserve">F. </w:t>
+      </w:r>
+      <w:proofErr w:type="spellStart"/>
+      <w:r>
+        <w:rPr>
+          <w:rFonts w:ascii="Times New Roman" w:hAnsi="Times New Roman" w:cs="Times New Roman"/>
+          <w:i/>
+        </w:rPr>
+        <w:t>alnus</w:t>
+      </w:r>
+      <w:proofErr w:type="spellEnd"/>
       <w:r>
         <w:rPr>
           <w:rFonts w:ascii="Times New Roman" w:hAnsi="Times New Roman" w:cs="Times New Roman"/>
@@ -5540,8 +6311,17 @@
           <w:rFonts w:ascii="Times New Roman" w:hAnsi="Times New Roman" w:cs="Times New Roman"/>
           <w:i/>
         </w:rPr>
-        <w:t>F. alnus</w:t>
-      </w:r>
+        <w:t xml:space="preserve">F. </w:t>
+      </w:r>
+      <w:proofErr w:type="spellStart"/>
+      <w:r>
+        <w:rPr>
+          <w:rFonts w:ascii="Times New Roman" w:hAnsi="Times New Roman" w:cs="Times New Roman"/>
+          <w:i/>
+        </w:rPr>
+        <w:t>alnus</w:t>
+      </w:r>
+      <w:proofErr w:type="spellEnd"/>
       <w:r>
         <w:rPr>
           <w:rFonts w:ascii="Times New Roman" w:hAnsi="Times New Roman" w:cs="Times New Roman"/>
@@ -5580,7 +6360,25 @@
           <w:i/>
           <w:iCs/>
         </w:rPr>
-        <w:t xml:space="preserve">F. alnus </w:t>
+        <w:t xml:space="preserve">F. </w:t>
+      </w:r>
+      <w:proofErr w:type="spellStart"/>
+      <w:r>
+        <w:rPr>
+          <w:rFonts w:ascii="Times New Roman" w:hAnsi="Times New Roman" w:cs="Times New Roman"/>
+          <w:i/>
+          <w:iCs/>
+        </w:rPr>
+        <w:t>alnus</w:t>
+      </w:r>
+      <w:proofErr w:type="spellEnd"/>
+      <w:r>
+        <w:rPr>
+          <w:rFonts w:ascii="Times New Roman" w:hAnsi="Times New Roman" w:cs="Times New Roman"/>
+          <w:i/>
+          <w:iCs/>
+        </w:rPr>
+        <w:t xml:space="preserve"> </w:t>
       </w:r>
       <w:r>
         <w:rPr>
@@ -5609,7 +6407,25 @@
           <w:i/>
           <w:iCs/>
         </w:rPr>
-        <w:t xml:space="preserve">F. alnus </w:t>
+        <w:t xml:space="preserve">F. </w:t>
+      </w:r>
+      <w:proofErr w:type="spellStart"/>
+      <w:r>
+        <w:rPr>
+          <w:rFonts w:ascii="Times New Roman" w:hAnsi="Times New Roman" w:cs="Times New Roman"/>
+          <w:i/>
+          <w:iCs/>
+        </w:rPr>
+        <w:t>alnus</w:t>
+      </w:r>
+      <w:proofErr w:type="spellEnd"/>
+      <w:r>
+        <w:rPr>
+          <w:rFonts w:ascii="Times New Roman" w:hAnsi="Times New Roman" w:cs="Times New Roman"/>
+          <w:i/>
+          <w:iCs/>
+        </w:rPr>
+        <w:t xml:space="preserve"> </w:t>
       </w:r>
       <w:r>
         <w:rPr>
@@ -5708,8 +6524,18 @@
           <w:i/>
           <w:color w:val="000000" w:themeColor="text1"/>
         </w:rPr>
-        <w:t>F. alnus</w:t>
-      </w:r>
+        <w:t xml:space="preserve">F. </w:t>
+      </w:r>
+      <w:proofErr w:type="spellStart"/>
+      <w:r>
+        <w:rPr>
+          <w:rFonts w:ascii="Times New Roman" w:hAnsi="Times New Roman" w:cs="Times New Roman"/>
+          <w:i/>
+          <w:color w:val="000000" w:themeColor="text1"/>
+        </w:rPr>
+        <w:t>alnus</w:t>
+      </w:r>
+      <w:proofErr w:type="spellEnd"/>
       <w:r>
         <w:rPr>
           <w:rFonts w:ascii="Times New Roman" w:hAnsi="Times New Roman" w:cs="Times New Roman"/>
@@ -5802,15 +6628,25 @@
           <w:i/>
           <w:color w:val="000000" w:themeColor="text1"/>
         </w:rPr>
-        <w:t xml:space="preserve"> alnus</w:t>
-      </w:r>
-      <w:r>
-        <w:rPr>
-          <w:rFonts w:ascii="Times New Roman" w:hAnsi="Times New Roman" w:cs="Times New Roman"/>
-          <w:color w:val="000000" w:themeColor="text1"/>
-        </w:rPr>
         <w:t xml:space="preserve"> </w:t>
       </w:r>
+      <w:proofErr w:type="spellStart"/>
+      <w:r>
+        <w:rPr>
+          <w:rFonts w:ascii="Times New Roman" w:hAnsi="Times New Roman" w:cs="Times New Roman"/>
+          <w:i/>
+          <w:color w:val="000000" w:themeColor="text1"/>
+        </w:rPr>
+        <w:t>alnus</w:t>
+      </w:r>
+      <w:proofErr w:type="spellEnd"/>
+      <w:r>
+        <w:rPr>
+          <w:rFonts w:ascii="Times New Roman" w:hAnsi="Times New Roman" w:cs="Times New Roman"/>
+          <w:color w:val="000000" w:themeColor="text1"/>
+        </w:rPr>
+        <w:t xml:space="preserve"> </w:t>
+      </w:r>
       <w:r>
         <w:rPr>
           <w:rFonts w:ascii="Times New Roman" w:hAnsi="Times New Roman" w:cs="Times New Roman"/>
@@ -5888,8 +6724,19 @@
           <w:iCs/>
           <w:color w:val="000000" w:themeColor="text1"/>
         </w:rPr>
-        <w:t>F. alnus</w:t>
-      </w:r>
+        <w:t xml:space="preserve">F. </w:t>
+      </w:r>
+      <w:proofErr w:type="spellStart"/>
+      <w:r>
+        <w:rPr>
+          <w:rFonts w:ascii="Times New Roman" w:hAnsi="Times New Roman" w:cs="Times New Roman"/>
+          <w:i/>
+          <w:iCs/>
+          <w:color w:val="000000" w:themeColor="text1"/>
+        </w:rPr>
+        <w:t>alnus</w:t>
+      </w:r>
+      <w:proofErr w:type="spellEnd"/>
       <w:r>
         <w:rPr>
           <w:rFonts w:ascii="Times New Roman" w:hAnsi="Times New Roman" w:cs="Times New Roman"/>
@@ -5932,8 +6779,19 @@
           <w:iCs/>
           <w:color w:val="000000" w:themeColor="text1"/>
         </w:rPr>
-        <w:t>F. alnus</w:t>
-      </w:r>
+        <w:t xml:space="preserve">F. </w:t>
+      </w:r>
+      <w:proofErr w:type="spellStart"/>
+      <w:r>
+        <w:rPr>
+          <w:rFonts w:ascii="Times New Roman" w:hAnsi="Times New Roman" w:cs="Times New Roman"/>
+          <w:i/>
+          <w:iCs/>
+          <w:color w:val="000000" w:themeColor="text1"/>
+        </w:rPr>
+        <w:t>alnus</w:t>
+      </w:r>
+      <w:proofErr w:type="spellEnd"/>
       <w:r>
         <w:rPr>
           <w:rFonts w:ascii="Times New Roman" w:hAnsi="Times New Roman" w:cs="Times New Roman"/>
@@ -5983,15 +6841,37 @@
         </w:rPr>
         <w:t xml:space="preserve">associated species was for </w:t>
       </w:r>
-      <w:r>
-        <w:rPr>
-          <w:rFonts w:ascii="Times New Roman" w:hAnsi="Times New Roman" w:cs="Times New Roman"/>
-          <w:i/>
-          <w:iCs/>
-          <w:color w:val="000000" w:themeColor="text1"/>
-        </w:rPr>
-        <w:t>Hamamelis virginiana</w:t>
-      </w:r>
+      <w:proofErr w:type="spellStart"/>
+      <w:r>
+        <w:rPr>
+          <w:rFonts w:ascii="Times New Roman" w:hAnsi="Times New Roman" w:cs="Times New Roman"/>
+          <w:i/>
+          <w:iCs/>
+          <w:color w:val="000000" w:themeColor="text1"/>
+        </w:rPr>
+        <w:t>Hamamelis</w:t>
+      </w:r>
+      <w:proofErr w:type="spellEnd"/>
+      <w:r>
+        <w:rPr>
+          <w:rFonts w:ascii="Times New Roman" w:hAnsi="Times New Roman" w:cs="Times New Roman"/>
+          <w:i/>
+          <w:iCs/>
+          <w:color w:val="000000" w:themeColor="text1"/>
+        </w:rPr>
+        <w:t xml:space="preserve"> </w:t>
+      </w:r>
+      <w:proofErr w:type="spellStart"/>
+      <w:r>
+        <w:rPr>
+          <w:rFonts w:ascii="Times New Roman" w:hAnsi="Times New Roman" w:cs="Times New Roman"/>
+          <w:i/>
+          <w:iCs/>
+          <w:color w:val="000000" w:themeColor="text1"/>
+        </w:rPr>
+        <w:t>virginiana</w:t>
+      </w:r>
+      <w:proofErr w:type="spellEnd"/>
       <w:r>
         <w:rPr>
           <w:rFonts w:ascii="Times New Roman" w:hAnsi="Times New Roman" w:cs="Times New Roman"/>
@@ -6020,8 +6900,19 @@
           <w:iCs/>
           <w:color w:val="000000" w:themeColor="text1"/>
         </w:rPr>
-        <w:t>F. alnus</w:t>
-      </w:r>
+        <w:t xml:space="preserve">F. </w:t>
+      </w:r>
+      <w:proofErr w:type="spellStart"/>
+      <w:r>
+        <w:rPr>
+          <w:rFonts w:ascii="Times New Roman" w:hAnsi="Times New Roman" w:cs="Times New Roman"/>
+          <w:i/>
+          <w:iCs/>
+          <w:color w:val="000000" w:themeColor="text1"/>
+        </w:rPr>
+        <w:t>alnus</w:t>
+      </w:r>
+      <w:proofErr w:type="spellEnd"/>
       <w:r>
         <w:rPr>
           <w:rFonts w:ascii="Times New Roman" w:hAnsi="Times New Roman" w:cs="Times New Roman"/>
@@ -6036,8 +6927,19 @@
           <w:iCs/>
           <w:color w:val="000000" w:themeColor="text1"/>
         </w:rPr>
-        <w:t>F. alnus</w:t>
-      </w:r>
+        <w:t xml:space="preserve">F. </w:t>
+      </w:r>
+      <w:proofErr w:type="spellStart"/>
+      <w:r>
+        <w:rPr>
+          <w:rFonts w:ascii="Times New Roman" w:hAnsi="Times New Roman" w:cs="Times New Roman"/>
+          <w:i/>
+          <w:iCs/>
+          <w:color w:val="000000" w:themeColor="text1"/>
+        </w:rPr>
+        <w:t>alnus</w:t>
+      </w:r>
+      <w:proofErr w:type="spellEnd"/>
       <w:r>
         <w:rPr>
           <w:rFonts w:ascii="Times New Roman" w:hAnsi="Times New Roman" w:cs="Times New Roman"/>
@@ -6108,8 +7010,18 @@
           <w:i/>
           <w:color w:val="000000" w:themeColor="text1"/>
         </w:rPr>
-        <w:t>F. alnus</w:t>
-      </w:r>
+        <w:t xml:space="preserve">F. </w:t>
+      </w:r>
+      <w:proofErr w:type="spellStart"/>
+      <w:r>
+        <w:rPr>
+          <w:rFonts w:ascii="Times New Roman" w:hAnsi="Times New Roman" w:cs="Times New Roman"/>
+          <w:i/>
+          <w:color w:val="000000" w:themeColor="text1"/>
+        </w:rPr>
+        <w:t>alnus</w:t>
+      </w:r>
+      <w:proofErr w:type="spellEnd"/>
       <w:r>
         <w:rPr>
           <w:rFonts w:ascii="Times New Roman" w:hAnsi="Times New Roman" w:cs="Times New Roman"/>
@@ -6180,8 +7092,18 @@
           <w:i/>
           <w:color w:val="000000" w:themeColor="text1"/>
         </w:rPr>
-        <w:t>F. alnus</w:t>
-      </w:r>
+        <w:t xml:space="preserve">F. </w:t>
+      </w:r>
+      <w:proofErr w:type="spellStart"/>
+      <w:r>
+        <w:rPr>
+          <w:rFonts w:ascii="Times New Roman" w:hAnsi="Times New Roman" w:cs="Times New Roman"/>
+          <w:i/>
+          <w:color w:val="000000" w:themeColor="text1"/>
+        </w:rPr>
+        <w:t>alnus</w:t>
+      </w:r>
+      <w:proofErr w:type="spellEnd"/>
       <w:r>
         <w:rPr>
           <w:rFonts w:ascii="Times New Roman" w:hAnsi="Times New Roman" w:cs="Times New Roman"/>
@@ -6324,7 +7246,27 @@
           <w:iCs/>
           <w:color w:val="000000" w:themeColor="text1"/>
         </w:rPr>
-        <w:t xml:space="preserve">F. alnus </w:t>
+        <w:t xml:space="preserve">F. </w:t>
+      </w:r>
+      <w:proofErr w:type="spellStart"/>
+      <w:r>
+        <w:rPr>
+          <w:rFonts w:ascii="Times New Roman" w:hAnsi="Times New Roman" w:cs="Times New Roman"/>
+          <w:i/>
+          <w:iCs/>
+          <w:color w:val="000000" w:themeColor="text1"/>
+        </w:rPr>
+        <w:t>alnus</w:t>
+      </w:r>
+      <w:proofErr w:type="spellEnd"/>
+      <w:r>
+        <w:rPr>
+          <w:rFonts w:ascii="Times New Roman" w:hAnsi="Times New Roman" w:cs="Times New Roman"/>
+          <w:i/>
+          <w:iCs/>
+          <w:color w:val="000000" w:themeColor="text1"/>
+        </w:rPr>
+        <w:t xml:space="preserve"> </w:t>
       </w:r>
       <w:r>
         <w:rPr>
@@ -6378,8 +7320,18 @@
           <w:i/>
           <w:color w:val="000000" w:themeColor="text1"/>
         </w:rPr>
-        <w:t>F. alnus</w:t>
-      </w:r>
+        <w:t xml:space="preserve">F. </w:t>
+      </w:r>
+      <w:proofErr w:type="spellStart"/>
+      <w:r>
+        <w:rPr>
+          <w:rFonts w:ascii="Times New Roman" w:hAnsi="Times New Roman" w:cs="Times New Roman"/>
+          <w:i/>
+          <w:color w:val="000000" w:themeColor="text1"/>
+        </w:rPr>
+        <w:t>alnus</w:t>
+      </w:r>
+      <w:proofErr w:type="spellEnd"/>
       <w:r>
         <w:rPr>
           <w:rFonts w:ascii="Times New Roman" w:hAnsi="Times New Roman" w:cs="Times New Roman"/>
@@ -6408,7 +7360,23 @@
           <w:rFonts w:ascii="Times New Roman" w:hAnsi="Times New Roman" w:cs="Times New Roman"/>
           <w:color w:val="000000" w:themeColor="text1"/>
         </w:rPr>
-        <w:t xml:space="preserve"> = 0.989, df = 124, P &lt;&lt; 0.05) and a quadrati</w:t>
+        <w:t xml:space="preserve"> = 0.989, </w:t>
+      </w:r>
+      <w:proofErr w:type="spellStart"/>
+      <w:r>
+        <w:rPr>
+          <w:rFonts w:ascii="Times New Roman" w:hAnsi="Times New Roman" w:cs="Times New Roman"/>
+          <w:color w:val="000000" w:themeColor="text1"/>
+        </w:rPr>
+        <w:t>df</w:t>
+      </w:r>
+      <w:proofErr w:type="spellEnd"/>
+      <w:r>
+        <w:rPr>
+          <w:rFonts w:ascii="Times New Roman" w:hAnsi="Times New Roman" w:cs="Times New Roman"/>
+          <w:color w:val="000000" w:themeColor="text1"/>
+        </w:rPr>
+        <w:t xml:space="preserve"> = 124, P &lt;&lt; 0.05) and a quadrati</w:t>
       </w:r>
       <w:r>
         <w:rPr>
@@ -6451,7 +7419,23 @@
           <w:rFonts w:ascii="Times New Roman" w:hAnsi="Times New Roman" w:cs="Times New Roman"/>
           <w:color w:val="000000" w:themeColor="text1"/>
         </w:rPr>
-        <w:t>0.979, df = 174, P</w:t>
+        <w:t xml:space="preserve">0.979, </w:t>
+      </w:r>
+      <w:proofErr w:type="spellStart"/>
+      <w:r>
+        <w:rPr>
+          <w:rFonts w:ascii="Times New Roman" w:hAnsi="Times New Roman" w:cs="Times New Roman"/>
+          <w:color w:val="000000" w:themeColor="text1"/>
+        </w:rPr>
+        <w:t>df</w:t>
+      </w:r>
+      <w:proofErr w:type="spellEnd"/>
+      <w:r>
+        <w:rPr>
+          <w:rFonts w:ascii="Times New Roman" w:hAnsi="Times New Roman" w:cs="Times New Roman"/>
+          <w:color w:val="000000" w:themeColor="text1"/>
+        </w:rPr>
+        <w:t xml:space="preserve"> = 174, P</w:t>
       </w:r>
       <w:r>
         <w:rPr>
@@ -6494,8 +7478,18 @@
           <w:i/>
           <w:color w:val="000000" w:themeColor="text1"/>
         </w:rPr>
-        <w:t>F. alnus</w:t>
-      </w:r>
+        <w:t xml:space="preserve">F. </w:t>
+      </w:r>
+      <w:proofErr w:type="spellStart"/>
+      <w:r>
+        <w:rPr>
+          <w:rFonts w:ascii="Times New Roman" w:hAnsi="Times New Roman" w:cs="Times New Roman"/>
+          <w:i/>
+          <w:color w:val="000000" w:themeColor="text1"/>
+        </w:rPr>
+        <w:t>alnus</w:t>
+      </w:r>
+      <w:proofErr w:type="spellEnd"/>
       <w:r>
         <w:rPr>
           <w:rFonts w:ascii="Times New Roman" w:hAnsi="Times New Roman" w:cs="Times New Roman"/>
@@ -6523,8 +7517,18 @@
           <w:i/>
           <w:color w:val="000000" w:themeColor="text1"/>
         </w:rPr>
-        <w:t>F. alnus</w:t>
-      </w:r>
+        <w:t xml:space="preserve">F. </w:t>
+      </w:r>
+      <w:proofErr w:type="spellStart"/>
+      <w:r>
+        <w:rPr>
+          <w:rFonts w:ascii="Times New Roman" w:hAnsi="Times New Roman" w:cs="Times New Roman"/>
+          <w:i/>
+          <w:color w:val="000000" w:themeColor="text1"/>
+        </w:rPr>
+        <w:t>alnus</w:t>
+      </w:r>
+      <w:proofErr w:type="spellEnd"/>
       <w:r>
         <w:rPr>
           <w:rFonts w:ascii="Times New Roman" w:hAnsi="Times New Roman" w:cs="Times New Roman"/>
@@ -6567,8 +7571,18 @@
           <w:i/>
           <w:color w:val="000000" w:themeColor="text1"/>
         </w:rPr>
-        <w:t>F. alnus</w:t>
-      </w:r>
+        <w:t xml:space="preserve">F. </w:t>
+      </w:r>
+      <w:proofErr w:type="spellStart"/>
+      <w:r>
+        <w:rPr>
+          <w:rFonts w:ascii="Times New Roman" w:hAnsi="Times New Roman" w:cs="Times New Roman"/>
+          <w:i/>
+          <w:color w:val="000000" w:themeColor="text1"/>
+        </w:rPr>
+        <w:t>alnus</w:t>
+      </w:r>
+      <w:proofErr w:type="spellEnd"/>
       <w:r>
         <w:rPr>
           <w:rFonts w:ascii="Times New Roman" w:hAnsi="Times New Roman" w:cs="Times New Roman"/>
@@ -6597,8 +7611,19 @@
           <w:iCs/>
           <w:color w:val="000000" w:themeColor="text1"/>
         </w:rPr>
-        <w:t>F. alnus</w:t>
-      </w:r>
+        <w:t xml:space="preserve">F. </w:t>
+      </w:r>
+      <w:proofErr w:type="spellStart"/>
+      <w:r>
+        <w:rPr>
+          <w:rFonts w:ascii="Times New Roman" w:hAnsi="Times New Roman" w:cs="Times New Roman"/>
+          <w:i/>
+          <w:iCs/>
+          <w:color w:val="000000" w:themeColor="text1"/>
+        </w:rPr>
+        <w:t>alnus</w:t>
+      </w:r>
+      <w:proofErr w:type="spellEnd"/>
       <w:r>
         <w:rPr>
           <w:rFonts w:ascii="Times New Roman" w:hAnsi="Times New Roman" w:cs="Times New Roman"/>
@@ -6674,8 +7699,19 @@
           <w:iCs/>
           <w:color w:val="000000" w:themeColor="text1"/>
         </w:rPr>
-        <w:t>F. alnus</w:t>
-      </w:r>
+        <w:t xml:space="preserve">F. </w:t>
+      </w:r>
+      <w:proofErr w:type="spellStart"/>
+      <w:r>
+        <w:rPr>
+          <w:rFonts w:ascii="Times New Roman" w:hAnsi="Times New Roman" w:cs="Times New Roman"/>
+          <w:i/>
+          <w:iCs/>
+          <w:color w:val="000000" w:themeColor="text1"/>
+        </w:rPr>
+        <w:t>alnus</w:t>
+      </w:r>
+      <w:proofErr w:type="spellEnd"/>
       <w:r>
         <w:rPr>
           <w:rFonts w:ascii="Times New Roman" w:hAnsi="Times New Roman" w:cs="Times New Roman"/>
@@ -6780,8 +7816,18 @@
           <w:i/>
           <w:color w:val="000000" w:themeColor="text1"/>
         </w:rPr>
-        <w:t>F. alnus</w:t>
-      </w:r>
+        <w:t xml:space="preserve">F. </w:t>
+      </w:r>
+      <w:proofErr w:type="spellStart"/>
+      <w:r>
+        <w:rPr>
+          <w:rFonts w:ascii="Times New Roman" w:hAnsi="Times New Roman" w:cs="Times New Roman"/>
+          <w:i/>
+          <w:color w:val="000000" w:themeColor="text1"/>
+        </w:rPr>
+        <w:t>alnus</w:t>
+      </w:r>
+      <w:proofErr w:type="spellEnd"/>
       <w:r>
         <w:rPr>
           <w:rFonts w:ascii="Times New Roman" w:hAnsi="Times New Roman" w:cs="Times New Roman"/>
@@ -6802,7 +7848,23 @@
           <w:rFonts w:ascii="Times New Roman" w:hAnsi="Times New Roman" w:cs="Times New Roman"/>
           <w:color w:val="000000" w:themeColor="text1"/>
         </w:rPr>
-        <w:t xml:space="preserve"> = 0.996, df = 129, P &lt;&lt; 0.05) and a cubic polynomial regression for the group of associated species (R</w:t>
+        <w:t xml:space="preserve"> = 0.996, </w:t>
+      </w:r>
+      <w:proofErr w:type="spellStart"/>
+      <w:r>
+        <w:rPr>
+          <w:rFonts w:ascii="Times New Roman" w:hAnsi="Times New Roman" w:cs="Times New Roman"/>
+          <w:color w:val="000000" w:themeColor="text1"/>
+        </w:rPr>
+        <w:t>df</w:t>
+      </w:r>
+      <w:proofErr w:type="spellEnd"/>
+      <w:r>
+        <w:rPr>
+          <w:rFonts w:ascii="Times New Roman" w:hAnsi="Times New Roman" w:cs="Times New Roman"/>
+          <w:color w:val="000000" w:themeColor="text1"/>
+        </w:rPr>
+        <w:t xml:space="preserve"> = 129, P &lt;&lt; 0.05) and a cubic polynomial regression for the group of associated species (R</w:t>
       </w:r>
       <w:r>
         <w:rPr>
@@ -6817,7 +7879,23 @@
           <w:rFonts w:ascii="Times New Roman" w:hAnsi="Times New Roman" w:cs="Times New Roman"/>
           <w:color w:val="000000" w:themeColor="text1"/>
         </w:rPr>
-        <w:t xml:space="preserve"> = 0.990, df = 140, P &lt;&lt; 0.05), both indicating a departure from linearity. The rate of increase in </w:t>
+        <w:t xml:space="preserve"> = 0.990, </w:t>
+      </w:r>
+      <w:proofErr w:type="spellStart"/>
+      <w:r>
+        <w:rPr>
+          <w:rFonts w:ascii="Times New Roman" w:hAnsi="Times New Roman" w:cs="Times New Roman"/>
+          <w:color w:val="000000" w:themeColor="text1"/>
+        </w:rPr>
+        <w:t>df</w:t>
+      </w:r>
+      <w:proofErr w:type="spellEnd"/>
+      <w:r>
+        <w:rPr>
+          <w:rFonts w:ascii="Times New Roman" w:hAnsi="Times New Roman" w:cs="Times New Roman"/>
+          <w:color w:val="000000" w:themeColor="text1"/>
+        </w:rPr>
+        <w:t xml:space="preserve"> = 140, P &lt;&lt; 0.05), both indicating a departure from linearity. The rate of increase in </w:t>
       </w:r>
       <w:r>
         <w:rPr>
@@ -6839,8 +7917,18 @@
           <w:i/>
           <w:color w:val="000000" w:themeColor="text1"/>
         </w:rPr>
-        <w:t>F. alnus</w:t>
-      </w:r>
+        <w:t xml:space="preserve">F. </w:t>
+      </w:r>
+      <w:proofErr w:type="spellStart"/>
+      <w:r>
+        <w:rPr>
+          <w:rFonts w:ascii="Times New Roman" w:hAnsi="Times New Roman" w:cs="Times New Roman"/>
+          <w:i/>
+          <w:color w:val="000000" w:themeColor="text1"/>
+        </w:rPr>
+        <w:t>alnus</w:t>
+      </w:r>
+      <w:proofErr w:type="spellEnd"/>
       <w:r>
         <w:rPr>
           <w:rFonts w:ascii="Times New Roman" w:hAnsi="Times New Roman" w:cs="Times New Roman"/>
@@ -6868,8 +7956,18 @@
           <w:i/>
           <w:color w:val="000000" w:themeColor="text1"/>
         </w:rPr>
-        <w:t>F. alnus</w:t>
-      </w:r>
+        <w:t xml:space="preserve">F. </w:t>
+      </w:r>
+      <w:proofErr w:type="spellStart"/>
+      <w:r>
+        <w:rPr>
+          <w:rFonts w:ascii="Times New Roman" w:hAnsi="Times New Roman" w:cs="Times New Roman"/>
+          <w:i/>
+          <w:color w:val="000000" w:themeColor="text1"/>
+        </w:rPr>
+        <w:t>alnus</w:t>
+      </w:r>
+      <w:proofErr w:type="spellEnd"/>
       <w:r>
         <w:rPr>
           <w:rFonts w:ascii="Times New Roman" w:hAnsi="Times New Roman" w:cs="Times New Roman"/>
@@ -6919,8 +8017,18 @@
           <w:i/>
           <w:color w:val="000000" w:themeColor="text1"/>
         </w:rPr>
-        <w:t>F. alnus</w:t>
-      </w:r>
+        <w:t xml:space="preserve">F. </w:t>
+      </w:r>
+      <w:proofErr w:type="spellStart"/>
+      <w:r>
+        <w:rPr>
+          <w:rFonts w:ascii="Times New Roman" w:hAnsi="Times New Roman" w:cs="Times New Roman"/>
+          <w:i/>
+          <w:color w:val="000000" w:themeColor="text1"/>
+        </w:rPr>
+        <w:t>alnus</w:t>
+      </w:r>
+      <w:proofErr w:type="spellEnd"/>
       <w:r>
         <w:rPr>
           <w:rFonts w:ascii="Times New Roman" w:hAnsi="Times New Roman" w:cs="Times New Roman"/>
@@ -6934,8 +8042,18 @@
           <w:i/>
           <w:color w:val="000000" w:themeColor="text1"/>
         </w:rPr>
-        <w:t>F. alnus</w:t>
-      </w:r>
+        <w:t xml:space="preserve">F. </w:t>
+      </w:r>
+      <w:proofErr w:type="spellStart"/>
+      <w:r>
+        <w:rPr>
+          <w:rFonts w:ascii="Times New Roman" w:hAnsi="Times New Roman" w:cs="Times New Roman"/>
+          <w:i/>
+          <w:color w:val="000000" w:themeColor="text1"/>
+        </w:rPr>
+        <w:t>alnus</w:t>
+      </w:r>
+      <w:proofErr w:type="spellEnd"/>
       <w:r>
         <w:rPr>
           <w:rFonts w:ascii="Times New Roman" w:hAnsi="Times New Roman" w:cs="Times New Roman"/>
@@ -6950,8 +8068,19 @@
           <w:iCs/>
           <w:color w:val="000000" w:themeColor="text1"/>
         </w:rPr>
-        <w:t>F. alnus</w:t>
-      </w:r>
+        <w:t xml:space="preserve">F. </w:t>
+      </w:r>
+      <w:proofErr w:type="spellStart"/>
+      <w:r>
+        <w:rPr>
+          <w:rFonts w:ascii="Times New Roman" w:hAnsi="Times New Roman" w:cs="Times New Roman"/>
+          <w:i/>
+          <w:iCs/>
+          <w:color w:val="000000" w:themeColor="text1"/>
+        </w:rPr>
+        <w:t>alnus</w:t>
+      </w:r>
+      <w:proofErr w:type="spellEnd"/>
       <w:r>
         <w:rPr>
           <w:rFonts w:ascii="Times New Roman" w:hAnsi="Times New Roman" w:cs="Times New Roman"/>
@@ -6965,8 +8094,18 @@
           <w:i/>
           <w:color w:val="000000" w:themeColor="text1"/>
         </w:rPr>
-        <w:t>F. alnus</w:t>
-      </w:r>
+        <w:t xml:space="preserve">F. </w:t>
+      </w:r>
+      <w:proofErr w:type="spellStart"/>
+      <w:r>
+        <w:rPr>
+          <w:rFonts w:ascii="Times New Roman" w:hAnsi="Times New Roman" w:cs="Times New Roman"/>
+          <w:i/>
+          <w:color w:val="000000" w:themeColor="text1"/>
+        </w:rPr>
+        <w:t>alnus</w:t>
+      </w:r>
+      <w:proofErr w:type="spellEnd"/>
       <w:r>
         <w:rPr>
           <w:rFonts w:ascii="Times New Roman" w:hAnsi="Times New Roman" w:cs="Times New Roman"/>
@@ -7086,8 +8225,19 @@
           <w:iCs/>
           <w:color w:val="000000" w:themeColor="text1"/>
         </w:rPr>
-        <w:t>F. alnus</w:t>
-      </w:r>
+        <w:t xml:space="preserve">F. </w:t>
+      </w:r>
+      <w:proofErr w:type="spellStart"/>
+      <w:r>
+        <w:rPr>
+          <w:rFonts w:ascii="Times New Roman" w:hAnsi="Times New Roman" w:cs="Times New Roman"/>
+          <w:i/>
+          <w:iCs/>
+          <w:color w:val="000000" w:themeColor="text1"/>
+        </w:rPr>
+        <w:t>alnus</w:t>
+      </w:r>
+      <w:proofErr w:type="spellEnd"/>
       <w:r>
         <w:rPr>
           <w:rFonts w:ascii="Times New Roman" w:hAnsi="Times New Roman" w:cs="Times New Roman"/>
@@ -7179,8 +8329,18 @@
           <w:i/>
           <w:color w:val="000000" w:themeColor="text1"/>
         </w:rPr>
-        <w:t>F. alnus</w:t>
-      </w:r>
+        <w:t xml:space="preserve">F. </w:t>
+      </w:r>
+      <w:proofErr w:type="spellStart"/>
+      <w:r>
+        <w:rPr>
+          <w:rFonts w:ascii="Times New Roman" w:hAnsi="Times New Roman" w:cs="Times New Roman"/>
+          <w:i/>
+          <w:color w:val="000000" w:themeColor="text1"/>
+        </w:rPr>
+        <w:t>alnus</w:t>
+      </w:r>
+      <w:proofErr w:type="spellEnd"/>
       <w:r>
         <w:rPr>
           <w:rFonts w:ascii="Times New Roman" w:hAnsi="Times New Roman" w:cs="Times New Roman"/>
@@ -7243,16 +8403,42 @@
           <w:rFonts w:ascii="Times New Roman" w:hAnsi="Times New Roman" w:cs="Times New Roman"/>
           <w:color w:val="000000" w:themeColor="text1"/>
         </w:rPr>
-        <w:t xml:space="preserve"> = 0.967, df = 166, P &lt; 0.001) and </w:t>
-      </w:r>
-      <w:r>
-        <w:rPr>
-          <w:rFonts w:ascii="Times New Roman" w:hAnsi="Times New Roman" w:cs="Times New Roman"/>
-          <w:i/>
-          <w:color w:val="000000" w:themeColor="text1"/>
-        </w:rPr>
-        <w:t>F. alnus</w:t>
-      </w:r>
+        <w:t xml:space="preserve"> = 0.967, </w:t>
+      </w:r>
+      <w:proofErr w:type="spellStart"/>
+      <w:r>
+        <w:rPr>
+          <w:rFonts w:ascii="Times New Roman" w:hAnsi="Times New Roman" w:cs="Times New Roman"/>
+          <w:color w:val="000000" w:themeColor="text1"/>
+        </w:rPr>
+        <w:t>df</w:t>
+      </w:r>
+      <w:proofErr w:type="spellEnd"/>
+      <w:r>
+        <w:rPr>
+          <w:rFonts w:ascii="Times New Roman" w:hAnsi="Times New Roman" w:cs="Times New Roman"/>
+          <w:color w:val="000000" w:themeColor="text1"/>
+        </w:rPr>
+        <w:t xml:space="preserve"> = 166, P &lt; 0.001) and </w:t>
+      </w:r>
+      <w:r>
+        <w:rPr>
+          <w:rFonts w:ascii="Times New Roman" w:hAnsi="Times New Roman" w:cs="Times New Roman"/>
+          <w:i/>
+          <w:color w:val="000000" w:themeColor="text1"/>
+        </w:rPr>
+        <w:t xml:space="preserve">F. </w:t>
+      </w:r>
+      <w:proofErr w:type="spellStart"/>
+      <w:r>
+        <w:rPr>
+          <w:rFonts w:ascii="Times New Roman" w:hAnsi="Times New Roman" w:cs="Times New Roman"/>
+          <w:i/>
+          <w:color w:val="000000" w:themeColor="text1"/>
+        </w:rPr>
+        <w:t>alnus</w:t>
+      </w:r>
+      <w:proofErr w:type="spellEnd"/>
       <w:r>
         <w:rPr>
           <w:rFonts w:ascii="Times New Roman" w:hAnsi="Times New Roman" w:cs="Times New Roman"/>
@@ -7273,17 +8459,44 @@
           <w:rFonts w:ascii="Times New Roman" w:hAnsi="Times New Roman" w:cs="Times New Roman"/>
           <w:color w:val="000000" w:themeColor="text1"/>
         </w:rPr>
-        <w:t xml:space="preserve"> = 0.997, df = 130, P &lt; 0.001). The difference in the rate of growth of cumulative occupied counties between </w:t>
-      </w:r>
-      <w:r>
-        <w:rPr>
-          <w:rFonts w:ascii="Times New Roman" w:hAnsi="Times New Roman" w:cs="Times New Roman"/>
-          <w:i/>
-          <w:iCs/>
-          <w:color w:val="000000" w:themeColor="text1"/>
-        </w:rPr>
-        <w:t>F. alnus</w:t>
-      </w:r>
+        <w:t xml:space="preserve"> = 0.997, </w:t>
+      </w:r>
+      <w:proofErr w:type="spellStart"/>
+      <w:r>
+        <w:rPr>
+          <w:rFonts w:ascii="Times New Roman" w:hAnsi="Times New Roman" w:cs="Times New Roman"/>
+          <w:color w:val="000000" w:themeColor="text1"/>
+        </w:rPr>
+        <w:t>df</w:t>
+      </w:r>
+      <w:proofErr w:type="spellEnd"/>
+      <w:r>
+        <w:rPr>
+          <w:rFonts w:ascii="Times New Roman" w:hAnsi="Times New Roman" w:cs="Times New Roman"/>
+          <w:color w:val="000000" w:themeColor="text1"/>
+        </w:rPr>
+        <w:t xml:space="preserve"> = 130, P &lt; 0.001). The difference in the rate of growth of cumulative occupied counties between </w:t>
+      </w:r>
+      <w:r>
+        <w:rPr>
+          <w:rFonts w:ascii="Times New Roman" w:hAnsi="Times New Roman" w:cs="Times New Roman"/>
+          <w:i/>
+          <w:iCs/>
+          <w:color w:val="000000" w:themeColor="text1"/>
+        </w:rPr>
+        <w:t xml:space="preserve">F. </w:t>
+      </w:r>
+      <w:proofErr w:type="spellStart"/>
+      <w:r>
+        <w:rPr>
+          <w:rFonts w:ascii="Times New Roman" w:hAnsi="Times New Roman" w:cs="Times New Roman"/>
+          <w:i/>
+          <w:iCs/>
+          <w:color w:val="000000" w:themeColor="text1"/>
+        </w:rPr>
+        <w:t>alnus</w:t>
+      </w:r>
+      <w:proofErr w:type="spellEnd"/>
       <w:r>
         <w:rPr>
           <w:rFonts w:ascii="Times New Roman" w:hAnsi="Times New Roman" w:cs="Times New Roman"/>
@@ -7333,8 +8546,18 @@
           <w:i/>
           <w:color w:val="000000" w:themeColor="text1"/>
         </w:rPr>
-        <w:t>F. alnus</w:t>
-      </w:r>
+        <w:t xml:space="preserve">F. </w:t>
+      </w:r>
+      <w:proofErr w:type="spellStart"/>
+      <w:r>
+        <w:rPr>
+          <w:rFonts w:ascii="Times New Roman" w:hAnsi="Times New Roman" w:cs="Times New Roman"/>
+          <w:i/>
+          <w:color w:val="000000" w:themeColor="text1"/>
+        </w:rPr>
+        <w:t>alnus</w:t>
+      </w:r>
+      <w:proofErr w:type="spellEnd"/>
       <w:r>
         <w:rPr>
           <w:rFonts w:ascii="Times New Roman" w:hAnsi="Times New Roman" w:cs="Times New Roman"/>
@@ -7371,8 +8594,18 @@
           <w:i/>
           <w:color w:val="000000" w:themeColor="text1"/>
         </w:rPr>
-        <w:t>F. alnus</w:t>
-      </w:r>
+        <w:t xml:space="preserve">F. </w:t>
+      </w:r>
+      <w:proofErr w:type="spellStart"/>
+      <w:r>
+        <w:rPr>
+          <w:rFonts w:ascii="Times New Roman" w:hAnsi="Times New Roman" w:cs="Times New Roman"/>
+          <w:i/>
+          <w:color w:val="000000" w:themeColor="text1"/>
+        </w:rPr>
+        <w:t>alnus</w:t>
+      </w:r>
+      <w:proofErr w:type="spellEnd"/>
       <w:r>
         <w:rPr>
           <w:rFonts w:ascii="Times New Roman" w:hAnsi="Times New Roman" w:cs="Times New Roman"/>
@@ -7400,8 +8633,18 @@
           <w:i/>
           <w:color w:val="000000" w:themeColor="text1"/>
         </w:rPr>
-        <w:t>F. alnus</w:t>
-      </w:r>
+        <w:t xml:space="preserve">F. </w:t>
+      </w:r>
+      <w:proofErr w:type="spellStart"/>
+      <w:r>
+        <w:rPr>
+          <w:rFonts w:ascii="Times New Roman" w:hAnsi="Times New Roman" w:cs="Times New Roman"/>
+          <w:i/>
+          <w:color w:val="000000" w:themeColor="text1"/>
+        </w:rPr>
+        <w:t>alnus</w:t>
+      </w:r>
+      <w:proofErr w:type="spellEnd"/>
       <w:r>
         <w:rPr>
           <w:rFonts w:ascii="Times New Roman" w:hAnsi="Times New Roman" w:cs="Times New Roman"/>
@@ -7430,8 +8673,18 @@
           <w:i/>
           <w:color w:val="000000" w:themeColor="text1"/>
         </w:rPr>
-        <w:t>F. alnus</w:t>
-      </w:r>
+        <w:t xml:space="preserve">F. </w:t>
+      </w:r>
+      <w:proofErr w:type="spellStart"/>
+      <w:r>
+        <w:rPr>
+          <w:rFonts w:ascii="Times New Roman" w:hAnsi="Times New Roman" w:cs="Times New Roman"/>
+          <w:i/>
+          <w:color w:val="000000" w:themeColor="text1"/>
+        </w:rPr>
+        <w:t>alnus</w:t>
+      </w:r>
+      <w:proofErr w:type="spellEnd"/>
       <w:r>
         <w:rPr>
           <w:rFonts w:ascii="Times New Roman" w:hAnsi="Times New Roman" w:cs="Times New Roman"/>
@@ -7466,8 +8719,18 @@
           <w:i/>
           <w:iCs/>
         </w:rPr>
-        <w:t>Frangula alnus</w:t>
-      </w:r>
+        <w:t xml:space="preserve">Frangula </w:t>
+      </w:r>
+      <w:proofErr w:type="spellStart"/>
+      <w:r>
+        <w:rPr>
+          <w:rFonts w:ascii="Times New Roman" w:hAnsi="Times New Roman" w:cs="Times New Roman"/>
+          <w:i/>
+          <w:iCs/>
+        </w:rPr>
+        <w:t>alnus</w:t>
+      </w:r>
+      <w:proofErr w:type="spellEnd"/>
       <w:r>
         <w:rPr>
           <w:rFonts w:ascii="Times New Roman" w:hAnsi="Times New Roman" w:cs="Times New Roman"/>
@@ -7598,8 +8861,18 @@
           <w:i/>
           <w:color w:val="000000" w:themeColor="text1"/>
         </w:rPr>
-        <w:t>F. alnus</w:t>
-      </w:r>
+        <w:t xml:space="preserve">F. </w:t>
+      </w:r>
+      <w:proofErr w:type="spellStart"/>
+      <w:r>
+        <w:rPr>
+          <w:rFonts w:ascii="Times New Roman" w:hAnsi="Times New Roman" w:cs="Times New Roman"/>
+          <w:i/>
+          <w:color w:val="000000" w:themeColor="text1"/>
+        </w:rPr>
+        <w:t>alnus</w:t>
+      </w:r>
+      <w:proofErr w:type="spellEnd"/>
       <w:r>
         <w:rPr>
           <w:rFonts w:ascii="Times New Roman" w:hAnsi="Times New Roman" w:cs="Times New Roman"/>
@@ -7727,8 +9000,18 @@
           <w:i/>
           <w:color w:val="000000" w:themeColor="text1"/>
         </w:rPr>
-        <w:t>F. alnus</w:t>
-      </w:r>
+        <w:t xml:space="preserve">F. </w:t>
+      </w:r>
+      <w:proofErr w:type="spellStart"/>
+      <w:r>
+        <w:rPr>
+          <w:rFonts w:ascii="Times New Roman" w:hAnsi="Times New Roman" w:cs="Times New Roman"/>
+          <w:i/>
+          <w:color w:val="000000" w:themeColor="text1"/>
+        </w:rPr>
+        <w:t>alnus</w:t>
+      </w:r>
+      <w:proofErr w:type="spellEnd"/>
       <w:r>
         <w:rPr>
           <w:rFonts w:ascii="Times New Roman" w:hAnsi="Times New Roman" w:cs="Times New Roman"/>
@@ -7785,8 +9068,18 @@
           <w:i/>
           <w:color w:val="000000" w:themeColor="text1"/>
         </w:rPr>
-        <w:t>F. alnus</w:t>
-      </w:r>
+        <w:t xml:space="preserve">F. </w:t>
+      </w:r>
+      <w:proofErr w:type="spellStart"/>
+      <w:r>
+        <w:rPr>
+          <w:rFonts w:ascii="Times New Roman" w:hAnsi="Times New Roman" w:cs="Times New Roman"/>
+          <w:i/>
+          <w:color w:val="000000" w:themeColor="text1"/>
+        </w:rPr>
+        <w:t>alnus</w:t>
+      </w:r>
+      <w:proofErr w:type="spellEnd"/>
       <w:r>
         <w:rPr>
           <w:rFonts w:ascii="Times New Roman" w:hAnsi="Times New Roman" w:cs="Times New Roman"/>
@@ -8025,8 +9318,19 @@
           <w:iCs/>
           <w:color w:val="000000" w:themeColor="text1"/>
         </w:rPr>
-        <w:t>F. alnus</w:t>
-      </w:r>
+        <w:t xml:space="preserve">F. </w:t>
+      </w:r>
+      <w:proofErr w:type="spellStart"/>
+      <w:r>
+        <w:rPr>
+          <w:rFonts w:ascii="Times New Roman" w:hAnsi="Times New Roman" w:cs="Times New Roman"/>
+          <w:i/>
+          <w:iCs/>
+          <w:color w:val="000000" w:themeColor="text1"/>
+        </w:rPr>
+        <w:t>alnus</w:t>
+      </w:r>
+      <w:proofErr w:type="spellEnd"/>
       <w:r>
         <w:rPr>
           <w:rFonts w:ascii="Times New Roman" w:hAnsi="Times New Roman" w:cs="Times New Roman"/>
@@ -8041,8 +9345,19 @@
           <w:iCs/>
           <w:color w:val="000000" w:themeColor="text1"/>
         </w:rPr>
-        <w:t>F. alnus</w:t>
-      </w:r>
+        <w:t xml:space="preserve">F. </w:t>
+      </w:r>
+      <w:proofErr w:type="spellStart"/>
+      <w:r>
+        <w:rPr>
+          <w:rFonts w:ascii="Times New Roman" w:hAnsi="Times New Roman" w:cs="Times New Roman"/>
+          <w:i/>
+          <w:iCs/>
+          <w:color w:val="000000" w:themeColor="text1"/>
+        </w:rPr>
+        <w:t>alnus</w:t>
+      </w:r>
+      <w:proofErr w:type="spellEnd"/>
       <w:r>
         <w:rPr>
           <w:rFonts w:ascii="Times New Roman" w:hAnsi="Times New Roman" w:cs="Times New Roman"/>
@@ -8170,8 +9485,19 @@
           <w:iCs/>
           <w:color w:val="000000" w:themeColor="text1"/>
         </w:rPr>
-        <w:t>F. alnus</w:t>
-      </w:r>
+        <w:t xml:space="preserve">F. </w:t>
+      </w:r>
+      <w:proofErr w:type="spellStart"/>
+      <w:r>
+        <w:rPr>
+          <w:rFonts w:ascii="Times New Roman" w:hAnsi="Times New Roman" w:cs="Times New Roman"/>
+          <w:i/>
+          <w:iCs/>
+          <w:color w:val="000000" w:themeColor="text1"/>
+        </w:rPr>
+        <w:t>alnus</w:t>
+      </w:r>
+      <w:proofErr w:type="spellEnd"/>
       <w:r>
         <w:rPr>
           <w:rFonts w:ascii="Times New Roman" w:hAnsi="Times New Roman" w:cs="Times New Roman"/>
@@ -8211,7 +9537,27 @@
           <w:iCs/>
           <w:color w:val="000000" w:themeColor="text1"/>
         </w:rPr>
-        <w:t xml:space="preserve">F. alnus </w:t>
+        <w:t xml:space="preserve">F. </w:t>
+      </w:r>
+      <w:proofErr w:type="spellStart"/>
+      <w:r>
+        <w:rPr>
+          <w:rFonts w:ascii="Times New Roman" w:hAnsi="Times New Roman" w:cs="Times New Roman"/>
+          <w:i/>
+          <w:iCs/>
+          <w:color w:val="000000" w:themeColor="text1"/>
+        </w:rPr>
+        <w:t>alnus</w:t>
+      </w:r>
+      <w:proofErr w:type="spellEnd"/>
+      <w:r>
+        <w:rPr>
+          <w:rFonts w:ascii="Times New Roman" w:hAnsi="Times New Roman" w:cs="Times New Roman"/>
+          <w:i/>
+          <w:iCs/>
+          <w:color w:val="000000" w:themeColor="text1"/>
+        </w:rPr>
+        <w:t xml:space="preserve"> </w:t>
       </w:r>
       <w:r>
         <w:rPr>
@@ -8252,8 +9598,19 @@
           <w:iCs/>
           <w:color w:val="000000" w:themeColor="text1"/>
         </w:rPr>
-        <w:t>F. alnus</w:t>
-      </w:r>
+        <w:t xml:space="preserve">F. </w:t>
+      </w:r>
+      <w:proofErr w:type="spellStart"/>
+      <w:r>
+        <w:rPr>
+          <w:rFonts w:ascii="Times New Roman" w:hAnsi="Times New Roman" w:cs="Times New Roman"/>
+          <w:i/>
+          <w:iCs/>
+          <w:color w:val="000000" w:themeColor="text1"/>
+        </w:rPr>
+        <w:t>alnus</w:t>
+      </w:r>
+      <w:proofErr w:type="spellEnd"/>
       <w:r>
         <w:rPr>
           <w:rFonts w:ascii="Times New Roman" w:hAnsi="Times New Roman" w:cs="Times New Roman"/>
@@ -8285,7 +9642,27 @@
           <w:iCs/>
           <w:color w:val="000000" w:themeColor="text1"/>
         </w:rPr>
-        <w:t xml:space="preserve">F. alnus </w:t>
+        <w:t xml:space="preserve">F. </w:t>
+      </w:r>
+      <w:proofErr w:type="spellStart"/>
+      <w:r>
+        <w:rPr>
+          <w:rFonts w:ascii="Times New Roman" w:hAnsi="Times New Roman" w:cs="Times New Roman"/>
+          <w:i/>
+          <w:iCs/>
+          <w:color w:val="000000" w:themeColor="text1"/>
+        </w:rPr>
+        <w:t>alnus</w:t>
+      </w:r>
+      <w:proofErr w:type="spellEnd"/>
+      <w:r>
+        <w:rPr>
+          <w:rFonts w:ascii="Times New Roman" w:hAnsi="Times New Roman" w:cs="Times New Roman"/>
+          <w:i/>
+          <w:iCs/>
+          <w:color w:val="000000" w:themeColor="text1"/>
+        </w:rPr>
+        <w:t xml:space="preserve"> </w:t>
       </w:r>
       <w:r>
         <w:rPr>
@@ -8471,7 +9848,27 @@
           <w:iCs/>
           <w:color w:val="000000" w:themeColor="text1"/>
         </w:rPr>
-        <w:t xml:space="preserve">F. alnus </w:t>
+        <w:t xml:space="preserve">F. </w:t>
+      </w:r>
+      <w:proofErr w:type="spellStart"/>
+      <w:r>
+        <w:rPr>
+          <w:rFonts w:ascii="Times New Roman" w:hAnsi="Times New Roman" w:cs="Times New Roman"/>
+          <w:i/>
+          <w:iCs/>
+          <w:color w:val="000000" w:themeColor="text1"/>
+        </w:rPr>
+        <w:t>alnus</w:t>
+      </w:r>
+      <w:proofErr w:type="spellEnd"/>
+      <w:r>
+        <w:rPr>
+          <w:rFonts w:ascii="Times New Roman" w:hAnsi="Times New Roman" w:cs="Times New Roman"/>
+          <w:i/>
+          <w:iCs/>
+          <w:color w:val="000000" w:themeColor="text1"/>
+        </w:rPr>
+        <w:t xml:space="preserve"> </w:t>
       </w:r>
       <w:r>
         <w:rPr>
@@ -8496,7 +9893,27 @@
           <w:iCs/>
           <w:color w:val="000000" w:themeColor="text1"/>
         </w:rPr>
-        <w:t xml:space="preserve">F. alnus </w:t>
+        <w:t xml:space="preserve">F. </w:t>
+      </w:r>
+      <w:proofErr w:type="spellStart"/>
+      <w:r>
+        <w:rPr>
+          <w:rFonts w:ascii="Times New Roman" w:hAnsi="Times New Roman" w:cs="Times New Roman"/>
+          <w:i/>
+          <w:iCs/>
+          <w:color w:val="000000" w:themeColor="text1"/>
+        </w:rPr>
+        <w:t>alnus</w:t>
+      </w:r>
+      <w:proofErr w:type="spellEnd"/>
+      <w:r>
+        <w:rPr>
+          <w:rFonts w:ascii="Times New Roman" w:hAnsi="Times New Roman" w:cs="Times New Roman"/>
+          <w:i/>
+          <w:iCs/>
+          <w:color w:val="000000" w:themeColor="text1"/>
+        </w:rPr>
+        <w:t xml:space="preserve"> </w:t>
       </w:r>
       <w:r>
         <w:rPr>
@@ -8553,7 +9970,27 @@
           <w:iCs/>
           <w:color w:val="000000" w:themeColor="text1"/>
         </w:rPr>
-        <w:t xml:space="preserve">F. alnus </w:t>
+        <w:t xml:space="preserve">F. </w:t>
+      </w:r>
+      <w:proofErr w:type="spellStart"/>
+      <w:r>
+        <w:rPr>
+          <w:rFonts w:ascii="Times New Roman" w:hAnsi="Times New Roman" w:cs="Times New Roman"/>
+          <w:i/>
+          <w:iCs/>
+          <w:color w:val="000000" w:themeColor="text1"/>
+        </w:rPr>
+        <w:t>alnus</w:t>
+      </w:r>
+      <w:proofErr w:type="spellEnd"/>
+      <w:r>
+        <w:rPr>
+          <w:rFonts w:ascii="Times New Roman" w:hAnsi="Times New Roman" w:cs="Times New Roman"/>
+          <w:i/>
+          <w:iCs/>
+          <w:color w:val="000000" w:themeColor="text1"/>
+        </w:rPr>
+        <w:t xml:space="preserve"> </w:t>
       </w:r>
       <w:r>
         <w:rPr>
@@ -8607,8 +10044,19 @@
           <w:iCs/>
           <w:color w:val="000000" w:themeColor="text1"/>
         </w:rPr>
-        <w:t>F. alnus</w:t>
-      </w:r>
+        <w:t xml:space="preserve">F. </w:t>
+      </w:r>
+      <w:proofErr w:type="spellStart"/>
+      <w:r>
+        <w:rPr>
+          <w:rFonts w:ascii="Times New Roman" w:hAnsi="Times New Roman" w:cs="Times New Roman"/>
+          <w:i/>
+          <w:iCs/>
+          <w:color w:val="000000" w:themeColor="text1"/>
+        </w:rPr>
+        <w:t>alnus</w:t>
+      </w:r>
+      <w:proofErr w:type="spellEnd"/>
       <w:r>
         <w:rPr>
           <w:rFonts w:ascii="Times New Roman" w:hAnsi="Times New Roman" w:cs="Times New Roman"/>
@@ -8651,8 +10099,19 @@
           <w:iCs/>
           <w:color w:val="000000" w:themeColor="text1"/>
         </w:rPr>
-        <w:t>F. alnus</w:t>
-      </w:r>
+        <w:t xml:space="preserve">F. </w:t>
+      </w:r>
+      <w:proofErr w:type="spellStart"/>
+      <w:r>
+        <w:rPr>
+          <w:rFonts w:ascii="Times New Roman" w:hAnsi="Times New Roman" w:cs="Times New Roman"/>
+          <w:i/>
+          <w:iCs/>
+          <w:color w:val="000000" w:themeColor="text1"/>
+        </w:rPr>
+        <w:t>alnus</w:t>
+      </w:r>
+      <w:proofErr w:type="spellEnd"/>
       <w:r>
         <w:rPr>
           <w:rFonts w:ascii="Times New Roman" w:hAnsi="Times New Roman" w:cs="Times New Roman"/>
@@ -8709,8 +10168,19 @@
           <w:iCs/>
           <w:color w:val="000000" w:themeColor="text1"/>
         </w:rPr>
-        <w:t>F. alnus</w:t>
-      </w:r>
+        <w:t xml:space="preserve">F. </w:t>
+      </w:r>
+      <w:proofErr w:type="spellStart"/>
+      <w:r>
+        <w:rPr>
+          <w:rFonts w:ascii="Times New Roman" w:hAnsi="Times New Roman" w:cs="Times New Roman"/>
+          <w:i/>
+          <w:iCs/>
+          <w:color w:val="000000" w:themeColor="text1"/>
+        </w:rPr>
+        <w:t>alnus</w:t>
+      </w:r>
+      <w:proofErr w:type="spellEnd"/>
       <w:r>
         <w:rPr>
           <w:rFonts w:ascii="Times New Roman" w:hAnsi="Times New Roman" w:cs="Times New Roman"/>
@@ -8753,8 +10223,19 @@
           <w:iCs/>
           <w:color w:val="000000" w:themeColor="text1"/>
         </w:rPr>
-        <w:t>F. alnus</w:t>
-      </w:r>
+        <w:t xml:space="preserve">F. </w:t>
+      </w:r>
+      <w:proofErr w:type="spellStart"/>
+      <w:r>
+        <w:rPr>
+          <w:rFonts w:ascii="Times New Roman" w:hAnsi="Times New Roman" w:cs="Times New Roman"/>
+          <w:i/>
+          <w:iCs/>
+          <w:color w:val="000000" w:themeColor="text1"/>
+        </w:rPr>
+        <w:t>alnus</w:t>
+      </w:r>
+      <w:proofErr w:type="spellEnd"/>
       <w:r>
         <w:rPr>
           <w:rFonts w:ascii="Times New Roman" w:hAnsi="Times New Roman" w:cs="Times New Roman"/>
@@ -8813,8 +10294,19 @@
           <w:iCs/>
           <w:color w:val="000000" w:themeColor="text1"/>
         </w:rPr>
-        <w:t>F. alnus</w:t>
-      </w:r>
+        <w:t xml:space="preserve">F. </w:t>
+      </w:r>
+      <w:proofErr w:type="spellStart"/>
+      <w:r>
+        <w:rPr>
+          <w:rFonts w:ascii="Times New Roman" w:hAnsi="Times New Roman" w:cs="Times New Roman"/>
+          <w:i/>
+          <w:iCs/>
+          <w:color w:val="000000" w:themeColor="text1"/>
+        </w:rPr>
+        <w:t>alnus</w:t>
+      </w:r>
+      <w:proofErr w:type="spellEnd"/>
       <w:r>
         <w:rPr>
           <w:rFonts w:ascii="Times New Roman" w:hAnsi="Times New Roman" w:cs="Times New Roman"/>
@@ -9146,8 +10638,18 @@
           <w:i/>
           <w:color w:val="000000" w:themeColor="text1"/>
         </w:rPr>
-        <w:t>F. alnus</w:t>
-      </w:r>
+        <w:t xml:space="preserve">F. </w:t>
+      </w:r>
+      <w:proofErr w:type="spellStart"/>
+      <w:r>
+        <w:rPr>
+          <w:rFonts w:ascii="Times New Roman" w:hAnsi="Times New Roman" w:cs="Times New Roman"/>
+          <w:i/>
+          <w:color w:val="000000" w:themeColor="text1"/>
+        </w:rPr>
+        <w:t>alnus</w:t>
+      </w:r>
+      <w:proofErr w:type="spellEnd"/>
       <w:r>
         <w:rPr>
           <w:rFonts w:ascii="Times New Roman" w:hAnsi="Times New Roman" w:cs="Times New Roman"/>
@@ -9241,8 +10743,19 @@
           <w:iCs/>
           <w:color w:val="000000" w:themeColor="text1"/>
         </w:rPr>
-        <w:t>F. alnus</w:t>
-      </w:r>
+        <w:t xml:space="preserve">F. </w:t>
+      </w:r>
+      <w:proofErr w:type="spellStart"/>
+      <w:r>
+        <w:rPr>
+          <w:rFonts w:ascii="Times New Roman" w:hAnsi="Times New Roman" w:cs="Times New Roman"/>
+          <w:i/>
+          <w:iCs/>
+          <w:color w:val="000000" w:themeColor="text1"/>
+        </w:rPr>
+        <w:t>alnus</w:t>
+      </w:r>
+      <w:proofErr w:type="spellEnd"/>
       <w:r>
         <w:rPr>
           <w:rFonts w:ascii="Times New Roman" w:hAnsi="Times New Roman" w:cs="Times New Roman"/>
@@ -9272,7 +10785,27 @@
           <w:iCs/>
           <w:color w:val="000000" w:themeColor="text1"/>
         </w:rPr>
-        <w:t xml:space="preserve">F. alnus </w:t>
+        <w:t xml:space="preserve">F. </w:t>
+      </w:r>
+      <w:proofErr w:type="spellStart"/>
+      <w:r>
+        <w:rPr>
+          <w:rFonts w:ascii="Times New Roman" w:hAnsi="Times New Roman" w:cs="Times New Roman"/>
+          <w:i/>
+          <w:iCs/>
+          <w:color w:val="000000" w:themeColor="text1"/>
+        </w:rPr>
+        <w:t>alnus</w:t>
+      </w:r>
+      <w:proofErr w:type="spellEnd"/>
+      <w:r>
+        <w:rPr>
+          <w:rFonts w:ascii="Times New Roman" w:hAnsi="Times New Roman" w:cs="Times New Roman"/>
+          <w:i/>
+          <w:iCs/>
+          <w:color w:val="000000" w:themeColor="text1"/>
+        </w:rPr>
+        <w:t xml:space="preserve"> </w:t>
       </w:r>
       <w:r>
         <w:rPr>
@@ -9289,7 +10822,27 @@
           <w:iCs/>
           <w:color w:val="000000" w:themeColor="text1"/>
         </w:rPr>
-        <w:t xml:space="preserve">F. alnus </w:t>
+        <w:t xml:space="preserve">F. </w:t>
+      </w:r>
+      <w:proofErr w:type="spellStart"/>
+      <w:r>
+        <w:rPr>
+          <w:rFonts w:ascii="Times New Roman" w:hAnsi="Times New Roman" w:cs="Times New Roman"/>
+          <w:i/>
+          <w:iCs/>
+          <w:color w:val="000000" w:themeColor="text1"/>
+        </w:rPr>
+        <w:t>alnus</w:t>
+      </w:r>
+      <w:proofErr w:type="spellEnd"/>
+      <w:r>
+        <w:rPr>
+          <w:rFonts w:ascii="Times New Roman" w:hAnsi="Times New Roman" w:cs="Times New Roman"/>
+          <w:i/>
+          <w:iCs/>
+          <w:color w:val="000000" w:themeColor="text1"/>
+        </w:rPr>
+        <w:t xml:space="preserve"> </w:t>
       </w:r>
       <w:r>
         <w:rPr>
@@ -9306,7 +10859,27 @@
           <w:iCs/>
           <w:color w:val="000000" w:themeColor="text1"/>
         </w:rPr>
-        <w:t xml:space="preserve">F. alnus </w:t>
+        <w:t xml:space="preserve">F. </w:t>
+      </w:r>
+      <w:proofErr w:type="spellStart"/>
+      <w:r>
+        <w:rPr>
+          <w:rFonts w:ascii="Times New Roman" w:hAnsi="Times New Roman" w:cs="Times New Roman"/>
+          <w:i/>
+          <w:iCs/>
+          <w:color w:val="000000" w:themeColor="text1"/>
+        </w:rPr>
+        <w:t>alnus</w:t>
+      </w:r>
+      <w:proofErr w:type="spellEnd"/>
+      <w:r>
+        <w:rPr>
+          <w:rFonts w:ascii="Times New Roman" w:hAnsi="Times New Roman" w:cs="Times New Roman"/>
+          <w:i/>
+          <w:iCs/>
+          <w:color w:val="000000" w:themeColor="text1"/>
+        </w:rPr>
+        <w:t xml:space="preserve"> </w:t>
       </w:r>
       <w:r>
         <w:rPr>
@@ -9323,7 +10896,27 @@
           <w:iCs/>
           <w:color w:val="000000" w:themeColor="text1"/>
         </w:rPr>
-        <w:t xml:space="preserve">F. alnus </w:t>
+        <w:t xml:space="preserve">F. </w:t>
+      </w:r>
+      <w:proofErr w:type="spellStart"/>
+      <w:r>
+        <w:rPr>
+          <w:rFonts w:ascii="Times New Roman" w:hAnsi="Times New Roman" w:cs="Times New Roman"/>
+          <w:i/>
+          <w:iCs/>
+          <w:color w:val="000000" w:themeColor="text1"/>
+        </w:rPr>
+        <w:t>alnus</w:t>
+      </w:r>
+      <w:proofErr w:type="spellEnd"/>
+      <w:r>
+        <w:rPr>
+          <w:rFonts w:ascii="Times New Roman" w:hAnsi="Times New Roman" w:cs="Times New Roman"/>
+          <w:i/>
+          <w:iCs/>
+          <w:color w:val="000000" w:themeColor="text1"/>
+        </w:rPr>
+        <w:t xml:space="preserve"> </w:t>
       </w:r>
       <w:r>
         <w:rPr>
@@ -9419,8 +11012,19 @@
           <w:iCs/>
           <w:color w:val="000000" w:themeColor="text1"/>
         </w:rPr>
-        <w:t>F. alnus</w:t>
-      </w:r>
+        <w:t xml:space="preserve">F. </w:t>
+      </w:r>
+      <w:proofErr w:type="spellStart"/>
+      <w:r>
+        <w:rPr>
+          <w:rFonts w:ascii="Times New Roman" w:hAnsi="Times New Roman" w:cs="Times New Roman"/>
+          <w:i/>
+          <w:iCs/>
+          <w:color w:val="000000" w:themeColor="text1"/>
+        </w:rPr>
+        <w:t>alnus</w:t>
+      </w:r>
+      <w:proofErr w:type="spellEnd"/>
       <w:r>
         <w:rPr>
           <w:rFonts w:ascii="Times New Roman" w:hAnsi="Times New Roman" w:cs="Times New Roman"/>
@@ -9452,8 +11056,19 @@
           <w:iCs/>
           <w:color w:val="000000" w:themeColor="text1"/>
         </w:rPr>
-        <w:t>F. alnus</w:t>
-      </w:r>
+        <w:t xml:space="preserve">F. </w:t>
+      </w:r>
+      <w:proofErr w:type="spellStart"/>
+      <w:r>
+        <w:rPr>
+          <w:rFonts w:ascii="Times New Roman" w:hAnsi="Times New Roman" w:cs="Times New Roman"/>
+          <w:i/>
+          <w:iCs/>
+          <w:color w:val="000000" w:themeColor="text1"/>
+        </w:rPr>
+        <w:t>alnus</w:t>
+      </w:r>
+      <w:proofErr w:type="spellEnd"/>
       <w:r>
         <w:rPr>
           <w:rFonts w:ascii="Times New Roman" w:hAnsi="Times New Roman" w:cs="Times New Roman"/>
@@ -9469,7 +11084,27 @@
           <w:iCs/>
           <w:color w:val="000000" w:themeColor="text1"/>
         </w:rPr>
-        <w:t xml:space="preserve">F. alnus </w:t>
+        <w:t xml:space="preserve">F. </w:t>
+      </w:r>
+      <w:proofErr w:type="spellStart"/>
+      <w:r>
+        <w:rPr>
+          <w:rFonts w:ascii="Times New Roman" w:hAnsi="Times New Roman" w:cs="Times New Roman"/>
+          <w:i/>
+          <w:iCs/>
+          <w:color w:val="000000" w:themeColor="text1"/>
+        </w:rPr>
+        <w:t>alnus</w:t>
+      </w:r>
+      <w:proofErr w:type="spellEnd"/>
+      <w:r>
+        <w:rPr>
+          <w:rFonts w:ascii="Times New Roman" w:hAnsi="Times New Roman" w:cs="Times New Roman"/>
+          <w:i/>
+          <w:iCs/>
+          <w:color w:val="000000" w:themeColor="text1"/>
+        </w:rPr>
+        <w:t xml:space="preserve"> </w:t>
       </w:r>
       <w:r>
         <w:rPr>
@@ -9542,8 +11177,18 @@
           <w:i/>
           <w:color w:val="000000" w:themeColor="text1"/>
         </w:rPr>
-        <w:t xml:space="preserve"> alnus</w:t>
-      </w:r>
+        <w:t xml:space="preserve"> </w:t>
+      </w:r>
+      <w:proofErr w:type="spellStart"/>
+      <w:r>
+        <w:rPr>
+          <w:rFonts w:ascii="Times New Roman" w:hAnsi="Times New Roman" w:cs="Times New Roman"/>
+          <w:i/>
+          <w:color w:val="000000" w:themeColor="text1"/>
+        </w:rPr>
+        <w:t>alnus</w:t>
+      </w:r>
+      <w:proofErr w:type="spellEnd"/>
       <w:r>
         <w:rPr>
           <w:rFonts w:ascii="Times New Roman" w:hAnsi="Times New Roman" w:cs="Times New Roman"/>
@@ -9616,8 +11261,19 @@
           <w:iCs/>
           <w:color w:val="000000" w:themeColor="text1"/>
         </w:rPr>
-        <w:t>F. alnus</w:t>
-      </w:r>
+        <w:t xml:space="preserve">F. </w:t>
+      </w:r>
+      <w:proofErr w:type="spellStart"/>
+      <w:r>
+        <w:rPr>
+          <w:rFonts w:ascii="Times New Roman" w:hAnsi="Times New Roman" w:cs="Times New Roman"/>
+          <w:i/>
+          <w:iCs/>
+          <w:color w:val="000000" w:themeColor="text1"/>
+        </w:rPr>
+        <w:t>alnus</w:t>
+      </w:r>
+      <w:proofErr w:type="spellEnd"/>
       <w:r>
         <w:rPr>
           <w:rFonts w:ascii="Times New Roman" w:hAnsi="Times New Roman" w:cs="Times New Roman"/>
@@ -9632,13 +11288,23 @@
         </w:rPr>
         <w:t xml:space="preserve"> (</w:t>
       </w:r>
-      <w:r>
-        <w:rPr>
-          <w:rFonts w:ascii="Times New Roman" w:hAnsi="Times New Roman" w:cs="Times New Roman"/>
-          <w:i/>
-          <w:color w:val="000000" w:themeColor="text1"/>
-        </w:rPr>
-        <w:t>Sturnus vulgaris</w:t>
+      <w:proofErr w:type="spellStart"/>
+      <w:r>
+        <w:rPr>
+          <w:rFonts w:ascii="Times New Roman" w:hAnsi="Times New Roman" w:cs="Times New Roman"/>
+          <w:i/>
+          <w:color w:val="000000" w:themeColor="text1"/>
+        </w:rPr>
+        <w:t>Sturnus</w:t>
+      </w:r>
+      <w:proofErr w:type="spellEnd"/>
+      <w:r>
+        <w:rPr>
+          <w:rFonts w:ascii="Times New Roman" w:hAnsi="Times New Roman" w:cs="Times New Roman"/>
+          <w:i/>
+          <w:color w:val="000000" w:themeColor="text1"/>
+        </w:rPr>
+        <w:t xml:space="preserve"> vulgaris</w:t>
       </w:r>
       <w:r>
         <w:rPr>
@@ -9660,7 +11326,25 @@
           <w:i/>
           <w:color w:val="000000" w:themeColor="text1"/>
         </w:rPr>
-        <w:t xml:space="preserve">F. alnus </w:t>
+        <w:t xml:space="preserve">F. </w:t>
+      </w:r>
+      <w:proofErr w:type="spellStart"/>
+      <w:r>
+        <w:rPr>
+          <w:rFonts w:ascii="Times New Roman" w:hAnsi="Times New Roman" w:cs="Times New Roman"/>
+          <w:i/>
+          <w:color w:val="000000" w:themeColor="text1"/>
+        </w:rPr>
+        <w:t>alnus</w:t>
+      </w:r>
+      <w:proofErr w:type="spellEnd"/>
+      <w:r>
+        <w:rPr>
+          <w:rFonts w:ascii="Times New Roman" w:hAnsi="Times New Roman" w:cs="Times New Roman"/>
+          <w:i/>
+          <w:color w:val="000000" w:themeColor="text1"/>
+        </w:rPr>
+        <w:t xml:space="preserve"> </w:t>
       </w:r>
       <w:r>
         <w:rPr>
@@ -9705,14 +11389,56 @@
           <w:i/>
           <w:color w:val="000000" w:themeColor="text1"/>
         </w:rPr>
-        <w:t>F. alnus</w:t>
-      </w:r>
-      <w:r>
-        <w:rPr>
-          <w:rFonts w:ascii="Times New Roman" w:hAnsi="Times New Roman" w:cs="Times New Roman"/>
-          <w:color w:val="000000" w:themeColor="text1"/>
-        </w:rPr>
-        <w:t xml:space="preserve"> first appeared in Ohio. Catling &amp; Porebski </w:t>
+        <w:t xml:space="preserve">F. </w:t>
+      </w:r>
+      <w:proofErr w:type="spellStart"/>
+      <w:r>
+        <w:rPr>
+          <w:rFonts w:ascii="Times New Roman" w:hAnsi="Times New Roman" w:cs="Times New Roman"/>
+          <w:i/>
+          <w:color w:val="000000" w:themeColor="text1"/>
+        </w:rPr>
+        <w:t>alnus</w:t>
+      </w:r>
+      <w:proofErr w:type="spellEnd"/>
+      <w:r>
+        <w:rPr>
+          <w:rFonts w:ascii="Times New Roman" w:hAnsi="Times New Roman" w:cs="Times New Roman"/>
+          <w:color w:val="000000" w:themeColor="text1"/>
+        </w:rPr>
+        <w:t xml:space="preserve"> first appeared in Ohio. </w:t>
+      </w:r>
+      <w:proofErr w:type="spellStart"/>
+      <w:r>
+        <w:rPr>
+          <w:rFonts w:ascii="Times New Roman" w:hAnsi="Times New Roman" w:cs="Times New Roman"/>
+          <w:color w:val="000000" w:themeColor="text1"/>
+        </w:rPr>
+        <w:t>Catling</w:t>
+      </w:r>
+      <w:proofErr w:type="spellEnd"/>
+      <w:r>
+        <w:rPr>
+          <w:rFonts w:ascii="Times New Roman" w:hAnsi="Times New Roman" w:cs="Times New Roman"/>
+          <w:color w:val="000000" w:themeColor="text1"/>
+        </w:rPr>
+        <w:t xml:space="preserve"> &amp; </w:t>
+      </w:r>
+      <w:proofErr w:type="spellStart"/>
+      <w:r>
+        <w:rPr>
+          <w:rFonts w:ascii="Times New Roman" w:hAnsi="Times New Roman" w:cs="Times New Roman"/>
+          <w:color w:val="000000" w:themeColor="text1"/>
+        </w:rPr>
+        <w:t>Porebski</w:t>
+      </w:r>
+      <w:proofErr w:type="spellEnd"/>
+      <w:r>
+        <w:rPr>
+          <w:rFonts w:ascii="Times New Roman" w:hAnsi="Times New Roman" w:cs="Times New Roman"/>
+          <w:color w:val="000000" w:themeColor="text1"/>
+        </w:rPr>
+        <w:t xml:space="preserve"> </w:t>
       </w:r>
       <w:r>
         <w:rPr>
@@ -9735,8 +11461,18 @@
           <w:i/>
           <w:color w:val="000000" w:themeColor="text1"/>
         </w:rPr>
-        <w:t>F. alnus</w:t>
-      </w:r>
+        <w:t xml:space="preserve">F. </w:t>
+      </w:r>
+      <w:proofErr w:type="spellStart"/>
+      <w:r>
+        <w:rPr>
+          <w:rFonts w:ascii="Times New Roman" w:hAnsi="Times New Roman" w:cs="Times New Roman"/>
+          <w:i/>
+          <w:color w:val="000000" w:themeColor="text1"/>
+        </w:rPr>
+        <w:t>alnus</w:t>
+      </w:r>
+      <w:proofErr w:type="spellEnd"/>
       <w:r>
         <w:rPr>
           <w:rFonts w:ascii="Times New Roman" w:hAnsi="Times New Roman" w:cs="Times New Roman"/>
@@ -9750,8 +11486,18 @@
           <w:i/>
           <w:color w:val="000000" w:themeColor="text1"/>
         </w:rPr>
-        <w:t>F. alnus</w:t>
-      </w:r>
+        <w:t xml:space="preserve">F. </w:t>
+      </w:r>
+      <w:proofErr w:type="spellStart"/>
+      <w:r>
+        <w:rPr>
+          <w:rFonts w:ascii="Times New Roman" w:hAnsi="Times New Roman" w:cs="Times New Roman"/>
+          <w:i/>
+          <w:color w:val="000000" w:themeColor="text1"/>
+        </w:rPr>
+        <w:t>alnus</w:t>
+      </w:r>
+      <w:proofErr w:type="spellEnd"/>
       <w:r>
         <w:rPr>
           <w:rFonts w:ascii="Times New Roman" w:hAnsi="Times New Roman" w:cs="Times New Roman"/>
@@ -9766,8 +11512,19 @@
           <w:iCs/>
           <w:color w:val="000000" w:themeColor="text1"/>
         </w:rPr>
-        <w:t>F. alnus</w:t>
-      </w:r>
+        <w:t xml:space="preserve">F. </w:t>
+      </w:r>
+      <w:proofErr w:type="spellStart"/>
+      <w:r>
+        <w:rPr>
+          <w:rFonts w:ascii="Times New Roman" w:hAnsi="Times New Roman" w:cs="Times New Roman"/>
+          <w:i/>
+          <w:iCs/>
+          <w:color w:val="000000" w:themeColor="text1"/>
+        </w:rPr>
+        <w:t>alnus</w:t>
+      </w:r>
+      <w:proofErr w:type="spellEnd"/>
       <w:r>
         <w:rPr>
           <w:rFonts w:ascii="Times New Roman" w:hAnsi="Times New Roman" w:cs="Times New Roman"/>
@@ -9781,8 +11538,18 @@
           <w:i/>
           <w:color w:val="000000" w:themeColor="text1"/>
         </w:rPr>
-        <w:t>F. alnus</w:t>
-      </w:r>
+        <w:t xml:space="preserve">F. </w:t>
+      </w:r>
+      <w:proofErr w:type="spellStart"/>
+      <w:r>
+        <w:rPr>
+          <w:rFonts w:ascii="Times New Roman" w:hAnsi="Times New Roman" w:cs="Times New Roman"/>
+          <w:i/>
+          <w:color w:val="000000" w:themeColor="text1"/>
+        </w:rPr>
+        <w:t>alnus</w:t>
+      </w:r>
+      <w:proofErr w:type="spellEnd"/>
       <w:r>
         <w:rPr>
           <w:rFonts w:ascii="Times New Roman" w:hAnsi="Times New Roman" w:cs="Times New Roman"/>
@@ -9810,8 +11577,18 @@
           <w:i/>
           <w:color w:val="000000" w:themeColor="text1"/>
         </w:rPr>
-        <w:t>F. alnus</w:t>
-      </w:r>
+        <w:t xml:space="preserve">F. </w:t>
+      </w:r>
+      <w:proofErr w:type="spellStart"/>
+      <w:r>
+        <w:rPr>
+          <w:rFonts w:ascii="Times New Roman" w:hAnsi="Times New Roman" w:cs="Times New Roman"/>
+          <w:i/>
+          <w:color w:val="000000" w:themeColor="text1"/>
+        </w:rPr>
+        <w:t>alnus</w:t>
+      </w:r>
+      <w:proofErr w:type="spellEnd"/>
       <w:r>
         <w:rPr>
           <w:rFonts w:ascii="Times New Roman" w:hAnsi="Times New Roman" w:cs="Times New Roman"/>
@@ -9819,14 +11596,34 @@
         </w:rPr>
         <w:t xml:space="preserve"> records with that of native </w:t>
       </w:r>
-      <w:r>
-        <w:rPr>
-          <w:rFonts w:ascii="Times New Roman" w:hAnsi="Times New Roman" w:cs="Times New Roman"/>
-          <w:i/>
-          <w:color w:val="000000" w:themeColor="text1"/>
-        </w:rPr>
-        <w:t>Rhamnus alnifolia</w:t>
-      </w:r>
+      <w:proofErr w:type="spellStart"/>
+      <w:r>
+        <w:rPr>
+          <w:rFonts w:ascii="Times New Roman" w:hAnsi="Times New Roman" w:cs="Times New Roman"/>
+          <w:i/>
+          <w:color w:val="000000" w:themeColor="text1"/>
+        </w:rPr>
+        <w:t>Rhamnus</w:t>
+      </w:r>
+      <w:proofErr w:type="spellEnd"/>
+      <w:r>
+        <w:rPr>
+          <w:rFonts w:ascii="Times New Roman" w:hAnsi="Times New Roman" w:cs="Times New Roman"/>
+          <w:i/>
+          <w:color w:val="000000" w:themeColor="text1"/>
+        </w:rPr>
+        <w:t xml:space="preserve"> </w:t>
+      </w:r>
+      <w:proofErr w:type="spellStart"/>
+      <w:r>
+        <w:rPr>
+          <w:rFonts w:ascii="Times New Roman" w:hAnsi="Times New Roman" w:cs="Times New Roman"/>
+          <w:i/>
+          <w:color w:val="000000" w:themeColor="text1"/>
+        </w:rPr>
+        <w:t>alnifolia</w:t>
+      </w:r>
+      <w:proofErr w:type="spellEnd"/>
       <w:r>
         <w:rPr>
           <w:rFonts w:ascii="Times New Roman" w:hAnsi="Times New Roman" w:cs="Times New Roman"/>
@@ -9878,8 +11675,18 @@
           <w:i/>
           <w:color w:val="000000" w:themeColor="text1"/>
         </w:rPr>
-        <w:t>F. alnus</w:t>
-      </w:r>
+        <w:t xml:space="preserve">F. </w:t>
+      </w:r>
+      <w:proofErr w:type="spellStart"/>
+      <w:r>
+        <w:rPr>
+          <w:rFonts w:ascii="Times New Roman" w:hAnsi="Times New Roman" w:cs="Times New Roman"/>
+          <w:i/>
+          <w:color w:val="000000" w:themeColor="text1"/>
+        </w:rPr>
+        <w:t>alnus</w:t>
+      </w:r>
+      <w:proofErr w:type="spellEnd"/>
       <w:r>
         <w:rPr>
           <w:rFonts w:ascii="Times New Roman" w:hAnsi="Times New Roman" w:cs="Times New Roman"/>
@@ -9921,8 +11728,18 @@
           <w:i/>
           <w:color w:val="000000" w:themeColor="text1"/>
         </w:rPr>
-        <w:t>F. alnus</w:t>
-      </w:r>
+        <w:t xml:space="preserve">F. </w:t>
+      </w:r>
+      <w:proofErr w:type="spellStart"/>
+      <w:r>
+        <w:rPr>
+          <w:rFonts w:ascii="Times New Roman" w:hAnsi="Times New Roman" w:cs="Times New Roman"/>
+          <w:i/>
+          <w:color w:val="000000" w:themeColor="text1"/>
+        </w:rPr>
+        <w:t>alnus</w:t>
+      </w:r>
+      <w:proofErr w:type="spellEnd"/>
       <w:r>
         <w:rPr>
           <w:rFonts w:ascii="Times New Roman" w:hAnsi="Times New Roman" w:cs="Times New Roman"/>
@@ -9943,7 +11760,25 @@
           <w:i/>
           <w:iCs/>
         </w:rPr>
-        <w:t xml:space="preserve">F. alnus </w:t>
+        <w:t xml:space="preserve">F. </w:t>
+      </w:r>
+      <w:proofErr w:type="spellStart"/>
+      <w:r>
+        <w:rPr>
+          <w:rFonts w:ascii="Times New Roman" w:hAnsi="Times New Roman" w:cs="Times New Roman"/>
+          <w:i/>
+          <w:iCs/>
+        </w:rPr>
+        <w:t>alnus</w:t>
+      </w:r>
+      <w:proofErr w:type="spellEnd"/>
+      <w:r>
+        <w:rPr>
+          <w:rFonts w:ascii="Times New Roman" w:hAnsi="Times New Roman" w:cs="Times New Roman"/>
+          <w:i/>
+          <w:iCs/>
+        </w:rPr>
+        <w:t xml:space="preserve"> </w:t>
       </w:r>
       <w:r>
         <w:rPr>
@@ -10035,7 +11870,27 @@
           <w:iCs/>
           <w:color w:val="000000" w:themeColor="text1"/>
         </w:rPr>
-        <w:t xml:space="preserve">F. alnus </w:t>
+        <w:t xml:space="preserve">F. </w:t>
+      </w:r>
+      <w:proofErr w:type="spellStart"/>
+      <w:r>
+        <w:rPr>
+          <w:rFonts w:ascii="Times New Roman" w:hAnsi="Times New Roman" w:cs="Times New Roman"/>
+          <w:i/>
+          <w:iCs/>
+          <w:color w:val="000000" w:themeColor="text1"/>
+        </w:rPr>
+        <w:t>alnus</w:t>
+      </w:r>
+      <w:proofErr w:type="spellEnd"/>
+      <w:r>
+        <w:rPr>
+          <w:rFonts w:ascii="Times New Roman" w:hAnsi="Times New Roman" w:cs="Times New Roman"/>
+          <w:i/>
+          <w:iCs/>
+          <w:color w:val="000000" w:themeColor="text1"/>
+        </w:rPr>
+        <w:t xml:space="preserve"> </w:t>
       </w:r>
       <w:r>
         <w:rPr>
@@ -10102,8 +11957,19 @@
           <w:iCs/>
           <w:color w:val="000000" w:themeColor="text1"/>
         </w:rPr>
-        <w:t>F. alnus</w:t>
-      </w:r>
+        <w:t xml:space="preserve">F. </w:t>
+      </w:r>
+      <w:proofErr w:type="spellStart"/>
+      <w:r>
+        <w:rPr>
+          <w:rFonts w:ascii="Times New Roman" w:hAnsi="Times New Roman" w:cs="Times New Roman"/>
+          <w:i/>
+          <w:iCs/>
+          <w:color w:val="000000" w:themeColor="text1"/>
+        </w:rPr>
+        <w:t>alnus</w:t>
+      </w:r>
+      <w:proofErr w:type="spellEnd"/>
       <w:r>
         <w:rPr>
           <w:rFonts w:ascii="Times New Roman" w:hAnsi="Times New Roman" w:cs="Times New Roman"/>
@@ -10149,8 +12015,19 @@
           <w:iCs/>
           <w:color w:val="000000" w:themeColor="text1"/>
         </w:rPr>
-        <w:t>F. alnus</w:t>
-      </w:r>
+        <w:t xml:space="preserve">F. </w:t>
+      </w:r>
+      <w:proofErr w:type="spellStart"/>
+      <w:r>
+        <w:rPr>
+          <w:rFonts w:ascii="Times New Roman" w:hAnsi="Times New Roman" w:cs="Times New Roman"/>
+          <w:i/>
+          <w:iCs/>
+          <w:color w:val="000000" w:themeColor="text1"/>
+        </w:rPr>
+        <w:t>alnus</w:t>
+      </w:r>
+      <w:proofErr w:type="spellEnd"/>
       <w:r>
         <w:rPr>
           <w:rFonts w:ascii="Times New Roman" w:hAnsi="Times New Roman" w:cs="Times New Roman"/>
@@ -10201,8 +12078,19 @@
           <w:iCs/>
           <w:color w:val="000000" w:themeColor="text1"/>
         </w:rPr>
-        <w:t>F. alnus</w:t>
-      </w:r>
+        <w:t xml:space="preserve">F. </w:t>
+      </w:r>
+      <w:proofErr w:type="spellStart"/>
+      <w:r>
+        <w:rPr>
+          <w:rFonts w:ascii="Times New Roman" w:hAnsi="Times New Roman" w:cs="Times New Roman"/>
+          <w:i/>
+          <w:iCs/>
+          <w:color w:val="000000" w:themeColor="text1"/>
+        </w:rPr>
+        <w:t>alnus</w:t>
+      </w:r>
+      <w:proofErr w:type="spellEnd"/>
       <w:r>
         <w:rPr>
           <w:rFonts w:ascii="Times New Roman" w:hAnsi="Times New Roman" w:cs="Times New Roman"/>
@@ -10295,7 +12183,27 @@
           <w:iCs/>
           <w:color w:val="000000" w:themeColor="text1"/>
         </w:rPr>
-        <w:t xml:space="preserve">F. alnus </w:t>
+        <w:t xml:space="preserve">F. </w:t>
+      </w:r>
+      <w:proofErr w:type="spellStart"/>
+      <w:r>
+        <w:rPr>
+          <w:rFonts w:ascii="Times New Roman" w:hAnsi="Times New Roman" w:cs="Times New Roman"/>
+          <w:i/>
+          <w:iCs/>
+          <w:color w:val="000000" w:themeColor="text1"/>
+        </w:rPr>
+        <w:t>alnus</w:t>
+      </w:r>
+      <w:proofErr w:type="spellEnd"/>
+      <w:r>
+        <w:rPr>
+          <w:rFonts w:ascii="Times New Roman" w:hAnsi="Times New Roman" w:cs="Times New Roman"/>
+          <w:i/>
+          <w:iCs/>
+          <w:color w:val="000000" w:themeColor="text1"/>
+        </w:rPr>
+        <w:t xml:space="preserve"> </w:t>
       </w:r>
       <w:r>
         <w:rPr>
@@ -10402,8 +12310,19 @@
           <w:iCs/>
           <w:color w:val="000000" w:themeColor="text1"/>
         </w:rPr>
-        <w:t>F. alnus</w:t>
-      </w:r>
+        <w:t xml:space="preserve">F. </w:t>
+      </w:r>
+      <w:proofErr w:type="spellStart"/>
+      <w:r>
+        <w:rPr>
+          <w:rFonts w:ascii="Times New Roman" w:hAnsi="Times New Roman" w:cs="Times New Roman"/>
+          <w:i/>
+          <w:iCs/>
+          <w:color w:val="000000" w:themeColor="text1"/>
+        </w:rPr>
+        <w:t>alnus</w:t>
+      </w:r>
+      <w:proofErr w:type="spellEnd"/>
       <w:r>
         <w:rPr>
           <w:rFonts w:ascii="Times New Roman" w:hAnsi="Times New Roman" w:cs="Times New Roman"/>
@@ -10508,7 +12427,25 @@
           <w:i/>
           <w:iCs/>
         </w:rPr>
-        <w:t xml:space="preserve">F. alnus </w:t>
+        <w:t xml:space="preserve">F. </w:t>
+      </w:r>
+      <w:proofErr w:type="spellStart"/>
+      <w:r>
+        <w:rPr>
+          <w:rFonts w:ascii="Times New Roman" w:hAnsi="Times New Roman" w:cs="Times New Roman"/>
+          <w:i/>
+          <w:iCs/>
+        </w:rPr>
+        <w:t>alnus</w:t>
+      </w:r>
+      <w:proofErr w:type="spellEnd"/>
+      <w:r>
+        <w:rPr>
+          <w:rFonts w:ascii="Times New Roman" w:hAnsi="Times New Roman" w:cs="Times New Roman"/>
+          <w:i/>
+          <w:iCs/>
+        </w:rPr>
+        <w:t xml:space="preserve"> </w:t>
       </w:r>
       <w:r>
         <w:rPr>
@@ -10521,8 +12458,17 @@
           <w:rFonts w:ascii="Times New Roman" w:hAnsi="Times New Roman" w:cs="Times New Roman"/>
           <w:i/>
         </w:rPr>
-        <w:t>F. alnus</w:t>
-      </w:r>
+        <w:t xml:space="preserve">F. </w:t>
+      </w:r>
+      <w:proofErr w:type="spellStart"/>
+      <w:r>
+        <w:rPr>
+          <w:rFonts w:ascii="Times New Roman" w:hAnsi="Times New Roman" w:cs="Times New Roman"/>
+          <w:i/>
+        </w:rPr>
+        <w:t>alnus</w:t>
+      </w:r>
+      <w:proofErr w:type="spellEnd"/>
       <w:r>
         <w:rPr>
           <w:rFonts w:ascii="Times New Roman" w:hAnsi="Times New Roman" w:cs="Times New Roman"/>
@@ -10540,8 +12486,17 @@
           <w:rFonts w:ascii="Times New Roman" w:hAnsi="Times New Roman" w:cs="Times New Roman"/>
           <w:i/>
         </w:rPr>
-        <w:t>F. alnus</w:t>
-      </w:r>
+        <w:t xml:space="preserve">F. </w:t>
+      </w:r>
+      <w:proofErr w:type="spellStart"/>
+      <w:r>
+        <w:rPr>
+          <w:rFonts w:ascii="Times New Roman" w:hAnsi="Times New Roman" w:cs="Times New Roman"/>
+          <w:i/>
+        </w:rPr>
+        <w:t>alnus</w:t>
+      </w:r>
+      <w:proofErr w:type="spellEnd"/>
       <w:r>
         <w:rPr>
           <w:rFonts w:ascii="Times New Roman" w:hAnsi="Times New Roman" w:cs="Times New Roman"/>
@@ -12782,7 +14737,25 @@
           <w:sz w:val="22"/>
           <w:szCs w:val="22"/>
         </w:rPr>
-        <w:t>Historical presence record sources and counts. Abbreviations for “Accession Method” column: CBIF = Canadian Biodiversity Information Facility, GBIF = Global Biodiversity Information Facility, IPANE = Invasive Plant Atlas of New England, and vPlants = Virtual Herbarium of the Chicago Region.</w:t>
+        <w:t xml:space="preserve">Historical presence record sources and counts. Abbreviations for “Accession Method” column: CBIF = Canadian Biodiversity Information Facility, GBIF = Global Biodiversity Information Facility, IPANE = Invasive Plant Atlas of New England, and </w:t>
+      </w:r>
+      <w:proofErr w:type="spellStart"/>
+      <w:r>
+        <w:rPr>
+          <w:rFonts w:ascii="Times New Roman" w:hAnsi="Times New Roman"/>
+          <w:sz w:val="22"/>
+          <w:szCs w:val="22"/>
+        </w:rPr>
+        <w:t>vPlants</w:t>
+      </w:r>
+      <w:proofErr w:type="spellEnd"/>
+      <w:r>
+        <w:rPr>
+          <w:rFonts w:ascii="Times New Roman" w:hAnsi="Times New Roman"/>
+          <w:sz w:val="22"/>
+          <w:szCs w:val="22"/>
+        </w:rPr>
+        <w:t xml:space="preserve"> = Virtual Herbarium of the Chicago Region.</w:t>
       </w:r>
     </w:p>
     <w:p>
@@ -13132,14 +15105,52 @@
                 <w:szCs w:val="22"/>
               </w:rPr>
             </w:pPr>
+            <w:proofErr w:type="spellStart"/>
             <w:r>
               <w:rPr>
                 <w:rFonts w:ascii="Times New Roman" w:hAnsi="Times New Roman" w:cs="Times New Roman"/>
                 <w:sz w:val="22"/>
                 <w:szCs w:val="22"/>
               </w:rPr>
-              <w:t>Botanischer Garten und Botanisches Museum Berlin-Dahlem</w:t>
+              <w:t>Botanischer</w:t>
             </w:r>
+            <w:proofErr w:type="spellEnd"/>
+            <w:r>
+              <w:rPr>
+                <w:rFonts w:ascii="Times New Roman" w:hAnsi="Times New Roman" w:cs="Times New Roman"/>
+                <w:sz w:val="22"/>
+                <w:szCs w:val="22"/>
+              </w:rPr>
+              <w:t xml:space="preserve"> Garten und </w:t>
+            </w:r>
+            <w:proofErr w:type="spellStart"/>
+            <w:r>
+              <w:rPr>
+                <w:rFonts w:ascii="Times New Roman" w:hAnsi="Times New Roman" w:cs="Times New Roman"/>
+                <w:sz w:val="22"/>
+                <w:szCs w:val="22"/>
+              </w:rPr>
+              <w:t>Botanisches</w:t>
+            </w:r>
+            <w:proofErr w:type="spellEnd"/>
+            <w:r>
+              <w:rPr>
+                <w:rFonts w:ascii="Times New Roman" w:hAnsi="Times New Roman" w:cs="Times New Roman"/>
+                <w:sz w:val="22"/>
+                <w:szCs w:val="22"/>
+              </w:rPr>
+              <w:t xml:space="preserve"> Museum Berlin-</w:t>
+            </w:r>
+            <w:proofErr w:type="spellStart"/>
+            <w:r>
+              <w:rPr>
+                <w:rFonts w:ascii="Times New Roman" w:hAnsi="Times New Roman" w:cs="Times New Roman"/>
+                <w:sz w:val="22"/>
+                <w:szCs w:val="22"/>
+              </w:rPr>
+              <w:t>Dahlem</w:t>
+            </w:r>
+            <w:proofErr w:type="spellEnd"/>
           </w:p>
         </w:tc>
         <w:tc>
@@ -13417,8 +15428,18 @@
                 <w:sz w:val="22"/>
                 <w:szCs w:val="22"/>
               </w:rPr>
-              <w:t>Institute website / vPlants</w:t>
+              <w:t xml:space="preserve">Institute website / </w:t>
             </w:r>
+            <w:proofErr w:type="spellStart"/>
+            <w:r>
+              <w:rPr>
+                <w:rFonts w:ascii="Times New Roman" w:hAnsi="Times New Roman" w:cs="Times New Roman"/>
+                <w:sz w:val="22"/>
+                <w:szCs w:val="22"/>
+              </w:rPr>
+              <w:t>vPlants</w:t>
+            </w:r>
+            <w:proofErr w:type="spellEnd"/>
           </w:p>
         </w:tc>
       </w:tr>
@@ -13829,8 +15850,18 @@
                 <w:sz w:val="22"/>
                 <w:szCs w:val="22"/>
               </w:rPr>
-              <w:t>Institute website / vPlants</w:t>
+              <w:t xml:space="preserve">Institute website / </w:t>
             </w:r>
+            <w:proofErr w:type="spellStart"/>
+            <w:r>
+              <w:rPr>
+                <w:rFonts w:ascii="Times New Roman" w:hAnsi="Times New Roman" w:cs="Times New Roman"/>
+                <w:sz w:val="22"/>
+                <w:szCs w:val="22"/>
+              </w:rPr>
+              <w:t>vPlants</w:t>
+            </w:r>
+            <w:proofErr w:type="spellEnd"/>
           </w:p>
         </w:tc>
       </w:tr>
@@ -14778,13 +16809,23 @@
                 <w:szCs w:val="22"/>
               </w:rPr>
             </w:pPr>
+            <w:proofErr w:type="spellStart"/>
             <w:r>
               <w:rPr>
                 <w:rFonts w:ascii="Times New Roman" w:hAnsi="Times New Roman" w:cs="Times New Roman"/>
                 <w:sz w:val="22"/>
                 <w:szCs w:val="22"/>
               </w:rPr>
-              <w:t>Université de Montréal</w:t>
+              <w:t>Université</w:t>
+            </w:r>
+            <w:proofErr w:type="spellEnd"/>
+            <w:r>
+              <w:rPr>
+                <w:rFonts w:ascii="Times New Roman" w:hAnsi="Times New Roman" w:cs="Times New Roman"/>
+                <w:sz w:val="22"/>
+                <w:szCs w:val="22"/>
+              </w:rPr>
+              <w:t xml:space="preserve"> de Montréal</w:t>
             </w:r>
           </w:p>
         </w:tc>
@@ -15908,13 +17949,23 @@
                 <w:szCs w:val="22"/>
               </w:rPr>
             </w:pPr>
+            <w:proofErr w:type="spellStart"/>
             <w:r>
               <w:rPr>
                 <w:rFonts w:ascii="Times New Roman" w:hAnsi="Times New Roman" w:cs="Times New Roman"/>
                 <w:sz w:val="22"/>
                 <w:szCs w:val="22"/>
               </w:rPr>
-              <w:t>Naturhistorisches Museum Wien</w:t>
+              <w:t>Naturhistorisches</w:t>
+            </w:r>
+            <w:proofErr w:type="spellEnd"/>
+            <w:r>
+              <w:rPr>
+                <w:rFonts w:ascii="Times New Roman" w:hAnsi="Times New Roman" w:cs="Times New Roman"/>
+                <w:sz w:val="22"/>
+                <w:szCs w:val="22"/>
+              </w:rPr>
+              <w:t xml:space="preserve"> Museum Wien</w:t>
             </w:r>
           </w:p>
         </w:tc>
@@ -16359,8 +18410,21 @@
           <w:sz w:val="24"/>
           <w:szCs w:val="24"/>
         </w:rPr>
-        <w:t>F. alnus</w:t>
-      </w:r>
+        <w:t xml:space="preserve">F. </w:t>
+      </w:r>
+      <w:proofErr w:type="spellStart"/>
+      <w:r>
+        <w:rPr>
+          <w:rFonts w:ascii="Times New Roman" w:hAnsi="Times New Roman" w:cs="Times New Roman"/>
+          <w:b w:val="0"/>
+          <w:i/>
+          <w:color w:val="auto"/>
+          <w:sz w:val="24"/>
+          <w:szCs w:val="24"/>
+        </w:rPr>
+        <w:t>alnus</w:t>
+      </w:r>
+      <w:proofErr w:type="spellEnd"/>
       <w:r>
         <w:rPr>
           <w:rFonts w:ascii="Times New Roman" w:hAnsi="Times New Roman" w:cs="Times New Roman"/>
@@ -16400,8 +18464,21 @@
           <w:sz w:val="24"/>
           <w:szCs w:val="24"/>
         </w:rPr>
-        <w:t>F. alnus</w:t>
-      </w:r>
+        <w:t xml:space="preserve">F. </w:t>
+      </w:r>
+      <w:proofErr w:type="spellStart"/>
+      <w:r>
+        <w:rPr>
+          <w:rFonts w:ascii="Times New Roman" w:hAnsi="Times New Roman" w:cs="Times New Roman"/>
+          <w:b w:val="0"/>
+          <w:i/>
+          <w:color w:val="auto"/>
+          <w:sz w:val="24"/>
+          <w:szCs w:val="24"/>
+        </w:rPr>
+        <w:t>alnus</w:t>
+      </w:r>
+      <w:proofErr w:type="spellEnd"/>
       <w:r>
         <w:rPr>
           <w:rFonts w:ascii="Times New Roman" w:hAnsi="Times New Roman" w:cs="Times New Roman"/>
@@ -16513,8 +18590,21 @@
           <w:sz w:val="24"/>
           <w:szCs w:val="24"/>
         </w:rPr>
-        <w:t xml:space="preserve"> alnus</w:t>
-      </w:r>
+        <w:t xml:space="preserve"> </w:t>
+      </w:r>
+      <w:proofErr w:type="spellStart"/>
+      <w:r>
+        <w:rPr>
+          <w:rFonts w:ascii="Times New Roman" w:hAnsi="Times New Roman" w:cs="Times New Roman"/>
+          <w:b w:val="0"/>
+          <w:i/>
+          <w:color w:val="auto"/>
+          <w:sz w:val="24"/>
+          <w:szCs w:val="24"/>
+        </w:rPr>
+        <w:t>alnus</w:t>
+      </w:r>
+      <w:proofErr w:type="spellEnd"/>
       <w:r>
         <w:rPr>
           <w:rFonts w:ascii="Times New Roman" w:hAnsi="Times New Roman" w:cs="Times New Roman"/>
@@ -16525,6 +18615,7 @@
         </w:rPr>
         <w:t xml:space="preserve"> (black bars) and associated species -  </w:t>
       </w:r>
+      <w:proofErr w:type="spellStart"/>
       <w:r>
         <w:rPr>
           <w:rFonts w:ascii="Times New Roman" w:hAnsi="Times New Roman" w:cs="Times New Roman"/>
@@ -16535,19 +18626,22 @@
           <w:sz w:val="24"/>
           <w:szCs w:val="24"/>
         </w:rPr>
-        <w:t>Alnus incana</w:t>
-      </w:r>
+        <w:t>Alnus</w:t>
+      </w:r>
+      <w:proofErr w:type="spellEnd"/>
       <w:r>
         <w:rPr>
           <w:rFonts w:ascii="Times New Roman" w:hAnsi="Times New Roman" w:cs="Times New Roman"/>
           <w:b w:val="0"/>
+          <w:i/>
           <w:iCs/>
           <w:color w:val="auto"/>
           <w:sz w:val="24"/>
           <w:szCs w:val="24"/>
         </w:rPr>
-        <w:t xml:space="preserve">, </w:t>
-      </w:r>
+        <w:t xml:space="preserve"> </w:t>
+      </w:r>
+      <w:proofErr w:type="spellStart"/>
       <w:r>
         <w:rPr>
           <w:rFonts w:ascii="Times New Roman" w:hAnsi="Times New Roman" w:cs="Times New Roman"/>
@@ -16558,8 +18652,9 @@
           <w:sz w:val="24"/>
           <w:szCs w:val="24"/>
         </w:rPr>
-        <w:t>A. serrulata</w:t>
-      </w:r>
+        <w:t>incana</w:t>
+      </w:r>
+      <w:proofErr w:type="spellEnd"/>
       <w:r>
         <w:rPr>
           <w:rFonts w:ascii="Times New Roman" w:hAnsi="Times New Roman" w:cs="Times New Roman"/>
@@ -16581,42 +18676,47 @@
           <w:sz w:val="24"/>
           <w:szCs w:val="24"/>
         </w:rPr>
-        <w:t>Rhamnus alnifolia</w:t>
-      </w:r>
+        <w:t xml:space="preserve">A. </w:t>
+      </w:r>
+      <w:proofErr w:type="spellStart"/>
       <w:r>
         <w:rPr>
           <w:rFonts w:ascii="Times New Roman" w:hAnsi="Times New Roman" w:cs="Times New Roman"/>
           <w:b w:val="0"/>
+          <w:i/>
           <w:iCs/>
           <w:color w:val="auto"/>
           <w:sz w:val="24"/>
           <w:szCs w:val="24"/>
         </w:rPr>
-        <w:t xml:space="preserve">, </w:t>
-      </w:r>
+        <w:t>serrulata</w:t>
+      </w:r>
+      <w:proofErr w:type="spellEnd"/>
       <w:r>
         <w:rPr>
           <w:rFonts w:ascii="Times New Roman" w:hAnsi="Times New Roman" w:cs="Times New Roman"/>
           <w:b w:val="0"/>
-          <w:i/>
           <w:iCs/>
           <w:color w:val="auto"/>
           <w:sz w:val="24"/>
           <w:szCs w:val="24"/>
         </w:rPr>
-        <w:t>Salix peiolarisi, Hamamelis virginica</w:t>
-      </w:r>
+        <w:t xml:space="preserve">, </w:t>
+      </w:r>
+      <w:proofErr w:type="spellStart"/>
       <w:r>
         <w:rPr>
           <w:rFonts w:ascii="Times New Roman" w:hAnsi="Times New Roman" w:cs="Times New Roman"/>
           <w:b w:val="0"/>
+          <w:i/>
           <w:iCs/>
           <w:color w:val="auto"/>
           <w:sz w:val="24"/>
           <w:szCs w:val="24"/>
         </w:rPr>
-        <w:t xml:space="preserve"> (syn. </w:t>
-      </w:r>
+        <w:t>Rhamnus</w:t>
+      </w:r>
+      <w:proofErr w:type="spellEnd"/>
       <w:r>
         <w:rPr>
           <w:rFonts w:ascii="Times New Roman" w:hAnsi="Times New Roman" w:cs="Times New Roman"/>
@@ -16627,31 +18727,157 @@
           <w:sz w:val="24"/>
           <w:szCs w:val="24"/>
         </w:rPr>
-        <w:t>macrophylla</w:t>
-      </w:r>
+        <w:t xml:space="preserve"> </w:t>
+      </w:r>
+      <w:proofErr w:type="spellStart"/>
       <w:r>
         <w:rPr>
           <w:rFonts w:ascii="Times New Roman" w:hAnsi="Times New Roman" w:cs="Times New Roman"/>
           <w:b w:val="0"/>
+          <w:i/>
           <w:iCs/>
           <w:color w:val="auto"/>
           <w:sz w:val="24"/>
           <w:szCs w:val="24"/>
         </w:rPr>
-        <w:t xml:space="preserve">), and </w:t>
-      </w:r>
+        <w:t>alnifolia</w:t>
+      </w:r>
+      <w:proofErr w:type="spellEnd"/>
       <w:r>
         <w:rPr>
           <w:rFonts w:ascii="Times New Roman" w:hAnsi="Times New Roman" w:cs="Times New Roman"/>
           <w:b w:val="0"/>
-          <w:i/>
           <w:iCs/>
           <w:color w:val="auto"/>
           <w:sz w:val="24"/>
           <w:szCs w:val="24"/>
         </w:rPr>
-        <w:t>Fraxinus americana</w:t>
-      </w:r>
+        <w:t xml:space="preserve">, </w:t>
+      </w:r>
+      <w:r>
+        <w:rPr>
+          <w:rFonts w:ascii="Times New Roman" w:hAnsi="Times New Roman" w:cs="Times New Roman"/>
+          <w:b w:val="0"/>
+          <w:i/>
+          <w:iCs/>
+          <w:color w:val="auto"/>
+          <w:sz w:val="24"/>
+          <w:szCs w:val="24"/>
+        </w:rPr>
+        <w:t xml:space="preserve">Salix </w:t>
+      </w:r>
+      <w:proofErr w:type="spellStart"/>
+      <w:r>
+        <w:rPr>
+          <w:rFonts w:ascii="Times New Roman" w:hAnsi="Times New Roman" w:cs="Times New Roman"/>
+          <w:b w:val="0"/>
+          <w:i/>
+          <w:iCs/>
+          <w:color w:val="auto"/>
+          <w:sz w:val="24"/>
+          <w:szCs w:val="24"/>
+        </w:rPr>
+        <w:t>peiolarisi</w:t>
+      </w:r>
+      <w:proofErr w:type="spellEnd"/>
+      <w:r>
+        <w:rPr>
+          <w:rFonts w:ascii="Times New Roman" w:hAnsi="Times New Roman" w:cs="Times New Roman"/>
+          <w:b w:val="0"/>
+          <w:i/>
+          <w:iCs/>
+          <w:color w:val="auto"/>
+          <w:sz w:val="24"/>
+          <w:szCs w:val="24"/>
+        </w:rPr>
+        <w:t xml:space="preserve">, </w:t>
+      </w:r>
+      <w:proofErr w:type="spellStart"/>
+      <w:r>
+        <w:rPr>
+          <w:rFonts w:ascii="Times New Roman" w:hAnsi="Times New Roman" w:cs="Times New Roman"/>
+          <w:b w:val="0"/>
+          <w:i/>
+          <w:iCs/>
+          <w:color w:val="auto"/>
+          <w:sz w:val="24"/>
+          <w:szCs w:val="24"/>
+        </w:rPr>
+        <w:t>Hamamelis</w:t>
+      </w:r>
+      <w:proofErr w:type="spellEnd"/>
+      <w:r>
+        <w:rPr>
+          <w:rFonts w:ascii="Times New Roman" w:hAnsi="Times New Roman" w:cs="Times New Roman"/>
+          <w:b w:val="0"/>
+          <w:i/>
+          <w:iCs/>
+          <w:color w:val="auto"/>
+          <w:sz w:val="24"/>
+          <w:szCs w:val="24"/>
+        </w:rPr>
+        <w:t xml:space="preserve"> virginica</w:t>
+      </w:r>
+      <w:r>
+        <w:rPr>
+          <w:rFonts w:ascii="Times New Roman" w:hAnsi="Times New Roman" w:cs="Times New Roman"/>
+          <w:b w:val="0"/>
+          <w:iCs/>
+          <w:color w:val="auto"/>
+          <w:sz w:val="24"/>
+          <w:szCs w:val="24"/>
+        </w:rPr>
+        <w:t xml:space="preserve"> (syn. </w:t>
+      </w:r>
+      <w:r>
+        <w:rPr>
+          <w:rFonts w:ascii="Times New Roman" w:hAnsi="Times New Roman" w:cs="Times New Roman"/>
+          <w:b w:val="0"/>
+          <w:i/>
+          <w:iCs/>
+          <w:color w:val="auto"/>
+          <w:sz w:val="24"/>
+          <w:szCs w:val="24"/>
+        </w:rPr>
+        <w:t>macrophylla</w:t>
+      </w:r>
+      <w:r>
+        <w:rPr>
+          <w:rFonts w:ascii="Times New Roman" w:hAnsi="Times New Roman" w:cs="Times New Roman"/>
+          <w:b w:val="0"/>
+          <w:iCs/>
+          <w:color w:val="auto"/>
+          <w:sz w:val="24"/>
+          <w:szCs w:val="24"/>
+        </w:rPr>
+        <w:t xml:space="preserve">), and </w:t>
+      </w:r>
+      <w:r>
+        <w:rPr>
+          <w:rFonts w:ascii="Times New Roman" w:hAnsi="Times New Roman" w:cs="Times New Roman"/>
+          <w:b w:val="0"/>
+          <w:i/>
+          <w:iCs/>
+          <w:color w:val="auto"/>
+          <w:sz w:val="24"/>
+          <w:szCs w:val="24"/>
+        </w:rPr>
+        <w:t xml:space="preserve">Fraxinus </w:t>
+      </w:r>
+      <w:proofErr w:type="spellStart"/>
+      <w:r>
+        <w:rPr>
+          <w:rFonts w:ascii="Times New Roman" w:hAnsi="Times New Roman" w:cs="Times New Roman"/>
+          <w:b w:val="0"/>
+          <w:i/>
+          <w:iCs/>
+          <w:color w:val="auto"/>
+          <w:sz w:val="24"/>
+          <w:szCs w:val="24"/>
+        </w:rPr>
+        <w:t>americana</w:t>
+      </w:r>
+      <w:proofErr w:type="spellEnd"/>
       <w:r>
         <w:rPr>
           <w:rFonts w:ascii="Times New Roman" w:hAnsi="Times New Roman" w:cs="Times New Roman"/>
@@ -16721,8 +18947,21 @@
           <w:sz w:val="24"/>
           <w:szCs w:val="24"/>
         </w:rPr>
-        <w:t>F. alnus</w:t>
-      </w:r>
+        <w:t xml:space="preserve">F. </w:t>
+      </w:r>
+      <w:proofErr w:type="spellStart"/>
+      <w:r>
+        <w:rPr>
+          <w:rFonts w:ascii="Times New Roman" w:hAnsi="Times New Roman" w:cs="Times New Roman"/>
+          <w:b w:val="0"/>
+          <w:i/>
+          <w:color w:val="auto"/>
+          <w:sz w:val="24"/>
+          <w:szCs w:val="24"/>
+        </w:rPr>
+        <w:t>alnus</w:t>
+      </w:r>
+      <w:proofErr w:type="spellEnd"/>
       <w:r>
         <w:rPr>
           <w:rFonts w:ascii="Times New Roman" w:hAnsi="Times New Roman" w:cs="Times New Roman"/>
@@ -16782,8 +19021,21 @@
           <w:sz w:val="24"/>
           <w:szCs w:val="24"/>
         </w:rPr>
-        <w:t>F. alnus</w:t>
-      </w:r>
+        <w:t xml:space="preserve">F. </w:t>
+      </w:r>
+      <w:proofErr w:type="spellStart"/>
+      <w:r>
+        <w:rPr>
+          <w:rFonts w:ascii="Times New Roman" w:hAnsi="Times New Roman" w:cs="Times New Roman"/>
+          <w:b w:val="0"/>
+          <w:i/>
+          <w:color w:val="auto"/>
+          <w:sz w:val="24"/>
+          <w:szCs w:val="24"/>
+        </w:rPr>
+        <w:t>alnus</w:t>
+      </w:r>
+      <w:proofErr w:type="spellEnd"/>
       <w:r>
         <w:rPr>
           <w:rFonts w:ascii="Times New Roman" w:hAnsi="Times New Roman" w:cs="Times New Roman"/>
@@ -16864,7 +19116,31 @@
           <w:sz w:val="24"/>
           <w:szCs w:val="24"/>
         </w:rPr>
-        <w:t xml:space="preserve">F. alnus </w:t>
+        <w:t xml:space="preserve">F. </w:t>
+      </w:r>
+      <w:proofErr w:type="spellStart"/>
+      <w:r>
+        <w:rPr>
+          <w:rFonts w:ascii="Times New Roman" w:hAnsi="Times New Roman" w:cs="Times New Roman"/>
+          <w:b w:val="0"/>
+          <w:i/>
+          <w:color w:val="auto"/>
+          <w:sz w:val="24"/>
+          <w:szCs w:val="24"/>
+        </w:rPr>
+        <w:t>alnus</w:t>
+      </w:r>
+      <w:proofErr w:type="spellEnd"/>
+      <w:r>
+        <w:rPr>
+          <w:rFonts w:ascii="Times New Roman" w:hAnsi="Times New Roman" w:cs="Times New Roman"/>
+          <w:b w:val="0"/>
+          <w:i/>
+          <w:color w:val="auto"/>
+          <w:sz w:val="24"/>
+          <w:szCs w:val="24"/>
+        </w:rPr>
+        <w:t xml:space="preserve"> </w:t>
       </w:r>
       <w:r>
         <w:rPr>
@@ -16905,8 +19181,21 @@
           <w:sz w:val="24"/>
           <w:szCs w:val="24"/>
         </w:rPr>
-        <w:t>F. alnus</w:t>
-      </w:r>
+        <w:t xml:space="preserve">F. </w:t>
+      </w:r>
+      <w:proofErr w:type="spellStart"/>
+      <w:r>
+        <w:rPr>
+          <w:rFonts w:ascii="Times New Roman" w:hAnsi="Times New Roman" w:cs="Times New Roman"/>
+          <w:b w:val="0"/>
+          <w:i/>
+          <w:color w:val="auto"/>
+          <w:sz w:val="24"/>
+          <w:szCs w:val="24"/>
+        </w:rPr>
+        <w:t>alnus</w:t>
+      </w:r>
+      <w:proofErr w:type="spellEnd"/>
       <w:r>
         <w:rPr>
           <w:rFonts w:ascii="Times New Roman" w:hAnsi="Times New Roman" w:cs="Times New Roman"/>
@@ -17017,8 +19306,21 @@
           <w:sz w:val="24"/>
           <w:szCs w:val="24"/>
         </w:rPr>
-        <w:t>F. alnus</w:t>
-      </w:r>
+        <w:t xml:space="preserve">F. </w:t>
+      </w:r>
+      <w:proofErr w:type="spellStart"/>
+      <w:r>
+        <w:rPr>
+          <w:rFonts w:ascii="Times New Roman" w:hAnsi="Times New Roman" w:cs="Times New Roman"/>
+          <w:b w:val="0"/>
+          <w:i/>
+          <w:color w:val="auto"/>
+          <w:sz w:val="24"/>
+          <w:szCs w:val="24"/>
+        </w:rPr>
+        <w:t>alnus</w:t>
+      </w:r>
+      <w:proofErr w:type="spellEnd"/>
       <w:r>
         <w:rPr>
           <w:rFonts w:ascii="Times New Roman" w:hAnsi="Times New Roman" w:cs="Times New Roman"/>
@@ -17038,8 +19340,21 @@
           <w:sz w:val="24"/>
           <w:szCs w:val="24"/>
         </w:rPr>
-        <w:t>F. alnus</w:t>
-      </w:r>
+        <w:t xml:space="preserve">F. </w:t>
+      </w:r>
+      <w:proofErr w:type="spellStart"/>
+      <w:r>
+        <w:rPr>
+          <w:rFonts w:ascii="Times New Roman" w:hAnsi="Times New Roman" w:cs="Times New Roman"/>
+          <w:b w:val="0"/>
+          <w:i/>
+          <w:color w:val="auto"/>
+          <w:sz w:val="24"/>
+          <w:szCs w:val="24"/>
+        </w:rPr>
+        <w:t>alnus</w:t>
+      </w:r>
+      <w:proofErr w:type="spellEnd"/>
       <w:r>
         <w:rPr>
           <w:rFonts w:ascii="Times New Roman" w:hAnsi="Times New Roman" w:cs="Times New Roman"/>
@@ -17129,7 +19444,31 @@
           <w:sz w:val="24"/>
           <w:szCs w:val="24"/>
         </w:rPr>
-        <w:t xml:space="preserve">F. alnus </w:t>
+        <w:t xml:space="preserve">F. </w:t>
+      </w:r>
+      <w:proofErr w:type="spellStart"/>
+      <w:r>
+        <w:rPr>
+          <w:rFonts w:ascii="Times New Roman" w:hAnsi="Times New Roman" w:cs="Times New Roman"/>
+          <w:b w:val="0"/>
+          <w:i/>
+          <w:color w:val="auto"/>
+          <w:sz w:val="24"/>
+          <w:szCs w:val="24"/>
+        </w:rPr>
+        <w:t>alnus</w:t>
+      </w:r>
+      <w:proofErr w:type="spellEnd"/>
+      <w:r>
+        <w:rPr>
+          <w:rFonts w:ascii="Times New Roman" w:hAnsi="Times New Roman" w:cs="Times New Roman"/>
+          <w:b w:val="0"/>
+          <w:i/>
+          <w:color w:val="auto"/>
+          <w:sz w:val="24"/>
+          <w:szCs w:val="24"/>
+        </w:rPr>
+        <w:t xml:space="preserve"> </w:t>
       </w:r>
       <w:r>
         <w:rPr>
@@ -17150,8 +19489,21 @@
           <w:sz w:val="24"/>
           <w:szCs w:val="24"/>
         </w:rPr>
-        <w:t>F. alnus</w:t>
-      </w:r>
+        <w:t xml:space="preserve">F. </w:t>
+      </w:r>
+      <w:proofErr w:type="spellStart"/>
+      <w:r>
+        <w:rPr>
+          <w:rFonts w:ascii="Times New Roman" w:hAnsi="Times New Roman" w:cs="Times New Roman"/>
+          <w:b w:val="0"/>
+          <w:i/>
+          <w:color w:val="auto"/>
+          <w:sz w:val="24"/>
+          <w:szCs w:val="24"/>
+        </w:rPr>
+        <w:t>alnus</w:t>
+      </w:r>
+      <w:proofErr w:type="spellEnd"/>
       <w:r>
         <w:rPr>
           <w:rFonts w:ascii="Times New Roman" w:hAnsi="Times New Roman" w:cs="Times New Roman"/>
@@ -17231,8 +19583,21 @@
           <w:sz w:val="24"/>
           <w:szCs w:val="24"/>
         </w:rPr>
-        <w:t>F. alnus</w:t>
-      </w:r>
+        <w:t xml:space="preserve">F. </w:t>
+      </w:r>
+      <w:proofErr w:type="spellStart"/>
+      <w:r>
+        <w:rPr>
+          <w:rFonts w:ascii="Times New Roman" w:hAnsi="Times New Roman" w:cs="Times New Roman"/>
+          <w:b w:val="0"/>
+          <w:i/>
+          <w:color w:val="auto"/>
+          <w:sz w:val="24"/>
+          <w:szCs w:val="24"/>
+        </w:rPr>
+        <w:t>alnus</w:t>
+      </w:r>
+      <w:proofErr w:type="spellEnd"/>
       <w:r>
         <w:rPr>
           <w:rFonts w:ascii="Times New Roman" w:hAnsi="Times New Roman" w:cs="Times New Roman"/>
@@ -18557,7 +20922,7 @@
 </file>
 
 <file path=customXml/itemProps1.xml><?xml version="1.0" encoding="utf-8"?>
-<ds:datastoreItem xmlns:ds="http://schemas.openxmlformats.org/officeDocument/2006/customXml" ds:itemID="{C2767DBB-2358-184F-A0AE-B36F5D9EACCC}">
+<ds:datastoreItem xmlns:ds="http://schemas.openxmlformats.org/officeDocument/2006/customXml" ds:itemID="{3846BCE2-820B-2545-94B9-03A35C85E1AB}">
   <ds:schemaRefs>
     <ds:schemaRef ds:uri="http://schemas.openxmlformats.org/officeDocument/2006/bibliography"/>
   </ds:schemaRefs>

</xml_diff>

<commit_message>
Edits to the MS during 14day writing challenge, including changes to figure 1
</commit_message>
<xml_diff>
--- a/manuscript/submit-2/Aiello-Lammens-Reconstructing-F-alnus-spread-Sub-2.docx
+++ b/manuscript/submit-2/Aiello-Lammens-Reconstructing-F-alnus-spread-Sub-2.docx
@@ -1033,7 +1033,7 @@
           <w:b/>
           <w:color w:val="FF0000"/>
         </w:rPr>
-        <w:t>864</w:t>
+        <w:t>904</w:t>
       </w:r>
       <w:r>
         <w:rPr>
@@ -1306,6 +1306,12 @@
         </w:rPr>
         <w:t xml:space="preserve">. </w:t>
       </w:r>
+      <w:r>
+        <w:rPr>
+          <w:rFonts w:ascii="Times New Roman" w:hAnsi="Times New Roman" w:cs="Times New Roman"/>
+        </w:rPr>
+        <w:t>However, for these same reasons, this phase often goes unobserved.</w:t>
+      </w:r>
     </w:p>
     <w:p>
       <w:pPr>
@@ -1494,7 +1500,23 @@
           <w:noProof/>
           <w:color w:val="000000" w:themeColor="text1"/>
         </w:rPr>
-        <w:t>(Aikio, Richard P. Duncan, et al. 2010)</w:t>
+        <w:t>(Aikio</w:t>
+      </w:r>
+      <w:r>
+        <w:rPr>
+          <w:rFonts w:ascii="Times New Roman" w:hAnsi="Times New Roman" w:cs="Times New Roman"/>
+          <w:noProof/>
+          <w:color w:val="000000" w:themeColor="text1"/>
+        </w:rPr>
+        <w:t xml:space="preserve"> </w:t>
+      </w:r>
+      <w:r>
+        <w:rPr>
+          <w:rFonts w:ascii="Times New Roman" w:hAnsi="Times New Roman" w:cs="Times New Roman"/>
+          <w:noProof/>
+          <w:color w:val="000000" w:themeColor="text1"/>
+        </w:rPr>
+        <w:t>et al. 2010)</w:t>
       </w:r>
       <w:r>
         <w:rPr>
@@ -1736,7 +1758,39 @@
           <w:noProof/>
           <w:color w:val="000000" w:themeColor="text1"/>
         </w:rPr>
-        <w:t>Aikio, Richard P Duncan, et al. 2010, Aikio, Richard P. Duncan, et al. 2010, Crawford and Hoagland 2009, Delisle et al. 2003, Lavoie 2012, Miller et al. 2009, Newbold 2010, Salo 2005)</w:t>
+        <w:t>Aikio</w:t>
+      </w:r>
+      <w:r>
+        <w:rPr>
+          <w:rFonts w:ascii="Times New Roman" w:hAnsi="Times New Roman" w:cs="Times New Roman"/>
+          <w:noProof/>
+          <w:color w:val="000000" w:themeColor="text1"/>
+        </w:rPr>
+        <w:t xml:space="preserve"> </w:t>
+      </w:r>
+      <w:r>
+        <w:rPr>
+          <w:rFonts w:ascii="Times New Roman" w:hAnsi="Times New Roman" w:cs="Times New Roman"/>
+          <w:noProof/>
+          <w:color w:val="000000" w:themeColor="text1"/>
+        </w:rPr>
+        <w:t>et al. 2010</w:t>
+      </w:r>
+      <w:r>
+        <w:rPr>
+          <w:rFonts w:ascii="Times New Roman" w:hAnsi="Times New Roman" w:cs="Times New Roman"/>
+          <w:noProof/>
+          <w:color w:val="000000" w:themeColor="text1"/>
+        </w:rPr>
+        <w:t>,</w:t>
+      </w:r>
+      <w:r>
+        <w:rPr>
+          <w:rFonts w:ascii="Times New Roman" w:hAnsi="Times New Roman" w:cs="Times New Roman"/>
+          <w:noProof/>
+          <w:color w:val="000000" w:themeColor="text1"/>
+        </w:rPr>
+        <w:t xml:space="preserve"> Crawford and Hoagland 2009, Delisle et al. 2003, Lavoie 2012, Miller et al. 2009, Newbold 2010, Salo 2005)</w:t>
       </w:r>
       <w:r>
         <w:rPr>
@@ -1935,15 +1989,7 @@
           <w:rFonts w:ascii="Times New Roman" w:hAnsi="Times New Roman" w:cs="Times New Roman"/>
           <w:color w:val="000000" w:themeColor="text1"/>
         </w:rPr>
-        <w:t xml:space="preserve"> representative of trends in specimen collection. It is </w:t>
-      </w:r>
-      <w:r>
-        <w:rPr>
-          <w:rFonts w:ascii="Times New Roman" w:hAnsi="Times New Roman" w:cs="Times New Roman"/>
-          <w:color w:val="000000" w:themeColor="text1"/>
-        </w:rPr>
-        <w:lastRenderedPageBreak/>
-        <w:t>important to distinguish these patterns to use these data for understanding ecological processes of species invasions.</w:t>
+        <w:t xml:space="preserve"> representative of trends in specimen collection. It is important to distinguish these patterns to use these data for understanding ecological processes of species invasions.</w:t>
       </w:r>
     </w:p>
     <w:p>
@@ -2219,21 +2265,21 @@
           <w:rFonts w:ascii="Times New Roman" w:hAnsi="Times New Roman" w:cs="Times New Roman"/>
           <w:color w:val="000000" w:themeColor="text1"/>
         </w:rPr>
-        <w:t xml:space="preserve"> that botanists collect</w:t>
-      </w:r>
-      <w:r>
-        <w:rPr>
-          <w:rFonts w:ascii="Times New Roman" w:hAnsi="Times New Roman" w:cs="Times New Roman"/>
-          <w:color w:val="000000" w:themeColor="text1"/>
-        </w:rPr>
-        <w:t>ed</w:t>
-      </w:r>
-      <w:r>
-        <w:rPr>
-          <w:rFonts w:ascii="Times New Roman" w:hAnsi="Times New Roman" w:cs="Times New Roman"/>
-          <w:color w:val="000000" w:themeColor="text1"/>
-        </w:rPr>
-        <w:t xml:space="preserve"> specimens well outside of urban areas during the time frame of the introduction and early spread of </w:t>
+        <w:t xml:space="preserve"> that specimens </w:t>
+      </w:r>
+      <w:r>
+        <w:rPr>
+          <w:rFonts w:ascii="Times New Roman" w:hAnsi="Times New Roman" w:cs="Times New Roman"/>
+          <w:color w:val="000000" w:themeColor="text1"/>
+        </w:rPr>
+        <w:t xml:space="preserve">were collected </w:t>
+      </w:r>
+      <w:r>
+        <w:rPr>
+          <w:rFonts w:ascii="Times New Roman" w:hAnsi="Times New Roman" w:cs="Times New Roman"/>
+          <w:color w:val="000000" w:themeColor="text1"/>
+        </w:rPr>
+        <w:t xml:space="preserve">well outside of urban areas during the time frame of the introduction and early spread of </w:t>
       </w:r>
       <w:r>
         <w:rPr>
@@ -2339,7 +2385,21 @@
           <w:rFonts w:ascii="Times New Roman" w:hAnsi="Times New Roman" w:cs="Times New Roman"/>
           <w:color w:val="000000" w:themeColor="text1"/>
         </w:rPr>
-        <w:t xml:space="preserve"> a qualitative, primarily visual, assessment, </w:t>
+        <w:t xml:space="preserve"> a </w:t>
+      </w:r>
+      <w:r>
+        <w:rPr>
+          <w:rFonts w:ascii="Times New Roman" w:hAnsi="Times New Roman" w:cs="Times New Roman"/>
+          <w:color w:val="000000" w:themeColor="text1"/>
+        </w:rPr>
+        <w:t xml:space="preserve">visual </w:t>
+      </w:r>
+      <w:r>
+        <w:rPr>
+          <w:rFonts w:ascii="Times New Roman" w:hAnsi="Times New Roman" w:cs="Times New Roman"/>
+          <w:color w:val="000000" w:themeColor="text1"/>
+        </w:rPr>
+        <w:t xml:space="preserve">qualitative assessment, </w:t>
       </w:r>
       <w:r>
         <w:rPr>
@@ -2374,21 +2434,98 @@
           <w:rFonts w:ascii="Times New Roman" w:hAnsi="Times New Roman" w:cs="Times New Roman"/>
           <w:color w:val="000000" w:themeColor="text1"/>
         </w:rPr>
-        <w:t xml:space="preserve"> to</w:t>
-      </w:r>
-      <w:r>
-        <w:rPr>
-          <w:rFonts w:ascii="Times New Roman" w:hAnsi="Times New Roman" w:cs="Times New Roman"/>
-          <w:color w:val="000000" w:themeColor="text1"/>
-        </w:rPr>
-        <w:t xml:space="preserve"> quantitative framework</w:t>
-      </w:r>
-      <w:r>
-        <w:rPr>
-          <w:rFonts w:ascii="Times New Roman" w:hAnsi="Times New Roman" w:cs="Times New Roman"/>
-          <w:color w:val="000000" w:themeColor="text1"/>
-        </w:rPr>
-        <w:t>s</w:t>
+        <w:t xml:space="preserve"> </w:t>
+      </w:r>
+      <w:r>
+        <w:rPr>
+          <w:rFonts w:ascii="Times New Roman" w:hAnsi="Times New Roman" w:cs="Times New Roman"/>
+          <w:color w:val="000000" w:themeColor="text1"/>
+        </w:rPr>
+        <w:t>quantitative</w:t>
+      </w:r>
+      <w:r>
+        <w:rPr>
+          <w:rFonts w:ascii="Times New Roman" w:hAnsi="Times New Roman" w:cs="Times New Roman"/>
+          <w:color w:val="000000" w:themeColor="text1"/>
+        </w:rPr>
+        <w:t>ly</w:t>
+      </w:r>
+      <w:r>
+        <w:rPr>
+          <w:rFonts w:ascii="Times New Roman" w:hAnsi="Times New Roman" w:cs="Times New Roman"/>
+          <w:color w:val="000000" w:themeColor="text1"/>
+        </w:rPr>
+        <w:t xml:space="preserve"> </w:t>
+      </w:r>
+      <w:r>
+        <w:rPr>
+          <w:rFonts w:ascii="Times New Roman" w:hAnsi="Times New Roman" w:cs="Times New Roman"/>
+          <w:color w:val="000000" w:themeColor="text1"/>
+        </w:rPr>
+        <w:t>(</w:t>
+      </w:r>
+      <w:proofErr w:type="spellStart"/>
+      <w:r>
+        <w:rPr>
+          <w:rFonts w:ascii="Times New Roman" w:hAnsi="Times New Roman" w:cs="Times New Roman"/>
+          <w:noProof/>
+          <w:color w:val="000000" w:themeColor="text1"/>
+        </w:rPr>
+        <w:t>Aikio</w:t>
+      </w:r>
+      <w:proofErr w:type="spellEnd"/>
+      <w:r>
+        <w:rPr>
+          <w:rFonts w:ascii="Times New Roman" w:hAnsi="Times New Roman" w:cs="Times New Roman"/>
+          <w:noProof/>
+          <w:color w:val="000000" w:themeColor="text1"/>
+        </w:rPr>
+        <w:t xml:space="preserve"> et al. 2010, Delisle et al. 2003)</w:t>
+      </w:r>
+      <w:r>
+        <w:rPr>
+          <w:rFonts w:ascii="Times New Roman" w:hAnsi="Times New Roman" w:cs="Times New Roman"/>
+          <w:color w:val="000000" w:themeColor="text1"/>
+        </w:rPr>
+        <w:t xml:space="preserve">. These methods have been used to reconstruct patterns of range expansion for both non-native and native plants (e.g., </w:t>
+      </w:r>
+      <w:r>
+        <w:rPr>
+          <w:rFonts w:ascii="Times New Roman" w:hAnsi="Times New Roman" w:cs="Times New Roman"/>
+          <w:noProof/>
+          <w:color w:val="000000" w:themeColor="text1"/>
+        </w:rPr>
+        <w:t>Miller et al. 2009; Larkin 2011)</w:t>
+      </w:r>
+      <w:r>
+        <w:rPr>
+          <w:rFonts w:ascii="Times New Roman" w:hAnsi="Times New Roman" w:cs="Times New Roman"/>
+          <w:color w:val="000000" w:themeColor="text1"/>
+        </w:rPr>
+        <w:t xml:space="preserve">. </w:t>
+      </w:r>
+      <w:r>
+        <w:rPr>
+          <w:rFonts w:ascii="Times New Roman" w:hAnsi="Times New Roman" w:cs="Times New Roman"/>
+          <w:color w:val="000000" w:themeColor="text1"/>
+        </w:rPr>
+        <w:t xml:space="preserve">The method developed by </w:t>
+      </w:r>
+      <w:proofErr w:type="spellStart"/>
+      <w:r>
+        <w:rPr>
+          <w:rFonts w:ascii="Times New Roman" w:hAnsi="Times New Roman" w:cs="Times New Roman"/>
+          <w:color w:val="000000" w:themeColor="text1"/>
+        </w:rPr>
+        <w:t>Aikio</w:t>
+      </w:r>
+      <w:proofErr w:type="spellEnd"/>
+      <w:r>
+        <w:rPr>
+          <w:rFonts w:ascii="Times New Roman" w:hAnsi="Times New Roman" w:cs="Times New Roman"/>
+          <w:color w:val="000000" w:themeColor="text1"/>
+        </w:rPr>
+        <w:t xml:space="preserve"> and colleagues</w:t>
       </w:r>
       <w:r>
         <w:rPr>
@@ -2397,83 +2534,13 @@
         </w:rPr>
         <w:t xml:space="preserve"> (</w:t>
       </w:r>
-      <w:proofErr w:type="spellStart"/>
-      <w:r>
-        <w:rPr>
-          <w:rFonts w:ascii="Times New Roman" w:hAnsi="Times New Roman" w:cs="Times New Roman"/>
-          <w:noProof/>
-          <w:color w:val="000000" w:themeColor="text1"/>
-        </w:rPr>
-        <w:t>Aikio</w:t>
-      </w:r>
-      <w:proofErr w:type="spellEnd"/>
-      <w:r>
-        <w:rPr>
-          <w:rFonts w:ascii="Times New Roman" w:hAnsi="Times New Roman" w:cs="Times New Roman"/>
-          <w:noProof/>
-          <w:color w:val="000000" w:themeColor="text1"/>
-        </w:rPr>
-        <w:t>, Richard P. Duncan, et al. 2010, Delisle et al. 2003)</w:t>
-      </w:r>
-      <w:r>
-        <w:rPr>
-          <w:rFonts w:ascii="Times New Roman" w:hAnsi="Times New Roman" w:cs="Times New Roman"/>
-          <w:color w:val="000000" w:themeColor="text1"/>
-        </w:rPr>
-        <w:t xml:space="preserve">. These methods have been used to reconstruct patterns of range expansion for both non-native and native plants (e.g., </w:t>
-      </w:r>
-      <w:r>
-        <w:rPr>
-          <w:rFonts w:ascii="Times New Roman" w:hAnsi="Times New Roman" w:cs="Times New Roman"/>
-          <w:noProof/>
-          <w:color w:val="000000" w:themeColor="text1"/>
-        </w:rPr>
-        <w:t>Miller et al. 2009; Larkin 2011)</w:t>
-      </w:r>
-      <w:r>
-        <w:rPr>
-          <w:rFonts w:ascii="Times New Roman" w:hAnsi="Times New Roman" w:cs="Times New Roman"/>
-          <w:color w:val="000000" w:themeColor="text1"/>
-        </w:rPr>
-        <w:t xml:space="preserve">. </w:t>
-      </w:r>
-      <w:r>
-        <w:rPr>
-          <w:rFonts w:ascii="Times New Roman" w:hAnsi="Times New Roman" w:cs="Times New Roman"/>
-          <w:color w:val="000000" w:themeColor="text1"/>
-        </w:rPr>
-        <w:t xml:space="preserve">The method developed by </w:t>
-      </w:r>
-      <w:proofErr w:type="spellStart"/>
-      <w:r>
-        <w:rPr>
-          <w:rFonts w:ascii="Times New Roman" w:hAnsi="Times New Roman" w:cs="Times New Roman"/>
-          <w:color w:val="000000" w:themeColor="text1"/>
-        </w:rPr>
-        <w:t>Aikio</w:t>
-      </w:r>
-      <w:proofErr w:type="spellEnd"/>
-      <w:r>
-        <w:rPr>
-          <w:rFonts w:ascii="Times New Roman" w:hAnsi="Times New Roman" w:cs="Times New Roman"/>
-          <w:color w:val="000000" w:themeColor="text1"/>
-        </w:rPr>
-        <w:t xml:space="preserve"> and colleagues</w:t>
-      </w:r>
-      <w:r>
-        <w:rPr>
-          <w:rFonts w:ascii="Times New Roman" w:hAnsi="Times New Roman" w:cs="Times New Roman"/>
-          <w:color w:val="000000" w:themeColor="text1"/>
-        </w:rPr>
-        <w:t xml:space="preserve"> (</w:t>
-      </w:r>
-      <w:r>
-        <w:rPr>
-          <w:rFonts w:ascii="Times New Roman" w:hAnsi="Times New Roman" w:cs="Times New Roman"/>
-          <w:noProof/>
-          <w:color w:val="000000" w:themeColor="text1"/>
-        </w:rPr>
-        <w:t>2010a)</w:t>
+      <w:r>
+        <w:rPr>
+          <w:rFonts w:ascii="Times New Roman" w:hAnsi="Times New Roman" w:cs="Times New Roman"/>
+          <w:noProof/>
+          <w:color w:val="000000" w:themeColor="text1"/>
+        </w:rPr>
+        <w:t>2010)</w:t>
       </w:r>
       <w:r>
         <w:rPr>
@@ -2717,92 +2784,98 @@
         <w:rPr>
           <w:rFonts w:ascii="Times New Roman" w:hAnsi="Times New Roman" w:cs="Times New Roman"/>
         </w:rPr>
+        <w:t xml:space="preserve">calculated </w:t>
+      </w:r>
+      <w:r>
+        <w:rPr>
+          <w:rFonts w:ascii="Times New Roman" w:hAnsi="Times New Roman" w:cs="Times New Roman"/>
+        </w:rPr>
+        <w:t>measures related to its</w:t>
+      </w:r>
+      <w:r>
+        <w:rPr>
+          <w:rFonts w:ascii="Times New Roman" w:hAnsi="Times New Roman" w:cs="Times New Roman"/>
+        </w:rPr>
+        <w:t xml:space="preserve"> rate of spatial expansion</w:t>
+      </w:r>
+      <w:r>
+        <w:rPr>
+          <w:rFonts w:ascii="Times New Roman" w:hAnsi="Times New Roman" w:cs="Times New Roman"/>
+        </w:rPr>
+        <w:t xml:space="preserve">, while </w:t>
+      </w:r>
+      <w:r>
+        <w:rPr>
+          <w:rFonts w:ascii="Times New Roman" w:hAnsi="Times New Roman" w:cs="Times New Roman"/>
+        </w:rPr>
+        <w:t>account</w:t>
+      </w:r>
+      <w:r>
+        <w:rPr>
+          <w:rFonts w:ascii="Times New Roman" w:hAnsi="Times New Roman" w:cs="Times New Roman"/>
+        </w:rPr>
+        <w:t>ing</w:t>
+      </w:r>
+      <w:r>
+        <w:rPr>
+          <w:rFonts w:ascii="Times New Roman" w:hAnsi="Times New Roman" w:cs="Times New Roman"/>
+        </w:rPr>
+        <w:t xml:space="preserve"> for</w:t>
+      </w:r>
+      <w:r>
+        <w:rPr>
+          <w:rFonts w:ascii="Times New Roman" w:hAnsi="Times New Roman" w:cs="Times New Roman"/>
+        </w:rPr>
+        <w:t xml:space="preserve"> potential unequal sampling efforts</w:t>
+      </w:r>
+      <w:r>
+        <w:rPr>
+          <w:rFonts w:ascii="Times New Roman" w:hAnsi="Times New Roman" w:cs="Times New Roman"/>
+        </w:rPr>
+        <w:t xml:space="preserve">. I hypothesized that </w:t>
+      </w:r>
+      <w:r>
+        <w:rPr>
+          <w:rFonts w:ascii="Times New Roman" w:hAnsi="Times New Roman" w:cs="Times New Roman"/>
+        </w:rPr>
+        <w:t>I</w:t>
+      </w:r>
+      <w:r>
+        <w:rPr>
+          <w:rFonts w:ascii="Times New Roman" w:hAnsi="Times New Roman" w:cs="Times New Roman"/>
+        </w:rPr>
+        <w:t xml:space="preserve"> would</w:t>
+      </w:r>
+      <w:r>
+        <w:rPr>
+          <w:rFonts w:ascii="Times New Roman" w:hAnsi="Times New Roman" w:cs="Times New Roman"/>
+        </w:rPr>
+        <w:t xml:space="preserve"> find</w:t>
+      </w:r>
+      <w:r>
+        <w:rPr>
+          <w:rFonts w:ascii="Times New Roman" w:hAnsi="Times New Roman" w:cs="Times New Roman"/>
+        </w:rPr>
+        <w:t xml:space="preserve"> support </w:t>
+      </w:r>
+      <w:r>
+        <w:rPr>
+          <w:rFonts w:ascii="Times New Roman" w:hAnsi="Times New Roman" w:cs="Times New Roman"/>
+        </w:rPr>
+        <w:t xml:space="preserve">for </w:t>
+      </w:r>
+      <w:r>
+        <w:rPr>
+          <w:rFonts w:ascii="Times New Roman" w:hAnsi="Times New Roman" w:cs="Times New Roman"/>
+        </w:rPr>
+        <w:t xml:space="preserve">previous claims </w:t>
+      </w:r>
+      <w:r>
+        <w:rPr>
+          <w:rFonts w:ascii="Times New Roman" w:hAnsi="Times New Roman" w:cs="Times New Roman"/>
+        </w:rPr>
         <w:lastRenderedPageBreak/>
-        <w:t xml:space="preserve">calculated </w:t>
-      </w:r>
-      <w:r>
-        <w:rPr>
-          <w:rFonts w:ascii="Times New Roman" w:hAnsi="Times New Roman" w:cs="Times New Roman"/>
-        </w:rPr>
-        <w:t>measures related to its</w:t>
-      </w:r>
-      <w:r>
-        <w:rPr>
-          <w:rFonts w:ascii="Times New Roman" w:hAnsi="Times New Roman" w:cs="Times New Roman"/>
-        </w:rPr>
-        <w:t xml:space="preserve"> rate of spatial expansion</w:t>
-      </w:r>
-      <w:r>
-        <w:rPr>
-          <w:rFonts w:ascii="Times New Roman" w:hAnsi="Times New Roman" w:cs="Times New Roman"/>
-        </w:rPr>
-        <w:t xml:space="preserve">, while </w:t>
-      </w:r>
-      <w:r>
-        <w:rPr>
-          <w:rFonts w:ascii="Times New Roman" w:hAnsi="Times New Roman" w:cs="Times New Roman"/>
-        </w:rPr>
-        <w:t>account</w:t>
-      </w:r>
-      <w:r>
-        <w:rPr>
-          <w:rFonts w:ascii="Times New Roman" w:hAnsi="Times New Roman" w:cs="Times New Roman"/>
-        </w:rPr>
-        <w:t>ing</w:t>
-      </w:r>
-      <w:r>
-        <w:rPr>
-          <w:rFonts w:ascii="Times New Roman" w:hAnsi="Times New Roman" w:cs="Times New Roman"/>
-        </w:rPr>
-        <w:t xml:space="preserve"> for</w:t>
-      </w:r>
-      <w:r>
-        <w:rPr>
-          <w:rFonts w:ascii="Times New Roman" w:hAnsi="Times New Roman" w:cs="Times New Roman"/>
-        </w:rPr>
-        <w:t xml:space="preserve"> potential unequal sampling efforts</w:t>
-      </w:r>
-      <w:r>
-        <w:rPr>
-          <w:rFonts w:ascii="Times New Roman" w:hAnsi="Times New Roman" w:cs="Times New Roman"/>
-        </w:rPr>
-        <w:t xml:space="preserve">. I hypothesized that </w:t>
-      </w:r>
-      <w:r>
-        <w:rPr>
-          <w:rFonts w:ascii="Times New Roman" w:hAnsi="Times New Roman" w:cs="Times New Roman"/>
-        </w:rPr>
-        <w:t>I</w:t>
-      </w:r>
-      <w:r>
-        <w:rPr>
-          <w:rFonts w:ascii="Times New Roman" w:hAnsi="Times New Roman" w:cs="Times New Roman"/>
-        </w:rPr>
-        <w:t xml:space="preserve"> would</w:t>
-      </w:r>
-      <w:r>
-        <w:rPr>
-          <w:rFonts w:ascii="Times New Roman" w:hAnsi="Times New Roman" w:cs="Times New Roman"/>
-        </w:rPr>
-        <w:t xml:space="preserve"> find</w:t>
-      </w:r>
-      <w:r>
-        <w:rPr>
-          <w:rFonts w:ascii="Times New Roman" w:hAnsi="Times New Roman" w:cs="Times New Roman"/>
-        </w:rPr>
-        <w:t xml:space="preserve"> support </w:t>
-      </w:r>
-      <w:r>
-        <w:rPr>
-          <w:rFonts w:ascii="Times New Roman" w:hAnsi="Times New Roman" w:cs="Times New Roman"/>
-        </w:rPr>
-        <w:t xml:space="preserve">for </w:t>
-      </w:r>
-      <w:r>
-        <w:rPr>
-          <w:rFonts w:ascii="Times New Roman" w:hAnsi="Times New Roman" w:cs="Times New Roman"/>
-        </w:rPr>
-        <w:t xml:space="preserve">previous claims that </w:t>
+        <w:t xml:space="preserve">that </w:t>
       </w:r>
       <w:r>
         <w:rPr>
@@ -2824,9 +2897,56 @@
         <w:rPr>
           <w:rFonts w:ascii="Times New Roman" w:hAnsi="Times New Roman" w:cs="Times New Roman"/>
         </w:rPr>
-        <w:t xml:space="preserve"> experienced an extended lag lasting from the time of its introduction (ca. 1860) to the early 1970s. </w:t>
-      </w:r>
-      <w:bookmarkStart w:id="2" w:name="_GoBack"/>
+        <w:t xml:space="preserve"> experienced a</w:t>
+      </w:r>
+      <w:r>
+        <w:rPr>
+          <w:rFonts w:ascii="Times New Roman" w:hAnsi="Times New Roman" w:cs="Times New Roman"/>
+        </w:rPr>
+        <w:t>n approximately 100 year</w:t>
+      </w:r>
+      <w:r>
+        <w:rPr>
+          <w:rFonts w:ascii="Times New Roman" w:hAnsi="Times New Roman" w:cs="Times New Roman"/>
+        </w:rPr>
+        <w:t xml:space="preserve"> extended lag</w:t>
+      </w:r>
+      <w:r>
+        <w:rPr>
+          <w:rFonts w:ascii="Times New Roman" w:hAnsi="Times New Roman" w:cs="Times New Roman"/>
+        </w:rPr>
+        <w:t>,</w:t>
+      </w:r>
+      <w:r>
+        <w:rPr>
+          <w:rFonts w:ascii="Times New Roman" w:hAnsi="Times New Roman" w:cs="Times New Roman"/>
+        </w:rPr>
+        <w:t xml:space="preserve"> lasting from the time of its introduction</w:t>
+      </w:r>
+      <w:r>
+        <w:rPr>
+          <w:rFonts w:ascii="Times New Roman" w:hAnsi="Times New Roman" w:cs="Times New Roman"/>
+        </w:rPr>
+        <w:t>, ca.</w:t>
+      </w:r>
+      <w:r>
+        <w:rPr>
+          <w:rFonts w:ascii="Times New Roman" w:hAnsi="Times New Roman" w:cs="Times New Roman"/>
+        </w:rPr>
+        <w:t xml:space="preserve"> 1860</w:t>
+      </w:r>
+      <w:r>
+        <w:rPr>
+          <w:rFonts w:ascii="Times New Roman" w:hAnsi="Times New Roman" w:cs="Times New Roman"/>
+        </w:rPr>
+        <w:t>,</w:t>
+      </w:r>
+      <w:r>
+        <w:rPr>
+          <w:rFonts w:ascii="Times New Roman" w:hAnsi="Times New Roman" w:cs="Times New Roman"/>
+        </w:rPr>
+        <w:t xml:space="preserve"> to the early 1970s. </w:t>
+      </w:r>
       <w:r>
         <w:rPr>
           <w:rFonts w:ascii="Times New Roman" w:hAnsi="Times New Roman" w:cs="Times New Roman"/>
@@ -2856,79 +2976,6 @@
           <w:rFonts w:ascii="Times New Roman" w:hAnsi="Times New Roman" w:cs="Times New Roman"/>
         </w:rPr>
         <w:t xml:space="preserve"> when examining lag phases of non-native species, because at present, lags most likely occurred during a time when natural history collections were spatially sparse and technology did not allow for rapid digitization, resulting in limited availability for continental scale analyses.</w:t>
-      </w:r>
-    </w:p>
-    <w:bookmarkEnd w:id="2"/>
-    <w:p>
-      <w:pPr>
-        <w:spacing w:line="480" w:lineRule="auto"/>
-        <w:ind w:firstLine="720"/>
-        <w:rPr>
-          <w:rFonts w:ascii="Times New Roman" w:hAnsi="Times New Roman" w:cs="Times New Roman"/>
-        </w:rPr>
-      </w:pPr>
-      <w:r>
-        <w:rPr>
-          <w:rFonts w:ascii="Times New Roman" w:hAnsi="Times New Roman" w:cs="Times New Roman"/>
-        </w:rPr>
-        <w:t xml:space="preserve">allowed me to combine data from multiple herbaria, while still accounting for potential biases. </w:t>
-      </w:r>
-      <w:commentRangeStart w:id="3"/>
-      <w:r>
-        <w:rPr>
-          <w:rFonts w:ascii="Times New Roman" w:hAnsi="Times New Roman" w:cs="Times New Roman"/>
-          <w:iCs/>
-        </w:rPr>
-        <w:t>Access to herbaria records and other historical biodiversity is increasing as more collections are digitized and made available to the public. Having techniques to combine inform</w:t>
-      </w:r>
-      <w:r>
-        <w:rPr>
-          <w:rFonts w:ascii="Times New Roman" w:hAnsi="Times New Roman" w:cs="Times New Roman"/>
-          <w:iCs/>
-        </w:rPr>
-        <w:t>ation from desperate sources, such</w:t>
-      </w:r>
-      <w:r>
-        <w:rPr>
-          <w:rFonts w:ascii="Times New Roman" w:hAnsi="Times New Roman" w:cs="Times New Roman"/>
-          <w:iCs/>
-        </w:rPr>
-        <w:t xml:space="preserve"> as</w:t>
-      </w:r>
-      <w:r>
-        <w:rPr>
-          <w:rFonts w:ascii="Times New Roman" w:hAnsi="Times New Roman" w:cs="Times New Roman"/>
-          <w:iCs/>
-        </w:rPr>
-        <w:t xml:space="preserve"> those</w:t>
-      </w:r>
-      <w:r>
-        <w:rPr>
-          <w:rFonts w:ascii="Times New Roman" w:hAnsi="Times New Roman" w:cs="Times New Roman"/>
-          <w:iCs/>
-        </w:rPr>
-        <w:t xml:space="preserve"> I present here, will help scientists use these data to investigate important standing questions</w:t>
-      </w:r>
-      <w:r>
-        <w:rPr>
-          <w:rFonts w:ascii="Times New Roman" w:hAnsi="Times New Roman" w:cs="Times New Roman"/>
-          <w:iCs/>
-        </w:rPr>
-        <w:t xml:space="preserve"> regarding species range expansions</w:t>
-      </w:r>
-      <w:r>
-        <w:rPr>
-          <w:rFonts w:ascii="Times New Roman" w:hAnsi="Times New Roman" w:cs="Times New Roman"/>
-          <w:iCs/>
-        </w:rPr>
-        <w:t>.</w:t>
-      </w:r>
-      <w:commentRangeEnd w:id="3"/>
-      <w:r>
-        <w:rPr>
-          <w:rStyle w:val="CommentReference"/>
-        </w:rPr>
-        <w:commentReference w:id="3"/>
       </w:r>
     </w:p>
     <w:p>
@@ -3860,7 +3907,25 @@
           <w:color w:val="000000" w:themeColor="text1"/>
           <w:highlight w:val="yellow"/>
         </w:rPr>
-        <w:t>(BioGeomancer Consortium 2006)</w:t>
+        <w:t>(</w:t>
+      </w:r>
+      <w:r>
+        <w:rPr>
+          <w:rFonts w:ascii="Times New Roman" w:hAnsi="Times New Roman" w:cs="Times New Roman"/>
+          <w:noProof/>
+          <w:color w:val="000000" w:themeColor="text1"/>
+          <w:highlight w:val="yellow"/>
+        </w:rPr>
+        <w:t>Chapman and Wieczork</w:t>
+      </w:r>
+      <w:r>
+        <w:rPr>
+          <w:rFonts w:ascii="Times New Roman" w:hAnsi="Times New Roman" w:cs="Times New Roman"/>
+          <w:noProof/>
+          <w:color w:val="000000" w:themeColor="text1"/>
+          <w:highlight w:val="yellow"/>
+        </w:rPr>
+        <w:t xml:space="preserve"> 2006)</w:t>
       </w:r>
       <w:r>
         <w:rPr>
@@ -3961,7 +4026,7 @@
           <w:rFonts w:ascii="Times New Roman" w:hAnsi="Times New Roman" w:cs="Times New Roman"/>
           <w:noProof/>
         </w:rPr>
-        <w:t>Aikio, Richard P. Duncan, et al. 2010, Pyšek and Prach 1993)</w:t>
+        <w:t>Aikio et al. 2010, Pyšek and Prach 1993)</w:t>
       </w:r>
       <w:r>
         <w:rPr>
@@ -4046,14 +4111,14 @@
         <w:rPr>
           <w:rFonts w:ascii="Times New Roman" w:hAnsi="Times New Roman" w:cs="Times New Roman"/>
         </w:rPr>
-        <w:t xml:space="preserve">. The mean rate of growth was calculated as the geometric mean of the annual growth rates. Additionally, I calculated 10-year moving window geometric mean </w:t>
+        <w:t xml:space="preserve">. The mean rate of growth was calculated as the geometric mean of the annual growth rates. Additionally, I calculated 10-year moving window geometric mean growth rates, which minimizes the </w:t>
       </w:r>
       <w:r>
         <w:rPr>
           <w:rFonts w:ascii="Times New Roman" w:hAnsi="Times New Roman" w:cs="Times New Roman"/>
         </w:rPr>
         <w:lastRenderedPageBreak/>
-        <w:t xml:space="preserve">growth rates, which minimizes the influence of extreme inter-annual fluctuations in growth rates. This yielded more consistent rates of growth for the earliest period of the invasion, </w:t>
+        <w:t xml:space="preserve">influence of extreme inter-annual fluctuations in growth rates. This yielded more consistent rates of growth for the earliest period of the invasion, </w:t>
       </w:r>
       <w:r>
         <w:rPr>
@@ -6346,7 +6411,7 @@
           <w:rFonts w:ascii="Times New Roman" w:hAnsi="Times New Roman" w:cs="Times New Roman"/>
           <w:noProof/>
         </w:rPr>
-        <w:t>Mihulka &amp; Pyšek 2001; Aikio et al. 2010a; Larkin 2011)</w:t>
+        <w:t>Mihulka &amp; Pyšek 2001; Aikio et al. 2010; Larkin 2011)</w:t>
       </w:r>
       <w:r>
         <w:rPr>
@@ -7002,7 +7067,35 @@
           <w:rFonts w:ascii="Times New Roman" w:hAnsi="Times New Roman" w:cs="Times New Roman"/>
           <w:color w:val="000000" w:themeColor="text1"/>
         </w:rPr>
-        <w:t xml:space="preserve">he number of herbarium specimens collected for both </w:t>
+        <w:t xml:space="preserve">he </w:t>
+      </w:r>
+      <w:r>
+        <w:rPr>
+          <w:rFonts w:ascii="Times New Roman" w:hAnsi="Times New Roman" w:cs="Times New Roman"/>
+          <w:color w:val="000000" w:themeColor="text1"/>
+        </w:rPr>
+        <w:t xml:space="preserve">proportion of the total </w:t>
+      </w:r>
+      <w:r>
+        <w:rPr>
+          <w:rFonts w:ascii="Times New Roman" w:hAnsi="Times New Roman" w:cs="Times New Roman"/>
+          <w:color w:val="000000" w:themeColor="text1"/>
+        </w:rPr>
+        <w:t xml:space="preserve">number of herbarium specimens collected </w:t>
+      </w:r>
+      <w:r>
+        <w:rPr>
+          <w:rFonts w:ascii="Times New Roman" w:hAnsi="Times New Roman" w:cs="Times New Roman"/>
+          <w:color w:val="000000" w:themeColor="text1"/>
+        </w:rPr>
+        <w:t xml:space="preserve">in each decade </w:t>
+      </w:r>
+      <w:r>
+        <w:rPr>
+          <w:rFonts w:ascii="Times New Roman" w:hAnsi="Times New Roman" w:cs="Times New Roman"/>
+          <w:color w:val="000000" w:themeColor="text1"/>
+        </w:rPr>
+        <w:t xml:space="preserve">for both </w:t>
       </w:r>
       <w:r>
         <w:rPr>
@@ -7027,7 +7120,35 @@
           <w:rFonts w:ascii="Times New Roman" w:hAnsi="Times New Roman" w:cs="Times New Roman"/>
           <w:color w:val="000000" w:themeColor="text1"/>
         </w:rPr>
-        <w:t xml:space="preserve"> and the group of associated species increased through time (</w:t>
+        <w:t xml:space="preserve"> and the group of associated species </w:t>
+      </w:r>
+      <w:r>
+        <w:rPr>
+          <w:rFonts w:ascii="Times New Roman" w:hAnsi="Times New Roman" w:cs="Times New Roman"/>
+          <w:color w:val="000000" w:themeColor="text1"/>
+        </w:rPr>
+        <w:t xml:space="preserve">tended to </w:t>
+      </w:r>
+      <w:r>
+        <w:rPr>
+          <w:rFonts w:ascii="Times New Roman" w:hAnsi="Times New Roman" w:cs="Times New Roman"/>
+          <w:color w:val="000000" w:themeColor="text1"/>
+        </w:rPr>
+        <w:t>increas</w:t>
+      </w:r>
+      <w:r>
+        <w:rPr>
+          <w:rFonts w:ascii="Times New Roman" w:hAnsi="Times New Roman" w:cs="Times New Roman"/>
+          <w:color w:val="000000" w:themeColor="text1"/>
+        </w:rPr>
+        <w:t>e</w:t>
+      </w:r>
+      <w:r>
+        <w:rPr>
+          <w:rFonts w:ascii="Times New Roman" w:hAnsi="Times New Roman" w:cs="Times New Roman"/>
+          <w:color w:val="000000" w:themeColor="text1"/>
+        </w:rPr>
+        <w:t xml:space="preserve"> through time (</w:t>
       </w:r>
       <w:r>
         <w:rPr>
@@ -7069,7 +7190,35 @@
           <w:rFonts w:ascii="Times New Roman" w:hAnsi="Times New Roman" w:cs="Times New Roman"/>
           <w:color w:val="000000" w:themeColor="text1"/>
         </w:rPr>
-        <w:t xml:space="preserve"> a substantial increase in the number of records collected at the beginning of the 20</w:t>
+        <w:t xml:space="preserve"> a substantial increase in the </w:t>
+      </w:r>
+      <w:r>
+        <w:rPr>
+          <w:rFonts w:ascii="Times New Roman" w:hAnsi="Times New Roman" w:cs="Times New Roman"/>
+          <w:color w:val="000000" w:themeColor="text1"/>
+        </w:rPr>
+        <w:t xml:space="preserve">proportion of the </w:t>
+      </w:r>
+      <w:r>
+        <w:rPr>
+          <w:rFonts w:ascii="Times New Roman" w:hAnsi="Times New Roman" w:cs="Times New Roman"/>
+          <w:color w:val="000000" w:themeColor="text1"/>
+        </w:rPr>
+        <w:t xml:space="preserve">number of records collected </w:t>
+      </w:r>
+      <w:r>
+        <w:rPr>
+          <w:rFonts w:ascii="Times New Roman" w:hAnsi="Times New Roman" w:cs="Times New Roman"/>
+          <w:color w:val="000000" w:themeColor="text1"/>
+        </w:rPr>
+        <w:t xml:space="preserve">during the first half </w:t>
+      </w:r>
+      <w:r>
+        <w:rPr>
+          <w:rFonts w:ascii="Times New Roman" w:hAnsi="Times New Roman" w:cs="Times New Roman"/>
+          <w:color w:val="000000" w:themeColor="text1"/>
+        </w:rPr>
+        <w:t>of the 20</w:t>
       </w:r>
       <w:r>
         <w:rPr>
@@ -7084,7 +7233,21 @@
           <w:rFonts w:ascii="Times New Roman" w:hAnsi="Times New Roman" w:cs="Times New Roman"/>
           <w:color w:val="000000" w:themeColor="text1"/>
         </w:rPr>
-        <w:t xml:space="preserve"> century, followed by another increase after 1950. There was a steady increase in the number of records collected per decade from the time of the first recorded presence of </w:t>
+        <w:t xml:space="preserve"> century, followed by another increase after 1950. There was a steady increase in the</w:t>
+      </w:r>
+      <w:r>
+        <w:rPr>
+          <w:rFonts w:ascii="Times New Roman" w:hAnsi="Times New Roman" w:cs="Times New Roman"/>
+          <w:color w:val="000000" w:themeColor="text1"/>
+        </w:rPr>
+        <w:t xml:space="preserve"> proportion of the</w:t>
+      </w:r>
+      <w:r>
+        <w:rPr>
+          <w:rFonts w:ascii="Times New Roman" w:hAnsi="Times New Roman" w:cs="Times New Roman"/>
+          <w:color w:val="000000" w:themeColor="text1"/>
+        </w:rPr>
+        <w:t xml:space="preserve"> number of records collected per decade from the time of the first recorded presence of </w:t>
       </w:r>
       <w:r>
         <w:rPr>
@@ -7124,7 +7287,7 @@
           <w:rFonts w:ascii="Times New Roman" w:hAnsi="Times New Roman" w:cs="Times New Roman"/>
           <w:color w:val="000000" w:themeColor="text1"/>
         </w:rPr>
-        <w:t xml:space="preserve"> century. For both groups, there was a dramatic decline in the number of records at the start of 21</w:t>
+        <w:t xml:space="preserve"> century. For both groups, there was a decline in the number of records at the start of 21</w:t>
       </w:r>
       <w:r>
         <w:rPr>
@@ -7282,7 +7445,16 @@
           <w:iCs/>
           <w:color w:val="000000" w:themeColor="text1"/>
         </w:rPr>
-        <w:t xml:space="preserve"> (</w:t>
+        <w:t xml:space="preserve"> </w:t>
+      </w:r>
+      <w:r>
+        <w:rPr>
+          <w:rFonts w:ascii="Times New Roman" w:hAnsi="Times New Roman" w:cs="Times New Roman"/>
+          <w:iCs/>
+          <w:color w:val="000000" w:themeColor="text1"/>
+        </w:rPr>
+        <w:lastRenderedPageBreak/>
+        <w:t>(</w:t>
       </w:r>
       <w:r>
         <w:rPr>
@@ -7337,15 +7509,7 @@
           <w:rFonts w:ascii="Times New Roman" w:hAnsi="Times New Roman" w:cs="Times New Roman"/>
           <w:color w:val="000000" w:themeColor="text1"/>
         </w:rPr>
-        <w:t xml:space="preserve"> </w:t>
-      </w:r>
-      <w:r>
-        <w:rPr>
-          <w:rFonts w:ascii="Times New Roman" w:hAnsi="Times New Roman" w:cs="Times New Roman"/>
-          <w:color w:val="000000" w:themeColor="text1"/>
-        </w:rPr>
-        <w:lastRenderedPageBreak/>
-        <w:t>(R</w:t>
+        <w:t xml:space="preserve"> (R</w:t>
       </w:r>
       <w:r>
         <w:rPr>
@@ -7973,7 +8137,15 @@
           <w:rFonts w:ascii="Times New Roman" w:hAnsi="Times New Roman" w:cs="Times New Roman"/>
           <w:color w:val="000000" w:themeColor="text1"/>
         </w:rPr>
-        <w:t xml:space="preserve"> until approximately 1920, as</w:t>
+        <w:t xml:space="preserve"> until </w:t>
+      </w:r>
+      <w:r>
+        <w:rPr>
+          <w:rFonts w:ascii="Times New Roman" w:hAnsi="Times New Roman" w:cs="Times New Roman"/>
+          <w:color w:val="000000" w:themeColor="text1"/>
+        </w:rPr>
+        <w:lastRenderedPageBreak/>
+        <w:t>approximately 1920, as</w:t>
       </w:r>
       <w:r>
         <w:rPr>
@@ -7987,15 +8159,7 @@
           <w:rFonts w:ascii="Times New Roman" w:hAnsi="Times New Roman" w:cs="Times New Roman"/>
           <w:color w:val="000000" w:themeColor="text1"/>
         </w:rPr>
-        <w:t xml:space="preserve">een the two growth </w:t>
-      </w:r>
-      <w:r>
-        <w:rPr>
-          <w:rFonts w:ascii="Times New Roman" w:hAnsi="Times New Roman" w:cs="Times New Roman"/>
-          <w:color w:val="000000" w:themeColor="text1"/>
-        </w:rPr>
-        <w:lastRenderedPageBreak/>
-        <w:t>rates (</w:t>
+        <w:t>een the two growth rates (</w:t>
       </w:r>
       <w:r>
         <w:rPr>
@@ -8538,7 +8702,15 @@
           <w:rFonts w:ascii="Times New Roman" w:hAnsi="Times New Roman" w:cs="Times New Roman"/>
           <w:color w:val="000000" w:themeColor="text1"/>
         </w:rPr>
-        <w:t xml:space="preserve">B). The rate at which counties are considered occupied is slower for </w:t>
+        <w:t xml:space="preserve">B). The rate at which </w:t>
+      </w:r>
+      <w:r>
+        <w:rPr>
+          <w:rFonts w:ascii="Times New Roman" w:hAnsi="Times New Roman" w:cs="Times New Roman"/>
+          <w:color w:val="000000" w:themeColor="text1"/>
+        </w:rPr>
+        <w:lastRenderedPageBreak/>
+        <w:t xml:space="preserve">counties are considered occupied is slower for </w:t>
       </w:r>
       <w:r>
         <w:rPr>
@@ -8563,15 +8735,7 @@
           <w:rFonts w:ascii="Times New Roman" w:hAnsi="Times New Roman" w:cs="Times New Roman"/>
           <w:color w:val="000000" w:themeColor="text1"/>
         </w:rPr>
-        <w:t xml:space="preserve"> than the associated species early </w:t>
-      </w:r>
-      <w:r>
-        <w:rPr>
-          <w:rFonts w:ascii="Times New Roman" w:hAnsi="Times New Roman" w:cs="Times New Roman"/>
-          <w:color w:val="000000" w:themeColor="text1"/>
-        </w:rPr>
-        <w:lastRenderedPageBreak/>
-        <w:t>in the invasion history (prior to 1900) and faster during most of the 20</w:t>
+        <w:t xml:space="preserve"> than the associated species early in the invasion history (prior to 1900) and faster during most of the 20</w:t>
       </w:r>
       <w:r>
         <w:rPr>
@@ -8908,7 +9072,23 @@
           <w:noProof/>
           <w:color w:val="000000" w:themeColor="text1"/>
         </w:rPr>
-        <w:t>(Fernow et al. 1891, Sherff 1912)</w:t>
+        <w:t>(</w:t>
+      </w:r>
+      <w:r>
+        <w:rPr>
+          <w:rFonts w:ascii="Times New Roman" w:hAnsi="Times New Roman" w:cs="Times New Roman"/>
+          <w:noProof/>
+          <w:color w:val="000000" w:themeColor="text1"/>
+        </w:rPr>
+        <w:t xml:space="preserve">Sudworth and </w:t>
+      </w:r>
+      <w:r>
+        <w:rPr>
+          <w:rFonts w:ascii="Times New Roman" w:hAnsi="Times New Roman" w:cs="Times New Roman"/>
+          <w:noProof/>
+          <w:color w:val="000000" w:themeColor="text1"/>
+        </w:rPr>
+        <w:t>Fernow 1891, Sherff 1912)</w:t>
       </w:r>
       <w:r>
         <w:rPr>
@@ -9186,7 +9366,15 @@
           <w:rFonts w:ascii="Times New Roman" w:hAnsi="Times New Roman" w:cs="Times New Roman"/>
           <w:color w:val="000000" w:themeColor="text1"/>
         </w:rPr>
-        <w:t xml:space="preserve"> a way to account for </w:t>
+        <w:t xml:space="preserve"> a </w:t>
+      </w:r>
+      <w:r>
+        <w:rPr>
+          <w:rFonts w:ascii="Times New Roman" w:hAnsi="Times New Roman" w:cs="Times New Roman"/>
+          <w:color w:val="000000" w:themeColor="text1"/>
+        </w:rPr>
+        <w:lastRenderedPageBreak/>
+        <w:t xml:space="preserve">way to account for </w:t>
       </w:r>
       <w:r>
         <w:rPr>
@@ -9200,15 +9388,7 @@
           <w:rFonts w:ascii="Times New Roman" w:hAnsi="Times New Roman" w:cs="Times New Roman"/>
           <w:color w:val="000000" w:themeColor="text1"/>
         </w:rPr>
-        <w:t xml:space="preserve">, making it possible to distinguish periods of relatively </w:t>
-      </w:r>
-      <w:r>
-        <w:rPr>
-          <w:rFonts w:ascii="Times New Roman" w:hAnsi="Times New Roman" w:cs="Times New Roman"/>
-          <w:color w:val="000000" w:themeColor="text1"/>
-        </w:rPr>
-        <w:lastRenderedPageBreak/>
-        <w:t xml:space="preserve">slow versus rapid spread </w:t>
+        <w:t xml:space="preserve">, making it possible to distinguish periods of relatively slow versus rapid spread </w:t>
       </w:r>
       <w:r>
         <w:rPr>
@@ -9703,7 +9883,16 @@
           <w:iCs/>
           <w:color w:val="000000" w:themeColor="text1"/>
         </w:rPr>
-        <w:t xml:space="preserve">, the absolute rate of change in samples cannot show a decline. </w:t>
+        <w:t xml:space="preserve">, the absolute rate </w:t>
+      </w:r>
+      <w:r>
+        <w:rPr>
+          <w:rFonts w:ascii="Times New Roman" w:hAnsi="Times New Roman" w:cs="Times New Roman"/>
+          <w:iCs/>
+          <w:color w:val="000000" w:themeColor="text1"/>
+        </w:rPr>
+        <w:lastRenderedPageBreak/>
+        <w:t xml:space="preserve">of change in samples cannot show a decline. </w:t>
       </w:r>
       <w:r>
         <w:rPr>
@@ -9719,16 +9908,7 @@
           <w:iCs/>
           <w:color w:val="000000" w:themeColor="text1"/>
         </w:rPr>
-        <w:t xml:space="preserve">ime periods that have either </w:t>
-      </w:r>
-      <w:r>
-        <w:rPr>
-          <w:rFonts w:ascii="Times New Roman" w:hAnsi="Times New Roman" w:cs="Times New Roman"/>
-          <w:iCs/>
-          <w:color w:val="000000" w:themeColor="text1"/>
-        </w:rPr>
-        <w:lastRenderedPageBreak/>
-        <w:t>dec</w:t>
+        <w:t>ime periods that have either dec</w:t>
       </w:r>
       <w:r>
         <w:rPr>
@@ -10312,7 +10492,7 @@
           <w:rFonts w:ascii="Times New Roman" w:hAnsi="Times New Roman" w:cs="Times New Roman"/>
           <w:color w:val="000000" w:themeColor="text1"/>
         </w:rPr>
-        <w:t xml:space="preserve"> did in fact start its invasion with a very high growth rate, then immediately slowed, or rather this result is an artifact of calculating growth rates with small sample sizes. Based on the relative consistency of the total </w:t>
+        <w:t xml:space="preserve"> did in fact start its invasion with a very high growth rate, then immediately slowed, or rather this result is an artifact of calculating </w:t>
       </w:r>
       <w:r>
         <w:rPr>
@@ -10320,7 +10500,35 @@
           <w:color w:val="000000" w:themeColor="text1"/>
         </w:rPr>
         <w:lastRenderedPageBreak/>
-        <w:t>number of records collected in each decade, there is more support for the latter interpretation (</w:t>
+        <w:t xml:space="preserve">growth rates with small sample sizes. Based on the relative consistency of the </w:t>
+      </w:r>
+      <w:r>
+        <w:rPr>
+          <w:rFonts w:ascii="Times New Roman" w:hAnsi="Times New Roman" w:cs="Times New Roman"/>
+          <w:color w:val="000000" w:themeColor="text1"/>
+        </w:rPr>
+        <w:t xml:space="preserve">proportion of </w:t>
+      </w:r>
+      <w:r>
+        <w:rPr>
+          <w:rFonts w:ascii="Times New Roman" w:hAnsi="Times New Roman" w:cs="Times New Roman"/>
+          <w:color w:val="000000" w:themeColor="text1"/>
+        </w:rPr>
+        <w:t>total records collected in each decade</w:t>
+      </w:r>
+      <w:r>
+        <w:rPr>
+          <w:rFonts w:ascii="Times New Roman" w:hAnsi="Times New Roman" w:cs="Times New Roman"/>
+          <w:color w:val="000000" w:themeColor="text1"/>
+        </w:rPr>
+        <w:t xml:space="preserve"> </w:t>
+      </w:r>
+      <w:r>
+        <w:rPr>
+          <w:rFonts w:ascii="Times New Roman" w:hAnsi="Times New Roman" w:cs="Times New Roman"/>
+          <w:color w:val="000000" w:themeColor="text1"/>
+        </w:rPr>
+        <w:t>(</w:t>
       </w:r>
       <w:r>
         <w:rPr>
@@ -10334,7 +10542,14 @@
           <w:rFonts w:ascii="Times New Roman" w:hAnsi="Times New Roman" w:cs="Times New Roman"/>
           <w:color w:val="000000" w:themeColor="text1"/>
         </w:rPr>
-        <w:t>).</w:t>
+        <w:t>)</w:t>
+      </w:r>
+      <w:r>
+        <w:rPr>
+          <w:rFonts w:ascii="Times New Roman" w:hAnsi="Times New Roman" w:cs="Times New Roman"/>
+          <w:color w:val="000000" w:themeColor="text1"/>
+        </w:rPr>
+        <w:t>, there is more support for the latter interpretation.</w:t>
       </w:r>
     </w:p>
     <w:p>
@@ -10546,7 +10761,7 @@
           <w:rFonts w:ascii="Times New Roman" w:hAnsi="Times New Roman" w:cs="Times New Roman"/>
           <w:color w:val="000000" w:themeColor="text1"/>
         </w:rPr>
-        <w:t xml:space="preserve"> century. Combined with the increase in the cumulative number of records during</w:t>
+        <w:t xml:space="preserve"> century. Combined with the increase in the number of records during</w:t>
       </w:r>
       <w:r>
         <w:rPr>
@@ -10574,7 +10789,21 @@
           <w:rFonts w:ascii="Times New Roman" w:hAnsi="Times New Roman" w:cs="Times New Roman"/>
           <w:color w:val="000000" w:themeColor="text1"/>
         </w:rPr>
-        <w:t xml:space="preserve"> and 4A), these patterns suggest that this was a period of high sampling effort, coinciding with the beginning of an intense effort to collect specimens for herbaria </w:t>
+        <w:t xml:space="preserve"> and </w:t>
+      </w:r>
+      <w:r>
+        <w:rPr>
+          <w:rFonts w:ascii="Times New Roman" w:hAnsi="Times New Roman" w:cs="Times New Roman"/>
+          <w:color w:val="000000" w:themeColor="text1"/>
+        </w:rPr>
+        <w:t>3</w:t>
+      </w:r>
+      <w:r>
+        <w:rPr>
+          <w:rFonts w:ascii="Times New Roman" w:hAnsi="Times New Roman" w:cs="Times New Roman"/>
+          <w:color w:val="000000" w:themeColor="text1"/>
+        </w:rPr>
+        <w:t xml:space="preserve">A), these patterns suggest that this was a period of high sampling effort, coinciding with the beginning of an intense effort to collect specimens for herbaria </w:t>
       </w:r>
       <w:r>
         <w:rPr>
@@ -10712,7 +10941,15 @@
           <w:rFonts w:ascii="Times New Roman" w:hAnsi="Times New Roman" w:cs="Times New Roman"/>
           <w:color w:val="000000" w:themeColor="text1"/>
         </w:rPr>
-        <w:t xml:space="preserve"> uncommon across the study region until at least the 1920s. Assuming that cumulative </w:t>
+        <w:t xml:space="preserve"> uncommon across </w:t>
+      </w:r>
+      <w:r>
+        <w:rPr>
+          <w:rFonts w:ascii="Times New Roman" w:hAnsi="Times New Roman" w:cs="Times New Roman"/>
+          <w:color w:val="000000" w:themeColor="text1"/>
+        </w:rPr>
+        <w:lastRenderedPageBreak/>
+        <w:t xml:space="preserve">the study region until at least the 1920s. Assuming that cumulative </w:t>
       </w:r>
       <w:r>
         <w:rPr>
@@ -10726,15 +10963,7 @@
           <w:rFonts w:ascii="Times New Roman" w:hAnsi="Times New Roman" w:cs="Times New Roman"/>
           <w:color w:val="000000" w:themeColor="text1"/>
         </w:rPr>
-        <w:t xml:space="preserve"> curves for </w:t>
-      </w:r>
-      <w:r>
-        <w:rPr>
-          <w:rFonts w:ascii="Times New Roman" w:hAnsi="Times New Roman" w:cs="Times New Roman"/>
-          <w:color w:val="000000" w:themeColor="text1"/>
-        </w:rPr>
-        <w:lastRenderedPageBreak/>
-        <w:t xml:space="preserve">the associated species represent the spatial spread of collection effort, and that a collector would collect </w:t>
+        <w:t xml:space="preserve"> curves for the associated species represent the spatial spread of collection effort, and that a collector would collect </w:t>
       </w:r>
       <w:r>
         <w:rPr>
@@ -11075,7 +11304,16 @@
           <w:iCs/>
           <w:color w:val="000000" w:themeColor="text1"/>
         </w:rPr>
-        <w:t xml:space="preserve"> was less than that of the associated species from 1880 to 1920, it is plausible that this period of time represents an extended lag phase. However, trends calculated for this period are based on a small number of </w:t>
+        <w:t xml:space="preserve"> was less than that of the associated species from 1880 to 1920, it is plausible that this period of time represents an extended lag phase. However, trends calculated for this period are based on </w:t>
+      </w:r>
+      <w:r>
+        <w:rPr>
+          <w:rFonts w:ascii="Times New Roman" w:hAnsi="Times New Roman" w:cs="Times New Roman"/>
+          <w:iCs/>
+          <w:color w:val="000000" w:themeColor="text1"/>
+        </w:rPr>
+        <w:lastRenderedPageBreak/>
+        <w:t xml:space="preserve">a small number of </w:t>
       </w:r>
       <w:r>
         <w:rPr>
@@ -11594,7 +11832,15 @@
           <w:rFonts w:ascii="Times New Roman" w:hAnsi="Times New Roman" w:cs="Times New Roman"/>
           <w:color w:val="000000" w:themeColor="text1"/>
         </w:rPr>
-        <w:t xml:space="preserve"> records with that of native </w:t>
+        <w:t xml:space="preserve"> </w:t>
+      </w:r>
+      <w:r>
+        <w:rPr>
+          <w:rFonts w:ascii="Times New Roman" w:hAnsi="Times New Roman" w:cs="Times New Roman"/>
+          <w:color w:val="000000" w:themeColor="text1"/>
+        </w:rPr>
+        <w:lastRenderedPageBreak/>
+        <w:t xml:space="preserve">records with that of native </w:t>
       </w:r>
       <w:proofErr w:type="spellStart"/>
       <w:r>
@@ -11644,23 +11890,15 @@
           <w:rFonts w:ascii="Times New Roman" w:hAnsi="Times New Roman" w:cs="Times New Roman"/>
           <w:color w:val="000000" w:themeColor="text1"/>
         </w:rPr>
-        <w:t xml:space="preserve"> examined the lengths of lag phases for multiple (&gt;200) </w:t>
-      </w:r>
-      <w:r>
-        <w:rPr>
-          <w:rFonts w:ascii="Times New Roman" w:hAnsi="Times New Roman" w:cs="Times New Roman"/>
-          <w:color w:val="000000" w:themeColor="text1"/>
-        </w:rPr>
-        <w:lastRenderedPageBreak/>
-        <w:t xml:space="preserve">species of non-native invasive species in the Wisconsin and the southern Lake Michigan region, applying the methods of </w:t>
-      </w:r>
-      <w:r>
-        <w:rPr>
-          <w:rFonts w:ascii="Times New Roman" w:hAnsi="Times New Roman" w:cs="Times New Roman"/>
-          <w:noProof/>
-          <w:color w:val="000000" w:themeColor="text1"/>
-        </w:rPr>
-        <w:t>(Aikio, Richard P. Duncan, et al. 2010)</w:t>
+        <w:t xml:space="preserve"> examined the lengths of lag phases for multiple (&gt;200) species of non-native invasive species in the Wisconsin and the southern Lake Michigan region, applying the methods of </w:t>
+      </w:r>
+      <w:r>
+        <w:rPr>
+          <w:rFonts w:ascii="Times New Roman" w:hAnsi="Times New Roman" w:cs="Times New Roman"/>
+          <w:noProof/>
+          <w:color w:val="000000" w:themeColor="text1"/>
+        </w:rPr>
+        <w:t>(Aikio et al. 2010)</w:t>
       </w:r>
       <w:r>
         <w:rPr>
@@ -12047,7 +12285,15 @@
           <w:rFonts w:ascii="Times New Roman" w:hAnsi="Times New Roman" w:cs="Times New Roman"/>
           <w:color w:val="000000" w:themeColor="text1"/>
         </w:rPr>
-        <w:t>s no longer have the species present because of changes in land use (e.g., development of once-woodland plots). This is the case for several of the records observed in the metropolitan New York region, the site of many of the earliest records. Disturbances, or removal of population</w:t>
+        <w:t xml:space="preserve">s no longer have the species present because of changes in land use (e.g., development of once-woodland plots). This is the case for several of the records observed in the metropolitan </w:t>
+      </w:r>
+      <w:r>
+        <w:rPr>
+          <w:rFonts w:ascii="Times New Roman" w:hAnsi="Times New Roman" w:cs="Times New Roman"/>
+          <w:color w:val="000000" w:themeColor="text1"/>
+        </w:rPr>
+        <w:lastRenderedPageBreak/>
+        <w:t>New York region, the site of many of the earliest records. Disturbances, or removal of population</w:t>
       </w:r>
       <w:r>
         <w:rPr>
@@ -12061,15 +12307,7 @@
           <w:rFonts w:ascii="Times New Roman" w:hAnsi="Times New Roman" w:cs="Times New Roman"/>
           <w:color w:val="000000" w:themeColor="text1"/>
         </w:rPr>
-        <w:t xml:space="preserve"> from the landscape, due to anthropogenic influences may have a substantial </w:t>
-      </w:r>
-      <w:r>
-        <w:rPr>
-          <w:rFonts w:ascii="Times New Roman" w:hAnsi="Times New Roman" w:cs="Times New Roman"/>
-          <w:color w:val="000000" w:themeColor="text1"/>
-        </w:rPr>
-        <w:lastRenderedPageBreak/>
-        <w:t xml:space="preserve">effect on the spread of </w:t>
+        <w:t xml:space="preserve"> from the landscape, due to anthropogenic influences may have a substantial effect on the spread of </w:t>
       </w:r>
       <w:r>
         <w:rPr>
@@ -12351,6 +12589,48 @@
         </w:rPr>
         <w:t xml:space="preserve">. </w:t>
       </w:r>
+      <w:r>
+        <w:rPr>
+          <w:rFonts w:ascii="Times New Roman" w:hAnsi="Times New Roman" w:cs="Times New Roman"/>
+          <w:color w:val="000000" w:themeColor="text1"/>
+        </w:rPr>
+        <w:t>Additionally</w:t>
+      </w:r>
+      <w:r>
+        <w:rPr>
+          <w:rFonts w:ascii="Times New Roman" w:hAnsi="Times New Roman" w:cs="Times New Roman"/>
+          <w:color w:val="000000" w:themeColor="text1"/>
+        </w:rPr>
+        <w:t xml:space="preserve">, </w:t>
+      </w:r>
+      <w:r>
+        <w:rPr>
+          <w:rFonts w:ascii="Times New Roman" w:hAnsi="Times New Roman" w:cs="Times New Roman"/>
+          <w:iCs/>
+        </w:rPr>
+        <w:t>a</w:t>
+      </w:r>
+      <w:r>
+        <w:rPr>
+          <w:rFonts w:ascii="Times New Roman" w:hAnsi="Times New Roman" w:cs="Times New Roman"/>
+          <w:iCs/>
+        </w:rPr>
+        <w:t>ccess to herbaria records and other historical biodiversity is increasing as more collections are digitized and made available to the public. Having techniques to combine information from desperate sources, such as those I present</w:t>
+      </w:r>
+      <w:r>
+        <w:rPr>
+          <w:rFonts w:ascii="Times New Roman" w:hAnsi="Times New Roman" w:cs="Times New Roman"/>
+          <w:iCs/>
+        </w:rPr>
+        <w:t>ed</w:t>
+      </w:r>
+      <w:r>
+        <w:rPr>
+          <w:rFonts w:ascii="Times New Roman" w:hAnsi="Times New Roman" w:cs="Times New Roman"/>
+          <w:iCs/>
+        </w:rPr>
+        <w:t xml:space="preserve"> here, will help scientists use these data to investigate important standing questions regarding species range expansions.</w:t>
+      </w:r>
     </w:p>
     <w:p>
       <w:pPr>
@@ -12401,25 +12681,14 @@
         <w:ind w:firstLine="720"/>
         <w:rPr>
           <w:rFonts w:ascii="Times New Roman" w:hAnsi="Times New Roman" w:cs="Times New Roman"/>
+          <w:iCs/>
         </w:rPr>
       </w:pPr>
       <w:r>
         <w:rPr>
           <w:rFonts w:ascii="Times New Roman" w:hAnsi="Times New Roman" w:cs="Times New Roman"/>
         </w:rPr>
-        <w:t xml:space="preserve">These results suggest the presence of </w:t>
-      </w:r>
-      <w:r>
-        <w:rPr>
-          <w:rFonts w:ascii="Times New Roman" w:hAnsi="Times New Roman" w:cs="Times New Roman"/>
-        </w:rPr>
-        <w:t xml:space="preserve">a rapid rate of spread </w:t>
-      </w:r>
-      <w:r>
-        <w:rPr>
-          <w:rFonts w:ascii="Times New Roman" w:hAnsi="Times New Roman" w:cs="Times New Roman"/>
-        </w:rPr>
-        <w:t xml:space="preserve">of </w:t>
+        <w:t xml:space="preserve">These results suggest </w:t>
       </w:r>
       <w:r>
         <w:rPr>
@@ -12450,8 +12719,37 @@
       <w:r>
         <w:rPr>
           <w:rFonts w:ascii="Times New Roman" w:hAnsi="Times New Roman" w:cs="Times New Roman"/>
-        </w:rPr>
-        <w:t xml:space="preserve">throughout its invasion history. Calculating the ratio of the cumulative number of grid cells and counties occupied by </w:t>
+          <w:iCs/>
+        </w:rPr>
+        <w:t>experiences a rapid rate of spread</w:t>
+      </w:r>
+      <w:r>
+        <w:rPr>
+          <w:rFonts w:ascii="Times New Roman" w:hAnsi="Times New Roman" w:cs="Times New Roman"/>
+          <w:i/>
+          <w:iCs/>
+        </w:rPr>
+        <w:t xml:space="preserve"> </w:t>
+      </w:r>
+      <w:r>
+        <w:rPr>
+          <w:rFonts w:ascii="Times New Roman" w:hAnsi="Times New Roman" w:cs="Times New Roman"/>
+        </w:rPr>
+        <w:t xml:space="preserve">throughout its invasion history. </w:t>
+      </w:r>
+      <w:proofErr w:type="spellStart"/>
+      <w:r>
+        <w:rPr>
+          <w:rFonts w:ascii="Times New Roman" w:hAnsi="Times New Roman" w:cs="Times New Roman"/>
+        </w:rPr>
+        <w:t>Examinig</w:t>
+      </w:r>
+      <w:proofErr w:type="spellEnd"/>
+      <w:r>
+        <w:rPr>
+          <w:rFonts w:ascii="Times New Roman" w:hAnsi="Times New Roman" w:cs="Times New Roman"/>
+        </w:rPr>
+        <w:t xml:space="preserve"> the ratio of the cumulative number of grid cells and counties occupied by </w:t>
       </w:r>
       <w:r>
         <w:rPr>
@@ -12473,35 +12771,37 @@
         <w:rPr>
           <w:rFonts w:ascii="Times New Roman" w:hAnsi="Times New Roman" w:cs="Times New Roman"/>
         </w:rPr>
-        <w:t xml:space="preserve"> to those occupied by the group of associated species, I</w:t>
-      </w:r>
-      <w:r>
-        <w:rPr>
-          <w:rFonts w:ascii="Times New Roman" w:hAnsi="Times New Roman" w:cs="Times New Roman"/>
-        </w:rPr>
-        <w:t xml:space="preserve"> found that </w:t>
-      </w:r>
-      <w:r>
-        <w:rPr>
-          <w:rFonts w:ascii="Times New Roman" w:hAnsi="Times New Roman" w:cs="Times New Roman"/>
-          <w:i/>
-        </w:rPr>
-        <w:t xml:space="preserve">F. </w:t>
-      </w:r>
-      <w:proofErr w:type="spellStart"/>
-      <w:r>
-        <w:rPr>
-          <w:rFonts w:ascii="Times New Roman" w:hAnsi="Times New Roman" w:cs="Times New Roman"/>
-          <w:i/>
-        </w:rPr>
-        <w:t>alnus</w:t>
-      </w:r>
-      <w:proofErr w:type="spellEnd"/>
-      <w:r>
-        <w:rPr>
-          <w:rFonts w:ascii="Times New Roman" w:hAnsi="Times New Roman" w:cs="Times New Roman"/>
-        </w:rPr>
-        <w:t xml:space="preserve"> expanded rapidly throughout its invaded range since the mid to late 1920s</w:t>
+        <w:t xml:space="preserve"> to those occupied by associated species, I</w:t>
+      </w:r>
+      <w:r>
+        <w:rPr>
+          <w:rFonts w:ascii="Times New Roman" w:hAnsi="Times New Roman" w:cs="Times New Roman"/>
+        </w:rPr>
+        <w:t xml:space="preserve"> found </w:t>
+      </w:r>
+      <w:r>
+        <w:rPr>
+          <w:rFonts w:ascii="Times New Roman" w:hAnsi="Times New Roman" w:cs="Times New Roman"/>
+        </w:rPr>
+        <w:t>this invasive</w:t>
+      </w:r>
+      <w:r>
+        <w:rPr>
+          <w:rFonts w:ascii="Times New Roman" w:hAnsi="Times New Roman" w:cs="Times New Roman"/>
+        </w:rPr>
+        <w:t xml:space="preserve"> expanded rapidly throughout its </w:t>
+      </w:r>
+      <w:r>
+        <w:rPr>
+          <w:rFonts w:ascii="Times New Roman" w:hAnsi="Times New Roman" w:cs="Times New Roman"/>
+        </w:rPr>
+        <w:t>new</w:t>
+      </w:r>
+      <w:r>
+        <w:rPr>
+          <w:rFonts w:ascii="Times New Roman" w:hAnsi="Times New Roman" w:cs="Times New Roman"/>
+        </w:rPr>
+        <w:t xml:space="preserve"> range since the mid to late 1920s</w:t>
       </w:r>
       <w:r>
         <w:rPr>
@@ -12520,7 +12820,50 @@
           <w:rFonts w:ascii="Times New Roman" w:hAnsi="Times New Roman" w:cs="Times New Roman"/>
           <w:iCs/>
         </w:rPr>
-        <w:t xml:space="preserve">Patterns of spatial spread and estimates of lag phase duration likely vary between regions. However, a quantitative analysis from one region yielded a length for an extended lag phase consistent with what was observed throughout the entire invaded range </w:t>
+        <w:t xml:space="preserve">Patterns of spatial spread and estimates of lag phase duration likely vary between regions. </w:t>
+      </w:r>
+    </w:p>
+    <w:p>
+      <w:pPr>
+        <w:spacing w:line="480" w:lineRule="auto"/>
+        <w:rPr>
+          <w:rFonts w:ascii="Times New Roman" w:hAnsi="Times New Roman" w:cs="Times New Roman"/>
+        </w:rPr>
+      </w:pPr>
+      <w:r>
+        <w:rPr>
+          <w:rFonts w:ascii="Times New Roman" w:hAnsi="Times New Roman" w:cs="Times New Roman"/>
+          <w:iCs/>
+        </w:rPr>
+        <w:t>However, a</w:t>
+      </w:r>
+      <w:r>
+        <w:rPr>
+          <w:rFonts w:ascii="Times New Roman" w:hAnsi="Times New Roman" w:cs="Times New Roman"/>
+          <w:iCs/>
+        </w:rPr>
+        <w:t>n</w:t>
+      </w:r>
+      <w:r>
+        <w:rPr>
+          <w:rFonts w:ascii="Times New Roman" w:hAnsi="Times New Roman" w:cs="Times New Roman"/>
+          <w:iCs/>
+        </w:rPr>
+        <w:t xml:space="preserve"> analysis from one region yielded an extended lag phase</w:t>
+      </w:r>
+      <w:r>
+        <w:rPr>
+          <w:rFonts w:ascii="Times New Roman" w:hAnsi="Times New Roman" w:cs="Times New Roman"/>
+          <w:iCs/>
+        </w:rPr>
+        <w:t xml:space="preserve"> length</w:t>
+      </w:r>
+      <w:r>
+        <w:rPr>
+          <w:rFonts w:ascii="Times New Roman" w:hAnsi="Times New Roman" w:cs="Times New Roman"/>
+          <w:iCs/>
+        </w:rPr>
+        <w:t xml:space="preserve"> consistent with what was observed throughout the entire invaded range </w:t>
       </w:r>
       <w:r>
         <w:rPr>
@@ -12578,25 +12921,7 @@
         <w:rPr>
           <w:rFonts w:ascii="Times New Roman" w:hAnsi="Times New Roman" w:cs="Times New Roman"/>
         </w:rPr>
-        <w:t xml:space="preserve"> Further, using these techniques to investigate </w:t>
-      </w:r>
-      <w:r>
-        <w:rPr>
-          <w:rFonts w:ascii="Times New Roman" w:hAnsi="Times New Roman" w:cs="Times New Roman"/>
-        </w:rPr>
-        <w:t>the patterns of spread of other non-native species will help us to better understand the dynamics of extended lags</w:t>
-      </w:r>
-      <w:r>
-        <w:rPr>
-          <w:rFonts w:ascii="Times New Roman" w:hAnsi="Times New Roman" w:cs="Times New Roman"/>
-        </w:rPr>
-        <w:t xml:space="preserve"> more generally</w:t>
-      </w:r>
-      <w:r>
-        <w:rPr>
-          <w:rFonts w:ascii="Times New Roman" w:hAnsi="Times New Roman" w:cs="Times New Roman"/>
-        </w:rPr>
-        <w:t>.</w:t>
+        <w:t xml:space="preserve"> </w:t>
       </w:r>
       <w:r>
         <w:rPr>
@@ -12679,14 +13004,14 @@
           <w:smallCaps/>
           <w:noProof/>
         </w:rPr>
-        <w:t>Aikio, S., R. P. Duncan, and P. E. Hulme</w:t>
-      </w:r>
-      <w:r>
-        <w:rPr>
-          <w:rFonts w:ascii="Times New Roman" w:eastAsia="Times New Roman" w:hAnsi="Times New Roman" w:cs="Times New Roman"/>
-          <w:noProof/>
-        </w:rPr>
-        <w:t xml:space="preserve">. 2010. Herbarium records identify the role of long-distance spread in the spatial distribution of alien plants in New Zealand. J. Biogeogr. 37:1740–1751. </w:t>
+        <w:t>Barney, J. N.</w:t>
+      </w:r>
+      <w:r>
+        <w:rPr>
+          <w:rFonts w:ascii="Times New Roman" w:eastAsia="Times New Roman" w:hAnsi="Times New Roman" w:cs="Times New Roman"/>
+          <w:noProof/>
+        </w:rPr>
+        <w:t xml:space="preserve"> 2006. North American history of two invasive plant species: phytogeographic distribution, dispersal vectors, and multiple introductions. Biol. Invasions 8:703–717. </w:t>
       </w:r>
     </w:p>
     <w:p>
@@ -12708,14 +13033,14 @@
           <w:smallCaps/>
           <w:noProof/>
         </w:rPr>
-        <w:t>Barney, J. N.</w:t>
-      </w:r>
-      <w:r>
-        <w:rPr>
-          <w:rFonts w:ascii="Times New Roman" w:eastAsia="Times New Roman" w:hAnsi="Times New Roman" w:cs="Times New Roman"/>
-          <w:noProof/>
-        </w:rPr>
-        <w:t xml:space="preserve"> 2006. North American history of two invasive plant species: phytogeographic distribution, dispersal vectors, and multiple introductions. Biol. Invasions 8:703–717. </w:t>
+        <w:t>Boakes, E. H., P. J. K. McGowan, R. A. Fuller, D. Chang-qing, N. E. Clark, K. O’Connor, and G. M. Mace</w:t>
+      </w:r>
+      <w:r>
+        <w:rPr>
+          <w:rFonts w:ascii="Times New Roman" w:eastAsia="Times New Roman" w:hAnsi="Times New Roman" w:cs="Times New Roman"/>
+          <w:noProof/>
+        </w:rPr>
+        <w:t xml:space="preserve">. 2010. Distorted views of biodiversity: spatial and temporal bias in species occurrence data. PLoS Biol. 8:e1000385. </w:t>
       </w:r>
     </w:p>
     <w:p>
@@ -12737,14 +13062,37 @@
           <w:smallCaps/>
           <w:noProof/>
         </w:rPr>
-        <w:t>BioGeomancer Consortium</w:t>
-      </w:r>
-      <w:r>
-        <w:rPr>
-          <w:rFonts w:ascii="Times New Roman" w:eastAsia="Times New Roman" w:hAnsi="Times New Roman" w:cs="Times New Roman"/>
-          <w:noProof/>
-        </w:rPr>
-        <w:t xml:space="preserve">. 2006. Guide to Best Practices for Georeferencing. Page (A. D. Chapman and J. Wieczorek, Eds.). Global Biodiversity Information Facility, Copenhagen. </w:t>
+        <w:t>Catling, P. M., and Z. S. Porebski</w:t>
+      </w:r>
+      <w:r>
+        <w:rPr>
+          <w:rFonts w:ascii="Times New Roman" w:eastAsia="Times New Roman" w:hAnsi="Times New Roman" w:cs="Times New Roman"/>
+          <w:noProof/>
+        </w:rPr>
+        <w:t xml:space="preserve">. 1994. The history of invasion and current status of glossy buckthorn, </w:t>
+      </w:r>
+      <w:r>
+        <w:rPr>
+          <w:rFonts w:ascii="Times New Roman" w:eastAsia="Times New Roman" w:hAnsi="Times New Roman" w:cs="Times New Roman"/>
+          <w:i/>
+          <w:iCs/>
+          <w:noProof/>
+        </w:rPr>
+        <w:t>Rhamnus frangula</w:t>
+      </w:r>
+      <w:r>
+        <w:rPr>
+          <w:rFonts w:ascii="Times New Roman" w:eastAsia="Times New Roman" w:hAnsi="Times New Roman" w:cs="Times New Roman"/>
+          <w:noProof/>
+        </w:rPr>
+        <w:t>, in southern Ontario. Can. Field-N</w:t>
+      </w:r>
+      <w:r>
+        <w:rPr>
+          <w:rFonts w:ascii="Times New Roman" w:eastAsia="Times New Roman" w:hAnsi="Times New Roman" w:cs="Times New Roman"/>
+          <w:noProof/>
+        </w:rPr>
+        <w:t xml:space="preserve">aturalist 108:305–310. </w:t>
       </w:r>
     </w:p>
     <w:p>
@@ -12766,14 +13114,49 @@
           <w:smallCaps/>
           <w:noProof/>
         </w:rPr>
-        <w:t>Boakes, E. H., P. J. K. McGowan, R. A. Fuller, D. Chang-qing, N. E. Clark, K. O’Connor, and G. M. Mace</w:t>
-      </w:r>
-      <w:r>
-        <w:rPr>
-          <w:rFonts w:ascii="Times New Roman" w:eastAsia="Times New Roman" w:hAnsi="Times New Roman" w:cs="Times New Roman"/>
-          <w:noProof/>
-        </w:rPr>
-        <w:t xml:space="preserve">. 2010. Distorted views of biodiversity: spatial and temporal bias in species occurrence data. PLoS Biol. 8:e1000385. </w:t>
+        <w:t>Chapman, A. D. and J. Wieczorek</w:t>
+      </w:r>
+      <w:r>
+        <w:rPr>
+          <w:rFonts w:ascii="Times New Roman" w:eastAsia="Times New Roman" w:hAnsi="Times New Roman" w:cs="Times New Roman"/>
+          <w:noProof/>
+        </w:rPr>
+        <w:t xml:space="preserve"> </w:t>
+      </w:r>
+      <w:r>
+        <w:rPr>
+          <w:rFonts w:ascii="Times New Roman" w:eastAsia="Times New Roman" w:hAnsi="Times New Roman" w:cs="Times New Roman"/>
+          <w:noProof/>
+        </w:rPr>
+        <w:t>[e</w:t>
+      </w:r>
+      <w:r>
+        <w:rPr>
+          <w:rFonts w:ascii="Times New Roman" w:eastAsia="Times New Roman" w:hAnsi="Times New Roman" w:cs="Times New Roman"/>
+          <w:noProof/>
+        </w:rPr>
+        <w:t>ds.</w:t>
+      </w:r>
+      <w:r>
+        <w:rPr>
+          <w:rFonts w:ascii="Times New Roman" w:eastAsia="Times New Roman" w:hAnsi="Times New Roman" w:cs="Times New Roman"/>
+          <w:noProof/>
+        </w:rPr>
+        <w:t xml:space="preserve">]. </w:t>
+      </w:r>
+      <w:r>
+        <w:rPr>
+          <w:rFonts w:ascii="Times New Roman" w:eastAsia="Times New Roman" w:hAnsi="Times New Roman" w:cs="Times New Roman"/>
+          <w:noProof/>
+        </w:rPr>
+        <w:t xml:space="preserve">2006. Guide to Best Practices for Georeferencing. Global Biodiversity Information Facility, Copenhagen. </w:t>
+      </w:r>
+      <w:r>
+        <w:rPr>
+          <w:rFonts w:ascii="Times New Roman" w:eastAsia="Times New Roman" w:hAnsi="Times New Roman" w:cs="Times New Roman"/>
+          <w:noProof/>
+        </w:rPr>
+        <w:t>90 p.</w:t>
       </w:r>
     </w:p>
     <w:p>
@@ -12795,37 +13178,14 @@
           <w:smallCaps/>
           <w:noProof/>
         </w:rPr>
-        <w:t>Catling, P. M., and Z. S. Porebski</w:t>
-      </w:r>
-      <w:r>
-        <w:rPr>
-          <w:rFonts w:ascii="Times New Roman" w:eastAsia="Times New Roman" w:hAnsi="Times New Roman" w:cs="Times New Roman"/>
-          <w:noProof/>
-        </w:rPr>
-        <w:t xml:space="preserve">. 1994. The history of invasion and current status of glossy buckthorn, </w:t>
-      </w:r>
-      <w:r>
-        <w:rPr>
-          <w:rFonts w:ascii="Times New Roman" w:eastAsia="Times New Roman" w:hAnsi="Times New Roman" w:cs="Times New Roman"/>
-          <w:i/>
-          <w:iCs/>
-          <w:noProof/>
-        </w:rPr>
-        <w:t>Rhamnus frangula</w:t>
-      </w:r>
-      <w:r>
-        <w:rPr>
-          <w:rFonts w:ascii="Times New Roman" w:eastAsia="Times New Roman" w:hAnsi="Times New Roman" w:cs="Times New Roman"/>
-          <w:noProof/>
-        </w:rPr>
-        <w:t>, in southern Ontario. Can. Field-N</w:t>
-      </w:r>
-      <w:r>
-        <w:rPr>
-          <w:rFonts w:ascii="Times New Roman" w:eastAsia="Times New Roman" w:hAnsi="Times New Roman" w:cs="Times New Roman"/>
-          <w:noProof/>
-        </w:rPr>
-        <w:t xml:space="preserve">aturalist 108:305–310. </w:t>
+        <w:t>Crawford, P. H. C., and B. W. Hoagland</w:t>
+      </w:r>
+      <w:r>
+        <w:rPr>
+          <w:rFonts w:ascii="Times New Roman" w:eastAsia="Times New Roman" w:hAnsi="Times New Roman" w:cs="Times New Roman"/>
+          <w:noProof/>
+        </w:rPr>
+        <w:t xml:space="preserve">. 2009. Can herbarium records be used to map alien species invasion and native species expansion over the past 100 years? J. Biogeogr. 36:651–661. </w:t>
       </w:r>
     </w:p>
     <w:p>
@@ -12847,14 +13207,14 @@
           <w:smallCaps/>
           <w:noProof/>
         </w:rPr>
-        <w:t>Crawford, P. H. C., and B. W. Hoagland</w:t>
-      </w:r>
-      <w:r>
-        <w:rPr>
-          <w:rFonts w:ascii="Times New Roman" w:eastAsia="Times New Roman" w:hAnsi="Times New Roman" w:cs="Times New Roman"/>
-          <w:noProof/>
-        </w:rPr>
-        <w:t xml:space="preserve">. 2009. Can herbarium records be used to map alien species invasion and native species expansion over the past 100 years? J. Biogeogr. 36:651–661. </w:t>
+        <w:t>Crooks, J.</w:t>
+      </w:r>
+      <w:r>
+        <w:rPr>
+          <w:rFonts w:ascii="Times New Roman" w:eastAsia="Times New Roman" w:hAnsi="Times New Roman" w:cs="Times New Roman"/>
+          <w:noProof/>
+        </w:rPr>
+        <w:t xml:space="preserve"> 2005. Lag times and exotic species: the ecology and management of biological invasions in slow-motion. Ecoscience 12:316–329. </w:t>
       </w:r>
     </w:p>
     <w:p>
@@ -12876,15 +13236,59 @@
           <w:smallCaps/>
           <w:noProof/>
         </w:rPr>
+        <w:t>Crooks, J. A., and M. E. Soulé</w:t>
+      </w:r>
+      <w:r>
+        <w:rPr>
+          <w:rFonts w:ascii="Times New Roman" w:eastAsia="Times New Roman" w:hAnsi="Times New Roman" w:cs="Times New Roman"/>
+          <w:noProof/>
+        </w:rPr>
+        <w:t>. 1999. Lag times in population explosions of invasive species: causes and implications. Pages 103–125</w:t>
+      </w:r>
+      <w:r>
+        <w:rPr>
+          <w:rFonts w:ascii="Times New Roman" w:eastAsia="Times New Roman" w:hAnsi="Times New Roman" w:cs="Times New Roman"/>
+          <w:noProof/>
+        </w:rPr>
+        <w:t xml:space="preserve"> </w:t>
+      </w:r>
+      <w:r>
+        <w:rPr>
+          <w:rFonts w:ascii="Times New Roman" w:eastAsia="Times New Roman" w:hAnsi="Times New Roman" w:cs="Times New Roman"/>
+          <w:i/>
+          <w:iCs/>
+          <w:noProof/>
+        </w:rPr>
+        <w:t>In</w:t>
+      </w:r>
+      <w:r>
+        <w:rPr>
+          <w:rFonts w:ascii="Times New Roman" w:eastAsia="Times New Roman" w:hAnsi="Times New Roman" w:cs="Times New Roman"/>
+          <w:noProof/>
+        </w:rPr>
+        <w:t xml:space="preserve"> O. T. Sandlund, P. J. Schei, and </w:t>
+      </w:r>
+      <w:r>
+        <w:rPr>
+          <w:rFonts w:ascii="Times New Roman" w:eastAsia="Times New Roman" w:hAnsi="Times New Roman" w:cs="Times New Roman"/>
+          <w:noProof/>
+        </w:rPr>
         <w:lastRenderedPageBreak/>
-        <w:t>Crooks, J.</w:t>
-      </w:r>
-      <w:r>
-        <w:rPr>
-          <w:rFonts w:ascii="Times New Roman" w:eastAsia="Times New Roman" w:hAnsi="Times New Roman" w:cs="Times New Roman"/>
-          <w:noProof/>
-        </w:rPr>
-        <w:t xml:space="preserve"> 2005. Lag times and exotic species: the ecology and management of biological invasions in slow-motion. Ecoscience 12:316–329. </w:t>
+        <w:t>A. Viken [eds.],</w:t>
+      </w:r>
+      <w:r>
+        <w:rPr>
+          <w:rFonts w:ascii="Times New Roman" w:eastAsia="Times New Roman" w:hAnsi="Times New Roman" w:cs="Times New Roman"/>
+          <w:noProof/>
+        </w:rPr>
+        <w:t xml:space="preserve"> </w:t>
+      </w:r>
+      <w:r>
+        <w:rPr>
+          <w:rFonts w:ascii="Times New Roman" w:eastAsia="Times New Roman" w:hAnsi="Times New Roman" w:cs="Times New Roman"/>
+          <w:noProof/>
+        </w:rPr>
+        <w:t>Invasive species and biodiversity management. Kluwer Academic Dordrecht, The Netherlands.</w:t>
       </w:r>
     </w:p>
     <w:p>
@@ -12906,51 +13310,30 @@
           <w:smallCaps/>
           <w:noProof/>
         </w:rPr>
-        <w:t>Crooks, J. A., and M. E. Soulé</w:t>
-      </w:r>
-      <w:r>
-        <w:rPr>
-          <w:rFonts w:ascii="Times New Roman" w:eastAsia="Times New Roman" w:hAnsi="Times New Roman" w:cs="Times New Roman"/>
-          <w:noProof/>
-        </w:rPr>
-        <w:t>. 1999. Lag times in population explosions of invasive species: causes and implications. Pages 103–125</w:t>
-      </w:r>
-      <w:r>
-        <w:rPr>
-          <w:rFonts w:ascii="Times New Roman" w:eastAsia="Times New Roman" w:hAnsi="Times New Roman" w:cs="Times New Roman"/>
-          <w:noProof/>
-        </w:rPr>
-        <w:t xml:space="preserve"> </w:t>
-      </w:r>
-      <w:r>
-        <w:rPr>
-          <w:rFonts w:ascii="Times New Roman" w:eastAsia="Times New Roman" w:hAnsi="Times New Roman" w:cs="Times New Roman"/>
-          <w:i/>
-          <w:iCs/>
-          <w:noProof/>
-        </w:rPr>
-        <w:t>In</w:t>
-      </w:r>
-      <w:r>
-        <w:rPr>
-          <w:rFonts w:ascii="Times New Roman" w:eastAsia="Times New Roman" w:hAnsi="Times New Roman" w:cs="Times New Roman"/>
-          <w:noProof/>
-        </w:rPr>
-        <w:t xml:space="preserve"> O. T. Sandlund, P. J. Schei, and A. Viken [eds.],</w:t>
-      </w:r>
-      <w:r>
-        <w:rPr>
-          <w:rFonts w:ascii="Times New Roman" w:eastAsia="Times New Roman" w:hAnsi="Times New Roman" w:cs="Times New Roman"/>
-          <w:noProof/>
-        </w:rPr>
-        <w:t xml:space="preserve"> </w:t>
-      </w:r>
-      <w:r>
-        <w:rPr>
-          <w:rFonts w:ascii="Times New Roman" w:eastAsia="Times New Roman" w:hAnsi="Times New Roman" w:cs="Times New Roman"/>
-          <w:noProof/>
-        </w:rPr>
-        <w:t>Invasive species and biodiversity management. Kluwer Academic Dordrecht, The Netherlands.</w:t>
+        <w:t>Cunard, C., and T. D. Lee</w:t>
+      </w:r>
+      <w:r>
+        <w:rPr>
+          <w:rFonts w:ascii="Times New Roman" w:eastAsia="Times New Roman" w:hAnsi="Times New Roman" w:cs="Times New Roman"/>
+          <w:noProof/>
+        </w:rPr>
+        <w:t>. 2008. Is patience a virtue? Succession, light, and the death of invasive glossy buckthorn (</w:t>
+      </w:r>
+      <w:r>
+        <w:rPr>
+          <w:rFonts w:ascii="Times New Roman" w:eastAsia="Times New Roman" w:hAnsi="Times New Roman" w:cs="Times New Roman"/>
+          <w:i/>
+          <w:iCs/>
+          <w:noProof/>
+        </w:rPr>
+        <w:t>Frangula alnus</w:t>
+      </w:r>
+      <w:r>
+        <w:rPr>
+          <w:rFonts w:ascii="Times New Roman" w:eastAsia="Times New Roman" w:hAnsi="Times New Roman" w:cs="Times New Roman"/>
+          <w:noProof/>
+        </w:rPr>
+        <w:t xml:space="preserve">). Biol. Invasions 11:577–586. </w:t>
       </w:r>
     </w:p>
     <w:p>
@@ -12972,30 +13355,14 @@
           <w:smallCaps/>
           <w:noProof/>
         </w:rPr>
-        <w:t>Cunard, C., and T. D. Lee</w:t>
-      </w:r>
-      <w:r>
-        <w:rPr>
-          <w:rFonts w:ascii="Times New Roman" w:eastAsia="Times New Roman" w:hAnsi="Times New Roman" w:cs="Times New Roman"/>
-          <w:noProof/>
-        </w:rPr>
-        <w:t>. 2008. Is patience a virtue? Succession, light, and the death of invasive glossy buckthorn (</w:t>
-      </w:r>
-      <w:r>
-        <w:rPr>
-          <w:rFonts w:ascii="Times New Roman" w:eastAsia="Times New Roman" w:hAnsi="Times New Roman" w:cs="Times New Roman"/>
-          <w:i/>
-          <w:iCs/>
-          <w:noProof/>
-        </w:rPr>
-        <w:t>Frangula alnus</w:t>
-      </w:r>
-      <w:r>
-        <w:rPr>
-          <w:rFonts w:ascii="Times New Roman" w:eastAsia="Times New Roman" w:hAnsi="Times New Roman" w:cs="Times New Roman"/>
-          <w:noProof/>
-        </w:rPr>
-        <w:t xml:space="preserve">). Biol. Invasions 11:577–586. </w:t>
+        <w:t>Delisle, F., C. Lavoie, M. Jean, and D. Lachance</w:t>
+      </w:r>
+      <w:r>
+        <w:rPr>
+          <w:rFonts w:ascii="Times New Roman" w:eastAsia="Times New Roman" w:hAnsi="Times New Roman" w:cs="Times New Roman"/>
+          <w:noProof/>
+        </w:rPr>
+        <w:t xml:space="preserve">. 2003. Reconstructing the spread of invasive plants: taking into account biases associated with herbarium specimens. J. Biogeogr. 30:1033–1042. </w:t>
       </w:r>
     </w:p>
     <w:p>
@@ -13017,14 +13384,30 @@
           <w:smallCaps/>
           <w:noProof/>
         </w:rPr>
-        <w:t>Delisle, F., C. Lavoie, M. Jean, and D. Lachance</w:t>
-      </w:r>
-      <w:r>
-        <w:rPr>
-          <w:rFonts w:ascii="Times New Roman" w:eastAsia="Times New Roman" w:hAnsi="Times New Roman" w:cs="Times New Roman"/>
-          <w:noProof/>
-        </w:rPr>
-        <w:t xml:space="preserve">. 2003. Reconstructing the spread of invasive plants: taking into account biases associated with herbarium specimens. J. Biogeogr. 30:1033–1042. </w:t>
+        <w:t>Fagan, M. E., and D. R. Peart</w:t>
+      </w:r>
+      <w:r>
+        <w:rPr>
+          <w:rFonts w:ascii="Times New Roman" w:eastAsia="Times New Roman" w:hAnsi="Times New Roman" w:cs="Times New Roman"/>
+          <w:noProof/>
+        </w:rPr>
+        <w:t>. 2004. Impact of the invasive shrub glossy buckthorn (</w:t>
+      </w:r>
+      <w:r>
+        <w:rPr>
+          <w:rFonts w:ascii="Times New Roman" w:eastAsia="Times New Roman" w:hAnsi="Times New Roman" w:cs="Times New Roman"/>
+          <w:i/>
+          <w:iCs/>
+          <w:noProof/>
+        </w:rPr>
+        <w:t>Rhamnus frangula</w:t>
+      </w:r>
+      <w:r>
+        <w:rPr>
+          <w:rFonts w:ascii="Times New Roman" w:eastAsia="Times New Roman" w:hAnsi="Times New Roman" w:cs="Times New Roman"/>
+          <w:noProof/>
+        </w:rPr>
+        <w:t xml:space="preserve"> L.) on juvenile recruitment by canopy trees. For. Ecol. Manage. 194:95–107. </w:t>
       </w:r>
     </w:p>
     <w:p>
@@ -13046,20 +13429,19 @@
           <w:smallCaps/>
           <w:noProof/>
         </w:rPr>
-        <w:t>Fagan, M. E., and D. R. Peart</w:t>
-      </w:r>
-      <w:r>
-        <w:rPr>
-          <w:rFonts w:ascii="Times New Roman" w:eastAsia="Times New Roman" w:hAnsi="Times New Roman" w:cs="Times New Roman"/>
-          <w:noProof/>
-        </w:rPr>
-        <w:t>. 2004. Impact of the invasive shrub glossy buckthorn (</w:t>
-      </w:r>
-      <w:r>
-        <w:rPr>
-          <w:rFonts w:ascii="Times New Roman" w:eastAsia="Times New Roman" w:hAnsi="Times New Roman" w:cs="Times New Roman"/>
-          <w:i/>
-          <w:iCs/>
+        <w:t>Frappier, B., R. T. Eckert, and T. D. Lee</w:t>
+      </w:r>
+      <w:r>
+        <w:rPr>
+          <w:rFonts w:ascii="Times New Roman" w:eastAsia="Times New Roman" w:hAnsi="Times New Roman" w:cs="Times New Roman"/>
+          <w:noProof/>
+        </w:rPr>
+        <w:t xml:space="preserve">. 2003. Potential impacts of the invasive exotic shrub </w:t>
+      </w:r>
+      <w:r>
+        <w:rPr>
+          <w:rFonts w:ascii="Times New Roman" w:eastAsia="Times New Roman" w:hAnsi="Times New Roman" w:cs="Times New Roman"/>
+          <w:i/>
           <w:noProof/>
         </w:rPr>
         <w:t>Rhamnus frangula</w:t>
@@ -13069,7 +13451,14 @@
           <w:rFonts w:ascii="Times New Roman" w:eastAsia="Times New Roman" w:hAnsi="Times New Roman" w:cs="Times New Roman"/>
           <w:noProof/>
         </w:rPr>
-        <w:t xml:space="preserve"> L.) on juvenile recruitment by canopy trees. For. Ecol. Manage. 194:95–107. </w:t>
+        <w:t xml:space="preserve"> L. (glossy buckthorn) on forests of southern New Hampshi</w:t>
+      </w:r>
+      <w:r>
+        <w:rPr>
+          <w:rFonts w:ascii="Times New Roman" w:eastAsia="Times New Roman" w:hAnsi="Times New Roman" w:cs="Times New Roman"/>
+          <w:noProof/>
+        </w:rPr>
+        <w:t>re. Northeast. Nat. 10:277–296.</w:t>
       </w:r>
     </w:p>
     <w:p>
@@ -13091,28 +13480,14 @@
           <w:smallCaps/>
           <w:noProof/>
         </w:rPr>
-        <w:t>Fernow, B. E., G. B. Sudworth, and others</w:t>
-      </w:r>
-      <w:r>
-        <w:rPr>
-          <w:rFonts w:ascii="Times New Roman" w:eastAsia="Times New Roman" w:hAnsi="Times New Roman" w:cs="Times New Roman"/>
-          <w:noProof/>
-        </w:rPr>
-        <w:t xml:space="preserve">. 1891. Trees of Washington, DC Compliments </w:t>
-      </w:r>
-      <w:r>
-        <w:rPr>
-          <w:rFonts w:ascii="Times New Roman" w:eastAsia="Times New Roman" w:hAnsi="Times New Roman" w:cs="Times New Roman"/>
-          <w:noProof/>
-        </w:rPr>
-        <w:t>of the Forestry division. Bell Lithographing C</w:t>
-      </w:r>
-      <w:r>
-        <w:rPr>
-          <w:rFonts w:ascii="Times New Roman" w:eastAsia="Times New Roman" w:hAnsi="Times New Roman" w:cs="Times New Roman"/>
-          <w:noProof/>
-        </w:rPr>
-        <w:t>o.</w:t>
+        <w:t>Garcia-Milagros, E., and V. A. Funk</w:t>
+      </w:r>
+      <w:r>
+        <w:rPr>
+          <w:rFonts w:ascii="Times New Roman" w:eastAsia="Times New Roman" w:hAnsi="Times New Roman" w:cs="Times New Roman"/>
+          <w:noProof/>
+        </w:rPr>
+        <w:t xml:space="preserve">. 2010. Improving the use of information from museum specimens: using Google Earth© to georeference Guiana Shield specimens in the US National Herbarium. Front. Biogeogr. 2:71–77. </w:t>
       </w:r>
     </w:p>
     <w:p>
@@ -13134,21 +13509,30 @@
           <w:smallCaps/>
           <w:noProof/>
         </w:rPr>
-        <w:t>Frappier, B., R. T. Eckert, and T. D. Lee</w:t>
-      </w:r>
-      <w:r>
-        <w:rPr>
-          <w:rFonts w:ascii="Times New Roman" w:eastAsia="Times New Roman" w:hAnsi="Times New Roman" w:cs="Times New Roman"/>
-          <w:noProof/>
-        </w:rPr>
-        <w:t>. 2003. Potential impacts of the invasive exotic shrub Rhamnus frangula L. (glossy buckthorn) on forests of southern New Hampshi</w:t>
-      </w:r>
-      <w:r>
-        <w:rPr>
-          <w:rFonts w:ascii="Times New Roman" w:eastAsia="Times New Roman" w:hAnsi="Times New Roman" w:cs="Times New Roman"/>
-          <w:noProof/>
-        </w:rPr>
-        <w:t>re. Northeast. Nat. 10:277–296.</w:t>
+        <w:t>Godwin, H.</w:t>
+      </w:r>
+      <w:r>
+        <w:rPr>
+          <w:rFonts w:ascii="Times New Roman" w:eastAsia="Times New Roman" w:hAnsi="Times New Roman" w:cs="Times New Roman"/>
+          <w:noProof/>
+        </w:rPr>
+        <w:t xml:space="preserve"> 1943. </w:t>
+      </w:r>
+      <w:r>
+        <w:rPr>
+          <w:rFonts w:ascii="Times New Roman" w:eastAsia="Times New Roman" w:hAnsi="Times New Roman" w:cs="Times New Roman"/>
+          <w:i/>
+          <w:iCs/>
+          <w:noProof/>
+        </w:rPr>
+        <w:t>Frangula alnus</w:t>
+      </w:r>
+      <w:r>
+        <w:rPr>
+          <w:rFonts w:ascii="Times New Roman" w:eastAsia="Times New Roman" w:hAnsi="Times New Roman" w:cs="Times New Roman"/>
+          <w:noProof/>
+        </w:rPr>
+        <w:t xml:space="preserve"> Miller. J. Ecol. 31:77–92. </w:t>
       </w:r>
     </w:p>
     <w:p>
@@ -13170,14 +13554,14 @@
           <w:smallCaps/>
           <w:noProof/>
         </w:rPr>
-        <w:t>Garcia-Milagros, E., and V. A. Funk</w:t>
-      </w:r>
-      <w:r>
-        <w:rPr>
-          <w:rFonts w:ascii="Times New Roman" w:eastAsia="Times New Roman" w:hAnsi="Times New Roman" w:cs="Times New Roman"/>
-          <w:noProof/>
-        </w:rPr>
-        <w:t xml:space="preserve">. 2010. Improving the use of information from museum specimens: using Google Earth© to georeference Guiana Shield specimens in the US National Herbarium. Front. Biogeogr. 2:71–77. </w:t>
+        <w:t>Graham, C. H., S. Ferrier, F. Huettman, C. Moritz, and A. T. Peterson</w:t>
+      </w:r>
+      <w:r>
+        <w:rPr>
+          <w:rFonts w:ascii="Times New Roman" w:eastAsia="Times New Roman" w:hAnsi="Times New Roman" w:cs="Times New Roman"/>
+          <w:noProof/>
+        </w:rPr>
+        <w:t xml:space="preserve">. 2004. New developments in museum-based informatics and applications in biodiversity analysis. Trends Ecol. Evol. 19:497–503. </w:t>
       </w:r>
     </w:p>
     <w:p>
@@ -13199,31 +13583,22 @@
           <w:smallCaps/>
           <w:noProof/>
         </w:rPr>
+        <w:t>Gurevitch, J., G. A. Fox, G. M. Wardle, Inderjit, and D. Taub</w:t>
+      </w:r>
+      <w:r>
+        <w:rPr>
+          <w:rFonts w:ascii="Times New Roman" w:eastAsia="Times New Roman" w:hAnsi="Times New Roman" w:cs="Times New Roman"/>
+          <w:noProof/>
+        </w:rPr>
+        <w:t xml:space="preserve">. 2011. Emergent insights from the synthesis of conceptual frameworks for biological invasions. Ecol. </w:t>
+      </w:r>
+      <w:r>
+        <w:rPr>
+          <w:rFonts w:ascii="Times New Roman" w:eastAsia="Times New Roman" w:hAnsi="Times New Roman" w:cs="Times New Roman"/>
+          <w:noProof/>
+        </w:rPr>
         <w:lastRenderedPageBreak/>
-        <w:t>Godwin, H.</w:t>
-      </w:r>
-      <w:r>
-        <w:rPr>
-          <w:rFonts w:ascii="Times New Roman" w:eastAsia="Times New Roman" w:hAnsi="Times New Roman" w:cs="Times New Roman"/>
-          <w:noProof/>
-        </w:rPr>
-        <w:t xml:space="preserve"> 1943. </w:t>
-      </w:r>
-      <w:r>
-        <w:rPr>
-          <w:rFonts w:ascii="Times New Roman" w:eastAsia="Times New Roman" w:hAnsi="Times New Roman" w:cs="Times New Roman"/>
-          <w:i/>
-          <w:iCs/>
-          <w:noProof/>
-        </w:rPr>
-        <w:t>Frangula alnus</w:t>
-      </w:r>
-      <w:r>
-        <w:rPr>
-          <w:rFonts w:ascii="Times New Roman" w:eastAsia="Times New Roman" w:hAnsi="Times New Roman" w:cs="Times New Roman"/>
-          <w:noProof/>
-        </w:rPr>
-        <w:t xml:space="preserve"> Miller. J. Ecol. 31:77–92. </w:t>
+        <w:t xml:space="preserve">Lett. 14:407–418. </w:t>
       </w:r>
     </w:p>
     <w:p>
@@ -13245,14 +13620,28 @@
           <w:smallCaps/>
           <w:noProof/>
         </w:rPr>
-        <w:t>Graham, C. H., S. Ferrier, F. Huettman, C. Moritz, and A. T. Peterson</w:t>
-      </w:r>
-      <w:r>
-        <w:rPr>
-          <w:rFonts w:ascii="Times New Roman" w:eastAsia="Times New Roman" w:hAnsi="Times New Roman" w:cs="Times New Roman"/>
-          <w:noProof/>
-        </w:rPr>
-        <w:t xml:space="preserve">. 2004. New developments in museum-based informatics and applications in biodiversity analysis. Trends Ecol. Evol. 19:497–503. </w:t>
+        <w:t>Hijmans, R. J.</w:t>
+      </w:r>
+      <w:r>
+        <w:rPr>
+          <w:rFonts w:ascii="Times New Roman" w:eastAsia="Times New Roman" w:hAnsi="Times New Roman" w:cs="Times New Roman"/>
+          <w:noProof/>
+        </w:rPr>
+        <w:t xml:space="preserve"> 2012. Introduction to the</w:t>
+      </w:r>
+      <w:r>
+        <w:rPr>
+          <w:rFonts w:ascii="Times New Roman" w:eastAsia="Times New Roman" w:hAnsi="Times New Roman" w:cs="Times New Roman"/>
+          <w:noProof/>
+        </w:rPr>
+        <w:t xml:space="preserve"> ‘</w:t>
+      </w:r>
+      <w:r>
+        <w:rPr>
+          <w:rFonts w:ascii="Times New Roman" w:eastAsia="Times New Roman" w:hAnsi="Times New Roman" w:cs="Times New Roman"/>
+          <w:noProof/>
+        </w:rPr>
+        <w:t>raster’package (version 2.0-08). R. &lt;http://probability.ca/cran/web/packages/raster/vignettes/Raster.pdf&gt;.</w:t>
       </w:r>
     </w:p>
     <w:p>
@@ -13274,14 +13663,14 @@
           <w:smallCaps/>
           <w:noProof/>
         </w:rPr>
-        <w:t>Gurevitch, J., G. A. Fox, G. M. Wardle, Inderjit, and D. Taub</w:t>
-      </w:r>
-      <w:r>
-        <w:rPr>
-          <w:rFonts w:ascii="Times New Roman" w:eastAsia="Times New Roman" w:hAnsi="Times New Roman" w:cs="Times New Roman"/>
-          <w:noProof/>
-        </w:rPr>
-        <w:t xml:space="preserve">. 2011. Emergent insights from the synthesis of conceptual frameworks for biological invasions. Ecol. Lett. 14:407–418. </w:t>
+        <w:t>Hijmans, R. J., K. A. Garrett, Z. Huaman, D. P. Zhang, M. Schreuder, and M. Bonierbale</w:t>
+      </w:r>
+      <w:r>
+        <w:rPr>
+          <w:rFonts w:ascii="Times New Roman" w:eastAsia="Times New Roman" w:hAnsi="Times New Roman" w:cs="Times New Roman"/>
+          <w:noProof/>
+        </w:rPr>
+        <w:t xml:space="preserve">. 2000. Assessing the geographic representativeness of genebank collections: the case of Bolivian wild potatoes. Conserv. Biol. 14:1755–1765. </w:t>
       </w:r>
     </w:p>
     <w:p>
@@ -13303,14 +13692,52 @@
           <w:smallCaps/>
           <w:noProof/>
         </w:rPr>
-        <w:t>Hijmans, R. J.</w:t>
-      </w:r>
-      <w:r>
-        <w:rPr>
-          <w:rFonts w:ascii="Times New Roman" w:eastAsia="Times New Roman" w:hAnsi="Times New Roman" w:cs="Times New Roman"/>
-          <w:noProof/>
-        </w:rPr>
-        <w:t xml:space="preserve"> 2012. Introduction to the’raster’package (version 2.0-08). R. &lt;http://probability.ca/cran/web/packages/raster/vignettes/Raster.pdf&gt;.</w:t>
+        <w:t>Hijmans, R. J., S. J. Phillips, J. R. Leathwick, and J. Elith</w:t>
+      </w:r>
+      <w:r>
+        <w:rPr>
+          <w:rFonts w:ascii="Times New Roman" w:eastAsia="Times New Roman" w:hAnsi="Times New Roman" w:cs="Times New Roman"/>
+          <w:noProof/>
+        </w:rPr>
+        <w:t>. 2013. dismo: Species distribution modeling</w:t>
+      </w:r>
+      <w:r>
+        <w:rPr>
+          <w:rFonts w:ascii="Times New Roman" w:eastAsia="Times New Roman" w:hAnsi="Times New Roman" w:cs="Times New Roman"/>
+          <w:noProof/>
+        </w:rPr>
+        <w:t>.</w:t>
+      </w:r>
+      <w:r>
+        <w:rPr>
+          <w:rFonts w:ascii="Times New Roman" w:eastAsia="Times New Roman" w:hAnsi="Times New Roman" w:cs="Times New Roman"/>
+          <w:noProof/>
+        </w:rPr>
+        <w:t xml:space="preserve"> R.</w:t>
+      </w:r>
+      <w:r>
+        <w:rPr>
+          <w:rFonts w:ascii="Times New Roman" w:eastAsia="Times New Roman" w:hAnsi="Times New Roman" w:cs="Times New Roman"/>
+          <w:noProof/>
+        </w:rPr>
+        <w:t xml:space="preserve"> &lt;</w:t>
+      </w:r>
+      <w:r>
+        <w:t xml:space="preserve"> </w:t>
+      </w:r>
+      <w:r>
+        <w:rPr>
+          <w:rFonts w:ascii="Times New Roman" w:eastAsia="Times New Roman" w:hAnsi="Times New Roman" w:cs="Times New Roman"/>
+          <w:noProof/>
+        </w:rPr>
+        <w:t>https://cran.r-project.org/web/packages/dismo/vignettes/sdm.pdf</w:t>
+      </w:r>
+      <w:r>
+        <w:rPr>
+          <w:rFonts w:ascii="Times New Roman" w:eastAsia="Times New Roman" w:hAnsi="Times New Roman" w:cs="Times New Roman"/>
+          <w:noProof/>
+        </w:rPr>
+        <w:t>&gt;</w:t>
       </w:r>
     </w:p>
     <w:p>
@@ -13332,14 +13759,14 @@
           <w:smallCaps/>
           <w:noProof/>
         </w:rPr>
-        <w:t>Hijmans, R. J., K. A. Garrett, Z. Huaman, D. P. Zhang, M. Schreuder, and M. Bonierbale</w:t>
-      </w:r>
-      <w:r>
-        <w:rPr>
-          <w:rFonts w:ascii="Times New Roman" w:eastAsia="Times New Roman" w:hAnsi="Times New Roman" w:cs="Times New Roman"/>
-          <w:noProof/>
-        </w:rPr>
-        <w:t xml:space="preserve">. 2000. Assessing the geographic representativeness of genebank collections: the case of Bolivian wild potatoes. Conserv. Biol. 14:1755–1765. </w:t>
+        <w:t>Houlahan, J. E., and С. S. Findlay</w:t>
+      </w:r>
+      <w:r>
+        <w:rPr>
+          <w:rFonts w:ascii="Times New Roman" w:eastAsia="Times New Roman" w:hAnsi="Times New Roman" w:cs="Times New Roman"/>
+          <w:noProof/>
+        </w:rPr>
+        <w:t xml:space="preserve">. 2004. Effect of invasive plant species on temperate wetland paint diversity. Conserv. Biol. 18:1132–1138. </w:t>
       </w:r>
     </w:p>
     <w:p>
@@ -13361,14 +13788,30 @@
           <w:smallCaps/>
           <w:noProof/>
         </w:rPr>
-        <w:t>Hijmans, R. J., S. J. Phillips, J. R. Leathwick, and J. Elith</w:t>
-      </w:r>
-      <w:r>
-        <w:rPr>
-          <w:rFonts w:ascii="Times New Roman" w:eastAsia="Times New Roman" w:hAnsi="Times New Roman" w:cs="Times New Roman"/>
-          <w:noProof/>
-        </w:rPr>
-        <w:t>. 2013. dismo: Species distribution modeling. R.</w:t>
+        <w:t>Howell, J. A., and W. H. J. Blackwell</w:t>
+      </w:r>
+      <w:r>
+        <w:rPr>
+          <w:rFonts w:ascii="Times New Roman" w:eastAsia="Times New Roman" w:hAnsi="Times New Roman" w:cs="Times New Roman"/>
+          <w:noProof/>
+        </w:rPr>
+        <w:t xml:space="preserve">. 1977. The history of </w:t>
+      </w:r>
+      <w:r>
+        <w:rPr>
+          <w:rFonts w:ascii="Times New Roman" w:eastAsia="Times New Roman" w:hAnsi="Times New Roman" w:cs="Times New Roman"/>
+          <w:i/>
+          <w:iCs/>
+          <w:noProof/>
+        </w:rPr>
+        <w:t>Rhamnus frangula</w:t>
+      </w:r>
+      <w:r>
+        <w:rPr>
+          <w:rFonts w:ascii="Times New Roman" w:eastAsia="Times New Roman" w:hAnsi="Times New Roman" w:cs="Times New Roman"/>
+          <w:noProof/>
+        </w:rPr>
+        <w:t xml:space="preserve"> (glossy buckthorn) in the Ohio flora. Castanea 42:111–115. </w:t>
       </w:r>
     </w:p>
     <w:p>
@@ -13390,14 +13833,14 @@
           <w:smallCaps/>
           <w:noProof/>
         </w:rPr>
-        <w:t>Houlahan, J. E., and С. S. Findlay</w:t>
-      </w:r>
-      <w:r>
-        <w:rPr>
-          <w:rFonts w:ascii="Times New Roman" w:eastAsia="Times New Roman" w:hAnsi="Times New Roman" w:cs="Times New Roman"/>
-          <w:noProof/>
-        </w:rPr>
-        <w:t xml:space="preserve">. 2004. Effect of invasive plant species on temperate wetland paint diversity. Conserv. Biol. 18:1132–1138. </w:t>
+        <w:t>Kadmon, R., O. Farber, and A. Danin</w:t>
+      </w:r>
+      <w:r>
+        <w:rPr>
+          <w:rFonts w:ascii="Times New Roman" w:eastAsia="Times New Roman" w:hAnsi="Times New Roman" w:cs="Times New Roman"/>
+          <w:noProof/>
+        </w:rPr>
+        <w:t xml:space="preserve">. 2004. Effect of roadside bias on the accuracy of predictive maps produced by bioclimatic models. Ecol. Appl. 14:401–413. </w:t>
       </w:r>
     </w:p>
     <w:p>
@@ -13419,30 +13862,14 @@
           <w:smallCaps/>
           <w:noProof/>
         </w:rPr>
-        <w:t>Howell, J. A., and W. H. J. Blackwell</w:t>
-      </w:r>
-      <w:r>
-        <w:rPr>
-          <w:rFonts w:ascii="Times New Roman" w:eastAsia="Times New Roman" w:hAnsi="Times New Roman" w:cs="Times New Roman"/>
-          <w:noProof/>
-        </w:rPr>
-        <w:t xml:space="preserve">. 1977. The history of </w:t>
-      </w:r>
-      <w:r>
-        <w:rPr>
-          <w:rFonts w:ascii="Times New Roman" w:eastAsia="Times New Roman" w:hAnsi="Times New Roman" w:cs="Times New Roman"/>
-          <w:i/>
-          <w:iCs/>
-          <w:noProof/>
-        </w:rPr>
-        <w:t>Rhamnus frangula</w:t>
-      </w:r>
-      <w:r>
-        <w:rPr>
-          <w:rFonts w:ascii="Times New Roman" w:eastAsia="Times New Roman" w:hAnsi="Times New Roman" w:cs="Times New Roman"/>
-          <w:noProof/>
-        </w:rPr>
-        <w:t xml:space="preserve"> (glossy buckthorn) in the Ohio flora. Castanea 42:111–115. </w:t>
+        <w:t>Keitt, T. H., R. Bivand, and B. Rowlingson</w:t>
+      </w:r>
+      <w:r>
+        <w:rPr>
+          <w:rFonts w:ascii="Times New Roman" w:eastAsia="Times New Roman" w:hAnsi="Times New Roman" w:cs="Times New Roman"/>
+          <w:noProof/>
+        </w:rPr>
+        <w:t>. 2012. rgdal. R. &lt;http://cran.r-project.org/web/packages/rgdal/rgdal.pdf&gt;.</w:t>
       </w:r>
     </w:p>
     <w:p>
@@ -13464,14 +13891,29 @@
           <w:smallCaps/>
           <w:noProof/>
         </w:rPr>
-        <w:t>Kadmon, R., O. Farber, and A. Danin</w:t>
-      </w:r>
-      <w:r>
-        <w:rPr>
-          <w:rFonts w:ascii="Times New Roman" w:eastAsia="Times New Roman" w:hAnsi="Times New Roman" w:cs="Times New Roman"/>
-          <w:noProof/>
-        </w:rPr>
-        <w:t xml:space="preserve">. 2004. Effect of roadside bias on the accuracy of predictive maps produced by bioclimatic models. Ecol. Appl. 14:401–413. </w:t>
+        <w:t>De Kort, H., J. Mergeay, H. Jacquemyn, and O. Honnay</w:t>
+      </w:r>
+      <w:r>
+        <w:rPr>
+          <w:rFonts w:ascii="Times New Roman" w:eastAsia="Times New Roman" w:hAnsi="Times New Roman" w:cs="Times New Roman"/>
+          <w:noProof/>
+        </w:rPr>
+        <w:t xml:space="preserve">. 2016. Transatlantic invasion routes and adaptive potential in North American populations of the invasive glossy buckthorn, </w:t>
+      </w:r>
+      <w:r>
+        <w:rPr>
+          <w:rFonts w:ascii="Times New Roman" w:eastAsia="Times New Roman" w:hAnsi="Times New Roman" w:cs="Times New Roman"/>
+          <w:i/>
+          <w:noProof/>
+        </w:rPr>
+        <w:t>Frangula alnus</w:t>
+      </w:r>
+      <w:r>
+        <w:rPr>
+          <w:rFonts w:ascii="Times New Roman" w:eastAsia="Times New Roman" w:hAnsi="Times New Roman" w:cs="Times New Roman"/>
+          <w:noProof/>
+        </w:rPr>
+        <w:t xml:space="preserve">. Ann. Bot. 118:1089–1099. </w:t>
       </w:r>
     </w:p>
     <w:p>
@@ -13493,14 +13935,52 @@
           <w:smallCaps/>
           <w:noProof/>
         </w:rPr>
-        <w:t>Keitt, T. H., R. Bivand, and B. Rowlingson</w:t>
-      </w:r>
-      <w:r>
-        <w:rPr>
-          <w:rFonts w:ascii="Times New Roman" w:eastAsia="Times New Roman" w:hAnsi="Times New Roman" w:cs="Times New Roman"/>
-          <w:noProof/>
-        </w:rPr>
-        <w:t>. 2012. rgdal. R. &lt;http://cran.r-project.org/web/packages/rgdal/rgdal.pdf&gt;.</w:t>
+        <w:t>Kowarik, I.</w:t>
+      </w:r>
+      <w:r>
+        <w:rPr>
+          <w:rFonts w:ascii="Times New Roman" w:eastAsia="Times New Roman" w:hAnsi="Times New Roman" w:cs="Times New Roman"/>
+          <w:noProof/>
+        </w:rPr>
+        <w:t xml:space="preserve"> 1995. Time lags in biological invasions with regard to success and failure of alien species. Page</w:t>
+      </w:r>
+      <w:r>
+        <w:rPr>
+          <w:rFonts w:ascii="Times New Roman" w:eastAsia="Times New Roman" w:hAnsi="Times New Roman" w:cs="Times New Roman"/>
+          <w:noProof/>
+        </w:rPr>
+        <w:t>s 15-38</w:t>
+      </w:r>
+      <w:r>
+        <w:rPr>
+          <w:rFonts w:ascii="Times New Roman" w:eastAsia="Times New Roman" w:hAnsi="Times New Roman" w:cs="Times New Roman"/>
+          <w:noProof/>
+        </w:rPr>
+        <w:t xml:space="preserve"> </w:t>
+      </w:r>
+      <w:r>
+        <w:rPr>
+          <w:rFonts w:ascii="Times New Roman" w:eastAsia="Times New Roman" w:hAnsi="Times New Roman" w:cs="Times New Roman"/>
+          <w:i/>
+          <w:iCs/>
+          <w:noProof/>
+        </w:rPr>
+        <w:t>In</w:t>
+      </w:r>
+      <w:r>
+        <w:rPr>
+          <w:rFonts w:ascii="Times New Roman" w:eastAsia="Times New Roman" w:hAnsi="Times New Roman" w:cs="Times New Roman"/>
+          <w:noProof/>
+        </w:rPr>
+        <w:t xml:space="preserve"> P. Pyšek, K. Prach, M. Rejmánek, and M. Wade [eds.], </w:t>
+      </w:r>
+      <w:r>
+        <w:rPr>
+          <w:rFonts w:ascii="Times New Roman" w:eastAsia="Times New Roman" w:hAnsi="Times New Roman" w:cs="Times New Roman"/>
+          <w:noProof/>
+        </w:rPr>
+        <w:lastRenderedPageBreak/>
+        <w:t xml:space="preserve">Plant invasions: General aspects and special problems. SPB Adademic Publishing, Amsterdam. </w:t>
       </w:r>
     </w:p>
     <w:p>
@@ -13522,30 +14002,14 @@
           <w:smallCaps/>
           <w:noProof/>
         </w:rPr>
-        <w:lastRenderedPageBreak/>
-        <w:t>De Kort, H., J. Mergeay, H. Jacquemyn, and O. Honnay</w:t>
-      </w:r>
-      <w:r>
-        <w:rPr>
-          <w:rFonts w:ascii="Times New Roman" w:eastAsia="Times New Roman" w:hAnsi="Times New Roman" w:cs="Times New Roman"/>
-          <w:noProof/>
-        </w:rPr>
-        <w:t xml:space="preserve">. 2016. Transatlantic invasion routes and adaptive potential in North American populations of the invasive glossy buckthorn, </w:t>
-      </w:r>
-      <w:r>
-        <w:rPr>
-          <w:rFonts w:ascii="Times New Roman" w:eastAsia="Times New Roman" w:hAnsi="Times New Roman" w:cs="Times New Roman"/>
-          <w:i/>
-          <w:noProof/>
-        </w:rPr>
-        <w:t>Frangula alnus</w:t>
-      </w:r>
-      <w:r>
-        <w:rPr>
-          <w:rFonts w:ascii="Times New Roman" w:eastAsia="Times New Roman" w:hAnsi="Times New Roman" w:cs="Times New Roman"/>
-          <w:noProof/>
-        </w:rPr>
-        <w:t xml:space="preserve">. Ann. Bot. 118:1089–1099. </w:t>
+        <w:t>Larkin, D. J.</w:t>
+      </w:r>
+      <w:r>
+        <w:rPr>
+          <w:rFonts w:ascii="Times New Roman" w:eastAsia="Times New Roman" w:hAnsi="Times New Roman" w:cs="Times New Roman"/>
+          <w:noProof/>
+        </w:rPr>
+        <w:t xml:space="preserve"> 2011. Lengths and correlates of lag phases in upper-Midwest plant invasions. Biol. Invasions 14:827–838. </w:t>
       </w:r>
     </w:p>
     <w:p>
@@ -13567,44 +14031,14 @@
           <w:smallCaps/>
           <w:noProof/>
         </w:rPr>
-        <w:t>Kowarik, I.</w:t>
-      </w:r>
-      <w:r>
-        <w:rPr>
-          <w:rFonts w:ascii="Times New Roman" w:eastAsia="Times New Roman" w:hAnsi="Times New Roman" w:cs="Times New Roman"/>
-          <w:noProof/>
-        </w:rPr>
-        <w:t xml:space="preserve"> 1995. Time lags in biological invasions with regard to success and failure of alien species. Page</w:t>
-      </w:r>
-      <w:r>
-        <w:rPr>
-          <w:rFonts w:ascii="Times New Roman" w:eastAsia="Times New Roman" w:hAnsi="Times New Roman" w:cs="Times New Roman"/>
-          <w:noProof/>
-        </w:rPr>
-        <w:t>s 15-38</w:t>
-      </w:r>
-      <w:r>
-        <w:rPr>
-          <w:rFonts w:ascii="Times New Roman" w:eastAsia="Times New Roman" w:hAnsi="Times New Roman" w:cs="Times New Roman"/>
-          <w:noProof/>
-        </w:rPr>
-        <w:t xml:space="preserve"> </w:t>
-      </w:r>
-      <w:r>
-        <w:rPr>
-          <w:rFonts w:ascii="Times New Roman" w:eastAsia="Times New Roman" w:hAnsi="Times New Roman" w:cs="Times New Roman"/>
-          <w:i/>
-          <w:iCs/>
-          <w:noProof/>
-        </w:rPr>
-        <w:t>In</w:t>
-      </w:r>
-      <w:r>
-        <w:rPr>
-          <w:rFonts w:ascii="Times New Roman" w:eastAsia="Times New Roman" w:hAnsi="Times New Roman" w:cs="Times New Roman"/>
-          <w:noProof/>
-        </w:rPr>
-        <w:t xml:space="preserve"> P. Pyšek, K. Prach, M. Rejmánek, and M. Wade [eds.], Plant invasions: General aspects and special problems. SPB Adademic Publishing, Amsterdam. </w:t>
+        <w:t>Lavoie, C.</w:t>
+      </w:r>
+      <w:r>
+        <w:rPr>
+          <w:rFonts w:ascii="Times New Roman" w:eastAsia="Times New Roman" w:hAnsi="Times New Roman" w:cs="Times New Roman"/>
+          <w:noProof/>
+        </w:rPr>
+        <w:t xml:space="preserve"> 2012. Biological collections in an ever changing world: herbaria as tools for biogeographical and environmental studies. Perspect. Plant Ecol. Evol. Syst. 15:68–76. </w:t>
       </w:r>
     </w:p>
     <w:p>
@@ -13626,15 +14060,24 @@
           <w:smallCaps/>
           <w:noProof/>
         </w:rPr>
-        <w:t>Larkin, D. J.</w:t>
-      </w:r>
-      <w:r>
-        <w:rPr>
-          <w:rFonts w:ascii="Times New Roman" w:eastAsia="Times New Roman" w:hAnsi="Times New Roman" w:cs="Times New Roman"/>
-          <w:noProof/>
-        </w:rPr>
-        <w:t xml:space="preserve"> 2011. Lengths and correlates of lag phases in upper-Midwest plant invasions. Biol. Invasions 14:827–838. </w:t>
-      </w:r>
+        <w:t>Little, E. L., S. Bullaty, and A. Lomeo</w:t>
+      </w:r>
+      <w:r>
+        <w:rPr>
+          <w:rFonts w:ascii="Times New Roman" w:eastAsia="Times New Roman" w:hAnsi="Times New Roman" w:cs="Times New Roman"/>
+          <w:noProof/>
+        </w:rPr>
+        <w:t>. 1980. National Audubon Society Field Guide to North American Trees: Eastern Region. Alfred A. Knopf</w:t>
+      </w:r>
+      <w:r>
+        <w:rPr>
+          <w:rFonts w:ascii="Times New Roman" w:eastAsia="Times New Roman" w:hAnsi="Times New Roman" w:cs="Times New Roman"/>
+          <w:noProof/>
+        </w:rPr>
+        <w:t>, New York, NY. 714 p.</w:t>
+      </w:r>
+      <w:bookmarkStart w:id="2" w:name="_GoBack"/>
+      <w:bookmarkEnd w:id="2"/>
     </w:p>
     <w:p>
       <w:pPr>
@@ -13655,14 +14098,14 @@
           <w:smallCaps/>
           <w:noProof/>
         </w:rPr>
-        <w:t>Lavoie, C.</w:t>
-      </w:r>
-      <w:r>
-        <w:rPr>
-          <w:rFonts w:ascii="Times New Roman" w:eastAsia="Times New Roman" w:hAnsi="Times New Roman" w:cs="Times New Roman"/>
-          <w:noProof/>
-        </w:rPr>
-        <w:t xml:space="preserve"> 2012. Biological collections in an ever changing world: herbaria as tools for biogeographical and environmental studies. Perspect. Plant Ecol. Evol. Syst. 15:68–76. </w:t>
+        <w:t>Mack, R. N., D. Simberloff, W. Mark Lonsdale, H. Evans, M. Clout, and F. A. Bazzaz</w:t>
+      </w:r>
+      <w:r>
+        <w:rPr>
+          <w:rFonts w:ascii="Times New Roman" w:eastAsia="Times New Roman" w:hAnsi="Times New Roman" w:cs="Times New Roman"/>
+          <w:noProof/>
+        </w:rPr>
+        <w:t xml:space="preserve">. 2000. Biotic invasions: causes, epidemiology, global consequences, and control. Ecol. Appl. 10:689–710. </w:t>
       </w:r>
     </w:p>
     <w:p>
@@ -13684,14 +14127,30 @@
           <w:smallCaps/>
           <w:noProof/>
         </w:rPr>
-        <w:t>Little, E. L., S. Bullaty, and A. Lomeo</w:t>
-      </w:r>
-      <w:r>
-        <w:rPr>
-          <w:rFonts w:ascii="Times New Roman" w:eastAsia="Times New Roman" w:hAnsi="Times New Roman" w:cs="Times New Roman"/>
-          <w:noProof/>
-        </w:rPr>
-        <w:t>. 1980. National Audubon Society Field Guide to North American Trees: Eastern Region. Alfred A. Knopf.</w:t>
+        <w:t>Medan, D.</w:t>
+      </w:r>
+      <w:r>
+        <w:rPr>
+          <w:rFonts w:ascii="Times New Roman" w:eastAsia="Times New Roman" w:hAnsi="Times New Roman" w:cs="Times New Roman"/>
+          <w:noProof/>
+        </w:rPr>
+        <w:t xml:space="preserve"> 1994. Reproductive biology of </w:t>
+      </w:r>
+      <w:r>
+        <w:rPr>
+          <w:rFonts w:ascii="Times New Roman" w:eastAsia="Times New Roman" w:hAnsi="Times New Roman" w:cs="Times New Roman"/>
+          <w:i/>
+          <w:iCs/>
+          <w:noProof/>
+        </w:rPr>
+        <w:t>Frangula alnus</w:t>
+      </w:r>
+      <w:r>
+        <w:rPr>
+          <w:rFonts w:ascii="Times New Roman" w:eastAsia="Times New Roman" w:hAnsi="Times New Roman" w:cs="Times New Roman"/>
+          <w:noProof/>
+        </w:rPr>
+        <w:t xml:space="preserve"> (Rhamnaceae) in southern Spain. Plant Syst. Evol. 193:173–186. </w:t>
       </w:r>
     </w:p>
     <w:p>
@@ -13713,14 +14172,14 @@
           <w:smallCaps/>
           <w:noProof/>
         </w:rPr>
-        <w:t>Mack, R. N., D. Simberloff, W. Mark Lonsdale, H. Evans, M. Clout, and F. A. Bazzaz</w:t>
-      </w:r>
-      <w:r>
-        <w:rPr>
-          <w:rFonts w:ascii="Times New Roman" w:eastAsia="Times New Roman" w:hAnsi="Times New Roman" w:cs="Times New Roman"/>
-          <w:noProof/>
-        </w:rPr>
-        <w:t xml:space="preserve">. 2000. Biotic invasions: causes, epidemiology, global consequences, and control. Ecol. Appl. 10:689–710. </w:t>
+        <w:t>Mihulka, S., and P. Pyšek</w:t>
+      </w:r>
+      <w:r>
+        <w:rPr>
+          <w:rFonts w:ascii="Times New Roman" w:eastAsia="Times New Roman" w:hAnsi="Times New Roman" w:cs="Times New Roman"/>
+          <w:noProof/>
+        </w:rPr>
+        <w:t xml:space="preserve">. 2001. Invasion history of Oenothera congeners in Europe: a comparative study of spreading rates in the last 200 years. J. Biogeogr. 28:597–609. </w:t>
       </w:r>
     </w:p>
     <w:p>
@@ -13742,30 +14201,14 @@
           <w:smallCaps/>
           <w:noProof/>
         </w:rPr>
-        <w:t>Medan, D.</w:t>
-      </w:r>
-      <w:r>
-        <w:rPr>
-          <w:rFonts w:ascii="Times New Roman" w:eastAsia="Times New Roman" w:hAnsi="Times New Roman" w:cs="Times New Roman"/>
-          <w:noProof/>
-        </w:rPr>
-        <w:t xml:space="preserve"> 1994. Reproductive biology of </w:t>
-      </w:r>
-      <w:r>
-        <w:rPr>
-          <w:rFonts w:ascii="Times New Roman" w:eastAsia="Times New Roman" w:hAnsi="Times New Roman" w:cs="Times New Roman"/>
-          <w:i/>
-          <w:iCs/>
-          <w:noProof/>
-        </w:rPr>
-        <w:t>Frangula alnus</w:t>
-      </w:r>
-      <w:r>
-        <w:rPr>
-          <w:rFonts w:ascii="Times New Roman" w:eastAsia="Times New Roman" w:hAnsi="Times New Roman" w:cs="Times New Roman"/>
-          <w:noProof/>
-        </w:rPr>
-        <w:t xml:space="preserve"> (Rhamnaceae) in southern Spain. Plant Syst. Evol. 193:173–186. </w:t>
+        <w:t>Miller, R. J., A. D. Carroll, T. P. Wilson, and J. Shaw</w:t>
+      </w:r>
+      <w:r>
+        <w:rPr>
+          <w:rFonts w:ascii="Times New Roman" w:eastAsia="Times New Roman" w:hAnsi="Times New Roman" w:cs="Times New Roman"/>
+          <w:noProof/>
+        </w:rPr>
+        <w:t xml:space="preserve">. 2009. Spatiotemporal analysis of three common wetland invasive plant species using herbarium specimens and geographic information systems. Castanea 74:133–145. </w:t>
       </w:r>
     </w:p>
     <w:p>
@@ -13787,14 +14230,29 @@
           <w:smallCaps/>
           <w:noProof/>
         </w:rPr>
-        <w:t>Mihulka, S., and P. Pyšek</w:t>
-      </w:r>
-      <w:r>
-        <w:rPr>
-          <w:rFonts w:ascii="Times New Roman" w:eastAsia="Times New Roman" w:hAnsi="Times New Roman" w:cs="Times New Roman"/>
-          <w:noProof/>
-        </w:rPr>
-        <w:t xml:space="preserve">. 2001. Invasion history of Oenothera congeners in Europe: a comparative study of spreading rates in the last 200 years. J. Biogeogr. 28:597–609. </w:t>
+        <w:t>Moe, D.</w:t>
+      </w:r>
+      <w:r>
+        <w:rPr>
+          <w:rFonts w:ascii="Times New Roman" w:eastAsia="Times New Roman" w:hAnsi="Times New Roman" w:cs="Times New Roman"/>
+          <w:noProof/>
+        </w:rPr>
+        <w:t xml:space="preserve"> 1984. The late quaternary history of </w:t>
+      </w:r>
+      <w:r>
+        <w:rPr>
+          <w:rFonts w:ascii="Times New Roman" w:eastAsia="Times New Roman" w:hAnsi="Times New Roman" w:cs="Times New Roman"/>
+          <w:i/>
+          <w:noProof/>
+        </w:rPr>
+        <w:t>Rhamnus frangula</w:t>
+      </w:r>
+      <w:r>
+        <w:rPr>
+          <w:rFonts w:ascii="Times New Roman" w:eastAsia="Times New Roman" w:hAnsi="Times New Roman" w:cs="Times New Roman"/>
+          <w:noProof/>
+        </w:rPr>
+        <w:t xml:space="preserve"> in Norway. Nord. J. Bot. 4:655–660. </w:t>
       </w:r>
     </w:p>
     <w:p>
@@ -13816,14 +14274,69 @@
           <w:smallCaps/>
           <w:noProof/>
         </w:rPr>
-        <w:t>Miller, R. J., A. D. Carroll, T. P. Wilson, and J. Shaw</w:t>
-      </w:r>
-      <w:r>
-        <w:rPr>
-          <w:rFonts w:ascii="Times New Roman" w:eastAsia="Times New Roman" w:hAnsi="Times New Roman" w:cs="Times New Roman"/>
-          <w:noProof/>
-        </w:rPr>
-        <w:t xml:space="preserve">. 2009. Spatiotemporal analysis </w:t>
+        <w:t>Merow, C</w:t>
+      </w:r>
+      <w:r>
+        <w:rPr>
+          <w:rFonts w:ascii="Times New Roman" w:eastAsia="Times New Roman" w:hAnsi="Times New Roman" w:cs="Times New Roman"/>
+          <w:smallCaps/>
+          <w:noProof/>
+        </w:rPr>
+        <w:t>.,</w:t>
+      </w:r>
+      <w:r>
+        <w:rPr>
+          <w:rFonts w:ascii="Times New Roman" w:eastAsia="Times New Roman" w:hAnsi="Times New Roman" w:cs="Times New Roman"/>
+          <w:smallCaps/>
+          <w:noProof/>
+        </w:rPr>
+        <w:t xml:space="preserve"> N. LaFleur</w:t>
+      </w:r>
+      <w:r>
+        <w:rPr>
+          <w:rFonts w:ascii="Times New Roman" w:eastAsia="Times New Roman" w:hAnsi="Times New Roman" w:cs="Times New Roman"/>
+          <w:smallCaps/>
+          <w:noProof/>
+        </w:rPr>
+        <w:t xml:space="preserve"> J. A. Silander Jr, </w:t>
+      </w:r>
+      <w:r>
+        <w:rPr>
+          <w:rFonts w:ascii="Times New Roman" w:eastAsia="Times New Roman" w:hAnsi="Times New Roman" w:cs="Times New Roman"/>
+          <w:smallCaps/>
+          <w:noProof/>
+        </w:rPr>
+        <w:t xml:space="preserve">A. M. Wilson, </w:t>
+      </w:r>
+      <w:r>
+        <w:rPr>
+          <w:rFonts w:ascii="Times New Roman" w:eastAsia="Times New Roman" w:hAnsi="Times New Roman" w:cs="Times New Roman"/>
+          <w:smallCaps/>
+          <w:noProof/>
+        </w:rPr>
+        <w:t xml:space="preserve">and </w:t>
+      </w:r>
+      <w:r>
+        <w:rPr>
+          <w:rFonts w:ascii="Times New Roman" w:eastAsia="Times New Roman" w:hAnsi="Times New Roman" w:cs="Times New Roman"/>
+          <w:smallCaps/>
+          <w:noProof/>
+        </w:rPr>
+        <w:t xml:space="preserve">M. Rubega. </w:t>
+      </w:r>
+      <w:r>
+        <w:rPr>
+          <w:rFonts w:ascii="Times New Roman" w:eastAsia="Times New Roman" w:hAnsi="Times New Roman" w:cs="Times New Roman"/>
+          <w:noProof/>
+        </w:rPr>
+        <w:t>2011</w:t>
+      </w:r>
+      <w:r>
+        <w:rPr>
+          <w:rFonts w:ascii="Times New Roman" w:eastAsia="Times New Roman" w:hAnsi="Times New Roman" w:cs="Times New Roman"/>
+          <w:noProof/>
+        </w:rPr>
+        <w:t xml:space="preserve">. </w:t>
       </w:r>
       <w:r>
         <w:rPr>
@@ -13831,7 +14344,49 @@
           <w:noProof/>
         </w:rPr>
         <w:lastRenderedPageBreak/>
-        <w:t xml:space="preserve">of three common wetland invasive plant species using herbarium specimens and geographic information systems. Castanea 74:133–145. </w:t>
+        <w:t>Developing dynamic mechanistic species distribution models: predicting bird-mediated spread of invasive plants across northeastern North America</w:t>
+      </w:r>
+      <w:r>
+        <w:rPr>
+          <w:rFonts w:ascii="Times New Roman" w:eastAsia="Times New Roman" w:hAnsi="Times New Roman" w:cs="Times New Roman"/>
+          <w:noProof/>
+        </w:rPr>
+        <w:t xml:space="preserve">. </w:t>
+      </w:r>
+      <w:r>
+        <w:rPr>
+          <w:rFonts w:ascii="Times New Roman" w:eastAsia="Times New Roman" w:hAnsi="Times New Roman" w:cs="Times New Roman"/>
+          <w:noProof/>
+        </w:rPr>
+        <w:t>Am</w:t>
+      </w:r>
+      <w:r>
+        <w:rPr>
+          <w:rFonts w:ascii="Times New Roman" w:eastAsia="Times New Roman" w:hAnsi="Times New Roman" w:cs="Times New Roman"/>
+          <w:noProof/>
+        </w:rPr>
+        <w:t xml:space="preserve">. </w:t>
+      </w:r>
+      <w:r>
+        <w:rPr>
+          <w:rFonts w:ascii="Times New Roman" w:eastAsia="Times New Roman" w:hAnsi="Times New Roman" w:cs="Times New Roman"/>
+          <w:noProof/>
+        </w:rPr>
+        <w:t>Nat. 178:30</w:t>
+      </w:r>
+      <w:r>
+        <w:rPr>
+          <w:rFonts w:ascii="Times New Roman" w:eastAsia="Times New Roman" w:hAnsi="Times New Roman" w:cs="Times New Roman"/>
+          <w:noProof/>
+        </w:rPr>
+        <w:t>–</w:t>
+      </w:r>
+      <w:r>
+        <w:rPr>
+          <w:rFonts w:ascii="Times New Roman" w:eastAsia="Times New Roman" w:hAnsi="Times New Roman" w:cs="Times New Roman"/>
+          <w:noProof/>
+        </w:rPr>
+        <w:t>43.</w:t>
       </w:r>
     </w:p>
     <w:p>
@@ -13853,29 +14408,14 @@
           <w:smallCaps/>
           <w:noProof/>
         </w:rPr>
-        <w:t>Moe, D.</w:t>
-      </w:r>
-      <w:r>
-        <w:rPr>
-          <w:rFonts w:ascii="Times New Roman" w:eastAsia="Times New Roman" w:hAnsi="Times New Roman" w:cs="Times New Roman"/>
-          <w:noProof/>
-        </w:rPr>
-        <w:t xml:space="preserve"> 1984. The late quaternary history of </w:t>
-      </w:r>
-      <w:r>
-        <w:rPr>
-          <w:rFonts w:ascii="Times New Roman" w:eastAsia="Times New Roman" w:hAnsi="Times New Roman" w:cs="Times New Roman"/>
-          <w:i/>
-          <w:noProof/>
-        </w:rPr>
-        <w:t>Rhamnus frangula</w:t>
-      </w:r>
-      <w:r>
-        <w:rPr>
-          <w:rFonts w:ascii="Times New Roman" w:eastAsia="Times New Roman" w:hAnsi="Times New Roman" w:cs="Times New Roman"/>
-          <w:noProof/>
-        </w:rPr>
-        <w:t xml:space="preserve"> in Norway. Nord. J. Bot. 4:655–660. </w:t>
+        <w:t>Mosher, E. S., J. A. Silander Jr, and A. M. Latimer</w:t>
+      </w:r>
+      <w:r>
+        <w:rPr>
+          <w:rFonts w:ascii="Times New Roman" w:eastAsia="Times New Roman" w:hAnsi="Times New Roman" w:cs="Times New Roman"/>
+          <w:noProof/>
+        </w:rPr>
+        <w:t xml:space="preserve">. 2009. The role of land-use history in major invasions by woody plant species in the northeastern North American landscape. Biol. Invasions 11:2317–2328. </w:t>
       </w:r>
     </w:p>
     <w:p>
@@ -13897,118 +14437,14 @@
           <w:smallCaps/>
           <w:noProof/>
         </w:rPr>
-        <w:t>Merow, C</w:t>
-      </w:r>
-      <w:r>
-        <w:rPr>
-          <w:rFonts w:ascii="Times New Roman" w:eastAsia="Times New Roman" w:hAnsi="Times New Roman" w:cs="Times New Roman"/>
-          <w:smallCaps/>
-          <w:noProof/>
-        </w:rPr>
-        <w:t>.,</w:t>
-      </w:r>
-      <w:r>
-        <w:rPr>
-          <w:rFonts w:ascii="Times New Roman" w:eastAsia="Times New Roman" w:hAnsi="Times New Roman" w:cs="Times New Roman"/>
-          <w:smallCaps/>
-          <w:noProof/>
-        </w:rPr>
-        <w:t xml:space="preserve"> N. LaFleur</w:t>
-      </w:r>
-      <w:r>
-        <w:rPr>
-          <w:rFonts w:ascii="Times New Roman" w:eastAsia="Times New Roman" w:hAnsi="Times New Roman" w:cs="Times New Roman"/>
-          <w:smallCaps/>
-          <w:noProof/>
-        </w:rPr>
-        <w:t xml:space="preserve"> J. A. Silander Jr, </w:t>
-      </w:r>
-      <w:r>
-        <w:rPr>
-          <w:rFonts w:ascii="Times New Roman" w:eastAsia="Times New Roman" w:hAnsi="Times New Roman" w:cs="Times New Roman"/>
-          <w:smallCaps/>
-          <w:noProof/>
-        </w:rPr>
-        <w:t xml:space="preserve">A. M. Wilson, </w:t>
-      </w:r>
-      <w:r>
-        <w:rPr>
-          <w:rFonts w:ascii="Times New Roman" w:eastAsia="Times New Roman" w:hAnsi="Times New Roman" w:cs="Times New Roman"/>
-          <w:smallCaps/>
-          <w:noProof/>
-        </w:rPr>
-        <w:t xml:space="preserve">and </w:t>
-      </w:r>
-      <w:r>
-        <w:rPr>
-          <w:rFonts w:ascii="Times New Roman" w:eastAsia="Times New Roman" w:hAnsi="Times New Roman" w:cs="Times New Roman"/>
-          <w:smallCaps/>
-          <w:noProof/>
-        </w:rPr>
-        <w:t xml:space="preserve">M. Rubega. </w:t>
-      </w:r>
-      <w:r>
-        <w:rPr>
-          <w:rFonts w:ascii="Times New Roman" w:eastAsia="Times New Roman" w:hAnsi="Times New Roman" w:cs="Times New Roman"/>
-          <w:noProof/>
-        </w:rPr>
-        <w:t>2011</w:t>
-      </w:r>
-      <w:r>
-        <w:rPr>
-          <w:rFonts w:ascii="Times New Roman" w:eastAsia="Times New Roman" w:hAnsi="Times New Roman" w:cs="Times New Roman"/>
-          <w:noProof/>
-        </w:rPr>
-        <w:t xml:space="preserve">. </w:t>
-      </w:r>
-      <w:r>
-        <w:rPr>
-          <w:rFonts w:ascii="Times New Roman" w:eastAsia="Times New Roman" w:hAnsi="Times New Roman" w:cs="Times New Roman"/>
-          <w:noProof/>
-        </w:rPr>
-        <w:t>Developing dynamic mechanistic species distribution models: predicting bird-mediated spread of invasive plants across northeastern North America</w:t>
-      </w:r>
-      <w:r>
-        <w:rPr>
-          <w:rFonts w:ascii="Times New Roman" w:eastAsia="Times New Roman" w:hAnsi="Times New Roman" w:cs="Times New Roman"/>
-          <w:noProof/>
-        </w:rPr>
-        <w:t xml:space="preserve">. </w:t>
-      </w:r>
-      <w:r>
-        <w:rPr>
-          <w:rFonts w:ascii="Times New Roman" w:eastAsia="Times New Roman" w:hAnsi="Times New Roman" w:cs="Times New Roman"/>
-          <w:noProof/>
-        </w:rPr>
-        <w:t>Am</w:t>
-      </w:r>
-      <w:r>
-        <w:rPr>
-          <w:rFonts w:ascii="Times New Roman" w:eastAsia="Times New Roman" w:hAnsi="Times New Roman" w:cs="Times New Roman"/>
-          <w:noProof/>
-        </w:rPr>
-        <w:t xml:space="preserve">. </w:t>
-      </w:r>
-      <w:r>
-        <w:rPr>
-          <w:rFonts w:ascii="Times New Roman" w:eastAsia="Times New Roman" w:hAnsi="Times New Roman" w:cs="Times New Roman"/>
-          <w:noProof/>
-        </w:rPr>
-        <w:t>Nat. 178:30</w:t>
-      </w:r>
-      <w:r>
-        <w:rPr>
-          <w:rFonts w:ascii="Times New Roman" w:eastAsia="Times New Roman" w:hAnsi="Times New Roman" w:cs="Times New Roman"/>
-          <w:noProof/>
-        </w:rPr>
-        <w:t>–</w:t>
-      </w:r>
-      <w:r>
-        <w:rPr>
-          <w:rFonts w:ascii="Times New Roman" w:eastAsia="Times New Roman" w:hAnsi="Times New Roman" w:cs="Times New Roman"/>
-          <w:noProof/>
-        </w:rPr>
-        <w:t>43.</w:t>
+        <w:t>Newbold, T.</w:t>
+      </w:r>
+      <w:r>
+        <w:rPr>
+          <w:rFonts w:ascii="Times New Roman" w:eastAsia="Times New Roman" w:hAnsi="Times New Roman" w:cs="Times New Roman"/>
+          <w:noProof/>
+        </w:rPr>
+        <w:t xml:space="preserve"> 2010. Applications and limitations of museum data for conservation and ecology, with particular attention to species distribution models. Prog. Phys. Geogr. 34:3–22. </w:t>
       </w:r>
     </w:p>
     <w:p>
@@ -14030,14 +14466,14 @@
           <w:smallCaps/>
           <w:noProof/>
         </w:rPr>
-        <w:t>Mosher, E. S., J. A. Silander Jr, and A. M. Latimer</w:t>
-      </w:r>
-      <w:r>
-        <w:rPr>
-          <w:rFonts w:ascii="Times New Roman" w:eastAsia="Times New Roman" w:hAnsi="Times New Roman" w:cs="Times New Roman"/>
-          <w:noProof/>
-        </w:rPr>
-        <w:t xml:space="preserve">. 2009. The role of land-use history in major invasions by woody plant species in the northeastern North American landscape. Biol. Invasions 11:2317–2328. </w:t>
+        <w:t>Pluess, T., R. Cannon, V. Jarošík, J. Pergl, P. Pyšek, and S. Bacher</w:t>
+      </w:r>
+      <w:r>
+        <w:rPr>
+          <w:rFonts w:ascii="Times New Roman" w:eastAsia="Times New Roman" w:hAnsi="Times New Roman" w:cs="Times New Roman"/>
+          <w:noProof/>
+        </w:rPr>
+        <w:t>. 2012. When are eradication campaigns successful? A test of common assumptions. Biol. Invasions 14:1365–1378.</w:t>
       </w:r>
     </w:p>
     <w:p>
@@ -14059,14 +14495,14 @@
           <w:smallCaps/>
           <w:noProof/>
         </w:rPr>
-        <w:t>Newbold, T.</w:t>
-      </w:r>
-      <w:r>
-        <w:rPr>
-          <w:rFonts w:ascii="Times New Roman" w:eastAsia="Times New Roman" w:hAnsi="Times New Roman" w:cs="Times New Roman"/>
-          <w:noProof/>
-        </w:rPr>
-        <w:t xml:space="preserve"> 2010. Applications and limitations of museum data for conservation and ecology, with particular attention to species distribution models. Prog. Phys. Geogr. 34:3–22. </w:t>
+        <w:t>Prather, L. A., O. Alvarez-Fuentes, M. H. Hayfield, and C. J. Ferguson</w:t>
+      </w:r>
+      <w:r>
+        <w:rPr>
+          <w:rFonts w:ascii="Times New Roman" w:eastAsia="Times New Roman" w:hAnsi="Times New Roman" w:cs="Times New Roman"/>
+          <w:noProof/>
+        </w:rPr>
+        <w:t xml:space="preserve">. 2004. The decline of plant collecting in the United States: a threat to the infrastructure of biodiversity studies. Syst. Bot. 29:15–28. </w:t>
       </w:r>
     </w:p>
     <w:p>
@@ -14088,14 +14524,14 @@
           <w:smallCaps/>
           <w:noProof/>
         </w:rPr>
-        <w:t>Pluess, T., R. Cannon, V. Jarošík, J. Pergl, P. Pyšek, and S. Bacher</w:t>
-      </w:r>
-      <w:r>
-        <w:rPr>
-          <w:rFonts w:ascii="Times New Roman" w:eastAsia="Times New Roman" w:hAnsi="Times New Roman" w:cs="Times New Roman"/>
-          <w:noProof/>
-        </w:rPr>
-        <w:t>. 2012. When are eradication campaigns successful? A test of common assumptions. Biol. Invasions 14:1365–1378.</w:t>
+        <w:t>Pyšek, P., and P. E. Hulme</w:t>
+      </w:r>
+      <w:r>
+        <w:rPr>
+          <w:rFonts w:ascii="Times New Roman" w:eastAsia="Times New Roman" w:hAnsi="Times New Roman" w:cs="Times New Roman"/>
+          <w:noProof/>
+        </w:rPr>
+        <w:t xml:space="preserve">. 2005. Spatio-temporal dynamics of plant invasions: linking pattern to process. Ecoscience 12:302–315. </w:t>
       </w:r>
     </w:p>
     <w:p>
@@ -14117,14 +14553,14 @@
           <w:smallCaps/>
           <w:noProof/>
         </w:rPr>
-        <w:t>Prather, L. A., O. Alvarez-Fuentes, M. H. Hayfield, and C. J. Ferguson</w:t>
-      </w:r>
-      <w:r>
-        <w:rPr>
-          <w:rFonts w:ascii="Times New Roman" w:eastAsia="Times New Roman" w:hAnsi="Times New Roman" w:cs="Times New Roman"/>
-          <w:noProof/>
-        </w:rPr>
-        <w:t xml:space="preserve">. 2004. The decline of plant collecting in the United States: a threat to the infrastructure of biodiversity studies. Syst. Bot. 29:15–28. </w:t>
+        <w:t>Pyšek, P., and K. Prach</w:t>
+      </w:r>
+      <w:r>
+        <w:rPr>
+          <w:rFonts w:ascii="Times New Roman" w:eastAsia="Times New Roman" w:hAnsi="Times New Roman" w:cs="Times New Roman"/>
+          <w:noProof/>
+        </w:rPr>
+        <w:t xml:space="preserve">. 1993. Plant invasions and the role of riparian habitats: a comparison of four species alien to central Europe. J. Biogeogr. 20:413–420. </w:t>
       </w:r>
     </w:p>
     <w:p>
@@ -14146,14 +14582,30 @@
           <w:smallCaps/>
           <w:noProof/>
         </w:rPr>
-        <w:t>Pyšek, P., and P. E. Hulme</w:t>
-      </w:r>
-      <w:r>
-        <w:rPr>
-          <w:rFonts w:ascii="Times New Roman" w:eastAsia="Times New Roman" w:hAnsi="Times New Roman" w:cs="Times New Roman"/>
-          <w:noProof/>
-        </w:rPr>
-        <w:t xml:space="preserve">. 2005. Spatio-temporal dynamics of plant invasions: linking pattern to process. Ecoscience 12:302–315. </w:t>
+        <w:t>Pyšek, P., and K. Prach</w:t>
+      </w:r>
+      <w:r>
+        <w:rPr>
+          <w:rFonts w:ascii="Times New Roman" w:eastAsia="Times New Roman" w:hAnsi="Times New Roman" w:cs="Times New Roman"/>
+          <w:noProof/>
+        </w:rPr>
+        <w:t xml:space="preserve">. 1995. Invasion dynamics of </w:t>
+      </w:r>
+      <w:r>
+        <w:rPr>
+          <w:rFonts w:ascii="Times New Roman" w:eastAsia="Times New Roman" w:hAnsi="Times New Roman" w:cs="Times New Roman"/>
+          <w:i/>
+          <w:iCs/>
+          <w:noProof/>
+        </w:rPr>
+        <w:t>Impatiens glandulifera</w:t>
+      </w:r>
+      <w:r>
+        <w:rPr>
+          <w:rFonts w:ascii="Times New Roman" w:eastAsia="Times New Roman" w:hAnsi="Times New Roman" w:cs="Times New Roman"/>
+          <w:noProof/>
+        </w:rPr>
+        <w:t xml:space="preserve"> - a century of spreading reconstructed. Biol. Conserv. 74:41–48. </w:t>
       </w:r>
     </w:p>
     <w:p>
@@ -14175,15 +14627,22 @@
           <w:smallCaps/>
           <w:noProof/>
         </w:rPr>
+        <w:t>QGIS Development Team</w:t>
+      </w:r>
+      <w:r>
+        <w:rPr>
+          <w:rFonts w:ascii="Times New Roman" w:eastAsia="Times New Roman" w:hAnsi="Times New Roman" w:cs="Times New Roman"/>
+          <w:noProof/>
+        </w:rPr>
+        <w:t xml:space="preserve">. 2012. QGIS Geographic Information System. </w:t>
+      </w:r>
+      <w:r>
+        <w:rPr>
+          <w:rFonts w:ascii="Times New Roman" w:eastAsia="Times New Roman" w:hAnsi="Times New Roman" w:cs="Times New Roman"/>
+          <w:noProof/>
+        </w:rPr>
         <w:lastRenderedPageBreak/>
-        <w:t>Pyšek, P., and K. Prach</w:t>
-      </w:r>
-      <w:r>
-        <w:rPr>
-          <w:rFonts w:ascii="Times New Roman" w:eastAsia="Times New Roman" w:hAnsi="Times New Roman" w:cs="Times New Roman"/>
-          <w:noProof/>
-        </w:rPr>
-        <w:t xml:space="preserve">. 1993. Plant invasions and the role of riparian habitats: a comparison of four species alien to central Europe. J. Biogeogr. 20:413–420. </w:t>
+        <w:t>&lt;http://qgis.osgeo.org&gt;.</w:t>
       </w:r>
     </w:p>
     <w:p>
@@ -14205,30 +14664,14 @@
           <w:smallCaps/>
           <w:noProof/>
         </w:rPr>
-        <w:t>Pyšek, P., and K. Prach</w:t>
-      </w:r>
-      <w:r>
-        <w:rPr>
-          <w:rFonts w:ascii="Times New Roman" w:eastAsia="Times New Roman" w:hAnsi="Times New Roman" w:cs="Times New Roman"/>
-          <w:noProof/>
-        </w:rPr>
-        <w:t xml:space="preserve">. 1995. Invasion dynamics of </w:t>
-      </w:r>
-      <w:r>
-        <w:rPr>
-          <w:rFonts w:ascii="Times New Roman" w:eastAsia="Times New Roman" w:hAnsi="Times New Roman" w:cs="Times New Roman"/>
-          <w:i/>
-          <w:iCs/>
-          <w:noProof/>
-        </w:rPr>
-        <w:t>Impatiens glandulifera</w:t>
-      </w:r>
-      <w:r>
-        <w:rPr>
-          <w:rFonts w:ascii="Times New Roman" w:eastAsia="Times New Roman" w:hAnsi="Times New Roman" w:cs="Times New Roman"/>
-          <w:noProof/>
-        </w:rPr>
-        <w:t xml:space="preserve"> - a century of spreading reconstructed. Biol. Conserv. 74:41–48. </w:t>
+        <w:t>R Core Team</w:t>
+      </w:r>
+      <w:r>
+        <w:rPr>
+          <w:rFonts w:ascii="Times New Roman" w:eastAsia="Times New Roman" w:hAnsi="Times New Roman" w:cs="Times New Roman"/>
+          <w:noProof/>
+        </w:rPr>
+        <w:t>. 2012. R: A language and environment for statistical computing. Vienna, Austria. &lt;http://www.r-project.org&gt;.</w:t>
       </w:r>
     </w:p>
     <w:p>
@@ -14250,14 +14693,14 @@
           <w:smallCaps/>
           <w:noProof/>
         </w:rPr>
-        <w:t>QGIS Development Team</w:t>
-      </w:r>
-      <w:r>
-        <w:rPr>
-          <w:rFonts w:ascii="Times New Roman" w:eastAsia="Times New Roman" w:hAnsi="Times New Roman" w:cs="Times New Roman"/>
-          <w:noProof/>
-        </w:rPr>
-        <w:t>. 2012. QGIS Geographic Information System. &lt;http://qgis.osgeo.org&gt;.</w:t>
+        <w:t>Reddy, S., and L. Dávalos</w:t>
+      </w:r>
+      <w:r>
+        <w:rPr>
+          <w:rFonts w:ascii="Times New Roman" w:eastAsia="Times New Roman" w:hAnsi="Times New Roman" w:cs="Times New Roman"/>
+          <w:noProof/>
+        </w:rPr>
+        <w:t xml:space="preserve">. 2003. Geographical sampling bias and its implications for conservation priorities in Africa. J. Biogeogr. 30:1719–1727. </w:t>
       </w:r>
     </w:p>
     <w:p>
@@ -14279,14 +14722,14 @@
           <w:smallCaps/>
           <w:noProof/>
         </w:rPr>
-        <w:t>R Core Team</w:t>
-      </w:r>
-      <w:r>
-        <w:rPr>
-          <w:rFonts w:ascii="Times New Roman" w:eastAsia="Times New Roman" w:hAnsi="Times New Roman" w:cs="Times New Roman"/>
-          <w:noProof/>
-        </w:rPr>
-        <w:t>. 2012. R: A language and environment for statistical computing. Vienna, Austria. &lt;http://www.r-project.org&gt;.</w:t>
+        <w:t>Sakai, A. K., F. W. Allendorf, J. S. Holt, D. M. Lodge, J. Molofsky, K. A. With, S. Baughman, R. J. Cabin, J. E. Cohen, N. C. Ellstrand, D. E. McCauley, P. O’Neil, I. M. Parker, J. N. Thompson, and S. G. Weller</w:t>
+      </w:r>
+      <w:r>
+        <w:rPr>
+          <w:rFonts w:ascii="Times New Roman" w:eastAsia="Times New Roman" w:hAnsi="Times New Roman" w:cs="Times New Roman"/>
+          <w:noProof/>
+        </w:rPr>
+        <w:t xml:space="preserve">. 2001. The population biology of invasive species. Annu. Rev. Ecol. Syst. 32:305–332. </w:t>
       </w:r>
     </w:p>
     <w:p>
@@ -14308,14 +14751,46 @@
           <w:smallCaps/>
           <w:noProof/>
         </w:rPr>
-        <w:t>Reddy, S., and L. Dávalos</w:t>
-      </w:r>
-      <w:r>
-        <w:rPr>
-          <w:rFonts w:ascii="Times New Roman" w:eastAsia="Times New Roman" w:hAnsi="Times New Roman" w:cs="Times New Roman"/>
-          <w:noProof/>
-        </w:rPr>
-        <w:t xml:space="preserve">. 2003. Geographical sampling bias and its implications for conservation priorities in Africa. J. Biogeogr. 30:1719–1727. </w:t>
+        <w:t>Salo, L. F.</w:t>
+      </w:r>
+      <w:r>
+        <w:rPr>
+          <w:rFonts w:ascii="Times New Roman" w:eastAsia="Times New Roman" w:hAnsi="Times New Roman" w:cs="Times New Roman"/>
+          <w:noProof/>
+        </w:rPr>
+        <w:t xml:space="preserve"> 2005. Red brome (</w:t>
+      </w:r>
+      <w:r>
+        <w:rPr>
+          <w:rFonts w:ascii="Times New Roman" w:eastAsia="Times New Roman" w:hAnsi="Times New Roman" w:cs="Times New Roman"/>
+          <w:i/>
+          <w:iCs/>
+          <w:noProof/>
+        </w:rPr>
+        <w:t>Bromus rubens</w:t>
+      </w:r>
+      <w:r>
+        <w:rPr>
+          <w:rFonts w:ascii="Times New Roman" w:eastAsia="Times New Roman" w:hAnsi="Times New Roman" w:cs="Times New Roman"/>
+          <w:noProof/>
+        </w:rPr>
+        <w:t xml:space="preserve"> subsp. </w:t>
+      </w:r>
+      <w:r>
+        <w:rPr>
+          <w:rFonts w:ascii="Times New Roman" w:eastAsia="Times New Roman" w:hAnsi="Times New Roman" w:cs="Times New Roman"/>
+          <w:i/>
+          <w:iCs/>
+          <w:noProof/>
+        </w:rPr>
+        <w:t>madritensis</w:t>
+      </w:r>
+      <w:r>
+        <w:rPr>
+          <w:rFonts w:ascii="Times New Roman" w:eastAsia="Times New Roman" w:hAnsi="Times New Roman" w:cs="Times New Roman"/>
+          <w:noProof/>
+        </w:rPr>
+        <w:t xml:space="preserve">) in North America: possible modes for early introductions, subsequent spread. Biol. Invasions 7:165–180. </w:t>
       </w:r>
     </w:p>
     <w:p>
@@ -14337,14 +14812,46 @@
           <w:smallCaps/>
           <w:noProof/>
         </w:rPr>
-        <w:t>Sakai, A. K., F. W. Allendorf, J. S. Holt, D. M. Lodge, J. Molofsky, K. A. With, S. Baughman, R. J. Cabin, J. E. Cohen, N. C. Ellstrand, D. E. McCauley, P. O’Neil, I. M. Parker, J. N. Thompson, and S. G. Weller</w:t>
-      </w:r>
-      <w:r>
-        <w:rPr>
-          <w:rFonts w:ascii="Times New Roman" w:eastAsia="Times New Roman" w:hAnsi="Times New Roman" w:cs="Times New Roman"/>
-          <w:noProof/>
-        </w:rPr>
-        <w:t xml:space="preserve">. 2001. The population biology of invasive species. Annu. Rev. Ecol. Syst. 32:305–332. </w:t>
+        <w:t>Sherff, E. E.</w:t>
+      </w:r>
+      <w:r>
+        <w:rPr>
+          <w:rFonts w:ascii="Times New Roman" w:eastAsia="Times New Roman" w:hAnsi="Times New Roman" w:cs="Times New Roman"/>
+          <w:noProof/>
+        </w:rPr>
+        <w:t xml:space="preserve"> 1912. Range extenstions of </w:t>
+      </w:r>
+      <w:r>
+        <w:rPr>
+          <w:rFonts w:ascii="Times New Roman" w:eastAsia="Times New Roman" w:hAnsi="Times New Roman" w:cs="Times New Roman"/>
+          <w:i/>
+          <w:iCs/>
+          <w:noProof/>
+        </w:rPr>
+        <w:t>Rhamnus frangula</w:t>
+      </w:r>
+      <w:r>
+        <w:rPr>
+          <w:rFonts w:ascii="Times New Roman" w:eastAsia="Times New Roman" w:hAnsi="Times New Roman" w:cs="Times New Roman"/>
+          <w:noProof/>
+        </w:rPr>
+        <w:t xml:space="preserve"> and </w:t>
+      </w:r>
+      <w:r>
+        <w:rPr>
+          <w:rFonts w:ascii="Times New Roman" w:eastAsia="Times New Roman" w:hAnsi="Times New Roman" w:cs="Times New Roman"/>
+          <w:i/>
+          <w:iCs/>
+          <w:noProof/>
+        </w:rPr>
+        <w:t>Sporobolus asperifolius</w:t>
+      </w:r>
+      <w:r>
+        <w:rPr>
+          <w:rFonts w:ascii="Times New Roman" w:eastAsia="Times New Roman" w:hAnsi="Times New Roman" w:cs="Times New Roman"/>
+          <w:noProof/>
+        </w:rPr>
+        <w:t>. Rhodora 14:227–229.</w:t>
       </w:r>
     </w:p>
     <w:p>
@@ -14366,46 +14873,14 @@
           <w:smallCaps/>
           <w:noProof/>
         </w:rPr>
-        <w:t>Salo, L. F.</w:t>
-      </w:r>
-      <w:r>
-        <w:rPr>
-          <w:rFonts w:ascii="Times New Roman" w:eastAsia="Times New Roman" w:hAnsi="Times New Roman" w:cs="Times New Roman"/>
-          <w:noProof/>
-        </w:rPr>
-        <w:t xml:space="preserve"> 2005. Red brome (</w:t>
-      </w:r>
-      <w:r>
-        <w:rPr>
-          <w:rFonts w:ascii="Times New Roman" w:eastAsia="Times New Roman" w:hAnsi="Times New Roman" w:cs="Times New Roman"/>
-          <w:i/>
-          <w:iCs/>
-          <w:noProof/>
-        </w:rPr>
-        <w:t>Bromus rubens</w:t>
-      </w:r>
-      <w:r>
-        <w:rPr>
-          <w:rFonts w:ascii="Times New Roman" w:eastAsia="Times New Roman" w:hAnsi="Times New Roman" w:cs="Times New Roman"/>
-          <w:noProof/>
-        </w:rPr>
-        <w:t xml:space="preserve"> subsp. </w:t>
-      </w:r>
-      <w:r>
-        <w:rPr>
-          <w:rFonts w:ascii="Times New Roman" w:eastAsia="Times New Roman" w:hAnsi="Times New Roman" w:cs="Times New Roman"/>
-          <w:i/>
-          <w:iCs/>
-          <w:noProof/>
-        </w:rPr>
-        <w:t>madritensis</w:t>
-      </w:r>
-      <w:r>
-        <w:rPr>
-          <w:rFonts w:ascii="Times New Roman" w:eastAsia="Times New Roman" w:hAnsi="Times New Roman" w:cs="Times New Roman"/>
-          <w:noProof/>
-        </w:rPr>
-        <w:t xml:space="preserve">) in North America: possible modes for early introductions, subsequent spread. Biol. Invasions 7:165–180. </w:t>
+        <w:t>Sorrie, B. A.</w:t>
+      </w:r>
+      <w:r>
+        <w:rPr>
+          <w:rFonts w:ascii="Times New Roman" w:eastAsia="Times New Roman" w:hAnsi="Times New Roman" w:cs="Times New Roman"/>
+          <w:noProof/>
+        </w:rPr>
+        <w:t xml:space="preserve"> 2005. Alien vascular plants in Massachusetts. Rhodora 107:284–329. </w:t>
       </w:r>
     </w:p>
     <w:p>
@@ -14427,46 +14902,130 @@
           <w:smallCaps/>
           <w:noProof/>
         </w:rPr>
-        <w:t>Sherff, E. E.</w:t>
-      </w:r>
-      <w:r>
-        <w:rPr>
-          <w:rFonts w:ascii="Times New Roman" w:eastAsia="Times New Roman" w:hAnsi="Times New Roman" w:cs="Times New Roman"/>
-          <w:noProof/>
-        </w:rPr>
-        <w:t xml:space="preserve"> 1912. Range extenstions of </w:t>
-      </w:r>
-      <w:r>
-        <w:rPr>
-          <w:rFonts w:ascii="Times New Roman" w:eastAsia="Times New Roman" w:hAnsi="Times New Roman" w:cs="Times New Roman"/>
-          <w:i/>
-          <w:iCs/>
-          <w:noProof/>
-        </w:rPr>
-        <w:t>Rhamnus frangula</w:t>
-      </w:r>
-      <w:r>
-        <w:rPr>
-          <w:rFonts w:ascii="Times New Roman" w:eastAsia="Times New Roman" w:hAnsi="Times New Roman" w:cs="Times New Roman"/>
-          <w:noProof/>
-        </w:rPr>
-        <w:t xml:space="preserve"> and </w:t>
-      </w:r>
-      <w:r>
-        <w:rPr>
-          <w:rFonts w:ascii="Times New Roman" w:eastAsia="Times New Roman" w:hAnsi="Times New Roman" w:cs="Times New Roman"/>
-          <w:i/>
-          <w:iCs/>
-          <w:noProof/>
-        </w:rPr>
-        <w:t>Sporobolus asperifolius</w:t>
-      </w:r>
-      <w:r>
-        <w:rPr>
-          <w:rFonts w:ascii="Times New Roman" w:eastAsia="Times New Roman" w:hAnsi="Times New Roman" w:cs="Times New Roman"/>
-          <w:noProof/>
-        </w:rPr>
-        <w:t>. Rhodora 14:227–229.</w:t>
+        <w:t>Sudworth</w:t>
+      </w:r>
+      <w:r>
+        <w:rPr>
+          <w:rFonts w:ascii="Times New Roman" w:eastAsia="Times New Roman" w:hAnsi="Times New Roman" w:cs="Times New Roman"/>
+          <w:smallCaps/>
+          <w:noProof/>
+        </w:rPr>
+        <w:t xml:space="preserve">, G. B. and </w:t>
+      </w:r>
+      <w:r>
+        <w:rPr>
+          <w:rFonts w:ascii="Times New Roman" w:eastAsia="Times New Roman" w:hAnsi="Times New Roman" w:cs="Times New Roman"/>
+          <w:smallCaps/>
+          <w:noProof/>
+        </w:rPr>
+        <w:t xml:space="preserve"> </w:t>
+      </w:r>
+      <w:r>
+        <w:rPr>
+          <w:rFonts w:ascii="Times New Roman" w:eastAsia="Times New Roman" w:hAnsi="Times New Roman" w:cs="Times New Roman"/>
+          <w:smallCaps/>
+          <w:noProof/>
+        </w:rPr>
+        <w:t xml:space="preserve">B. E. </w:t>
+      </w:r>
+      <w:r>
+        <w:rPr>
+          <w:rFonts w:ascii="Times New Roman" w:eastAsia="Times New Roman" w:hAnsi="Times New Roman" w:cs="Times New Roman"/>
+          <w:smallCaps/>
+          <w:noProof/>
+        </w:rPr>
+        <w:t>Fernow</w:t>
+      </w:r>
+      <w:r>
+        <w:rPr>
+          <w:rFonts w:ascii="Times New Roman" w:eastAsia="Times New Roman" w:hAnsi="Times New Roman" w:cs="Times New Roman"/>
+          <w:noProof/>
+        </w:rPr>
+        <w:t>. 1891. Trees of Washington, D</w:t>
+      </w:r>
+      <w:r>
+        <w:rPr>
+          <w:rFonts w:ascii="Times New Roman" w:eastAsia="Times New Roman" w:hAnsi="Times New Roman" w:cs="Times New Roman"/>
+          <w:noProof/>
+        </w:rPr>
+        <w:t>.</w:t>
+      </w:r>
+      <w:r>
+        <w:rPr>
+          <w:rFonts w:ascii="Times New Roman" w:eastAsia="Times New Roman" w:hAnsi="Times New Roman" w:cs="Times New Roman"/>
+          <w:noProof/>
+        </w:rPr>
+        <w:t>C</w:t>
+      </w:r>
+      <w:r>
+        <w:rPr>
+          <w:rFonts w:ascii="Times New Roman" w:eastAsia="Times New Roman" w:hAnsi="Times New Roman" w:cs="Times New Roman"/>
+          <w:noProof/>
+        </w:rPr>
+        <w:t>.:</w:t>
+      </w:r>
+      <w:r>
+        <w:rPr>
+          <w:rFonts w:ascii="Times New Roman" w:eastAsia="Times New Roman" w:hAnsi="Times New Roman" w:cs="Times New Roman"/>
+          <w:noProof/>
+        </w:rPr>
+        <w:t xml:space="preserve"> </w:t>
+      </w:r>
+      <w:r>
+        <w:rPr>
+          <w:rFonts w:ascii="Times New Roman" w:eastAsia="Times New Roman" w:hAnsi="Times New Roman" w:cs="Times New Roman"/>
+          <w:noProof/>
+        </w:rPr>
+        <w:t>c</w:t>
+      </w:r>
+      <w:r>
+        <w:rPr>
+          <w:rFonts w:ascii="Times New Roman" w:eastAsia="Times New Roman" w:hAnsi="Times New Roman" w:cs="Times New Roman"/>
+          <w:noProof/>
+        </w:rPr>
+        <w:t xml:space="preserve">ompliments </w:t>
+      </w:r>
+      <w:r>
+        <w:rPr>
+          <w:rFonts w:ascii="Times New Roman" w:eastAsia="Times New Roman" w:hAnsi="Times New Roman" w:cs="Times New Roman"/>
+          <w:noProof/>
+        </w:rPr>
+        <w:t xml:space="preserve">of the Forestry Division. Bell </w:t>
+      </w:r>
+      <w:r>
+        <w:rPr>
+          <w:rFonts w:ascii="Times New Roman" w:eastAsia="Times New Roman" w:hAnsi="Times New Roman" w:cs="Times New Roman"/>
+          <w:noProof/>
+        </w:rPr>
+        <w:t xml:space="preserve">Brothers </w:t>
+      </w:r>
+      <w:r>
+        <w:rPr>
+          <w:rFonts w:ascii="Times New Roman" w:eastAsia="Times New Roman" w:hAnsi="Times New Roman" w:cs="Times New Roman"/>
+          <w:noProof/>
+        </w:rPr>
+        <w:t>Lithographing C</w:t>
+      </w:r>
+      <w:r>
+        <w:rPr>
+          <w:rFonts w:ascii="Times New Roman" w:eastAsia="Times New Roman" w:hAnsi="Times New Roman" w:cs="Times New Roman"/>
+          <w:noProof/>
+        </w:rPr>
+        <w:t>o.</w:t>
+      </w:r>
+      <w:r>
+        <w:rPr>
+          <w:rFonts w:ascii="Times New Roman" w:eastAsia="Times New Roman" w:hAnsi="Times New Roman" w:cs="Times New Roman"/>
+          <w:noProof/>
+        </w:rPr>
+        <w:t>,</w:t>
+      </w:r>
+      <w:r>
+        <w:rPr>
+          <w:rFonts w:ascii="Times New Roman" w:eastAsia="Times New Roman" w:hAnsi="Times New Roman" w:cs="Times New Roman"/>
+          <w:noProof/>
+        </w:rPr>
+        <w:t xml:space="preserve"> Washington, D.C. 15 p.</w:t>
       </w:r>
     </w:p>
     <w:p>
@@ -14488,14 +15047,14 @@
           <w:smallCaps/>
           <w:noProof/>
         </w:rPr>
-        <w:t>Sorrie, B. A.</w:t>
-      </w:r>
-      <w:r>
-        <w:rPr>
-          <w:rFonts w:ascii="Times New Roman" w:eastAsia="Times New Roman" w:hAnsi="Times New Roman" w:cs="Times New Roman"/>
-          <w:noProof/>
-        </w:rPr>
-        <w:t xml:space="preserve"> 2005. Alien vascular plants in Massachusetts. Rhodora 107:284–329. </w:t>
+        <w:t>Theoharides, K. A., and J. S. Dukes</w:t>
+      </w:r>
+      <w:r>
+        <w:rPr>
+          <w:rFonts w:ascii="Times New Roman" w:eastAsia="Times New Roman" w:hAnsi="Times New Roman" w:cs="Times New Roman"/>
+          <w:noProof/>
+        </w:rPr>
+        <w:t xml:space="preserve">. 2007. Plant invasion across space and time: factors affecting nonindigenous species success during four stages of invasion. New Phytol. 176:256–273. </w:t>
       </w:r>
     </w:p>
     <w:p>
@@ -14517,22 +15076,28 @@
           <w:smallCaps/>
           <w:noProof/>
         </w:rPr>
-        <w:t>Theoharides, K. A., and J. S. Dukes</w:t>
-      </w:r>
-      <w:r>
-        <w:rPr>
-          <w:rFonts w:ascii="Times New Roman" w:eastAsia="Times New Roman" w:hAnsi="Times New Roman" w:cs="Times New Roman"/>
-          <w:noProof/>
-        </w:rPr>
-        <w:t xml:space="preserve">. 2007. Plant invasion across space and time: factors affecting nonindigenous species success during four stages of invasion. New </w:t>
-      </w:r>
-      <w:r>
-        <w:rPr>
-          <w:rFonts w:ascii="Times New Roman" w:eastAsia="Times New Roman" w:hAnsi="Times New Roman" w:cs="Times New Roman"/>
-          <w:noProof/>
-        </w:rPr>
-        <w:lastRenderedPageBreak/>
-        <w:t xml:space="preserve">Phytol. 176:256–273. </w:t>
+        <w:t>Del Tredici, P.</w:t>
+      </w:r>
+      <w:r>
+        <w:rPr>
+          <w:rFonts w:ascii="Times New Roman" w:eastAsia="Times New Roman" w:hAnsi="Times New Roman" w:cs="Times New Roman"/>
+          <w:noProof/>
+        </w:rPr>
+        <w:t xml:space="preserve"> 2010. Wild Urban Plants of the Northeast: A Field Guide. Comstock Publishing Associates, Ithica</w:t>
+      </w:r>
+      <w:r>
+        <w:rPr>
+          <w:rFonts w:ascii="Times New Roman" w:eastAsia="Times New Roman" w:hAnsi="Times New Roman" w:cs="Times New Roman"/>
+          <w:noProof/>
+        </w:rPr>
+        <w:t>, NY</w:t>
+      </w:r>
+      <w:r>
+        <w:rPr>
+          <w:rFonts w:ascii="Times New Roman" w:eastAsia="Times New Roman" w:hAnsi="Times New Roman" w:cs="Times New Roman"/>
+          <w:noProof/>
+        </w:rPr>
+        <w:t>.</w:t>
       </w:r>
     </w:p>
     <w:p>
@@ -14554,35 +15119,7 @@
           <w:smallCaps/>
           <w:noProof/>
         </w:rPr>
-        <w:t>Del Tredici, P.</w:t>
-      </w:r>
-      <w:r>
-        <w:rPr>
-          <w:rFonts w:ascii="Times New Roman" w:eastAsia="Times New Roman" w:hAnsi="Times New Roman" w:cs="Times New Roman"/>
-          <w:noProof/>
-        </w:rPr>
-        <w:t xml:space="preserve"> 2010. Wild Urban Plants of the Northeast: A Field Guide. Comstock Publishing Associates, Ithica.</w:t>
-      </w:r>
-    </w:p>
-    <w:p>
-      <w:pPr>
-        <w:widowControl w:val="0"/>
-        <w:autoSpaceDE w:val="0"/>
-        <w:autoSpaceDN w:val="0"/>
-        <w:adjustRightInd w:val="0"/>
-        <w:spacing w:before="100" w:after="100" w:line="480" w:lineRule="auto"/>
-        <w:ind w:left="480" w:hanging="480"/>
-        <w:rPr>
-          <w:rFonts w:ascii="Times New Roman" w:eastAsia="Times New Roman" w:hAnsi="Times New Roman" w:cs="Times New Roman"/>
-          <w:noProof/>
-        </w:rPr>
-      </w:pPr>
-      <w:r>
-        <w:rPr>
-          <w:rFonts w:ascii="Times New Roman" w:eastAsia="Times New Roman" w:hAnsi="Times New Roman" w:cs="Times New Roman"/>
-          <w:smallCaps/>
-          <w:noProof/>
-        </w:rPr>
+        <w:lastRenderedPageBreak/>
         <w:t>United States Pharmacopeial Convention</w:t>
       </w:r>
       <w:r>
@@ -14590,7 +15127,49 @@
           <w:rFonts w:ascii="Times New Roman" w:eastAsia="Times New Roman" w:hAnsi="Times New Roman" w:cs="Times New Roman"/>
           <w:noProof/>
         </w:rPr>
-        <w:t>. 1910. The Pharmacopeia of the United States of AmericaNinth Dece. P. Blakiston’s Son &amp; Company, Philadelphia.</w:t>
+        <w:t>. 1910. The Pharmacopeia of the United States of America</w:t>
+      </w:r>
+      <w:r>
+        <w:rPr>
+          <w:rFonts w:ascii="Times New Roman" w:eastAsia="Times New Roman" w:hAnsi="Times New Roman" w:cs="Times New Roman"/>
+          <w:noProof/>
+        </w:rPr>
+        <w:t>, 9th</w:t>
+      </w:r>
+      <w:r>
+        <w:rPr>
+          <w:rFonts w:ascii="Times New Roman" w:eastAsia="Times New Roman" w:hAnsi="Times New Roman" w:cs="Times New Roman"/>
+          <w:noProof/>
+        </w:rPr>
+        <w:t xml:space="preserve"> Dece</w:t>
+      </w:r>
+      <w:r>
+        <w:rPr>
+          <w:rFonts w:ascii="Times New Roman" w:eastAsia="Times New Roman" w:hAnsi="Times New Roman" w:cs="Times New Roman"/>
+          <w:noProof/>
+        </w:rPr>
+        <w:t>nnial Revision</w:t>
+      </w:r>
+      <w:r>
+        <w:rPr>
+          <w:rFonts w:ascii="Times New Roman" w:eastAsia="Times New Roman" w:hAnsi="Times New Roman" w:cs="Times New Roman"/>
+          <w:noProof/>
+        </w:rPr>
+        <w:t>. P. Blakiston’s Son &amp; Company, Philadelphia</w:t>
+      </w:r>
+      <w:r>
+        <w:rPr>
+          <w:rFonts w:ascii="Times New Roman" w:eastAsia="Times New Roman" w:hAnsi="Times New Roman" w:cs="Times New Roman"/>
+          <w:noProof/>
+        </w:rPr>
+        <w:t>, PA</w:t>
+      </w:r>
+      <w:r>
+        <w:rPr>
+          <w:rFonts w:ascii="Times New Roman" w:eastAsia="Times New Roman" w:hAnsi="Times New Roman" w:cs="Times New Roman"/>
+          <w:noProof/>
+        </w:rPr>
+        <w:t>.</w:t>
       </w:r>
     </w:p>
     <w:p>
@@ -18568,43 +19147,8 @@
           <w:sz w:val="24"/>
           <w:szCs w:val="24"/>
         </w:rPr>
-        <w:t xml:space="preserve">Total number of records collected in each decade for </w:t>
-      </w:r>
-      <w:r>
-        <w:rPr>
-          <w:rFonts w:ascii="Times New Roman" w:hAnsi="Times New Roman" w:cs="Times New Roman"/>
-          <w:b w:val="0"/>
-          <w:i/>
-          <w:color w:val="auto"/>
-          <w:sz w:val="24"/>
-          <w:szCs w:val="24"/>
-        </w:rPr>
-        <w:t>Frangula</w:t>
-      </w:r>
-      <w:r>
-        <w:rPr>
-          <w:rFonts w:ascii="Times New Roman" w:hAnsi="Times New Roman" w:cs="Times New Roman"/>
-          <w:b w:val="0"/>
-          <w:i/>
-          <w:color w:val="auto"/>
-          <w:sz w:val="24"/>
-          <w:szCs w:val="24"/>
-        </w:rPr>
-        <w:t xml:space="preserve"> </w:t>
-      </w:r>
-      <w:proofErr w:type="spellStart"/>
-      <w:r>
-        <w:rPr>
-          <w:rFonts w:ascii="Times New Roman" w:hAnsi="Times New Roman" w:cs="Times New Roman"/>
-          <w:b w:val="0"/>
-          <w:i/>
-          <w:color w:val="auto"/>
-          <w:sz w:val="24"/>
-          <w:szCs w:val="24"/>
-        </w:rPr>
-        <w:t>alnus</w:t>
-      </w:r>
-      <w:proofErr w:type="spellEnd"/>
+        <w:t>Proportion</w:t>
+      </w:r>
       <w:r>
         <w:rPr>
           <w:rFonts w:ascii="Times New Roman" w:hAnsi="Times New Roman" w:cs="Times New Roman"/>
@@ -18613,7 +19157,102 @@
           <w:sz w:val="24"/>
           <w:szCs w:val="24"/>
         </w:rPr>
-        <w:t xml:space="preserve"> (black bars) and associated species -  </w:t>
+        <w:t xml:space="preserve"> of the t</w:t>
+      </w:r>
+      <w:r>
+        <w:rPr>
+          <w:rFonts w:ascii="Times New Roman" w:hAnsi="Times New Roman" w:cs="Times New Roman"/>
+          <w:b w:val="0"/>
+          <w:color w:val="auto"/>
+          <w:sz w:val="24"/>
+          <w:szCs w:val="24"/>
+        </w:rPr>
+        <w:t xml:space="preserve">otal number of records collected in each decade for </w:t>
+      </w:r>
+      <w:r>
+        <w:rPr>
+          <w:rFonts w:ascii="Times New Roman" w:hAnsi="Times New Roman" w:cs="Times New Roman"/>
+          <w:b w:val="0"/>
+          <w:i/>
+          <w:color w:val="auto"/>
+          <w:sz w:val="24"/>
+          <w:szCs w:val="24"/>
+        </w:rPr>
+        <w:t>Frangula</w:t>
+      </w:r>
+      <w:r>
+        <w:rPr>
+          <w:rFonts w:ascii="Times New Roman" w:hAnsi="Times New Roman" w:cs="Times New Roman"/>
+          <w:b w:val="0"/>
+          <w:i/>
+          <w:color w:val="auto"/>
+          <w:sz w:val="24"/>
+          <w:szCs w:val="24"/>
+        </w:rPr>
+        <w:t xml:space="preserve"> </w:t>
+      </w:r>
+      <w:proofErr w:type="spellStart"/>
+      <w:r>
+        <w:rPr>
+          <w:rFonts w:ascii="Times New Roman" w:hAnsi="Times New Roman" w:cs="Times New Roman"/>
+          <w:b w:val="0"/>
+          <w:i/>
+          <w:color w:val="auto"/>
+          <w:sz w:val="24"/>
+          <w:szCs w:val="24"/>
+        </w:rPr>
+        <w:t>alnus</w:t>
+      </w:r>
+      <w:proofErr w:type="spellEnd"/>
+      <w:r>
+        <w:rPr>
+          <w:rFonts w:ascii="Times New Roman" w:hAnsi="Times New Roman" w:cs="Times New Roman"/>
+          <w:b w:val="0"/>
+          <w:color w:val="auto"/>
+          <w:sz w:val="24"/>
+          <w:szCs w:val="24"/>
+        </w:rPr>
+        <w:t xml:space="preserve"> (black bars) and </w:t>
+      </w:r>
+      <w:r>
+        <w:rPr>
+          <w:rFonts w:ascii="Times New Roman" w:hAnsi="Times New Roman" w:cs="Times New Roman"/>
+          <w:b w:val="0"/>
+          <w:color w:val="auto"/>
+          <w:sz w:val="24"/>
+          <w:szCs w:val="24"/>
+        </w:rPr>
+        <w:t xml:space="preserve">all </w:t>
+      </w:r>
+      <w:r>
+        <w:rPr>
+          <w:rFonts w:ascii="Times New Roman" w:hAnsi="Times New Roman" w:cs="Times New Roman"/>
+          <w:b w:val="0"/>
+          <w:color w:val="auto"/>
+          <w:sz w:val="24"/>
+          <w:szCs w:val="24"/>
+        </w:rPr>
+        <w:t>associated species</w:t>
+      </w:r>
+      <w:r>
+        <w:rPr>
+          <w:rFonts w:ascii="Times New Roman" w:hAnsi="Times New Roman" w:cs="Times New Roman"/>
+          <w:b w:val="0"/>
+          <w:color w:val="auto"/>
+          <w:sz w:val="24"/>
+          <w:szCs w:val="24"/>
+        </w:rPr>
+        <w:t xml:space="preserve"> combined</w:t>
+      </w:r>
+      <w:r>
+        <w:rPr>
+          <w:rFonts w:ascii="Times New Roman" w:hAnsi="Times New Roman" w:cs="Times New Roman"/>
+          <w:b w:val="0"/>
+          <w:color w:val="auto"/>
+          <w:sz w:val="24"/>
+          <w:szCs w:val="24"/>
+        </w:rPr>
+        <w:t xml:space="preserve"> -  </w:t>
       </w:r>
       <w:proofErr w:type="spellStart"/>
       <w:r>
@@ -19170,32 +19809,8 @@
           <w:sz w:val="24"/>
           <w:szCs w:val="24"/>
         </w:rPr>
-        <w:t xml:space="preserve">. The best-fit polynomial regression fit is shown for each set (quadratic for </w:t>
-      </w:r>
-      <w:r>
-        <w:rPr>
-          <w:rFonts w:ascii="Times New Roman" w:hAnsi="Times New Roman" w:cs="Times New Roman"/>
-          <w:b w:val="0"/>
-          <w:i/>
-          <w:color w:val="auto"/>
-          <w:sz w:val="24"/>
-          <w:szCs w:val="24"/>
-        </w:rPr>
-        <w:t xml:space="preserve">F. </w:t>
-      </w:r>
-      <w:proofErr w:type="spellStart"/>
-      <w:r>
-        <w:rPr>
-          <w:rFonts w:ascii="Times New Roman" w:hAnsi="Times New Roman" w:cs="Times New Roman"/>
-          <w:b w:val="0"/>
-          <w:i/>
-          <w:color w:val="auto"/>
-          <w:sz w:val="24"/>
-          <w:szCs w:val="24"/>
-        </w:rPr>
-        <w:t>alnus</w:t>
-      </w:r>
-      <w:proofErr w:type="spellEnd"/>
+        <w:t xml:space="preserve">. The best-fit polynomial regression fit is </w:t>
+      </w:r>
       <w:r>
         <w:rPr>
           <w:rFonts w:ascii="Times New Roman" w:hAnsi="Times New Roman" w:cs="Times New Roman"/>
@@ -19204,8 +19819,33 @@
           <w:sz w:val="24"/>
           <w:szCs w:val="24"/>
         </w:rPr>
-        <w:t xml:space="preserve"> and cubic for the group of associated species</w:t>
-      </w:r>
+        <w:lastRenderedPageBreak/>
+        <w:t xml:space="preserve">shown for each set (quadratic for </w:t>
+      </w:r>
+      <w:r>
+        <w:rPr>
+          <w:rFonts w:ascii="Times New Roman" w:hAnsi="Times New Roman" w:cs="Times New Roman"/>
+          <w:b w:val="0"/>
+          <w:i/>
+          <w:color w:val="auto"/>
+          <w:sz w:val="24"/>
+          <w:szCs w:val="24"/>
+        </w:rPr>
+        <w:t xml:space="preserve">F. </w:t>
+      </w:r>
+      <w:proofErr w:type="spellStart"/>
+      <w:r>
+        <w:rPr>
+          <w:rFonts w:ascii="Times New Roman" w:hAnsi="Times New Roman" w:cs="Times New Roman"/>
+          <w:b w:val="0"/>
+          <w:i/>
+          <w:color w:val="auto"/>
+          <w:sz w:val="24"/>
+          <w:szCs w:val="24"/>
+        </w:rPr>
+        <w:t>alnus</w:t>
+      </w:r>
+      <w:proofErr w:type="spellEnd"/>
       <w:r>
         <w:rPr>
           <w:rFonts w:ascii="Times New Roman" w:hAnsi="Times New Roman" w:cs="Times New Roman"/>
@@ -19214,7 +19854,7 @@
           <w:sz w:val="24"/>
           <w:szCs w:val="24"/>
         </w:rPr>
-        <w:t xml:space="preserve">, </w:t>
+        <w:t xml:space="preserve"> and cubic for the group of associated species</w:t>
       </w:r>
       <w:r>
         <w:rPr>
@@ -19224,8 +19864,7 @@
           <w:sz w:val="24"/>
           <w:szCs w:val="24"/>
         </w:rPr>
-        <w:lastRenderedPageBreak/>
-        <w:t xml:space="preserve">dash and </w:t>
+        <w:t xml:space="preserve">, dash and </w:t>
       </w:r>
       <w:r>
         <w:rPr>
@@ -19626,39 +20265,6 @@
     </w:sectPr>
   </w:body>
 </w:document>
-</file>
-
-<file path=word/comments.xml><?xml version="1.0" encoding="utf-8"?>
-<w:comments xmlns:wpc="http://schemas.microsoft.com/office/word/2010/wordprocessingCanvas" xmlns:cx="http://schemas.microsoft.com/office/drawing/2014/chartex" xmlns:cx1="http://schemas.microsoft.com/office/drawing/2015/9/8/chartex" xmlns:cx2="http://schemas.microsoft.com/office/drawing/2015/10/21/chartex" xmlns:cx3="http://schemas.microsoft.com/office/drawing/2016/5/9/chartex" xmlns:cx4="http://schemas.microsoft.com/office/drawing/2016/5/10/chartex" xmlns:cx5="http://schemas.microsoft.com/office/drawing/2016/5/11/chartex" xmlns:cx6="http://schemas.microsoft.com/office/drawing/2016/5/12/chartex" xmlns:cx7="http://schemas.microsoft.com/office/drawing/2016/5/13/chartex" xmlns:cx8="http://schemas.microsoft.com/office/drawing/2016/5/14/chartex" xmlns:mc="http://schemas.openxmlformats.org/markup-compatibility/2006" xmlns:aink="http://schemas.microsoft.com/office/drawing/2016/ink" xmlns:am3d="http://schemas.microsoft.com/office/drawing/2017/model3d" xmlns:o="urn:schemas-microsoft-com:office:office" xmlns:r="http://schemas.openxmlformats.org/officeDocument/2006/relationships" xmlns:m="http://schemas.openxmlformats.org/officeDocument/2006/math" xmlns:v="urn:schemas-microsoft-com:vml" xmlns:wp14="http://schemas.microsoft.com/office/word/2010/wordprocessingDrawing" xmlns:wp="http://schemas.openxmlformats.org/drawingml/2006/wordprocessingDrawing" xmlns:w10="urn:schemas-microsoft-com:office:word" xmlns:w="http://schemas.openxmlformats.org/wordprocessingml/2006/main" xmlns:w14="http://schemas.microsoft.com/office/word/2010/wordml" xmlns:w15="http://schemas.microsoft.com/office/word/2012/wordml" xmlns:w16cid="http://schemas.microsoft.com/office/word/2016/wordml/cid" xmlns:w16se="http://schemas.microsoft.com/office/word/2015/wordml/symex" xmlns:wpg="http://schemas.microsoft.com/office/word/2010/wordprocessingGroup" xmlns:wpi="http://schemas.microsoft.com/office/word/2010/wordprocessingInk" xmlns:wne="http://schemas.microsoft.com/office/word/2006/wordml" xmlns:wps="http://schemas.microsoft.com/office/word/2010/wordprocessingShape" mc:Ignorable="w14 w15 w16se w16cid wp14">
-  <w:comment w:id="3" w:author="Matt Aiello-Lammens" w:date="2018-03-30T10:21:00Z" w:initials="MAL">
-    <w:p>
-      <w:pPr>
-        <w:pStyle w:val="CommentText"/>
-      </w:pPr>
-      <w:r>
-        <w:rPr>
-          <w:rStyle w:val="CommentReference"/>
-        </w:rPr>
-        <w:annotationRef/>
-      </w:r>
-      <w:r>
-        <w:t>Move to the discussion section.</w:t>
-      </w:r>
-    </w:p>
-  </w:comment>
-</w:comments>
-</file>
-
-<file path=word/commentsExtended.xml><?xml version="1.0" encoding="utf-8"?>
-<w15:commentsEx xmlns:wpc="http://schemas.microsoft.com/office/word/2010/wordprocessingCanvas" xmlns:cx="http://schemas.microsoft.com/office/drawing/2014/chartex" xmlns:cx1="http://schemas.microsoft.com/office/drawing/2015/9/8/chartex" xmlns:cx2="http://schemas.microsoft.com/office/drawing/2015/10/21/chartex" xmlns:cx3="http://schemas.microsoft.com/office/drawing/2016/5/9/chartex" xmlns:cx4="http://schemas.microsoft.com/office/drawing/2016/5/10/chartex" xmlns:cx5="http://schemas.microsoft.com/office/drawing/2016/5/11/chartex" xmlns:cx6="http://schemas.microsoft.com/office/drawing/2016/5/12/chartex" xmlns:cx7="http://schemas.microsoft.com/office/drawing/2016/5/13/chartex" xmlns:cx8="http://schemas.microsoft.com/office/drawing/2016/5/14/chartex" xmlns:mc="http://schemas.openxmlformats.org/markup-compatibility/2006" xmlns:aink="http://schemas.microsoft.com/office/drawing/2016/ink" xmlns:am3d="http://schemas.microsoft.com/office/drawing/2017/model3d" xmlns:o="urn:schemas-microsoft-com:office:office" xmlns:r="http://schemas.openxmlformats.org/officeDocument/2006/relationships" xmlns:m="http://schemas.openxmlformats.org/officeDocument/2006/math" xmlns:v="urn:schemas-microsoft-com:vml" xmlns:wp14="http://schemas.microsoft.com/office/word/2010/wordprocessingDrawing" xmlns:wp="http://schemas.openxmlformats.org/drawingml/2006/wordprocessingDrawing" xmlns:w10="urn:schemas-microsoft-com:office:word" xmlns:w="http://schemas.openxmlformats.org/wordprocessingml/2006/main" xmlns:w14="http://schemas.microsoft.com/office/word/2010/wordml" xmlns:w15="http://schemas.microsoft.com/office/word/2012/wordml" xmlns:w16cid="http://schemas.microsoft.com/office/word/2016/wordml/cid" xmlns:w16se="http://schemas.microsoft.com/office/word/2015/wordml/symex" xmlns:wpg="http://schemas.microsoft.com/office/word/2010/wordprocessingGroup" xmlns:wpi="http://schemas.microsoft.com/office/word/2010/wordprocessingInk" xmlns:wne="http://schemas.microsoft.com/office/word/2006/wordml" xmlns:wps="http://schemas.microsoft.com/office/word/2010/wordprocessingShape" mc:Ignorable="w14 w15 w16se w16cid wp14">
-  <w15:commentEx w15:paraId="3469CB15" w15:done="0"/>
-</w15:commentsEx>
-</file>
-
-<file path=word/commentsIds.xml><?xml version="1.0" encoding="utf-8"?>
-<w16cid:commentsIds xmlns:wpc="http://schemas.microsoft.com/office/word/2010/wordprocessingCanvas" xmlns:cx="http://schemas.microsoft.com/office/drawing/2014/chartex" xmlns:cx1="http://schemas.microsoft.com/office/drawing/2015/9/8/chartex" xmlns:cx2="http://schemas.microsoft.com/office/drawing/2015/10/21/chartex" xmlns:cx3="http://schemas.microsoft.com/office/drawing/2016/5/9/chartex" xmlns:cx4="http://schemas.microsoft.com/office/drawing/2016/5/10/chartex" xmlns:cx5="http://schemas.microsoft.com/office/drawing/2016/5/11/chartex" xmlns:cx6="http://schemas.microsoft.com/office/drawing/2016/5/12/chartex" xmlns:cx7="http://schemas.microsoft.com/office/drawing/2016/5/13/chartex" xmlns:cx8="http://schemas.microsoft.com/office/drawing/2016/5/14/chartex" xmlns:mc="http://schemas.openxmlformats.org/markup-compatibility/2006" xmlns:aink="http://schemas.microsoft.com/office/drawing/2016/ink" xmlns:am3d="http://schemas.microsoft.com/office/drawing/2017/model3d" xmlns:o="urn:schemas-microsoft-com:office:office" xmlns:r="http://schemas.openxmlformats.org/officeDocument/2006/relationships" xmlns:m="http://schemas.openxmlformats.org/officeDocument/2006/math" xmlns:v="urn:schemas-microsoft-com:vml" xmlns:wp14="http://schemas.microsoft.com/office/word/2010/wordprocessingDrawing" xmlns:wp="http://schemas.openxmlformats.org/drawingml/2006/wordprocessingDrawing" xmlns:w10="urn:schemas-microsoft-com:office:word" xmlns:w="http://schemas.openxmlformats.org/wordprocessingml/2006/main" xmlns:w14="http://schemas.microsoft.com/office/word/2010/wordml" xmlns:w15="http://schemas.microsoft.com/office/word/2012/wordml" xmlns:w16cid="http://schemas.microsoft.com/office/word/2016/wordml/cid" xmlns:w16se="http://schemas.microsoft.com/office/word/2015/wordml/symex" xmlns:wpg="http://schemas.microsoft.com/office/word/2010/wordprocessingGroup" xmlns:wpi="http://schemas.microsoft.com/office/word/2010/wordprocessingInk" xmlns:wne="http://schemas.microsoft.com/office/word/2006/wordml" xmlns:wps="http://schemas.microsoft.com/office/word/2010/wordprocessingShape" mc:Ignorable="w14 w15 w16se w16cid wp14">
-  <w16cid:commentId w16cid:paraId="3469CB15" w16cid:durableId="1E688E29"/>
-</w16cid:commentsIds>
 </file>
 
 <file path=word/numbering.xml><?xml version="1.0" encoding="utf-8"?>
@@ -19934,14 +20540,6 @@
 </w:numbering>
 </file>
 
-<file path=word/people.xml><?xml version="1.0" encoding="utf-8"?>
-<w15:people xmlns:wpc="http://schemas.microsoft.com/office/word/2010/wordprocessingCanvas" xmlns:cx="http://schemas.microsoft.com/office/drawing/2014/chartex" xmlns:cx1="http://schemas.microsoft.com/office/drawing/2015/9/8/chartex" xmlns:cx2="http://schemas.microsoft.com/office/drawing/2015/10/21/chartex" xmlns:cx3="http://schemas.microsoft.com/office/drawing/2016/5/9/chartex" xmlns:cx4="http://schemas.microsoft.com/office/drawing/2016/5/10/chartex" xmlns:cx5="http://schemas.microsoft.com/office/drawing/2016/5/11/chartex" xmlns:cx6="http://schemas.microsoft.com/office/drawing/2016/5/12/chartex" xmlns:cx7="http://schemas.microsoft.com/office/drawing/2016/5/13/chartex" xmlns:cx8="http://schemas.microsoft.com/office/drawing/2016/5/14/chartex" xmlns:mc="http://schemas.openxmlformats.org/markup-compatibility/2006" xmlns:aink="http://schemas.microsoft.com/office/drawing/2016/ink" xmlns:am3d="http://schemas.microsoft.com/office/drawing/2017/model3d" xmlns:o="urn:schemas-microsoft-com:office:office" xmlns:r="http://schemas.openxmlformats.org/officeDocument/2006/relationships" xmlns:m="http://schemas.openxmlformats.org/officeDocument/2006/math" xmlns:v="urn:schemas-microsoft-com:vml" xmlns:wp14="http://schemas.microsoft.com/office/word/2010/wordprocessingDrawing" xmlns:wp="http://schemas.openxmlformats.org/drawingml/2006/wordprocessingDrawing" xmlns:w10="urn:schemas-microsoft-com:office:word" xmlns:w="http://schemas.openxmlformats.org/wordprocessingml/2006/main" xmlns:w14="http://schemas.microsoft.com/office/word/2010/wordml" xmlns:w15="http://schemas.microsoft.com/office/word/2012/wordml" xmlns:w16cid="http://schemas.microsoft.com/office/word/2016/wordml/cid" xmlns:w16se="http://schemas.microsoft.com/office/word/2015/wordml/symex" xmlns:wpg="http://schemas.microsoft.com/office/word/2010/wordprocessingGroup" xmlns:wpi="http://schemas.microsoft.com/office/word/2010/wordprocessingInk" xmlns:wne="http://schemas.microsoft.com/office/word/2006/wordml" xmlns:wps="http://schemas.microsoft.com/office/word/2010/wordprocessingShape" mc:Ignorable="w14 w15 w16se w16cid wp14">
-  <w15:person w15:author="Matt Aiello-Lammens">
-    <w15:presenceInfo w15:providerId="None" w15:userId="Matt Aiello-Lammens"/>
-  </w15:person>
-</w15:people>
-</file>
-
 <file path=word/styles.xml><?xml version="1.0" encoding="utf-8"?>
 <w:styles xmlns:mc="http://schemas.openxmlformats.org/markup-compatibility/2006" xmlns:r="http://schemas.openxmlformats.org/officeDocument/2006/relationships" xmlns:w="http://schemas.openxmlformats.org/wordprocessingml/2006/main" xmlns:w14="http://schemas.microsoft.com/office/word/2010/wordml" xmlns:w15="http://schemas.microsoft.com/office/word/2012/wordml" xmlns:w16cid="http://schemas.microsoft.com/office/word/2016/wordml/cid" xmlns:w16se="http://schemas.microsoft.com/office/word/2015/wordml/symex" mc:Ignorable="w14 w15 w16se w16cid">
   <w:docDefaults>
@@ -19955,7 +20553,7 @@
     </w:rPrDefault>
     <w:pPrDefault/>
   </w:docDefaults>
-  <w:latentStyles w:defLockedState="0" w:defUIPriority="99" w:defSemiHidden="0" w:defUnhideWhenUsed="0" w:defQFormat="0" w:count="375">
+  <w:latentStyles w:defLockedState="0" w:defUIPriority="99" w:defSemiHidden="0" w:defUnhideWhenUsed="0" w:defQFormat="0" w:count="376">
     <w:lsdException w:name="Normal" w:uiPriority="0" w:qFormat="1"/>
     <w:lsdException w:name="heading 1" w:uiPriority="9" w:qFormat="1"/>
     <w:lsdException w:name="heading 2" w:semiHidden="1" w:uiPriority="9" w:unhideWhenUsed="1" w:qFormat="1"/>
@@ -20061,7 +20659,6 @@
     <w:lsdException w:name="HTML Sample" w:semiHidden="1" w:unhideWhenUsed="1"/>
     <w:lsdException w:name="HTML Typewriter" w:semiHidden="1" w:unhideWhenUsed="1"/>
     <w:lsdException w:name="HTML Variable" w:semiHidden="1" w:unhideWhenUsed="1"/>
-    <w:lsdException w:name="Normal Table" w:semiHidden="1" w:unhideWhenUsed="1"/>
     <w:lsdException w:name="annotation subject" w:semiHidden="1" w:unhideWhenUsed="1"/>
     <w:lsdException w:name="No List" w:semiHidden="1" w:unhideWhenUsed="1"/>
     <w:lsdException w:name="Outline List 1" w:semiHidden="1" w:unhideWhenUsed="1"/>
@@ -20108,10 +20705,8 @@
     <w:lsdException w:name="Table Subtle 2" w:semiHidden="1" w:unhideWhenUsed="1"/>
     <w:lsdException w:name="Table Web 1" w:semiHidden="1" w:unhideWhenUsed="1"/>
     <w:lsdException w:name="Table Web 2" w:semiHidden="1" w:unhideWhenUsed="1"/>
-    <w:lsdException w:name="Table Web 3" w:semiHidden="1" w:unhideWhenUsed="1"/>
     <w:lsdException w:name="Balloon Text" w:semiHidden="1" w:unhideWhenUsed="1"/>
     <w:lsdException w:name="Table Grid" w:uiPriority="59"/>
-    <w:lsdException w:name="Table Theme" w:semiHidden="1" w:unhideWhenUsed="1"/>
     <w:lsdException w:name="Placeholder Text" w:semiHidden="1"/>
     <w:lsdException w:name="No Spacing" w:uiPriority="1" w:qFormat="1"/>
     <w:lsdException w:name="Light Shading" w:uiPriority="60"/>
@@ -20329,6 +20924,7 @@
     <w:lsdException w:name="List Table 7 Colorful Accent 6" w:uiPriority="52"/>
     <w:lsdException w:name="Mention" w:semiHidden="1" w:unhideWhenUsed="1"/>
     <w:lsdException w:name="Smart Hyperlink" w:semiHidden="1" w:unhideWhenUsed="1"/>
+    <w:lsdException w:name="Smart Link" w:semiHidden="1" w:unhideWhenUsed="1"/>
   </w:latentStyles>
   <w:style w:type="paragraph" w:default="1" w:styleId="Normal">
     <w:name w:val="Normal"/>
@@ -20922,7 +21518,7 @@
 </file>
 
 <file path=customXml/itemProps1.xml><?xml version="1.0" encoding="utf-8"?>
-<ds:datastoreItem xmlns:ds="http://schemas.openxmlformats.org/officeDocument/2006/customXml" ds:itemID="{3846BCE2-820B-2545-94B9-03A35C85E1AB}">
+<ds:datastoreItem xmlns:ds="http://schemas.openxmlformats.org/officeDocument/2006/customXml" ds:itemID="{7B46E07A-5CA4-B14B-9391-2F0897ABDA52}">
   <ds:schemaRefs>
     <ds:schemaRef ds:uri="http://schemas.openxmlformats.org/officeDocument/2006/bibliography"/>
   </ds:schemaRefs>

</xml_diff>

<commit_message>
Added null model approach to methods section.
</commit_message>
<xml_diff>
--- a/manuscript/submit-2/Aiello-Lammens-Reconstructing-F-alnus-spread-Sub-2.docx
+++ b/manuscript/submit-2/Aiello-Lammens-Reconstructing-F-alnus-spread-Sub-2.docx
@@ -3212,13 +3212,31 @@
         <w:rPr>
           <w:rFonts w:ascii="Times New Roman" w:hAnsi="Times New Roman" w:cs="Times New Roman"/>
         </w:rPr>
-        <w:t xml:space="preserve">all, which </w:t>
-      </w:r>
-      <w:r>
-        <w:rPr>
-          <w:rFonts w:ascii="Times New Roman" w:hAnsi="Times New Roman" w:cs="Times New Roman"/>
-        </w:rPr>
-        <w:t xml:space="preserve">contain </w:t>
+        <w:t xml:space="preserve">all, </w:t>
+      </w:r>
+      <w:r>
+        <w:rPr>
+          <w:rFonts w:ascii="Times New Roman" w:hAnsi="Times New Roman" w:cs="Times New Roman"/>
+        </w:rPr>
+        <w:t>each</w:t>
+      </w:r>
+      <w:r>
+        <w:rPr>
+          <w:rFonts w:ascii="Times New Roman" w:hAnsi="Times New Roman" w:cs="Times New Roman"/>
+        </w:rPr>
+        <w:t xml:space="preserve"> </w:t>
+      </w:r>
+      <w:r>
+        <w:rPr>
+          <w:rFonts w:ascii="Times New Roman" w:hAnsi="Times New Roman" w:cs="Times New Roman"/>
+        </w:rPr>
+        <w:t>with</w:t>
+      </w:r>
+      <w:r>
+        <w:rPr>
+          <w:rFonts w:ascii="Times New Roman" w:hAnsi="Times New Roman" w:cs="Times New Roman"/>
+        </w:rPr>
+        <w:t xml:space="preserve"> </w:t>
       </w:r>
       <w:r>
         <w:rPr>
@@ -3497,7 +3515,25 @@
         <w:rPr>
           <w:rFonts w:ascii="Times New Roman" w:hAnsi="Times New Roman" w:cs="Times New Roman"/>
         </w:rPr>
-        <w:t xml:space="preserve"> by 1) searching on-line</w:t>
+        <w:t xml:space="preserve"> by </w:t>
+      </w:r>
+      <w:r>
+        <w:rPr>
+          <w:rFonts w:ascii="Times New Roman" w:hAnsi="Times New Roman" w:cs="Times New Roman"/>
+        </w:rPr>
+        <w:t>requesting record information from herbaria curators and collection managers</w:t>
+      </w:r>
+      <w:r>
+        <w:rPr>
+          <w:rFonts w:ascii="Times New Roman" w:hAnsi="Times New Roman" w:cs="Times New Roman"/>
+        </w:rPr>
+        <w:t xml:space="preserve"> and </w:t>
+      </w:r>
+      <w:r>
+        <w:rPr>
+          <w:rFonts w:ascii="Times New Roman" w:hAnsi="Times New Roman" w:cs="Times New Roman"/>
+        </w:rPr>
+        <w:t>searching on-line</w:t>
       </w:r>
       <w:r>
         <w:rPr>
@@ -3509,25 +3545,25 @@
         <w:rPr>
           <w:rFonts w:ascii="Times New Roman" w:hAnsi="Times New Roman" w:cs="Times New Roman"/>
         </w:rPr>
-        <w:t xml:space="preserve"> databases, 2) requesting record information from curators and collection managers of </w:t>
-      </w:r>
-      <w:r>
-        <w:rPr>
-          <w:rFonts w:ascii="Times New Roman" w:hAnsi="Times New Roman" w:cs="Times New Roman"/>
-        </w:rPr>
-        <w:t>multiple</w:t>
-      </w:r>
-      <w:r>
-        <w:rPr>
-          <w:rFonts w:ascii="Times New Roman" w:hAnsi="Times New Roman" w:cs="Times New Roman"/>
-        </w:rPr>
-        <w:t xml:space="preserve"> herbaria, 3) searching the Global Biodiversity Information Facility (GBIF), and 4) </w:t>
-      </w:r>
-      <w:r>
-        <w:rPr>
-          <w:rFonts w:ascii="Times New Roman" w:hAnsi="Times New Roman" w:cs="Times New Roman"/>
-        </w:rPr>
-        <w:t xml:space="preserve">searching the scientific </w:t>
+        <w:t xml:space="preserve"> databases, </w:t>
+      </w:r>
+      <w:r>
+        <w:rPr>
+          <w:rFonts w:ascii="Times New Roman" w:hAnsi="Times New Roman" w:cs="Times New Roman"/>
+        </w:rPr>
+        <w:t>on-line biodiversity databases</w:t>
+      </w:r>
+      <w:r>
+        <w:rPr>
+          <w:rFonts w:ascii="Times New Roman" w:hAnsi="Times New Roman" w:cs="Times New Roman"/>
+        </w:rPr>
+        <w:t xml:space="preserve">, and </w:t>
+      </w:r>
+      <w:r>
+        <w:rPr>
+          <w:rFonts w:ascii="Times New Roman" w:hAnsi="Times New Roman" w:cs="Times New Roman"/>
+        </w:rPr>
+        <w:t xml:space="preserve">the scientific </w:t>
       </w:r>
       <w:r>
         <w:rPr>
@@ -3674,7 +3710,25 @@
         <w:rPr>
           <w:rFonts w:ascii="Times New Roman" w:hAnsi="Times New Roman" w:cs="Times New Roman"/>
         </w:rPr>
-        <w:t xml:space="preserve"> GBIF, the Canada Biodiversity Information Facility (CBIF), and the Invasive Plant Atlas of New England (IPANE)</w:t>
+        <w:t xml:space="preserve"> </w:t>
+      </w:r>
+      <w:r>
+        <w:rPr>
+          <w:rFonts w:ascii="Times New Roman" w:hAnsi="Times New Roman" w:cs="Times New Roman"/>
+        </w:rPr>
+        <w:t xml:space="preserve">the </w:t>
+      </w:r>
+      <w:r>
+        <w:rPr>
+          <w:rFonts w:ascii="Times New Roman" w:hAnsi="Times New Roman" w:cs="Times New Roman"/>
+        </w:rPr>
+        <w:t>Global Biodiversity Information Facility (GBIF)</w:t>
+      </w:r>
+      <w:r>
+        <w:rPr>
+          <w:rFonts w:ascii="Times New Roman" w:hAnsi="Times New Roman" w:cs="Times New Roman"/>
+        </w:rPr>
+        <w:t>, the Canada Biodiversity Information Facility (CBIF), and the Invasive Plant Atlas of New England (IPANE)</w:t>
       </w:r>
       <w:r>
         <w:rPr>
@@ -3748,14 +3802,14 @@
         <w:rPr>
           <w:rFonts w:ascii="Times New Roman" w:hAnsi="Times New Roman" w:cs="Times New Roman"/>
         </w:rPr>
-        <w:t xml:space="preserve">Similarly, I </w:t>
+        <w:t xml:space="preserve">Similarly, I excluded any </w:t>
       </w:r>
       <w:r>
         <w:rPr>
           <w:rFonts w:ascii="Times New Roman" w:hAnsi="Times New Roman" w:cs="Times New Roman"/>
         </w:rPr>
         <w:lastRenderedPageBreak/>
-        <w:t xml:space="preserve">excluded any presences from the literature search corresponding with herbarium specimens. </w:t>
+        <w:t xml:space="preserve">presences from the literature search corresponding with herbarium specimens. </w:t>
       </w:r>
       <w:r>
         <w:rPr>
@@ -4051,7 +4105,19 @@
         <w:rPr>
           <w:rFonts w:ascii="Times New Roman" w:hAnsi="Times New Roman" w:cs="Times New Roman"/>
         </w:rPr>
-        <w:t xml:space="preserve">Trends in the number of records added to an herbarium through time </w:t>
+        <w:t>Trends in the number of records added to herbari</w:t>
+      </w:r>
+      <w:r>
+        <w:rPr>
+          <w:rFonts w:ascii="Times New Roman" w:hAnsi="Times New Roman" w:cs="Times New Roman"/>
+        </w:rPr>
+        <w:t>a</w:t>
+      </w:r>
+      <w:r>
+        <w:rPr>
+          <w:rFonts w:ascii="Times New Roman" w:hAnsi="Times New Roman" w:cs="Times New Roman"/>
+        </w:rPr>
+        <w:t xml:space="preserve"> through time </w:t>
       </w:r>
       <w:r>
         <w:rPr>
@@ -4175,7 +4241,19 @@
         <w:rPr>
           <w:rFonts w:ascii="Times New Roman" w:hAnsi="Times New Roman" w:cs="Times New Roman"/>
         </w:rPr>
-        <w:t xml:space="preserve"> to these data, and used a likelihood ratio test to determine the best-fit model. I calculated an annual rate of growth for the cumulative number of presence records by dividing the cumulative number of records at year </w:t>
+        <w:t xml:space="preserve"> to these data, and used a likelihood ratio test to determine the best-fit model. </w:t>
+      </w:r>
+      <w:r>
+        <w:rPr>
+          <w:rFonts w:ascii="Times New Roman" w:hAnsi="Times New Roman" w:cs="Times New Roman"/>
+        </w:rPr>
+        <w:t xml:space="preserve">This comparison allows for a test of deviations from linearity. </w:t>
+      </w:r>
+      <w:r>
+        <w:rPr>
+          <w:rFonts w:ascii="Times New Roman" w:hAnsi="Times New Roman" w:cs="Times New Roman"/>
+        </w:rPr>
+        <w:t xml:space="preserve">I calculated an annual rate of growth for the cumulative number of presence records by dividing the cumulative number of records at year </w:t>
       </w:r>
       <w:r>
         <w:rPr>
@@ -4263,6 +4341,7 @@
           <w:rFonts w:ascii="Times New Roman" w:hAnsi="Times New Roman" w:cs="Times New Roman"/>
           <w:caps/>
         </w:rPr>
+        <w:lastRenderedPageBreak/>
         <w:t>Area of occupancy through time</w:t>
       </w:r>
       <w:r>
@@ -4376,14 +4455,7 @@
         <w:rPr>
           <w:rFonts w:ascii="Times New Roman" w:hAnsi="Times New Roman" w:cs="Times New Roman"/>
         </w:rPr>
-        <w:t xml:space="preserve">in area) onto a </w:t>
-      </w:r>
-      <w:r>
-        <w:rPr>
-          <w:rFonts w:ascii="Times New Roman" w:hAnsi="Times New Roman" w:cs="Times New Roman"/>
-        </w:rPr>
-        <w:lastRenderedPageBreak/>
-        <w:t>map of presence locations. The grid was constructed using</w:t>
+        <w:t>in area) onto a map of presence locations. The grid was constructed using</w:t>
       </w:r>
       <w:r>
         <w:rPr>
@@ -4506,7 +4578,7 @@
         <w:rPr>
           <w:rFonts w:ascii="Times New Roman" w:hAnsi="Times New Roman" w:cs="Times New Roman"/>
         </w:rPr>
-        <w:t>P</w:t>
+        <w:t>Each p</w:t>
       </w:r>
       <w:r>
         <w:rPr>
@@ -4518,7 +4590,43 @@
         <w:rPr>
           <w:rFonts w:ascii="Times New Roman" w:hAnsi="Times New Roman" w:cs="Times New Roman"/>
         </w:rPr>
-        <w:t>record</w:t>
+        <w:t xml:space="preserve">record </w:t>
+      </w:r>
+      <w:r>
+        <w:rPr>
+          <w:rFonts w:ascii="Times New Roman" w:hAnsi="Times New Roman" w:cs="Times New Roman"/>
+        </w:rPr>
+        <w:t>were</w:t>
+      </w:r>
+      <w:r>
+        <w:rPr>
+          <w:rFonts w:ascii="Times New Roman" w:hAnsi="Times New Roman" w:cs="Times New Roman"/>
+        </w:rPr>
+        <w:t xml:space="preserve"> assigned to </w:t>
+      </w:r>
+      <w:r>
+        <w:rPr>
+          <w:rFonts w:ascii="Times New Roman" w:hAnsi="Times New Roman" w:cs="Times New Roman"/>
+        </w:rPr>
+        <w:t>a</w:t>
+      </w:r>
+      <w:r>
+        <w:rPr>
+          <w:rFonts w:ascii="Times New Roman" w:hAnsi="Times New Roman" w:cs="Times New Roman"/>
+        </w:rPr>
+        <w:t xml:space="preserve"> grid cell based on </w:t>
+      </w:r>
+      <w:r>
+        <w:rPr>
+          <w:rFonts w:ascii="Times New Roman" w:hAnsi="Times New Roman" w:cs="Times New Roman"/>
+        </w:rPr>
+        <w:t>their</w:t>
+      </w:r>
+      <w:r>
+        <w:rPr>
+          <w:rFonts w:ascii="Times New Roman" w:hAnsi="Times New Roman" w:cs="Times New Roman"/>
+        </w:rPr>
+        <w:t xml:space="preserve"> latitude and longitude value</w:t>
       </w:r>
       <w:r>
         <w:rPr>
@@ -4530,69 +4638,7 @@
         <w:rPr>
           <w:rFonts w:ascii="Times New Roman" w:hAnsi="Times New Roman" w:cs="Times New Roman"/>
         </w:rPr>
-        <w:t xml:space="preserve"> </w:t>
-      </w:r>
-      <w:r>
-        <w:rPr>
-          <w:rFonts w:ascii="Times New Roman" w:hAnsi="Times New Roman" w:cs="Times New Roman"/>
-        </w:rPr>
-        <w:t>were</w:t>
-      </w:r>
-      <w:r>
-        <w:rPr>
-          <w:rFonts w:ascii="Times New Roman" w:hAnsi="Times New Roman" w:cs="Times New Roman"/>
-        </w:rPr>
-        <w:t xml:space="preserve"> assigned to </w:t>
-      </w:r>
-      <w:r>
-        <w:rPr>
-          <w:rFonts w:ascii="Times New Roman" w:hAnsi="Times New Roman" w:cs="Times New Roman"/>
-        </w:rPr>
-        <w:t>a</w:t>
-      </w:r>
-      <w:r>
-        <w:rPr>
-          <w:rFonts w:ascii="Times New Roman" w:hAnsi="Times New Roman" w:cs="Times New Roman"/>
-        </w:rPr>
-        <w:t xml:space="preserve"> grid cell based on </w:t>
-      </w:r>
-      <w:r>
-        <w:rPr>
-          <w:rFonts w:ascii="Times New Roman" w:hAnsi="Times New Roman" w:cs="Times New Roman"/>
-        </w:rPr>
-        <w:t>their</w:t>
-      </w:r>
-      <w:r>
-        <w:rPr>
-          <w:rFonts w:ascii="Times New Roman" w:hAnsi="Times New Roman" w:cs="Times New Roman"/>
-        </w:rPr>
-        <w:t xml:space="preserve"> latitude and longitude </w:t>
-      </w:r>
-      <w:proofErr w:type="spellStart"/>
-      <w:r>
-        <w:rPr>
-          <w:rFonts w:ascii="Times New Roman" w:hAnsi="Times New Roman" w:cs="Times New Roman"/>
-        </w:rPr>
-        <w:t>value</w:t>
-      </w:r>
-      <w:r>
-        <w:rPr>
-          <w:rFonts w:ascii="Times New Roman" w:hAnsi="Times New Roman" w:cs="Times New Roman"/>
-        </w:rPr>
-        <w:t>s</w:t>
-      </w:r>
-      <w:r>
-        <w:rPr>
-          <w:rFonts w:ascii="Times New Roman" w:hAnsi="Times New Roman" w:cs="Times New Roman"/>
-        </w:rPr>
-        <w:t>.</w:t>
-      </w:r>
-      <w:proofErr w:type="spellEnd"/>
-      <w:r>
-        <w:rPr>
-          <w:rFonts w:ascii="Times New Roman" w:hAnsi="Times New Roman" w:cs="Times New Roman"/>
-        </w:rPr>
-        <w:t xml:space="preserve"> If a grid cell contained at least one </w:t>
+        <w:t xml:space="preserve">. If a grid cell contained at least one </w:t>
       </w:r>
       <w:r>
         <w:rPr>
@@ -5068,7 +5114,6 @@
           <w:rFonts w:ascii="Times New Roman" w:hAnsi="Times New Roman" w:cs="Times New Roman"/>
           <w:caps/>
         </w:rPr>
-        <w:lastRenderedPageBreak/>
         <w:t>Accounting for unequal sampling effort in time and space</w:t>
       </w:r>
       <w:r>
@@ -5553,7 +5598,7 @@
         <w:rPr>
           <w:rFonts w:ascii="Times New Roman" w:hAnsi="Times New Roman" w:cs="Times New Roman"/>
         </w:rPr>
-        <w:t>with similar habitat requirements as, and often observed with,</w:t>
+        <w:t>with similar habitat requirements as</w:t>
       </w:r>
       <w:r>
         <w:rPr>
@@ -5577,6 +5622,12 @@
         <w:t>alnus</w:t>
       </w:r>
       <w:proofErr w:type="spellEnd"/>
+      <w:r>
+        <w:rPr>
+          <w:rFonts w:ascii="Times New Roman" w:hAnsi="Times New Roman" w:cs="Times New Roman"/>
+        </w:rPr>
+        <w:t>, with which it often co-occurs</w:t>
+      </w:r>
       <w:r>
         <w:rPr>
           <w:rFonts w:ascii="Times New Roman" w:hAnsi="Times New Roman" w:cs="Times New Roman"/>
@@ -5809,7 +5860,14 @@
         <w:rPr>
           <w:rFonts w:ascii="Times New Roman" w:hAnsi="Times New Roman" w:cs="Times New Roman"/>
         </w:rPr>
-        <w:t>They compared trends in area of occupancy through time by dividing the cumulative number of occupied 10</w:t>
+        <w:t xml:space="preserve">They compared trends in area of </w:t>
+      </w:r>
+      <w:r>
+        <w:rPr>
+          <w:rFonts w:ascii="Times New Roman" w:hAnsi="Times New Roman" w:cs="Times New Roman"/>
+        </w:rPr>
+        <w:lastRenderedPageBreak/>
+        <w:t>occupancy through time by dividing the cumulative number of occupied 10</w:t>
       </w:r>
       <w:r>
         <w:rPr>
@@ -5821,14 +5879,7 @@
         <w:rPr>
           <w:rFonts w:ascii="Times New Roman" w:hAnsi="Times New Roman" w:cs="Times New Roman"/>
         </w:rPr>
-        <w:t xml:space="preserve">x10 km grid </w:t>
-      </w:r>
-      <w:r>
-        <w:rPr>
-          <w:rFonts w:ascii="Times New Roman" w:hAnsi="Times New Roman" w:cs="Times New Roman"/>
-        </w:rPr>
-        <w:lastRenderedPageBreak/>
-        <w:t xml:space="preserve">cells for each non-native plant by the cumulative number of cells occupied by a group of five native species, yielding a proportion of non-native to native occupied cells for each year of their study period. </w:t>
+        <w:t xml:space="preserve">x10 km grid cells for each non-native plant by the cumulative number of cells occupied by a group of five native species, yielding a proportion of non-native to native occupied cells for each year of their study period. </w:t>
       </w:r>
       <w:r>
         <w:rPr>
@@ -6242,7 +6293,14 @@
         <w:rPr>
           <w:rFonts w:ascii="Times New Roman" w:hAnsi="Times New Roman" w:cs="Times New Roman"/>
         </w:rPr>
-        <w:t xml:space="preserve"> and these locations were not always </w:t>
+        <w:t xml:space="preserve"> and these locations were </w:t>
+      </w:r>
+      <w:r>
+        <w:rPr>
+          <w:rFonts w:ascii="Times New Roman" w:hAnsi="Times New Roman" w:cs="Times New Roman"/>
+        </w:rPr>
+        <w:lastRenderedPageBreak/>
+        <w:t xml:space="preserve">not always </w:t>
       </w:r>
       <w:r>
         <w:rPr>
@@ -6260,14 +6318,7 @@
         <w:rPr>
           <w:rFonts w:ascii="Times New Roman" w:hAnsi="Times New Roman" w:cs="Times New Roman"/>
         </w:rPr>
-        <w:t xml:space="preserve">including these </w:t>
-      </w:r>
-      <w:r>
-        <w:rPr>
-          <w:rFonts w:ascii="Times New Roman" w:hAnsi="Times New Roman" w:cs="Times New Roman"/>
-        </w:rPr>
-        <w:lastRenderedPageBreak/>
-        <w:t xml:space="preserve">records </w:t>
+        <w:t xml:space="preserve">including these records </w:t>
       </w:r>
       <w:r>
         <w:rPr>
@@ -6628,6 +6679,7 @@
           <w:rFonts w:ascii="Times New Roman" w:hAnsi="Times New Roman" w:cs="Times New Roman"/>
           <w:caps/>
         </w:rPr>
+        <w:lastRenderedPageBreak/>
         <w:t>Comparison of number of records through time</w:t>
       </w:r>
       <w:r>
@@ -6647,14 +6699,7 @@
         <w:rPr>
           <w:rFonts w:ascii="Times New Roman" w:hAnsi="Times New Roman" w:cs="Times New Roman"/>
         </w:rPr>
-        <w:t xml:space="preserve"> compared trends in the cumulative </w:t>
-      </w:r>
-      <w:r>
-        <w:rPr>
-          <w:rFonts w:ascii="Times New Roman" w:hAnsi="Times New Roman" w:cs="Times New Roman"/>
-        </w:rPr>
-        <w:lastRenderedPageBreak/>
-        <w:t xml:space="preserve">number of records through time. For each year of the study period, I divided the cumulative number of </w:t>
+        <w:t xml:space="preserve"> compared trends in the cumulative number of records through time. For each year of the study period, I divided the cumulative number of </w:t>
       </w:r>
       <w:r>
         <w:rPr>
@@ -6819,16 +6864,119 @@
         <w:spacing w:line="480" w:lineRule="auto"/>
         <w:rPr>
           <w:rFonts w:ascii="Times New Roman" w:hAnsi="Times New Roman" w:cs="Times New Roman"/>
+          <w:iCs/>
+        </w:rPr>
+      </w:pPr>
+      <w:r>
+        <w:rPr>
+          <w:rFonts w:ascii="Times New Roman" w:hAnsi="Times New Roman" w:cs="Times New Roman"/>
+          <w:highlight w:val="yellow"/>
+        </w:rPr>
+        <w:t>NULL MODEL.</w:t>
+      </w:r>
+      <w:r>
+        <w:rPr>
+          <w:rFonts w:ascii="Times New Roman" w:hAnsi="Times New Roman" w:cs="Times New Roman"/>
+        </w:rPr>
+        <w:t xml:space="preserve"> Because herbarium collections are relatively sparse during most of the 19</w:t>
+      </w:r>
+      <w:r>
+        <w:rPr>
+          <w:rFonts w:ascii="Times New Roman" w:hAnsi="Times New Roman" w:cs="Times New Roman"/>
+          <w:vertAlign w:val="superscript"/>
+        </w:rPr>
+        <w:t>th</w:t>
+      </w:r>
+      <w:r>
+        <w:rPr>
+          <w:rFonts w:ascii="Times New Roman" w:hAnsi="Times New Roman" w:cs="Times New Roman"/>
+        </w:rPr>
+        <w:t xml:space="preserve"> century, when </w:t>
+      </w:r>
+      <w:r>
+        <w:rPr>
+          <w:rFonts w:ascii="Times New Roman" w:hAnsi="Times New Roman" w:cs="Times New Roman"/>
+          <w:i/>
+          <w:iCs/>
+        </w:rPr>
+        <w:t xml:space="preserve">F. </w:t>
+      </w:r>
+      <w:proofErr w:type="spellStart"/>
+      <w:r>
+        <w:rPr>
+          <w:rFonts w:ascii="Times New Roman" w:hAnsi="Times New Roman" w:cs="Times New Roman"/>
+          <w:i/>
+          <w:iCs/>
+        </w:rPr>
+        <w:t>alnus</w:t>
+      </w:r>
+      <w:proofErr w:type="spellEnd"/>
+      <w:r>
+        <w:rPr>
+          <w:rFonts w:ascii="Times New Roman" w:hAnsi="Times New Roman" w:cs="Times New Roman"/>
+          <w:i/>
+          <w:iCs/>
+        </w:rPr>
+        <w:t xml:space="preserve"> </w:t>
+      </w:r>
+      <w:r>
+        <w:rPr>
+          <w:rFonts w:ascii="Times New Roman" w:hAnsi="Times New Roman" w:cs="Times New Roman"/>
+          <w:iCs/>
+        </w:rPr>
+        <w:t>was introduced, it is difficult to be confident that patterns of the spatial spread of a species are not simply the results of increase collection effort. A null model analysis approach could help address this (</w:t>
+      </w:r>
+      <w:proofErr w:type="spellStart"/>
+      <w:r>
+        <w:rPr>
+          <w:rFonts w:ascii="Times New Roman" w:hAnsi="Times New Roman" w:cs="Times New Roman"/>
+          <w:i/>
+          <w:iCs/>
+        </w:rPr>
+        <w:t>sensu</w:t>
+      </w:r>
+      <w:proofErr w:type="spellEnd"/>
+      <w:r>
+        <w:rPr>
+          <w:rFonts w:ascii="Times New Roman" w:hAnsi="Times New Roman" w:cs="Times New Roman"/>
+          <w:iCs/>
+        </w:rPr>
+        <w:t xml:space="preserve"> </w:t>
+      </w:r>
+      <w:proofErr w:type="spellStart"/>
+      <w:r>
+        <w:rPr>
+          <w:rFonts w:ascii="Times New Roman" w:hAnsi="Times New Roman" w:cs="Times New Roman"/>
+          <w:iCs/>
+        </w:rPr>
+        <w:t>Aikio</w:t>
+      </w:r>
+      <w:proofErr w:type="spellEnd"/>
+      <w:r>
+        <w:rPr>
+          <w:rFonts w:ascii="Times New Roman" w:hAnsi="Times New Roman" w:cs="Times New Roman"/>
+          <w:iCs/>
+        </w:rPr>
+        <w:t xml:space="preserve"> 2010 or 2012 (the other 2010 paper)). </w:t>
+      </w:r>
+    </w:p>
+    <w:p>
+      <w:pPr>
+        <w:spacing w:line="480" w:lineRule="auto"/>
+        <w:rPr>
+          <w:rFonts w:ascii="Times New Roman" w:hAnsi="Times New Roman" w:cs="Times New Roman"/>
           <w:b/>
         </w:rPr>
       </w:pPr>
       <w:r>
         <w:rPr>
           <w:rFonts w:ascii="Times New Roman" w:hAnsi="Times New Roman" w:cs="Times New Roman"/>
-          <w:highlight w:val="yellow"/>
-        </w:rPr>
-        <w:t>NULL MODEL.</w:t>
-      </w:r>
+          <w:iCs/>
+        </w:rPr>
+        <w:t>Shuffle space and time.</w:t>
+      </w:r>
+      <w:bookmarkStart w:id="2" w:name="_GoBack"/>
+      <w:bookmarkEnd w:id="2"/>
       <w:r>
         <w:rPr>
           <w:rFonts w:ascii="Times New Roman" w:hAnsi="Times New Roman" w:cs="Times New Roman"/>
@@ -11684,8 +11832,6 @@
           <w:color w:val="000000" w:themeColor="text1"/>
         </w:rPr>
       </w:pPr>
-      <w:bookmarkStart w:id="2" w:name="_GoBack"/>
-      <w:bookmarkEnd w:id="2"/>
       <w:r>
         <w:rPr>
           <w:rFonts w:ascii="Times New Roman" w:hAnsi="Times New Roman" w:cs="Times New Roman"/>
@@ -12793,7 +12939,37 @@
           <w:rFonts w:ascii="Times New Roman" w:hAnsi="Times New Roman" w:cs="Times New Roman"/>
           <w:color w:val="000000" w:themeColor="text1"/>
         </w:rPr>
-        <w:t xml:space="preserve"> from the landscape, due to anthropogenic influences may have a substantial effect on the spread of </w:t>
+        <w:t xml:space="preserve"> from the landscape, due to anthropogenic influences </w:t>
+      </w:r>
+      <w:proofErr w:type="spellStart"/>
+      <w:r>
+        <w:rPr>
+          <w:rFonts w:ascii="Times New Roman" w:hAnsi="Times New Roman" w:cs="Times New Roman"/>
+          <w:color w:val="000000" w:themeColor="text1"/>
+        </w:rPr>
+        <w:t>m</w:t>
+      </w:r>
+      <w:r>
+        <w:rPr>
+          <w:rFonts w:ascii="Times New Roman" w:hAnsi="Times New Roman" w:cs="Times New Roman"/>
+          <w:color w:val="000000" w:themeColor="text1"/>
+        </w:rPr>
+        <w:t>k</w:t>
+      </w:r>
+      <w:r>
+        <w:rPr>
+          <w:rFonts w:ascii="Times New Roman" w:hAnsi="Times New Roman" w:cs="Times New Roman"/>
+          <w:color w:val="000000" w:themeColor="text1"/>
+        </w:rPr>
+        <w:t>ay</w:t>
+      </w:r>
+      <w:proofErr w:type="spellEnd"/>
+      <w:r>
+        <w:rPr>
+          <w:rFonts w:ascii="Times New Roman" w:hAnsi="Times New Roman" w:cs="Times New Roman"/>
+          <w:color w:val="000000" w:themeColor="text1"/>
+        </w:rPr>
+        <w:t xml:space="preserve"> have a substantial effect on the spread of </w:t>
       </w:r>
       <w:r>
         <w:rPr>
@@ -21973,7 +22149,7 @@
 </file>
 
 <file path=customXml/itemProps1.xml><?xml version="1.0" encoding="utf-8"?>
-<ds:datastoreItem xmlns:ds="http://schemas.openxmlformats.org/officeDocument/2006/customXml" ds:itemID="{D7DD0E7A-0938-C449-9B27-A5D84E2EF30D}">
+<ds:datastoreItem xmlns:ds="http://schemas.openxmlformats.org/officeDocument/2006/customXml" ds:itemID="{EB6068A2-0799-F043-8F70-74BEEB0CD50D}">
   <ds:schemaRefs>
     <ds:schemaRef ds:uri="http://schemas.openxmlformats.org/officeDocument/2006/bibliography"/>
   </ds:schemaRefs>

</xml_diff>

<commit_message>
More revisions to the dicussion section - still trying to cut it down!
</commit_message>
<xml_diff>
--- a/manuscript/submit-2/Aiello-Lammens-Reconstructing-F-alnus-spread-Sub-2.docx
+++ b/manuscript/submit-2/Aiello-Lammens-Reconstructing-F-alnus-spread-Sub-2.docx
@@ -1516,7 +1516,23 @@
           <w:noProof/>
           <w:color w:val="000000" w:themeColor="text1"/>
         </w:rPr>
-        <w:t>et al. 2010)</w:t>
+        <w:t>et al. 2010</w:t>
+      </w:r>
+      <w:r>
+        <w:rPr>
+          <w:rFonts w:ascii="Times New Roman" w:hAnsi="Times New Roman" w:cs="Times New Roman"/>
+          <w:noProof/>
+          <w:color w:val="000000" w:themeColor="text1"/>
+        </w:rPr>
+        <w:t>a</w:t>
+      </w:r>
+      <w:r>
+        <w:rPr>
+          <w:rFonts w:ascii="Times New Roman" w:hAnsi="Times New Roman" w:cs="Times New Roman"/>
+          <w:noProof/>
+          <w:color w:val="000000" w:themeColor="text1"/>
+        </w:rPr>
+        <w:t>)</w:t>
       </w:r>
       <w:r>
         <w:rPr>
@@ -1782,6 +1798,14 @@
           <w:noProof/>
           <w:color w:val="000000" w:themeColor="text1"/>
         </w:rPr>
+        <w:t>a</w:t>
+      </w:r>
+      <w:r>
+        <w:rPr>
+          <w:rFonts w:ascii="Times New Roman" w:hAnsi="Times New Roman" w:cs="Times New Roman"/>
+          <w:noProof/>
+          <w:color w:val="000000" w:themeColor="text1"/>
+        </w:rPr>
         <w:t>,</w:t>
       </w:r>
       <w:r>
@@ -2480,7 +2504,23 @@
           <w:noProof/>
           <w:color w:val="000000" w:themeColor="text1"/>
         </w:rPr>
-        <w:t xml:space="preserve"> et al. 2010, Delisle et al. 2003)</w:t>
+        <w:t xml:space="preserve"> et al. 2010</w:t>
+      </w:r>
+      <w:r>
+        <w:rPr>
+          <w:rFonts w:ascii="Times New Roman" w:hAnsi="Times New Roman" w:cs="Times New Roman"/>
+          <w:noProof/>
+          <w:color w:val="000000" w:themeColor="text1"/>
+        </w:rPr>
+        <w:t>a</w:t>
+      </w:r>
+      <w:r>
+        <w:rPr>
+          <w:rFonts w:ascii="Times New Roman" w:hAnsi="Times New Roman" w:cs="Times New Roman"/>
+          <w:noProof/>
+          <w:color w:val="000000" w:themeColor="text1"/>
+        </w:rPr>
+        <w:t>, Delisle et al. 2003)</w:t>
       </w:r>
       <w:r>
         <w:rPr>
@@ -2540,7 +2580,23 @@
           <w:noProof/>
           <w:color w:val="000000" w:themeColor="text1"/>
         </w:rPr>
-        <w:t>2010)</w:t>
+        <w:t>2010</w:t>
+      </w:r>
+      <w:r>
+        <w:rPr>
+          <w:rFonts w:ascii="Times New Roman" w:hAnsi="Times New Roman" w:cs="Times New Roman"/>
+          <w:noProof/>
+          <w:color w:val="000000" w:themeColor="text1"/>
+        </w:rPr>
+        <w:t>a</w:t>
+      </w:r>
+      <w:r>
+        <w:rPr>
+          <w:rFonts w:ascii="Times New Roman" w:hAnsi="Times New Roman" w:cs="Times New Roman"/>
+          <w:noProof/>
+          <w:color w:val="000000" w:themeColor="text1"/>
+        </w:rPr>
+        <w:t>)</w:t>
       </w:r>
       <w:r>
         <w:rPr>
@@ -4158,7 +4214,21 @@
           <w:rFonts w:ascii="Times New Roman" w:hAnsi="Times New Roman" w:cs="Times New Roman"/>
           <w:noProof/>
         </w:rPr>
-        <w:t>Aikio et al. 2010, Pyšek and Prach 1993)</w:t>
+        <w:t>Aikio et al. 2010</w:t>
+      </w:r>
+      <w:r>
+        <w:rPr>
+          <w:rFonts w:ascii="Times New Roman" w:hAnsi="Times New Roman" w:cs="Times New Roman"/>
+          <w:noProof/>
+        </w:rPr>
+        <w:t>a</w:t>
+      </w:r>
+      <w:r>
+        <w:rPr>
+          <w:rFonts w:ascii="Times New Roman" w:hAnsi="Times New Roman" w:cs="Times New Roman"/>
+          <w:noProof/>
+        </w:rPr>
+        <w:t>, Pyšek and Prach 1993)</w:t>
       </w:r>
       <w:r>
         <w:rPr>
@@ -6741,7 +6811,21 @@
           <w:rFonts w:ascii="Times New Roman" w:hAnsi="Times New Roman" w:cs="Times New Roman"/>
           <w:noProof/>
         </w:rPr>
-        <w:t>Mihulka &amp; Pyšek 2001; Aikio et al. 2010; Larkin 2011)</w:t>
+        <w:t>Mihulka &amp; Pyšek 2001; Aikio et al. 2010</w:t>
+      </w:r>
+      <w:r>
+        <w:rPr>
+          <w:rFonts w:ascii="Times New Roman" w:hAnsi="Times New Roman" w:cs="Times New Roman"/>
+          <w:noProof/>
+        </w:rPr>
+        <w:t>a</w:t>
+      </w:r>
+      <w:r>
+        <w:rPr>
+          <w:rFonts w:ascii="Times New Roman" w:hAnsi="Times New Roman" w:cs="Times New Roman"/>
+          <w:noProof/>
+        </w:rPr>
+        <w:t>; Larkin 2011)</w:t>
       </w:r>
       <w:r>
         <w:rPr>
@@ -6870,7 +6954,6 @@
       <w:r>
         <w:rPr>
           <w:rFonts w:ascii="Times New Roman" w:hAnsi="Times New Roman" w:cs="Times New Roman"/>
-          <w:highlight w:val="yellow"/>
         </w:rPr>
         <w:t>NULL MODEL.</w:t>
       </w:r>
@@ -6924,16 +7007,57 @@
           <w:rFonts w:ascii="Times New Roman" w:hAnsi="Times New Roman" w:cs="Times New Roman"/>
           <w:iCs/>
         </w:rPr>
-        <w:t>was introduced, it is difficult to be confident that patterns of the spatial spread of a species are not simply the results of increase collection effort. A null model analysis approach could help address this (</w:t>
+        <w:t xml:space="preserve">was introduced, it is difficult to be confident that patterns of </w:t>
+      </w:r>
+      <w:r>
+        <w:rPr>
+          <w:rFonts w:ascii="Times New Roman" w:hAnsi="Times New Roman" w:cs="Times New Roman"/>
+          <w:iCs/>
+        </w:rPr>
+        <w:t>its</w:t>
+      </w:r>
+      <w:r>
+        <w:rPr>
+          <w:rFonts w:ascii="Times New Roman" w:hAnsi="Times New Roman" w:cs="Times New Roman"/>
+          <w:iCs/>
+        </w:rPr>
+        <w:t xml:space="preserve"> spatial spread are not simply the results of increase collection effort.</w:t>
+      </w:r>
+      <w:r>
+        <w:rPr>
+          <w:rFonts w:ascii="Times New Roman" w:hAnsi="Times New Roman" w:cs="Times New Roman"/>
+          <w:iCs/>
+        </w:rPr>
+        <w:t xml:space="preserve"> To address this, I used a</w:t>
+      </w:r>
+      <w:r>
+        <w:rPr>
+          <w:rFonts w:ascii="Times New Roman" w:hAnsi="Times New Roman" w:cs="Times New Roman"/>
+          <w:iCs/>
+        </w:rPr>
+        <w:t xml:space="preserve"> null model analysis approach </w:t>
+      </w:r>
+      <w:r>
+        <w:rPr>
+          <w:rFonts w:ascii="Times New Roman" w:hAnsi="Times New Roman" w:cs="Times New Roman"/>
+          <w:iCs/>
+        </w:rPr>
+        <w:t>similar to that of</w:t>
+      </w:r>
+      <w:r>
+        <w:rPr>
+          <w:rFonts w:ascii="Times New Roman" w:hAnsi="Times New Roman" w:cs="Times New Roman"/>
+          <w:iCs/>
+        </w:rPr>
+        <w:t xml:space="preserve"> (</w:t>
       </w:r>
       <w:proofErr w:type="spellStart"/>
       <w:r>
         <w:rPr>
           <w:rFonts w:ascii="Times New Roman" w:hAnsi="Times New Roman" w:cs="Times New Roman"/>
-          <w:i/>
-          <w:iCs/>
-        </w:rPr>
-        <w:t>sensu</w:t>
+          <w:iCs/>
+        </w:rPr>
+        <w:t>Aikio</w:t>
       </w:r>
       <w:proofErr w:type="spellEnd"/>
       <w:r>
@@ -6941,42 +7065,110 @@
           <w:rFonts w:ascii="Times New Roman" w:hAnsi="Times New Roman" w:cs="Times New Roman"/>
           <w:iCs/>
         </w:rPr>
+        <w:t xml:space="preserve"> 2010</w:t>
+      </w:r>
+      <w:r>
+        <w:rPr>
+          <w:rFonts w:ascii="Times New Roman" w:hAnsi="Times New Roman" w:cs="Times New Roman"/>
+          <w:iCs/>
+        </w:rPr>
+        <w:t>b</w:t>
+      </w:r>
+      <w:r>
+        <w:rPr>
+          <w:rFonts w:ascii="Times New Roman" w:hAnsi="Times New Roman" w:cs="Times New Roman"/>
+          <w:iCs/>
+        </w:rPr>
+        <w:t xml:space="preserve">). </w:t>
+      </w:r>
+      <w:r>
+        <w:rPr>
+          <w:rFonts w:ascii="Times New Roman" w:hAnsi="Times New Roman" w:cs="Times New Roman"/>
+          <w:iCs/>
+        </w:rPr>
+        <w:t xml:space="preserve">The </w:t>
+      </w:r>
+      <w:r>
+        <w:rPr>
+          <w:rFonts w:ascii="Times New Roman" w:hAnsi="Times New Roman" w:cs="Times New Roman"/>
+          <w:i/>
+          <w:iCs/>
+        </w:rPr>
+        <w:t xml:space="preserve">F. </w:t>
+      </w:r>
+      <w:proofErr w:type="spellStart"/>
+      <w:r>
+        <w:rPr>
+          <w:rFonts w:ascii="Times New Roman" w:hAnsi="Times New Roman" w:cs="Times New Roman"/>
+          <w:i/>
+          <w:iCs/>
+        </w:rPr>
+        <w:t>alnus</w:t>
+      </w:r>
+      <w:proofErr w:type="spellEnd"/>
+      <w:r>
+        <w:rPr>
+          <w:rFonts w:ascii="Times New Roman" w:hAnsi="Times New Roman" w:cs="Times New Roman"/>
+          <w:i/>
+          <w:iCs/>
+        </w:rPr>
         <w:t xml:space="preserve"> </w:t>
       </w:r>
+      <w:r>
+        <w:rPr>
+          <w:rFonts w:ascii="Times New Roman" w:hAnsi="Times New Roman" w:cs="Times New Roman"/>
+          <w:iCs/>
+        </w:rPr>
+        <w:t xml:space="preserve"> and associated species data sets were combined into a single data set consisting of columns for species identification, grid cell identification, and date of collection. </w:t>
+      </w:r>
+      <w:r>
+        <w:rPr>
+          <w:rFonts w:ascii="Times New Roman" w:hAnsi="Times New Roman" w:cs="Times New Roman"/>
+          <w:iCs/>
+        </w:rPr>
+        <w:t xml:space="preserve">I then permuted both the grid cell identification and date of collection columns. This has the effect of shuffling both when and where occurrences were collected, but maintaining the number of occurrences associated with specific years and locations independently. After these permutations, the cumulative area of occupancy through time values and ratio of the </w:t>
+      </w:r>
+      <w:r>
+        <w:rPr>
+          <w:rFonts w:ascii="Times New Roman" w:hAnsi="Times New Roman" w:cs="Times New Roman"/>
+          <w:iCs/>
+        </w:rPr>
+        <w:lastRenderedPageBreak/>
+        <w:t xml:space="preserve">cumulative area of occupancy through time values between </w:t>
+      </w:r>
+      <w:r>
+        <w:rPr>
+          <w:rFonts w:ascii="Times New Roman" w:hAnsi="Times New Roman" w:cs="Times New Roman"/>
+          <w:i/>
+          <w:iCs/>
+        </w:rPr>
+        <w:t xml:space="preserve">F. </w:t>
+      </w:r>
       <w:proofErr w:type="spellStart"/>
       <w:r>
         <w:rPr>
           <w:rFonts w:ascii="Times New Roman" w:hAnsi="Times New Roman" w:cs="Times New Roman"/>
-          <w:iCs/>
-        </w:rPr>
-        <w:t>Aikio</w:t>
+          <w:i/>
+          <w:iCs/>
+        </w:rPr>
+        <w:t>alnus</w:t>
       </w:r>
       <w:proofErr w:type="spellEnd"/>
       <w:r>
         <w:rPr>
           <w:rFonts w:ascii="Times New Roman" w:hAnsi="Times New Roman" w:cs="Times New Roman"/>
-          <w:iCs/>
-        </w:rPr>
-        <w:t xml:space="preserve"> 2010 or 2012 (the other 2010 paper)). </w:t>
-      </w:r>
-    </w:p>
-    <w:p>
-      <w:pPr>
-        <w:spacing w:line="480" w:lineRule="auto"/>
-        <w:rPr>
-          <w:rFonts w:ascii="Times New Roman" w:hAnsi="Times New Roman" w:cs="Times New Roman"/>
-          <w:b/>
-        </w:rPr>
-      </w:pPr>
-      <w:r>
-        <w:rPr>
-          <w:rFonts w:ascii="Times New Roman" w:hAnsi="Times New Roman" w:cs="Times New Roman"/>
-          <w:iCs/>
-        </w:rPr>
-        <w:t>Shuffle space and time.</w:t>
-      </w:r>
-      <w:bookmarkStart w:id="2" w:name="_GoBack"/>
-      <w:bookmarkEnd w:id="2"/>
+          <w:i/>
+          <w:iCs/>
+        </w:rPr>
+        <w:t xml:space="preserve"> </w:t>
+      </w:r>
+      <w:r>
+        <w:rPr>
+          <w:rFonts w:ascii="Times New Roman" w:hAnsi="Times New Roman" w:cs="Times New Roman"/>
+          <w:iCs/>
+        </w:rPr>
+        <w:t>and the associated species were calculated. In total, 999 permutations were carried out.</w:t>
+      </w:r>
       <w:r>
         <w:rPr>
           <w:rFonts w:ascii="Times New Roman" w:hAnsi="Times New Roman" w:cs="Times New Roman"/>
@@ -9364,9 +9556,17 @@
         <w:spacing w:line="480" w:lineRule="auto"/>
         <w:rPr>
           <w:rFonts w:ascii="Times New Roman" w:hAnsi="Times New Roman" w:cs="Times New Roman"/>
-          <w:color w:val="7F7F7F" w:themeColor="text1" w:themeTint="80"/>
+          <w:color w:val="000000" w:themeColor="text1"/>
         </w:rPr>
       </w:pPr>
+      <w:r>
+        <w:rPr>
+          <w:rFonts w:ascii="Times New Roman" w:hAnsi="Times New Roman" w:cs="Times New Roman"/>
+          <w:color w:val="000000" w:themeColor="text1"/>
+          <w:highlight w:val="yellow"/>
+        </w:rPr>
+        <w:t>NULL MODEL RESULTS NEEDED</w:t>
+      </w:r>
     </w:p>
     <w:p>
       <w:pPr>
@@ -9844,14 +10044,14 @@
           <w:rFonts w:ascii="Times New Roman" w:hAnsi="Times New Roman" w:cs="Times New Roman"/>
           <w:color w:val="000000" w:themeColor="text1"/>
         </w:rPr>
-        <w:t>T</w:t>
-      </w:r>
-      <w:r>
-        <w:rPr>
-          <w:rFonts w:ascii="Times New Roman" w:hAnsi="Times New Roman" w:cs="Times New Roman"/>
-          <w:color w:val="000000" w:themeColor="text1"/>
-        </w:rPr>
-        <w:t>he presence of unequal sampling effort</w:t>
+        <w:t>U</w:t>
+      </w:r>
+      <w:r>
+        <w:rPr>
+          <w:rFonts w:ascii="Times New Roman" w:hAnsi="Times New Roman" w:cs="Times New Roman"/>
+          <w:color w:val="000000" w:themeColor="text1"/>
+        </w:rPr>
+        <w:t>nequal sampling effort</w:t>
       </w:r>
       <w:r>
         <w:rPr>
@@ -9873,7 +10073,7 @@
           <w:noProof/>
           <w:color w:val="000000" w:themeColor="text1"/>
         </w:rPr>
-        <w:t>(Boakes et al. 2010, Graham et al. 2004, Kadmon et al. 2004)</w:t>
+        <w:t>(Boakes et al. 2010, Kadmon et al. 2004)</w:t>
       </w:r>
       <w:r>
         <w:rPr>
@@ -9908,7 +10108,14 @@
           <w:rFonts w:ascii="Times New Roman" w:hAnsi="Times New Roman" w:cs="Times New Roman"/>
           <w:color w:val="000000" w:themeColor="text1"/>
         </w:rPr>
-        <w:t xml:space="preserve">, making it possible to distinguish periods of relatively slow versus rapid spread </w:t>
+        <w:t xml:space="preserve"> and to </w:t>
+      </w:r>
+      <w:r>
+        <w:rPr>
+          <w:rFonts w:ascii="Times New Roman" w:hAnsi="Times New Roman" w:cs="Times New Roman"/>
+          <w:color w:val="000000" w:themeColor="text1"/>
+        </w:rPr>
+        <w:t xml:space="preserve">distinguish periods of relatively slow versus rapid spread </w:t>
       </w:r>
       <w:r>
         <w:rPr>
@@ -9923,7 +10130,7 @@
           <w:rFonts w:ascii="Times New Roman" w:hAnsi="Times New Roman" w:cs="Times New Roman"/>
           <w:color w:val="000000" w:themeColor="text1"/>
         </w:rPr>
-        <w:t xml:space="preserve">. The primary assumption in this correction method is that native species are in </w:t>
+        <w:t xml:space="preserve">. The primary assumption in this method is that native species are in equilibrium with their environment prior to the </w:t>
       </w:r>
       <w:r>
         <w:rPr>
@@ -9931,49 +10138,92 @@
           <w:color w:val="000000" w:themeColor="text1"/>
         </w:rPr>
         <w:lastRenderedPageBreak/>
-        <w:t xml:space="preserve">equilibrium with their environment prior to the collection of any records. That is, </w:t>
-      </w:r>
-      <w:r>
-        <w:rPr>
-          <w:rFonts w:ascii="Times New Roman" w:hAnsi="Times New Roman" w:cs="Times New Roman"/>
-          <w:color w:val="000000" w:themeColor="text1"/>
-        </w:rPr>
-        <w:t>native species</w:t>
-      </w:r>
-      <w:r>
-        <w:rPr>
-          <w:rFonts w:ascii="Times New Roman" w:hAnsi="Times New Roman" w:cs="Times New Roman"/>
-          <w:color w:val="000000" w:themeColor="text1"/>
-        </w:rPr>
-        <w:t xml:space="preserve"> have spread to all of the ecological conditions within the study range where they can survive and reproduce, and have a stable range distribution. </w:t>
-      </w:r>
-      <w:r>
-        <w:rPr>
-          <w:rFonts w:ascii="Times New Roman" w:hAnsi="Times New Roman" w:cs="Times New Roman"/>
-          <w:color w:val="000000" w:themeColor="text1"/>
-        </w:rPr>
-        <w:t>S</w:t>
-      </w:r>
-      <w:r>
-        <w:rPr>
-          <w:rFonts w:ascii="Times New Roman" w:hAnsi="Times New Roman" w:cs="Times New Roman"/>
-          <w:color w:val="000000" w:themeColor="text1"/>
-        </w:rPr>
-        <w:t xml:space="preserve">ome caveats </w:t>
-      </w:r>
-      <w:r>
-        <w:rPr>
-          <w:rFonts w:ascii="Times New Roman" w:hAnsi="Times New Roman" w:cs="Times New Roman"/>
-          <w:color w:val="000000" w:themeColor="text1"/>
-        </w:rPr>
-        <w:t>should be</w:t>
-      </w:r>
-      <w:r>
-        <w:rPr>
-          <w:rFonts w:ascii="Times New Roman" w:hAnsi="Times New Roman" w:cs="Times New Roman"/>
-          <w:color w:val="000000" w:themeColor="text1"/>
-        </w:rPr>
-        <w:t xml:space="preserve"> consider</w:t>
+        <w:t xml:space="preserve">collection of any records. </w:t>
+      </w:r>
+      <w:r>
+        <w:rPr>
+          <w:rFonts w:ascii="Times New Roman" w:hAnsi="Times New Roman" w:cs="Times New Roman"/>
+          <w:color w:val="000000" w:themeColor="text1"/>
+        </w:rPr>
+        <w:t>This might not be the case in my study region given</w:t>
+      </w:r>
+      <w:r>
+        <w:rPr>
+          <w:rFonts w:ascii="Times New Roman" w:hAnsi="Times New Roman" w:cs="Times New Roman"/>
+          <w:color w:val="000000" w:themeColor="text1"/>
+        </w:rPr>
+        <w:t xml:space="preserve"> th</w:t>
+      </w:r>
+      <w:r>
+        <w:rPr>
+          <w:rFonts w:ascii="Times New Roman" w:hAnsi="Times New Roman" w:cs="Times New Roman"/>
+          <w:color w:val="000000" w:themeColor="text1"/>
+        </w:rPr>
+        <w:t>at</w:t>
+      </w:r>
+      <w:r>
+        <w:rPr>
+          <w:rFonts w:ascii="Times New Roman" w:hAnsi="Times New Roman" w:cs="Times New Roman"/>
+          <w:color w:val="000000" w:themeColor="text1"/>
+        </w:rPr>
+        <w:t xml:space="preserve"> ecological conditions in northeast North America have not been stable over the last 130 years. </w:t>
+      </w:r>
+      <w:r>
+        <w:rPr>
+          <w:rFonts w:ascii="Times New Roman" w:hAnsi="Times New Roman" w:cs="Times New Roman"/>
+          <w:color w:val="000000" w:themeColor="text1"/>
+        </w:rPr>
+        <w:t xml:space="preserve">Land use changes have caused </w:t>
+      </w:r>
+      <w:r>
+        <w:rPr>
+          <w:rFonts w:ascii="Times New Roman" w:hAnsi="Times New Roman" w:cs="Times New Roman"/>
+          <w:color w:val="000000" w:themeColor="text1"/>
+        </w:rPr>
+        <w:t xml:space="preserve">changes </w:t>
+      </w:r>
+      <w:r>
+        <w:rPr>
+          <w:rFonts w:ascii="Times New Roman" w:hAnsi="Times New Roman" w:cs="Times New Roman"/>
+          <w:color w:val="000000" w:themeColor="text1"/>
+        </w:rPr>
+        <w:t>in</w:t>
+      </w:r>
+      <w:r>
+        <w:rPr>
+          <w:rFonts w:ascii="Times New Roman" w:hAnsi="Times New Roman" w:cs="Times New Roman"/>
+          <w:color w:val="000000" w:themeColor="text1"/>
+        </w:rPr>
+        <w:t xml:space="preserve"> plant communities </w:t>
+      </w:r>
+      <w:r>
+        <w:rPr>
+          <w:rFonts w:ascii="Times New Roman" w:hAnsi="Times New Roman" w:cs="Times New Roman"/>
+          <w:noProof/>
+          <w:color w:val="000000" w:themeColor="text1"/>
+        </w:rPr>
+        <w:t>(Wright and Fridley 2010)</w:t>
+      </w:r>
+      <w:r>
+        <w:rPr>
+          <w:rFonts w:ascii="Times New Roman" w:hAnsi="Times New Roman" w:cs="Times New Roman"/>
+          <w:color w:val="000000" w:themeColor="text1"/>
+        </w:rPr>
+        <w:t xml:space="preserve">, </w:t>
+      </w:r>
+      <w:r>
+        <w:rPr>
+          <w:rFonts w:ascii="Times New Roman" w:hAnsi="Times New Roman" w:cs="Times New Roman"/>
+          <w:color w:val="000000" w:themeColor="text1"/>
+        </w:rPr>
+        <w:t>and</w:t>
+      </w:r>
+      <w:r>
+        <w:rPr>
+          <w:rFonts w:ascii="Times New Roman" w:hAnsi="Times New Roman" w:cs="Times New Roman"/>
+          <w:color w:val="000000" w:themeColor="text1"/>
+        </w:rPr>
+        <w:t xml:space="preserve"> affect</w:t>
       </w:r>
       <w:r>
         <w:rPr>
@@ -9987,22 +10237,7 @@
           <w:rFonts w:ascii="Times New Roman" w:hAnsi="Times New Roman" w:cs="Times New Roman"/>
           <w:color w:val="000000" w:themeColor="text1"/>
         </w:rPr>
-        <w:t xml:space="preserve">, perhaps the most important being that the ecological conditions in northeast North America have not been stable over the last 130 years. There have been substantial changes in land use, resulting in changes to plant communities </w:t>
-      </w:r>
-      <w:r>
-        <w:rPr>
-          <w:rFonts w:ascii="Times New Roman" w:hAnsi="Times New Roman" w:cs="Times New Roman"/>
-          <w:noProof/>
-          <w:color w:val="000000" w:themeColor="text1"/>
-        </w:rPr>
-        <w:t>(Wright and Fridley 2010)</w:t>
-      </w:r>
-      <w:r>
-        <w:rPr>
-          <w:rFonts w:ascii="Times New Roman" w:hAnsi="Times New Roman" w:cs="Times New Roman"/>
-          <w:color w:val="000000" w:themeColor="text1"/>
-        </w:rPr>
-        <w:t xml:space="preserve">, as well as affecting plant invasion dynamics </w:t>
+        <w:t xml:space="preserve"> invasion dynamics </w:t>
       </w:r>
       <w:r>
         <w:rPr>
@@ -10017,7 +10252,7 @@
           <w:rFonts w:ascii="Times New Roman" w:hAnsi="Times New Roman" w:cs="Times New Roman"/>
           <w:color w:val="000000" w:themeColor="text1"/>
         </w:rPr>
-        <w:t xml:space="preserve">. However, given that the species chosen for the group of associated species have similar ecological requirements as </w:t>
+        <w:t xml:space="preserve">. However, given that the associated species have similar ecological requirements as </w:t>
       </w:r>
       <w:r>
         <w:rPr>
@@ -10274,15 +10509,23 @@
           <w:iCs/>
           <w:color w:val="000000" w:themeColor="text1"/>
         </w:rPr>
-        <w:t xml:space="preserve">is increasing more rapidly than background sampling, </w:t>
-      </w:r>
-      <w:r>
-        <w:rPr>
-          <w:rFonts w:ascii="Times New Roman" w:hAnsi="Times New Roman" w:cs="Times New Roman"/>
-          <w:iCs/>
-          <w:color w:val="000000" w:themeColor="text1"/>
-        </w:rPr>
-        <w:t>indicating rapid growth</w:t>
+        <w:t>is increasing more rapidly than background sampling,</w:t>
+      </w:r>
+      <w:r>
+        <w:rPr>
+          <w:rFonts w:ascii="Times New Roman" w:hAnsi="Times New Roman" w:cs="Times New Roman"/>
+          <w:iCs/>
+          <w:color w:val="000000" w:themeColor="text1"/>
+        </w:rPr>
+        <w:t xml:space="preserve"> likely do to its</w:t>
+      </w:r>
+      <w:r>
+        <w:rPr>
+          <w:rFonts w:ascii="Times New Roman" w:hAnsi="Times New Roman" w:cs="Times New Roman"/>
+          <w:iCs/>
+          <w:color w:val="000000" w:themeColor="text1"/>
+        </w:rPr>
+        <w:t xml:space="preserve"> rapid growth</w:t>
       </w:r>
       <w:r>
         <w:rPr>
@@ -10371,7 +10614,7 @@
           <w:iCs/>
           <w:color w:val="000000" w:themeColor="text1"/>
         </w:rPr>
-        <w:t xml:space="preserve">may still be increasing, but more slowly than the rate of sampling effort. Because the </w:t>
+        <w:t xml:space="preserve">may still be increasing, but more slowly than sampling effort. Because the </w:t>
       </w:r>
       <w:r>
         <w:rPr>
@@ -10412,15 +10655,23 @@
           <w:iCs/>
           <w:color w:val="000000" w:themeColor="text1"/>
         </w:rPr>
-        <w:t>Thus, t</w:t>
-      </w:r>
-      <w:r>
-        <w:rPr>
-          <w:rFonts w:ascii="Times New Roman" w:hAnsi="Times New Roman" w:cs="Times New Roman"/>
-          <w:iCs/>
-          <w:color w:val="000000" w:themeColor="text1"/>
-        </w:rPr>
-        <w:t>ime periods that have either dec</w:t>
+        <w:t xml:space="preserve">Thus, </w:t>
+      </w:r>
+      <w:r>
+        <w:rPr>
+          <w:rFonts w:ascii="Times New Roman" w:hAnsi="Times New Roman" w:cs="Times New Roman"/>
+          <w:iCs/>
+          <w:color w:val="000000" w:themeColor="text1"/>
+        </w:rPr>
+        <w:t xml:space="preserve">a period of </w:t>
+      </w:r>
+      <w:r>
+        <w:rPr>
+          <w:rFonts w:ascii="Times New Roman" w:hAnsi="Times New Roman" w:cs="Times New Roman"/>
+          <w:iCs/>
+          <w:color w:val="000000" w:themeColor="text1"/>
+        </w:rPr>
+        <w:t>dec</w:t>
       </w:r>
       <w:r>
         <w:rPr>
@@ -10460,7 +10711,15 @@
           <w:iCs/>
           <w:color w:val="000000" w:themeColor="text1"/>
         </w:rPr>
-        <w:t>indications of</w:t>
+        <w:t>indicat</w:t>
+      </w:r>
+      <w:r>
+        <w:rPr>
+          <w:rFonts w:ascii="Times New Roman" w:hAnsi="Times New Roman" w:cs="Times New Roman"/>
+          <w:iCs/>
+          <w:color w:val="000000" w:themeColor="text1"/>
+        </w:rPr>
+        <w:t>e</w:t>
       </w:r>
       <w:r>
         <w:rPr>
@@ -10600,7 +10859,15 @@
           <w:iCs/>
           <w:color w:val="000000" w:themeColor="text1"/>
         </w:rPr>
-        <w:t>to the associated species each indicate</w:t>
+        <w:t>and</w:t>
+      </w:r>
+      <w:r>
+        <w:rPr>
+          <w:rFonts w:ascii="Times New Roman" w:hAnsi="Times New Roman" w:cs="Times New Roman"/>
+          <w:iCs/>
+          <w:color w:val="000000" w:themeColor="text1"/>
+        </w:rPr>
+        <w:t xml:space="preserve"> the associated species each indicate</w:t>
       </w:r>
       <w:r>
         <w:rPr>
@@ -10653,7 +10920,23 @@
           <w:iCs/>
           <w:color w:val="000000" w:themeColor="text1"/>
         </w:rPr>
-        <w:t>increased since ca. 1920 (Fi</w:t>
+        <w:t xml:space="preserve">increased </w:t>
+      </w:r>
+      <w:r>
+        <w:rPr>
+          <w:rFonts w:ascii="Times New Roman" w:hAnsi="Times New Roman" w:cs="Times New Roman"/>
+          <w:iCs/>
+          <w:color w:val="000000" w:themeColor="text1"/>
+        </w:rPr>
+        <w:t xml:space="preserve">rapidly </w:t>
+      </w:r>
+      <w:r>
+        <w:rPr>
+          <w:rFonts w:ascii="Times New Roman" w:hAnsi="Times New Roman" w:cs="Times New Roman"/>
+          <w:iCs/>
+          <w:color w:val="000000" w:themeColor="text1"/>
+        </w:rPr>
+        <w:t>since ca. 1920 (Fi</w:t>
       </w:r>
       <w:r>
         <w:rPr>
@@ -10677,15 +10960,24 @@
           <w:iCs/>
           <w:color w:val="000000" w:themeColor="text1"/>
         </w:rPr>
-        <w:t>For each trend, t</w:t>
-      </w:r>
-      <w:r>
-        <w:rPr>
-          <w:rFonts w:ascii="Times New Roman" w:hAnsi="Times New Roman" w:cs="Times New Roman"/>
-          <w:iCs/>
-          <w:color w:val="000000" w:themeColor="text1"/>
-        </w:rPr>
-        <w:t xml:space="preserve">he ratio of ten-year average growth rates was greater than 1.0 after 1920, indicating that the number of </w:t>
+        <w:t>For each, t</w:t>
+      </w:r>
+      <w:r>
+        <w:rPr>
+          <w:rFonts w:ascii="Times New Roman" w:hAnsi="Times New Roman" w:cs="Times New Roman"/>
+          <w:iCs/>
+          <w:color w:val="000000" w:themeColor="text1"/>
+        </w:rPr>
+        <w:t xml:space="preserve">he ratio of ten-year </w:t>
+      </w:r>
+      <w:r>
+        <w:rPr>
+          <w:rFonts w:ascii="Times New Roman" w:hAnsi="Times New Roman" w:cs="Times New Roman"/>
+          <w:iCs/>
+          <w:color w:val="000000" w:themeColor="text1"/>
+        </w:rPr>
+        <w:lastRenderedPageBreak/>
+        <w:t xml:space="preserve">average growth rates was greater than 1.0 after 1920, indicating that the number of </w:t>
       </w:r>
       <w:r>
         <w:rPr>
@@ -10793,7 +11085,14 @@
           <w:rFonts w:ascii="Times New Roman" w:hAnsi="Times New Roman" w:cs="Times New Roman"/>
           <w:color w:val="000000" w:themeColor="text1"/>
         </w:rPr>
-        <w:t>At this point, the addition of only a few records to either dataset w</w:t>
+        <w:t>T</w:t>
+      </w:r>
+      <w:r>
+        <w:rPr>
+          <w:rFonts w:ascii="Times New Roman" w:hAnsi="Times New Roman" w:cs="Times New Roman"/>
+          <w:color w:val="000000" w:themeColor="text1"/>
+        </w:rPr>
+        <w:t>he addition of only a few records to either dataset w</w:t>
       </w:r>
       <w:r>
         <w:rPr>
@@ -10814,7 +11113,21 @@
           <w:rFonts w:ascii="Times New Roman" w:hAnsi="Times New Roman" w:cs="Times New Roman"/>
           <w:color w:val="000000" w:themeColor="text1"/>
         </w:rPr>
-        <w:t xml:space="preserve"> change the ratio between them. The accumulation of </w:t>
+        <w:t xml:space="preserve"> change the ratio between them. </w:t>
+      </w:r>
+      <w:r>
+        <w:rPr>
+          <w:rFonts w:ascii="Times New Roman" w:hAnsi="Times New Roman" w:cs="Times New Roman"/>
+          <w:color w:val="000000" w:themeColor="text1"/>
+        </w:rPr>
+        <w:t>For example,</w:t>
+      </w:r>
+      <w:r>
+        <w:rPr>
+          <w:rFonts w:ascii="Times New Roman" w:hAnsi="Times New Roman" w:cs="Times New Roman"/>
+          <w:color w:val="000000" w:themeColor="text1"/>
+        </w:rPr>
+        <w:t xml:space="preserve"> </w:t>
       </w:r>
       <w:r>
         <w:rPr>
@@ -10841,75 +11154,6 @@
           <w:rFonts w:ascii="Times New Roman" w:hAnsi="Times New Roman" w:cs="Times New Roman"/>
           <w:color w:val="000000" w:themeColor="text1"/>
         </w:rPr>
-        <w:t xml:space="preserve"> </w:t>
-      </w:r>
-      <w:r>
-        <w:rPr>
-          <w:rFonts w:ascii="Times New Roman" w:hAnsi="Times New Roman" w:cs="Times New Roman"/>
-          <w:color w:val="000000" w:themeColor="text1"/>
-        </w:rPr>
-        <w:t>presence</w:t>
-      </w:r>
-      <w:r>
-        <w:rPr>
-          <w:rFonts w:ascii="Times New Roman" w:hAnsi="Times New Roman" w:cs="Times New Roman"/>
-          <w:color w:val="000000" w:themeColor="text1"/>
-        </w:rPr>
-        <w:t>s early in its invasion history</w:t>
-      </w:r>
-      <w:r>
-        <w:rPr>
-          <w:rFonts w:ascii="Times New Roman" w:hAnsi="Times New Roman" w:cs="Times New Roman"/>
-          <w:color w:val="000000" w:themeColor="text1"/>
-        </w:rPr>
-        <w:t xml:space="preserve"> demonstrates this effect well. G</w:t>
-      </w:r>
-      <w:r>
-        <w:rPr>
-          <w:rFonts w:ascii="Times New Roman" w:hAnsi="Times New Roman" w:cs="Times New Roman"/>
-          <w:color w:val="000000" w:themeColor="text1"/>
-        </w:rPr>
-        <w:t>enerally</w:t>
-      </w:r>
-      <w:r>
-        <w:rPr>
-          <w:rFonts w:ascii="Times New Roman" w:hAnsi="Times New Roman" w:cs="Times New Roman"/>
-          <w:color w:val="000000" w:themeColor="text1"/>
-        </w:rPr>
-        <w:t>,</w:t>
-      </w:r>
-      <w:r>
-        <w:rPr>
-          <w:rFonts w:ascii="Times New Roman" w:hAnsi="Times New Roman" w:cs="Times New Roman"/>
-          <w:color w:val="000000" w:themeColor="text1"/>
-        </w:rPr>
-        <w:t xml:space="preserve"> </w:t>
-      </w:r>
-      <w:r>
-        <w:rPr>
-          <w:rFonts w:ascii="Times New Roman" w:hAnsi="Times New Roman" w:cs="Times New Roman"/>
-          <w:i/>
-          <w:iCs/>
-          <w:color w:val="000000" w:themeColor="text1"/>
-        </w:rPr>
-        <w:t xml:space="preserve">F. </w:t>
-      </w:r>
-      <w:proofErr w:type="spellStart"/>
-      <w:r>
-        <w:rPr>
-          <w:rFonts w:ascii="Times New Roman" w:hAnsi="Times New Roman" w:cs="Times New Roman"/>
-          <w:i/>
-          <w:iCs/>
-          <w:color w:val="000000" w:themeColor="text1"/>
-        </w:rPr>
-        <w:t>alnus</w:t>
-      </w:r>
-      <w:proofErr w:type="spellEnd"/>
-      <w:r>
-        <w:rPr>
-          <w:rFonts w:ascii="Times New Roman" w:hAnsi="Times New Roman" w:cs="Times New Roman"/>
-          <w:color w:val="000000" w:themeColor="text1"/>
-        </w:rPr>
         <w:t xml:space="preserve"> records increased more slowly than the associated species from 1879 to the 1920s, but there are anomalous years in which </w:t>
       </w:r>
       <w:r>
@@ -10938,7 +11182,21 @@
           <w:rFonts w:ascii="Times New Roman" w:hAnsi="Times New Roman" w:cs="Times New Roman"/>
           <w:color w:val="000000" w:themeColor="text1"/>
         </w:rPr>
-        <w:t xml:space="preserve">B, 5B, and 6B). For example, when the cumulative number of records for </w:t>
+        <w:t xml:space="preserve">B, 5B, and 6B). </w:t>
+      </w:r>
+      <w:r>
+        <w:rPr>
+          <w:rFonts w:ascii="Times New Roman" w:hAnsi="Times New Roman" w:cs="Times New Roman"/>
+          <w:color w:val="000000" w:themeColor="text1"/>
+        </w:rPr>
+        <w:t>W</w:t>
+      </w:r>
+      <w:r>
+        <w:rPr>
+          <w:rFonts w:ascii="Times New Roman" w:hAnsi="Times New Roman" w:cs="Times New Roman"/>
+          <w:color w:val="000000" w:themeColor="text1"/>
+        </w:rPr>
+        <w:t xml:space="preserve">hen the cumulative number of records for </w:t>
       </w:r>
       <w:r>
         <w:rPr>
@@ -11188,7 +11446,35 @@
           <w:rFonts w:ascii="Times New Roman" w:hAnsi="Times New Roman" w:cs="Times New Roman"/>
           <w:color w:val="000000" w:themeColor="text1"/>
         </w:rPr>
-        <w:t xml:space="preserve"> Assuming these species were already present in most suitable environments (i.e., at equilibrium), this suggests that specimen collectors did start collecting at some central points, and spread out radially form there. Both</w:t>
+        <w:t xml:space="preserve"> Assuming these species were already present in most suitable environments (i.e., at equilibrium), this suggests that </w:t>
+      </w:r>
+      <w:r>
+        <w:rPr>
+          <w:rFonts w:ascii="Times New Roman" w:hAnsi="Times New Roman" w:cs="Times New Roman"/>
+          <w:color w:val="000000" w:themeColor="text1"/>
+        </w:rPr>
+        <w:t xml:space="preserve">rates of </w:t>
+      </w:r>
+      <w:r>
+        <w:rPr>
+          <w:rFonts w:ascii="Times New Roman" w:hAnsi="Times New Roman" w:cs="Times New Roman"/>
+          <w:color w:val="000000" w:themeColor="text1"/>
+        </w:rPr>
+        <w:t>specimen collect</w:t>
+      </w:r>
+      <w:r>
+        <w:rPr>
+          <w:rFonts w:ascii="Times New Roman" w:hAnsi="Times New Roman" w:cs="Times New Roman"/>
+          <w:color w:val="000000" w:themeColor="text1"/>
+        </w:rPr>
+        <w:t xml:space="preserve">ion changed through time. </w:t>
+      </w:r>
+      <w:r>
+        <w:rPr>
+          <w:rFonts w:ascii="Times New Roman" w:hAnsi="Times New Roman" w:cs="Times New Roman"/>
+          <w:color w:val="000000" w:themeColor="text1"/>
+        </w:rPr>
+        <w:t>Both</w:t>
       </w:r>
       <w:r>
         <w:rPr>
@@ -11237,7 +11523,15 @@
           <w:rFonts w:ascii="Times New Roman" w:hAnsi="Times New Roman" w:cs="Times New Roman"/>
           <w:color w:val="000000" w:themeColor="text1"/>
         </w:rPr>
-        <w:t xml:space="preserve"> linear trend, followed by a concave down curve, followed by another period of linearity. This suggests the rate of collections increased rapidly in the </w:t>
+        <w:t xml:space="preserve"> linear trend, followed by a concave down curve, followed by another period of linearity. This </w:t>
+      </w:r>
+      <w:r>
+        <w:rPr>
+          <w:rFonts w:ascii="Times New Roman" w:hAnsi="Times New Roman" w:cs="Times New Roman"/>
+          <w:color w:val="000000" w:themeColor="text1"/>
+        </w:rPr>
+        <w:lastRenderedPageBreak/>
+        <w:t xml:space="preserve">suggests the rate of collections increased rapidly in the </w:t>
       </w:r>
       <w:r>
         <w:rPr>
@@ -11424,7 +11718,35 @@
           <w:rFonts w:ascii="Times New Roman" w:hAnsi="Times New Roman" w:cs="Times New Roman"/>
           <w:color w:val="000000" w:themeColor="text1"/>
         </w:rPr>
-        <w:t xml:space="preserve"> was a period of high sampling effort, coinciding with the beginning of an intense effort to collect specimens for herbaria </w:t>
+        <w:t xml:space="preserve"> was a period of high sampling effort, coinciding with </w:t>
+      </w:r>
+      <w:r>
+        <w:rPr>
+          <w:rFonts w:ascii="Times New Roman" w:hAnsi="Times New Roman" w:cs="Times New Roman"/>
+          <w:color w:val="000000" w:themeColor="text1"/>
+        </w:rPr>
+        <w:t xml:space="preserve">the </w:t>
+      </w:r>
+      <w:r>
+        <w:rPr>
+          <w:rFonts w:ascii="Times New Roman" w:hAnsi="Times New Roman" w:cs="Times New Roman"/>
+          <w:color w:val="000000" w:themeColor="text1"/>
+        </w:rPr>
+        <w:t>beginning of an intense effort to collect specimens for herbaria</w:t>
+      </w:r>
+      <w:r>
+        <w:rPr>
+          <w:rFonts w:ascii="Times New Roman" w:hAnsi="Times New Roman" w:cs="Times New Roman"/>
+          <w:color w:val="000000" w:themeColor="text1"/>
+        </w:rPr>
+        <w:t xml:space="preserve"> as previously documented</w:t>
+      </w:r>
+      <w:r>
+        <w:rPr>
+          <w:rFonts w:ascii="Times New Roman" w:hAnsi="Times New Roman" w:cs="Times New Roman"/>
+          <w:color w:val="000000" w:themeColor="text1"/>
+        </w:rPr>
+        <w:t xml:space="preserve"> </w:t>
       </w:r>
       <w:r>
         <w:rPr>
@@ -11711,16 +12033,7 @@
           <w:iCs/>
           <w:color w:val="000000" w:themeColor="text1"/>
         </w:rPr>
-        <w:t xml:space="preserve">was first observed 48 years after at least one of the associated species </w:t>
-      </w:r>
-      <w:r>
-        <w:rPr>
-          <w:rFonts w:ascii="Times New Roman" w:hAnsi="Times New Roman" w:cs="Times New Roman"/>
-          <w:iCs/>
-          <w:color w:val="000000" w:themeColor="text1"/>
-        </w:rPr>
-        <w:lastRenderedPageBreak/>
-        <w:t xml:space="preserve">was observed in a county occupied by both by the end of the study period. By 1900, records for at least one of the associated species was collected in 42% (73 of 172) of counties, where as </w:t>
+        <w:t xml:space="preserve">was first observed 48 years after at least one of the associated species was observed in a county. By 1900, records for at least one of the associated species was collected in 42% (73 of 172) of counties, where as </w:t>
       </w:r>
       <w:r>
         <w:rPr>
@@ -11837,6 +12150,7 @@
           <w:rFonts w:ascii="Times New Roman" w:hAnsi="Times New Roman" w:cs="Times New Roman"/>
           <w:caps/>
         </w:rPr>
+        <w:lastRenderedPageBreak/>
         <w:t>Evidence for an extended lag phase</w:t>
       </w:r>
       <w:r>
@@ -11851,14 +12165,7 @@
           <w:rFonts w:ascii="Times New Roman" w:hAnsi="Times New Roman" w:cs="Times New Roman"/>
           <w:color w:val="000000" w:themeColor="text1"/>
         </w:rPr>
-        <w:t xml:space="preserve">In contrast to most </w:t>
-      </w:r>
-      <w:r>
-        <w:rPr>
-          <w:rFonts w:ascii="Times New Roman" w:hAnsi="Times New Roman" w:cs="Times New Roman"/>
-          <w:color w:val="000000" w:themeColor="text1"/>
-        </w:rPr>
-        <w:t>previous studies, I examined the spread of an invasive species over a spatial area incorporating nearly all of the known naturalized range. Examining the relative rates of increase in occupied grid cells and occupied counties at this spatial scale, there is no compelling evidence for an extended lag phase persisting beyond the early 20</w:t>
+        <w:t>Examining the relative rates of increase in occupied grid cells and occupied counties at this spatial scale, there is no compelling evidence for an extended lag phase persisting beyond the early 20</w:t>
       </w:r>
       <w:r>
         <w:rPr>
@@ -12122,7 +12429,247 @@
           <w:rFonts w:ascii="Times New Roman" w:hAnsi="Times New Roman" w:cs="Times New Roman"/>
           <w:color w:val="000000" w:themeColor="text1"/>
         </w:rPr>
-        <w:t xml:space="preserve"> spread into, and throughout, Ohio. They found evidence that it likely </w:t>
+        <w:t xml:space="preserve"> spread into, and throughout, Ohio. They found evidence that it likely entered Ohio in the 1920’s, </w:t>
+      </w:r>
+      <w:r>
+        <w:rPr>
+          <w:rFonts w:ascii="Times New Roman" w:hAnsi="Times New Roman" w:cs="Times New Roman"/>
+          <w:color w:val="000000" w:themeColor="text1"/>
+        </w:rPr>
+        <w:t xml:space="preserve">first </w:t>
+      </w:r>
+      <w:r>
+        <w:rPr>
+          <w:rFonts w:ascii="Times New Roman" w:hAnsi="Times New Roman" w:cs="Times New Roman"/>
+          <w:color w:val="000000" w:themeColor="text1"/>
+        </w:rPr>
+        <w:t xml:space="preserve">observed in Lake County (northeastern Ohio). The authors speculate that the spread of </w:t>
+      </w:r>
+      <w:r>
+        <w:rPr>
+          <w:rFonts w:ascii="Times New Roman" w:hAnsi="Times New Roman" w:cs="Times New Roman"/>
+          <w:i/>
+          <w:iCs/>
+          <w:color w:val="000000" w:themeColor="text1"/>
+        </w:rPr>
+        <w:t xml:space="preserve">F. </w:t>
+      </w:r>
+      <w:proofErr w:type="spellStart"/>
+      <w:r>
+        <w:rPr>
+          <w:rFonts w:ascii="Times New Roman" w:hAnsi="Times New Roman" w:cs="Times New Roman"/>
+          <w:i/>
+          <w:iCs/>
+          <w:color w:val="000000" w:themeColor="text1"/>
+        </w:rPr>
+        <w:t>alnus</w:t>
+      </w:r>
+      <w:proofErr w:type="spellEnd"/>
+      <w:r>
+        <w:rPr>
+          <w:rFonts w:ascii="Times New Roman" w:hAnsi="Times New Roman" w:cs="Times New Roman"/>
+          <w:color w:val="000000" w:themeColor="text1"/>
+        </w:rPr>
+        <w:t xml:space="preserve"> westward throughout Ohio was facilitated by the range-expansion of the non-native European Starling</w:t>
+      </w:r>
+      <w:r>
+        <w:rPr>
+          <w:rFonts w:ascii="Times New Roman" w:hAnsi="Times New Roman" w:cs="Times New Roman"/>
+          <w:color w:val="000000" w:themeColor="text1"/>
+        </w:rPr>
+        <w:t xml:space="preserve"> (</w:t>
+      </w:r>
+      <w:proofErr w:type="spellStart"/>
+      <w:r>
+        <w:rPr>
+          <w:rFonts w:ascii="Times New Roman" w:hAnsi="Times New Roman" w:cs="Times New Roman"/>
+          <w:i/>
+          <w:color w:val="000000" w:themeColor="text1"/>
+        </w:rPr>
+        <w:t>Sturnus</w:t>
+      </w:r>
+      <w:proofErr w:type="spellEnd"/>
+      <w:r>
+        <w:rPr>
+          <w:rFonts w:ascii="Times New Roman" w:hAnsi="Times New Roman" w:cs="Times New Roman"/>
+          <w:i/>
+          <w:color w:val="000000" w:themeColor="text1"/>
+        </w:rPr>
+        <w:t xml:space="preserve"> vulgaris</w:t>
+      </w:r>
+      <w:r>
+        <w:rPr>
+          <w:rFonts w:ascii="Times New Roman" w:hAnsi="Times New Roman" w:cs="Times New Roman"/>
+          <w:color w:val="000000" w:themeColor="text1"/>
+        </w:rPr>
+        <w:t>)</w:t>
+      </w:r>
+      <w:r>
+        <w:rPr>
+          <w:rFonts w:ascii="Times New Roman" w:hAnsi="Times New Roman" w:cs="Times New Roman"/>
+          <w:color w:val="000000" w:themeColor="text1"/>
+        </w:rPr>
+        <w:t xml:space="preserve">. Many bird species are noted to eat the fruit of </w:t>
+      </w:r>
+      <w:r>
+        <w:rPr>
+          <w:rFonts w:ascii="Times New Roman" w:hAnsi="Times New Roman" w:cs="Times New Roman"/>
+          <w:i/>
+          <w:color w:val="000000" w:themeColor="text1"/>
+        </w:rPr>
+        <w:t xml:space="preserve">F. </w:t>
+      </w:r>
+      <w:proofErr w:type="spellStart"/>
+      <w:r>
+        <w:rPr>
+          <w:rFonts w:ascii="Times New Roman" w:hAnsi="Times New Roman" w:cs="Times New Roman"/>
+          <w:i/>
+          <w:color w:val="000000" w:themeColor="text1"/>
+        </w:rPr>
+        <w:t>alnus</w:t>
+      </w:r>
+      <w:proofErr w:type="spellEnd"/>
+      <w:r>
+        <w:rPr>
+          <w:rFonts w:ascii="Times New Roman" w:hAnsi="Times New Roman" w:cs="Times New Roman"/>
+          <w:i/>
+          <w:color w:val="000000" w:themeColor="text1"/>
+        </w:rPr>
+        <w:t xml:space="preserve"> </w:t>
+      </w:r>
+      <w:r>
+        <w:rPr>
+          <w:rFonts w:ascii="Times New Roman" w:hAnsi="Times New Roman" w:cs="Times New Roman"/>
+          <w:color w:val="000000" w:themeColor="text1"/>
+        </w:rPr>
+        <w:t xml:space="preserve">and defecate undigested seeds, and </w:t>
+      </w:r>
+      <w:r>
+        <w:rPr>
+          <w:rFonts w:ascii="Times New Roman" w:hAnsi="Times New Roman" w:cs="Times New Roman"/>
+          <w:i/>
+          <w:color w:val="000000" w:themeColor="text1"/>
+        </w:rPr>
+        <w:t>S. vulgaris</w:t>
+      </w:r>
+      <w:r>
+        <w:rPr>
+          <w:rFonts w:ascii="Times New Roman" w:hAnsi="Times New Roman" w:cs="Times New Roman"/>
+          <w:color w:val="000000" w:themeColor="text1"/>
+        </w:rPr>
+        <w:t xml:space="preserve"> in particular have been known to eat these fruit (</w:t>
+      </w:r>
+      <w:r>
+        <w:rPr>
+          <w:rFonts w:ascii="Times New Roman" w:hAnsi="Times New Roman" w:cs="Times New Roman"/>
+          <w:noProof/>
+          <w:color w:val="000000" w:themeColor="text1"/>
+        </w:rPr>
+        <w:t>Howell &amp; Blackwell 1977)</w:t>
+      </w:r>
+      <w:r>
+        <w:rPr>
+          <w:rFonts w:ascii="Times New Roman" w:hAnsi="Times New Roman" w:cs="Times New Roman"/>
+          <w:color w:val="000000" w:themeColor="text1"/>
+        </w:rPr>
+        <w:t xml:space="preserve">. The authors did not account for potential unequal sampling effort in herbarium records, but rather simply reported when and where </w:t>
+      </w:r>
+      <w:r>
+        <w:rPr>
+          <w:rFonts w:ascii="Times New Roman" w:hAnsi="Times New Roman" w:cs="Times New Roman"/>
+          <w:i/>
+          <w:color w:val="000000" w:themeColor="text1"/>
+        </w:rPr>
+        <w:t xml:space="preserve">F. </w:t>
+      </w:r>
+      <w:proofErr w:type="spellStart"/>
+      <w:r>
+        <w:rPr>
+          <w:rFonts w:ascii="Times New Roman" w:hAnsi="Times New Roman" w:cs="Times New Roman"/>
+          <w:i/>
+          <w:color w:val="000000" w:themeColor="text1"/>
+        </w:rPr>
+        <w:t>alnus</w:t>
+      </w:r>
+      <w:proofErr w:type="spellEnd"/>
+      <w:r>
+        <w:rPr>
+          <w:rFonts w:ascii="Times New Roman" w:hAnsi="Times New Roman" w:cs="Times New Roman"/>
+          <w:color w:val="000000" w:themeColor="text1"/>
+        </w:rPr>
+        <w:t xml:space="preserve"> first appeared in Ohio. </w:t>
+      </w:r>
+      <w:proofErr w:type="spellStart"/>
+      <w:r>
+        <w:rPr>
+          <w:rFonts w:ascii="Times New Roman" w:hAnsi="Times New Roman" w:cs="Times New Roman"/>
+          <w:color w:val="000000" w:themeColor="text1"/>
+        </w:rPr>
+        <w:t>Catling</w:t>
+      </w:r>
+      <w:proofErr w:type="spellEnd"/>
+      <w:r>
+        <w:rPr>
+          <w:rFonts w:ascii="Times New Roman" w:hAnsi="Times New Roman" w:cs="Times New Roman"/>
+          <w:color w:val="000000" w:themeColor="text1"/>
+        </w:rPr>
+        <w:t xml:space="preserve"> &amp; </w:t>
+      </w:r>
+      <w:proofErr w:type="spellStart"/>
+      <w:r>
+        <w:rPr>
+          <w:rFonts w:ascii="Times New Roman" w:hAnsi="Times New Roman" w:cs="Times New Roman"/>
+          <w:color w:val="000000" w:themeColor="text1"/>
+        </w:rPr>
+        <w:t>Porebski</w:t>
+      </w:r>
+      <w:proofErr w:type="spellEnd"/>
+      <w:r>
+        <w:rPr>
+          <w:rFonts w:ascii="Times New Roman" w:hAnsi="Times New Roman" w:cs="Times New Roman"/>
+          <w:color w:val="000000" w:themeColor="text1"/>
+        </w:rPr>
+        <w:t xml:space="preserve"> </w:t>
+      </w:r>
+      <w:r>
+        <w:rPr>
+          <w:rFonts w:ascii="Times New Roman" w:hAnsi="Times New Roman" w:cs="Times New Roman"/>
+          <w:noProof/>
+          <w:color w:val="000000" w:themeColor="text1"/>
+        </w:rPr>
+        <w:t>(1994)</w:t>
+      </w:r>
+      <w:r>
+        <w:rPr>
+          <w:rFonts w:ascii="Times New Roman" w:hAnsi="Times New Roman" w:cs="Times New Roman"/>
+          <w:color w:val="000000" w:themeColor="text1"/>
+        </w:rPr>
+        <w:t xml:space="preserve"> examined the historical spread of </w:t>
+      </w:r>
+      <w:r>
+        <w:rPr>
+          <w:rFonts w:ascii="Times New Roman" w:hAnsi="Times New Roman" w:cs="Times New Roman"/>
+          <w:i/>
+          <w:color w:val="000000" w:themeColor="text1"/>
+        </w:rPr>
+        <w:t xml:space="preserve">F. </w:t>
+      </w:r>
+      <w:proofErr w:type="spellStart"/>
+      <w:r>
+        <w:rPr>
+          <w:rFonts w:ascii="Times New Roman" w:hAnsi="Times New Roman" w:cs="Times New Roman"/>
+          <w:i/>
+          <w:color w:val="000000" w:themeColor="text1"/>
+        </w:rPr>
+        <w:t>alnus</w:t>
+      </w:r>
+      <w:proofErr w:type="spellEnd"/>
+      <w:r>
+        <w:rPr>
+          <w:rFonts w:ascii="Times New Roman" w:hAnsi="Times New Roman" w:cs="Times New Roman"/>
+          <w:color w:val="000000" w:themeColor="text1"/>
+        </w:rPr>
+        <w:t xml:space="preserve"> in southern Ontario, Canada </w:t>
       </w:r>
       <w:r>
         <w:rPr>
@@ -12130,13 +12677,12 @@
           <w:color w:val="000000" w:themeColor="text1"/>
         </w:rPr>
         <w:lastRenderedPageBreak/>
-        <w:t xml:space="preserve">entered Ohio in the 1920’s, being observed first in Lake County (northeastern Ohio). The authors speculate that the spread of </w:t>
-      </w:r>
-      <w:r>
-        <w:rPr>
-          <w:rFonts w:ascii="Times New Roman" w:hAnsi="Times New Roman" w:cs="Times New Roman"/>
-          <w:i/>
-          <w:iCs/>
+        <w:t xml:space="preserve">and found that it was first recorded in London, Ontario in 1898 and Ottawa in 1899. Their data suggested that </w:t>
+      </w:r>
+      <w:r>
+        <w:rPr>
+          <w:rFonts w:ascii="Times New Roman" w:hAnsi="Times New Roman" w:cs="Times New Roman"/>
+          <w:i/>
           <w:color w:val="000000" w:themeColor="text1"/>
         </w:rPr>
         <w:t xml:space="preserve">F. </w:t>
@@ -12146,7 +12692,6 @@
         <w:rPr>
           <w:rFonts w:ascii="Times New Roman" w:hAnsi="Times New Roman" w:cs="Times New Roman"/>
           <w:i/>
-          <w:iCs/>
           <w:color w:val="000000" w:themeColor="text1"/>
         </w:rPr>
         <w:t>alnus</w:t>
@@ -12157,36 +12702,95 @@
           <w:rFonts w:ascii="Times New Roman" w:hAnsi="Times New Roman" w:cs="Times New Roman"/>
           <w:color w:val="000000" w:themeColor="text1"/>
         </w:rPr>
-        <w:t xml:space="preserve"> westward throughout Ohio was facilitated by the range-expansion of the non-native European Starling</w:t>
-      </w:r>
-      <w:r>
-        <w:rPr>
-          <w:rFonts w:ascii="Times New Roman" w:hAnsi="Times New Roman" w:cs="Times New Roman"/>
-          <w:color w:val="000000" w:themeColor="text1"/>
-        </w:rPr>
-        <w:t xml:space="preserve"> (</w:t>
+        <w:t xml:space="preserve"> spread to other urban centers, but primarily remained confined to these areas until the 1970’s. From the 1970’s to the early 1990’s </w:t>
+      </w:r>
+      <w:r>
+        <w:rPr>
+          <w:rFonts w:ascii="Times New Roman" w:hAnsi="Times New Roman" w:cs="Times New Roman"/>
+          <w:i/>
+          <w:iCs/>
+          <w:color w:val="000000" w:themeColor="text1"/>
+        </w:rPr>
+        <w:t xml:space="preserve">F. </w:t>
       </w:r>
       <w:proofErr w:type="spellStart"/>
       <w:r>
         <w:rPr>
           <w:rFonts w:ascii="Times New Roman" w:hAnsi="Times New Roman" w:cs="Times New Roman"/>
           <w:i/>
-          <w:color w:val="000000" w:themeColor="text1"/>
-        </w:rPr>
-        <w:t>Sturnus</w:t>
+          <w:iCs/>
+          <w:color w:val="000000" w:themeColor="text1"/>
+        </w:rPr>
+        <w:t>alnus</w:t>
       </w:r>
       <w:proofErr w:type="spellEnd"/>
       <w:r>
         <w:rPr>
           <w:rFonts w:ascii="Times New Roman" w:hAnsi="Times New Roman" w:cs="Times New Roman"/>
-          <w:i/>
-          <w:color w:val="000000" w:themeColor="text1"/>
-        </w:rPr>
-        <w:t xml:space="preserve"> vulgaris</w:t>
-      </w:r>
-      <w:r>
-        <w:rPr>
-          <w:rFonts w:ascii="Times New Roman" w:hAnsi="Times New Roman" w:cs="Times New Roman"/>
+          <w:color w:val="000000" w:themeColor="text1"/>
+        </w:rPr>
+        <w:t xml:space="preserve"> spread into natural areas outside of urban areas at an increased rate compared to the previous 70 years. The authors suggest that this observation is indicative of a lag phase in the spread of </w:t>
+      </w:r>
+      <w:r>
+        <w:rPr>
+          <w:rFonts w:ascii="Times New Roman" w:hAnsi="Times New Roman" w:cs="Times New Roman"/>
+          <w:i/>
+          <w:color w:val="000000" w:themeColor="text1"/>
+        </w:rPr>
+        <w:t xml:space="preserve">F. </w:t>
+      </w:r>
+      <w:proofErr w:type="spellStart"/>
+      <w:r>
+        <w:rPr>
+          <w:rFonts w:ascii="Times New Roman" w:hAnsi="Times New Roman" w:cs="Times New Roman"/>
+          <w:i/>
+          <w:color w:val="000000" w:themeColor="text1"/>
+        </w:rPr>
+        <w:t>alnus</w:t>
+      </w:r>
+      <w:proofErr w:type="spellEnd"/>
+      <w:r>
+        <w:rPr>
+          <w:rFonts w:ascii="Times New Roman" w:hAnsi="Times New Roman" w:cs="Times New Roman"/>
+          <w:color w:val="000000" w:themeColor="text1"/>
+        </w:rPr>
+        <w:t xml:space="preserve">, though no quantitative analysis was carried out. More recently, Larkin </w:t>
+      </w:r>
+      <w:r>
+        <w:rPr>
+          <w:rFonts w:ascii="Times New Roman" w:hAnsi="Times New Roman" w:cs="Times New Roman"/>
+          <w:noProof/>
+          <w:color w:val="000000" w:themeColor="text1"/>
+        </w:rPr>
+        <w:t>(2011)</w:t>
+      </w:r>
+      <w:r>
+        <w:rPr>
+          <w:rFonts w:ascii="Times New Roman" w:hAnsi="Times New Roman" w:cs="Times New Roman"/>
+          <w:color w:val="000000" w:themeColor="text1"/>
+        </w:rPr>
+        <w:t xml:space="preserve"> examined the lengths of lag phases for multiple (&gt;200) species of non-native invasive species in the Wisconsin and the southern Lake Michigan region, applying the methods of </w:t>
+      </w:r>
+      <w:r>
+        <w:rPr>
+          <w:rFonts w:ascii="Times New Roman" w:hAnsi="Times New Roman" w:cs="Times New Roman"/>
+          <w:noProof/>
+          <w:color w:val="000000" w:themeColor="text1"/>
+        </w:rPr>
+        <w:t>(Aikio et al. 2010</w:t>
+      </w:r>
+      <w:r>
+        <w:rPr>
+          <w:rFonts w:ascii="Times New Roman" w:hAnsi="Times New Roman" w:cs="Times New Roman"/>
+          <w:noProof/>
+          <w:color w:val="000000" w:themeColor="text1"/>
+        </w:rPr>
+        <w:t>a</w:t>
+      </w:r>
+      <w:r>
+        <w:rPr>
+          <w:rFonts w:ascii="Times New Roman" w:hAnsi="Times New Roman" w:cs="Times New Roman"/>
+          <w:noProof/>
           <w:color w:val="000000" w:themeColor="text1"/>
         </w:rPr>
         <w:t>)</w:t>
@@ -12196,7 +12800,7 @@
           <w:rFonts w:ascii="Times New Roman" w:hAnsi="Times New Roman" w:cs="Times New Roman"/>
           <w:color w:val="000000" w:themeColor="text1"/>
         </w:rPr>
-        <w:t xml:space="preserve">. Many bird species are noted to eat the fruit of </w:t>
+        <w:t xml:space="preserve">. The earliest record of </w:t>
       </w:r>
       <w:r>
         <w:rPr>
@@ -12219,347 +12823,6 @@
       <w:r>
         <w:rPr>
           <w:rFonts w:ascii="Times New Roman" w:hAnsi="Times New Roman" w:cs="Times New Roman"/>
-          <w:i/>
-          <w:color w:val="000000" w:themeColor="text1"/>
-        </w:rPr>
-        <w:t xml:space="preserve"> </w:t>
-      </w:r>
-      <w:r>
-        <w:rPr>
-          <w:rFonts w:ascii="Times New Roman" w:hAnsi="Times New Roman" w:cs="Times New Roman"/>
-          <w:color w:val="000000" w:themeColor="text1"/>
-        </w:rPr>
-        <w:t xml:space="preserve">and defecate undigested seeds, and </w:t>
-      </w:r>
-      <w:r>
-        <w:rPr>
-          <w:rFonts w:ascii="Times New Roman" w:hAnsi="Times New Roman" w:cs="Times New Roman"/>
-          <w:i/>
-          <w:color w:val="000000" w:themeColor="text1"/>
-        </w:rPr>
-        <w:t>S. vulgaris</w:t>
-      </w:r>
-      <w:r>
-        <w:rPr>
-          <w:rFonts w:ascii="Times New Roman" w:hAnsi="Times New Roman" w:cs="Times New Roman"/>
-          <w:color w:val="000000" w:themeColor="text1"/>
-        </w:rPr>
-        <w:t xml:space="preserve"> in particular have been known to eat these fruit (</w:t>
-      </w:r>
-      <w:r>
-        <w:rPr>
-          <w:rFonts w:ascii="Times New Roman" w:hAnsi="Times New Roman" w:cs="Times New Roman"/>
-          <w:noProof/>
-          <w:color w:val="000000" w:themeColor="text1"/>
-        </w:rPr>
-        <w:t>Howell &amp; Blackwell 1977)</w:t>
-      </w:r>
-      <w:r>
-        <w:rPr>
-          <w:rFonts w:ascii="Times New Roman" w:hAnsi="Times New Roman" w:cs="Times New Roman"/>
-          <w:color w:val="000000" w:themeColor="text1"/>
-        </w:rPr>
-        <w:t xml:space="preserve">. The authors did not account for potential unequal sampling effort in herbarium records, but rather simply reported when and where </w:t>
-      </w:r>
-      <w:r>
-        <w:rPr>
-          <w:rFonts w:ascii="Times New Roman" w:hAnsi="Times New Roman" w:cs="Times New Roman"/>
-          <w:i/>
-          <w:color w:val="000000" w:themeColor="text1"/>
-        </w:rPr>
-        <w:t xml:space="preserve">F. </w:t>
-      </w:r>
-      <w:proofErr w:type="spellStart"/>
-      <w:r>
-        <w:rPr>
-          <w:rFonts w:ascii="Times New Roman" w:hAnsi="Times New Roman" w:cs="Times New Roman"/>
-          <w:i/>
-          <w:color w:val="000000" w:themeColor="text1"/>
-        </w:rPr>
-        <w:t>alnus</w:t>
-      </w:r>
-      <w:proofErr w:type="spellEnd"/>
-      <w:r>
-        <w:rPr>
-          <w:rFonts w:ascii="Times New Roman" w:hAnsi="Times New Roman" w:cs="Times New Roman"/>
-          <w:color w:val="000000" w:themeColor="text1"/>
-        </w:rPr>
-        <w:t xml:space="preserve"> first appeared in Ohio. </w:t>
-      </w:r>
-      <w:proofErr w:type="spellStart"/>
-      <w:r>
-        <w:rPr>
-          <w:rFonts w:ascii="Times New Roman" w:hAnsi="Times New Roman" w:cs="Times New Roman"/>
-          <w:color w:val="000000" w:themeColor="text1"/>
-        </w:rPr>
-        <w:t>Catling</w:t>
-      </w:r>
-      <w:proofErr w:type="spellEnd"/>
-      <w:r>
-        <w:rPr>
-          <w:rFonts w:ascii="Times New Roman" w:hAnsi="Times New Roman" w:cs="Times New Roman"/>
-          <w:color w:val="000000" w:themeColor="text1"/>
-        </w:rPr>
-        <w:t xml:space="preserve"> &amp; </w:t>
-      </w:r>
-      <w:proofErr w:type="spellStart"/>
-      <w:r>
-        <w:rPr>
-          <w:rFonts w:ascii="Times New Roman" w:hAnsi="Times New Roman" w:cs="Times New Roman"/>
-          <w:color w:val="000000" w:themeColor="text1"/>
-        </w:rPr>
-        <w:t>Porebski</w:t>
-      </w:r>
-      <w:proofErr w:type="spellEnd"/>
-      <w:r>
-        <w:rPr>
-          <w:rFonts w:ascii="Times New Roman" w:hAnsi="Times New Roman" w:cs="Times New Roman"/>
-          <w:color w:val="000000" w:themeColor="text1"/>
-        </w:rPr>
-        <w:t xml:space="preserve"> </w:t>
-      </w:r>
-      <w:r>
-        <w:rPr>
-          <w:rFonts w:ascii="Times New Roman" w:hAnsi="Times New Roman" w:cs="Times New Roman"/>
-          <w:noProof/>
-          <w:color w:val="000000" w:themeColor="text1"/>
-        </w:rPr>
-        <w:t>(1994)</w:t>
-      </w:r>
-      <w:r>
-        <w:rPr>
-          <w:rFonts w:ascii="Times New Roman" w:hAnsi="Times New Roman" w:cs="Times New Roman"/>
-          <w:color w:val="000000" w:themeColor="text1"/>
-        </w:rPr>
-        <w:t xml:space="preserve"> examined the historical spread of </w:t>
-      </w:r>
-      <w:r>
-        <w:rPr>
-          <w:rFonts w:ascii="Times New Roman" w:hAnsi="Times New Roman" w:cs="Times New Roman"/>
-          <w:i/>
-          <w:color w:val="000000" w:themeColor="text1"/>
-        </w:rPr>
-        <w:t xml:space="preserve">F. </w:t>
-      </w:r>
-      <w:proofErr w:type="spellStart"/>
-      <w:r>
-        <w:rPr>
-          <w:rFonts w:ascii="Times New Roman" w:hAnsi="Times New Roman" w:cs="Times New Roman"/>
-          <w:i/>
-          <w:color w:val="000000" w:themeColor="text1"/>
-        </w:rPr>
-        <w:t>alnus</w:t>
-      </w:r>
-      <w:proofErr w:type="spellEnd"/>
-      <w:r>
-        <w:rPr>
-          <w:rFonts w:ascii="Times New Roman" w:hAnsi="Times New Roman" w:cs="Times New Roman"/>
-          <w:color w:val="000000" w:themeColor="text1"/>
-        </w:rPr>
-        <w:t xml:space="preserve"> in southern Ontario, Canada and found that it was first recorded in London, Ontario in 1898 and Ottawa in 1899. Their data suggested that </w:t>
-      </w:r>
-      <w:r>
-        <w:rPr>
-          <w:rFonts w:ascii="Times New Roman" w:hAnsi="Times New Roman" w:cs="Times New Roman"/>
-          <w:i/>
-          <w:color w:val="000000" w:themeColor="text1"/>
-        </w:rPr>
-        <w:t xml:space="preserve">F. </w:t>
-      </w:r>
-      <w:proofErr w:type="spellStart"/>
-      <w:r>
-        <w:rPr>
-          <w:rFonts w:ascii="Times New Roman" w:hAnsi="Times New Roman" w:cs="Times New Roman"/>
-          <w:i/>
-          <w:color w:val="000000" w:themeColor="text1"/>
-        </w:rPr>
-        <w:t>alnus</w:t>
-      </w:r>
-      <w:proofErr w:type="spellEnd"/>
-      <w:r>
-        <w:rPr>
-          <w:rFonts w:ascii="Times New Roman" w:hAnsi="Times New Roman" w:cs="Times New Roman"/>
-          <w:color w:val="000000" w:themeColor="text1"/>
-        </w:rPr>
-        <w:t xml:space="preserve"> spread to other urban centers, but primarily remained confined to these areas until the 1970’s. From the 1970’s to the early 1990’s </w:t>
-      </w:r>
-      <w:r>
-        <w:rPr>
-          <w:rFonts w:ascii="Times New Roman" w:hAnsi="Times New Roman" w:cs="Times New Roman"/>
-          <w:i/>
-          <w:iCs/>
-          <w:color w:val="000000" w:themeColor="text1"/>
-        </w:rPr>
-        <w:t xml:space="preserve">F. </w:t>
-      </w:r>
-      <w:proofErr w:type="spellStart"/>
-      <w:r>
-        <w:rPr>
-          <w:rFonts w:ascii="Times New Roman" w:hAnsi="Times New Roman" w:cs="Times New Roman"/>
-          <w:i/>
-          <w:iCs/>
-          <w:color w:val="000000" w:themeColor="text1"/>
-        </w:rPr>
-        <w:t>alnus</w:t>
-      </w:r>
-      <w:proofErr w:type="spellEnd"/>
-      <w:r>
-        <w:rPr>
-          <w:rFonts w:ascii="Times New Roman" w:hAnsi="Times New Roman" w:cs="Times New Roman"/>
-          <w:color w:val="000000" w:themeColor="text1"/>
-        </w:rPr>
-        <w:t xml:space="preserve"> spread into natural areas outside of urban areas at an increased rate compared to the previous 70 years. The authors suggest that this observation is indicative of a lag phase in the spread of </w:t>
-      </w:r>
-      <w:r>
-        <w:rPr>
-          <w:rFonts w:ascii="Times New Roman" w:hAnsi="Times New Roman" w:cs="Times New Roman"/>
-          <w:i/>
-          <w:color w:val="000000" w:themeColor="text1"/>
-        </w:rPr>
-        <w:t xml:space="preserve">F. </w:t>
-      </w:r>
-      <w:proofErr w:type="spellStart"/>
-      <w:r>
-        <w:rPr>
-          <w:rFonts w:ascii="Times New Roman" w:hAnsi="Times New Roman" w:cs="Times New Roman"/>
-          <w:i/>
-          <w:color w:val="000000" w:themeColor="text1"/>
-        </w:rPr>
-        <w:t>alnus</w:t>
-      </w:r>
-      <w:proofErr w:type="spellEnd"/>
-      <w:r>
-        <w:rPr>
-          <w:rFonts w:ascii="Times New Roman" w:hAnsi="Times New Roman" w:cs="Times New Roman"/>
-          <w:color w:val="000000" w:themeColor="text1"/>
-        </w:rPr>
-        <w:t xml:space="preserve">, though no quantitative analysis was carried out. </w:t>
-      </w:r>
-      <w:r>
-        <w:rPr>
-          <w:rFonts w:ascii="Times New Roman" w:hAnsi="Times New Roman" w:cs="Times New Roman"/>
-          <w:color w:val="000000" w:themeColor="text1"/>
-        </w:rPr>
-        <w:t>As briefly mentioned in the Introduction, t</w:t>
-      </w:r>
-      <w:r>
-        <w:rPr>
-          <w:rFonts w:ascii="Times New Roman" w:hAnsi="Times New Roman" w:cs="Times New Roman"/>
-          <w:color w:val="000000" w:themeColor="text1"/>
-        </w:rPr>
-        <w:t xml:space="preserve">o address potential biases resulting from unequal sampling efforts, the authors visually compared the spatial distribution of the </w:t>
-      </w:r>
-      <w:r>
-        <w:rPr>
-          <w:rFonts w:ascii="Times New Roman" w:hAnsi="Times New Roman" w:cs="Times New Roman"/>
-          <w:i/>
-          <w:color w:val="000000" w:themeColor="text1"/>
-        </w:rPr>
-        <w:t xml:space="preserve">F. </w:t>
-      </w:r>
-      <w:proofErr w:type="spellStart"/>
-      <w:r>
-        <w:rPr>
-          <w:rFonts w:ascii="Times New Roman" w:hAnsi="Times New Roman" w:cs="Times New Roman"/>
-          <w:i/>
-          <w:color w:val="000000" w:themeColor="text1"/>
-        </w:rPr>
-        <w:t>alnus</w:t>
-      </w:r>
-      <w:proofErr w:type="spellEnd"/>
-      <w:r>
-        <w:rPr>
-          <w:rFonts w:ascii="Times New Roman" w:hAnsi="Times New Roman" w:cs="Times New Roman"/>
-          <w:color w:val="000000" w:themeColor="text1"/>
-        </w:rPr>
-        <w:t xml:space="preserve"> records with that of native </w:t>
-      </w:r>
-      <w:proofErr w:type="spellStart"/>
-      <w:r>
-        <w:rPr>
-          <w:rFonts w:ascii="Times New Roman" w:hAnsi="Times New Roman" w:cs="Times New Roman"/>
-          <w:i/>
-          <w:color w:val="000000" w:themeColor="text1"/>
-        </w:rPr>
-        <w:t>Rhamnus</w:t>
-      </w:r>
-      <w:proofErr w:type="spellEnd"/>
-      <w:r>
-        <w:rPr>
-          <w:rFonts w:ascii="Times New Roman" w:hAnsi="Times New Roman" w:cs="Times New Roman"/>
-          <w:i/>
-          <w:color w:val="000000" w:themeColor="text1"/>
-        </w:rPr>
-        <w:t xml:space="preserve"> </w:t>
-      </w:r>
-      <w:proofErr w:type="spellStart"/>
-      <w:r>
-        <w:rPr>
-          <w:rFonts w:ascii="Times New Roman" w:hAnsi="Times New Roman" w:cs="Times New Roman"/>
-          <w:i/>
-          <w:color w:val="000000" w:themeColor="text1"/>
-        </w:rPr>
-        <w:t>alnifolia</w:t>
-      </w:r>
-      <w:proofErr w:type="spellEnd"/>
-      <w:r>
-        <w:rPr>
-          <w:rFonts w:ascii="Times New Roman" w:hAnsi="Times New Roman" w:cs="Times New Roman"/>
-          <w:color w:val="000000" w:themeColor="text1"/>
-        </w:rPr>
-        <w:t xml:space="preserve">, a species with similar habitat requirements. More recently, Larkin </w:t>
-      </w:r>
-      <w:r>
-        <w:rPr>
-          <w:rFonts w:ascii="Times New Roman" w:hAnsi="Times New Roman" w:cs="Times New Roman"/>
-          <w:noProof/>
-          <w:color w:val="000000" w:themeColor="text1"/>
-        </w:rPr>
-        <w:t>(2011)</w:t>
-      </w:r>
-      <w:r>
-        <w:rPr>
-          <w:rFonts w:ascii="Times New Roman" w:hAnsi="Times New Roman" w:cs="Times New Roman"/>
-          <w:color w:val="000000" w:themeColor="text1"/>
-        </w:rPr>
-        <w:t xml:space="preserve"> examined the lengths of lag phases for multiple (&gt;200) species of non-native invasive species in the Wisconsin and the southern Lake Michigan region, applying the methods of </w:t>
-      </w:r>
-      <w:r>
-        <w:rPr>
-          <w:rFonts w:ascii="Times New Roman" w:hAnsi="Times New Roman" w:cs="Times New Roman"/>
-          <w:noProof/>
-          <w:color w:val="000000" w:themeColor="text1"/>
-        </w:rPr>
-        <w:t>(Aikio et al. 2010)</w:t>
-      </w:r>
-      <w:r>
-        <w:rPr>
-          <w:rFonts w:ascii="Times New Roman" w:hAnsi="Times New Roman" w:cs="Times New Roman"/>
-          <w:color w:val="000000" w:themeColor="text1"/>
-        </w:rPr>
-        <w:t xml:space="preserve">. The earliest record of </w:t>
-      </w:r>
-      <w:r>
-        <w:rPr>
-          <w:rFonts w:ascii="Times New Roman" w:hAnsi="Times New Roman" w:cs="Times New Roman"/>
-          <w:i/>
-          <w:color w:val="000000" w:themeColor="text1"/>
-        </w:rPr>
-        <w:t xml:space="preserve">F. </w:t>
-      </w:r>
-      <w:proofErr w:type="spellStart"/>
-      <w:r>
-        <w:rPr>
-          <w:rFonts w:ascii="Times New Roman" w:hAnsi="Times New Roman" w:cs="Times New Roman"/>
-          <w:i/>
-          <w:color w:val="000000" w:themeColor="text1"/>
-        </w:rPr>
-        <w:t>alnus</w:t>
-      </w:r>
-      <w:proofErr w:type="spellEnd"/>
-      <w:r>
-        <w:rPr>
-          <w:rFonts w:ascii="Times New Roman" w:hAnsi="Times New Roman" w:cs="Times New Roman"/>
           <w:color w:val="000000" w:themeColor="text1"/>
         </w:rPr>
         <w:t xml:space="preserve"> was collected in 1908 in the southern Lake Michigan region, and based on quantitative analysis had a 31-year lag phase. Comparatively, it was found in southern and northern Wisconsin in 1927 and 1941, and had 36- and 15-year lag phases, respectively. T</w:t>
@@ -12569,15 +12832,7 @@
           <w:rFonts w:ascii="Times New Roman" w:hAnsi="Times New Roman" w:cs="Times New Roman"/>
           <w:color w:val="000000" w:themeColor="text1"/>
         </w:rPr>
-        <w:t xml:space="preserve">he </w:t>
-      </w:r>
-      <w:r>
-        <w:rPr>
-          <w:rFonts w:ascii="Times New Roman" w:hAnsi="Times New Roman" w:cs="Times New Roman"/>
-          <w:color w:val="000000" w:themeColor="text1"/>
-        </w:rPr>
-        <w:lastRenderedPageBreak/>
-        <w:t>timings of these region-specific</w:t>
+        <w:t>he timings of these region-specific</w:t>
       </w:r>
       <w:r>
         <w:rPr>
@@ -12826,7 +13081,15 @@
           <w:rFonts w:ascii="Times New Roman" w:hAnsi="Times New Roman" w:cs="Times New Roman"/>
           <w:color w:val="000000" w:themeColor="text1"/>
         </w:rPr>
-        <w:t xml:space="preserve">, there are no documented examples of the local extinction of </w:t>
+        <w:t xml:space="preserve">, there are no </w:t>
+      </w:r>
+      <w:r>
+        <w:rPr>
+          <w:rFonts w:ascii="Times New Roman" w:hAnsi="Times New Roman" w:cs="Times New Roman"/>
+          <w:color w:val="000000" w:themeColor="text1"/>
+        </w:rPr>
+        <w:lastRenderedPageBreak/>
+        <w:t xml:space="preserve">documented examples of the local extinction of </w:t>
       </w:r>
       <w:r>
         <w:rPr>
@@ -12939,37 +13202,7 @@
           <w:rFonts w:ascii="Times New Roman" w:hAnsi="Times New Roman" w:cs="Times New Roman"/>
           <w:color w:val="000000" w:themeColor="text1"/>
         </w:rPr>
-        <w:t xml:space="preserve"> from the landscape, due to anthropogenic influences </w:t>
-      </w:r>
-      <w:proofErr w:type="spellStart"/>
-      <w:r>
-        <w:rPr>
-          <w:rFonts w:ascii="Times New Roman" w:hAnsi="Times New Roman" w:cs="Times New Roman"/>
-          <w:color w:val="000000" w:themeColor="text1"/>
-        </w:rPr>
-        <w:t>m</w:t>
-      </w:r>
-      <w:r>
-        <w:rPr>
-          <w:rFonts w:ascii="Times New Roman" w:hAnsi="Times New Roman" w:cs="Times New Roman"/>
-          <w:color w:val="000000" w:themeColor="text1"/>
-        </w:rPr>
-        <w:t>k</w:t>
-      </w:r>
-      <w:r>
-        <w:rPr>
-          <w:rFonts w:ascii="Times New Roman" w:hAnsi="Times New Roman" w:cs="Times New Roman"/>
-          <w:color w:val="000000" w:themeColor="text1"/>
-        </w:rPr>
-        <w:t>ay</w:t>
-      </w:r>
-      <w:proofErr w:type="spellEnd"/>
-      <w:r>
-        <w:rPr>
-          <w:rFonts w:ascii="Times New Roman" w:hAnsi="Times New Roman" w:cs="Times New Roman"/>
-          <w:color w:val="000000" w:themeColor="text1"/>
-        </w:rPr>
-        <w:t xml:space="preserve"> have a substantial effect on the spread of </w:t>
+        <w:t xml:space="preserve"> from the landscape, due to anthropogenic influences may have a substantial effect on the spread of </w:t>
       </w:r>
       <w:r>
         <w:rPr>
@@ -13173,7 +13406,21 @@
           <w:rFonts w:ascii="Times New Roman" w:hAnsi="Times New Roman" w:cs="Times New Roman"/>
           <w:color w:val="000000" w:themeColor="text1"/>
         </w:rPr>
-        <w:t xml:space="preserve">. Therefore, I know there are several herbaria records </w:t>
+        <w:t>. Therefore, there are</w:t>
+      </w:r>
+      <w:r>
+        <w:rPr>
+          <w:rFonts w:ascii="Times New Roman" w:hAnsi="Times New Roman" w:cs="Times New Roman"/>
+          <w:color w:val="000000" w:themeColor="text1"/>
+        </w:rPr>
+        <w:t xml:space="preserve"> certainly</w:t>
+      </w:r>
+      <w:r>
+        <w:rPr>
+          <w:rFonts w:ascii="Times New Roman" w:hAnsi="Times New Roman" w:cs="Times New Roman"/>
+          <w:color w:val="000000" w:themeColor="text1"/>
+        </w:rPr>
+        <w:t xml:space="preserve"> several herbaria records </w:t>
       </w:r>
       <w:r>
         <w:rPr>
@@ -13250,41 +13497,6 @@
           <w:color w:val="000000" w:themeColor="text1"/>
         </w:rPr>
         <w:t xml:space="preserve">. </w:t>
-      </w:r>
-      <w:r>
-        <w:rPr>
-          <w:rFonts w:ascii="Times New Roman" w:hAnsi="Times New Roman" w:cs="Times New Roman"/>
-          <w:color w:val="000000" w:themeColor="text1"/>
-        </w:rPr>
-        <w:t>Additionally</w:t>
-      </w:r>
-      <w:r>
-        <w:rPr>
-          <w:rFonts w:ascii="Times New Roman" w:hAnsi="Times New Roman" w:cs="Times New Roman"/>
-          <w:color w:val="000000" w:themeColor="text1"/>
-        </w:rPr>
-        <w:t xml:space="preserve">, </w:t>
-      </w:r>
-      <w:r>
-        <w:rPr>
-          <w:rFonts w:ascii="Times New Roman" w:hAnsi="Times New Roman" w:cs="Times New Roman"/>
-          <w:iCs/>
-        </w:rPr>
-        <w:t>access to herbaria records and other historical biodiversity is increasing as more collections are digitized and made available to the public. Having techniques to combine information from desperate sources, such as those I present</w:t>
-      </w:r>
-      <w:r>
-        <w:rPr>
-          <w:rFonts w:ascii="Times New Roman" w:hAnsi="Times New Roman" w:cs="Times New Roman"/>
-          <w:iCs/>
-        </w:rPr>
-        <w:t>ed</w:t>
-      </w:r>
-      <w:r>
-        <w:rPr>
-          <w:rFonts w:ascii="Times New Roman" w:hAnsi="Times New Roman" w:cs="Times New Roman"/>
-          <w:iCs/>
-        </w:rPr>
-        <w:t xml:space="preserve"> here, will help scientists use these data to investigate important standing questions regarding species range expansions.</w:t>
       </w:r>
     </w:p>
     <w:p>
@@ -13376,7 +13588,21 @@
           <w:rFonts w:ascii="Times New Roman" w:hAnsi="Times New Roman" w:cs="Times New Roman"/>
           <w:iCs/>
         </w:rPr>
-        <w:t>experiences a rapid rate of spread</w:t>
+        <w:t>experience</w:t>
+      </w:r>
+      <w:r>
+        <w:rPr>
+          <w:rFonts w:ascii="Times New Roman" w:hAnsi="Times New Roman" w:cs="Times New Roman"/>
+          <w:iCs/>
+        </w:rPr>
+        <w:t>d</w:t>
+      </w:r>
+      <w:r>
+        <w:rPr>
+          <w:rFonts w:ascii="Times New Roman" w:hAnsi="Times New Roman" w:cs="Times New Roman"/>
+          <w:iCs/>
+        </w:rPr>
+        <w:t xml:space="preserve"> a rapid rate of spread</w:t>
       </w:r>
       <w:r>
         <w:rPr>
@@ -13392,14 +13618,12 @@
         </w:rPr>
         <w:t xml:space="preserve">throughout its invasion history. </w:t>
       </w:r>
-      <w:proofErr w:type="spellStart"/>
-      <w:r>
-        <w:rPr>
-          <w:rFonts w:ascii="Times New Roman" w:hAnsi="Times New Roman" w:cs="Times New Roman"/>
-        </w:rPr>
-        <w:t>Examinig</w:t>
-      </w:r>
-      <w:proofErr w:type="spellEnd"/>
+      <w:r>
+        <w:rPr>
+          <w:rFonts w:ascii="Times New Roman" w:hAnsi="Times New Roman" w:cs="Times New Roman"/>
+        </w:rPr>
+        <w:t>Examining</w:t>
+      </w:r>
       <w:r>
         <w:rPr>
           <w:rFonts w:ascii="Times New Roman" w:hAnsi="Times New Roman" w:cs="Times New Roman"/>
@@ -13481,8 +13705,10 @@
     <w:p>
       <w:pPr>
         <w:spacing w:line="480" w:lineRule="auto"/>
-        <w:rPr>
-          <w:rFonts w:ascii="Times New Roman" w:hAnsi="Times New Roman" w:cs="Times New Roman"/>
+        <w:ind w:firstLine="720"/>
+        <w:rPr>
+          <w:rFonts w:ascii="Times New Roman" w:hAnsi="Times New Roman" w:cs="Times New Roman"/>
+          <w:color w:val="000000" w:themeColor="text1"/>
         </w:rPr>
       </w:pPr>
       <w:r>
@@ -13578,6 +13804,50 @@
         </w:rPr>
         <w:t xml:space="preserve"> </w:t>
       </w:r>
+      <w:r>
+        <w:rPr>
+          <w:rFonts w:ascii="Times New Roman" w:hAnsi="Times New Roman" w:cs="Times New Roman"/>
+        </w:rPr>
+        <w:t>As a</w:t>
+      </w:r>
+      <w:r>
+        <w:rPr>
+          <w:rFonts w:ascii="Times New Roman" w:hAnsi="Times New Roman" w:cs="Times New Roman"/>
+          <w:iCs/>
+        </w:rPr>
+        <w:t xml:space="preserve">ccess to herbaria records and other historical biodiversity </w:t>
+      </w:r>
+      <w:r>
+        <w:rPr>
+          <w:rFonts w:ascii="Times New Roman" w:hAnsi="Times New Roman" w:cs="Times New Roman"/>
+          <w:iCs/>
+        </w:rPr>
+        <w:t>increases,</w:t>
+      </w:r>
+      <w:r>
+        <w:rPr>
+          <w:rFonts w:ascii="Times New Roman" w:hAnsi="Times New Roman" w:cs="Times New Roman"/>
+          <w:iCs/>
+        </w:rPr>
+        <w:t xml:space="preserve"> </w:t>
+      </w:r>
+      <w:bookmarkStart w:id="2" w:name="_GoBack"/>
+      <w:bookmarkEnd w:id="2"/>
+      <w:r>
+        <w:rPr>
+          <w:rFonts w:ascii="Times New Roman" w:hAnsi="Times New Roman" w:cs="Times New Roman"/>
+          <w:iCs/>
+        </w:rPr>
+        <w:t>techniques to combine information from desperate sources, such as those I presented here, will help scientists use these data to investigate important standing questions regarding species range expansions.</w:t>
+      </w:r>
+    </w:p>
+    <w:p>
+      <w:pPr>
+        <w:spacing w:line="480" w:lineRule="auto"/>
+        <w:rPr>
+          <w:rFonts w:ascii="Times New Roman" w:hAnsi="Times New Roman" w:cs="Times New Roman"/>
+        </w:rPr>
+      </w:pPr>
       <w:r>
         <w:rPr>
           <w:rFonts w:ascii="Times New Roman" w:hAnsi="Times New Roman" w:cs="Times New Roman"/>
@@ -13624,6 +13894,8 @@
           <w:noProof/>
         </w:rPr>
       </w:pPr>
+      <w:bookmarkStart w:id="3" w:name="OLE_LINK5"/>
+      <w:bookmarkStart w:id="4" w:name="OLE_LINK6"/>
       <w:r>
         <w:rPr>
           <w:rFonts w:ascii="Times New Roman" w:eastAsia="Times New Roman" w:hAnsi="Times New Roman" w:cs="Times New Roman"/>
@@ -13637,7 +13909,30 @@
           <w:rFonts w:ascii="Times New Roman" w:eastAsia="Times New Roman" w:hAnsi="Times New Roman" w:cs="Times New Roman"/>
           <w:noProof/>
         </w:rPr>
-        <w:t xml:space="preserve">. 2010. Lag-phases in alien plant invasions: separating the facts from the artefacts. Oikos 119:370–378. </w:t>
+        <w:t>. 2010</w:t>
+      </w:r>
+      <w:r>
+        <w:rPr>
+          <w:rFonts w:ascii="Times New Roman" w:eastAsia="Times New Roman" w:hAnsi="Times New Roman" w:cs="Times New Roman"/>
+          <w:noProof/>
+        </w:rPr>
+        <w:t>a</w:t>
+      </w:r>
+      <w:r>
+        <w:rPr>
+          <w:rFonts w:ascii="Times New Roman" w:eastAsia="Times New Roman" w:hAnsi="Times New Roman" w:cs="Times New Roman"/>
+          <w:noProof/>
+        </w:rPr>
+        <w:t xml:space="preserve">. </w:t>
+      </w:r>
+      <w:bookmarkEnd w:id="3"/>
+      <w:bookmarkEnd w:id="4"/>
+      <w:r>
+        <w:rPr>
+          <w:rFonts w:ascii="Times New Roman" w:eastAsia="Times New Roman" w:hAnsi="Times New Roman" w:cs="Times New Roman"/>
+          <w:noProof/>
+        </w:rPr>
+        <w:t xml:space="preserve">Lag-phases in alien plant invasions: separating the facts from the artefacts. Oikos 119:370–378. </w:t>
       </w:r>
     </w:p>
     <w:p>
@@ -13659,14 +13954,28 @@
           <w:smallCaps/>
           <w:noProof/>
         </w:rPr>
-        <w:t>Barney, J. N.</w:t>
-      </w:r>
-      <w:r>
-        <w:rPr>
-          <w:rFonts w:ascii="Times New Roman" w:eastAsia="Times New Roman" w:hAnsi="Times New Roman" w:cs="Times New Roman"/>
-          <w:noProof/>
-        </w:rPr>
-        <w:t xml:space="preserve"> 2006. North American history of two invasive plant species: phytogeographic distribution, dispersal vectors, and multiple introductions. Biol. Invasions 8:703–717. </w:t>
+        <w:t>Aikio, S., R. P. Duncan, and P. E. Hulme</w:t>
+      </w:r>
+      <w:r>
+        <w:rPr>
+          <w:rFonts w:ascii="Times New Roman" w:eastAsia="Times New Roman" w:hAnsi="Times New Roman" w:cs="Times New Roman"/>
+          <w:noProof/>
+        </w:rPr>
+        <w:t>. 2010</w:t>
+      </w:r>
+      <w:r>
+        <w:rPr>
+          <w:rFonts w:ascii="Times New Roman" w:eastAsia="Times New Roman" w:hAnsi="Times New Roman" w:cs="Times New Roman"/>
+          <w:noProof/>
+        </w:rPr>
+        <w:t xml:space="preserve">b. Herbarium records identify the role of long-distance </w:t>
+      </w:r>
+      <w:r>
+        <w:rPr>
+          <w:rFonts w:ascii="Times New Roman" w:eastAsia="Times New Roman" w:hAnsi="Times New Roman" w:cs="Times New Roman"/>
+          <w:noProof/>
+        </w:rPr>
+        <w:t>spread in the spatial distribution of alien plants in New Zealand. J. Biogeogr. 37:1740-1751.</w:t>
       </w:r>
     </w:p>
     <w:p>
@@ -13688,14 +13997,14 @@
           <w:smallCaps/>
           <w:noProof/>
         </w:rPr>
-        <w:t>Boakes, E. H., P. J. K. McGowan, R. A. Fuller, D. Chang-qing, N. E. Clark, K. O’Connor, and G. M. Mace</w:t>
-      </w:r>
-      <w:r>
-        <w:rPr>
-          <w:rFonts w:ascii="Times New Roman" w:eastAsia="Times New Roman" w:hAnsi="Times New Roman" w:cs="Times New Roman"/>
-          <w:noProof/>
-        </w:rPr>
-        <w:t xml:space="preserve">. 2010. Distorted views of biodiversity: spatial and temporal bias in species occurrence data. PLoS Biol. 8:e1000385. </w:t>
+        <w:t>Barney, J. N.</w:t>
+      </w:r>
+      <w:r>
+        <w:rPr>
+          <w:rFonts w:ascii="Times New Roman" w:eastAsia="Times New Roman" w:hAnsi="Times New Roman" w:cs="Times New Roman"/>
+          <w:noProof/>
+        </w:rPr>
+        <w:t xml:space="preserve"> 2006. North American history of two invasive plant species: phytogeographic distribution, dispersal vectors, and multiple introductions. Biol. Invasions 8:703–717. </w:t>
       </w:r>
     </w:p>
     <w:p>
@@ -13717,37 +14026,14 @@
           <w:smallCaps/>
           <w:noProof/>
         </w:rPr>
-        <w:t>Catling, P. M., and Z. S. Porebski</w:t>
-      </w:r>
-      <w:r>
-        <w:rPr>
-          <w:rFonts w:ascii="Times New Roman" w:eastAsia="Times New Roman" w:hAnsi="Times New Roman" w:cs="Times New Roman"/>
-          <w:noProof/>
-        </w:rPr>
-        <w:t xml:space="preserve">. 1994. The history of invasion and current status of glossy buckthorn, </w:t>
-      </w:r>
-      <w:r>
-        <w:rPr>
-          <w:rFonts w:ascii="Times New Roman" w:eastAsia="Times New Roman" w:hAnsi="Times New Roman" w:cs="Times New Roman"/>
-          <w:i/>
-          <w:iCs/>
-          <w:noProof/>
-        </w:rPr>
-        <w:t>Rhamnus frangula</w:t>
-      </w:r>
-      <w:r>
-        <w:rPr>
-          <w:rFonts w:ascii="Times New Roman" w:eastAsia="Times New Roman" w:hAnsi="Times New Roman" w:cs="Times New Roman"/>
-          <w:noProof/>
-        </w:rPr>
-        <w:t>, in southern Ontario. Can. Field-N</w:t>
-      </w:r>
-      <w:r>
-        <w:rPr>
-          <w:rFonts w:ascii="Times New Roman" w:eastAsia="Times New Roman" w:hAnsi="Times New Roman" w:cs="Times New Roman"/>
-          <w:noProof/>
-        </w:rPr>
-        <w:t xml:space="preserve">aturalist 108:305–310. </w:t>
+        <w:t>Boakes, E. H., P. J. K. McGowan, R. A. Fuller, D. Chang-qing, N. E. Clark, K. O’Connor, and G. M. Mace</w:t>
+      </w:r>
+      <w:r>
+        <w:rPr>
+          <w:rFonts w:ascii="Times New Roman" w:eastAsia="Times New Roman" w:hAnsi="Times New Roman" w:cs="Times New Roman"/>
+          <w:noProof/>
+        </w:rPr>
+        <w:t xml:space="preserve">. 2010. Distorted views of biodiversity: spatial and temporal bias in species occurrence data. PLoS Biol. 8:e1000385. </w:t>
       </w:r>
     </w:p>
     <w:p>
@@ -13769,49 +14055,37 @@
           <w:smallCaps/>
           <w:noProof/>
         </w:rPr>
-        <w:t>Chapman, A. D. and J. Wieczorek</w:t>
-      </w:r>
-      <w:r>
-        <w:rPr>
-          <w:rFonts w:ascii="Times New Roman" w:eastAsia="Times New Roman" w:hAnsi="Times New Roman" w:cs="Times New Roman"/>
-          <w:noProof/>
-        </w:rPr>
-        <w:t xml:space="preserve"> </w:t>
-      </w:r>
-      <w:r>
-        <w:rPr>
-          <w:rFonts w:ascii="Times New Roman" w:eastAsia="Times New Roman" w:hAnsi="Times New Roman" w:cs="Times New Roman"/>
-          <w:noProof/>
-        </w:rPr>
-        <w:t>[e</w:t>
-      </w:r>
-      <w:r>
-        <w:rPr>
-          <w:rFonts w:ascii="Times New Roman" w:eastAsia="Times New Roman" w:hAnsi="Times New Roman" w:cs="Times New Roman"/>
-          <w:noProof/>
-        </w:rPr>
-        <w:t>ds.</w:t>
-      </w:r>
-      <w:r>
-        <w:rPr>
-          <w:rFonts w:ascii="Times New Roman" w:eastAsia="Times New Roman" w:hAnsi="Times New Roman" w:cs="Times New Roman"/>
-          <w:noProof/>
-        </w:rPr>
-        <w:t xml:space="preserve">]. </w:t>
-      </w:r>
-      <w:r>
-        <w:rPr>
-          <w:rFonts w:ascii="Times New Roman" w:eastAsia="Times New Roman" w:hAnsi="Times New Roman" w:cs="Times New Roman"/>
-          <w:noProof/>
-        </w:rPr>
-        <w:t xml:space="preserve">2006. Guide to Best Practices for Georeferencing. Global Biodiversity Information Facility, Copenhagen. </w:t>
-      </w:r>
-      <w:r>
-        <w:rPr>
-          <w:rFonts w:ascii="Times New Roman" w:eastAsia="Times New Roman" w:hAnsi="Times New Roman" w:cs="Times New Roman"/>
-          <w:noProof/>
-        </w:rPr>
-        <w:t>90 p.</w:t>
+        <w:t>Catling, P. M., and Z. S. Porebski</w:t>
+      </w:r>
+      <w:r>
+        <w:rPr>
+          <w:rFonts w:ascii="Times New Roman" w:eastAsia="Times New Roman" w:hAnsi="Times New Roman" w:cs="Times New Roman"/>
+          <w:noProof/>
+        </w:rPr>
+        <w:t xml:space="preserve">. 1994. The history of invasion and current status of glossy buckthorn, </w:t>
+      </w:r>
+      <w:r>
+        <w:rPr>
+          <w:rFonts w:ascii="Times New Roman" w:eastAsia="Times New Roman" w:hAnsi="Times New Roman" w:cs="Times New Roman"/>
+          <w:i/>
+          <w:iCs/>
+          <w:noProof/>
+        </w:rPr>
+        <w:t>Rhamnus frangula</w:t>
+      </w:r>
+      <w:r>
+        <w:rPr>
+          <w:rFonts w:ascii="Times New Roman" w:eastAsia="Times New Roman" w:hAnsi="Times New Roman" w:cs="Times New Roman"/>
+          <w:noProof/>
+        </w:rPr>
+        <w:t>, in southern Ontario. Can. Field-N</w:t>
+      </w:r>
+      <w:r>
+        <w:rPr>
+          <w:rFonts w:ascii="Times New Roman" w:eastAsia="Times New Roman" w:hAnsi="Times New Roman" w:cs="Times New Roman"/>
+          <w:noProof/>
+        </w:rPr>
+        <w:t xml:space="preserve">aturalist 108:305–310. </w:t>
       </w:r>
     </w:p>
     <w:p>
@@ -13833,14 +14107,49 @@
           <w:smallCaps/>
           <w:noProof/>
         </w:rPr>
-        <w:t>Crawford, P. H. C., and B. W. Hoagland</w:t>
-      </w:r>
-      <w:r>
-        <w:rPr>
-          <w:rFonts w:ascii="Times New Roman" w:eastAsia="Times New Roman" w:hAnsi="Times New Roman" w:cs="Times New Roman"/>
-          <w:noProof/>
-        </w:rPr>
-        <w:t xml:space="preserve">. 2009. Can herbarium records be used to map alien species invasion and native species expansion over the past 100 years? J. Biogeogr. 36:651–661. </w:t>
+        <w:t>Chapman, A. D. and J. Wieczorek</w:t>
+      </w:r>
+      <w:r>
+        <w:rPr>
+          <w:rFonts w:ascii="Times New Roman" w:eastAsia="Times New Roman" w:hAnsi="Times New Roman" w:cs="Times New Roman"/>
+          <w:noProof/>
+        </w:rPr>
+        <w:t xml:space="preserve"> </w:t>
+      </w:r>
+      <w:r>
+        <w:rPr>
+          <w:rFonts w:ascii="Times New Roman" w:eastAsia="Times New Roman" w:hAnsi="Times New Roman" w:cs="Times New Roman"/>
+          <w:noProof/>
+        </w:rPr>
+        <w:t>[e</w:t>
+      </w:r>
+      <w:r>
+        <w:rPr>
+          <w:rFonts w:ascii="Times New Roman" w:eastAsia="Times New Roman" w:hAnsi="Times New Roman" w:cs="Times New Roman"/>
+          <w:noProof/>
+        </w:rPr>
+        <w:t>ds.</w:t>
+      </w:r>
+      <w:r>
+        <w:rPr>
+          <w:rFonts w:ascii="Times New Roman" w:eastAsia="Times New Roman" w:hAnsi="Times New Roman" w:cs="Times New Roman"/>
+          <w:noProof/>
+        </w:rPr>
+        <w:t xml:space="preserve">]. </w:t>
+      </w:r>
+      <w:r>
+        <w:rPr>
+          <w:rFonts w:ascii="Times New Roman" w:eastAsia="Times New Roman" w:hAnsi="Times New Roman" w:cs="Times New Roman"/>
+          <w:noProof/>
+        </w:rPr>
+        <w:t xml:space="preserve">2006. Guide to Best Practices for Georeferencing. Global Biodiversity Information Facility, Copenhagen. </w:t>
+      </w:r>
+      <w:r>
+        <w:rPr>
+          <w:rFonts w:ascii="Times New Roman" w:eastAsia="Times New Roman" w:hAnsi="Times New Roman" w:cs="Times New Roman"/>
+          <w:noProof/>
+        </w:rPr>
+        <w:t>90 p.</w:t>
       </w:r>
     </w:p>
     <w:p>
@@ -13862,14 +14171,14 @@
           <w:smallCaps/>
           <w:noProof/>
         </w:rPr>
-        <w:t>Crooks, J.</w:t>
-      </w:r>
-      <w:r>
-        <w:rPr>
-          <w:rFonts w:ascii="Times New Roman" w:eastAsia="Times New Roman" w:hAnsi="Times New Roman" w:cs="Times New Roman"/>
-          <w:noProof/>
-        </w:rPr>
-        <w:t xml:space="preserve"> 2005. Lag times and exotic species: the ecology and management of biological invasions in slow-motion. Ecoscience 12:316–329. </w:t>
+        <w:t>Crawford, P. H. C., and B. W. Hoagland</w:t>
+      </w:r>
+      <w:r>
+        <w:rPr>
+          <w:rFonts w:ascii="Times New Roman" w:eastAsia="Times New Roman" w:hAnsi="Times New Roman" w:cs="Times New Roman"/>
+          <w:noProof/>
+        </w:rPr>
+        <w:t xml:space="preserve">. 2009. Can herbarium records be used to map alien species invasion and native species expansion over the past 100 years? J. Biogeogr. 36:651–661. </w:t>
       </w:r>
     </w:p>
     <w:p>
@@ -13891,37 +14200,14 @@
           <w:smallCaps/>
           <w:noProof/>
         </w:rPr>
-        <w:t>Crooks, J. A., and M. E. Soulé</w:t>
-      </w:r>
-      <w:r>
-        <w:rPr>
-          <w:rFonts w:ascii="Times New Roman" w:eastAsia="Times New Roman" w:hAnsi="Times New Roman" w:cs="Times New Roman"/>
-          <w:noProof/>
-        </w:rPr>
-        <w:t>. 1999. Lag times in population explosions of invasive species: causes and implications. Pages 103–125</w:t>
-      </w:r>
-      <w:r>
-        <w:rPr>
-          <w:rFonts w:ascii="Times New Roman" w:eastAsia="Times New Roman" w:hAnsi="Times New Roman" w:cs="Times New Roman"/>
-          <w:noProof/>
-        </w:rPr>
-        <w:t xml:space="preserve"> </w:t>
-      </w:r>
-      <w:r>
-        <w:rPr>
-          <w:rFonts w:ascii="Times New Roman" w:eastAsia="Times New Roman" w:hAnsi="Times New Roman" w:cs="Times New Roman"/>
-          <w:i/>
-          <w:iCs/>
-          <w:noProof/>
-        </w:rPr>
-        <w:t>In</w:t>
-      </w:r>
-      <w:r>
-        <w:rPr>
-          <w:rFonts w:ascii="Times New Roman" w:eastAsia="Times New Roman" w:hAnsi="Times New Roman" w:cs="Times New Roman"/>
-          <w:noProof/>
-        </w:rPr>
-        <w:t xml:space="preserve"> O. T. Sandlund, P. J. Schei, and </w:t>
+        <w:t>Crooks, J.</w:t>
+      </w:r>
+      <w:r>
+        <w:rPr>
+          <w:rFonts w:ascii="Times New Roman" w:eastAsia="Times New Roman" w:hAnsi="Times New Roman" w:cs="Times New Roman"/>
+          <w:noProof/>
+        </w:rPr>
+        <w:t xml:space="preserve"> 2005. Lag times and exotic species: the ecology and management of </w:t>
       </w:r>
       <w:r>
         <w:rPr>
@@ -13929,21 +14215,7 @@
           <w:noProof/>
         </w:rPr>
         <w:lastRenderedPageBreak/>
-        <w:t>A. Viken [eds.],</w:t>
-      </w:r>
-      <w:r>
-        <w:rPr>
-          <w:rFonts w:ascii="Times New Roman" w:eastAsia="Times New Roman" w:hAnsi="Times New Roman" w:cs="Times New Roman"/>
-          <w:noProof/>
-        </w:rPr>
-        <w:t xml:space="preserve"> </w:t>
-      </w:r>
-      <w:r>
-        <w:rPr>
-          <w:rFonts w:ascii="Times New Roman" w:eastAsia="Times New Roman" w:hAnsi="Times New Roman" w:cs="Times New Roman"/>
-          <w:noProof/>
-        </w:rPr>
-        <w:t>Invasive species and biodiversity management. Kluwer Academic Dordrecht, The Netherlands.</w:t>
+        <w:t xml:space="preserve">biological invasions in slow-motion. Ecoscience 12:316–329. </w:t>
       </w:r>
     </w:p>
     <w:p>
@@ -13965,30 +14237,51 @@
           <w:smallCaps/>
           <w:noProof/>
         </w:rPr>
-        <w:t>Cunard, C., and T. D. Lee</w:t>
-      </w:r>
-      <w:r>
-        <w:rPr>
-          <w:rFonts w:ascii="Times New Roman" w:eastAsia="Times New Roman" w:hAnsi="Times New Roman" w:cs="Times New Roman"/>
-          <w:noProof/>
-        </w:rPr>
-        <w:t>. 2008. Is patience a virtue? Succession, light, and the death of invasive glossy buckthorn (</w:t>
-      </w:r>
-      <w:r>
-        <w:rPr>
-          <w:rFonts w:ascii="Times New Roman" w:eastAsia="Times New Roman" w:hAnsi="Times New Roman" w:cs="Times New Roman"/>
-          <w:i/>
-          <w:iCs/>
-          <w:noProof/>
-        </w:rPr>
-        <w:t>Frangula alnus</w:t>
-      </w:r>
-      <w:r>
-        <w:rPr>
-          <w:rFonts w:ascii="Times New Roman" w:eastAsia="Times New Roman" w:hAnsi="Times New Roman" w:cs="Times New Roman"/>
-          <w:noProof/>
-        </w:rPr>
-        <w:t xml:space="preserve">). Biol. Invasions 11:577–586. </w:t>
+        <w:t>Crooks, J. A., and M. E. Soulé</w:t>
+      </w:r>
+      <w:r>
+        <w:rPr>
+          <w:rFonts w:ascii="Times New Roman" w:eastAsia="Times New Roman" w:hAnsi="Times New Roman" w:cs="Times New Roman"/>
+          <w:noProof/>
+        </w:rPr>
+        <w:t>. 1999. Lag times in population explosions of invasive species: causes and implications. Pages 103–125</w:t>
+      </w:r>
+      <w:r>
+        <w:rPr>
+          <w:rFonts w:ascii="Times New Roman" w:eastAsia="Times New Roman" w:hAnsi="Times New Roman" w:cs="Times New Roman"/>
+          <w:noProof/>
+        </w:rPr>
+        <w:t xml:space="preserve"> </w:t>
+      </w:r>
+      <w:r>
+        <w:rPr>
+          <w:rFonts w:ascii="Times New Roman" w:eastAsia="Times New Roman" w:hAnsi="Times New Roman" w:cs="Times New Roman"/>
+          <w:i/>
+          <w:iCs/>
+          <w:noProof/>
+        </w:rPr>
+        <w:t>In</w:t>
+      </w:r>
+      <w:r>
+        <w:rPr>
+          <w:rFonts w:ascii="Times New Roman" w:eastAsia="Times New Roman" w:hAnsi="Times New Roman" w:cs="Times New Roman"/>
+          <w:noProof/>
+        </w:rPr>
+        <w:t xml:space="preserve"> O. T. Sandlund, P. J. Schei, and A. Viken [eds.],</w:t>
+      </w:r>
+      <w:r>
+        <w:rPr>
+          <w:rFonts w:ascii="Times New Roman" w:eastAsia="Times New Roman" w:hAnsi="Times New Roman" w:cs="Times New Roman"/>
+          <w:noProof/>
+        </w:rPr>
+        <w:t xml:space="preserve"> </w:t>
+      </w:r>
+      <w:r>
+        <w:rPr>
+          <w:rFonts w:ascii="Times New Roman" w:eastAsia="Times New Roman" w:hAnsi="Times New Roman" w:cs="Times New Roman"/>
+          <w:noProof/>
+        </w:rPr>
+        <w:t>Invasive species and biodiversity management. Kluwer Academic Dordrecht, The Netherlands.</w:t>
       </w:r>
     </w:p>
     <w:p>
@@ -14010,14 +14303,30 @@
           <w:smallCaps/>
           <w:noProof/>
         </w:rPr>
-        <w:t>Delisle, F., C. Lavoie, M. Jean, and D. Lachance</w:t>
-      </w:r>
-      <w:r>
-        <w:rPr>
-          <w:rFonts w:ascii="Times New Roman" w:eastAsia="Times New Roman" w:hAnsi="Times New Roman" w:cs="Times New Roman"/>
-          <w:noProof/>
-        </w:rPr>
-        <w:t xml:space="preserve">. 2003. Reconstructing the spread of invasive plants: taking into account biases associated with herbarium specimens. J. Biogeogr. 30:1033–1042. </w:t>
+        <w:t>Cunard, C., and T. D. Lee</w:t>
+      </w:r>
+      <w:r>
+        <w:rPr>
+          <w:rFonts w:ascii="Times New Roman" w:eastAsia="Times New Roman" w:hAnsi="Times New Roman" w:cs="Times New Roman"/>
+          <w:noProof/>
+        </w:rPr>
+        <w:t>. 2008. Is patience a virtue? Succession, light, and the death of invasive glossy buckthorn (</w:t>
+      </w:r>
+      <w:r>
+        <w:rPr>
+          <w:rFonts w:ascii="Times New Roman" w:eastAsia="Times New Roman" w:hAnsi="Times New Roman" w:cs="Times New Roman"/>
+          <w:i/>
+          <w:iCs/>
+          <w:noProof/>
+        </w:rPr>
+        <w:t>Frangula alnus</w:t>
+      </w:r>
+      <w:r>
+        <w:rPr>
+          <w:rFonts w:ascii="Times New Roman" w:eastAsia="Times New Roman" w:hAnsi="Times New Roman" w:cs="Times New Roman"/>
+          <w:noProof/>
+        </w:rPr>
+        <w:t xml:space="preserve">). Biol. Invasions 11:577–586. </w:t>
       </w:r>
     </w:p>
     <w:p>
@@ -14039,30 +14348,14 @@
           <w:smallCaps/>
           <w:noProof/>
         </w:rPr>
-        <w:t>Fagan, M. E., and D. R. Peart</w:t>
-      </w:r>
-      <w:r>
-        <w:rPr>
-          <w:rFonts w:ascii="Times New Roman" w:eastAsia="Times New Roman" w:hAnsi="Times New Roman" w:cs="Times New Roman"/>
-          <w:noProof/>
-        </w:rPr>
-        <w:t>. 2004. Impact of the invasive shrub glossy buckthorn (</w:t>
-      </w:r>
-      <w:r>
-        <w:rPr>
-          <w:rFonts w:ascii="Times New Roman" w:eastAsia="Times New Roman" w:hAnsi="Times New Roman" w:cs="Times New Roman"/>
-          <w:i/>
-          <w:iCs/>
-          <w:noProof/>
-        </w:rPr>
-        <w:t>Rhamnus frangula</w:t>
-      </w:r>
-      <w:r>
-        <w:rPr>
-          <w:rFonts w:ascii="Times New Roman" w:eastAsia="Times New Roman" w:hAnsi="Times New Roman" w:cs="Times New Roman"/>
-          <w:noProof/>
-        </w:rPr>
-        <w:t xml:space="preserve"> L.) on juvenile recruitment by canopy trees. For. Ecol. Manage. 194:95–107. </w:t>
+        <w:t>Delisle, F., C. Lavoie, M. Jean, and D. Lachance</w:t>
+      </w:r>
+      <w:r>
+        <w:rPr>
+          <w:rFonts w:ascii="Times New Roman" w:eastAsia="Times New Roman" w:hAnsi="Times New Roman" w:cs="Times New Roman"/>
+          <w:noProof/>
+        </w:rPr>
+        <w:t xml:space="preserve">. 2003. Reconstructing the spread of invasive plants: taking into account biases associated with herbarium specimens. J. Biogeogr. 30:1033–1042. </w:t>
       </w:r>
     </w:p>
     <w:p>
@@ -14084,19 +14377,20 @@
           <w:smallCaps/>
           <w:noProof/>
         </w:rPr>
-        <w:t>Frappier, B., R. T. Eckert, and T. D. Lee</w:t>
-      </w:r>
-      <w:r>
-        <w:rPr>
-          <w:rFonts w:ascii="Times New Roman" w:eastAsia="Times New Roman" w:hAnsi="Times New Roman" w:cs="Times New Roman"/>
-          <w:noProof/>
-        </w:rPr>
-        <w:t xml:space="preserve">. 2003. Potential impacts of the invasive exotic shrub </w:t>
-      </w:r>
-      <w:r>
-        <w:rPr>
-          <w:rFonts w:ascii="Times New Roman" w:eastAsia="Times New Roman" w:hAnsi="Times New Roman" w:cs="Times New Roman"/>
-          <w:i/>
+        <w:t>Fagan, M. E., and D. R. Peart</w:t>
+      </w:r>
+      <w:r>
+        <w:rPr>
+          <w:rFonts w:ascii="Times New Roman" w:eastAsia="Times New Roman" w:hAnsi="Times New Roman" w:cs="Times New Roman"/>
+          <w:noProof/>
+        </w:rPr>
+        <w:t>. 2004. Impact of the invasive shrub glossy buckthorn (</w:t>
+      </w:r>
+      <w:r>
+        <w:rPr>
+          <w:rFonts w:ascii="Times New Roman" w:eastAsia="Times New Roman" w:hAnsi="Times New Roman" w:cs="Times New Roman"/>
+          <w:i/>
+          <w:iCs/>
           <w:noProof/>
         </w:rPr>
         <w:t>Rhamnus frangula</w:t>
@@ -14106,14 +14400,7 @@
           <w:rFonts w:ascii="Times New Roman" w:eastAsia="Times New Roman" w:hAnsi="Times New Roman" w:cs="Times New Roman"/>
           <w:noProof/>
         </w:rPr>
-        <w:t xml:space="preserve"> L. (glossy buckthorn) on forests of southern New Hampshi</w:t>
-      </w:r>
-      <w:r>
-        <w:rPr>
-          <w:rFonts w:ascii="Times New Roman" w:eastAsia="Times New Roman" w:hAnsi="Times New Roman" w:cs="Times New Roman"/>
-          <w:noProof/>
-        </w:rPr>
-        <w:t>re. Northeast. Nat. 10:277–296.</w:t>
+        <w:t xml:space="preserve"> L.) on juvenile recruitment by canopy trees. For. Ecol. Manage. 194:95–107. </w:t>
       </w:r>
     </w:p>
     <w:p>
@@ -14135,14 +14422,36 @@
           <w:smallCaps/>
           <w:noProof/>
         </w:rPr>
-        <w:t>Garcia-Milagros, E., and V. A. Funk</w:t>
-      </w:r>
-      <w:r>
-        <w:rPr>
-          <w:rFonts w:ascii="Times New Roman" w:eastAsia="Times New Roman" w:hAnsi="Times New Roman" w:cs="Times New Roman"/>
-          <w:noProof/>
-        </w:rPr>
-        <w:t xml:space="preserve">. 2010. Improving the use of information from museum specimens: using Google Earth© to georeference Guiana Shield specimens in the US National Herbarium. Front. Biogeogr. 2:71–77. </w:t>
+        <w:t>Frappier, B., R. T. Eckert, and T. D. Lee</w:t>
+      </w:r>
+      <w:r>
+        <w:rPr>
+          <w:rFonts w:ascii="Times New Roman" w:eastAsia="Times New Roman" w:hAnsi="Times New Roman" w:cs="Times New Roman"/>
+          <w:noProof/>
+        </w:rPr>
+        <w:t xml:space="preserve">. 2003. Potential impacts of the invasive exotic shrub </w:t>
+      </w:r>
+      <w:r>
+        <w:rPr>
+          <w:rFonts w:ascii="Times New Roman" w:eastAsia="Times New Roman" w:hAnsi="Times New Roman" w:cs="Times New Roman"/>
+          <w:i/>
+          <w:noProof/>
+        </w:rPr>
+        <w:t>Rhamnus frangula</w:t>
+      </w:r>
+      <w:r>
+        <w:rPr>
+          <w:rFonts w:ascii="Times New Roman" w:eastAsia="Times New Roman" w:hAnsi="Times New Roman" w:cs="Times New Roman"/>
+          <w:noProof/>
+        </w:rPr>
+        <w:t xml:space="preserve"> L. (glossy buckthorn) on forests of southern New Hampshi</w:t>
+      </w:r>
+      <w:r>
+        <w:rPr>
+          <w:rFonts w:ascii="Times New Roman" w:eastAsia="Times New Roman" w:hAnsi="Times New Roman" w:cs="Times New Roman"/>
+          <w:noProof/>
+        </w:rPr>
+        <w:t>re. Northeast. Nat. 10:277–296.</w:t>
       </w:r>
     </w:p>
     <w:p>
@@ -14164,30 +14473,14 @@
           <w:smallCaps/>
           <w:noProof/>
         </w:rPr>
-        <w:t>Godwin, H.</w:t>
-      </w:r>
-      <w:r>
-        <w:rPr>
-          <w:rFonts w:ascii="Times New Roman" w:eastAsia="Times New Roman" w:hAnsi="Times New Roman" w:cs="Times New Roman"/>
-          <w:noProof/>
-        </w:rPr>
-        <w:t xml:space="preserve"> 1943. </w:t>
-      </w:r>
-      <w:r>
-        <w:rPr>
-          <w:rFonts w:ascii="Times New Roman" w:eastAsia="Times New Roman" w:hAnsi="Times New Roman" w:cs="Times New Roman"/>
-          <w:i/>
-          <w:iCs/>
-          <w:noProof/>
-        </w:rPr>
-        <w:t>Frangula alnus</w:t>
-      </w:r>
-      <w:r>
-        <w:rPr>
-          <w:rFonts w:ascii="Times New Roman" w:eastAsia="Times New Roman" w:hAnsi="Times New Roman" w:cs="Times New Roman"/>
-          <w:noProof/>
-        </w:rPr>
-        <w:t xml:space="preserve"> Miller. J. Ecol. 31:77–92. </w:t>
+        <w:t>Garcia-Milagros, E., and V. A. Funk</w:t>
+      </w:r>
+      <w:r>
+        <w:rPr>
+          <w:rFonts w:ascii="Times New Roman" w:eastAsia="Times New Roman" w:hAnsi="Times New Roman" w:cs="Times New Roman"/>
+          <w:noProof/>
+        </w:rPr>
+        <w:t xml:space="preserve">. 2010. Improving the use of information from museum specimens: using Google Earth© to georeference Guiana Shield specimens in the US National Herbarium. Front. Biogeogr. 2:71–77. </w:t>
       </w:r>
     </w:p>
     <w:p>
@@ -14209,14 +14502,30 @@
           <w:smallCaps/>
           <w:noProof/>
         </w:rPr>
-        <w:t>Graham, C. H., S. Ferrier, F. Huettman, C. Moritz, and A. T. Peterson</w:t>
-      </w:r>
-      <w:r>
-        <w:rPr>
-          <w:rFonts w:ascii="Times New Roman" w:eastAsia="Times New Roman" w:hAnsi="Times New Roman" w:cs="Times New Roman"/>
-          <w:noProof/>
-        </w:rPr>
-        <w:t xml:space="preserve">. 2004. New developments in museum-based informatics and applications in biodiversity analysis. Trends Ecol. Evol. 19:497–503. </w:t>
+        <w:t>Godwin, H.</w:t>
+      </w:r>
+      <w:r>
+        <w:rPr>
+          <w:rFonts w:ascii="Times New Roman" w:eastAsia="Times New Roman" w:hAnsi="Times New Roman" w:cs="Times New Roman"/>
+          <w:noProof/>
+        </w:rPr>
+        <w:t xml:space="preserve"> 1943. </w:t>
+      </w:r>
+      <w:r>
+        <w:rPr>
+          <w:rFonts w:ascii="Times New Roman" w:eastAsia="Times New Roman" w:hAnsi="Times New Roman" w:cs="Times New Roman"/>
+          <w:i/>
+          <w:iCs/>
+          <w:noProof/>
+        </w:rPr>
+        <w:t>Frangula alnus</w:t>
+      </w:r>
+      <w:r>
+        <w:rPr>
+          <w:rFonts w:ascii="Times New Roman" w:eastAsia="Times New Roman" w:hAnsi="Times New Roman" w:cs="Times New Roman"/>
+          <w:noProof/>
+        </w:rPr>
+        <w:t xml:space="preserve"> Miller. J. Ecol. 31:77–92. </w:t>
       </w:r>
     </w:p>
     <w:p>
@@ -22149,7 +22458,7 @@
 </file>
 
 <file path=customXml/itemProps1.xml><?xml version="1.0" encoding="utf-8"?>
-<ds:datastoreItem xmlns:ds="http://schemas.openxmlformats.org/officeDocument/2006/customXml" ds:itemID="{EB6068A2-0799-F043-8F70-74BEEB0CD50D}">
+<ds:datastoreItem xmlns:ds="http://schemas.openxmlformats.org/officeDocument/2006/customXml" ds:itemID="{562527BA-17E0-EE49-ABA6-B55E509B91C0}">
   <ds:schemaRefs>
     <ds:schemaRef ds:uri="http://schemas.openxmlformats.org/officeDocument/2006/bibliography"/>
   </ds:schemaRefs>

</xml_diff>

<commit_message>
Formated Figure 6 - the null model results and started adding the text to the results section.
</commit_message>
<xml_diff>
--- a/manuscript/submit-2/Aiello-Lammens-Reconstructing-F-alnus-spread-Sub-2.docx
+++ b/manuscript/submit-2/Aiello-Lammens-Reconstructing-F-alnus-spread-Sub-2.docx
@@ -9554,19 +9554,104 @@
     <w:p>
       <w:pPr>
         <w:spacing w:line="480" w:lineRule="auto"/>
+        <w:ind w:firstLine="720"/>
         <w:rPr>
           <w:rFonts w:ascii="Times New Roman" w:hAnsi="Times New Roman" w:cs="Times New Roman"/>
           <w:color w:val="000000" w:themeColor="text1"/>
         </w:rPr>
       </w:pPr>
+    </w:p>
+    <w:p>
+      <w:pPr>
+        <w:spacing w:line="480" w:lineRule="auto"/>
+        <w:ind w:firstLine="720"/>
+        <w:rPr>
+          <w:rFonts w:ascii="Times New Roman" w:hAnsi="Times New Roman" w:cs="Times New Roman"/>
+          <w:color w:val="000000" w:themeColor="text1"/>
+        </w:rPr>
+      </w:pPr>
       <w:r>
         <w:rPr>
           <w:rFonts w:ascii="Times New Roman" w:hAnsi="Times New Roman" w:cs="Times New Roman"/>
           <w:color w:val="000000" w:themeColor="text1"/>
           <w:highlight w:val="yellow"/>
         </w:rPr>
-        <w:t>NULL MODEL RESULTS NEEDED</w:t>
-      </w:r>
+        <w:t xml:space="preserve">Examining the patterns in the null model analysis of </w:t>
+      </w:r>
+      <w:r>
+        <w:rPr>
+          <w:rFonts w:ascii="Times New Roman" w:hAnsi="Times New Roman" w:cs="Times New Roman"/>
+          <w:color w:val="000000" w:themeColor="text1"/>
+          <w:highlight w:val="yellow"/>
+        </w:rPr>
+        <w:t>Cumulative</w:t>
+      </w:r>
+      <w:r>
+        <w:rPr>
+          <w:rFonts w:ascii="Times New Roman" w:hAnsi="Times New Roman" w:cs="Times New Roman"/>
+          <w:color w:val="000000" w:themeColor="text1"/>
+          <w:highlight w:val="yellow"/>
+        </w:rPr>
+        <w:t xml:space="preserve"> AOO and AOO Ratio Through Time, the existence of a lag phase for FRAL from its introduction </w:t>
+      </w:r>
+      <w:r>
+        <w:rPr>
+          <w:rFonts w:ascii="Times New Roman" w:hAnsi="Times New Roman" w:cs="Times New Roman"/>
+          <w:color w:val="000000" w:themeColor="text1"/>
+          <w:highlight w:val="yellow"/>
+        </w:rPr>
+        <w:t>until</w:t>
+      </w:r>
+      <w:r>
+        <w:rPr>
+          <w:rFonts w:ascii="Times New Roman" w:hAnsi="Times New Roman" w:cs="Times New Roman"/>
+          <w:color w:val="000000" w:themeColor="text1"/>
+          <w:highlight w:val="yellow"/>
+        </w:rPr>
+        <w:t xml:space="preserve"> approximately 1920 seems more apparent. </w:t>
+      </w:r>
+      <w:r>
+        <w:rPr>
+          <w:rFonts w:ascii="Times New Roman" w:hAnsi="Times New Roman" w:cs="Times New Roman"/>
+          <w:color w:val="000000" w:themeColor="text1"/>
+        </w:rPr>
+        <w:t xml:space="preserve">Examining the trends in the cumulative number of grid cells occupied for </w:t>
+      </w:r>
+      <w:r>
+        <w:rPr>
+          <w:rFonts w:ascii="Times New Roman" w:hAnsi="Times New Roman" w:cs="Times New Roman"/>
+          <w:i/>
+          <w:iCs/>
+        </w:rPr>
+        <w:t xml:space="preserve">F. </w:t>
+      </w:r>
+      <w:proofErr w:type="spellStart"/>
+      <w:r>
+        <w:rPr>
+          <w:rFonts w:ascii="Times New Roman" w:hAnsi="Times New Roman" w:cs="Times New Roman"/>
+          <w:i/>
+          <w:iCs/>
+        </w:rPr>
+        <w:t>alnus</w:t>
+      </w:r>
+      <w:proofErr w:type="spellEnd"/>
+      <w:r>
+        <w:rPr>
+          <w:rFonts w:ascii="Times New Roman" w:hAnsi="Times New Roman" w:cs="Times New Roman"/>
+          <w:i/>
+          <w:iCs/>
+        </w:rPr>
+        <w:t xml:space="preserve"> </w:t>
+      </w:r>
+      <w:r>
+        <w:rPr>
+          <w:rFonts w:ascii="Times New Roman" w:hAnsi="Times New Roman" w:cs="Times New Roman"/>
+          <w:iCs/>
+        </w:rPr>
+        <w:t xml:space="preserve">and the associated species shows two starkly different patterns. </w:t>
+      </w:r>
+      <w:bookmarkStart w:id="2" w:name="_GoBack"/>
+      <w:bookmarkEnd w:id="2"/>
     </w:p>
     <w:p>
       <w:pPr>
@@ -13829,16 +13914,7 @@
           <w:rFonts w:ascii="Times New Roman" w:hAnsi="Times New Roman" w:cs="Times New Roman"/>
           <w:iCs/>
         </w:rPr>
-        <w:t xml:space="preserve"> </w:t>
-      </w:r>
-      <w:bookmarkStart w:id="2" w:name="_GoBack"/>
-      <w:bookmarkEnd w:id="2"/>
-      <w:r>
-        <w:rPr>
-          <w:rFonts w:ascii="Times New Roman" w:hAnsi="Times New Roman" w:cs="Times New Roman"/>
-          <w:iCs/>
-        </w:rPr>
-        <w:t>techniques to combine information from desperate sources, such as those I presented here, will help scientists use these data to investigate important standing questions regarding species range expansions.</w:t>
+        <w:t xml:space="preserve"> techniques to combine information from desperate sources, such as those I presented here, will help scientists use these data to investigate important standing questions regarding species range expansions.</w:t>
       </w:r>
     </w:p>
     <w:p>
@@ -22458,7 +22534,7 @@
 </file>
 
 <file path=customXml/itemProps1.xml><?xml version="1.0" encoding="utf-8"?>
-<ds:datastoreItem xmlns:ds="http://schemas.openxmlformats.org/officeDocument/2006/customXml" ds:itemID="{562527BA-17E0-EE49-ABA6-B55E509B91C0}">
+<ds:datastoreItem xmlns:ds="http://schemas.openxmlformats.org/officeDocument/2006/customXml" ds:itemID="{369883AF-F131-BF4E-A263-27FF76B7D72E}">
   <ds:schemaRefs>
     <ds:schemaRef ds:uri="http://schemas.openxmlformats.org/officeDocument/2006/bibliography"/>
   </ds:schemaRefs>

</xml_diff>

<commit_message>
Added null model results section.
</commit_message>
<xml_diff>
--- a/manuscript/submit-2/Aiello-Lammens-Reconstructing-F-alnus-spread-Sub-2.docx
+++ b/manuscript/submit-2/Aiello-Lammens-Reconstructing-F-alnus-spread-Sub-2.docx
@@ -3577,13 +3577,7 @@
         <w:rPr>
           <w:rFonts w:ascii="Times New Roman" w:hAnsi="Times New Roman" w:cs="Times New Roman"/>
         </w:rPr>
-        <w:t>requesting record information from herbaria curators and collection managers</w:t>
-      </w:r>
-      <w:r>
-        <w:rPr>
-          <w:rFonts w:ascii="Times New Roman" w:hAnsi="Times New Roman" w:cs="Times New Roman"/>
-        </w:rPr>
-        <w:t xml:space="preserve"> and </w:t>
+        <w:t xml:space="preserve">requesting record information from herbaria curators and collection managers and </w:t>
       </w:r>
       <w:r>
         <w:rPr>
@@ -3772,13 +3766,7 @@
         <w:rPr>
           <w:rFonts w:ascii="Times New Roman" w:hAnsi="Times New Roman" w:cs="Times New Roman"/>
         </w:rPr>
-        <w:t xml:space="preserve">the </w:t>
-      </w:r>
-      <w:r>
-        <w:rPr>
-          <w:rFonts w:ascii="Times New Roman" w:hAnsi="Times New Roman" w:cs="Times New Roman"/>
-        </w:rPr>
-        <w:t>Global Biodiversity Information Facility (GBIF)</w:t>
+        <w:t>the Global Biodiversity Information Facility (GBIF)</w:t>
       </w:r>
       <w:r>
         <w:rPr>
@@ -7126,7 +7114,21 @@
           <w:rFonts w:ascii="Times New Roman" w:hAnsi="Times New Roman" w:cs="Times New Roman"/>
           <w:iCs/>
         </w:rPr>
-        <w:t xml:space="preserve">I then permuted both the grid cell identification and date of collection columns. This has the effect of shuffling both when and where occurrences were collected, but maintaining the number of occurrences associated with specific years and locations independently. After these permutations, the cumulative area of occupancy through time values and ratio of the </w:t>
+        <w:t xml:space="preserve">I then permuted both the grid cell identification and date of collection columns. This has the effect of shuffling both when and where occurrences were collected, but maintaining the </w:t>
+      </w:r>
+      <w:r>
+        <w:rPr>
+          <w:rFonts w:ascii="Times New Roman" w:hAnsi="Times New Roman" w:cs="Times New Roman"/>
+          <w:iCs/>
+        </w:rPr>
+        <w:t xml:space="preserve">total </w:t>
+      </w:r>
+      <w:r>
+        <w:rPr>
+          <w:rFonts w:ascii="Times New Roman" w:hAnsi="Times New Roman" w:cs="Times New Roman"/>
+          <w:iCs/>
+        </w:rPr>
+        <w:t xml:space="preserve">number of occurrences associated with specific years and locations independently. After these permutations, the cumulative area of occupancy through time values and ratio of the </w:t>
       </w:r>
       <w:r>
         <w:rPr>
@@ -9390,7 +9392,16 @@
           <w:rFonts w:ascii="Times New Roman" w:hAnsi="Times New Roman" w:cs="Times New Roman"/>
           <w:color w:val="000000" w:themeColor="text1"/>
         </w:rPr>
-        <w:t xml:space="preserve"> century. The ratio of occupied counties of </w:t>
+        <w:t xml:space="preserve"> century. </w:t>
+      </w:r>
+      <w:bookmarkStart w:id="2" w:name="OLE_LINK1"/>
+      <w:bookmarkStart w:id="3" w:name="OLE_LINK2"/>
+      <w:r>
+        <w:rPr>
+          <w:rFonts w:ascii="Times New Roman" w:hAnsi="Times New Roman" w:cs="Times New Roman"/>
+          <w:color w:val="000000" w:themeColor="text1"/>
+        </w:rPr>
+        <w:t xml:space="preserve">The ratio of occupied counties of </w:t>
       </w:r>
       <w:r>
         <w:rPr>
@@ -9429,7 +9440,16 @@
           <w:rFonts w:ascii="Times New Roman" w:hAnsi="Times New Roman" w:cs="Times New Roman"/>
           <w:color w:val="000000" w:themeColor="text1"/>
         </w:rPr>
-        <w:t xml:space="preserve"> that early in the invasion history, </w:t>
+        <w:t xml:space="preserve"> that early in the invasion history</w:t>
+      </w:r>
+      <w:bookmarkEnd w:id="2"/>
+      <w:bookmarkEnd w:id="3"/>
+      <w:r>
+        <w:rPr>
+          <w:rFonts w:ascii="Times New Roman" w:hAnsi="Times New Roman" w:cs="Times New Roman"/>
+          <w:color w:val="000000" w:themeColor="text1"/>
+        </w:rPr>
+        <w:t xml:space="preserve">, </w:t>
       </w:r>
       <w:r>
         <w:rPr>
@@ -9584,7 +9604,7 @@
           <w:color w:val="000000" w:themeColor="text1"/>
           <w:highlight w:val="yellow"/>
         </w:rPr>
-        <w:t>Cumulative</w:t>
+        <w:t>c</w:t>
       </w:r>
       <w:r>
         <w:rPr>
@@ -9592,7 +9612,7 @@
           <w:color w:val="000000" w:themeColor="text1"/>
           <w:highlight w:val="yellow"/>
         </w:rPr>
-        <w:t xml:space="preserve"> AOO and AOO Ratio Through Time, the existence of a lag phase for FRAL from its introduction </w:t>
+        <w:t xml:space="preserve">umulative </w:t>
       </w:r>
       <w:r>
         <w:rPr>
@@ -9600,7 +9620,7 @@
           <w:color w:val="000000" w:themeColor="text1"/>
           <w:highlight w:val="yellow"/>
         </w:rPr>
-        <w:t>until</w:t>
+        <w:t>occupied grid cells through time</w:t>
       </w:r>
       <w:r>
         <w:rPr>
@@ -9608,14 +9628,55 @@
           <w:color w:val="000000" w:themeColor="text1"/>
           <w:highlight w:val="yellow"/>
         </w:rPr>
-        <w:t xml:space="preserve"> approximately 1920 seems more apparent. </w:t>
-      </w:r>
-      <w:r>
-        <w:rPr>
-          <w:rFonts w:ascii="Times New Roman" w:hAnsi="Times New Roman" w:cs="Times New Roman"/>
-          <w:color w:val="000000" w:themeColor="text1"/>
-        </w:rPr>
-        <w:t xml:space="preserve">Examining the trends in the cumulative number of grid cells occupied for </w:t>
+        <w:t xml:space="preserve"> and</w:t>
+      </w:r>
+      <w:r>
+        <w:rPr>
+          <w:rFonts w:ascii="Times New Roman" w:hAnsi="Times New Roman" w:cs="Times New Roman"/>
+          <w:color w:val="000000" w:themeColor="text1"/>
+          <w:highlight w:val="yellow"/>
+        </w:rPr>
+        <w:t xml:space="preserve"> the ratio of occupied grid cells through time</w:t>
+      </w:r>
+      <w:r>
+        <w:rPr>
+          <w:rFonts w:ascii="Times New Roman" w:hAnsi="Times New Roman" w:cs="Times New Roman"/>
+          <w:color w:val="000000" w:themeColor="text1"/>
+          <w:highlight w:val="yellow"/>
+        </w:rPr>
+        <w:t xml:space="preserve">, </w:t>
+      </w:r>
+      <w:r>
+        <w:rPr>
+          <w:rFonts w:ascii="Times New Roman" w:hAnsi="Times New Roman" w:cs="Times New Roman"/>
+          <w:color w:val="000000" w:themeColor="text1"/>
+          <w:highlight w:val="yellow"/>
+        </w:rPr>
+        <w:t xml:space="preserve">an extended lag phase lasting from </w:t>
+      </w:r>
+      <w:r>
+        <w:rPr>
+          <w:rFonts w:ascii="Times New Roman" w:hAnsi="Times New Roman" w:cs="Times New Roman"/>
+          <w:color w:val="000000" w:themeColor="text1"/>
+          <w:highlight w:val="yellow"/>
+        </w:rPr>
+        <w:t>its introduction until approximately 1920 seems more apparent</w:t>
+      </w:r>
+      <w:r>
+        <w:rPr>
+          <w:rFonts w:ascii="Times New Roman" w:hAnsi="Times New Roman" w:cs="Times New Roman"/>
+          <w:color w:val="000000" w:themeColor="text1"/>
+          <w:highlight w:val="yellow"/>
+        </w:rPr>
+        <w:t xml:space="preserve"> </w:t>
+      </w:r>
+      <w:r>
+        <w:rPr>
+          <w:rFonts w:ascii="Times New Roman" w:hAnsi="Times New Roman" w:cs="Times New Roman"/>
+          <w:color w:val="000000" w:themeColor="text1"/>
+          <w:highlight w:val="yellow"/>
+        </w:rPr>
+        <w:t xml:space="preserve">for </w:t>
       </w:r>
       <w:r>
         <w:rPr>
@@ -9638,6 +9699,46 @@
       <w:r>
         <w:rPr>
           <w:rFonts w:ascii="Times New Roman" w:hAnsi="Times New Roman" w:cs="Times New Roman"/>
+          <w:color w:val="000000" w:themeColor="text1"/>
+          <w:highlight w:val="yellow"/>
+        </w:rPr>
+        <w:t xml:space="preserve">. </w:t>
+      </w:r>
+      <w:r>
+        <w:rPr>
+          <w:rFonts w:ascii="Times New Roman" w:hAnsi="Times New Roman" w:cs="Times New Roman"/>
+          <w:color w:val="000000" w:themeColor="text1"/>
+        </w:rPr>
+        <w:t>Comparing</w:t>
+      </w:r>
+      <w:r>
+        <w:rPr>
+          <w:rFonts w:ascii="Times New Roman" w:hAnsi="Times New Roman" w:cs="Times New Roman"/>
+          <w:color w:val="000000" w:themeColor="text1"/>
+        </w:rPr>
+        <w:t xml:space="preserve"> the trends in the cumulative number of grid cells occupied for </w:t>
+      </w:r>
+      <w:r>
+        <w:rPr>
+          <w:rFonts w:ascii="Times New Roman" w:hAnsi="Times New Roman" w:cs="Times New Roman"/>
+          <w:i/>
+          <w:iCs/>
+        </w:rPr>
+        <w:t xml:space="preserve">F. </w:t>
+      </w:r>
+      <w:proofErr w:type="spellStart"/>
+      <w:r>
+        <w:rPr>
+          <w:rFonts w:ascii="Times New Roman" w:hAnsi="Times New Roman" w:cs="Times New Roman"/>
+          <w:i/>
+          <w:iCs/>
+        </w:rPr>
+        <w:t>alnus</w:t>
+      </w:r>
+      <w:proofErr w:type="spellEnd"/>
+      <w:r>
+        <w:rPr>
+          <w:rFonts w:ascii="Times New Roman" w:hAnsi="Times New Roman" w:cs="Times New Roman"/>
           <w:i/>
           <w:iCs/>
         </w:rPr>
@@ -9648,10 +9749,200 @@
           <w:rFonts w:ascii="Times New Roman" w:hAnsi="Times New Roman" w:cs="Times New Roman"/>
           <w:iCs/>
         </w:rPr>
-        <w:t xml:space="preserve">and the associated species shows two starkly different patterns. </w:t>
-      </w:r>
-      <w:bookmarkStart w:id="2" w:name="_GoBack"/>
-      <w:bookmarkEnd w:id="2"/>
+        <w:t xml:space="preserve">and the associated species </w:t>
+      </w:r>
+      <w:r>
+        <w:rPr>
+          <w:rFonts w:ascii="Times New Roman" w:hAnsi="Times New Roman" w:cs="Times New Roman"/>
+          <w:iCs/>
+        </w:rPr>
+        <w:t xml:space="preserve">under the null model with the trends observed in the actual data </w:t>
+      </w:r>
+      <w:r>
+        <w:rPr>
+          <w:rFonts w:ascii="Times New Roman" w:hAnsi="Times New Roman" w:cs="Times New Roman"/>
+          <w:iCs/>
+        </w:rPr>
+        <w:t>shows two different patterns</w:t>
+      </w:r>
+      <w:r>
+        <w:rPr>
+          <w:rFonts w:ascii="Times New Roman" w:hAnsi="Times New Roman" w:cs="Times New Roman"/>
+          <w:iCs/>
+        </w:rPr>
+        <w:t xml:space="preserve"> (Figure 6A)</w:t>
+      </w:r>
+      <w:r>
+        <w:rPr>
+          <w:rFonts w:ascii="Times New Roman" w:hAnsi="Times New Roman" w:cs="Times New Roman"/>
+          <w:iCs/>
+        </w:rPr>
+        <w:t>.</w:t>
+      </w:r>
+      <w:r>
+        <w:rPr>
+          <w:rFonts w:ascii="Times New Roman" w:hAnsi="Times New Roman" w:cs="Times New Roman"/>
+          <w:iCs/>
+        </w:rPr>
+        <w:t xml:space="preserve"> The associated species null model pattern matches the shape of the actual data, including showing an abrupt change in the rate of collections at approximately 1920.</w:t>
+      </w:r>
+      <w:r>
+        <w:rPr>
+          <w:rFonts w:ascii="Times New Roman" w:hAnsi="Times New Roman" w:cs="Times New Roman"/>
+          <w:iCs/>
+        </w:rPr>
+        <w:t xml:space="preserve"> </w:t>
+      </w:r>
+      <w:r>
+        <w:rPr>
+          <w:rFonts w:ascii="Times New Roman" w:hAnsi="Times New Roman" w:cs="Times New Roman"/>
+          <w:iCs/>
+        </w:rPr>
+        <w:t xml:space="preserve">The </w:t>
+      </w:r>
+      <w:r>
+        <w:rPr>
+          <w:rFonts w:ascii="Times New Roman" w:hAnsi="Times New Roman" w:cs="Times New Roman"/>
+          <w:i/>
+          <w:iCs/>
+        </w:rPr>
+        <w:t xml:space="preserve">F. </w:t>
+      </w:r>
+      <w:proofErr w:type="spellStart"/>
+      <w:r>
+        <w:rPr>
+          <w:rFonts w:ascii="Times New Roman" w:hAnsi="Times New Roman" w:cs="Times New Roman"/>
+          <w:i/>
+          <w:iCs/>
+        </w:rPr>
+        <w:t>alnus</w:t>
+      </w:r>
+      <w:proofErr w:type="spellEnd"/>
+      <w:r>
+        <w:rPr>
+          <w:rFonts w:ascii="Times New Roman" w:hAnsi="Times New Roman" w:cs="Times New Roman"/>
+          <w:i/>
+          <w:iCs/>
+        </w:rPr>
+        <w:t xml:space="preserve"> </w:t>
+      </w:r>
+      <w:r>
+        <w:rPr>
+          <w:rFonts w:ascii="Times New Roman" w:hAnsi="Times New Roman" w:cs="Times New Roman"/>
+          <w:iCs/>
+        </w:rPr>
+        <w:t xml:space="preserve">null model pattern, on the other hand, differs from the pattern in the actual data. The null model pattern resembles that of the associated species, including a concave down pattern indicative of a slowing of the species spread, whereas the actual data show a concave up pattern, indicative of an acceleration of the species spread. </w:t>
+      </w:r>
+      <w:r>
+        <w:rPr>
+          <w:rFonts w:ascii="Times New Roman" w:hAnsi="Times New Roman" w:cs="Times New Roman"/>
+          <w:color w:val="000000" w:themeColor="text1"/>
+        </w:rPr>
+        <w:t xml:space="preserve">The ratio of occupied </w:t>
+      </w:r>
+      <w:r>
+        <w:rPr>
+          <w:rFonts w:ascii="Times New Roman" w:hAnsi="Times New Roman" w:cs="Times New Roman"/>
+          <w:color w:val="000000" w:themeColor="text1"/>
+        </w:rPr>
+        <w:t>grid cells</w:t>
+      </w:r>
+      <w:r>
+        <w:rPr>
+          <w:rFonts w:ascii="Times New Roman" w:hAnsi="Times New Roman" w:cs="Times New Roman"/>
+          <w:color w:val="000000" w:themeColor="text1"/>
+        </w:rPr>
+        <w:t xml:space="preserve"> of </w:t>
+      </w:r>
+      <w:r>
+        <w:rPr>
+          <w:rFonts w:ascii="Times New Roman" w:hAnsi="Times New Roman" w:cs="Times New Roman"/>
+          <w:i/>
+          <w:color w:val="000000" w:themeColor="text1"/>
+        </w:rPr>
+        <w:t xml:space="preserve">F. </w:t>
+      </w:r>
+      <w:proofErr w:type="spellStart"/>
+      <w:r>
+        <w:rPr>
+          <w:rFonts w:ascii="Times New Roman" w:hAnsi="Times New Roman" w:cs="Times New Roman"/>
+          <w:i/>
+          <w:color w:val="000000" w:themeColor="text1"/>
+        </w:rPr>
+        <w:t>alnus</w:t>
+      </w:r>
+      <w:proofErr w:type="spellEnd"/>
+      <w:r>
+        <w:rPr>
+          <w:rFonts w:ascii="Times New Roman" w:hAnsi="Times New Roman" w:cs="Times New Roman"/>
+          <w:color w:val="000000" w:themeColor="text1"/>
+        </w:rPr>
+        <w:t xml:space="preserve"> to those occupied by the associated species </w:t>
+      </w:r>
+      <w:r>
+        <w:rPr>
+          <w:rFonts w:ascii="Times New Roman" w:hAnsi="Times New Roman" w:cs="Times New Roman"/>
+          <w:color w:val="000000" w:themeColor="text1"/>
+        </w:rPr>
+        <w:t xml:space="preserve">based on the null model results is similar to the actual ratio, in that there is a period of decline in ratio early in its invasion history, followed by a </w:t>
+      </w:r>
+      <w:r>
+        <w:rPr>
+          <w:rFonts w:ascii="Times New Roman" w:hAnsi="Times New Roman" w:cs="Times New Roman"/>
+          <w:color w:val="000000" w:themeColor="text1"/>
+        </w:rPr>
+        <w:lastRenderedPageBreak/>
+        <w:t>transition to an increasing ratio (Figure 6B). However, this transition occurs far earlier in the invasion history in the null model analysis compared to the actual data.</w:t>
+      </w:r>
+      <w:r>
+        <w:rPr>
+          <w:rFonts w:ascii="Times New Roman" w:hAnsi="Times New Roman" w:cs="Times New Roman"/>
+          <w:color w:val="000000" w:themeColor="text1"/>
+        </w:rPr>
+        <w:t xml:space="preserve"> Furthermore, neither the decline in ratio prior to 1900 nor the increasing ratio after 1900 are as substantial as that observed in the real data.</w:t>
+      </w:r>
+      <w:r>
+        <w:rPr>
+          <w:rFonts w:ascii="Times New Roman" w:hAnsi="Times New Roman" w:cs="Times New Roman"/>
+          <w:color w:val="000000" w:themeColor="text1"/>
+        </w:rPr>
+        <w:t xml:space="preserve"> In fact, relative to the observed ratios, the null model ratios vary very little over the length of </w:t>
+      </w:r>
+      <w:r>
+        <w:rPr>
+          <w:rFonts w:ascii="Times New Roman" w:hAnsi="Times New Roman" w:cs="Times New Roman"/>
+          <w:i/>
+          <w:iCs/>
+        </w:rPr>
+        <w:t xml:space="preserve">F. </w:t>
+      </w:r>
+      <w:proofErr w:type="spellStart"/>
+      <w:r>
+        <w:rPr>
+          <w:rFonts w:ascii="Times New Roman" w:hAnsi="Times New Roman" w:cs="Times New Roman"/>
+          <w:i/>
+          <w:iCs/>
+        </w:rPr>
+        <w:t>alnus</w:t>
+      </w:r>
+      <w:proofErr w:type="spellEnd"/>
+      <w:r>
+        <w:rPr>
+          <w:rFonts w:ascii="Times New Roman" w:hAnsi="Times New Roman" w:cs="Times New Roman"/>
+          <w:i/>
+          <w:iCs/>
+        </w:rPr>
+        <w:t xml:space="preserve"> </w:t>
+      </w:r>
+      <w:r>
+        <w:rPr>
+          <w:rFonts w:ascii="Times New Roman" w:hAnsi="Times New Roman" w:cs="Times New Roman"/>
+          <w:iCs/>
+        </w:rPr>
+        <w:t xml:space="preserve">invasion history. </w:t>
+      </w:r>
+      <w:bookmarkStart w:id="4" w:name="_GoBack"/>
+      <w:bookmarkEnd w:id="4"/>
     </w:p>
     <w:p>
       <w:pPr>
@@ -13900,21 +14191,7 @@
           <w:rFonts w:ascii="Times New Roman" w:hAnsi="Times New Roman" w:cs="Times New Roman"/>
           <w:iCs/>
         </w:rPr>
-        <w:t xml:space="preserve">ccess to herbaria records and other historical biodiversity </w:t>
-      </w:r>
-      <w:r>
-        <w:rPr>
-          <w:rFonts w:ascii="Times New Roman" w:hAnsi="Times New Roman" w:cs="Times New Roman"/>
-          <w:iCs/>
-        </w:rPr>
-        <w:t>increases,</w:t>
-      </w:r>
-      <w:r>
-        <w:rPr>
-          <w:rFonts w:ascii="Times New Roman" w:hAnsi="Times New Roman" w:cs="Times New Roman"/>
-          <w:iCs/>
-        </w:rPr>
-        <w:t xml:space="preserve"> techniques to combine information from desperate sources, such as those I presented here, will help scientists use these data to investigate important standing questions regarding species range expansions.</w:t>
+        <w:t>ccess to herbaria records and other historical biodiversity increases, techniques to combine information from desperate sources, such as those I presented here, will help scientists use these data to investigate important standing questions regarding species range expansions.</w:t>
       </w:r>
     </w:p>
     <w:p>
@@ -13970,8 +14247,8 @@
           <w:noProof/>
         </w:rPr>
       </w:pPr>
-      <w:bookmarkStart w:id="3" w:name="OLE_LINK5"/>
-      <w:bookmarkStart w:id="4" w:name="OLE_LINK6"/>
+      <w:bookmarkStart w:id="5" w:name="OLE_LINK5"/>
+      <w:bookmarkStart w:id="6" w:name="OLE_LINK6"/>
       <w:r>
         <w:rPr>
           <w:rFonts w:ascii="Times New Roman" w:eastAsia="Times New Roman" w:hAnsi="Times New Roman" w:cs="Times New Roman"/>
@@ -14001,8 +14278,8 @@
         </w:rPr>
         <w:t xml:space="preserve">. </w:t>
       </w:r>
-      <w:bookmarkEnd w:id="3"/>
-      <w:bookmarkEnd w:id="4"/>
+      <w:bookmarkEnd w:id="5"/>
+      <w:bookmarkEnd w:id="6"/>
       <w:r>
         <w:rPr>
           <w:rFonts w:ascii="Times New Roman" w:eastAsia="Times New Roman" w:hAnsi="Times New Roman" w:cs="Times New Roman"/>
@@ -21675,6 +21952,7 @@
     <w:lsdException w:name="HTML Sample" w:semiHidden="1" w:unhideWhenUsed="1"/>
     <w:lsdException w:name="HTML Typewriter" w:semiHidden="1" w:unhideWhenUsed="1"/>
     <w:lsdException w:name="HTML Variable" w:semiHidden="1" w:unhideWhenUsed="1"/>
+    <w:lsdException w:name="Normal Table" w:semiHidden="1" w:unhideWhenUsed="1"/>
     <w:lsdException w:name="annotation subject" w:semiHidden="1" w:unhideWhenUsed="1"/>
     <w:lsdException w:name="No List" w:semiHidden="1" w:unhideWhenUsed="1"/>
     <w:lsdException w:name="Outline List 1" w:semiHidden="1" w:unhideWhenUsed="1"/>
@@ -21721,8 +21999,10 @@
     <w:lsdException w:name="Table Subtle 2" w:semiHidden="1" w:unhideWhenUsed="1"/>
     <w:lsdException w:name="Table Web 1" w:semiHidden="1" w:unhideWhenUsed="1"/>
     <w:lsdException w:name="Table Web 2" w:semiHidden="1" w:unhideWhenUsed="1"/>
+    <w:lsdException w:name="Table Web 3" w:semiHidden="1" w:unhideWhenUsed="1"/>
     <w:lsdException w:name="Balloon Text" w:semiHidden="1" w:unhideWhenUsed="1"/>
     <w:lsdException w:name="Table Grid" w:uiPriority="59"/>
+    <w:lsdException w:name="Table Theme" w:semiHidden="1" w:unhideWhenUsed="1"/>
     <w:lsdException w:name="Placeholder Text" w:semiHidden="1"/>
     <w:lsdException w:name="No Spacing" w:uiPriority="1" w:qFormat="1"/>
     <w:lsdException w:name="Light Shading" w:uiPriority="60"/>
@@ -22534,7 +22814,7 @@
 </file>
 
 <file path=customXml/itemProps1.xml><?xml version="1.0" encoding="utf-8"?>
-<ds:datastoreItem xmlns:ds="http://schemas.openxmlformats.org/officeDocument/2006/customXml" ds:itemID="{369883AF-F131-BF4E-A263-27FF76B7D72E}">
+<ds:datastoreItem xmlns:ds="http://schemas.openxmlformats.org/officeDocument/2006/customXml" ds:itemID="{B30929C3-0091-E64E-BC58-2470BDC80E19}">
   <ds:schemaRefs>
     <ds:schemaRef ds:uri="http://schemas.openxmlformats.org/officeDocument/2006/bibliography"/>
   </ds:schemaRefs>

</xml_diff>

<commit_message>
More tweaking of the intro and methods. Just going through another revision at this point.
</commit_message>
<xml_diff>
--- a/manuscript/submit-2/Aiello-Lammens-Reconstructing-F-alnus-spread-Sub-2.docx
+++ b/manuscript/submit-2/Aiello-Lammens-Reconstructing-F-alnus-spread-Sub-2.docx
@@ -351,7 +351,14 @@
           <w:rFonts w:ascii="Times New Roman" w:hAnsi="Times New Roman" w:cs="Times New Roman"/>
           <w:color w:val="000000" w:themeColor="text1"/>
         </w:rPr>
-        <w:t>To this end, h</w:t>
+        <w:t>In particular</w:t>
+      </w:r>
+      <w:r>
+        <w:rPr>
+          <w:rFonts w:ascii="Times New Roman" w:hAnsi="Times New Roman" w:cs="Times New Roman"/>
+          <w:color w:val="000000" w:themeColor="text1"/>
+        </w:rPr>
+        <w:t>, h</w:t>
       </w:r>
       <w:r>
         <w:rPr>
@@ -405,13 +412,6 @@
       <w:r>
         <w:rPr>
           <w:rFonts w:ascii="Times New Roman" w:hAnsi="Times New Roman" w:cs="Times New Roman"/>
-          <w:color w:val="000000" w:themeColor="text1"/>
-        </w:rPr>
-        <w:t xml:space="preserve">In this study, </w:t>
-      </w:r>
-      <w:r>
-        <w:rPr>
-          <w:rFonts w:ascii="Times New Roman" w:hAnsi="Times New Roman" w:cs="Times New Roman"/>
         </w:rPr>
         <w:t xml:space="preserve">I </w:t>
       </w:r>
@@ -725,13 +725,37 @@
         <w:rPr>
           <w:rFonts w:ascii="Times New Roman" w:hAnsi="Times New Roman" w:cs="Times New Roman"/>
         </w:rPr>
-        <w:t>, ranging from southern Ontario to co</w:t>
-      </w:r>
-      <w:r>
-        <w:rPr>
-          <w:rFonts w:ascii="Times New Roman" w:hAnsi="Times New Roman" w:cs="Times New Roman"/>
-        </w:rPr>
-        <w:t>astal New York and New Jersey.</w:t>
+        <w:t xml:space="preserve">, ranging from southern Ontario to </w:t>
+      </w:r>
+      <w:r>
+        <w:rPr>
+          <w:rFonts w:ascii="Times New Roman" w:hAnsi="Times New Roman" w:cs="Times New Roman"/>
+        </w:rPr>
+        <w:t xml:space="preserve">the </w:t>
+      </w:r>
+      <w:r>
+        <w:rPr>
+          <w:rFonts w:ascii="Times New Roman" w:hAnsi="Times New Roman" w:cs="Times New Roman"/>
+        </w:rPr>
+        <w:t>co</w:t>
+      </w:r>
+      <w:r>
+        <w:rPr>
+          <w:rFonts w:ascii="Times New Roman" w:hAnsi="Times New Roman" w:cs="Times New Roman"/>
+        </w:rPr>
+        <w:t xml:space="preserve">astal </w:t>
+      </w:r>
+      <w:r>
+        <w:rPr>
+          <w:rFonts w:ascii="Times New Roman" w:hAnsi="Times New Roman" w:cs="Times New Roman"/>
+        </w:rPr>
+        <w:t>Mid-Atlantic region</w:t>
+      </w:r>
+      <w:r>
+        <w:rPr>
+          <w:rFonts w:ascii="Times New Roman" w:hAnsi="Times New Roman" w:cs="Times New Roman"/>
+        </w:rPr>
+        <w:t>.</w:t>
       </w:r>
       <w:r>
         <w:rPr>
@@ -852,6 +876,7 @@
       <w:r>
         <w:rPr>
           <w:rFonts w:ascii="Times New Roman" w:hAnsi="Times New Roman" w:cs="Times New Roman"/>
+          <w:highlight w:val="red"/>
         </w:rPr>
         <w:t xml:space="preserve">Examining the spread of this species at the continental scale, there is little evidence that it experienced an extended lag phase between phases of establishment and rapid spatial spread, in contradiction to previous reports. Rather, it appears that </w:t>
       </w:r>
@@ -860,6 +885,7 @@
           <w:rFonts w:ascii="Times New Roman" w:hAnsi="Times New Roman" w:cs="Times New Roman"/>
           <w:i/>
           <w:iCs/>
+          <w:highlight w:val="red"/>
         </w:rPr>
         <w:t xml:space="preserve">F. </w:t>
       </w:r>
@@ -869,6 +895,7 @@
           <w:rFonts w:ascii="Times New Roman" w:hAnsi="Times New Roman" w:cs="Times New Roman"/>
           <w:i/>
           <w:iCs/>
+          <w:highlight w:val="red"/>
         </w:rPr>
         <w:t>alnus</w:t>
       </w:r>
@@ -878,6 +905,7 @@
           <w:rFonts w:ascii="Times New Roman" w:hAnsi="Times New Roman" w:cs="Times New Roman"/>
           <w:i/>
           <w:iCs/>
+          <w:highlight w:val="red"/>
         </w:rPr>
         <w:t xml:space="preserve"> </w:t>
       </w:r>
@@ -885,6 +913,7 @@
         <w:rPr>
           <w:rFonts w:ascii="Times New Roman" w:hAnsi="Times New Roman" w:cs="Times New Roman"/>
           <w:iCs/>
+          <w:highlight w:val="red"/>
         </w:rPr>
         <w:t xml:space="preserve">has steadily increased in area of occupancy since ca. 1920. </w:t>
       </w:r>
@@ -892,6 +921,7 @@
         <w:rPr>
           <w:rFonts w:ascii="Times New Roman" w:hAnsi="Times New Roman" w:cs="Times New Roman"/>
           <w:iCs/>
+          <w:highlight w:val="red"/>
         </w:rPr>
         <w:t>These results raise the q</w:t>
       </w:r>
@@ -899,6 +929,7 @@
         <w:rPr>
           <w:rFonts w:ascii="Times New Roman" w:hAnsi="Times New Roman" w:cs="Times New Roman"/>
           <w:iCs/>
+          <w:highlight w:val="red"/>
         </w:rPr>
         <w:t xml:space="preserve">uestion of whether extended lag </w:t>
       </w:r>
@@ -906,6 +937,7 @@
         <w:rPr>
           <w:rFonts w:ascii="Times New Roman" w:hAnsi="Times New Roman" w:cs="Times New Roman"/>
           <w:iCs/>
+          <w:highlight w:val="red"/>
         </w:rPr>
         <w:t>phases may be a spatial-scal</w:t>
       </w:r>
@@ -913,8 +945,16 @@
         <w:rPr>
           <w:rFonts w:ascii="Times New Roman" w:hAnsi="Times New Roman" w:cs="Times New Roman"/>
           <w:iCs/>
-        </w:rPr>
-        <w:t>e specific pattern. The analytical</w:t>
+          <w:highlight w:val="red"/>
+        </w:rPr>
+        <w:t>e specific pattern.</w:t>
+      </w:r>
+      <w:r>
+        <w:rPr>
+          <w:rFonts w:ascii="Times New Roman" w:hAnsi="Times New Roman" w:cs="Times New Roman"/>
+          <w:iCs/>
+        </w:rPr>
+        <w:t xml:space="preserve"> The analytical</w:t>
       </w:r>
       <w:r>
         <w:rPr>
@@ -1033,7 +1073,7 @@
           <w:b/>
           <w:color w:val="FF0000"/>
         </w:rPr>
-        <w:t>904</w:t>
+        <w:t>850</w:t>
       </w:r>
       <w:r>
         <w:rPr>
@@ -1378,7 +1418,21 @@
           <w:rFonts w:ascii="Times New Roman" w:hAnsi="Times New Roman" w:cs="Times New Roman"/>
           <w:color w:val="000000" w:themeColor="text1"/>
         </w:rPr>
-        <w:t>growth of population size both in number of individuals and in range size</w:t>
+        <w:t xml:space="preserve">growth of population size in </w:t>
+      </w:r>
+      <w:r>
+        <w:rPr>
+          <w:rFonts w:ascii="Times New Roman" w:hAnsi="Times New Roman" w:cs="Times New Roman"/>
+          <w:color w:val="000000" w:themeColor="text1"/>
+        </w:rPr>
+        <w:t xml:space="preserve">the </w:t>
+      </w:r>
+      <w:r>
+        <w:rPr>
+          <w:rFonts w:ascii="Times New Roman" w:hAnsi="Times New Roman" w:cs="Times New Roman"/>
+          <w:color w:val="000000" w:themeColor="text1"/>
+        </w:rPr>
+        <w:t>number of individuals and in range size</w:t>
       </w:r>
       <w:r>
         <w:rPr>
@@ -1392,6 +1446,13 @@
           <w:rFonts w:ascii="Times New Roman" w:hAnsi="Times New Roman" w:cs="Times New Roman"/>
           <w:color w:val="000000" w:themeColor="text1"/>
         </w:rPr>
+        <w:t xml:space="preserve">extended </w:t>
+      </w:r>
+      <w:r>
+        <w:rPr>
+          <w:rFonts w:ascii="Times New Roman" w:hAnsi="Times New Roman" w:cs="Times New Roman"/>
+          <w:color w:val="000000" w:themeColor="text1"/>
+        </w:rPr>
         <w:t>lags</w:t>
       </w:r>
       <w:r>
@@ -1399,21 +1460,7 @@
           <w:rFonts w:ascii="Times New Roman" w:hAnsi="Times New Roman" w:cs="Times New Roman"/>
           <w:color w:val="000000" w:themeColor="text1"/>
         </w:rPr>
-        <w:t xml:space="preserve"> are not well understood. </w:t>
-      </w:r>
-      <w:r>
-        <w:rPr>
-          <w:rFonts w:ascii="Times New Roman" w:hAnsi="Times New Roman" w:cs="Times New Roman"/>
-          <w:color w:val="000000" w:themeColor="text1"/>
-        </w:rPr>
-        <w:t xml:space="preserve">An extended lag is one that cannot be explained by basic demographic models that assume constant population growth rates. </w:t>
-      </w:r>
-      <w:r>
-        <w:rPr>
-          <w:rFonts w:ascii="Times New Roman" w:hAnsi="Times New Roman" w:cs="Times New Roman"/>
-          <w:color w:val="000000" w:themeColor="text1"/>
-        </w:rPr>
-        <w:t>S</w:t>
+        <w:t xml:space="preserve"> are not well understood. S</w:t>
       </w:r>
       <w:r>
         <w:rPr>
@@ -1427,13 +1474,6 @@
           <w:rFonts w:ascii="Times New Roman" w:hAnsi="Times New Roman" w:cs="Times New Roman"/>
           <w:color w:val="000000" w:themeColor="text1"/>
         </w:rPr>
-        <w:t xml:space="preserve"> in extended lags</w:t>
-      </w:r>
-      <w:r>
-        <w:rPr>
-          <w:rFonts w:ascii="Times New Roman" w:hAnsi="Times New Roman" w:cs="Times New Roman"/>
-          <w:color w:val="000000" w:themeColor="text1"/>
-        </w:rPr>
         <w:t xml:space="preserve"> </w:t>
       </w:r>
       <w:r>
@@ -1456,7 +1496,134 @@
           <w:rFonts w:ascii="Times New Roman" w:hAnsi="Times New Roman" w:cs="Times New Roman"/>
           <w:color w:val="000000" w:themeColor="text1"/>
         </w:rPr>
-        <w:t xml:space="preserve">Our lack of understanding is a </w:t>
+        <w:t xml:space="preserve">Our lack of understanding is a consequence of </w:t>
+      </w:r>
+      <w:r>
+        <w:rPr>
+          <w:rFonts w:ascii="Times New Roman" w:hAnsi="Times New Roman" w:cs="Times New Roman"/>
+          <w:color w:val="000000" w:themeColor="text1"/>
+        </w:rPr>
+        <w:t xml:space="preserve">relatively little empirical work </w:t>
+      </w:r>
+      <w:r>
+        <w:rPr>
+          <w:rFonts w:ascii="Times New Roman" w:hAnsi="Times New Roman" w:cs="Times New Roman"/>
+          <w:color w:val="000000" w:themeColor="text1"/>
+        </w:rPr>
+        <w:t>examining</w:t>
+      </w:r>
+      <w:r>
+        <w:rPr>
+          <w:rFonts w:ascii="Times New Roman" w:hAnsi="Times New Roman" w:cs="Times New Roman"/>
+          <w:color w:val="000000" w:themeColor="text1"/>
+        </w:rPr>
+        <w:t xml:space="preserve"> lags</w:t>
+      </w:r>
+      <w:r>
+        <w:rPr>
+          <w:rFonts w:ascii="Times New Roman" w:hAnsi="Times New Roman" w:cs="Times New Roman"/>
+          <w:color w:val="000000" w:themeColor="text1"/>
+        </w:rPr>
+        <w:t xml:space="preserve"> </w:t>
+      </w:r>
+      <w:r>
+        <w:rPr>
+          <w:rFonts w:ascii="Times New Roman" w:hAnsi="Times New Roman" w:cs="Times New Roman"/>
+          <w:noProof/>
+          <w:color w:val="000000" w:themeColor="text1"/>
+        </w:rPr>
+        <w:t>(Aikio</w:t>
+      </w:r>
+      <w:r>
+        <w:rPr>
+          <w:rFonts w:ascii="Times New Roman" w:hAnsi="Times New Roman" w:cs="Times New Roman"/>
+          <w:noProof/>
+          <w:color w:val="000000" w:themeColor="text1"/>
+        </w:rPr>
+        <w:t xml:space="preserve"> </w:t>
+      </w:r>
+      <w:r>
+        <w:rPr>
+          <w:rFonts w:ascii="Times New Roman" w:hAnsi="Times New Roman" w:cs="Times New Roman"/>
+          <w:noProof/>
+          <w:color w:val="000000" w:themeColor="text1"/>
+        </w:rPr>
+        <w:t>et al. 2010</w:t>
+      </w:r>
+      <w:r>
+        <w:rPr>
+          <w:rFonts w:ascii="Times New Roman" w:hAnsi="Times New Roman" w:cs="Times New Roman"/>
+          <w:noProof/>
+          <w:color w:val="000000" w:themeColor="text1"/>
+        </w:rPr>
+        <w:t>a</w:t>
+      </w:r>
+      <w:r>
+        <w:rPr>
+          <w:rFonts w:ascii="Times New Roman" w:hAnsi="Times New Roman" w:cs="Times New Roman"/>
+          <w:noProof/>
+          <w:color w:val="000000" w:themeColor="text1"/>
+        </w:rPr>
+        <w:t>)</w:t>
+      </w:r>
+      <w:r>
+        <w:rPr>
+          <w:rFonts w:ascii="Times New Roman" w:hAnsi="Times New Roman" w:cs="Times New Roman"/>
+          <w:color w:val="000000" w:themeColor="text1"/>
+        </w:rPr>
+        <w:t xml:space="preserve">, </w:t>
+      </w:r>
+      <w:r>
+        <w:rPr>
+          <w:rFonts w:ascii="Times New Roman" w:hAnsi="Times New Roman" w:cs="Times New Roman"/>
+          <w:color w:val="000000" w:themeColor="text1"/>
+        </w:rPr>
+        <w:t>despite</w:t>
+      </w:r>
+      <w:r>
+        <w:rPr>
+          <w:rFonts w:ascii="Times New Roman" w:hAnsi="Times New Roman" w:cs="Times New Roman"/>
+          <w:color w:val="000000" w:themeColor="text1"/>
+        </w:rPr>
+        <w:t xml:space="preserve"> </w:t>
+      </w:r>
+      <w:r>
+        <w:rPr>
+          <w:rFonts w:ascii="Times New Roman" w:hAnsi="Times New Roman" w:cs="Times New Roman"/>
+          <w:color w:val="000000" w:themeColor="text1"/>
+        </w:rPr>
+        <w:t xml:space="preserve">much theoretical work </w:t>
+      </w:r>
+      <w:r>
+        <w:rPr>
+          <w:rFonts w:ascii="Times New Roman" w:hAnsi="Times New Roman" w:cs="Times New Roman"/>
+          <w:noProof/>
+          <w:color w:val="000000" w:themeColor="text1"/>
+        </w:rPr>
+        <w:t>(</w:t>
+      </w:r>
+      <w:r>
+        <w:rPr>
+          <w:rFonts w:ascii="Times New Roman" w:hAnsi="Times New Roman" w:cs="Times New Roman"/>
+          <w:noProof/>
+          <w:color w:val="000000" w:themeColor="text1"/>
+        </w:rPr>
+        <w:t xml:space="preserve">as reviewed by </w:t>
+      </w:r>
+      <w:r>
+        <w:rPr>
+          <w:rFonts w:ascii="Times New Roman" w:hAnsi="Times New Roman" w:cs="Times New Roman"/>
+          <w:noProof/>
+          <w:color w:val="000000" w:themeColor="text1"/>
+        </w:rPr>
+        <w:t>Crooks 2005)</w:t>
+      </w:r>
+      <w:r>
+        <w:rPr>
+          <w:rFonts w:ascii="Times New Roman" w:hAnsi="Times New Roman" w:cs="Times New Roman"/>
+          <w:color w:val="000000" w:themeColor="text1"/>
+        </w:rPr>
+        <w:t xml:space="preserve">. </w:t>
       </w:r>
       <w:r>
         <w:rPr>
@@ -1464,28 +1631,14 @@
           <w:color w:val="000000" w:themeColor="text1"/>
         </w:rPr>
         <w:lastRenderedPageBreak/>
-        <w:t xml:space="preserve">consequence of </w:t>
-      </w:r>
-      <w:r>
-        <w:rPr>
-          <w:rFonts w:ascii="Times New Roman" w:hAnsi="Times New Roman" w:cs="Times New Roman"/>
-          <w:color w:val="000000" w:themeColor="text1"/>
-        </w:rPr>
-        <w:t xml:space="preserve">relatively little empirical work </w:t>
-      </w:r>
-      <w:r>
-        <w:rPr>
-          <w:rFonts w:ascii="Times New Roman" w:hAnsi="Times New Roman" w:cs="Times New Roman"/>
-          <w:color w:val="000000" w:themeColor="text1"/>
-        </w:rPr>
-        <w:t>examining</w:t>
-      </w:r>
-      <w:r>
-        <w:rPr>
-          <w:rFonts w:ascii="Times New Roman" w:hAnsi="Times New Roman" w:cs="Times New Roman"/>
-          <w:color w:val="000000" w:themeColor="text1"/>
-        </w:rPr>
-        <w:t xml:space="preserve"> lags</w:t>
+        <w:t xml:space="preserve">Historical biodiversity data from herbaria and museums </w:t>
+      </w:r>
+      <w:r>
+        <w:rPr>
+          <w:rFonts w:ascii="Times New Roman" w:hAnsi="Times New Roman" w:cs="Times New Roman"/>
+          <w:color w:val="000000" w:themeColor="text1"/>
+        </w:rPr>
+        <w:t>can</w:t>
       </w:r>
       <w:r>
         <w:rPr>
@@ -1497,119 +1650,6 @@
       <w:r>
         <w:rPr>
           <w:rFonts w:ascii="Times New Roman" w:hAnsi="Times New Roman" w:cs="Times New Roman"/>
-          <w:noProof/>
-          <w:color w:val="000000" w:themeColor="text1"/>
-        </w:rPr>
-        <w:t>(Aikio</w:t>
-      </w:r>
-      <w:r>
-        <w:rPr>
-          <w:rFonts w:ascii="Times New Roman" w:hAnsi="Times New Roman" w:cs="Times New Roman"/>
-          <w:noProof/>
-          <w:color w:val="000000" w:themeColor="text1"/>
-        </w:rPr>
-        <w:t xml:space="preserve"> </w:t>
-      </w:r>
-      <w:r>
-        <w:rPr>
-          <w:rFonts w:ascii="Times New Roman" w:hAnsi="Times New Roman" w:cs="Times New Roman"/>
-          <w:noProof/>
-          <w:color w:val="000000" w:themeColor="text1"/>
-        </w:rPr>
-        <w:t>et al. 2010</w:t>
-      </w:r>
-      <w:r>
-        <w:rPr>
-          <w:rFonts w:ascii="Times New Roman" w:hAnsi="Times New Roman" w:cs="Times New Roman"/>
-          <w:noProof/>
-          <w:color w:val="000000" w:themeColor="text1"/>
-        </w:rPr>
-        <w:t>a</w:t>
-      </w:r>
-      <w:r>
-        <w:rPr>
-          <w:rFonts w:ascii="Times New Roman" w:hAnsi="Times New Roman" w:cs="Times New Roman"/>
-          <w:noProof/>
-          <w:color w:val="000000" w:themeColor="text1"/>
-        </w:rPr>
-        <w:t>)</w:t>
-      </w:r>
-      <w:r>
-        <w:rPr>
-          <w:rFonts w:ascii="Times New Roman" w:hAnsi="Times New Roman" w:cs="Times New Roman"/>
-          <w:color w:val="000000" w:themeColor="text1"/>
-        </w:rPr>
-        <w:t xml:space="preserve">, </w:t>
-      </w:r>
-      <w:r>
-        <w:rPr>
-          <w:rFonts w:ascii="Times New Roman" w:hAnsi="Times New Roman" w:cs="Times New Roman"/>
-          <w:color w:val="000000" w:themeColor="text1"/>
-        </w:rPr>
-        <w:t>despite</w:t>
-      </w:r>
-      <w:r>
-        <w:rPr>
-          <w:rFonts w:ascii="Times New Roman" w:hAnsi="Times New Roman" w:cs="Times New Roman"/>
-          <w:color w:val="000000" w:themeColor="text1"/>
-        </w:rPr>
-        <w:t xml:space="preserve"> </w:t>
-      </w:r>
-      <w:r>
-        <w:rPr>
-          <w:rFonts w:ascii="Times New Roman" w:hAnsi="Times New Roman" w:cs="Times New Roman"/>
-          <w:color w:val="000000" w:themeColor="text1"/>
-        </w:rPr>
-        <w:t xml:space="preserve">much theoretical work </w:t>
-      </w:r>
-      <w:r>
-        <w:rPr>
-          <w:rFonts w:ascii="Times New Roman" w:hAnsi="Times New Roman" w:cs="Times New Roman"/>
-          <w:noProof/>
-          <w:color w:val="000000" w:themeColor="text1"/>
-        </w:rPr>
-        <w:t>(</w:t>
-      </w:r>
-      <w:r>
-        <w:rPr>
-          <w:rFonts w:ascii="Times New Roman" w:hAnsi="Times New Roman" w:cs="Times New Roman"/>
-          <w:noProof/>
-          <w:color w:val="000000" w:themeColor="text1"/>
-        </w:rPr>
-        <w:t xml:space="preserve">as reviewed by </w:t>
-      </w:r>
-      <w:r>
-        <w:rPr>
-          <w:rFonts w:ascii="Times New Roman" w:hAnsi="Times New Roman" w:cs="Times New Roman"/>
-          <w:noProof/>
-          <w:color w:val="000000" w:themeColor="text1"/>
-        </w:rPr>
-        <w:t>Crooks 2005)</w:t>
-      </w:r>
-      <w:r>
-        <w:rPr>
-          <w:rFonts w:ascii="Times New Roman" w:hAnsi="Times New Roman" w:cs="Times New Roman"/>
-          <w:color w:val="000000" w:themeColor="text1"/>
-        </w:rPr>
-        <w:t xml:space="preserve">. Historical biodiversity data from herbaria and museums </w:t>
-      </w:r>
-      <w:r>
-        <w:rPr>
-          <w:rFonts w:ascii="Times New Roman" w:hAnsi="Times New Roman" w:cs="Times New Roman"/>
-          <w:color w:val="000000" w:themeColor="text1"/>
-        </w:rPr>
-        <w:t>can</w:t>
-      </w:r>
-      <w:r>
-        <w:rPr>
-          <w:rFonts w:ascii="Times New Roman" w:hAnsi="Times New Roman" w:cs="Times New Roman"/>
-          <w:color w:val="000000" w:themeColor="text1"/>
-        </w:rPr>
-        <w:t xml:space="preserve"> </w:t>
-      </w:r>
-      <w:r>
-        <w:rPr>
-          <w:rFonts w:ascii="Times New Roman" w:hAnsi="Times New Roman" w:cs="Times New Roman"/>
           <w:color w:val="000000" w:themeColor="text1"/>
         </w:rPr>
         <w:t xml:space="preserve">partly </w:t>
@@ -1647,7 +1687,7 @@
           <w:rFonts w:ascii="Times New Roman" w:hAnsi="Times New Roman" w:cs="Times New Roman"/>
           <w:color w:val="000000" w:themeColor="text1"/>
         </w:rPr>
-        <w:t>While lags are most often discussed through the lens of population sizes, spatial patterns of species occurrence are directly related, as they are emergent properties of population processes (</w:t>
+        <w:t>While lags are often discussed through the lens of population sizes, spatial patterns of species occurrence are directly related, as they are emergent properties of population processes (</w:t>
       </w:r>
       <w:proofErr w:type="spellStart"/>
       <w:r>
@@ -2013,7 +2053,21 @@
           <w:rFonts w:ascii="Times New Roman" w:hAnsi="Times New Roman" w:cs="Times New Roman"/>
           <w:color w:val="000000" w:themeColor="text1"/>
         </w:rPr>
-        <w:t xml:space="preserve"> representative of trends in specimen collection. It is important to distinguish these patterns to use these data for understanding ecological processes of species invasions.</w:t>
+        <w:t xml:space="preserve"> representative of trends in specimen collection. </w:t>
+      </w:r>
+      <w:r>
+        <w:rPr>
+          <w:rFonts w:ascii="Times New Roman" w:hAnsi="Times New Roman" w:cs="Times New Roman"/>
+          <w:color w:val="000000" w:themeColor="text1"/>
+        </w:rPr>
+        <w:t>We must</w:t>
+      </w:r>
+      <w:r>
+        <w:rPr>
+          <w:rFonts w:ascii="Times New Roman" w:hAnsi="Times New Roman" w:cs="Times New Roman"/>
+          <w:color w:val="000000" w:themeColor="text1"/>
+        </w:rPr>
+        <w:t xml:space="preserve"> distinguish these patterns to use these data for understanding ecological processes of species invasions.</w:t>
       </w:r>
     </w:p>
     <w:p>
@@ -2039,7 +2093,36 @@
           <w:rFonts w:ascii="Times New Roman" w:hAnsi="Times New Roman" w:cs="Times New Roman"/>
           <w:color w:val="000000" w:themeColor="text1"/>
         </w:rPr>
-        <w:t xml:space="preserve">A small number of methods have been developed to address </w:t>
+        <w:lastRenderedPageBreak/>
+        <w:t>A small number of</w:t>
+      </w:r>
+      <w:r>
+        <w:rPr>
+          <w:rFonts w:ascii="Times New Roman" w:hAnsi="Times New Roman" w:cs="Times New Roman"/>
+          <w:color w:val="000000" w:themeColor="text1"/>
+        </w:rPr>
+        <w:t xml:space="preserve"> </w:t>
+      </w:r>
+      <w:r>
+        <w:rPr>
+          <w:rFonts w:ascii="Times New Roman" w:hAnsi="Times New Roman" w:cs="Times New Roman"/>
+          <w:color w:val="000000" w:themeColor="text1"/>
+        </w:rPr>
+        <w:t>methods address</w:t>
+      </w:r>
+      <w:r>
+        <w:rPr>
+          <w:rFonts w:ascii="Times New Roman" w:hAnsi="Times New Roman" w:cs="Times New Roman"/>
+          <w:color w:val="000000" w:themeColor="text1"/>
+        </w:rPr>
+        <w:t xml:space="preserve"> the</w:t>
+      </w:r>
+      <w:r>
+        <w:rPr>
+          <w:rFonts w:ascii="Times New Roman" w:hAnsi="Times New Roman" w:cs="Times New Roman"/>
+          <w:color w:val="000000" w:themeColor="text1"/>
+        </w:rPr>
+        <w:t xml:space="preserve"> </w:t>
       </w:r>
       <w:r>
         <w:rPr>
@@ -2060,7 +2143,21 @@
           <w:rFonts w:ascii="Times New Roman" w:hAnsi="Times New Roman" w:cs="Times New Roman"/>
           <w:color w:val="000000" w:themeColor="text1"/>
         </w:rPr>
-        <w:t xml:space="preserve">Most compare trends in the distribution of records for a species of interest to other species </w:t>
+        <w:t xml:space="preserve">Most </w:t>
+      </w:r>
+      <w:r>
+        <w:rPr>
+          <w:rFonts w:ascii="Times New Roman" w:hAnsi="Times New Roman" w:cs="Times New Roman"/>
+          <w:color w:val="000000" w:themeColor="text1"/>
+        </w:rPr>
+        <w:t>involve comparison of</w:t>
+      </w:r>
+      <w:r>
+        <w:rPr>
+          <w:rFonts w:ascii="Times New Roman" w:hAnsi="Times New Roman" w:cs="Times New Roman"/>
+          <w:color w:val="000000" w:themeColor="text1"/>
+        </w:rPr>
+        <w:t xml:space="preserve"> trends in the distribution of records for a species of interest to other species </w:t>
       </w:r>
       <w:r>
         <w:rPr>
@@ -2527,7 +2624,14 @@
           <w:rFonts w:ascii="Times New Roman" w:hAnsi="Times New Roman" w:cs="Times New Roman"/>
           <w:color w:val="000000" w:themeColor="text1"/>
         </w:rPr>
-        <w:t xml:space="preserve">. These methods have been used to reconstruct patterns of range expansion for both non-native and native plants (e.g., </w:t>
+        <w:t xml:space="preserve">, and </w:t>
+      </w:r>
+      <w:r>
+        <w:rPr>
+          <w:rFonts w:ascii="Times New Roman" w:hAnsi="Times New Roman" w:cs="Times New Roman"/>
+          <w:color w:val="000000" w:themeColor="text1"/>
+        </w:rPr>
+        <w:t xml:space="preserve">have been used to reconstruct patterns of range expansion for both non-native and native plants (e.g., </w:t>
       </w:r>
       <w:r>
         <w:rPr>
@@ -2603,7 +2707,21 @@
           <w:rFonts w:ascii="Times New Roman" w:hAnsi="Times New Roman" w:cs="Times New Roman"/>
           <w:color w:val="000000" w:themeColor="text1"/>
         </w:rPr>
-        <w:t xml:space="preserve"> was specifically developed and applied to identify the existence, and estimate the duration, of lag phases for invasive plants. </w:t>
+        <w:t xml:space="preserve"> was specifically developed and applied to identify the existence, and estimate the duration, of </w:t>
+      </w:r>
+      <w:r>
+        <w:rPr>
+          <w:rFonts w:ascii="Times New Roman" w:hAnsi="Times New Roman" w:cs="Times New Roman"/>
+          <w:color w:val="000000" w:themeColor="text1"/>
+        </w:rPr>
+        <w:t xml:space="preserve">extended </w:t>
+      </w:r>
+      <w:r>
+        <w:rPr>
+          <w:rFonts w:ascii="Times New Roman" w:hAnsi="Times New Roman" w:cs="Times New Roman"/>
+          <w:color w:val="000000" w:themeColor="text1"/>
+        </w:rPr>
+        <w:t xml:space="preserve">lag phases for invasive plants. </w:t>
       </w:r>
     </w:p>
     <w:p>
@@ -2798,31 +2916,67 @@
         <w:rPr>
           <w:rFonts w:ascii="Times New Roman" w:hAnsi="Times New Roman" w:cs="Times New Roman"/>
         </w:rPr>
-        <w:t xml:space="preserve">. </w:t>
-      </w:r>
-      <w:r>
-        <w:rPr>
-          <w:rFonts w:ascii="Times New Roman" w:hAnsi="Times New Roman" w:cs="Times New Roman"/>
-        </w:rPr>
-        <w:t>Using a modified analysis based on</w:t>
-      </w:r>
-      <w:r>
-        <w:rPr>
-          <w:rFonts w:ascii="Times New Roman" w:hAnsi="Times New Roman" w:cs="Times New Roman"/>
-        </w:rPr>
-        <w:t xml:space="preserve"> recently </w:t>
-      </w:r>
-      <w:r>
-        <w:rPr>
-          <w:rFonts w:ascii="Times New Roman" w:hAnsi="Times New Roman" w:cs="Times New Roman"/>
-        </w:rPr>
-        <w:t>developed</w:t>
-      </w:r>
-      <w:r>
-        <w:rPr>
-          <w:rFonts w:ascii="Times New Roman" w:hAnsi="Times New Roman" w:cs="Times New Roman"/>
-        </w:rPr>
-        <w:t xml:space="preserve"> methods, </w:t>
+        <w:t>. I</w:t>
+      </w:r>
+      <w:r>
+        <w:rPr>
+          <w:rFonts w:ascii="Times New Roman" w:hAnsi="Times New Roman" w:cs="Times New Roman"/>
+        </w:rPr>
+        <w:t xml:space="preserve"> </w:t>
+      </w:r>
+      <w:r>
+        <w:rPr>
+          <w:rFonts w:ascii="Times New Roman" w:hAnsi="Times New Roman" w:cs="Times New Roman"/>
+        </w:rPr>
+        <w:t xml:space="preserve">calculated </w:t>
+      </w:r>
+      <w:r>
+        <w:rPr>
+          <w:rFonts w:ascii="Times New Roman" w:hAnsi="Times New Roman" w:cs="Times New Roman"/>
+        </w:rPr>
+        <w:t>measures related to its</w:t>
+      </w:r>
+      <w:r>
+        <w:rPr>
+          <w:rFonts w:ascii="Times New Roman" w:hAnsi="Times New Roman" w:cs="Times New Roman"/>
+        </w:rPr>
+        <w:t xml:space="preserve"> rate of spatial expansion</w:t>
+      </w:r>
+      <w:r>
+        <w:rPr>
+          <w:rFonts w:ascii="Times New Roman" w:hAnsi="Times New Roman" w:cs="Times New Roman"/>
+        </w:rPr>
+        <w:t xml:space="preserve">, while </w:t>
+      </w:r>
+      <w:r>
+        <w:rPr>
+          <w:rFonts w:ascii="Times New Roman" w:hAnsi="Times New Roman" w:cs="Times New Roman"/>
+        </w:rPr>
+        <w:t>account</w:t>
+      </w:r>
+      <w:r>
+        <w:rPr>
+          <w:rFonts w:ascii="Times New Roman" w:hAnsi="Times New Roman" w:cs="Times New Roman"/>
+        </w:rPr>
+        <w:t>ing</w:t>
+      </w:r>
+      <w:r>
+        <w:rPr>
+          <w:rFonts w:ascii="Times New Roman" w:hAnsi="Times New Roman" w:cs="Times New Roman"/>
+        </w:rPr>
+        <w:t xml:space="preserve"> for</w:t>
+      </w:r>
+      <w:r>
+        <w:rPr>
+          <w:rFonts w:ascii="Times New Roman" w:hAnsi="Times New Roman" w:cs="Times New Roman"/>
+        </w:rPr>
+        <w:t xml:space="preserve"> potential unequal sampling efforts</w:t>
+      </w:r>
+      <w:r>
+        <w:rPr>
+          <w:rFonts w:ascii="Times New Roman" w:hAnsi="Times New Roman" w:cs="Times New Roman"/>
+        </w:rPr>
+        <w:t xml:space="preserve">. I hypothesized that </w:t>
       </w:r>
       <w:r>
         <w:rPr>
@@ -2834,72 +2988,6 @@
         <w:rPr>
           <w:rFonts w:ascii="Times New Roman" w:hAnsi="Times New Roman" w:cs="Times New Roman"/>
         </w:rPr>
-        <w:t xml:space="preserve"> </w:t>
-      </w:r>
-      <w:r>
-        <w:rPr>
-          <w:rFonts w:ascii="Times New Roman" w:hAnsi="Times New Roman" w:cs="Times New Roman"/>
-        </w:rPr>
-        <w:t xml:space="preserve">calculated </w:t>
-      </w:r>
-      <w:r>
-        <w:rPr>
-          <w:rFonts w:ascii="Times New Roman" w:hAnsi="Times New Roman" w:cs="Times New Roman"/>
-        </w:rPr>
-        <w:t>measures related to its</w:t>
-      </w:r>
-      <w:r>
-        <w:rPr>
-          <w:rFonts w:ascii="Times New Roman" w:hAnsi="Times New Roman" w:cs="Times New Roman"/>
-        </w:rPr>
-        <w:t xml:space="preserve"> rate of spatial expansion</w:t>
-      </w:r>
-      <w:r>
-        <w:rPr>
-          <w:rFonts w:ascii="Times New Roman" w:hAnsi="Times New Roman" w:cs="Times New Roman"/>
-        </w:rPr>
-        <w:t xml:space="preserve">, while </w:t>
-      </w:r>
-      <w:r>
-        <w:rPr>
-          <w:rFonts w:ascii="Times New Roman" w:hAnsi="Times New Roman" w:cs="Times New Roman"/>
-        </w:rPr>
-        <w:t>account</w:t>
-      </w:r>
-      <w:r>
-        <w:rPr>
-          <w:rFonts w:ascii="Times New Roman" w:hAnsi="Times New Roman" w:cs="Times New Roman"/>
-        </w:rPr>
-        <w:t>ing</w:t>
-      </w:r>
-      <w:r>
-        <w:rPr>
-          <w:rFonts w:ascii="Times New Roman" w:hAnsi="Times New Roman" w:cs="Times New Roman"/>
-        </w:rPr>
-        <w:t xml:space="preserve"> for</w:t>
-      </w:r>
-      <w:r>
-        <w:rPr>
-          <w:rFonts w:ascii="Times New Roman" w:hAnsi="Times New Roman" w:cs="Times New Roman"/>
-        </w:rPr>
-        <w:t xml:space="preserve"> potential unequal sampling efforts</w:t>
-      </w:r>
-      <w:r>
-        <w:rPr>
-          <w:rFonts w:ascii="Times New Roman" w:hAnsi="Times New Roman" w:cs="Times New Roman"/>
-        </w:rPr>
-        <w:t xml:space="preserve">. I hypothesized that </w:t>
-      </w:r>
-      <w:r>
-        <w:rPr>
-          <w:rFonts w:ascii="Times New Roman" w:hAnsi="Times New Roman" w:cs="Times New Roman"/>
-        </w:rPr>
-        <w:t>I</w:t>
-      </w:r>
-      <w:r>
-        <w:rPr>
-          <w:rFonts w:ascii="Times New Roman" w:hAnsi="Times New Roman" w:cs="Times New Roman"/>
-        </w:rPr>
         <w:t xml:space="preserve"> would</w:t>
       </w:r>
       <w:r>
@@ -2924,96 +3012,96 @@
         <w:rPr>
           <w:rFonts w:ascii="Times New Roman" w:hAnsi="Times New Roman" w:cs="Times New Roman"/>
         </w:rPr>
-        <w:t xml:space="preserve">previous claims </w:t>
+        <w:t xml:space="preserve">previous claims that </w:t>
+      </w:r>
+      <w:r>
+        <w:rPr>
+          <w:rFonts w:ascii="Times New Roman" w:hAnsi="Times New Roman" w:cs="Times New Roman"/>
+          <w:i/>
+        </w:rPr>
+        <w:t xml:space="preserve">F. </w:t>
+      </w:r>
+      <w:proofErr w:type="spellStart"/>
+      <w:r>
+        <w:rPr>
+          <w:rFonts w:ascii="Times New Roman" w:hAnsi="Times New Roman" w:cs="Times New Roman"/>
+          <w:i/>
+        </w:rPr>
+        <w:t>alnus</w:t>
+      </w:r>
+      <w:proofErr w:type="spellEnd"/>
+      <w:r>
+        <w:rPr>
+          <w:rFonts w:ascii="Times New Roman" w:hAnsi="Times New Roman" w:cs="Times New Roman"/>
+        </w:rPr>
+        <w:t xml:space="preserve"> experienced a</w:t>
+      </w:r>
+      <w:r>
+        <w:rPr>
+          <w:rFonts w:ascii="Times New Roman" w:hAnsi="Times New Roman" w:cs="Times New Roman"/>
+        </w:rPr>
+        <w:t>n approximately 100 year</w:t>
+      </w:r>
+      <w:r>
+        <w:rPr>
+          <w:rFonts w:ascii="Times New Roman" w:hAnsi="Times New Roman" w:cs="Times New Roman"/>
+        </w:rPr>
+        <w:t xml:space="preserve"> extended lag</w:t>
+      </w:r>
+      <w:r>
+        <w:rPr>
+          <w:rFonts w:ascii="Times New Roman" w:hAnsi="Times New Roman" w:cs="Times New Roman"/>
+        </w:rPr>
+        <w:t>,</w:t>
+      </w:r>
+      <w:r>
+        <w:rPr>
+          <w:rFonts w:ascii="Times New Roman" w:hAnsi="Times New Roman" w:cs="Times New Roman"/>
+        </w:rPr>
+        <w:t xml:space="preserve"> lasting from the time of its introduction</w:t>
+      </w:r>
+      <w:r>
+        <w:rPr>
+          <w:rFonts w:ascii="Times New Roman" w:hAnsi="Times New Roman" w:cs="Times New Roman"/>
+        </w:rPr>
+        <w:t>, ca.</w:t>
+      </w:r>
+      <w:r>
+        <w:rPr>
+          <w:rFonts w:ascii="Times New Roman" w:hAnsi="Times New Roman" w:cs="Times New Roman"/>
+        </w:rPr>
+        <w:t xml:space="preserve"> 1860</w:t>
+      </w:r>
+      <w:r>
+        <w:rPr>
+          <w:rFonts w:ascii="Times New Roman" w:hAnsi="Times New Roman" w:cs="Times New Roman"/>
+        </w:rPr>
+        <w:t>,</w:t>
+      </w:r>
+      <w:r>
+        <w:rPr>
+          <w:rFonts w:ascii="Times New Roman" w:hAnsi="Times New Roman" w:cs="Times New Roman"/>
+        </w:rPr>
+        <w:t xml:space="preserve"> to the early 1970s. </w:t>
+      </w:r>
+      <w:r>
+        <w:rPr>
+          <w:rFonts w:ascii="Times New Roman" w:hAnsi="Times New Roman" w:cs="Times New Roman"/>
+        </w:rPr>
+        <w:t xml:space="preserve">The </w:t>
       </w:r>
       <w:r>
         <w:rPr>
           <w:rFonts w:ascii="Times New Roman" w:hAnsi="Times New Roman" w:cs="Times New Roman"/>
         </w:rPr>
         <w:lastRenderedPageBreak/>
-        <w:t xml:space="preserve">that </w:t>
-      </w:r>
-      <w:r>
-        <w:rPr>
-          <w:rFonts w:ascii="Times New Roman" w:hAnsi="Times New Roman" w:cs="Times New Roman"/>
-          <w:i/>
-        </w:rPr>
-        <w:t xml:space="preserve">F. </w:t>
-      </w:r>
-      <w:proofErr w:type="spellStart"/>
-      <w:r>
-        <w:rPr>
-          <w:rFonts w:ascii="Times New Roman" w:hAnsi="Times New Roman" w:cs="Times New Roman"/>
-          <w:i/>
-        </w:rPr>
-        <w:t>alnus</w:t>
-      </w:r>
-      <w:proofErr w:type="spellEnd"/>
-      <w:r>
-        <w:rPr>
-          <w:rFonts w:ascii="Times New Roman" w:hAnsi="Times New Roman" w:cs="Times New Roman"/>
-        </w:rPr>
-        <w:t xml:space="preserve"> experienced a</w:t>
-      </w:r>
-      <w:r>
-        <w:rPr>
-          <w:rFonts w:ascii="Times New Roman" w:hAnsi="Times New Roman" w:cs="Times New Roman"/>
-        </w:rPr>
-        <w:t>n approximately 100 year</w:t>
-      </w:r>
-      <w:r>
-        <w:rPr>
-          <w:rFonts w:ascii="Times New Roman" w:hAnsi="Times New Roman" w:cs="Times New Roman"/>
-        </w:rPr>
-        <w:t xml:space="preserve"> extended lag</w:t>
-      </w:r>
-      <w:r>
-        <w:rPr>
-          <w:rFonts w:ascii="Times New Roman" w:hAnsi="Times New Roman" w:cs="Times New Roman"/>
-        </w:rPr>
-        <w:t>,</w:t>
-      </w:r>
-      <w:r>
-        <w:rPr>
-          <w:rFonts w:ascii="Times New Roman" w:hAnsi="Times New Roman" w:cs="Times New Roman"/>
-        </w:rPr>
-        <w:t xml:space="preserve"> lasting from the time of its introduction</w:t>
-      </w:r>
-      <w:r>
-        <w:rPr>
-          <w:rFonts w:ascii="Times New Roman" w:hAnsi="Times New Roman" w:cs="Times New Roman"/>
-        </w:rPr>
-        <w:t>, ca.</w:t>
-      </w:r>
-      <w:r>
-        <w:rPr>
-          <w:rFonts w:ascii="Times New Roman" w:hAnsi="Times New Roman" w:cs="Times New Roman"/>
-        </w:rPr>
-        <w:t xml:space="preserve"> 1860</w:t>
-      </w:r>
-      <w:r>
-        <w:rPr>
-          <w:rFonts w:ascii="Times New Roman" w:hAnsi="Times New Roman" w:cs="Times New Roman"/>
-        </w:rPr>
-        <w:t>,</w:t>
-      </w:r>
-      <w:r>
-        <w:rPr>
-          <w:rFonts w:ascii="Times New Roman" w:hAnsi="Times New Roman" w:cs="Times New Roman"/>
-        </w:rPr>
-        <w:t xml:space="preserve"> to the early 1970s. </w:t>
-      </w:r>
-      <w:r>
-        <w:rPr>
-          <w:rFonts w:ascii="Times New Roman" w:hAnsi="Times New Roman" w:cs="Times New Roman"/>
-        </w:rPr>
-        <w:t xml:space="preserve">The approach I </w:t>
-      </w:r>
-      <w:r>
-        <w:rPr>
-          <w:rFonts w:ascii="Times New Roman" w:hAnsi="Times New Roman" w:cs="Times New Roman"/>
-        </w:rPr>
-        <w:t>develop</w:t>
+        <w:t xml:space="preserve">approach I </w:t>
+      </w:r>
+      <w:r>
+        <w:rPr>
+          <w:rFonts w:ascii="Times New Roman" w:hAnsi="Times New Roman" w:cs="Times New Roman"/>
+        </w:rPr>
+        <w:t>employ</w:t>
       </w:r>
       <w:r>
         <w:rPr>
@@ -3311,7 +3399,7 @@
         <w:rPr>
           <w:rFonts w:ascii="Times New Roman" w:hAnsi="Times New Roman" w:cs="Times New Roman"/>
         </w:rPr>
-        <w:t xml:space="preserve"> each. L</w:t>
+        <w:t>. L</w:t>
       </w:r>
       <w:r>
         <w:rPr>
@@ -3583,6 +3671,12 @@
         <w:rPr>
           <w:rFonts w:ascii="Times New Roman" w:hAnsi="Times New Roman" w:cs="Times New Roman"/>
         </w:rPr>
+        <w:t xml:space="preserve">by </w:t>
+      </w:r>
+      <w:r>
+        <w:rPr>
+          <w:rFonts w:ascii="Times New Roman" w:hAnsi="Times New Roman" w:cs="Times New Roman"/>
+        </w:rPr>
         <w:t>searching on-line</w:t>
       </w:r>
       <w:r>
@@ -3859,19 +3953,19 @@
         <w:rPr>
           <w:rFonts w:ascii="Times New Roman" w:hAnsi="Times New Roman" w:cs="Times New Roman"/>
         </w:rPr>
-        <w:t xml:space="preserve">I used all presence records with information on the year and location (county level or finer) of observation in </w:t>
-      </w:r>
-      <w:r>
-        <w:rPr>
-          <w:rFonts w:ascii="Times New Roman" w:hAnsi="Times New Roman" w:cs="Times New Roman"/>
-        </w:rPr>
-        <w:t>subsequent analyse</w:t>
-      </w:r>
-      <w:r>
-        <w:rPr>
-          <w:rFonts w:ascii="Times New Roman" w:hAnsi="Times New Roman" w:cs="Times New Roman"/>
-        </w:rPr>
-        <w:t>s.</w:t>
+        <w:t xml:space="preserve">I </w:t>
+      </w:r>
+      <w:r>
+        <w:rPr>
+          <w:rFonts w:ascii="Times New Roman" w:hAnsi="Times New Roman" w:cs="Times New Roman"/>
+        </w:rPr>
+        <w:t>retained</w:t>
+      </w:r>
+      <w:r>
+        <w:rPr>
+          <w:rFonts w:ascii="Times New Roman" w:hAnsi="Times New Roman" w:cs="Times New Roman"/>
+        </w:rPr>
+        <w:t xml:space="preserve"> all presence records with information on the year and location (county level or finer) of observation.</w:t>
       </w:r>
     </w:p>
     <w:p>
@@ -4305,7 +4399,37 @@
         <w:rPr>
           <w:rFonts w:ascii="Times New Roman" w:hAnsi="Times New Roman" w:cs="Times New Roman"/>
         </w:rPr>
-        <w:t xml:space="preserve">This comparison allows for a test of deviations from linearity. </w:t>
+        <w:t>A linear trend would imply a constant rate of increase through time, and these</w:t>
+      </w:r>
+      <w:r>
+        <w:rPr>
+          <w:rFonts w:ascii="Times New Roman" w:hAnsi="Times New Roman" w:cs="Times New Roman"/>
+        </w:rPr>
+        <w:t xml:space="preserve"> comparison</w:t>
+      </w:r>
+      <w:r>
+        <w:rPr>
+          <w:rFonts w:ascii="Times New Roman" w:hAnsi="Times New Roman" w:cs="Times New Roman"/>
+        </w:rPr>
+        <w:t>s</w:t>
+      </w:r>
+      <w:r>
+        <w:rPr>
+          <w:rFonts w:ascii="Times New Roman" w:hAnsi="Times New Roman" w:cs="Times New Roman"/>
+        </w:rPr>
+        <w:t xml:space="preserve"> allow for a test of deviations from </w:t>
+      </w:r>
+      <w:r>
+        <w:rPr>
+          <w:rFonts w:ascii="Times New Roman" w:hAnsi="Times New Roman" w:cs="Times New Roman"/>
+        </w:rPr>
+        <w:t>such a trend</w:t>
+      </w:r>
+      <w:r>
+        <w:rPr>
+          <w:rFonts w:ascii="Times New Roman" w:hAnsi="Times New Roman" w:cs="Times New Roman"/>
+        </w:rPr>
+        <w:t xml:space="preserve">. </w:t>
       </w:r>
       <w:r>
         <w:rPr>
@@ -4654,7 +4778,7 @@
         <w:rPr>
           <w:rFonts w:ascii="Times New Roman" w:hAnsi="Times New Roman" w:cs="Times New Roman"/>
         </w:rPr>
-        <w:t>were</w:t>
+        <w:t>was</w:t>
       </w:r>
       <w:r>
         <w:rPr>
@@ -4778,7 +4902,33 @@
         <w:rPr>
           <w:rFonts w:ascii="Times New Roman" w:hAnsi="Times New Roman" w:cs="Times New Roman"/>
         </w:rPr>
-        <w:t xml:space="preserve">total area occupied per decade and the cumulative area occupied from time of first introduction to the present. </w:t>
+        <w:t xml:space="preserve">total </w:t>
+      </w:r>
+      <w:r>
+        <w:rPr>
+          <w:rFonts w:ascii="Times New Roman" w:hAnsi="Times New Roman" w:cs="Times New Roman"/>
+        </w:rPr>
+        <w:t>number of grid cells</w:t>
+      </w:r>
+      <w:r>
+        <w:rPr>
+          <w:rFonts w:ascii="Times New Roman" w:hAnsi="Times New Roman" w:cs="Times New Roman"/>
+        </w:rPr>
+        <w:t xml:space="preserve"> occupied per decade and the cumulative </w:t>
+      </w:r>
+      <w:r>
+        <w:rPr>
+          <w:rFonts w:ascii="Times New Roman" w:hAnsi="Times New Roman" w:cs="Times New Roman"/>
+        </w:rPr>
+        <w:t>number of grid cells</w:t>
+      </w:r>
+      <w:bookmarkStart w:id="2" w:name="_GoBack"/>
+      <w:bookmarkEnd w:id="2"/>
+      <w:r>
+        <w:rPr>
+          <w:rFonts w:ascii="Times New Roman" w:hAnsi="Times New Roman" w:cs="Times New Roman"/>
+        </w:rPr>
+        <w:t xml:space="preserve"> occupied from time of first introduction to the present. </w:t>
       </w:r>
       <w:r>
         <w:rPr>
@@ -9394,8 +9544,8 @@
         </w:rPr>
         <w:t xml:space="preserve"> century. </w:t>
       </w:r>
-      <w:bookmarkStart w:id="2" w:name="OLE_LINK1"/>
-      <w:bookmarkStart w:id="3" w:name="OLE_LINK2"/>
+      <w:bookmarkStart w:id="3" w:name="OLE_LINK1"/>
+      <w:bookmarkStart w:id="4" w:name="OLE_LINK2"/>
       <w:r>
         <w:rPr>
           <w:rFonts w:ascii="Times New Roman" w:hAnsi="Times New Roman" w:cs="Times New Roman"/>
@@ -9442,8 +9592,8 @@
         </w:rPr>
         <w:t xml:space="preserve"> that early in the invasion history</w:t>
       </w:r>
-      <w:bookmarkEnd w:id="2"/>
       <w:bookmarkEnd w:id="3"/>
+      <w:bookmarkEnd w:id="4"/>
       <w:r>
         <w:rPr>
           <w:rFonts w:ascii="Times New Roman" w:hAnsi="Times New Roman" w:cs="Times New Roman"/>
@@ -9660,15 +9810,7 @@
           <w:color w:val="000000" w:themeColor="text1"/>
           <w:highlight w:val="yellow"/>
         </w:rPr>
-        <w:t>its introduction until approximately 1920 seems more apparent</w:t>
-      </w:r>
-      <w:r>
-        <w:rPr>
-          <w:rFonts w:ascii="Times New Roman" w:hAnsi="Times New Roman" w:cs="Times New Roman"/>
-          <w:color w:val="000000" w:themeColor="text1"/>
-          <w:highlight w:val="yellow"/>
-        </w:rPr>
-        <w:t xml:space="preserve"> </w:t>
+        <w:t xml:space="preserve">its introduction until approximately 1920 seems more apparent </w:t>
       </w:r>
       <w:r>
         <w:rPr>
@@ -9941,8 +10083,6 @@
         </w:rPr>
         <w:t xml:space="preserve">invasion history. </w:t>
       </w:r>
-      <w:bookmarkStart w:id="4" w:name="_GoBack"/>
-      <w:bookmarkEnd w:id="4"/>
     </w:p>
     <w:p>
       <w:pPr>
@@ -22814,7 +22954,7 @@
 </file>
 
 <file path=customXml/itemProps1.xml><?xml version="1.0" encoding="utf-8"?>
-<ds:datastoreItem xmlns:ds="http://schemas.openxmlformats.org/officeDocument/2006/customXml" ds:itemID="{B30929C3-0091-E64E-BC58-2470BDC80E19}">
+<ds:datastoreItem xmlns:ds="http://schemas.openxmlformats.org/officeDocument/2006/customXml" ds:itemID="{F6DFB9A2-7783-9B4F-A8C0-1C789CBE9EF9}">
   <ds:schemaRefs>
     <ds:schemaRef ds:uri="http://schemas.openxmlformats.org/officeDocument/2006/bibliography"/>
   </ds:schemaRefs>

</xml_diff>

<commit_message>
Revisions and cuts to the methods section.
</commit_message>
<xml_diff>
--- a/manuscript/submit-2/Aiello-Lammens-Reconstructing-F-alnus-spread-Sub-2.docx
+++ b/manuscript/submit-2/Aiello-Lammens-Reconstructing-F-alnus-spread-Sub-2.docx
@@ -4922,8 +4922,6 @@
         </w:rPr>
         <w:t>number of grid cells</w:t>
       </w:r>
-      <w:bookmarkStart w:id="2" w:name="_GoBack"/>
-      <w:bookmarkEnd w:id="2"/>
       <w:r>
         <w:rPr>
           <w:rFonts w:ascii="Times New Roman" w:hAnsi="Times New Roman" w:cs="Times New Roman"/>
@@ -5342,7 +5340,55 @@
         <w:rPr>
           <w:rFonts w:ascii="Times New Roman" w:hAnsi="Times New Roman" w:cs="Times New Roman"/>
         </w:rPr>
-        <w:t>A comparison of</w:t>
+        <w:t xml:space="preserve">Comparing </w:t>
+      </w:r>
+      <w:r>
+        <w:rPr>
+          <w:rFonts w:ascii="Times New Roman" w:hAnsi="Times New Roman" w:cs="Times New Roman"/>
+        </w:rPr>
+        <w:t>trend</w:t>
+      </w:r>
+      <w:r>
+        <w:rPr>
+          <w:rFonts w:ascii="Times New Roman" w:hAnsi="Times New Roman" w:cs="Times New Roman"/>
+        </w:rPr>
+        <w:t>s</w:t>
+      </w:r>
+      <w:r>
+        <w:rPr>
+          <w:rFonts w:ascii="Times New Roman" w:hAnsi="Times New Roman" w:cs="Times New Roman"/>
+        </w:rPr>
+        <w:t xml:space="preserve"> in records of a</w:t>
+      </w:r>
+      <w:r>
+        <w:rPr>
+          <w:rFonts w:ascii="Times New Roman" w:hAnsi="Times New Roman" w:cs="Times New Roman"/>
+        </w:rPr>
+        <w:t xml:space="preserve"> non-native</w:t>
+      </w:r>
+      <w:r>
+        <w:rPr>
+          <w:rFonts w:ascii="Times New Roman" w:hAnsi="Times New Roman" w:cs="Times New Roman"/>
+        </w:rPr>
+        <w:t xml:space="preserve"> species to </w:t>
+      </w:r>
+      <w:r>
+        <w:rPr>
+          <w:rFonts w:ascii="Times New Roman" w:hAnsi="Times New Roman" w:cs="Times New Roman"/>
+        </w:rPr>
+        <w:t xml:space="preserve">those of </w:t>
+      </w:r>
+      <w:r>
+        <w:rPr>
+          <w:rFonts w:ascii="Times New Roman" w:hAnsi="Times New Roman" w:cs="Times New Roman"/>
+        </w:rPr>
+        <w:t>native</w:t>
+      </w:r>
+      <w:r>
+        <w:rPr>
+          <w:rFonts w:ascii="Times New Roman" w:hAnsi="Times New Roman" w:cs="Times New Roman"/>
+        </w:rPr>
+        <w:t xml:space="preserve"> species</w:t>
       </w:r>
       <w:r>
         <w:rPr>
@@ -5354,43 +5400,451 @@
         <w:rPr>
           <w:rFonts w:ascii="Times New Roman" w:hAnsi="Times New Roman" w:cs="Times New Roman"/>
         </w:rPr>
-        <w:t xml:space="preserve">the </w:t>
-      </w:r>
-      <w:r>
-        <w:rPr>
-          <w:rFonts w:ascii="Times New Roman" w:hAnsi="Times New Roman" w:cs="Times New Roman"/>
-        </w:rPr>
-        <w:t>trends in records of a</w:t>
-      </w:r>
-      <w:r>
-        <w:rPr>
-          <w:rFonts w:ascii="Times New Roman" w:hAnsi="Times New Roman" w:cs="Times New Roman"/>
-        </w:rPr>
-        <w:t xml:space="preserve"> non-native</w:t>
-      </w:r>
-      <w:r>
-        <w:rPr>
-          <w:rFonts w:ascii="Times New Roman" w:hAnsi="Times New Roman" w:cs="Times New Roman"/>
-        </w:rPr>
-        <w:t xml:space="preserve"> species to </w:t>
-      </w:r>
-      <w:r>
-        <w:rPr>
-          <w:rFonts w:ascii="Times New Roman" w:hAnsi="Times New Roman" w:cs="Times New Roman"/>
-        </w:rPr>
-        <w:t xml:space="preserve">those of </w:t>
-      </w:r>
-      <w:r>
-        <w:rPr>
-          <w:rFonts w:ascii="Times New Roman" w:hAnsi="Times New Roman" w:cs="Times New Roman"/>
-        </w:rPr>
-        <w:t>native</w:t>
-      </w:r>
-      <w:r>
-        <w:rPr>
-          <w:rFonts w:ascii="Times New Roman" w:hAnsi="Times New Roman" w:cs="Times New Roman"/>
-        </w:rPr>
-        <w:t xml:space="preserve"> species</w:t>
+        <w:t>can aid in distinguishing patterns resulting from a species expansion versus unequal sampling effort</w:t>
+      </w:r>
+      <w:r>
+        <w:rPr>
+          <w:rFonts w:ascii="Times New Roman" w:hAnsi="Times New Roman" w:cs="Times New Roman"/>
+        </w:rPr>
+        <w:t xml:space="preserve"> </w:t>
+      </w:r>
+      <w:r>
+        <w:rPr>
+          <w:rFonts w:ascii="Times New Roman" w:hAnsi="Times New Roman" w:cs="Times New Roman"/>
+          <w:noProof/>
+        </w:rPr>
+        <w:t>(Delisle et al. 2003)</w:t>
+      </w:r>
+      <w:r>
+        <w:rPr>
+          <w:rFonts w:ascii="Times New Roman" w:hAnsi="Times New Roman" w:cs="Times New Roman"/>
+        </w:rPr>
+        <w:t xml:space="preserve">. </w:t>
+      </w:r>
+      <w:r>
+        <w:rPr>
+          <w:rFonts w:ascii="Times New Roman" w:hAnsi="Times New Roman" w:cs="Times New Roman"/>
+        </w:rPr>
+        <w:t>I examined patterns in herbarium records for</w:t>
+      </w:r>
+      <w:r>
+        <w:rPr>
+          <w:rFonts w:ascii="Times New Roman" w:hAnsi="Times New Roman" w:cs="Times New Roman"/>
+        </w:rPr>
+        <w:t xml:space="preserve"> </w:t>
+      </w:r>
+      <w:proofErr w:type="spellStart"/>
+      <w:r>
+        <w:rPr>
+          <w:rFonts w:ascii="Times New Roman" w:hAnsi="Times New Roman" w:cs="Times New Roman"/>
+          <w:i/>
+          <w:iCs/>
+        </w:rPr>
+        <w:t>Alnus</w:t>
+      </w:r>
+      <w:proofErr w:type="spellEnd"/>
+      <w:r>
+        <w:rPr>
+          <w:rFonts w:ascii="Times New Roman" w:hAnsi="Times New Roman" w:cs="Times New Roman"/>
+          <w:i/>
+          <w:iCs/>
+        </w:rPr>
+        <w:t xml:space="preserve"> </w:t>
+      </w:r>
+      <w:proofErr w:type="spellStart"/>
+      <w:r>
+        <w:rPr>
+          <w:rFonts w:ascii="Times New Roman" w:hAnsi="Times New Roman" w:cs="Times New Roman"/>
+          <w:i/>
+          <w:iCs/>
+        </w:rPr>
+        <w:t>incana</w:t>
+      </w:r>
+      <w:proofErr w:type="spellEnd"/>
+      <w:r>
+        <w:rPr>
+          <w:rFonts w:ascii="Times New Roman" w:hAnsi="Times New Roman" w:cs="Times New Roman"/>
+        </w:rPr>
+        <w:t xml:space="preserve"> (</w:t>
+      </w:r>
+      <w:r>
+        <w:rPr>
+          <w:rFonts w:ascii="Times New Roman" w:hAnsi="Times New Roman" w:cs="Times New Roman"/>
+        </w:rPr>
+        <w:t>Speckled Alder</w:t>
+      </w:r>
+      <w:r>
+        <w:rPr>
+          <w:rFonts w:ascii="Times New Roman" w:hAnsi="Times New Roman" w:cs="Times New Roman"/>
+          <w:iCs/>
+        </w:rPr>
+        <w:t xml:space="preserve">), </w:t>
+      </w:r>
+      <w:r>
+        <w:rPr>
+          <w:rFonts w:ascii="Times New Roman" w:hAnsi="Times New Roman" w:cs="Times New Roman"/>
+          <w:i/>
+          <w:iCs/>
+        </w:rPr>
+        <w:t>A</w:t>
+      </w:r>
+      <w:r>
+        <w:rPr>
+          <w:rFonts w:ascii="Times New Roman" w:hAnsi="Times New Roman" w:cs="Times New Roman"/>
+          <w:i/>
+          <w:iCs/>
+        </w:rPr>
+        <w:t>.</w:t>
+      </w:r>
+      <w:r>
+        <w:rPr>
+          <w:rFonts w:ascii="Times New Roman" w:hAnsi="Times New Roman" w:cs="Times New Roman"/>
+          <w:i/>
+          <w:iCs/>
+        </w:rPr>
+        <w:t xml:space="preserve"> </w:t>
+      </w:r>
+      <w:proofErr w:type="spellStart"/>
+      <w:r>
+        <w:rPr>
+          <w:rFonts w:ascii="Times New Roman" w:hAnsi="Times New Roman" w:cs="Times New Roman"/>
+          <w:i/>
+          <w:iCs/>
+        </w:rPr>
+        <w:t>serrulata</w:t>
+      </w:r>
+      <w:proofErr w:type="spellEnd"/>
+      <w:r>
+        <w:rPr>
+          <w:rFonts w:ascii="Times New Roman" w:hAnsi="Times New Roman" w:cs="Times New Roman"/>
+        </w:rPr>
+        <w:t xml:space="preserve"> (</w:t>
+      </w:r>
+      <w:r>
+        <w:rPr>
+          <w:rFonts w:ascii="Times New Roman" w:hAnsi="Times New Roman" w:cs="Times New Roman"/>
+        </w:rPr>
+        <w:t>Smooth Alder</w:t>
+      </w:r>
+      <w:r>
+        <w:rPr>
+          <w:rFonts w:ascii="Times New Roman" w:hAnsi="Times New Roman" w:cs="Times New Roman"/>
+        </w:rPr>
+        <w:t>)</w:t>
+      </w:r>
+      <w:r>
+        <w:rPr>
+          <w:rFonts w:ascii="Times New Roman" w:hAnsi="Times New Roman" w:cs="Times New Roman"/>
+          <w:iCs/>
+        </w:rPr>
+        <w:t xml:space="preserve">, </w:t>
+      </w:r>
+      <w:proofErr w:type="spellStart"/>
+      <w:r>
+        <w:rPr>
+          <w:rFonts w:ascii="Times New Roman" w:hAnsi="Times New Roman" w:cs="Times New Roman"/>
+          <w:i/>
+          <w:iCs/>
+        </w:rPr>
+        <w:t>Rhamnus</w:t>
+      </w:r>
+      <w:proofErr w:type="spellEnd"/>
+      <w:r>
+        <w:rPr>
+          <w:rFonts w:ascii="Times New Roman" w:hAnsi="Times New Roman" w:cs="Times New Roman"/>
+          <w:i/>
+          <w:iCs/>
+        </w:rPr>
+        <w:t xml:space="preserve"> </w:t>
+      </w:r>
+      <w:proofErr w:type="spellStart"/>
+      <w:r>
+        <w:rPr>
+          <w:rFonts w:ascii="Times New Roman" w:hAnsi="Times New Roman" w:cs="Times New Roman"/>
+          <w:i/>
+          <w:iCs/>
+        </w:rPr>
+        <w:t>alnifolia</w:t>
+      </w:r>
+      <w:proofErr w:type="spellEnd"/>
+      <w:r>
+        <w:rPr>
+          <w:rFonts w:ascii="Times New Roman" w:hAnsi="Times New Roman" w:cs="Times New Roman"/>
+        </w:rPr>
+        <w:t xml:space="preserve"> (</w:t>
+      </w:r>
+      <w:proofErr w:type="spellStart"/>
+      <w:r>
+        <w:rPr>
+          <w:rFonts w:ascii="Times New Roman" w:hAnsi="Times New Roman" w:cs="Times New Roman"/>
+        </w:rPr>
+        <w:t>Alderleaf</w:t>
+      </w:r>
+      <w:proofErr w:type="spellEnd"/>
+      <w:r>
+        <w:rPr>
+          <w:rFonts w:ascii="Times New Roman" w:hAnsi="Times New Roman" w:cs="Times New Roman"/>
+        </w:rPr>
+        <w:t xml:space="preserve"> Buckthorn</w:t>
+      </w:r>
+      <w:r>
+        <w:rPr>
+          <w:rFonts w:ascii="Times New Roman" w:hAnsi="Times New Roman" w:cs="Times New Roman"/>
+        </w:rPr>
+        <w:t>)</w:t>
+      </w:r>
+      <w:r>
+        <w:rPr>
+          <w:rFonts w:ascii="Times New Roman" w:hAnsi="Times New Roman" w:cs="Times New Roman"/>
+          <w:iCs/>
+        </w:rPr>
+        <w:t xml:space="preserve">, </w:t>
+      </w:r>
+      <w:r>
+        <w:rPr>
+          <w:rFonts w:ascii="Times New Roman" w:hAnsi="Times New Roman" w:cs="Times New Roman"/>
+          <w:i/>
+          <w:iCs/>
+        </w:rPr>
+        <w:t xml:space="preserve">Salix </w:t>
+      </w:r>
+      <w:proofErr w:type="spellStart"/>
+      <w:r>
+        <w:rPr>
+          <w:rFonts w:ascii="Times New Roman" w:hAnsi="Times New Roman" w:cs="Times New Roman"/>
+          <w:i/>
+          <w:iCs/>
+        </w:rPr>
+        <w:t>peiolarisi</w:t>
+      </w:r>
+      <w:proofErr w:type="spellEnd"/>
+      <w:r>
+        <w:rPr>
+          <w:rFonts w:ascii="Times New Roman" w:hAnsi="Times New Roman" w:cs="Times New Roman"/>
+        </w:rPr>
+        <w:t xml:space="preserve"> (</w:t>
+      </w:r>
+      <w:r>
+        <w:rPr>
+          <w:rFonts w:ascii="Times New Roman" w:hAnsi="Times New Roman" w:cs="Times New Roman"/>
+        </w:rPr>
+        <w:t>Meadow Willow</w:t>
+      </w:r>
+      <w:r>
+        <w:rPr>
+          <w:rFonts w:ascii="Times New Roman" w:hAnsi="Times New Roman" w:cs="Times New Roman"/>
+          <w:iCs/>
+        </w:rPr>
+        <w:t>)</w:t>
+      </w:r>
+      <w:r>
+        <w:rPr>
+          <w:rFonts w:ascii="Times New Roman" w:hAnsi="Times New Roman" w:cs="Times New Roman"/>
+          <w:i/>
+          <w:iCs/>
+        </w:rPr>
+        <w:t xml:space="preserve">, </w:t>
+      </w:r>
+      <w:proofErr w:type="spellStart"/>
+      <w:r>
+        <w:rPr>
+          <w:rFonts w:ascii="Times New Roman" w:hAnsi="Times New Roman" w:cs="Times New Roman"/>
+          <w:i/>
+          <w:iCs/>
+        </w:rPr>
+        <w:t>Hamamelis</w:t>
+      </w:r>
+      <w:proofErr w:type="spellEnd"/>
+      <w:r>
+        <w:rPr>
+          <w:rFonts w:ascii="Times New Roman" w:hAnsi="Times New Roman" w:cs="Times New Roman"/>
+          <w:i/>
+          <w:iCs/>
+        </w:rPr>
+        <w:t xml:space="preserve"> virginica</w:t>
+      </w:r>
+      <w:r>
+        <w:rPr>
+          <w:rFonts w:ascii="Times New Roman" w:hAnsi="Times New Roman" w:cs="Times New Roman"/>
+          <w:iCs/>
+        </w:rPr>
+        <w:t xml:space="preserve"> (syn. </w:t>
+      </w:r>
+      <w:r>
+        <w:rPr>
+          <w:rFonts w:ascii="Times New Roman" w:hAnsi="Times New Roman" w:cs="Times New Roman"/>
+          <w:i/>
+          <w:iCs/>
+        </w:rPr>
+        <w:t>macrophylla</w:t>
+      </w:r>
+      <w:r>
+        <w:rPr>
+          <w:rFonts w:ascii="Times New Roman" w:hAnsi="Times New Roman" w:cs="Times New Roman"/>
+          <w:iCs/>
+        </w:rPr>
+        <w:t>) (</w:t>
+      </w:r>
+      <w:r>
+        <w:rPr>
+          <w:rFonts w:ascii="Times New Roman" w:hAnsi="Times New Roman" w:cs="Times New Roman"/>
+          <w:iCs/>
+        </w:rPr>
+        <w:t xml:space="preserve">Witch Hazel), and </w:t>
+      </w:r>
+      <w:r>
+        <w:rPr>
+          <w:rFonts w:ascii="Times New Roman" w:hAnsi="Times New Roman" w:cs="Times New Roman"/>
+          <w:i/>
+          <w:iCs/>
+        </w:rPr>
+        <w:t xml:space="preserve">Fraxinus </w:t>
+      </w:r>
+      <w:proofErr w:type="spellStart"/>
+      <w:r>
+        <w:rPr>
+          <w:rFonts w:ascii="Times New Roman" w:hAnsi="Times New Roman" w:cs="Times New Roman"/>
+          <w:i/>
+          <w:iCs/>
+        </w:rPr>
+        <w:t>a</w:t>
+      </w:r>
+      <w:r>
+        <w:rPr>
+          <w:rFonts w:ascii="Times New Roman" w:hAnsi="Times New Roman" w:cs="Times New Roman"/>
+          <w:i/>
+          <w:iCs/>
+        </w:rPr>
+        <w:t>mericana</w:t>
+      </w:r>
+      <w:proofErr w:type="spellEnd"/>
+      <w:r>
+        <w:rPr>
+          <w:rFonts w:ascii="Times New Roman" w:hAnsi="Times New Roman" w:cs="Times New Roman"/>
+          <w:iCs/>
+        </w:rPr>
+        <w:t xml:space="preserve"> (</w:t>
+      </w:r>
+      <w:r>
+        <w:rPr>
+          <w:rFonts w:ascii="Times New Roman" w:hAnsi="Times New Roman" w:cs="Times New Roman"/>
+          <w:iCs/>
+        </w:rPr>
+        <w:t>White Ash)</w:t>
+      </w:r>
+      <w:r>
+        <w:rPr>
+          <w:rFonts w:ascii="Times New Roman" w:hAnsi="Times New Roman" w:cs="Times New Roman"/>
+          <w:iCs/>
+        </w:rPr>
+        <w:t xml:space="preserve">, and compared these to those of </w:t>
+      </w:r>
+      <w:r>
+        <w:rPr>
+          <w:rFonts w:ascii="Times New Roman" w:hAnsi="Times New Roman" w:cs="Times New Roman"/>
+          <w:i/>
+          <w:iCs/>
+        </w:rPr>
+        <w:t xml:space="preserve">F. </w:t>
+      </w:r>
+      <w:proofErr w:type="spellStart"/>
+      <w:r>
+        <w:rPr>
+          <w:rFonts w:ascii="Times New Roman" w:hAnsi="Times New Roman" w:cs="Times New Roman"/>
+          <w:i/>
+          <w:iCs/>
+        </w:rPr>
+        <w:t>alnus</w:t>
+      </w:r>
+      <w:proofErr w:type="spellEnd"/>
+      <w:r>
+        <w:rPr>
+          <w:rFonts w:ascii="Times New Roman" w:hAnsi="Times New Roman" w:cs="Times New Roman"/>
+          <w:iCs/>
+        </w:rPr>
+        <w:t>.</w:t>
+      </w:r>
+      <w:r>
+        <w:rPr>
+          <w:rFonts w:ascii="Times New Roman" w:hAnsi="Times New Roman" w:cs="Times New Roman"/>
+        </w:rPr>
+        <w:t xml:space="preserve"> These plants </w:t>
+      </w:r>
+      <w:r>
+        <w:rPr>
+          <w:rFonts w:ascii="Times New Roman" w:hAnsi="Times New Roman" w:cs="Times New Roman"/>
+        </w:rPr>
+        <w:t>have</w:t>
+      </w:r>
+      <w:r>
+        <w:rPr>
+          <w:rFonts w:ascii="Times New Roman" w:hAnsi="Times New Roman" w:cs="Times New Roman"/>
+        </w:rPr>
+        <w:t xml:space="preserve"> similar habitat requirements as</w:t>
+      </w:r>
+      <w:r>
+        <w:rPr>
+          <w:rFonts w:ascii="Times New Roman" w:hAnsi="Times New Roman" w:cs="Times New Roman"/>
+        </w:rPr>
+        <w:t xml:space="preserve"> </w:t>
+      </w:r>
+      <w:r>
+        <w:rPr>
+          <w:rFonts w:ascii="Times New Roman" w:hAnsi="Times New Roman" w:cs="Times New Roman"/>
+          <w:i/>
+        </w:rPr>
+        <w:t xml:space="preserve">F. </w:t>
+      </w:r>
+      <w:proofErr w:type="spellStart"/>
+      <w:r>
+        <w:rPr>
+          <w:rFonts w:ascii="Times New Roman" w:hAnsi="Times New Roman" w:cs="Times New Roman"/>
+          <w:i/>
+        </w:rPr>
+        <w:t>alnus</w:t>
+      </w:r>
+      <w:proofErr w:type="spellEnd"/>
+      <w:r>
+        <w:rPr>
+          <w:rFonts w:ascii="Times New Roman" w:hAnsi="Times New Roman" w:cs="Times New Roman"/>
+        </w:rPr>
+        <w:t xml:space="preserve"> </w:t>
+      </w:r>
+      <w:r>
+        <w:rPr>
+          <w:rFonts w:ascii="Times New Roman" w:hAnsi="Times New Roman" w:cs="Times New Roman"/>
+        </w:rPr>
+        <w:t xml:space="preserve">and often </w:t>
+      </w:r>
+      <w:r>
+        <w:rPr>
+          <w:rFonts w:ascii="Times New Roman" w:hAnsi="Times New Roman" w:cs="Times New Roman"/>
+        </w:rPr>
+        <w:t>co-occur</w:t>
+      </w:r>
+      <w:r>
+        <w:rPr>
+          <w:rFonts w:ascii="Times New Roman" w:hAnsi="Times New Roman" w:cs="Times New Roman"/>
+        </w:rPr>
+        <w:t xml:space="preserve"> with it</w:t>
+      </w:r>
+      <w:r>
+        <w:rPr>
+          <w:rFonts w:ascii="Times New Roman" w:hAnsi="Times New Roman" w:cs="Times New Roman"/>
+        </w:rPr>
+        <w:t xml:space="preserve"> </w:t>
+      </w:r>
+      <w:r>
+        <w:rPr>
+          <w:rFonts w:ascii="Times New Roman" w:hAnsi="Times New Roman" w:cs="Times New Roman"/>
+        </w:rPr>
+        <w:t>(</w:t>
+      </w:r>
+      <w:r>
+        <w:rPr>
+          <w:rFonts w:ascii="Times New Roman" w:hAnsi="Times New Roman" w:cs="Times New Roman"/>
+        </w:rPr>
+        <w:t>personal observation</w:t>
       </w:r>
       <w:r>
         <w:rPr>
@@ -5402,25 +5856,26 @@
         <w:rPr>
           <w:rFonts w:ascii="Times New Roman" w:hAnsi="Times New Roman" w:cs="Times New Roman"/>
         </w:rPr>
-        <w:t xml:space="preserve"> whose range and population size should be in equilibrium with their environment</w:t>
-      </w:r>
-      <w:r>
-        <w:rPr>
-          <w:rFonts w:ascii="Times New Roman" w:hAnsi="Times New Roman" w:cs="Times New Roman"/>
-        </w:rPr>
-        <w:t>,</w:t>
-      </w:r>
-      <w:r>
-        <w:rPr>
-          <w:rFonts w:ascii="Times New Roman" w:hAnsi="Times New Roman" w:cs="Times New Roman"/>
-        </w:rPr>
         <w:t xml:space="preserve"> </w:t>
       </w:r>
       <w:r>
         <w:rPr>
           <w:rFonts w:ascii="Times New Roman" w:hAnsi="Times New Roman" w:cs="Times New Roman"/>
-        </w:rPr>
-        <w:t>can aid in distinguishing patterns resulting from a species expansion versus unequal sampling effort</w:t>
+          <w:noProof/>
+        </w:rPr>
+        <w:t>Catling and Porebski 1994, Houlahan and Findlay 2004, Little et al. 1980)</w:t>
+      </w:r>
+      <w:r>
+        <w:rPr>
+          <w:rFonts w:ascii="Times New Roman" w:hAnsi="Times New Roman" w:cs="Times New Roman"/>
+        </w:rPr>
+        <w:t xml:space="preserve">. </w:t>
+      </w:r>
+      <w:r>
+        <w:rPr>
+          <w:rFonts w:ascii="Times New Roman" w:hAnsi="Times New Roman" w:cs="Times New Roman"/>
+        </w:rPr>
+        <w:t>I</w:t>
       </w:r>
       <w:r>
         <w:rPr>
@@ -5431,9 +5886,56 @@
       <w:r>
         <w:rPr>
           <w:rFonts w:ascii="Times New Roman" w:hAnsi="Times New Roman" w:cs="Times New Roman"/>
-          <w:noProof/>
-        </w:rPr>
-        <w:t>(Delisle et al. 2003)</w:t>
+        </w:rPr>
+        <w:t>collected records</w:t>
+      </w:r>
+      <w:r>
+        <w:rPr>
+          <w:rFonts w:ascii="Times New Roman" w:hAnsi="Times New Roman" w:cs="Times New Roman"/>
+        </w:rPr>
+        <w:t xml:space="preserve"> of these species</w:t>
+      </w:r>
+      <w:r>
+        <w:rPr>
+          <w:rFonts w:ascii="Times New Roman" w:hAnsi="Times New Roman" w:cs="Times New Roman"/>
+        </w:rPr>
+        <w:t xml:space="preserve"> reported in the University of Wisconsin, Ohio State Universit</w:t>
+      </w:r>
+      <w:r>
+        <w:rPr>
+          <w:rFonts w:ascii="Times New Roman" w:hAnsi="Times New Roman" w:cs="Times New Roman"/>
+        </w:rPr>
+        <w:t xml:space="preserve">y, University of Minnesota, </w:t>
+      </w:r>
+      <w:r>
+        <w:rPr>
+          <w:rFonts w:ascii="Times New Roman" w:hAnsi="Times New Roman" w:cs="Times New Roman"/>
+        </w:rPr>
+        <w:t xml:space="preserve">Morton Arboretum Herbarium, Michigan State University, </w:t>
+      </w:r>
+      <w:r>
+        <w:rPr>
+          <w:rFonts w:ascii="Times New Roman" w:hAnsi="Times New Roman" w:cs="Times New Roman"/>
+        </w:rPr>
+        <w:t xml:space="preserve">Cleveland Museum of Natural History, </w:t>
+      </w:r>
+      <w:r>
+        <w:rPr>
+          <w:rFonts w:ascii="Times New Roman" w:hAnsi="Times New Roman" w:cs="Times New Roman"/>
+        </w:rPr>
+        <w:t>and Brooklyn Botanic Gardens</w:t>
+      </w:r>
+      <w:r>
+        <w:rPr>
+          <w:rFonts w:ascii="Times New Roman" w:hAnsi="Times New Roman" w:cs="Times New Roman"/>
+        </w:rPr>
+        <w:t xml:space="preserve"> herbaria databases</w:t>
+      </w:r>
+      <w:r>
+        <w:rPr>
+          <w:rFonts w:ascii="Times New Roman" w:hAnsi="Times New Roman" w:cs="Times New Roman"/>
+        </w:rPr>
+        <w:t>, as well as searching GBIF</w:t>
       </w:r>
       <w:r>
         <w:rPr>
@@ -5445,7 +5947,37 @@
         <w:rPr>
           <w:rFonts w:ascii="Times New Roman" w:hAnsi="Times New Roman" w:cs="Times New Roman"/>
         </w:rPr>
-        <w:t>I examined patterns in herbarium records for</w:t>
+        <w:t>R</w:t>
+      </w:r>
+      <w:r>
+        <w:rPr>
+          <w:rFonts w:ascii="Times New Roman" w:hAnsi="Times New Roman" w:cs="Times New Roman"/>
+        </w:rPr>
+        <w:t>ecords were georeferenced to the county level</w:t>
+      </w:r>
+      <w:r>
+        <w:rPr>
+          <w:rFonts w:ascii="Times New Roman" w:hAnsi="Times New Roman" w:cs="Times New Roman"/>
+        </w:rPr>
+        <w:t xml:space="preserve"> as needed</w:t>
+      </w:r>
+      <w:r>
+        <w:rPr>
+          <w:rFonts w:ascii="Times New Roman" w:hAnsi="Times New Roman" w:cs="Times New Roman"/>
+        </w:rPr>
+        <w:t xml:space="preserve">. Grouping </w:t>
+      </w:r>
+      <w:r>
+        <w:rPr>
+          <w:rFonts w:ascii="Times New Roman" w:hAnsi="Times New Roman" w:cs="Times New Roman"/>
+        </w:rPr>
+        <w:t>the</w:t>
+      </w:r>
+      <w:r>
+        <w:rPr>
+          <w:rFonts w:ascii="Times New Roman" w:hAnsi="Times New Roman" w:cs="Times New Roman"/>
+        </w:rPr>
+        <w:t>se</w:t>
       </w:r>
       <w:r>
         <w:rPr>
@@ -5453,527 +5985,23 @@
         </w:rPr>
         <w:t xml:space="preserve"> </w:t>
       </w:r>
-      <w:proofErr w:type="spellStart"/>
-      <w:r>
-        <w:rPr>
-          <w:rFonts w:ascii="Times New Roman" w:hAnsi="Times New Roman" w:cs="Times New Roman"/>
-          <w:i/>
-          <w:iCs/>
-        </w:rPr>
-        <w:t>Alnus</w:t>
-      </w:r>
-      <w:proofErr w:type="spellEnd"/>
-      <w:r>
-        <w:rPr>
-          <w:rFonts w:ascii="Times New Roman" w:hAnsi="Times New Roman" w:cs="Times New Roman"/>
-          <w:i/>
-          <w:iCs/>
-        </w:rPr>
-        <w:t xml:space="preserve"> </w:t>
-      </w:r>
-      <w:proofErr w:type="spellStart"/>
-      <w:r>
-        <w:rPr>
-          <w:rFonts w:ascii="Times New Roman" w:hAnsi="Times New Roman" w:cs="Times New Roman"/>
-          <w:i/>
-          <w:iCs/>
-        </w:rPr>
-        <w:t>incana</w:t>
-      </w:r>
-      <w:proofErr w:type="spellEnd"/>
-      <w:r>
-        <w:rPr>
-          <w:rFonts w:ascii="Times New Roman" w:hAnsi="Times New Roman" w:cs="Times New Roman"/>
-        </w:rPr>
-        <w:t xml:space="preserve"> (</w:t>
-      </w:r>
-      <w:r>
-        <w:rPr>
-          <w:rFonts w:ascii="Times New Roman" w:hAnsi="Times New Roman" w:cs="Times New Roman"/>
-        </w:rPr>
-        <w:t>Speckled Alder</w:t>
-      </w:r>
-      <w:r>
-        <w:rPr>
-          <w:rFonts w:ascii="Times New Roman" w:hAnsi="Times New Roman" w:cs="Times New Roman"/>
-          <w:iCs/>
-        </w:rPr>
-        <w:t xml:space="preserve">), </w:t>
-      </w:r>
-      <w:r>
-        <w:rPr>
-          <w:rFonts w:ascii="Times New Roman" w:hAnsi="Times New Roman" w:cs="Times New Roman"/>
-          <w:i/>
-          <w:iCs/>
-        </w:rPr>
-        <w:t>A</w:t>
-      </w:r>
-      <w:r>
-        <w:rPr>
-          <w:rFonts w:ascii="Times New Roman" w:hAnsi="Times New Roman" w:cs="Times New Roman"/>
-          <w:i/>
-          <w:iCs/>
-        </w:rPr>
-        <w:t>.</w:t>
-      </w:r>
-      <w:r>
-        <w:rPr>
-          <w:rFonts w:ascii="Times New Roman" w:hAnsi="Times New Roman" w:cs="Times New Roman"/>
-          <w:i/>
-          <w:iCs/>
-        </w:rPr>
-        <w:t xml:space="preserve"> </w:t>
-      </w:r>
-      <w:proofErr w:type="spellStart"/>
-      <w:r>
-        <w:rPr>
-          <w:rFonts w:ascii="Times New Roman" w:hAnsi="Times New Roman" w:cs="Times New Roman"/>
-          <w:i/>
-          <w:iCs/>
-        </w:rPr>
-        <w:t>serrulata</w:t>
-      </w:r>
-      <w:proofErr w:type="spellEnd"/>
-      <w:r>
-        <w:rPr>
-          <w:rFonts w:ascii="Times New Roman" w:hAnsi="Times New Roman" w:cs="Times New Roman"/>
-        </w:rPr>
-        <w:t xml:space="preserve"> (</w:t>
-      </w:r>
-      <w:r>
-        <w:rPr>
-          <w:rFonts w:ascii="Times New Roman" w:hAnsi="Times New Roman" w:cs="Times New Roman"/>
-        </w:rPr>
-        <w:t>Smooth Alder</w:t>
-      </w:r>
-      <w:r>
-        <w:rPr>
-          <w:rFonts w:ascii="Times New Roman" w:hAnsi="Times New Roman" w:cs="Times New Roman"/>
-        </w:rPr>
-        <w:t>)</w:t>
-      </w:r>
-      <w:r>
-        <w:rPr>
-          <w:rFonts w:ascii="Times New Roman" w:hAnsi="Times New Roman" w:cs="Times New Roman"/>
-          <w:iCs/>
-        </w:rPr>
-        <w:t xml:space="preserve">, </w:t>
-      </w:r>
-      <w:proofErr w:type="spellStart"/>
-      <w:r>
-        <w:rPr>
-          <w:rFonts w:ascii="Times New Roman" w:hAnsi="Times New Roman" w:cs="Times New Roman"/>
-          <w:i/>
-          <w:iCs/>
-        </w:rPr>
-        <w:t>Rhamnus</w:t>
-      </w:r>
-      <w:proofErr w:type="spellEnd"/>
-      <w:r>
-        <w:rPr>
-          <w:rFonts w:ascii="Times New Roman" w:hAnsi="Times New Roman" w:cs="Times New Roman"/>
-          <w:i/>
-          <w:iCs/>
-        </w:rPr>
-        <w:t xml:space="preserve"> </w:t>
-      </w:r>
-      <w:proofErr w:type="spellStart"/>
-      <w:r>
-        <w:rPr>
-          <w:rFonts w:ascii="Times New Roman" w:hAnsi="Times New Roman" w:cs="Times New Roman"/>
-          <w:i/>
-          <w:iCs/>
-        </w:rPr>
-        <w:t>alnifolia</w:t>
-      </w:r>
-      <w:proofErr w:type="spellEnd"/>
-      <w:r>
-        <w:rPr>
-          <w:rFonts w:ascii="Times New Roman" w:hAnsi="Times New Roman" w:cs="Times New Roman"/>
-        </w:rPr>
-        <w:t xml:space="preserve"> (</w:t>
-      </w:r>
-      <w:proofErr w:type="spellStart"/>
-      <w:r>
-        <w:rPr>
-          <w:rFonts w:ascii="Times New Roman" w:hAnsi="Times New Roman" w:cs="Times New Roman"/>
-        </w:rPr>
-        <w:t>Alderleaf</w:t>
-      </w:r>
-      <w:proofErr w:type="spellEnd"/>
-      <w:r>
-        <w:rPr>
-          <w:rFonts w:ascii="Times New Roman" w:hAnsi="Times New Roman" w:cs="Times New Roman"/>
-        </w:rPr>
-        <w:t xml:space="preserve"> Buckthorn</w:t>
-      </w:r>
-      <w:r>
-        <w:rPr>
-          <w:rFonts w:ascii="Times New Roman" w:hAnsi="Times New Roman" w:cs="Times New Roman"/>
-        </w:rPr>
-        <w:t>)</w:t>
-      </w:r>
-      <w:r>
-        <w:rPr>
-          <w:rFonts w:ascii="Times New Roman" w:hAnsi="Times New Roman" w:cs="Times New Roman"/>
-          <w:iCs/>
-        </w:rPr>
-        <w:t xml:space="preserve">, </w:t>
-      </w:r>
-      <w:r>
-        <w:rPr>
-          <w:rFonts w:ascii="Times New Roman" w:hAnsi="Times New Roman" w:cs="Times New Roman"/>
-          <w:i/>
-          <w:iCs/>
-        </w:rPr>
-        <w:t xml:space="preserve">Salix </w:t>
-      </w:r>
-      <w:proofErr w:type="spellStart"/>
-      <w:r>
-        <w:rPr>
-          <w:rFonts w:ascii="Times New Roman" w:hAnsi="Times New Roman" w:cs="Times New Roman"/>
-          <w:i/>
-          <w:iCs/>
-        </w:rPr>
-        <w:t>peiolarisi</w:t>
-      </w:r>
-      <w:proofErr w:type="spellEnd"/>
-      <w:r>
-        <w:rPr>
-          <w:rFonts w:ascii="Times New Roman" w:hAnsi="Times New Roman" w:cs="Times New Roman"/>
-        </w:rPr>
-        <w:t xml:space="preserve"> (</w:t>
-      </w:r>
-      <w:r>
-        <w:rPr>
-          <w:rFonts w:ascii="Times New Roman" w:hAnsi="Times New Roman" w:cs="Times New Roman"/>
-        </w:rPr>
-        <w:t>Meadow Willow</w:t>
-      </w:r>
-      <w:r>
-        <w:rPr>
-          <w:rFonts w:ascii="Times New Roman" w:hAnsi="Times New Roman" w:cs="Times New Roman"/>
-          <w:iCs/>
-        </w:rPr>
-        <w:t>)</w:t>
-      </w:r>
-      <w:r>
-        <w:rPr>
-          <w:rFonts w:ascii="Times New Roman" w:hAnsi="Times New Roman" w:cs="Times New Roman"/>
-          <w:i/>
-          <w:iCs/>
-        </w:rPr>
-        <w:t xml:space="preserve">, </w:t>
-      </w:r>
-      <w:proofErr w:type="spellStart"/>
-      <w:r>
-        <w:rPr>
-          <w:rFonts w:ascii="Times New Roman" w:hAnsi="Times New Roman" w:cs="Times New Roman"/>
-          <w:i/>
-          <w:iCs/>
-        </w:rPr>
-        <w:t>Hamamelis</w:t>
-      </w:r>
-      <w:proofErr w:type="spellEnd"/>
-      <w:r>
-        <w:rPr>
-          <w:rFonts w:ascii="Times New Roman" w:hAnsi="Times New Roman" w:cs="Times New Roman"/>
-          <w:i/>
-          <w:iCs/>
-        </w:rPr>
-        <w:t xml:space="preserve"> virginica</w:t>
-      </w:r>
-      <w:r>
-        <w:rPr>
-          <w:rFonts w:ascii="Times New Roman" w:hAnsi="Times New Roman" w:cs="Times New Roman"/>
-          <w:iCs/>
-        </w:rPr>
-        <w:t xml:space="preserve"> (syn. </w:t>
-      </w:r>
-      <w:r>
-        <w:rPr>
-          <w:rFonts w:ascii="Times New Roman" w:hAnsi="Times New Roman" w:cs="Times New Roman"/>
-          <w:i/>
-          <w:iCs/>
-        </w:rPr>
-        <w:t>macrophylla</w:t>
-      </w:r>
-      <w:r>
-        <w:rPr>
-          <w:rFonts w:ascii="Times New Roman" w:hAnsi="Times New Roman" w:cs="Times New Roman"/>
-          <w:iCs/>
-        </w:rPr>
-        <w:t>) (</w:t>
-      </w:r>
-      <w:r>
-        <w:rPr>
-          <w:rFonts w:ascii="Times New Roman" w:hAnsi="Times New Roman" w:cs="Times New Roman"/>
-          <w:iCs/>
-        </w:rPr>
-        <w:t xml:space="preserve">Witch Hazel), and </w:t>
-      </w:r>
-      <w:r>
-        <w:rPr>
-          <w:rFonts w:ascii="Times New Roman" w:hAnsi="Times New Roman" w:cs="Times New Roman"/>
-          <w:i/>
-          <w:iCs/>
-        </w:rPr>
-        <w:t xml:space="preserve">Fraxinus </w:t>
-      </w:r>
-      <w:proofErr w:type="spellStart"/>
-      <w:r>
-        <w:rPr>
-          <w:rFonts w:ascii="Times New Roman" w:hAnsi="Times New Roman" w:cs="Times New Roman"/>
-          <w:i/>
-          <w:iCs/>
-        </w:rPr>
-        <w:t>a</w:t>
-      </w:r>
-      <w:r>
-        <w:rPr>
-          <w:rFonts w:ascii="Times New Roman" w:hAnsi="Times New Roman" w:cs="Times New Roman"/>
-          <w:i/>
-          <w:iCs/>
-        </w:rPr>
-        <w:t>mericana</w:t>
-      </w:r>
-      <w:proofErr w:type="spellEnd"/>
-      <w:r>
-        <w:rPr>
-          <w:rFonts w:ascii="Times New Roman" w:hAnsi="Times New Roman" w:cs="Times New Roman"/>
-          <w:iCs/>
-        </w:rPr>
-        <w:t xml:space="preserve"> (</w:t>
-      </w:r>
-      <w:r>
-        <w:rPr>
-          <w:rFonts w:ascii="Times New Roman" w:hAnsi="Times New Roman" w:cs="Times New Roman"/>
-          <w:iCs/>
-        </w:rPr>
-        <w:t>White Ash)</w:t>
-      </w:r>
-      <w:r>
-        <w:rPr>
-          <w:rFonts w:ascii="Times New Roman" w:hAnsi="Times New Roman" w:cs="Times New Roman"/>
-          <w:iCs/>
-        </w:rPr>
-        <w:t xml:space="preserve">, and compared these to those of </w:t>
-      </w:r>
-      <w:r>
-        <w:rPr>
-          <w:rFonts w:ascii="Times New Roman" w:hAnsi="Times New Roman" w:cs="Times New Roman"/>
-          <w:i/>
-          <w:iCs/>
-        </w:rPr>
-        <w:t xml:space="preserve">F. </w:t>
-      </w:r>
-      <w:proofErr w:type="spellStart"/>
-      <w:r>
-        <w:rPr>
-          <w:rFonts w:ascii="Times New Roman" w:hAnsi="Times New Roman" w:cs="Times New Roman"/>
-          <w:i/>
-          <w:iCs/>
-        </w:rPr>
-        <w:t>alnus</w:t>
-      </w:r>
-      <w:proofErr w:type="spellEnd"/>
-      <w:r>
-        <w:rPr>
-          <w:rFonts w:ascii="Times New Roman" w:hAnsi="Times New Roman" w:cs="Times New Roman"/>
-          <w:iCs/>
-        </w:rPr>
-        <w:t>.</w:t>
-      </w:r>
-      <w:r>
-        <w:rPr>
-          <w:rFonts w:ascii="Times New Roman" w:hAnsi="Times New Roman" w:cs="Times New Roman"/>
-        </w:rPr>
-        <w:t xml:space="preserve"> These </w:t>
-      </w:r>
-      <w:r>
-        <w:rPr>
-          <w:rFonts w:ascii="Times New Roman" w:hAnsi="Times New Roman" w:cs="Times New Roman"/>
-        </w:rPr>
-        <w:t>are</w:t>
-      </w:r>
-      <w:r>
-        <w:rPr>
-          <w:rFonts w:ascii="Times New Roman" w:hAnsi="Times New Roman" w:cs="Times New Roman"/>
-        </w:rPr>
-        <w:t xml:space="preserve"> woody plants </w:t>
-      </w:r>
-      <w:r>
-        <w:rPr>
-          <w:rFonts w:ascii="Times New Roman" w:hAnsi="Times New Roman" w:cs="Times New Roman"/>
-        </w:rPr>
-        <w:t>with similar habitat requirements as</w:t>
-      </w:r>
-      <w:r>
-        <w:rPr>
-          <w:rFonts w:ascii="Times New Roman" w:hAnsi="Times New Roman" w:cs="Times New Roman"/>
-        </w:rPr>
-        <w:t xml:space="preserve"> </w:t>
-      </w:r>
-      <w:r>
-        <w:rPr>
-          <w:rFonts w:ascii="Times New Roman" w:hAnsi="Times New Roman" w:cs="Times New Roman"/>
-          <w:i/>
-        </w:rPr>
-        <w:t xml:space="preserve">F. </w:t>
-      </w:r>
-      <w:proofErr w:type="spellStart"/>
-      <w:r>
-        <w:rPr>
-          <w:rFonts w:ascii="Times New Roman" w:hAnsi="Times New Roman" w:cs="Times New Roman"/>
-          <w:i/>
-        </w:rPr>
-        <w:t>alnus</w:t>
-      </w:r>
-      <w:proofErr w:type="spellEnd"/>
-      <w:r>
-        <w:rPr>
-          <w:rFonts w:ascii="Times New Roman" w:hAnsi="Times New Roman" w:cs="Times New Roman"/>
-        </w:rPr>
-        <w:t>, with which it often co-occurs</w:t>
-      </w:r>
-      <w:r>
-        <w:rPr>
-          <w:rFonts w:ascii="Times New Roman" w:hAnsi="Times New Roman" w:cs="Times New Roman"/>
-        </w:rPr>
-        <w:t xml:space="preserve"> </w:t>
-      </w:r>
-      <w:r>
-        <w:rPr>
-          <w:rFonts w:ascii="Times New Roman" w:hAnsi="Times New Roman" w:cs="Times New Roman"/>
-        </w:rPr>
-        <w:t>(</w:t>
-      </w:r>
-      <w:r>
-        <w:rPr>
-          <w:rFonts w:ascii="Times New Roman" w:hAnsi="Times New Roman" w:cs="Times New Roman"/>
-        </w:rPr>
-        <w:t>personal observation</w:t>
-      </w:r>
-      <w:r>
-        <w:rPr>
-          <w:rFonts w:ascii="Times New Roman" w:hAnsi="Times New Roman" w:cs="Times New Roman"/>
-        </w:rPr>
-        <w:t>,</w:t>
-      </w:r>
-      <w:r>
-        <w:rPr>
-          <w:rFonts w:ascii="Times New Roman" w:hAnsi="Times New Roman" w:cs="Times New Roman"/>
-        </w:rPr>
-        <w:t xml:space="preserve"> </w:t>
-      </w:r>
-      <w:r>
-        <w:rPr>
-          <w:rFonts w:ascii="Times New Roman" w:hAnsi="Times New Roman" w:cs="Times New Roman"/>
-          <w:noProof/>
-        </w:rPr>
-        <w:t>Catling and Porebski 1994, Houlahan and Findlay 2004, Little et al. 1980)</w:t>
-      </w:r>
-      <w:r>
-        <w:rPr>
-          <w:rFonts w:ascii="Times New Roman" w:hAnsi="Times New Roman" w:cs="Times New Roman"/>
-        </w:rPr>
-        <w:t xml:space="preserve">. I searched GBIF for records </w:t>
-      </w:r>
-      <w:r>
-        <w:rPr>
-          <w:rFonts w:ascii="Times New Roman" w:hAnsi="Times New Roman" w:cs="Times New Roman"/>
-        </w:rPr>
-        <w:t xml:space="preserve">of these species </w:t>
-      </w:r>
-      <w:r>
-        <w:rPr>
-          <w:rFonts w:ascii="Times New Roman" w:hAnsi="Times New Roman" w:cs="Times New Roman"/>
-        </w:rPr>
-        <w:t>that were located within the area of interest</w:t>
-      </w:r>
-      <w:r>
-        <w:rPr>
-          <w:rFonts w:ascii="Times New Roman" w:hAnsi="Times New Roman" w:cs="Times New Roman"/>
-        </w:rPr>
-        <w:t xml:space="preserve"> and </w:t>
-      </w:r>
-      <w:r>
-        <w:rPr>
-          <w:rFonts w:ascii="Times New Roman" w:hAnsi="Times New Roman" w:cs="Times New Roman"/>
-        </w:rPr>
-        <w:t>collected records reported in the University of Wisconsin, Ohio State Universit</w:t>
-      </w:r>
-      <w:r>
-        <w:rPr>
-          <w:rFonts w:ascii="Times New Roman" w:hAnsi="Times New Roman" w:cs="Times New Roman"/>
-        </w:rPr>
-        <w:t xml:space="preserve">y, University of Minnesota, </w:t>
-      </w:r>
-      <w:r>
-        <w:rPr>
-          <w:rFonts w:ascii="Times New Roman" w:hAnsi="Times New Roman" w:cs="Times New Roman"/>
-        </w:rPr>
-        <w:t xml:space="preserve">Morton Arboretum Herbarium, Michigan State University, </w:t>
-      </w:r>
-      <w:r>
-        <w:rPr>
-          <w:rFonts w:ascii="Times New Roman" w:hAnsi="Times New Roman" w:cs="Times New Roman"/>
-        </w:rPr>
-        <w:t xml:space="preserve">Cleveland Museum of Natural History, </w:t>
-      </w:r>
-      <w:r>
-        <w:rPr>
-          <w:rFonts w:ascii="Times New Roman" w:hAnsi="Times New Roman" w:cs="Times New Roman"/>
-        </w:rPr>
-        <w:t>and Brooklyn Botanic Gardens</w:t>
-      </w:r>
-      <w:r>
-        <w:rPr>
-          <w:rFonts w:ascii="Times New Roman" w:hAnsi="Times New Roman" w:cs="Times New Roman"/>
-        </w:rPr>
-        <w:t xml:space="preserve"> herbaria databases</w:t>
-      </w:r>
-      <w:r>
-        <w:rPr>
-          <w:rFonts w:ascii="Times New Roman" w:hAnsi="Times New Roman" w:cs="Times New Roman"/>
-        </w:rPr>
-        <w:t xml:space="preserve">. </w:t>
-      </w:r>
-      <w:r>
-        <w:rPr>
-          <w:rFonts w:ascii="Times New Roman" w:hAnsi="Times New Roman" w:cs="Times New Roman"/>
-        </w:rPr>
-        <w:t>If geolocation information was missing, r</w:t>
-      </w:r>
-      <w:r>
-        <w:rPr>
-          <w:rFonts w:ascii="Times New Roman" w:hAnsi="Times New Roman" w:cs="Times New Roman"/>
-        </w:rPr>
-        <w:t xml:space="preserve">ecords were georeferenced to the county level. Grouping </w:t>
-      </w:r>
-      <w:r>
-        <w:rPr>
-          <w:rFonts w:ascii="Times New Roman" w:hAnsi="Times New Roman" w:cs="Times New Roman"/>
-        </w:rPr>
-        <w:t>the</w:t>
-      </w:r>
-      <w:r>
-        <w:rPr>
-          <w:rFonts w:ascii="Times New Roman" w:hAnsi="Times New Roman" w:cs="Times New Roman"/>
-        </w:rPr>
-        <w:t>se</w:t>
-      </w:r>
-      <w:r>
-        <w:rPr>
-          <w:rFonts w:ascii="Times New Roman" w:hAnsi="Times New Roman" w:cs="Times New Roman"/>
-        </w:rPr>
-        <w:t xml:space="preserve"> </w:t>
-      </w:r>
-      <w:r>
-        <w:rPr>
-          <w:rFonts w:ascii="Times New Roman" w:hAnsi="Times New Roman" w:cs="Times New Roman"/>
-        </w:rPr>
-        <w:t>records, I calculated the metrics for the number of records through time, the area of occupancy through time, and the number of counties occupied through time, as described above.</w:t>
+      <w:r>
+        <w:rPr>
+          <w:rFonts w:ascii="Times New Roman" w:hAnsi="Times New Roman" w:cs="Times New Roman"/>
+        </w:rPr>
+        <w:t xml:space="preserve">records, I calculated the metrics for the number of records through time, the </w:t>
+      </w:r>
+      <w:r>
+        <w:rPr>
+          <w:rFonts w:ascii="Times New Roman" w:hAnsi="Times New Roman" w:cs="Times New Roman"/>
+        </w:rPr>
+        <w:t>number of grid cells occupied</w:t>
+      </w:r>
+      <w:r>
+        <w:rPr>
+          <w:rFonts w:ascii="Times New Roman" w:hAnsi="Times New Roman" w:cs="Times New Roman"/>
+        </w:rPr>
+        <w:t xml:space="preserve"> through time, and the number of counties occupied through time, as described above.</w:t>
       </w:r>
     </w:p>
     <w:p>
@@ -6019,7 +6047,25 @@
         <w:rPr>
           <w:rFonts w:ascii="Times New Roman" w:hAnsi="Times New Roman" w:cs="Times New Roman"/>
         </w:rPr>
-        <w:t xml:space="preserve"> and the group of associated species for both area of occupancy through time and counties occupied through time </w:t>
+        <w:t xml:space="preserve"> and the group of associated species for both </w:t>
+      </w:r>
+      <w:r>
+        <w:rPr>
+          <w:rFonts w:ascii="Times New Roman" w:hAnsi="Times New Roman" w:cs="Times New Roman"/>
+        </w:rPr>
+        <w:t>number of grid cells occupied</w:t>
+      </w:r>
+      <w:r>
+        <w:rPr>
+          <w:rFonts w:ascii="Times New Roman" w:hAnsi="Times New Roman" w:cs="Times New Roman"/>
+        </w:rPr>
+        <w:t xml:space="preserve"> </w:t>
+      </w:r>
+      <w:r>
+        <w:rPr>
+          <w:rFonts w:ascii="Times New Roman" w:hAnsi="Times New Roman" w:cs="Times New Roman"/>
+        </w:rPr>
+        <w:t xml:space="preserve">through time and counties occupied through time </w:t>
       </w:r>
       <w:r>
         <w:rPr>
@@ -6068,14 +6114,87 @@
         <w:rPr>
           <w:rFonts w:ascii="Times New Roman" w:hAnsi="Times New Roman" w:cs="Times New Roman"/>
         </w:rPr>
-        <w:t xml:space="preserve">They compared trends in area of </w:t>
+        <w:t>They compared trends in area of occupancy through time by dividing the cumulative number of occupied 10</w:t>
+      </w:r>
+      <w:r>
+        <w:rPr>
+          <w:rFonts w:ascii="Times New Roman" w:hAnsi="Times New Roman" w:cs="Times New Roman"/>
+        </w:rPr>
+        <w:t xml:space="preserve"> </w:t>
+      </w:r>
+      <w:r>
+        <w:rPr>
+          <w:rFonts w:ascii="Times New Roman" w:hAnsi="Times New Roman" w:cs="Times New Roman"/>
+        </w:rPr>
+        <w:t xml:space="preserve">x10 km grid cells for each non-native plant by the cumulative number of cells occupied by a group of </w:t>
       </w:r>
       <w:r>
         <w:rPr>
           <w:rFonts w:ascii="Times New Roman" w:hAnsi="Times New Roman" w:cs="Times New Roman"/>
         </w:rPr>
         <w:lastRenderedPageBreak/>
-        <w:t>occupancy through time by dividing the cumulative number of occupied 10</w:t>
+        <w:t xml:space="preserve">five native species, yielding a proportion of non-native to native occupied cells for each year of their study period. </w:t>
+      </w:r>
+      <w:r>
+        <w:rPr>
+          <w:rFonts w:ascii="Times New Roman" w:hAnsi="Times New Roman" w:cs="Times New Roman"/>
+        </w:rPr>
+        <w:t>Assuming</w:t>
+      </w:r>
+      <w:r>
+        <w:rPr>
+          <w:rFonts w:ascii="Times New Roman" w:hAnsi="Times New Roman" w:cs="Times New Roman"/>
+        </w:rPr>
+        <w:t xml:space="preserve"> that spatial growth of native plants in the herbaria represents the increase in spatial coverage of herbaria records (i.e., an increase in the number of locations where samples are collected)</w:t>
+      </w:r>
+      <w:r>
+        <w:rPr>
+          <w:rFonts w:ascii="Times New Roman" w:hAnsi="Times New Roman" w:cs="Times New Roman"/>
+        </w:rPr>
+        <w:t xml:space="preserve">, and not the spread of these species </w:t>
+      </w:r>
+      <w:r>
+        <w:rPr>
+          <w:rFonts w:ascii="Times New Roman" w:hAnsi="Times New Roman" w:cs="Times New Roman"/>
+          <w:i/>
+        </w:rPr>
+        <w:t>per se</w:t>
+      </w:r>
+      <w:r>
+        <w:rPr>
+          <w:rFonts w:ascii="Times New Roman" w:hAnsi="Times New Roman" w:cs="Times New Roman"/>
+        </w:rPr>
+        <w:t>, a number of conclusions can be drawn</w:t>
+      </w:r>
+      <w:r>
+        <w:rPr>
+          <w:rFonts w:ascii="Times New Roman" w:hAnsi="Times New Roman" w:cs="Times New Roman"/>
+        </w:rPr>
+        <w:t xml:space="preserve">. </w:t>
+      </w:r>
+      <w:r>
+        <w:rPr>
+          <w:rFonts w:ascii="Times New Roman" w:hAnsi="Times New Roman" w:cs="Times New Roman"/>
+        </w:rPr>
+        <w:t>An i</w:t>
+      </w:r>
+      <w:r>
+        <w:rPr>
+          <w:rFonts w:ascii="Times New Roman" w:hAnsi="Times New Roman" w:cs="Times New Roman"/>
+        </w:rPr>
+        <w:t>ncreasing</w:t>
+      </w:r>
+      <w:r>
+        <w:rPr>
+          <w:rFonts w:ascii="Times New Roman" w:hAnsi="Times New Roman" w:cs="Times New Roman"/>
+        </w:rPr>
+        <w:t xml:space="preserve"> proportion</w:t>
+      </w:r>
+      <w:r>
+        <w:rPr>
+          <w:rFonts w:ascii="Times New Roman" w:hAnsi="Times New Roman" w:cs="Times New Roman"/>
+        </w:rPr>
+        <w:t xml:space="preserve"> through time</w:t>
       </w:r>
       <w:r>
         <w:rPr>
@@ -6087,7 +6206,25 @@
         <w:rPr>
           <w:rFonts w:ascii="Times New Roman" w:hAnsi="Times New Roman" w:cs="Times New Roman"/>
         </w:rPr>
-        <w:t xml:space="preserve">x10 km grid cells for each non-native plant by the cumulative number of cells occupied by a group of five native species, yielding a proportion of non-native to native occupied cells for each year of their study period. </w:t>
+        <w:t>suggests</w:t>
+      </w:r>
+      <w:r>
+        <w:rPr>
+          <w:rFonts w:ascii="Times New Roman" w:hAnsi="Times New Roman" w:cs="Times New Roman"/>
+        </w:rPr>
+        <w:t xml:space="preserve"> periods during which the spatial coverage of records for the non-native plant outpaces the background increase in spatial coverage. This can be interpreted as the result of the non-native </w:t>
+      </w:r>
+      <w:r>
+        <w:rPr>
+          <w:rFonts w:ascii="Times New Roman" w:hAnsi="Times New Roman" w:cs="Times New Roman"/>
+        </w:rPr>
+        <w:t>plant rapidly spreading</w:t>
+      </w:r>
+      <w:r>
+        <w:rPr>
+          <w:rFonts w:ascii="Times New Roman" w:hAnsi="Times New Roman" w:cs="Times New Roman"/>
+        </w:rPr>
+        <w:t xml:space="preserve">. </w:t>
       </w:r>
       <w:r>
         <w:rPr>
@@ -6099,68 +6236,19 @@
         <w:rPr>
           <w:rFonts w:ascii="Times New Roman" w:hAnsi="Times New Roman" w:cs="Times New Roman"/>
         </w:rPr>
-        <w:t xml:space="preserve"> major assumption in this analysis is that spatial growth of native plants in the herbaria represents the increase in spatial coverage of herbaria records (i.e., an increase in the number of locations where samples are collected)</w:t>
-      </w:r>
-      <w:r>
-        <w:rPr>
-          <w:rFonts w:ascii="Times New Roman" w:hAnsi="Times New Roman" w:cs="Times New Roman"/>
-        </w:rPr>
-        <w:t xml:space="preserve">, and not the spread of these species </w:t>
-      </w:r>
-      <w:r>
-        <w:rPr>
-          <w:rFonts w:ascii="Times New Roman" w:hAnsi="Times New Roman" w:cs="Times New Roman"/>
-          <w:i/>
-        </w:rPr>
-        <w:t>per se</w:t>
-      </w:r>
-      <w:r>
-        <w:rPr>
-          <w:rFonts w:ascii="Times New Roman" w:hAnsi="Times New Roman" w:cs="Times New Roman"/>
-        </w:rPr>
-        <w:t xml:space="preserve">. </w:t>
-      </w:r>
-      <w:r>
-        <w:rPr>
-          <w:rFonts w:ascii="Times New Roman" w:hAnsi="Times New Roman" w:cs="Times New Roman"/>
-        </w:rPr>
-        <w:t>I</w:t>
-      </w:r>
-      <w:r>
-        <w:rPr>
-          <w:rFonts w:ascii="Times New Roman" w:hAnsi="Times New Roman" w:cs="Times New Roman"/>
-        </w:rPr>
-        <w:t xml:space="preserve">f the proportion of occupied cells between non-native and native plants is increasing through time, this </w:t>
-      </w:r>
-      <w:r>
-        <w:rPr>
-          <w:rFonts w:ascii="Times New Roman" w:hAnsi="Times New Roman" w:cs="Times New Roman"/>
-        </w:rPr>
-        <w:t>suggests</w:t>
-      </w:r>
-      <w:r>
-        <w:rPr>
-          <w:rFonts w:ascii="Times New Roman" w:hAnsi="Times New Roman" w:cs="Times New Roman"/>
-        </w:rPr>
-        <w:t xml:space="preserve"> periods during which the spatial coverage of records for the non-native plant outpaces the background increase in spatial coverage. This can be interpreted as the result of the non-native </w:t>
-      </w:r>
-      <w:r>
-        <w:rPr>
-          <w:rFonts w:ascii="Times New Roman" w:hAnsi="Times New Roman" w:cs="Times New Roman"/>
-        </w:rPr>
-        <w:t>plant rapidly spreading</w:t>
-      </w:r>
-      <w:r>
-        <w:rPr>
-          <w:rFonts w:ascii="Times New Roman" w:hAnsi="Times New Roman" w:cs="Times New Roman"/>
-        </w:rPr>
-        <w:t xml:space="preserve">. </w:t>
-      </w:r>
-      <w:r>
-        <w:rPr>
-          <w:rFonts w:ascii="Times New Roman" w:hAnsi="Times New Roman" w:cs="Times New Roman"/>
-        </w:rPr>
-        <w:t>If this proportion is decreasing, this suggests a period of relatively slow spatial spread for the non-native species (Delisle et al. 2003).</w:t>
+        <w:t xml:space="preserve"> decreasing</w:t>
+      </w:r>
+      <w:r>
+        <w:rPr>
+          <w:rFonts w:ascii="Times New Roman" w:hAnsi="Times New Roman" w:cs="Times New Roman"/>
+        </w:rPr>
+        <w:t xml:space="preserve"> proportion </w:t>
+      </w:r>
+      <w:r>
+        <w:rPr>
+          <w:rFonts w:ascii="Times New Roman" w:hAnsi="Times New Roman" w:cs="Times New Roman"/>
+        </w:rPr>
+        <w:t>suggests a period of relatively slow spatial spread for the non-native species (Delisle et al. 2003).</w:t>
       </w:r>
     </w:p>
     <w:p>
@@ -6471,74 +6559,191 @@
         <w:rPr>
           <w:rFonts w:ascii="Times New Roman" w:hAnsi="Times New Roman" w:cs="Times New Roman"/>
         </w:rPr>
-        <w:t xml:space="preserve">The </w:t>
-      </w:r>
-      <w:r>
-        <w:rPr>
-          <w:rFonts w:ascii="Times New Roman" w:hAnsi="Times New Roman" w:cs="Times New Roman"/>
-        </w:rPr>
-        <w:t>records from these institutions were largely geographically restricted</w:t>
-      </w:r>
-      <w:r>
-        <w:rPr>
-          <w:rFonts w:ascii="Times New Roman" w:hAnsi="Times New Roman" w:cs="Times New Roman"/>
-        </w:rPr>
-        <w:t>, being</w:t>
-      </w:r>
-      <w:r>
-        <w:rPr>
-          <w:rFonts w:ascii="Times New Roman" w:hAnsi="Times New Roman" w:cs="Times New Roman"/>
-        </w:rPr>
-        <w:t xml:space="preserve"> primarily located in the states of Ohio and New Jersey</w:t>
-      </w:r>
-      <w:r>
-        <w:rPr>
-          <w:rFonts w:ascii="Times New Roman" w:hAnsi="Times New Roman" w:cs="Times New Roman"/>
-        </w:rPr>
-        <w:t>,</w:t>
-      </w:r>
-      <w:r>
-        <w:rPr>
-          <w:rFonts w:ascii="Times New Roman" w:hAnsi="Times New Roman" w:cs="Times New Roman"/>
-        </w:rPr>
-        <w:t xml:space="preserve"> and these locations were </w:t>
+        <w:t>T</w:t>
+      </w:r>
+      <w:r>
+        <w:rPr>
+          <w:rFonts w:ascii="Times New Roman" w:hAnsi="Times New Roman" w:cs="Times New Roman"/>
+        </w:rPr>
+        <w:t xml:space="preserve">hese locations were not always </w:t>
+      </w:r>
+      <w:r>
+        <w:rPr>
+          <w:rFonts w:ascii="Times New Roman" w:hAnsi="Times New Roman" w:cs="Times New Roman"/>
+        </w:rPr>
+        <w:t xml:space="preserve">well </w:t>
+      </w:r>
+      <w:r>
+        <w:rPr>
+          <w:rFonts w:ascii="Times New Roman" w:hAnsi="Times New Roman" w:cs="Times New Roman"/>
+        </w:rPr>
+        <w:t xml:space="preserve">represented in the associated species dataset. Therefore, </w:t>
+      </w:r>
+      <w:r>
+        <w:rPr>
+          <w:rFonts w:ascii="Times New Roman" w:hAnsi="Times New Roman" w:cs="Times New Roman"/>
+        </w:rPr>
+        <w:t xml:space="preserve">including these records </w:t>
+      </w:r>
+      <w:r>
+        <w:rPr>
+          <w:rFonts w:ascii="Times New Roman" w:hAnsi="Times New Roman" w:cs="Times New Roman"/>
+        </w:rPr>
+        <w:t>increased</w:t>
+      </w:r>
+      <w:r>
+        <w:rPr>
+          <w:rFonts w:ascii="Times New Roman" w:hAnsi="Times New Roman" w:cs="Times New Roman"/>
+        </w:rPr>
+        <w:t xml:space="preserve"> the area of occupancy of </w:t>
+      </w:r>
+      <w:r>
+        <w:rPr>
+          <w:rFonts w:ascii="Times New Roman" w:hAnsi="Times New Roman" w:cs="Times New Roman"/>
+          <w:i/>
+        </w:rPr>
+        <w:t xml:space="preserve">F. </w:t>
+      </w:r>
+      <w:proofErr w:type="spellStart"/>
+      <w:r>
+        <w:rPr>
+          <w:rFonts w:ascii="Times New Roman" w:hAnsi="Times New Roman" w:cs="Times New Roman"/>
+          <w:i/>
+        </w:rPr>
+        <w:t>alnus</w:t>
+      </w:r>
+      <w:proofErr w:type="spellEnd"/>
+      <w:r>
+        <w:rPr>
+          <w:rFonts w:ascii="Times New Roman" w:hAnsi="Times New Roman" w:cs="Times New Roman"/>
+        </w:rPr>
+        <w:t xml:space="preserve"> compared to the possible area of occupancy for the group of associated species. To account for both of these issues, I examined the ratio of cumulative area of occupancy of </w:t>
+      </w:r>
+      <w:r>
+        <w:rPr>
+          <w:rFonts w:ascii="Times New Roman" w:hAnsi="Times New Roman" w:cs="Times New Roman"/>
+          <w:i/>
+        </w:rPr>
+        <w:t xml:space="preserve">F. </w:t>
+      </w:r>
+      <w:proofErr w:type="spellStart"/>
+      <w:r>
+        <w:rPr>
+          <w:rFonts w:ascii="Times New Roman" w:hAnsi="Times New Roman" w:cs="Times New Roman"/>
+          <w:i/>
+        </w:rPr>
+        <w:t>alnus</w:t>
+      </w:r>
+      <w:proofErr w:type="spellEnd"/>
+      <w:r>
+        <w:rPr>
+          <w:rFonts w:ascii="Times New Roman" w:hAnsi="Times New Roman" w:cs="Times New Roman"/>
+        </w:rPr>
+        <w:t xml:space="preserve"> to the cumulative area of occupancy of the associated group of species, limiting </w:t>
       </w:r>
       <w:r>
         <w:rPr>
           <w:rFonts w:ascii="Times New Roman" w:hAnsi="Times New Roman" w:cs="Times New Roman"/>
         </w:rPr>
         <w:lastRenderedPageBreak/>
-        <w:t xml:space="preserve">not always </w:t>
-      </w:r>
-      <w:r>
-        <w:rPr>
-          <w:rFonts w:ascii="Times New Roman" w:hAnsi="Times New Roman" w:cs="Times New Roman"/>
-        </w:rPr>
-        <w:t xml:space="preserve">well </w:t>
-      </w:r>
-      <w:r>
-        <w:rPr>
-          <w:rFonts w:ascii="Times New Roman" w:hAnsi="Times New Roman" w:cs="Times New Roman"/>
-        </w:rPr>
-        <w:t xml:space="preserve">represented in the associated species dataset. Therefore, </w:t>
-      </w:r>
-      <w:r>
-        <w:rPr>
-          <w:rFonts w:ascii="Times New Roman" w:hAnsi="Times New Roman" w:cs="Times New Roman"/>
-        </w:rPr>
-        <w:t xml:space="preserve">including these records </w:t>
-      </w:r>
-      <w:r>
-        <w:rPr>
-          <w:rFonts w:ascii="Times New Roman" w:hAnsi="Times New Roman" w:cs="Times New Roman"/>
-        </w:rPr>
-        <w:t>increased</w:t>
-      </w:r>
-      <w:r>
-        <w:rPr>
-          <w:rFonts w:ascii="Times New Roman" w:hAnsi="Times New Roman" w:cs="Times New Roman"/>
-        </w:rPr>
-        <w:t xml:space="preserve"> the area of occupancy of </w:t>
+        <w:t xml:space="preserve">the records used to an area of coarse spatial overlap for both datasets. I defined the spatial overlap by creating a </w:t>
+      </w:r>
+      <w:r>
+        <w:rPr>
+          <w:rFonts w:ascii="Times New Roman" w:hAnsi="Times New Roman" w:cs="Times New Roman"/>
+        </w:rPr>
+        <w:t>30 x 30 arc minute grid</w:t>
+      </w:r>
+      <w:r>
+        <w:rPr>
+          <w:rFonts w:ascii="Times New Roman" w:hAnsi="Times New Roman" w:cs="Times New Roman"/>
+        </w:rPr>
+        <w:t xml:space="preserve"> (i.e., approximately 50 x 50 km)</w:t>
+      </w:r>
+      <w:r>
+        <w:rPr>
+          <w:rFonts w:ascii="Times New Roman" w:hAnsi="Times New Roman" w:cs="Times New Roman"/>
+        </w:rPr>
+        <w:t xml:space="preserve"> and overlaying this on a map of all presence locations.</w:t>
+      </w:r>
+      <w:r>
+        <w:rPr>
+          <w:rFonts w:ascii="Times New Roman" w:hAnsi="Times New Roman" w:cs="Times New Roman"/>
+        </w:rPr>
+        <w:t xml:space="preserve"> </w:t>
+      </w:r>
+      <w:r>
+        <w:rPr>
+          <w:rFonts w:ascii="Times New Roman" w:hAnsi="Times New Roman" w:cs="Times New Roman"/>
+        </w:rPr>
+        <w:t>E</w:t>
+      </w:r>
+      <w:r>
+        <w:rPr>
+          <w:rFonts w:ascii="Times New Roman" w:hAnsi="Times New Roman" w:cs="Times New Roman"/>
+        </w:rPr>
+        <w:t>ach record was assigned membership to one 30</w:t>
+      </w:r>
+      <w:r>
+        <w:rPr>
+          <w:rFonts w:ascii="Times New Roman" w:hAnsi="Times New Roman" w:cs="Times New Roman"/>
+        </w:rPr>
+        <w:t xml:space="preserve"> arc minute</w:t>
+      </w:r>
+      <w:r>
+        <w:rPr>
+          <w:rFonts w:ascii="Times New Roman" w:hAnsi="Times New Roman" w:cs="Times New Roman"/>
+        </w:rPr>
+        <w:t xml:space="preserve"> grid cell. </w:t>
+      </w:r>
+      <w:r>
+        <w:rPr>
+          <w:rFonts w:ascii="Times New Roman" w:hAnsi="Times New Roman" w:cs="Times New Roman"/>
+        </w:rPr>
+        <w:t xml:space="preserve">For subsequent analyses I only used </w:t>
+      </w:r>
+      <w:r>
+        <w:rPr>
+          <w:rFonts w:ascii="Times New Roman" w:hAnsi="Times New Roman" w:cs="Times New Roman"/>
+        </w:rPr>
+        <w:t xml:space="preserve">records that occurred in </w:t>
+      </w:r>
+      <w:r>
+        <w:rPr>
+          <w:rFonts w:ascii="Times New Roman" w:hAnsi="Times New Roman" w:cs="Times New Roman"/>
+        </w:rPr>
+        <w:t>30 arc minute</w:t>
+      </w:r>
+      <w:r>
+        <w:rPr>
+          <w:rFonts w:ascii="Times New Roman" w:hAnsi="Times New Roman" w:cs="Times New Roman"/>
+        </w:rPr>
+        <w:t xml:space="preserve"> grid cell</w:t>
+      </w:r>
+      <w:r>
+        <w:rPr>
+          <w:rFonts w:ascii="Times New Roman" w:hAnsi="Times New Roman" w:cs="Times New Roman"/>
+        </w:rPr>
+        <w:t>s</w:t>
+      </w:r>
+      <w:r>
+        <w:rPr>
+          <w:rFonts w:ascii="Times New Roman" w:hAnsi="Times New Roman" w:cs="Times New Roman"/>
+        </w:rPr>
+        <w:t xml:space="preserve"> occupied by at least one record from </w:t>
+      </w:r>
+      <w:r>
+        <w:rPr>
+          <w:rFonts w:ascii="Times New Roman" w:hAnsi="Times New Roman" w:cs="Times New Roman"/>
+          <w:iCs/>
+        </w:rPr>
+        <w:t>both</w:t>
+      </w:r>
+      <w:r>
+        <w:rPr>
+          <w:rFonts w:ascii="Times New Roman" w:hAnsi="Times New Roman" w:cs="Times New Roman"/>
+        </w:rPr>
+        <w:t xml:space="preserve"> datasets during the study period. Using these restricted data, I calculated the ratio of the increase in the cumulative area of occupancy of </w:t>
       </w:r>
       <w:r>
         <w:rPr>
@@ -6560,7 +6765,31 @@
         <w:rPr>
           <w:rFonts w:ascii="Times New Roman" w:hAnsi="Times New Roman" w:cs="Times New Roman"/>
         </w:rPr>
-        <w:t xml:space="preserve"> compared to the possible area of occupancy for the group of associated species. To account for both of these issues, I examined the ratio of cumulative area of occupancy of </w:t>
+        <w:t xml:space="preserve"> to the group of associated species. I</w:t>
+      </w:r>
+      <w:r>
+        <w:rPr>
+          <w:rFonts w:ascii="Times New Roman" w:hAnsi="Times New Roman" w:cs="Times New Roman"/>
+        </w:rPr>
+        <w:t xml:space="preserve"> also</w:t>
+      </w:r>
+      <w:r>
+        <w:rPr>
+          <w:rFonts w:ascii="Times New Roman" w:hAnsi="Times New Roman" w:cs="Times New Roman"/>
+        </w:rPr>
+        <w:t xml:space="preserve"> compared the cumulative number of counties occupied through time, </w:t>
+      </w:r>
+      <w:r>
+        <w:rPr>
+          <w:rFonts w:ascii="Times New Roman" w:hAnsi="Times New Roman" w:cs="Times New Roman"/>
+        </w:rPr>
+        <w:t xml:space="preserve">using occurrences where only </w:t>
+      </w:r>
+      <w:r>
+        <w:rPr>
+          <w:rFonts w:ascii="Times New Roman" w:hAnsi="Times New Roman" w:cs="Times New Roman"/>
+        </w:rPr>
+        <w:t xml:space="preserve">records from counties that were occupied at some time by both </w:t>
       </w:r>
       <w:r>
         <w:rPr>
@@ -6582,219 +6811,7 @@
         <w:rPr>
           <w:rFonts w:ascii="Times New Roman" w:hAnsi="Times New Roman" w:cs="Times New Roman"/>
         </w:rPr>
-        <w:t xml:space="preserve"> to the cumulative area of occupancy of the associated group of species, limiting the records used to an area of coarse spatial overlap for both datasets. I defined the spatial overlap by creating a </w:t>
-      </w:r>
-      <w:r>
-        <w:rPr>
-          <w:rFonts w:ascii="Times New Roman" w:hAnsi="Times New Roman" w:cs="Times New Roman"/>
-        </w:rPr>
-        <w:t>30 x 30 arc minute grid</w:t>
-      </w:r>
-      <w:r>
-        <w:rPr>
-          <w:rFonts w:ascii="Times New Roman" w:hAnsi="Times New Roman" w:cs="Times New Roman"/>
-        </w:rPr>
-        <w:t xml:space="preserve"> (i.e., approximately 50 x 50 km)</w:t>
-      </w:r>
-      <w:r>
-        <w:rPr>
-          <w:rFonts w:ascii="Times New Roman" w:hAnsi="Times New Roman" w:cs="Times New Roman"/>
-        </w:rPr>
-        <w:t xml:space="preserve"> and overlaying this on a map of all presence locations.</w:t>
-      </w:r>
-      <w:r>
-        <w:rPr>
-          <w:rFonts w:ascii="Times New Roman" w:hAnsi="Times New Roman" w:cs="Times New Roman"/>
-        </w:rPr>
-        <w:t xml:space="preserve"> As described in </w:t>
-      </w:r>
-      <w:r>
-        <w:rPr>
-          <w:rFonts w:ascii="Times New Roman" w:hAnsi="Times New Roman" w:cs="Times New Roman"/>
-          <w:caps/>
-        </w:rPr>
-        <w:t>Area of occupancy through time</w:t>
-      </w:r>
-      <w:r>
-        <w:rPr>
-          <w:rFonts w:ascii="Times New Roman" w:hAnsi="Times New Roman" w:cs="Times New Roman"/>
-        </w:rPr>
-        <w:t>, each record was assigned membership to one 30</w:t>
-      </w:r>
-      <w:r>
-        <w:rPr>
-          <w:rFonts w:ascii="Times New Roman" w:hAnsi="Times New Roman" w:cs="Times New Roman"/>
-        </w:rPr>
-        <w:t xml:space="preserve"> arc minute</w:t>
-      </w:r>
-      <w:r>
-        <w:rPr>
-          <w:rFonts w:ascii="Times New Roman" w:hAnsi="Times New Roman" w:cs="Times New Roman"/>
-        </w:rPr>
-        <w:t xml:space="preserve"> grid cell. I then constructed restricted </w:t>
-      </w:r>
-      <w:r>
-        <w:rPr>
-          <w:rFonts w:ascii="Times New Roman" w:hAnsi="Times New Roman" w:cs="Times New Roman"/>
-          <w:i/>
-        </w:rPr>
-        <w:t xml:space="preserve">F. </w:t>
-      </w:r>
-      <w:proofErr w:type="spellStart"/>
-      <w:r>
-        <w:rPr>
-          <w:rFonts w:ascii="Times New Roman" w:hAnsi="Times New Roman" w:cs="Times New Roman"/>
-          <w:i/>
-        </w:rPr>
-        <w:t>alnus</w:t>
-      </w:r>
-      <w:proofErr w:type="spellEnd"/>
-      <w:r>
-        <w:rPr>
-          <w:rFonts w:ascii="Times New Roman" w:hAnsi="Times New Roman" w:cs="Times New Roman"/>
-        </w:rPr>
-        <w:t xml:space="preserve"> and associated species </w:t>
-      </w:r>
-      <w:r>
-        <w:rPr>
-          <w:rFonts w:ascii="Times New Roman" w:hAnsi="Times New Roman" w:cs="Times New Roman"/>
-        </w:rPr>
-        <w:t>presence</w:t>
-      </w:r>
-      <w:r>
-        <w:rPr>
-          <w:rFonts w:ascii="Times New Roman" w:hAnsi="Times New Roman" w:cs="Times New Roman"/>
-        </w:rPr>
-        <w:t xml:space="preserve"> datasets, which </w:t>
-      </w:r>
-      <w:r>
-        <w:rPr>
-          <w:rFonts w:ascii="Times New Roman" w:hAnsi="Times New Roman" w:cs="Times New Roman"/>
-        </w:rPr>
-        <w:t xml:space="preserve">included only records that occurred in </w:t>
-      </w:r>
-      <w:r>
-        <w:rPr>
-          <w:rFonts w:ascii="Times New Roman" w:hAnsi="Times New Roman" w:cs="Times New Roman"/>
-        </w:rPr>
-        <w:t>30 arc minute</w:t>
-      </w:r>
-      <w:r>
-        <w:rPr>
-          <w:rFonts w:ascii="Times New Roman" w:hAnsi="Times New Roman" w:cs="Times New Roman"/>
-        </w:rPr>
-        <w:t xml:space="preserve"> grid cell</w:t>
-      </w:r>
-      <w:r>
-        <w:rPr>
-          <w:rFonts w:ascii="Times New Roman" w:hAnsi="Times New Roman" w:cs="Times New Roman"/>
-        </w:rPr>
-        <w:t>s</w:t>
-      </w:r>
-      <w:r>
-        <w:rPr>
-          <w:rFonts w:ascii="Times New Roman" w:hAnsi="Times New Roman" w:cs="Times New Roman"/>
-        </w:rPr>
-        <w:t xml:space="preserve"> occupied by at least one record from </w:t>
-      </w:r>
-      <w:r>
-        <w:rPr>
-          <w:rFonts w:ascii="Times New Roman" w:hAnsi="Times New Roman" w:cs="Times New Roman"/>
-          <w:iCs/>
-        </w:rPr>
-        <w:t>both</w:t>
-      </w:r>
-      <w:r>
-        <w:rPr>
-          <w:rFonts w:ascii="Times New Roman" w:hAnsi="Times New Roman" w:cs="Times New Roman"/>
-        </w:rPr>
-        <w:t xml:space="preserve"> datasets during the study period. Using these restricted datasets, I calculated the ratio of the increase in the cumulative area of occupancy of </w:t>
-      </w:r>
-      <w:r>
-        <w:rPr>
-          <w:rFonts w:ascii="Times New Roman" w:hAnsi="Times New Roman" w:cs="Times New Roman"/>
-          <w:i/>
-        </w:rPr>
-        <w:t xml:space="preserve">F. </w:t>
-      </w:r>
-      <w:proofErr w:type="spellStart"/>
-      <w:r>
-        <w:rPr>
-          <w:rFonts w:ascii="Times New Roman" w:hAnsi="Times New Roman" w:cs="Times New Roman"/>
-          <w:i/>
-        </w:rPr>
-        <w:t>alnus</w:t>
-      </w:r>
-      <w:proofErr w:type="spellEnd"/>
-      <w:r>
-        <w:rPr>
-          <w:rFonts w:ascii="Times New Roman" w:hAnsi="Times New Roman" w:cs="Times New Roman"/>
-        </w:rPr>
-        <w:t xml:space="preserve"> to the group of associated species. In a separate analysis</w:t>
-      </w:r>
-      <w:r>
-        <w:rPr>
-          <w:rFonts w:ascii="Times New Roman" w:hAnsi="Times New Roman" w:cs="Times New Roman"/>
-        </w:rPr>
-        <w:t>,</w:t>
-      </w:r>
-      <w:r>
-        <w:rPr>
-          <w:rFonts w:ascii="Times New Roman" w:hAnsi="Times New Roman" w:cs="Times New Roman"/>
-        </w:rPr>
-        <w:t xml:space="preserve"> I compared the cumulative number of counties occupied through time, </w:t>
-      </w:r>
-      <w:r>
-        <w:rPr>
-          <w:rFonts w:ascii="Times New Roman" w:hAnsi="Times New Roman" w:cs="Times New Roman"/>
-        </w:rPr>
-        <w:t xml:space="preserve">using occurrences where only </w:t>
-      </w:r>
-      <w:r>
-        <w:rPr>
-          <w:rFonts w:ascii="Times New Roman" w:hAnsi="Times New Roman" w:cs="Times New Roman"/>
-        </w:rPr>
-        <w:t xml:space="preserve">records from counties that were occupied at some time by both </w:t>
-      </w:r>
-      <w:r>
-        <w:rPr>
-          <w:rFonts w:ascii="Times New Roman" w:hAnsi="Times New Roman" w:cs="Times New Roman"/>
-          <w:i/>
-        </w:rPr>
-        <w:t xml:space="preserve">F. </w:t>
-      </w:r>
-      <w:proofErr w:type="spellStart"/>
-      <w:r>
-        <w:rPr>
-          <w:rFonts w:ascii="Times New Roman" w:hAnsi="Times New Roman" w:cs="Times New Roman"/>
-          <w:i/>
-        </w:rPr>
-        <w:t>alnus</w:t>
-      </w:r>
-      <w:proofErr w:type="spellEnd"/>
-      <w:r>
-        <w:rPr>
-          <w:rFonts w:ascii="Times New Roman" w:hAnsi="Times New Roman" w:cs="Times New Roman"/>
-        </w:rPr>
-        <w:t xml:space="preserve"> and one of the associated plants. In this case, the ratio of the cumulative number of counties occupied at the end of </w:t>
-      </w:r>
-      <w:r>
-        <w:rPr>
-          <w:rFonts w:ascii="Times New Roman" w:hAnsi="Times New Roman" w:cs="Times New Roman"/>
-        </w:rPr>
-        <w:t xml:space="preserve">the study period had to equal </w:t>
-      </w:r>
-      <w:r>
-        <w:rPr>
-          <w:rFonts w:ascii="Times New Roman" w:hAnsi="Times New Roman" w:cs="Times New Roman"/>
-        </w:rPr>
-        <w:t>1.0</w:t>
-      </w:r>
-      <w:r>
-        <w:rPr>
-          <w:rFonts w:ascii="Times New Roman" w:hAnsi="Times New Roman" w:cs="Times New Roman"/>
-        </w:rPr>
-        <w:t xml:space="preserve">. </w:t>
+        <w:t xml:space="preserve"> and one of the associated plants. </w:t>
       </w:r>
       <w:r>
         <w:rPr>
@@ -6887,152 +6904,163 @@
           <w:rFonts w:ascii="Times New Roman" w:hAnsi="Times New Roman" w:cs="Times New Roman"/>
           <w:caps/>
         </w:rPr>
+        <w:t>Comparison of number of records through time</w:t>
+      </w:r>
+      <w:r>
+        <w:rPr>
+          <w:rFonts w:ascii="Times New Roman" w:hAnsi="Times New Roman" w:cs="Times New Roman"/>
+          <w:caps/>
+        </w:rPr>
+        <w:t xml:space="preserve">. </w:t>
+      </w:r>
+      <w:r>
+        <w:rPr>
+          <w:rFonts w:ascii="Times New Roman" w:hAnsi="Times New Roman" w:cs="Times New Roman"/>
+        </w:rPr>
+        <w:t>Similar to the comparisons of areal increase described above, I</w:t>
+      </w:r>
+      <w:r>
+        <w:rPr>
+          <w:rFonts w:ascii="Times New Roman" w:hAnsi="Times New Roman" w:cs="Times New Roman"/>
+        </w:rPr>
+        <w:t xml:space="preserve"> compared trends in the cumulative number of records through time. For each year of the study period, I divided the cumulative number of </w:t>
+      </w:r>
+      <w:r>
+        <w:rPr>
+          <w:rFonts w:ascii="Times New Roman" w:hAnsi="Times New Roman" w:cs="Times New Roman"/>
+          <w:i/>
+        </w:rPr>
+        <w:t xml:space="preserve">F. </w:t>
+      </w:r>
+      <w:proofErr w:type="spellStart"/>
+      <w:r>
+        <w:rPr>
+          <w:rFonts w:ascii="Times New Roman" w:hAnsi="Times New Roman" w:cs="Times New Roman"/>
+          <w:i/>
+        </w:rPr>
+        <w:t>alnus</w:t>
+      </w:r>
+      <w:proofErr w:type="spellEnd"/>
+      <w:r>
+        <w:rPr>
+          <w:rFonts w:ascii="Times New Roman" w:hAnsi="Times New Roman" w:cs="Times New Roman"/>
+        </w:rPr>
+        <w:t xml:space="preserve"> records by the cumulative number of associated species records. </w:t>
+      </w:r>
+      <w:r>
+        <w:rPr>
+          <w:rFonts w:ascii="Times New Roman" w:hAnsi="Times New Roman" w:cs="Times New Roman"/>
+        </w:rPr>
+        <w:t xml:space="preserve">A similar </w:t>
+      </w:r>
+      <w:r>
+        <w:rPr>
+          <w:rFonts w:ascii="Times New Roman" w:hAnsi="Times New Roman" w:cs="Times New Roman"/>
+        </w:rPr>
+        <w:t xml:space="preserve">correction method has been used in several studies to account for bias due to unequal sampling effort (e.g., </w:t>
+      </w:r>
+      <w:r>
+        <w:rPr>
+          <w:rFonts w:ascii="Times New Roman" w:hAnsi="Times New Roman" w:cs="Times New Roman"/>
+          <w:noProof/>
+        </w:rPr>
+        <w:t>Mihulka &amp; Pyšek 2001; Aikio et al. 2010</w:t>
+      </w:r>
+      <w:r>
+        <w:rPr>
+          <w:rFonts w:ascii="Times New Roman" w:hAnsi="Times New Roman" w:cs="Times New Roman"/>
+          <w:noProof/>
+        </w:rPr>
+        <w:t>a</w:t>
+      </w:r>
+      <w:r>
+        <w:rPr>
+          <w:rFonts w:ascii="Times New Roman" w:hAnsi="Times New Roman" w:cs="Times New Roman"/>
+          <w:noProof/>
+        </w:rPr>
+        <w:t>; Larkin 2011)</w:t>
+      </w:r>
+      <w:r>
+        <w:rPr>
+          <w:rFonts w:ascii="Times New Roman" w:hAnsi="Times New Roman" w:cs="Times New Roman"/>
+        </w:rPr>
+        <w:t xml:space="preserve">. </w:t>
+      </w:r>
+      <w:r>
+        <w:rPr>
+          <w:rFonts w:ascii="Times New Roman" w:hAnsi="Times New Roman" w:cs="Times New Roman"/>
+        </w:rPr>
+        <w:t>T</w:t>
+      </w:r>
+      <w:r>
+        <w:rPr>
+          <w:rFonts w:ascii="Times New Roman" w:hAnsi="Times New Roman" w:cs="Times New Roman"/>
+        </w:rPr>
+        <w:t xml:space="preserve">o compare rates at which </w:t>
+      </w:r>
+      <w:r>
+        <w:rPr>
+          <w:rFonts w:ascii="Times New Roman" w:hAnsi="Times New Roman" w:cs="Times New Roman"/>
+          <w:i/>
+          <w:iCs/>
+        </w:rPr>
+        <w:t xml:space="preserve">F. </w:t>
+      </w:r>
+      <w:proofErr w:type="spellStart"/>
+      <w:r>
+        <w:rPr>
+          <w:rFonts w:ascii="Times New Roman" w:hAnsi="Times New Roman" w:cs="Times New Roman"/>
+          <w:i/>
+          <w:iCs/>
+        </w:rPr>
+        <w:t>alnus</w:t>
+      </w:r>
+      <w:proofErr w:type="spellEnd"/>
+      <w:r>
+        <w:rPr>
+          <w:rFonts w:ascii="Times New Roman" w:hAnsi="Times New Roman" w:cs="Times New Roman"/>
+          <w:i/>
+          <w:iCs/>
+        </w:rPr>
+        <w:t xml:space="preserve"> </w:t>
+      </w:r>
+      <w:r>
+        <w:rPr>
+          <w:rFonts w:ascii="Times New Roman" w:hAnsi="Times New Roman" w:cs="Times New Roman"/>
+          <w:iCs/>
+        </w:rPr>
+        <w:t xml:space="preserve">and associated species </w:t>
+      </w:r>
+      <w:r>
+        <w:rPr>
+          <w:rFonts w:ascii="Times New Roman" w:hAnsi="Times New Roman" w:cs="Times New Roman"/>
+          <w:iCs/>
+        </w:rPr>
+        <w:t>presence</w:t>
+      </w:r>
+      <w:r>
+        <w:rPr>
+          <w:rFonts w:ascii="Times New Roman" w:hAnsi="Times New Roman" w:cs="Times New Roman"/>
+          <w:iCs/>
+        </w:rPr>
+        <w:t xml:space="preserve">s were collected, I calculated the ratio of growth rates using both the annual and 10-year moving window average estimates. A ratio value less than 1.0 indicated that the rate at which </w:t>
+      </w:r>
+      <w:r>
+        <w:rPr>
+          <w:rFonts w:ascii="Times New Roman" w:hAnsi="Times New Roman" w:cs="Times New Roman"/>
+          <w:i/>
+          <w:iCs/>
+        </w:rPr>
+        <w:t xml:space="preserve">F. </w:t>
+      </w:r>
+      <w:proofErr w:type="spellStart"/>
+      <w:r>
+        <w:rPr>
+          <w:rFonts w:ascii="Times New Roman" w:hAnsi="Times New Roman" w:cs="Times New Roman"/>
+          <w:i/>
+          <w:iCs/>
+        </w:rPr>
         <w:lastRenderedPageBreak/>
-        <w:t>Comparison of number of records through time</w:t>
-      </w:r>
-      <w:r>
-        <w:rPr>
-          <w:rFonts w:ascii="Times New Roman" w:hAnsi="Times New Roman" w:cs="Times New Roman"/>
-          <w:caps/>
-        </w:rPr>
-        <w:t xml:space="preserve">. </w:t>
-      </w:r>
-      <w:r>
-        <w:rPr>
-          <w:rFonts w:ascii="Times New Roman" w:hAnsi="Times New Roman" w:cs="Times New Roman"/>
-        </w:rPr>
-        <w:t>Similar to the comparisons of areal increase described above, I</w:t>
-      </w:r>
-      <w:r>
-        <w:rPr>
-          <w:rFonts w:ascii="Times New Roman" w:hAnsi="Times New Roman" w:cs="Times New Roman"/>
-        </w:rPr>
-        <w:t xml:space="preserve"> compared trends in the cumulative number of records through time. For each year of the study period, I divided the cumulative number of </w:t>
-      </w:r>
-      <w:r>
-        <w:rPr>
-          <w:rFonts w:ascii="Times New Roman" w:hAnsi="Times New Roman" w:cs="Times New Roman"/>
-          <w:i/>
-        </w:rPr>
-        <w:t xml:space="preserve">F. </w:t>
-      </w:r>
-      <w:proofErr w:type="spellStart"/>
-      <w:r>
-        <w:rPr>
-          <w:rFonts w:ascii="Times New Roman" w:hAnsi="Times New Roman" w:cs="Times New Roman"/>
-          <w:i/>
-        </w:rPr>
-        <w:t>alnus</w:t>
-      </w:r>
-      <w:proofErr w:type="spellEnd"/>
-      <w:r>
-        <w:rPr>
-          <w:rFonts w:ascii="Times New Roman" w:hAnsi="Times New Roman" w:cs="Times New Roman"/>
-        </w:rPr>
-        <w:t xml:space="preserve"> records by the cumulative number of associated species records. This correction method is similar to that proposed by </w:t>
-      </w:r>
-      <w:r>
-        <w:rPr>
-          <w:rFonts w:ascii="Times New Roman" w:hAnsi="Times New Roman" w:cs="Times New Roman"/>
-          <w:noProof/>
-        </w:rPr>
-        <w:t>(Delisle et al. 2003)</w:t>
-      </w:r>
-      <w:r>
-        <w:rPr>
-          <w:rFonts w:ascii="Times New Roman" w:hAnsi="Times New Roman" w:cs="Times New Roman"/>
-        </w:rPr>
-        <w:t xml:space="preserve"> and has been used in several studies to account for bias due to unequal sampling effort (e.g., </w:t>
-      </w:r>
-      <w:r>
-        <w:rPr>
-          <w:rFonts w:ascii="Times New Roman" w:hAnsi="Times New Roman" w:cs="Times New Roman"/>
-          <w:noProof/>
-        </w:rPr>
-        <w:t>Mihulka &amp; Pyšek 2001; Aikio et al. 2010</w:t>
-      </w:r>
-      <w:r>
-        <w:rPr>
-          <w:rFonts w:ascii="Times New Roman" w:hAnsi="Times New Roman" w:cs="Times New Roman"/>
-          <w:noProof/>
-        </w:rPr>
-        <w:t>a</w:t>
-      </w:r>
-      <w:r>
-        <w:rPr>
-          <w:rFonts w:ascii="Times New Roman" w:hAnsi="Times New Roman" w:cs="Times New Roman"/>
-          <w:noProof/>
-        </w:rPr>
-        <w:t>; Larkin 2011)</w:t>
-      </w:r>
-      <w:r>
-        <w:rPr>
-          <w:rFonts w:ascii="Times New Roman" w:hAnsi="Times New Roman" w:cs="Times New Roman"/>
-        </w:rPr>
-        <w:t xml:space="preserve">. Additionally, to compare rates at which </w:t>
-      </w:r>
-      <w:r>
-        <w:rPr>
-          <w:rFonts w:ascii="Times New Roman" w:hAnsi="Times New Roman" w:cs="Times New Roman"/>
-          <w:i/>
-          <w:iCs/>
-        </w:rPr>
-        <w:t xml:space="preserve">F. </w:t>
-      </w:r>
-      <w:proofErr w:type="spellStart"/>
-      <w:r>
-        <w:rPr>
-          <w:rFonts w:ascii="Times New Roman" w:hAnsi="Times New Roman" w:cs="Times New Roman"/>
-          <w:i/>
-          <w:iCs/>
-        </w:rPr>
-        <w:t>alnus</w:t>
-      </w:r>
-      <w:proofErr w:type="spellEnd"/>
-      <w:r>
-        <w:rPr>
-          <w:rFonts w:ascii="Times New Roman" w:hAnsi="Times New Roman" w:cs="Times New Roman"/>
-          <w:i/>
-          <w:iCs/>
-        </w:rPr>
-        <w:t xml:space="preserve"> </w:t>
-      </w:r>
-      <w:r>
-        <w:rPr>
-          <w:rFonts w:ascii="Times New Roman" w:hAnsi="Times New Roman" w:cs="Times New Roman"/>
-          <w:iCs/>
-        </w:rPr>
-        <w:t xml:space="preserve">and associated species </w:t>
-      </w:r>
-      <w:r>
-        <w:rPr>
-          <w:rFonts w:ascii="Times New Roman" w:hAnsi="Times New Roman" w:cs="Times New Roman"/>
-          <w:iCs/>
-        </w:rPr>
-        <w:t>presence</w:t>
-      </w:r>
-      <w:r>
-        <w:rPr>
-          <w:rFonts w:ascii="Times New Roman" w:hAnsi="Times New Roman" w:cs="Times New Roman"/>
-          <w:iCs/>
-        </w:rPr>
-        <w:t xml:space="preserve">s were collected, I calculated the ratio of growth rates using both the annual and 10-year moving window average estimates. A ratio value less than 1.0 indicated that the rate at which </w:t>
-      </w:r>
-      <w:r>
-        <w:rPr>
-          <w:rFonts w:ascii="Times New Roman" w:hAnsi="Times New Roman" w:cs="Times New Roman"/>
-          <w:i/>
-          <w:iCs/>
-        </w:rPr>
-        <w:t xml:space="preserve">F. </w:t>
-      </w:r>
-      <w:proofErr w:type="spellStart"/>
-      <w:r>
-        <w:rPr>
-          <w:rFonts w:ascii="Times New Roman" w:hAnsi="Times New Roman" w:cs="Times New Roman"/>
-          <w:i/>
-          <w:iCs/>
-        </w:rPr>
         <w:t>alnus</w:t>
       </w:r>
       <w:proofErr w:type="spellEnd"/>
@@ -7145,21 +7173,44 @@
           <w:rFonts w:ascii="Times New Roman" w:hAnsi="Times New Roman" w:cs="Times New Roman"/>
           <w:iCs/>
         </w:rPr>
-        <w:t xml:space="preserve">was introduced, it is difficult to be confident that patterns of </w:t>
-      </w:r>
-      <w:r>
-        <w:rPr>
-          <w:rFonts w:ascii="Times New Roman" w:hAnsi="Times New Roman" w:cs="Times New Roman"/>
-          <w:iCs/>
-        </w:rPr>
-        <w:t>its</w:t>
-      </w:r>
-      <w:r>
-        <w:rPr>
-          <w:rFonts w:ascii="Times New Roman" w:hAnsi="Times New Roman" w:cs="Times New Roman"/>
-          <w:iCs/>
-        </w:rPr>
-        <w:t xml:space="preserve"> spatial spread are not simply the results of increase collection effort.</w:t>
+        <w:t xml:space="preserve">was introduced, it is difficult to be confident that </w:t>
+      </w:r>
+      <w:r>
+        <w:rPr>
+          <w:rFonts w:ascii="Times New Roman" w:hAnsi="Times New Roman" w:cs="Times New Roman"/>
+          <w:iCs/>
+        </w:rPr>
+        <w:t>the correction methods</w:t>
+      </w:r>
+      <w:bookmarkStart w:id="2" w:name="_GoBack"/>
+      <w:bookmarkEnd w:id="2"/>
+      <w:r>
+        <w:rPr>
+          <w:rFonts w:ascii="Times New Roman" w:hAnsi="Times New Roman" w:cs="Times New Roman"/>
+          <w:iCs/>
+        </w:rPr>
+        <w:t xml:space="preserve"> described above are adequately accounting for the potential effects of </w:t>
+      </w:r>
+      <w:r>
+        <w:rPr>
+          <w:rFonts w:ascii="Times New Roman" w:hAnsi="Times New Roman" w:cs="Times New Roman"/>
+          <w:iCs/>
+        </w:rPr>
+        <w:t>increase</w:t>
+      </w:r>
+      <w:r>
+        <w:rPr>
+          <w:rFonts w:ascii="Times New Roman" w:hAnsi="Times New Roman" w:cs="Times New Roman"/>
+          <w:iCs/>
+        </w:rPr>
+        <w:t>d</w:t>
+      </w:r>
+      <w:r>
+        <w:rPr>
+          <w:rFonts w:ascii="Times New Roman" w:hAnsi="Times New Roman" w:cs="Times New Roman"/>
+          <w:iCs/>
+        </w:rPr>
+        <w:t xml:space="preserve"> collection effort.</w:t>
       </w:r>
       <w:r>
         <w:rPr>
@@ -7278,15 +7329,7 @@
           <w:rFonts w:ascii="Times New Roman" w:hAnsi="Times New Roman" w:cs="Times New Roman"/>
           <w:iCs/>
         </w:rPr>
-        <w:t xml:space="preserve">number of occurrences associated with specific years and locations independently. After these permutations, the cumulative area of occupancy through time values and ratio of the </w:t>
-      </w:r>
-      <w:r>
-        <w:rPr>
-          <w:rFonts w:ascii="Times New Roman" w:hAnsi="Times New Roman" w:cs="Times New Roman"/>
-          <w:iCs/>
-        </w:rPr>
-        <w:lastRenderedPageBreak/>
-        <w:t xml:space="preserve">cumulative area of occupancy through time values between </w:t>
+        <w:t xml:space="preserve">number of occurrences associated with specific years and locations independently. After these permutations, the cumulative area of occupancy through time values and ratio of the cumulative area of occupancy through time values between </w:t>
       </w:r>
       <w:r>
         <w:rPr>
@@ -22954,7 +22997,7 @@
 </file>
 
 <file path=customXml/itemProps1.xml><?xml version="1.0" encoding="utf-8"?>
-<ds:datastoreItem xmlns:ds="http://schemas.openxmlformats.org/officeDocument/2006/customXml" ds:itemID="{F6DFB9A2-7783-9B4F-A8C0-1C789CBE9EF9}">
+<ds:datastoreItem xmlns:ds="http://schemas.openxmlformats.org/officeDocument/2006/customXml" ds:itemID="{C71E16A3-005A-2F42-9194-43768BCF7F62}">
   <ds:schemaRefs>
     <ds:schemaRef ds:uri="http://schemas.openxmlformats.org/officeDocument/2006/bibliography"/>
   </ds:schemaRefs>

</xml_diff>

<commit_message>
Finished revisions to Results section - on to the Discussion this evening.
</commit_message>
<xml_diff>
--- a/manuscript/submit-2/Aiello-Lammens-Reconstructing-F-alnus-spread-Sub-2.docx
+++ b/manuscript/submit-2/Aiello-Lammens-Reconstructing-F-alnus-spread-Sub-2.docx
@@ -7180,16 +7180,7 @@
           <w:rFonts w:ascii="Times New Roman" w:hAnsi="Times New Roman" w:cs="Times New Roman"/>
           <w:iCs/>
         </w:rPr>
-        <w:t>the correction methods</w:t>
-      </w:r>
-      <w:bookmarkStart w:id="2" w:name="_GoBack"/>
-      <w:bookmarkEnd w:id="2"/>
-      <w:r>
-        <w:rPr>
-          <w:rFonts w:ascii="Times New Roman" w:hAnsi="Times New Roman" w:cs="Times New Roman"/>
-          <w:iCs/>
-        </w:rPr>
-        <w:t xml:space="preserve"> described above are adequately accounting for the potential effects of </w:t>
+        <w:t xml:space="preserve">the correction methods described above are adequately accounting for the potential effects of </w:t>
       </w:r>
       <w:r>
         <w:rPr>
@@ -7416,7 +7407,21 @@
           <w:rFonts w:ascii="Times New Roman" w:hAnsi="Times New Roman" w:cs="Times New Roman"/>
           <w:color w:val="000000" w:themeColor="text1"/>
         </w:rPr>
-        <w:t xml:space="preserve">I compiled a dataset of 749 </w:t>
+        <w:t xml:space="preserve">I compiled a dataset of </w:t>
+      </w:r>
+      <w:r>
+        <w:rPr>
+          <w:rFonts w:ascii="Times New Roman" w:hAnsi="Times New Roman" w:cs="Times New Roman"/>
+          <w:color w:val="000000" w:themeColor="text1"/>
+        </w:rPr>
+        <w:t>809</w:t>
+      </w:r>
+      <w:r>
+        <w:rPr>
+          <w:rFonts w:ascii="Times New Roman" w:hAnsi="Times New Roman" w:cs="Times New Roman"/>
+          <w:color w:val="000000" w:themeColor="text1"/>
+        </w:rPr>
+        <w:t xml:space="preserve"> </w:t>
       </w:r>
       <w:r>
         <w:rPr>
@@ -7462,7 +7467,21 @@
           <w:rFonts w:ascii="Times New Roman" w:hAnsi="Times New Roman" w:cs="Times New Roman"/>
           <w:color w:val="000000" w:themeColor="text1"/>
         </w:rPr>
-        <w:t xml:space="preserve">and 5548 </w:t>
+        <w:t xml:space="preserve">and </w:t>
+      </w:r>
+      <w:r>
+        <w:rPr>
+          <w:rFonts w:ascii="Times New Roman" w:hAnsi="Times New Roman" w:cs="Times New Roman"/>
+          <w:color w:val="000000" w:themeColor="text1"/>
+        </w:rPr>
+        <w:t>6057</w:t>
+      </w:r>
+      <w:r>
+        <w:rPr>
+          <w:rFonts w:ascii="Times New Roman" w:hAnsi="Times New Roman" w:cs="Times New Roman"/>
+          <w:color w:val="000000" w:themeColor="text1"/>
+        </w:rPr>
+        <w:t xml:space="preserve"> </w:t>
       </w:r>
       <w:r>
         <w:rPr>
@@ -8137,35 +8156,35 @@
           <w:rFonts w:ascii="Times New Roman" w:hAnsi="Times New Roman" w:cs="Times New Roman"/>
           <w:color w:val="000000" w:themeColor="text1"/>
         </w:rPr>
-        <w:t xml:space="preserve"> century, a </w:t>
-      </w:r>
-      <w:r>
-        <w:rPr>
-          <w:rFonts w:ascii="Times New Roman" w:hAnsi="Times New Roman" w:cs="Times New Roman"/>
-          <w:color w:val="000000" w:themeColor="text1"/>
-        </w:rPr>
-        <w:t xml:space="preserve">common </w:t>
-      </w:r>
-      <w:r>
-        <w:rPr>
-          <w:rFonts w:ascii="Times New Roman" w:hAnsi="Times New Roman" w:cs="Times New Roman"/>
-          <w:color w:val="000000" w:themeColor="text1"/>
-        </w:rPr>
-        <w:t xml:space="preserve">pattern </w:t>
-      </w:r>
-      <w:r>
-        <w:rPr>
-          <w:rFonts w:ascii="Times New Roman" w:hAnsi="Times New Roman" w:cs="Times New Roman"/>
-          <w:color w:val="000000" w:themeColor="text1"/>
-        </w:rPr>
-        <w:t>in herbarium</w:t>
-      </w:r>
-      <w:r>
-        <w:rPr>
-          <w:rFonts w:ascii="Times New Roman" w:hAnsi="Times New Roman" w:cs="Times New Roman"/>
-          <w:color w:val="000000" w:themeColor="text1"/>
-        </w:rPr>
-        <w:t xml:space="preserve"> records</w:t>
+        <w:t xml:space="preserve"> century, </w:t>
+      </w:r>
+      <w:r>
+        <w:rPr>
+          <w:rFonts w:ascii="Times New Roman" w:hAnsi="Times New Roman" w:cs="Times New Roman"/>
+          <w:color w:val="000000" w:themeColor="text1"/>
+        </w:rPr>
+        <w:t>which is consistent with</w:t>
+      </w:r>
+      <w:r>
+        <w:rPr>
+          <w:rFonts w:ascii="Times New Roman" w:hAnsi="Times New Roman" w:cs="Times New Roman"/>
+          <w:color w:val="000000" w:themeColor="text1"/>
+        </w:rPr>
+        <w:t xml:space="preserve"> herbarium</w:t>
+      </w:r>
+      <w:r>
+        <w:rPr>
+          <w:rFonts w:ascii="Times New Roman" w:hAnsi="Times New Roman" w:cs="Times New Roman"/>
+          <w:color w:val="000000" w:themeColor="text1"/>
+        </w:rPr>
+        <w:t xml:space="preserve"> </w:t>
+      </w:r>
+      <w:r>
+        <w:rPr>
+          <w:rFonts w:ascii="Times New Roman" w:hAnsi="Times New Roman" w:cs="Times New Roman"/>
+          <w:color w:val="000000" w:themeColor="text1"/>
+        </w:rPr>
+        <w:t>collection in general</w:t>
       </w:r>
       <w:r>
         <w:rPr>
@@ -8987,7 +9006,7 @@
           <w:rFonts w:ascii="Times New Roman" w:hAnsi="Times New Roman" w:cs="Times New Roman"/>
           <w:color w:val="000000" w:themeColor="text1"/>
         </w:rPr>
-        <w:t xml:space="preserve"> demonstrated by the calculated ratio betw</w:t>
+        <w:t xml:space="preserve"> demonstrated by the ratio betw</w:t>
       </w:r>
       <w:r>
         <w:rPr>
@@ -9033,7 +9052,21 @@
           <w:rFonts w:ascii="Times New Roman" w:hAnsi="Times New Roman" w:cs="Times New Roman"/>
           <w:color w:val="000000" w:themeColor="text1"/>
         </w:rPr>
-        <w:t xml:space="preserve"> invasion, the rate at which new grid cells were considered occupied was lower than the corresponding rate for the associated species. From 1915 to the present, the rate at which grid cells are considered occupied by </w:t>
+        <w:t xml:space="preserve"> invasion, the rate at which new grid cells were considered occupied was lower than the corresponding rate for the associated species. From 1915 to the present, the rate at which grid cells </w:t>
+      </w:r>
+      <w:r>
+        <w:rPr>
+          <w:rFonts w:ascii="Times New Roman" w:hAnsi="Times New Roman" w:cs="Times New Roman"/>
+          <w:color w:val="000000" w:themeColor="text1"/>
+        </w:rPr>
+        <w:t>were</w:t>
+      </w:r>
+      <w:r>
+        <w:rPr>
+          <w:rFonts w:ascii="Times New Roman" w:hAnsi="Times New Roman" w:cs="Times New Roman"/>
+          <w:color w:val="000000" w:themeColor="text1"/>
+        </w:rPr>
+        <w:t xml:space="preserve"> considered occupied by </w:t>
       </w:r>
       <w:r>
         <w:rPr>
@@ -9242,7 +9275,7 @@
           <w:rFonts w:ascii="Times New Roman" w:hAnsi="Times New Roman" w:cs="Times New Roman"/>
           <w:color w:val="000000" w:themeColor="text1"/>
         </w:rPr>
-        <w:t xml:space="preserve"> was found increased slowly during the early part of the 20</w:t>
+        <w:t xml:space="preserve"> was found increased slowly during the early 20</w:t>
       </w:r>
       <w:r>
         <w:rPr>
@@ -9537,7 +9570,7 @@
           <w:rFonts w:ascii="Times New Roman" w:hAnsi="Times New Roman" w:cs="Times New Roman"/>
           <w:color w:val="000000" w:themeColor="text1"/>
         </w:rPr>
-        <w:t xml:space="preserve">B). The rate at which </w:t>
+        <w:t xml:space="preserve">B). The rate at which counties are considered occupied is </w:t>
       </w:r>
       <w:r>
         <w:rPr>
@@ -9545,7 +9578,7 @@
           <w:color w:val="000000" w:themeColor="text1"/>
         </w:rPr>
         <w:lastRenderedPageBreak/>
-        <w:t xml:space="preserve">counties are considered occupied is slower for </w:t>
+        <w:t xml:space="preserve">slower for </w:t>
       </w:r>
       <w:r>
         <w:rPr>
@@ -9587,8 +9620,8 @@
         </w:rPr>
         <w:t xml:space="preserve"> century. </w:t>
       </w:r>
-      <w:bookmarkStart w:id="3" w:name="OLE_LINK1"/>
-      <w:bookmarkStart w:id="4" w:name="OLE_LINK2"/>
+      <w:bookmarkStart w:id="2" w:name="OLE_LINK1"/>
+      <w:bookmarkStart w:id="3" w:name="OLE_LINK2"/>
       <w:r>
         <w:rPr>
           <w:rFonts w:ascii="Times New Roman" w:hAnsi="Times New Roman" w:cs="Times New Roman"/>
@@ -9635,8 +9668,8 @@
         </w:rPr>
         <w:t xml:space="preserve"> that early in the invasion history</w:t>
       </w:r>
+      <w:bookmarkEnd w:id="2"/>
       <w:bookmarkEnd w:id="3"/>
-      <w:bookmarkEnd w:id="4"/>
       <w:r>
         <w:rPr>
           <w:rFonts w:ascii="Times New Roman" w:hAnsi="Times New Roman" w:cs="Times New Roman"/>
@@ -9787,7 +9820,6 @@
         <w:rPr>
           <w:rFonts w:ascii="Times New Roman" w:hAnsi="Times New Roman" w:cs="Times New Roman"/>
           <w:color w:val="000000" w:themeColor="text1"/>
-          <w:highlight w:val="yellow"/>
         </w:rPr>
         <w:t xml:space="preserve">Examining the patterns in the null model analysis of </w:t>
       </w:r>
@@ -9795,7 +9827,6 @@
         <w:rPr>
           <w:rFonts w:ascii="Times New Roman" w:hAnsi="Times New Roman" w:cs="Times New Roman"/>
           <w:color w:val="000000" w:themeColor="text1"/>
-          <w:highlight w:val="yellow"/>
         </w:rPr>
         <w:t>c</w:t>
       </w:r>
@@ -9803,7 +9834,6 @@
         <w:rPr>
           <w:rFonts w:ascii="Times New Roman" w:hAnsi="Times New Roman" w:cs="Times New Roman"/>
           <w:color w:val="000000" w:themeColor="text1"/>
-          <w:highlight w:val="yellow"/>
         </w:rPr>
         <w:t xml:space="preserve">umulative </w:t>
       </w:r>
@@ -9811,7 +9841,6 @@
         <w:rPr>
           <w:rFonts w:ascii="Times New Roman" w:hAnsi="Times New Roman" w:cs="Times New Roman"/>
           <w:color w:val="000000" w:themeColor="text1"/>
-          <w:highlight w:val="yellow"/>
         </w:rPr>
         <w:t>occupied grid cells through time</w:t>
       </w:r>
@@ -9819,7 +9848,6 @@
         <w:rPr>
           <w:rFonts w:ascii="Times New Roman" w:hAnsi="Times New Roman" w:cs="Times New Roman"/>
           <w:color w:val="000000" w:themeColor="text1"/>
-          <w:highlight w:val="yellow"/>
         </w:rPr>
         <w:t xml:space="preserve"> and</w:t>
       </w:r>
@@ -9827,7 +9855,6 @@
         <w:rPr>
           <w:rFonts w:ascii="Times New Roman" w:hAnsi="Times New Roman" w:cs="Times New Roman"/>
           <w:color w:val="000000" w:themeColor="text1"/>
-          <w:highlight w:val="yellow"/>
         </w:rPr>
         <w:t xml:space="preserve"> the ratio of occupied grid cells through time</w:t>
       </w:r>
@@ -9835,7 +9862,6 @@
         <w:rPr>
           <w:rFonts w:ascii="Times New Roman" w:hAnsi="Times New Roman" w:cs="Times New Roman"/>
           <w:color w:val="000000" w:themeColor="text1"/>
-          <w:highlight w:val="yellow"/>
         </w:rPr>
         <w:t xml:space="preserve">, </w:t>
       </w:r>
@@ -9843,23 +9869,13 @@
         <w:rPr>
           <w:rFonts w:ascii="Times New Roman" w:hAnsi="Times New Roman" w:cs="Times New Roman"/>
           <w:color w:val="000000" w:themeColor="text1"/>
-          <w:highlight w:val="yellow"/>
-        </w:rPr>
-        <w:t xml:space="preserve">an extended lag phase lasting from </w:t>
-      </w:r>
-      <w:r>
-        <w:rPr>
-          <w:rFonts w:ascii="Times New Roman" w:hAnsi="Times New Roman" w:cs="Times New Roman"/>
-          <w:color w:val="000000" w:themeColor="text1"/>
-          <w:highlight w:val="yellow"/>
-        </w:rPr>
-        <w:t xml:space="preserve">its introduction until approximately 1920 seems more apparent </w:t>
-      </w:r>
-      <w:r>
-        <w:rPr>
-          <w:rFonts w:ascii="Times New Roman" w:hAnsi="Times New Roman" w:cs="Times New Roman"/>
-          <w:color w:val="000000" w:themeColor="text1"/>
-          <w:highlight w:val="yellow"/>
+        </w:rPr>
+        <w:t xml:space="preserve">an extended lag phase lasting from its introduction until approximately 1920 seems more apparent </w:t>
+      </w:r>
+      <w:r>
+        <w:rPr>
+          <w:rFonts w:ascii="Times New Roman" w:hAnsi="Times New Roman" w:cs="Times New Roman"/>
+          <w:color w:val="000000" w:themeColor="text1"/>
         </w:rPr>
         <w:t xml:space="preserve">for </w:t>
       </w:r>
@@ -9885,7 +9901,6 @@
         <w:rPr>
           <w:rFonts w:ascii="Times New Roman" w:hAnsi="Times New Roman" w:cs="Times New Roman"/>
           <w:color w:val="000000" w:themeColor="text1"/>
-          <w:highlight w:val="yellow"/>
         </w:rPr>
         <w:t xml:space="preserve">. </w:t>
       </w:r>
@@ -9941,7 +9956,21 @@
           <w:rFonts w:ascii="Times New Roman" w:hAnsi="Times New Roman" w:cs="Times New Roman"/>
           <w:iCs/>
         </w:rPr>
-        <w:t xml:space="preserve">under the null model with the trends observed in the actual data </w:t>
+        <w:t xml:space="preserve">under the null model with the trends observed in the </w:t>
+      </w:r>
+      <w:r>
+        <w:rPr>
+          <w:rFonts w:ascii="Times New Roman" w:hAnsi="Times New Roman" w:cs="Times New Roman"/>
+          <w:iCs/>
+        </w:rPr>
+        <w:t>real</w:t>
+      </w:r>
+      <w:r>
+        <w:rPr>
+          <w:rFonts w:ascii="Times New Roman" w:hAnsi="Times New Roman" w:cs="Times New Roman"/>
+          <w:iCs/>
+        </w:rPr>
+        <w:t xml:space="preserve"> data </w:t>
       </w:r>
       <w:r>
         <w:rPr>
@@ -9969,7 +9998,21 @@
           <w:rFonts w:ascii="Times New Roman" w:hAnsi="Times New Roman" w:cs="Times New Roman"/>
           <w:iCs/>
         </w:rPr>
-        <w:t xml:space="preserve"> The associated species null model pattern matches the shape of the actual data, including showing an abrupt change in the rate of collections at approximately 1920.</w:t>
+        <w:t xml:space="preserve"> The associated species null model pattern matches the shape of the </w:t>
+      </w:r>
+      <w:r>
+        <w:rPr>
+          <w:rFonts w:ascii="Times New Roman" w:hAnsi="Times New Roman" w:cs="Times New Roman"/>
+          <w:iCs/>
+        </w:rPr>
+        <w:t>real</w:t>
+      </w:r>
+      <w:r>
+        <w:rPr>
+          <w:rFonts w:ascii="Times New Roman" w:hAnsi="Times New Roman" w:cs="Times New Roman"/>
+          <w:iCs/>
+        </w:rPr>
+        <w:t xml:space="preserve"> data, including showing an abrupt change in the rate of collections at approximately 1920.</w:t>
       </w:r>
       <w:r>
         <w:rPr>
@@ -10016,7 +10059,21 @@
           <w:rFonts w:ascii="Times New Roman" w:hAnsi="Times New Roman" w:cs="Times New Roman"/>
           <w:iCs/>
         </w:rPr>
-        <w:t xml:space="preserve">null model pattern, on the other hand, differs from the pattern in the actual data. The null model pattern resembles that of the associated species, including a concave down pattern indicative of a slowing of the species spread, whereas the actual data show a concave up pattern, indicative of an acceleration of the species spread. </w:t>
+        <w:t xml:space="preserve">null model pattern, on the other hand, differs from the pattern in the </w:t>
+      </w:r>
+      <w:r>
+        <w:rPr>
+          <w:rFonts w:ascii="Times New Roman" w:hAnsi="Times New Roman" w:cs="Times New Roman"/>
+          <w:iCs/>
+        </w:rPr>
+        <w:t>real</w:t>
+      </w:r>
+      <w:r>
+        <w:rPr>
+          <w:rFonts w:ascii="Times New Roman" w:hAnsi="Times New Roman" w:cs="Times New Roman"/>
+          <w:iCs/>
+        </w:rPr>
+        <w:t xml:space="preserve"> data. The null model pattern resembles that of the associated species, including a concave down pattern indicative of a slowing of the species spread, whereas the actual data show a concave up pattern, indicative of an acceleration of the species spread. </w:t>
       </w:r>
       <w:r>
         <w:rPr>
@@ -10069,7 +10126,21 @@
           <w:rFonts w:ascii="Times New Roman" w:hAnsi="Times New Roman" w:cs="Times New Roman"/>
           <w:color w:val="000000" w:themeColor="text1"/>
         </w:rPr>
-        <w:t xml:space="preserve">based on the null model results is similar to the actual ratio, in that there is a period of decline in ratio early in its invasion history, followed by a </w:t>
+        <w:t xml:space="preserve">based on the null model results is similar to the actual ratio, in that there is a period of decline in </w:t>
+      </w:r>
+      <w:r>
+        <w:rPr>
+          <w:rFonts w:ascii="Times New Roman" w:hAnsi="Times New Roman" w:cs="Times New Roman"/>
+          <w:color w:val="000000" w:themeColor="text1"/>
+        </w:rPr>
+        <w:t xml:space="preserve">the </w:t>
+      </w:r>
+      <w:r>
+        <w:rPr>
+          <w:rFonts w:ascii="Times New Roman" w:hAnsi="Times New Roman" w:cs="Times New Roman"/>
+          <w:color w:val="000000" w:themeColor="text1"/>
+        </w:rPr>
+        <w:t xml:space="preserve">ratio early in its invasion history, followed </w:t>
       </w:r>
       <w:r>
         <w:rPr>
@@ -10077,7 +10148,7 @@
           <w:color w:val="000000" w:themeColor="text1"/>
         </w:rPr>
         <w:lastRenderedPageBreak/>
-        <w:t>transition to an increasing ratio (Figure 6B). However, this transition occurs far earlier in the invasion history in the null model analysis compared to the actual data.</w:t>
+        <w:t>by a transition to an increasing ratio (Figure 6B). However, this transition occurs far earlier in the invasion history in the null model analysis compared to the actual data.</w:t>
       </w:r>
       <w:r>
         <w:rPr>
@@ -10196,6 +10267,8 @@
           <w:color w:val="000000" w:themeColor="text1"/>
         </w:rPr>
       </w:pPr>
+      <w:bookmarkStart w:id="4" w:name="_GoBack"/>
+      <w:bookmarkEnd w:id="4"/>
       <w:r>
         <w:rPr>
           <w:rFonts w:ascii="Times New Roman" w:hAnsi="Times New Roman" w:cs="Times New Roman"/>
@@ -17609,6 +17682,106 @@
           <w:tcPr>
             <w:tcW w:w="4345" w:type="dxa"/>
             <w:noWrap/>
+          </w:tcPr>
+          <w:p>
+            <w:pPr>
+              <w:spacing w:line="480" w:lineRule="auto"/>
+              <w:rPr>
+                <w:rFonts w:ascii="Times New Roman" w:hAnsi="Times New Roman" w:cs="Times New Roman"/>
+                <w:sz w:val="22"/>
+                <w:szCs w:val="22"/>
+              </w:rPr>
+            </w:pPr>
+            <w:r>
+              <w:rPr>
+                <w:rFonts w:ascii="Times New Roman" w:hAnsi="Times New Roman" w:cs="Times New Roman"/>
+                <w:sz w:val="22"/>
+                <w:szCs w:val="22"/>
+              </w:rPr>
+              <w:t>Cleveland Museum of Natural History</w:t>
+            </w:r>
+          </w:p>
+        </w:tc>
+        <w:tc>
+          <w:tcPr>
+            <w:tcW w:w="1440" w:type="dxa"/>
+            <w:noWrap/>
+          </w:tcPr>
+          <w:p>
+            <w:pPr>
+              <w:spacing w:line="480" w:lineRule="auto"/>
+              <w:rPr>
+                <w:rFonts w:ascii="Times New Roman" w:hAnsi="Times New Roman" w:cs="Times New Roman"/>
+                <w:sz w:val="22"/>
+                <w:szCs w:val="22"/>
+              </w:rPr>
+            </w:pPr>
+            <w:r>
+              <w:rPr>
+                <w:rFonts w:ascii="Times New Roman" w:hAnsi="Times New Roman" w:cs="Times New Roman"/>
+                <w:sz w:val="22"/>
+                <w:szCs w:val="22"/>
+              </w:rPr>
+              <w:t>CLM</w:t>
+            </w:r>
+          </w:p>
+        </w:tc>
+        <w:tc>
+          <w:tcPr>
+            <w:tcW w:w="990" w:type="dxa"/>
+            <w:noWrap/>
+          </w:tcPr>
+          <w:p>
+            <w:pPr>
+              <w:spacing w:line="480" w:lineRule="auto"/>
+              <w:rPr>
+                <w:rFonts w:ascii="Times New Roman" w:hAnsi="Times New Roman" w:cs="Times New Roman"/>
+                <w:sz w:val="22"/>
+                <w:szCs w:val="22"/>
+              </w:rPr>
+            </w:pPr>
+            <w:r>
+              <w:rPr>
+                <w:rFonts w:ascii="Times New Roman" w:hAnsi="Times New Roman" w:cs="Times New Roman"/>
+                <w:sz w:val="22"/>
+                <w:szCs w:val="22"/>
+              </w:rPr>
+              <w:t>69</w:t>
+            </w:r>
+          </w:p>
+        </w:tc>
+        <w:tc>
+          <w:tcPr>
+            <w:tcW w:w="2790" w:type="dxa"/>
+          </w:tcPr>
+          <w:p>
+            <w:pPr>
+              <w:spacing w:line="480" w:lineRule="auto"/>
+              <w:rPr>
+                <w:rFonts w:ascii="Times New Roman" w:hAnsi="Times New Roman" w:cs="Times New Roman"/>
+                <w:sz w:val="22"/>
+                <w:szCs w:val="22"/>
+              </w:rPr>
+            </w:pPr>
+            <w:r>
+              <w:rPr>
+                <w:rFonts w:ascii="Times New Roman" w:hAnsi="Times New Roman" w:cs="Times New Roman"/>
+                <w:sz w:val="22"/>
+                <w:szCs w:val="22"/>
+              </w:rPr>
+              <w:t>Provided by curator</w:t>
+            </w:r>
+          </w:p>
+        </w:tc>
+      </w:tr>
+      <w:tr>
+        <w:trPr>
+          <w:trHeight w:val="63"/>
+        </w:trPr>
+        <w:tc>
+          <w:tcPr>
+            <w:tcW w:w="4345" w:type="dxa"/>
+            <w:noWrap/>
             <w:hideMark/>
           </w:tcPr>
           <w:p>
@@ -18560,6 +18733,7 @@
                 <w:sz w:val="22"/>
                 <w:szCs w:val="22"/>
               </w:rPr>
+              <w:lastRenderedPageBreak/>
               <w:t>Missouri Botanical Garden</w:t>
             </w:r>
           </w:p>
@@ -18663,7 +18837,6 @@
                 <w:sz w:val="22"/>
                 <w:szCs w:val="22"/>
               </w:rPr>
-              <w:lastRenderedPageBreak/>
               <w:t>Morton Arboretum</w:t>
             </w:r>
           </w:p>
@@ -20087,6 +20260,14 @@
                 <w:szCs w:val="22"/>
               </w:rPr>
             </w:pPr>
+            <w:r>
+              <w:rPr>
+                <w:rFonts w:ascii="Times New Roman" w:hAnsi="Times New Roman" w:cs="Times New Roman"/>
+                <w:sz w:val="22"/>
+                <w:szCs w:val="22"/>
+              </w:rPr>
+              <w:t>GBIF</w:t>
+            </w:r>
           </w:p>
         </w:tc>
       </w:tr>
@@ -20434,7 +20615,6 @@
           <w:sz w:val="24"/>
           <w:szCs w:val="24"/>
         </w:rPr>
-        <w:lastRenderedPageBreak/>
         <w:t>Fig. 1</w:t>
       </w:r>
       <w:r>
@@ -21265,7 +21445,7 @@
           <w:sz w:val="24"/>
           <w:szCs w:val="24"/>
         </w:rPr>
-        <w:t>and the group of associated species</w:t>
+        <w:t xml:space="preserve">and the </w:t>
       </w:r>
       <w:r>
         <w:rPr>
@@ -21275,7 +21455,8 @@
           <w:sz w:val="24"/>
           <w:szCs w:val="24"/>
         </w:rPr>
-        <w:t xml:space="preserve"> (solid black lines)</w:t>
+        <w:lastRenderedPageBreak/>
+        <w:t>group of associated species</w:t>
       </w:r>
       <w:r>
         <w:rPr>
@@ -21285,7 +21466,7 @@
           <w:sz w:val="24"/>
           <w:szCs w:val="24"/>
         </w:rPr>
-        <w:t xml:space="preserve">. The best-fit polynomial regression fit is </w:t>
+        <w:t xml:space="preserve"> (solid black lines)</w:t>
       </w:r>
       <w:r>
         <w:rPr>
@@ -21295,8 +21476,7 @@
           <w:sz w:val="24"/>
           <w:szCs w:val="24"/>
         </w:rPr>
-        <w:lastRenderedPageBreak/>
-        <w:t xml:space="preserve">shown for each set (quadratic for </w:t>
+        <w:t xml:space="preserve">. The best-fit polynomial regression fit is shown for each set (quadratic for </w:t>
       </w:r>
       <w:r>
         <w:rPr>
@@ -22997,7 +23177,7 @@
 </file>
 
 <file path=customXml/itemProps1.xml><?xml version="1.0" encoding="utf-8"?>
-<ds:datastoreItem xmlns:ds="http://schemas.openxmlformats.org/officeDocument/2006/customXml" ds:itemID="{C71E16A3-005A-2F42-9194-43768BCF7F62}">
+<ds:datastoreItem xmlns:ds="http://schemas.openxmlformats.org/officeDocument/2006/customXml" ds:itemID="{1EF9FD19-0434-1A42-AFD1-B8C92D12BAEC}">
   <ds:schemaRefs>
     <ds:schemaRef ds:uri="http://schemas.openxmlformats.org/officeDocument/2006/bibliography"/>
   </ds:schemaRefs>

</xml_diff>

<commit_message>
Almost done with the dicussion! Just a few more additions.
</commit_message>
<xml_diff>
--- a/manuscript/submit-2/Aiello-Lammens-Reconstructing-F-alnus-spread-Sub-2.docx
+++ b/manuscript/submit-2/Aiello-Lammens-Reconstructing-F-alnus-spread-Sub-2.docx
@@ -6003,6 +6003,47 @@
         </w:rPr>
         <w:t xml:space="preserve"> through time, and the number of counties occupied through time, as described above.</w:t>
       </w:r>
+      <w:r>
+        <w:rPr>
+          <w:rFonts w:ascii="Times New Roman" w:hAnsi="Times New Roman" w:cs="Times New Roman"/>
+        </w:rPr>
+        <w:t xml:space="preserve"> </w:t>
+      </w:r>
+      <w:r>
+        <w:rPr>
+          <w:rFonts w:ascii="Times New Roman" w:hAnsi="Times New Roman" w:cs="Times New Roman"/>
+        </w:rPr>
+        <w:t xml:space="preserve">Importantly, </w:t>
+      </w:r>
+      <w:r>
+        <w:rPr>
+          <w:rFonts w:ascii="Times New Roman" w:hAnsi="Times New Roman" w:cs="Times New Roman"/>
+          <w:color w:val="000000" w:themeColor="text1"/>
+        </w:rPr>
+        <w:t>t</w:t>
+      </w:r>
+      <w:r>
+        <w:rPr>
+          <w:rFonts w:ascii="Times New Roman" w:hAnsi="Times New Roman" w:cs="Times New Roman"/>
+          <w:color w:val="000000" w:themeColor="text1"/>
+        </w:rPr>
+        <w:t xml:space="preserve">he rate of the cumulative number of records, grid cells, or counties occupied for the associated species is representative of the effort of specimen collectors, rather than the spread of these species </w:t>
+      </w:r>
+      <w:r>
+        <w:rPr>
+          <w:rFonts w:ascii="Times New Roman" w:hAnsi="Times New Roman" w:cs="Times New Roman"/>
+          <w:i/>
+          <w:color w:val="000000" w:themeColor="text1"/>
+        </w:rPr>
+        <w:t>per se</w:t>
+      </w:r>
+      <w:r>
+        <w:rPr>
+          <w:rFonts w:ascii="Times New Roman" w:hAnsi="Times New Roman" w:cs="Times New Roman"/>
+          <w:color w:val="000000" w:themeColor="text1"/>
+        </w:rPr>
+        <w:t>.</w:t>
+      </w:r>
     </w:p>
     <w:p>
       <w:pPr>
@@ -6071,7 +6112,14 @@
         <w:rPr>
           <w:rFonts w:ascii="Times New Roman" w:hAnsi="Times New Roman" w:cs="Times New Roman"/>
         </w:rPr>
-        <w:t xml:space="preserve">using a modified </w:t>
+        <w:t xml:space="preserve">using a </w:t>
+      </w:r>
+      <w:r>
+        <w:rPr>
+          <w:rFonts w:ascii="Times New Roman" w:hAnsi="Times New Roman" w:cs="Times New Roman"/>
+        </w:rPr>
+        <w:lastRenderedPageBreak/>
+        <w:t xml:space="preserve">modified </w:t>
       </w:r>
       <w:r>
         <w:rPr>
@@ -6126,14 +6174,19 @@
         <w:rPr>
           <w:rFonts w:ascii="Times New Roman" w:hAnsi="Times New Roman" w:cs="Times New Roman"/>
         </w:rPr>
-        <w:t xml:space="preserve">x10 km grid cells for each non-native plant by the cumulative number of cells occupied by a group of </w:t>
-      </w:r>
-      <w:r>
-        <w:rPr>
-          <w:rFonts w:ascii="Times New Roman" w:hAnsi="Times New Roman" w:cs="Times New Roman"/>
-        </w:rPr>
-        <w:lastRenderedPageBreak/>
-        <w:t xml:space="preserve">five native species, yielding a proportion of non-native to native occupied cells for each year of their study period. </w:t>
+        <w:t>x10 km grid cells for each non-native plant by the cumulative number of cells occupied by a group of five native species, yielding a proportion</w:t>
+      </w:r>
+      <w:r>
+        <w:rPr>
+          <w:rFonts w:ascii="Times New Roman" w:hAnsi="Times New Roman" w:cs="Times New Roman"/>
+        </w:rPr>
+        <w:t>, or ratio,</w:t>
+      </w:r>
+      <w:r>
+        <w:rPr>
+          <w:rFonts w:ascii="Times New Roman" w:hAnsi="Times New Roman" w:cs="Times New Roman"/>
+        </w:rPr>
+        <w:t xml:space="preserve"> of non-native to native occupied cells for each year of their study period. </w:t>
       </w:r>
       <w:r>
         <w:rPr>
@@ -6151,20 +6204,13 @@
         <w:rPr>
           <w:rFonts w:ascii="Times New Roman" w:hAnsi="Times New Roman" w:cs="Times New Roman"/>
         </w:rPr>
-        <w:t xml:space="preserve">, and not the spread of these species </w:t>
-      </w:r>
-      <w:r>
-        <w:rPr>
-          <w:rFonts w:ascii="Times New Roman" w:hAnsi="Times New Roman" w:cs="Times New Roman"/>
-          <w:i/>
-        </w:rPr>
-        <w:t>per se</w:t>
-      </w:r>
-      <w:r>
-        <w:rPr>
-          <w:rFonts w:ascii="Times New Roman" w:hAnsi="Times New Roman" w:cs="Times New Roman"/>
-        </w:rPr>
-        <w:t>, a number of conclusions can be drawn</w:t>
+        <w:t xml:space="preserve">, </w:t>
+      </w:r>
+      <w:r>
+        <w:rPr>
+          <w:rFonts w:ascii="Times New Roman" w:hAnsi="Times New Roman" w:cs="Times New Roman"/>
+        </w:rPr>
+        <w:t>a number of conclusions can be drawn</w:t>
       </w:r>
       <w:r>
         <w:rPr>
@@ -6188,7 +6234,13 @@
         <w:rPr>
           <w:rFonts w:ascii="Times New Roman" w:hAnsi="Times New Roman" w:cs="Times New Roman"/>
         </w:rPr>
-        <w:t xml:space="preserve"> proportion</w:t>
+        <w:t xml:space="preserve"> </w:t>
+      </w:r>
+      <w:r>
+        <w:rPr>
+          <w:rFonts w:ascii="Times New Roman" w:hAnsi="Times New Roman" w:cs="Times New Roman"/>
+        </w:rPr>
+        <w:t>ratio</w:t>
       </w:r>
       <w:r>
         <w:rPr>
@@ -6229,6 +6281,54 @@
       <w:r>
         <w:rPr>
           <w:rFonts w:ascii="Times New Roman" w:hAnsi="Times New Roman" w:cs="Times New Roman"/>
+          <w:iCs/>
+          <w:color w:val="000000" w:themeColor="text1"/>
+        </w:rPr>
+        <w:t xml:space="preserve">If the </w:t>
+      </w:r>
+      <w:r>
+        <w:rPr>
+          <w:rFonts w:ascii="Times New Roman" w:hAnsi="Times New Roman" w:cs="Times New Roman"/>
+          <w:iCs/>
+          <w:color w:val="000000" w:themeColor="text1"/>
+        </w:rPr>
+        <w:t>ratio</w:t>
+      </w:r>
+      <w:r>
+        <w:rPr>
+          <w:rFonts w:ascii="Times New Roman" w:hAnsi="Times New Roman" w:cs="Times New Roman"/>
+          <w:iCs/>
+          <w:color w:val="000000" w:themeColor="text1"/>
+        </w:rPr>
+        <w:t xml:space="preserve"> </w:t>
+      </w:r>
+      <w:r>
+        <w:rPr>
+          <w:rFonts w:ascii="Times New Roman" w:hAnsi="Times New Roman" w:cs="Times New Roman"/>
+          <w:iCs/>
+          <w:color w:val="000000" w:themeColor="text1"/>
+        </w:rPr>
+        <w:t xml:space="preserve">is constant, </w:t>
+      </w:r>
+      <w:r>
+        <w:rPr>
+          <w:rFonts w:ascii="Times New Roman" w:hAnsi="Times New Roman" w:cs="Times New Roman"/>
+          <w:iCs/>
+          <w:color w:val="000000" w:themeColor="text1"/>
+        </w:rPr>
+        <w:t>the non-native</w:t>
+      </w:r>
+      <w:r>
+        <w:rPr>
+          <w:rFonts w:ascii="Times New Roman" w:hAnsi="Times New Roman" w:cs="Times New Roman"/>
+          <w:iCs/>
+          <w:color w:val="000000" w:themeColor="text1"/>
+        </w:rPr>
+        <w:t xml:space="preserve"> may be increasing, however indistinguishably from sampling effort. </w:t>
+      </w:r>
+      <w:r>
+        <w:rPr>
+          <w:rFonts w:ascii="Times New Roman" w:hAnsi="Times New Roman" w:cs="Times New Roman"/>
         </w:rPr>
         <w:t>A</w:t>
       </w:r>
@@ -6242,13 +6342,37 @@
         <w:rPr>
           <w:rFonts w:ascii="Times New Roman" w:hAnsi="Times New Roman" w:cs="Times New Roman"/>
         </w:rPr>
-        <w:t xml:space="preserve"> proportion </w:t>
-      </w:r>
-      <w:r>
-        <w:rPr>
-          <w:rFonts w:ascii="Times New Roman" w:hAnsi="Times New Roman" w:cs="Times New Roman"/>
-        </w:rPr>
-        <w:t>suggests a period of relatively slow spatial spread for the non-native species (Delisle et al. 2003).</w:t>
+        <w:t xml:space="preserve"> </w:t>
+      </w:r>
+      <w:r>
+        <w:rPr>
+          <w:rFonts w:ascii="Times New Roman" w:hAnsi="Times New Roman" w:cs="Times New Roman"/>
+        </w:rPr>
+        <w:t>ratio</w:t>
+      </w:r>
+      <w:r>
+        <w:rPr>
+          <w:rFonts w:ascii="Times New Roman" w:hAnsi="Times New Roman" w:cs="Times New Roman"/>
+        </w:rPr>
+        <w:t xml:space="preserve"> </w:t>
+      </w:r>
+      <w:r>
+        <w:rPr>
+          <w:rFonts w:ascii="Times New Roman" w:hAnsi="Times New Roman" w:cs="Times New Roman"/>
+        </w:rPr>
+        <w:t>suggests a period of relatively slow spatial spread for the non-native species</w:t>
+      </w:r>
+      <w:r>
+        <w:rPr>
+          <w:rFonts w:ascii="Times New Roman" w:hAnsi="Times New Roman" w:cs="Times New Roman"/>
+        </w:rPr>
+        <w:t>, which could be indicative of a lag phase</w:t>
+      </w:r>
+      <w:r>
+        <w:rPr>
+          <w:rFonts w:ascii="Times New Roman" w:hAnsi="Times New Roman" w:cs="Times New Roman"/>
+        </w:rPr>
+        <w:t xml:space="preserve"> (Delisle et al. 2003).</w:t>
       </w:r>
     </w:p>
     <w:p>
@@ -6577,7 +6701,14 @@
         <w:rPr>
           <w:rFonts w:ascii="Times New Roman" w:hAnsi="Times New Roman" w:cs="Times New Roman"/>
         </w:rPr>
-        <w:t xml:space="preserve">represented in the associated species dataset. Therefore, </w:t>
+        <w:t xml:space="preserve">represented in the associated species </w:t>
+      </w:r>
+      <w:r>
+        <w:rPr>
+          <w:rFonts w:ascii="Times New Roman" w:hAnsi="Times New Roman" w:cs="Times New Roman"/>
+        </w:rPr>
+        <w:lastRenderedPageBreak/>
+        <w:t xml:space="preserve">dataset. Therefore, </w:t>
       </w:r>
       <w:r>
         <w:rPr>
@@ -6639,14 +6770,7 @@
         <w:rPr>
           <w:rFonts w:ascii="Times New Roman" w:hAnsi="Times New Roman" w:cs="Times New Roman"/>
         </w:rPr>
-        <w:t xml:space="preserve"> to the cumulative area of occupancy of the associated group of species, limiting </w:t>
-      </w:r>
-      <w:r>
-        <w:rPr>
-          <w:rFonts w:ascii="Times New Roman" w:hAnsi="Times New Roman" w:cs="Times New Roman"/>
-        </w:rPr>
-        <w:lastRenderedPageBreak/>
-        <w:t xml:space="preserve">the records used to an area of coarse spatial overlap for both datasets. I defined the spatial overlap by creating a </w:t>
+        <w:t xml:space="preserve"> to the cumulative area of occupancy of the associated group of species, limiting the records used to an area of coarse spatial overlap for both datasets. I defined the spatial overlap by creating a </w:t>
       </w:r>
       <w:r>
         <w:rPr>
@@ -6957,7 +7081,14 @@
         <w:rPr>
           <w:rFonts w:ascii="Times New Roman" w:hAnsi="Times New Roman" w:cs="Times New Roman"/>
         </w:rPr>
-        <w:t xml:space="preserve">correction method has been used in several studies to account for bias due to unequal sampling effort (e.g., </w:t>
+        <w:t xml:space="preserve">correction method has been used in several studies to account for bias </w:t>
+      </w:r>
+      <w:r>
+        <w:rPr>
+          <w:rFonts w:ascii="Times New Roman" w:hAnsi="Times New Roman" w:cs="Times New Roman"/>
+        </w:rPr>
+        <w:lastRenderedPageBreak/>
+        <w:t xml:space="preserve">due to unequal sampling effort (e.g., </w:t>
       </w:r>
       <w:r>
         <w:rPr>
@@ -7060,7 +7191,6 @@
           <w:i/>
           <w:iCs/>
         </w:rPr>
-        <w:lastRenderedPageBreak/>
         <w:t>alnus</w:t>
       </w:r>
       <w:proofErr w:type="spellEnd"/>
@@ -7928,7 +8058,14 @@
           <w:rFonts w:ascii="Times New Roman" w:hAnsi="Times New Roman" w:cs="Times New Roman"/>
           <w:color w:val="000000" w:themeColor="text1"/>
         </w:rPr>
-        <w:t xml:space="preserve">proportion of the total </w:t>
+        <w:t>ratio</w:t>
+      </w:r>
+      <w:r>
+        <w:rPr>
+          <w:rFonts w:ascii="Times New Roman" w:hAnsi="Times New Roman" w:cs="Times New Roman"/>
+          <w:color w:val="000000" w:themeColor="text1"/>
+        </w:rPr>
+        <w:t xml:space="preserve"> of the total </w:t>
       </w:r>
       <w:r>
         <w:rPr>
@@ -8051,7 +8188,14 @@
           <w:rFonts w:ascii="Times New Roman" w:hAnsi="Times New Roman" w:cs="Times New Roman"/>
           <w:color w:val="000000" w:themeColor="text1"/>
         </w:rPr>
-        <w:t xml:space="preserve">proportion of the </w:t>
+        <w:t>ratio</w:t>
+      </w:r>
+      <w:r>
+        <w:rPr>
+          <w:rFonts w:ascii="Times New Roman" w:hAnsi="Times New Roman" w:cs="Times New Roman"/>
+          <w:color w:val="000000" w:themeColor="text1"/>
+        </w:rPr>
+        <w:t xml:space="preserve"> of the </w:t>
       </w:r>
       <w:r>
         <w:rPr>
@@ -8094,7 +8238,21 @@
           <w:rFonts w:ascii="Times New Roman" w:hAnsi="Times New Roman" w:cs="Times New Roman"/>
           <w:color w:val="000000" w:themeColor="text1"/>
         </w:rPr>
-        <w:t xml:space="preserve"> proportion of the</w:t>
+        <w:t xml:space="preserve"> </w:t>
+      </w:r>
+      <w:r>
+        <w:rPr>
+          <w:rFonts w:ascii="Times New Roman" w:hAnsi="Times New Roman" w:cs="Times New Roman"/>
+          <w:color w:val="000000" w:themeColor="text1"/>
+        </w:rPr>
+        <w:t>ratio</w:t>
+      </w:r>
+      <w:r>
+        <w:rPr>
+          <w:rFonts w:ascii="Times New Roman" w:hAnsi="Times New Roman" w:cs="Times New Roman"/>
+          <w:color w:val="000000" w:themeColor="text1"/>
+        </w:rPr>
+        <w:t xml:space="preserve"> of the</w:t>
       </w:r>
       <w:r>
         <w:rPr>
@@ -10267,8 +10425,6 @@
           <w:color w:val="000000" w:themeColor="text1"/>
         </w:rPr>
       </w:pPr>
-      <w:bookmarkStart w:id="4" w:name="_GoBack"/>
-      <w:bookmarkEnd w:id="4"/>
       <w:r>
         <w:rPr>
           <w:rFonts w:ascii="Times New Roman" w:hAnsi="Times New Roman" w:cs="Times New Roman"/>
@@ -10777,49 +10933,63 @@
           <w:rFonts w:ascii="Times New Roman" w:hAnsi="Times New Roman" w:cs="Times New Roman"/>
           <w:color w:val="000000" w:themeColor="text1"/>
         </w:rPr>
-        <w:t>This might not be the case in my study region given</w:t>
-      </w:r>
-      <w:r>
-        <w:rPr>
-          <w:rFonts w:ascii="Times New Roman" w:hAnsi="Times New Roman" w:cs="Times New Roman"/>
-          <w:color w:val="000000" w:themeColor="text1"/>
-        </w:rPr>
-        <w:t xml:space="preserve"> th</w:t>
-      </w:r>
-      <w:r>
-        <w:rPr>
-          <w:rFonts w:ascii="Times New Roman" w:hAnsi="Times New Roman" w:cs="Times New Roman"/>
-          <w:color w:val="000000" w:themeColor="text1"/>
-        </w:rPr>
-        <w:t>at</w:t>
-      </w:r>
-      <w:r>
-        <w:rPr>
-          <w:rFonts w:ascii="Times New Roman" w:hAnsi="Times New Roman" w:cs="Times New Roman"/>
-          <w:color w:val="000000" w:themeColor="text1"/>
-        </w:rPr>
-        <w:t xml:space="preserve"> ecological conditions in northeast North America have not been stable over the last 130 years. </w:t>
-      </w:r>
-      <w:r>
-        <w:rPr>
-          <w:rFonts w:ascii="Times New Roman" w:hAnsi="Times New Roman" w:cs="Times New Roman"/>
-          <w:color w:val="000000" w:themeColor="text1"/>
-        </w:rPr>
-        <w:t xml:space="preserve">Land use changes have caused </w:t>
-      </w:r>
-      <w:r>
-        <w:rPr>
-          <w:rFonts w:ascii="Times New Roman" w:hAnsi="Times New Roman" w:cs="Times New Roman"/>
-          <w:color w:val="000000" w:themeColor="text1"/>
-        </w:rPr>
-        <w:t xml:space="preserve">changes </w:t>
-      </w:r>
-      <w:r>
-        <w:rPr>
-          <w:rFonts w:ascii="Times New Roman" w:hAnsi="Times New Roman" w:cs="Times New Roman"/>
-          <w:color w:val="000000" w:themeColor="text1"/>
-        </w:rPr>
-        <w:t>in</w:t>
+        <w:t>This could be influence by changes in</w:t>
+      </w:r>
+      <w:r>
+        <w:rPr>
+          <w:rFonts w:ascii="Times New Roman" w:hAnsi="Times New Roman" w:cs="Times New Roman"/>
+          <w:color w:val="000000" w:themeColor="text1"/>
+        </w:rPr>
+        <w:t xml:space="preserve"> ecological conditions </w:t>
+      </w:r>
+      <w:r>
+        <w:rPr>
+          <w:rFonts w:ascii="Times New Roman" w:hAnsi="Times New Roman" w:cs="Times New Roman"/>
+          <w:color w:val="000000" w:themeColor="text1"/>
+        </w:rPr>
+        <w:t>in the study region</w:t>
+      </w:r>
+      <w:r>
+        <w:rPr>
+          <w:rFonts w:ascii="Times New Roman" w:hAnsi="Times New Roman" w:cs="Times New Roman"/>
+          <w:color w:val="000000" w:themeColor="text1"/>
+        </w:rPr>
+        <w:t xml:space="preserve"> over the last 130 years. </w:t>
+      </w:r>
+      <w:r>
+        <w:rPr>
+          <w:rFonts w:ascii="Times New Roman" w:hAnsi="Times New Roman" w:cs="Times New Roman"/>
+          <w:color w:val="000000" w:themeColor="text1"/>
+        </w:rPr>
+        <w:t>For example, l</w:t>
+      </w:r>
+      <w:r>
+        <w:rPr>
+          <w:rFonts w:ascii="Times New Roman" w:hAnsi="Times New Roman" w:cs="Times New Roman"/>
+          <w:color w:val="000000" w:themeColor="text1"/>
+        </w:rPr>
+        <w:t>and</w:t>
+      </w:r>
+      <w:r>
+        <w:rPr>
+          <w:rFonts w:ascii="Times New Roman" w:hAnsi="Times New Roman" w:cs="Times New Roman"/>
+          <w:color w:val="000000" w:themeColor="text1"/>
+        </w:rPr>
+        <w:t>-</w:t>
+      </w:r>
+      <w:r>
+        <w:rPr>
+          <w:rFonts w:ascii="Times New Roman" w:hAnsi="Times New Roman" w:cs="Times New Roman"/>
+          <w:color w:val="000000" w:themeColor="text1"/>
+        </w:rPr>
+        <w:t xml:space="preserve">use changes have </w:t>
+      </w:r>
+      <w:r>
+        <w:rPr>
+          <w:rFonts w:ascii="Times New Roman" w:hAnsi="Times New Roman" w:cs="Times New Roman"/>
+          <w:color w:val="000000" w:themeColor="text1"/>
+        </w:rPr>
+        <w:t>altered</w:t>
       </w:r>
       <w:r>
         <w:rPr>
@@ -10841,7 +11011,7 @@
           <w:rFonts w:ascii="Times New Roman" w:hAnsi="Times New Roman" w:cs="Times New Roman"/>
           <w:color w:val="000000" w:themeColor="text1"/>
         </w:rPr>
-        <w:t xml:space="preserve">, </w:t>
+        <w:t xml:space="preserve"> </w:t>
       </w:r>
       <w:r>
         <w:rPr>
@@ -10884,7 +11054,21 @@
           <w:rFonts w:ascii="Times New Roman" w:hAnsi="Times New Roman" w:cs="Times New Roman"/>
           <w:color w:val="000000" w:themeColor="text1"/>
         </w:rPr>
-        <w:t xml:space="preserve">. However, given that the associated species have similar ecological requirements as </w:t>
+        <w:t xml:space="preserve">. However, </w:t>
+      </w:r>
+      <w:r>
+        <w:rPr>
+          <w:rFonts w:ascii="Times New Roman" w:hAnsi="Times New Roman" w:cs="Times New Roman"/>
+          <w:color w:val="000000" w:themeColor="text1"/>
+        </w:rPr>
+        <w:t>because</w:t>
+      </w:r>
+      <w:r>
+        <w:rPr>
+          <w:rFonts w:ascii="Times New Roman" w:hAnsi="Times New Roman" w:cs="Times New Roman"/>
+          <w:color w:val="000000" w:themeColor="text1"/>
+        </w:rPr>
+        <w:t xml:space="preserve"> the associated species have similar ecological requirements as </w:t>
       </w:r>
       <w:r>
         <w:rPr>
@@ -10911,7 +11095,21 @@
           <w:rFonts w:ascii="Times New Roman" w:hAnsi="Times New Roman" w:cs="Times New Roman"/>
           <w:color w:val="000000" w:themeColor="text1"/>
         </w:rPr>
-        <w:t xml:space="preserve">, I expect that any such changes would affect trends in these species and </w:t>
+        <w:t xml:space="preserve">, I expect that </w:t>
+      </w:r>
+      <w:r>
+        <w:rPr>
+          <w:rFonts w:ascii="Times New Roman" w:hAnsi="Times New Roman" w:cs="Times New Roman"/>
+          <w:color w:val="000000" w:themeColor="text1"/>
+        </w:rPr>
+        <w:t xml:space="preserve">these changes would impact </w:t>
+      </w:r>
+      <w:r>
+        <w:rPr>
+          <w:rFonts w:ascii="Times New Roman" w:hAnsi="Times New Roman" w:cs="Times New Roman"/>
+          <w:color w:val="000000" w:themeColor="text1"/>
+        </w:rPr>
+        <w:t xml:space="preserve">these species and </w:t>
       </w:r>
       <w:r>
         <w:rPr>
@@ -10940,6 +11138,637 @@
           <w:color w:val="000000" w:themeColor="text1"/>
         </w:rPr>
         <w:t xml:space="preserve"> equally. </w:t>
+      </w:r>
+    </w:p>
+    <w:p>
+      <w:pPr>
+        <w:spacing w:line="480" w:lineRule="auto"/>
+        <w:rPr>
+          <w:rFonts w:ascii="Times New Roman" w:hAnsi="Times New Roman" w:cs="Times New Roman"/>
+          <w:iCs/>
+          <w:color w:val="000000" w:themeColor="text1"/>
+        </w:rPr>
+      </w:pPr>
+    </w:p>
+    <w:p>
+      <w:pPr>
+        <w:spacing w:line="480" w:lineRule="auto"/>
+        <w:outlineLvl w:val="0"/>
+        <w:rPr>
+          <w:rFonts w:ascii="Times New Roman" w:hAnsi="Times New Roman" w:cs="Times New Roman"/>
+          <w:caps/>
+          <w:color w:val="000000" w:themeColor="text1"/>
+        </w:rPr>
+      </w:pPr>
+      <w:r>
+        <w:rPr>
+          <w:rFonts w:ascii="Times New Roman" w:hAnsi="Times New Roman" w:cs="Times New Roman"/>
+          <w:caps/>
+          <w:color w:val="000000" w:themeColor="text1"/>
+        </w:rPr>
+        <w:t xml:space="preserve">Increases of </w:t>
+      </w:r>
+      <w:r>
+        <w:rPr>
+          <w:rFonts w:ascii="Times New Roman" w:hAnsi="Times New Roman" w:cs="Times New Roman"/>
+          <w:i/>
+          <w:iCs/>
+          <w:caps/>
+          <w:color w:val="000000" w:themeColor="text1"/>
+        </w:rPr>
+        <w:t>Frangula alnus</w:t>
+      </w:r>
+      <w:r>
+        <w:rPr>
+          <w:rFonts w:ascii="Times New Roman" w:hAnsi="Times New Roman" w:cs="Times New Roman"/>
+          <w:caps/>
+          <w:color w:val="000000" w:themeColor="text1"/>
+        </w:rPr>
+        <w:t xml:space="preserve"> through time</w:t>
+      </w:r>
+      <w:r>
+        <w:rPr>
+          <w:rFonts w:ascii="Times New Roman" w:hAnsi="Times New Roman" w:cs="Times New Roman"/>
+          <w:caps/>
+          <w:color w:val="000000" w:themeColor="text1"/>
+        </w:rPr>
+        <w:t xml:space="preserve">. </w:t>
+      </w:r>
+      <w:r>
+        <w:rPr>
+          <w:rFonts w:ascii="Times New Roman" w:hAnsi="Times New Roman" w:cs="Times New Roman"/>
+          <w:iCs/>
+          <w:color w:val="000000" w:themeColor="text1"/>
+        </w:rPr>
+        <w:t>T</w:t>
+      </w:r>
+      <w:r>
+        <w:rPr>
+          <w:rFonts w:ascii="Times New Roman" w:hAnsi="Times New Roman" w:cs="Times New Roman"/>
+          <w:iCs/>
+          <w:color w:val="000000" w:themeColor="text1"/>
+        </w:rPr>
+        <w:t>he</w:t>
+      </w:r>
+      <w:r>
+        <w:rPr>
+          <w:rFonts w:ascii="Times New Roman" w:hAnsi="Times New Roman" w:cs="Times New Roman"/>
+          <w:iCs/>
+          <w:color w:val="000000" w:themeColor="text1"/>
+        </w:rPr>
+        <w:t xml:space="preserve"> </w:t>
+      </w:r>
+      <w:r>
+        <w:rPr>
+          <w:rFonts w:ascii="Times New Roman" w:hAnsi="Times New Roman" w:cs="Times New Roman"/>
+          <w:iCs/>
+          <w:color w:val="000000" w:themeColor="text1"/>
+        </w:rPr>
+        <w:t>ratio</w:t>
+      </w:r>
+      <w:r>
+        <w:rPr>
+          <w:rFonts w:ascii="Times New Roman" w:hAnsi="Times New Roman" w:cs="Times New Roman"/>
+          <w:iCs/>
+          <w:color w:val="000000" w:themeColor="text1"/>
+        </w:rPr>
+        <w:t>s</w:t>
+      </w:r>
+      <w:r>
+        <w:rPr>
+          <w:rFonts w:ascii="Times New Roman" w:hAnsi="Times New Roman" w:cs="Times New Roman"/>
+          <w:iCs/>
+          <w:color w:val="000000" w:themeColor="text1"/>
+        </w:rPr>
+        <w:t xml:space="preserve"> of the</w:t>
+      </w:r>
+      <w:r>
+        <w:rPr>
+          <w:rFonts w:ascii="Times New Roman" w:hAnsi="Times New Roman" w:cs="Times New Roman"/>
+          <w:iCs/>
+          <w:color w:val="000000" w:themeColor="text1"/>
+        </w:rPr>
+        <w:t xml:space="preserve"> cumulative records through time, occupied grid cells through time, and occupied counties through time of </w:t>
+      </w:r>
+      <w:r>
+        <w:rPr>
+          <w:rFonts w:ascii="Times New Roman" w:hAnsi="Times New Roman" w:cs="Times New Roman"/>
+          <w:i/>
+          <w:iCs/>
+          <w:color w:val="000000" w:themeColor="text1"/>
+        </w:rPr>
+        <w:t xml:space="preserve">F. </w:t>
+      </w:r>
+      <w:proofErr w:type="spellStart"/>
+      <w:r>
+        <w:rPr>
+          <w:rFonts w:ascii="Times New Roman" w:hAnsi="Times New Roman" w:cs="Times New Roman"/>
+          <w:i/>
+          <w:iCs/>
+          <w:color w:val="000000" w:themeColor="text1"/>
+        </w:rPr>
+        <w:t>alnus</w:t>
+      </w:r>
+      <w:proofErr w:type="spellEnd"/>
+      <w:r>
+        <w:rPr>
+          <w:rFonts w:ascii="Times New Roman" w:hAnsi="Times New Roman" w:cs="Times New Roman"/>
+          <w:i/>
+          <w:iCs/>
+          <w:color w:val="000000" w:themeColor="text1"/>
+        </w:rPr>
+        <w:t xml:space="preserve"> </w:t>
+      </w:r>
+      <w:r>
+        <w:rPr>
+          <w:rFonts w:ascii="Times New Roman" w:hAnsi="Times New Roman" w:cs="Times New Roman"/>
+          <w:iCs/>
+          <w:color w:val="000000" w:themeColor="text1"/>
+        </w:rPr>
+        <w:t>versus</w:t>
+      </w:r>
+      <w:r>
+        <w:rPr>
+          <w:rFonts w:ascii="Times New Roman" w:hAnsi="Times New Roman" w:cs="Times New Roman"/>
+          <w:iCs/>
+          <w:color w:val="000000" w:themeColor="text1"/>
+        </w:rPr>
+        <w:t xml:space="preserve"> the associated species each indicate</w:t>
+      </w:r>
+      <w:r>
+        <w:rPr>
+          <w:rFonts w:ascii="Times New Roman" w:hAnsi="Times New Roman" w:cs="Times New Roman"/>
+          <w:iCs/>
+          <w:color w:val="000000" w:themeColor="text1"/>
+        </w:rPr>
+        <w:t xml:space="preserve"> that </w:t>
+      </w:r>
+      <w:r>
+        <w:rPr>
+          <w:rFonts w:ascii="Times New Roman" w:hAnsi="Times New Roman" w:cs="Times New Roman"/>
+          <w:i/>
+          <w:iCs/>
+          <w:color w:val="000000" w:themeColor="text1"/>
+        </w:rPr>
+        <w:t xml:space="preserve">F. </w:t>
+      </w:r>
+      <w:proofErr w:type="spellStart"/>
+      <w:r>
+        <w:rPr>
+          <w:rFonts w:ascii="Times New Roman" w:hAnsi="Times New Roman" w:cs="Times New Roman"/>
+          <w:i/>
+          <w:iCs/>
+          <w:color w:val="000000" w:themeColor="text1"/>
+        </w:rPr>
+        <w:t>alnus</w:t>
+      </w:r>
+      <w:proofErr w:type="spellEnd"/>
+      <w:r>
+        <w:rPr>
+          <w:rFonts w:ascii="Times New Roman" w:hAnsi="Times New Roman" w:cs="Times New Roman"/>
+          <w:i/>
+          <w:iCs/>
+          <w:color w:val="000000" w:themeColor="text1"/>
+        </w:rPr>
+        <w:t xml:space="preserve"> </w:t>
+      </w:r>
+      <w:r>
+        <w:rPr>
+          <w:rFonts w:ascii="Times New Roman" w:hAnsi="Times New Roman" w:cs="Times New Roman"/>
+          <w:iCs/>
+          <w:color w:val="000000" w:themeColor="text1"/>
+        </w:rPr>
+        <w:t xml:space="preserve">has </w:t>
+      </w:r>
+      <w:r>
+        <w:rPr>
+          <w:rFonts w:ascii="Times New Roman" w:hAnsi="Times New Roman" w:cs="Times New Roman"/>
+          <w:iCs/>
+          <w:color w:val="000000" w:themeColor="text1"/>
+        </w:rPr>
+        <w:t xml:space="preserve">increased </w:t>
+      </w:r>
+      <w:r>
+        <w:rPr>
+          <w:rFonts w:ascii="Times New Roman" w:hAnsi="Times New Roman" w:cs="Times New Roman"/>
+          <w:iCs/>
+          <w:color w:val="000000" w:themeColor="text1"/>
+        </w:rPr>
+        <w:t xml:space="preserve">rapidly </w:t>
+      </w:r>
+      <w:r>
+        <w:rPr>
+          <w:rFonts w:ascii="Times New Roman" w:hAnsi="Times New Roman" w:cs="Times New Roman"/>
+          <w:iCs/>
+          <w:color w:val="000000" w:themeColor="text1"/>
+        </w:rPr>
+        <w:t>since ca. 1920 (Fi</w:t>
+      </w:r>
+      <w:r>
+        <w:rPr>
+          <w:rFonts w:ascii="Times New Roman" w:hAnsi="Times New Roman" w:cs="Times New Roman"/>
+          <w:iCs/>
+          <w:color w:val="000000" w:themeColor="text1"/>
+        </w:rPr>
+        <w:t>gs.</w:t>
+      </w:r>
+      <w:r>
+        <w:rPr>
+          <w:rFonts w:ascii="Times New Roman" w:hAnsi="Times New Roman" w:cs="Times New Roman"/>
+          <w:iCs/>
+          <w:color w:val="000000" w:themeColor="text1"/>
+        </w:rPr>
+        <w:t xml:space="preserve"> 4C, 5C, and 6C). </w:t>
+      </w:r>
+      <w:r>
+        <w:rPr>
+          <w:rFonts w:ascii="Times New Roman" w:hAnsi="Times New Roman" w:cs="Times New Roman"/>
+          <w:iCs/>
+          <w:color w:val="000000" w:themeColor="text1"/>
+        </w:rPr>
+        <w:t>For each, t</w:t>
+      </w:r>
+      <w:r>
+        <w:rPr>
+          <w:rFonts w:ascii="Times New Roman" w:hAnsi="Times New Roman" w:cs="Times New Roman"/>
+          <w:iCs/>
+          <w:color w:val="000000" w:themeColor="text1"/>
+        </w:rPr>
+        <w:t xml:space="preserve">he ratio of ten-year average growth rates was greater than 1.0 after 1920, indicating that the number of </w:t>
+      </w:r>
+      <w:r>
+        <w:rPr>
+          <w:rFonts w:ascii="Times New Roman" w:hAnsi="Times New Roman" w:cs="Times New Roman"/>
+          <w:i/>
+          <w:iCs/>
+          <w:color w:val="000000" w:themeColor="text1"/>
+        </w:rPr>
+        <w:t xml:space="preserve">F. </w:t>
+      </w:r>
+      <w:proofErr w:type="spellStart"/>
+      <w:r>
+        <w:rPr>
+          <w:rFonts w:ascii="Times New Roman" w:hAnsi="Times New Roman" w:cs="Times New Roman"/>
+          <w:i/>
+          <w:iCs/>
+          <w:color w:val="000000" w:themeColor="text1"/>
+        </w:rPr>
+        <w:t>alnus</w:t>
+      </w:r>
+      <w:proofErr w:type="spellEnd"/>
+      <w:r>
+        <w:rPr>
+          <w:rFonts w:ascii="Times New Roman" w:hAnsi="Times New Roman" w:cs="Times New Roman"/>
+          <w:i/>
+          <w:iCs/>
+          <w:color w:val="000000" w:themeColor="text1"/>
+        </w:rPr>
+        <w:t xml:space="preserve"> </w:t>
+      </w:r>
+      <w:r>
+        <w:rPr>
+          <w:rFonts w:ascii="Times New Roman" w:hAnsi="Times New Roman" w:cs="Times New Roman"/>
+          <w:iCs/>
+          <w:color w:val="000000" w:themeColor="text1"/>
+        </w:rPr>
+        <w:t>samples increased more rapidly than those of the associated species (</w:t>
+      </w:r>
+      <w:r>
+        <w:rPr>
+          <w:rFonts w:ascii="Times New Roman" w:hAnsi="Times New Roman" w:cs="Times New Roman"/>
+          <w:iCs/>
+          <w:color w:val="000000" w:themeColor="text1"/>
+        </w:rPr>
+        <w:t>Fig. 3</w:t>
+      </w:r>
+      <w:r>
+        <w:rPr>
+          <w:rFonts w:ascii="Times New Roman" w:hAnsi="Times New Roman" w:cs="Times New Roman"/>
+          <w:iCs/>
+          <w:color w:val="000000" w:themeColor="text1"/>
+        </w:rPr>
+        <w:t xml:space="preserve">B, 5B, and 6B). Prior to 1920, both the ratio values of cumulative number of records and growth rates fluctuated greatly. </w:t>
+      </w:r>
+      <w:r>
+        <w:rPr>
+          <w:rFonts w:ascii="Times New Roman" w:hAnsi="Times New Roman" w:cs="Times New Roman"/>
+          <w:color w:val="000000" w:themeColor="text1"/>
+        </w:rPr>
+        <w:t xml:space="preserve">This </w:t>
+      </w:r>
+      <w:r>
+        <w:rPr>
+          <w:rFonts w:ascii="Times New Roman" w:hAnsi="Times New Roman" w:cs="Times New Roman"/>
+          <w:color w:val="000000" w:themeColor="text1"/>
+        </w:rPr>
+        <w:t>is likely</w:t>
+      </w:r>
+      <w:r>
+        <w:rPr>
+          <w:rFonts w:ascii="Times New Roman" w:hAnsi="Times New Roman" w:cs="Times New Roman"/>
+          <w:color w:val="000000" w:themeColor="text1"/>
+        </w:rPr>
+        <w:t xml:space="preserve"> the result of the small number of records for both </w:t>
+      </w:r>
+      <w:r>
+        <w:rPr>
+          <w:rFonts w:ascii="Times New Roman" w:hAnsi="Times New Roman" w:cs="Times New Roman"/>
+          <w:i/>
+          <w:iCs/>
+          <w:color w:val="000000" w:themeColor="text1"/>
+        </w:rPr>
+        <w:t xml:space="preserve">F. </w:t>
+      </w:r>
+      <w:proofErr w:type="spellStart"/>
+      <w:r>
+        <w:rPr>
+          <w:rFonts w:ascii="Times New Roman" w:hAnsi="Times New Roman" w:cs="Times New Roman"/>
+          <w:i/>
+          <w:iCs/>
+          <w:color w:val="000000" w:themeColor="text1"/>
+        </w:rPr>
+        <w:t>alnus</w:t>
+      </w:r>
+      <w:proofErr w:type="spellEnd"/>
+      <w:r>
+        <w:rPr>
+          <w:rFonts w:ascii="Times New Roman" w:hAnsi="Times New Roman" w:cs="Times New Roman"/>
+          <w:color w:val="000000" w:themeColor="text1"/>
+        </w:rPr>
+        <w:t xml:space="preserve"> and the associated species during this time. </w:t>
+      </w:r>
+      <w:r>
+        <w:rPr>
+          <w:rFonts w:ascii="Times New Roman" w:hAnsi="Times New Roman" w:cs="Times New Roman"/>
+          <w:color w:val="000000" w:themeColor="text1"/>
+        </w:rPr>
+        <w:t>T</w:t>
+      </w:r>
+      <w:r>
+        <w:rPr>
+          <w:rFonts w:ascii="Times New Roman" w:hAnsi="Times New Roman" w:cs="Times New Roman"/>
+          <w:color w:val="000000" w:themeColor="text1"/>
+        </w:rPr>
+        <w:t>he addition of only a few records to either dataset w</w:t>
+      </w:r>
+      <w:r>
+        <w:rPr>
+          <w:rFonts w:ascii="Times New Roman" w:hAnsi="Times New Roman" w:cs="Times New Roman"/>
+          <w:color w:val="000000" w:themeColor="text1"/>
+        </w:rPr>
+        <w:t xml:space="preserve">ould </w:t>
+      </w:r>
+      <w:r>
+        <w:rPr>
+          <w:rFonts w:ascii="Times New Roman" w:hAnsi="Times New Roman" w:cs="Times New Roman"/>
+          <w:color w:val="000000" w:themeColor="text1"/>
+        </w:rPr>
+        <w:t>dramatically</w:t>
+      </w:r>
+      <w:r>
+        <w:rPr>
+          <w:rFonts w:ascii="Times New Roman" w:hAnsi="Times New Roman" w:cs="Times New Roman"/>
+          <w:color w:val="000000" w:themeColor="text1"/>
+        </w:rPr>
+        <w:t xml:space="preserve"> change the ratio between them. </w:t>
+      </w:r>
+      <w:r>
+        <w:rPr>
+          <w:rFonts w:ascii="Times New Roman" w:hAnsi="Times New Roman" w:cs="Times New Roman"/>
+          <w:color w:val="000000" w:themeColor="text1"/>
+        </w:rPr>
+        <w:t>For example,</w:t>
+      </w:r>
+      <w:r>
+        <w:rPr>
+          <w:rFonts w:ascii="Times New Roman" w:hAnsi="Times New Roman" w:cs="Times New Roman"/>
+          <w:color w:val="000000" w:themeColor="text1"/>
+        </w:rPr>
+        <w:t xml:space="preserve"> </w:t>
+      </w:r>
+      <w:r>
+        <w:rPr>
+          <w:rFonts w:ascii="Times New Roman" w:hAnsi="Times New Roman" w:cs="Times New Roman"/>
+          <w:i/>
+          <w:iCs/>
+          <w:color w:val="000000" w:themeColor="text1"/>
+        </w:rPr>
+        <w:t xml:space="preserve">F. </w:t>
+      </w:r>
+      <w:proofErr w:type="spellStart"/>
+      <w:r>
+        <w:rPr>
+          <w:rFonts w:ascii="Times New Roman" w:hAnsi="Times New Roman" w:cs="Times New Roman"/>
+          <w:i/>
+          <w:iCs/>
+          <w:color w:val="000000" w:themeColor="text1"/>
+        </w:rPr>
+        <w:t>alnus</w:t>
+      </w:r>
+      <w:proofErr w:type="spellEnd"/>
+      <w:r>
+        <w:rPr>
+          <w:rFonts w:ascii="Times New Roman" w:hAnsi="Times New Roman" w:cs="Times New Roman"/>
+          <w:color w:val="000000" w:themeColor="text1"/>
+        </w:rPr>
+        <w:t xml:space="preserve"> records increased more slowly than the associated species from 1879 to the 1920s, but there are anomalous years in which </w:t>
+      </w:r>
+      <w:r>
+        <w:rPr>
+          <w:rFonts w:ascii="Times New Roman" w:hAnsi="Times New Roman" w:cs="Times New Roman"/>
+          <w:color w:val="000000" w:themeColor="text1"/>
+        </w:rPr>
+        <w:t>its growth rate</w:t>
+      </w:r>
+      <w:r>
+        <w:rPr>
+          <w:rFonts w:ascii="Times New Roman" w:hAnsi="Times New Roman" w:cs="Times New Roman"/>
+          <w:color w:val="000000" w:themeColor="text1"/>
+        </w:rPr>
+        <w:t xml:space="preserve"> was much larger than that of the associated species (</w:t>
+      </w:r>
+      <w:r>
+        <w:rPr>
+          <w:rFonts w:ascii="Times New Roman" w:hAnsi="Times New Roman" w:cs="Times New Roman"/>
+          <w:color w:val="000000" w:themeColor="text1"/>
+        </w:rPr>
+        <w:t>Fig. 3</w:t>
+      </w:r>
+      <w:r>
+        <w:rPr>
+          <w:rFonts w:ascii="Times New Roman" w:hAnsi="Times New Roman" w:cs="Times New Roman"/>
+          <w:color w:val="000000" w:themeColor="text1"/>
+        </w:rPr>
+        <w:t xml:space="preserve">B, 5B, and 6B). </w:t>
+      </w:r>
+      <w:r>
+        <w:rPr>
+          <w:rFonts w:ascii="Times New Roman" w:hAnsi="Times New Roman" w:cs="Times New Roman"/>
+          <w:color w:val="000000" w:themeColor="text1"/>
+        </w:rPr>
+        <w:t>W</w:t>
+      </w:r>
+      <w:r>
+        <w:rPr>
+          <w:rFonts w:ascii="Times New Roman" w:hAnsi="Times New Roman" w:cs="Times New Roman"/>
+          <w:color w:val="000000" w:themeColor="text1"/>
+        </w:rPr>
+        <w:t xml:space="preserve">hen the cumulative number of records for </w:t>
+      </w:r>
+      <w:r>
+        <w:rPr>
+          <w:rFonts w:ascii="Times New Roman" w:hAnsi="Times New Roman" w:cs="Times New Roman"/>
+          <w:i/>
+          <w:iCs/>
+          <w:color w:val="000000" w:themeColor="text1"/>
+        </w:rPr>
+        <w:t xml:space="preserve">F. </w:t>
+      </w:r>
+      <w:proofErr w:type="spellStart"/>
+      <w:r>
+        <w:rPr>
+          <w:rFonts w:ascii="Times New Roman" w:hAnsi="Times New Roman" w:cs="Times New Roman"/>
+          <w:i/>
+          <w:iCs/>
+          <w:color w:val="000000" w:themeColor="text1"/>
+        </w:rPr>
+        <w:t>alnus</w:t>
+      </w:r>
+      <w:proofErr w:type="spellEnd"/>
+      <w:r>
+        <w:rPr>
+          <w:rFonts w:ascii="Times New Roman" w:hAnsi="Times New Roman" w:cs="Times New Roman"/>
+          <w:color w:val="000000" w:themeColor="text1"/>
+        </w:rPr>
+        <w:t xml:space="preserve"> increased from 4 to 10 from 1893 to 1894, the resulting growth rate was </w:t>
+      </w:r>
+      <w:r>
+        <w:rPr>
+          <w:rFonts w:ascii="Times New Roman" w:hAnsi="Times New Roman" w:cs="Times New Roman"/>
+          <w:i/>
+          <w:color w:val="000000" w:themeColor="text1"/>
+        </w:rPr>
+        <w:t>R</w:t>
+      </w:r>
+      <w:r>
+        <w:rPr>
+          <w:rFonts w:ascii="Times New Roman" w:hAnsi="Times New Roman" w:cs="Times New Roman"/>
+          <w:color w:val="000000" w:themeColor="text1"/>
+        </w:rPr>
+        <w:t xml:space="preserve"> = 2.5. Comparatively, during this time the number of records for the associated species increased from 171 to 191, resulting in a growth rate of </w:t>
+      </w:r>
+      <w:r>
+        <w:rPr>
+          <w:rFonts w:ascii="Times New Roman" w:hAnsi="Times New Roman" w:cs="Times New Roman"/>
+          <w:i/>
+          <w:color w:val="000000" w:themeColor="text1"/>
+        </w:rPr>
+        <w:t>R</w:t>
+      </w:r>
+      <w:r>
+        <w:rPr>
+          <w:rFonts w:ascii="Times New Roman" w:hAnsi="Times New Roman" w:cs="Times New Roman"/>
+          <w:color w:val="000000" w:themeColor="text1"/>
+        </w:rPr>
+        <w:t xml:space="preserve"> = 1.12. </w:t>
+      </w:r>
+      <w:r>
+        <w:rPr>
+          <w:rFonts w:ascii="Times New Roman" w:hAnsi="Times New Roman" w:cs="Times New Roman"/>
+          <w:color w:val="000000" w:themeColor="text1"/>
+        </w:rPr>
+        <w:t>I</w:t>
+      </w:r>
+      <w:r>
+        <w:rPr>
+          <w:rFonts w:ascii="Times New Roman" w:hAnsi="Times New Roman" w:cs="Times New Roman"/>
+          <w:color w:val="000000" w:themeColor="text1"/>
+        </w:rPr>
+        <w:t xml:space="preserve">t is difficult to determine if </w:t>
+      </w:r>
+      <w:r>
+        <w:rPr>
+          <w:rFonts w:ascii="Times New Roman" w:hAnsi="Times New Roman" w:cs="Times New Roman"/>
+          <w:i/>
+          <w:iCs/>
+          <w:color w:val="000000" w:themeColor="text1"/>
+        </w:rPr>
+        <w:t xml:space="preserve">F. </w:t>
+      </w:r>
+      <w:proofErr w:type="spellStart"/>
+      <w:r>
+        <w:rPr>
+          <w:rFonts w:ascii="Times New Roman" w:hAnsi="Times New Roman" w:cs="Times New Roman"/>
+          <w:i/>
+          <w:iCs/>
+          <w:color w:val="000000" w:themeColor="text1"/>
+        </w:rPr>
+        <w:t>alnus</w:t>
+      </w:r>
+      <w:proofErr w:type="spellEnd"/>
+      <w:r>
+        <w:rPr>
+          <w:rFonts w:ascii="Times New Roman" w:hAnsi="Times New Roman" w:cs="Times New Roman"/>
+          <w:color w:val="000000" w:themeColor="text1"/>
+        </w:rPr>
+        <w:t xml:space="preserve"> did in fact start its invasion with a very high growth rate, then </w:t>
+      </w:r>
+      <w:r>
+        <w:rPr>
+          <w:rFonts w:ascii="Times New Roman" w:hAnsi="Times New Roman" w:cs="Times New Roman"/>
+          <w:color w:val="000000" w:themeColor="text1"/>
+        </w:rPr>
+        <w:lastRenderedPageBreak/>
+        <w:t xml:space="preserve">immediately slowed, or rather this result is an artifact of calculating growth rates with small sample sizes. Based on the relative consistency of the </w:t>
+      </w:r>
+      <w:r>
+        <w:rPr>
+          <w:rFonts w:ascii="Times New Roman" w:hAnsi="Times New Roman" w:cs="Times New Roman"/>
+          <w:color w:val="000000" w:themeColor="text1"/>
+        </w:rPr>
+        <w:t xml:space="preserve">proportion of </w:t>
+      </w:r>
+      <w:r>
+        <w:rPr>
+          <w:rFonts w:ascii="Times New Roman" w:hAnsi="Times New Roman" w:cs="Times New Roman"/>
+          <w:color w:val="000000" w:themeColor="text1"/>
+        </w:rPr>
+        <w:t>total records collected in each decade</w:t>
+      </w:r>
+      <w:r>
+        <w:rPr>
+          <w:rFonts w:ascii="Times New Roman" w:hAnsi="Times New Roman" w:cs="Times New Roman"/>
+          <w:color w:val="000000" w:themeColor="text1"/>
+        </w:rPr>
+        <w:t xml:space="preserve"> </w:t>
+      </w:r>
+      <w:r>
+        <w:rPr>
+          <w:rFonts w:ascii="Times New Roman" w:hAnsi="Times New Roman" w:cs="Times New Roman"/>
+          <w:color w:val="000000" w:themeColor="text1"/>
+        </w:rPr>
+        <w:t>(</w:t>
+      </w:r>
+      <w:r>
+        <w:rPr>
+          <w:rFonts w:ascii="Times New Roman" w:hAnsi="Times New Roman" w:cs="Times New Roman"/>
+          <w:color w:val="000000" w:themeColor="text1"/>
+        </w:rPr>
+        <w:t>Fig. 2</w:t>
+      </w:r>
+      <w:r>
+        <w:rPr>
+          <w:rFonts w:ascii="Times New Roman" w:hAnsi="Times New Roman" w:cs="Times New Roman"/>
+          <w:color w:val="000000" w:themeColor="text1"/>
+        </w:rPr>
+        <w:t>)</w:t>
+      </w:r>
+      <w:r>
+        <w:rPr>
+          <w:rFonts w:ascii="Times New Roman" w:hAnsi="Times New Roman" w:cs="Times New Roman"/>
+          <w:color w:val="000000" w:themeColor="text1"/>
+        </w:rPr>
+        <w:t>, there is more support for the latter interpretation.</w:t>
       </w:r>
     </w:p>
     <w:p>
@@ -10957,7 +11786,6 @@
         <w:ind w:firstLine="720"/>
         <w:rPr>
           <w:rFonts w:ascii="Times New Roman" w:hAnsi="Times New Roman" w:cs="Times New Roman"/>
-          <w:iCs/>
           <w:color w:val="000000" w:themeColor="text1"/>
         </w:rPr>
       </w:pPr>
@@ -10966,42 +11794,168 @@
           <w:rFonts w:ascii="Times New Roman" w:hAnsi="Times New Roman" w:cs="Times New Roman"/>
           <w:color w:val="000000" w:themeColor="text1"/>
         </w:rPr>
-        <w:t xml:space="preserve">Assuming </w:t>
-      </w:r>
-      <w:r>
-        <w:rPr>
-          <w:rFonts w:ascii="Times New Roman" w:hAnsi="Times New Roman" w:cs="Times New Roman"/>
-          <w:color w:val="000000" w:themeColor="text1"/>
-        </w:rPr>
-        <w:t xml:space="preserve">the </w:t>
-      </w:r>
-      <w:r>
-        <w:rPr>
-          <w:rFonts w:ascii="Times New Roman" w:hAnsi="Times New Roman" w:cs="Times New Roman"/>
-          <w:color w:val="000000" w:themeColor="text1"/>
-        </w:rPr>
-        <w:t xml:space="preserve">associated species </w:t>
-      </w:r>
-      <w:r>
-        <w:rPr>
-          <w:rFonts w:ascii="Times New Roman" w:hAnsi="Times New Roman" w:cs="Times New Roman"/>
-          <w:color w:val="000000" w:themeColor="text1"/>
-        </w:rPr>
-        <w:t>are in ecological equilibrium</w:t>
-      </w:r>
-      <w:r>
-        <w:rPr>
-          <w:rFonts w:ascii="Times New Roman" w:hAnsi="Times New Roman" w:cs="Times New Roman"/>
-          <w:color w:val="000000" w:themeColor="text1"/>
-        </w:rPr>
-        <w:t xml:space="preserve">, the rate of the cumulative number of records, grid cells, or counties occupied </w:t>
-      </w:r>
-      <w:r>
-        <w:rPr>
-          <w:rFonts w:ascii="Times New Roman" w:hAnsi="Times New Roman" w:cs="Times New Roman"/>
-          <w:color w:val="000000" w:themeColor="text1"/>
-        </w:rPr>
-        <w:t>for these species is representative of the effort of specimen collectors, rather than the spread of these plants</w:t>
+        <w:t xml:space="preserve">Trends of the square root of the </w:t>
+      </w:r>
+      <w:r>
+        <w:rPr>
+          <w:rFonts w:ascii="Times New Roman" w:hAnsi="Times New Roman" w:cs="Times New Roman"/>
+          <w:color w:val="000000" w:themeColor="text1"/>
+        </w:rPr>
+        <w:t xml:space="preserve">cumulative number of grid cells </w:t>
+      </w:r>
+      <w:r>
+        <w:rPr>
+          <w:rFonts w:ascii="Times New Roman" w:hAnsi="Times New Roman" w:cs="Times New Roman"/>
+          <w:color w:val="000000" w:themeColor="text1"/>
+        </w:rPr>
+        <w:t>(or</w:t>
+      </w:r>
+      <w:r>
+        <w:rPr>
+          <w:rFonts w:ascii="Times New Roman" w:hAnsi="Times New Roman" w:cs="Times New Roman"/>
+          <w:color w:val="000000" w:themeColor="text1"/>
+        </w:rPr>
+        <w:t xml:space="preserve"> counties</w:t>
+      </w:r>
+      <w:r>
+        <w:rPr>
+          <w:rFonts w:ascii="Times New Roman" w:hAnsi="Times New Roman" w:cs="Times New Roman"/>
+          <w:color w:val="000000" w:themeColor="text1"/>
+        </w:rPr>
+        <w:t>)</w:t>
+      </w:r>
+      <w:r>
+        <w:rPr>
+          <w:rFonts w:ascii="Times New Roman" w:hAnsi="Times New Roman" w:cs="Times New Roman"/>
+          <w:color w:val="000000" w:themeColor="text1"/>
+        </w:rPr>
+        <w:t xml:space="preserve"> occupied </w:t>
+      </w:r>
+      <w:r>
+        <w:rPr>
+          <w:rFonts w:ascii="Times New Roman" w:hAnsi="Times New Roman" w:cs="Times New Roman"/>
+          <w:color w:val="000000" w:themeColor="text1"/>
+        </w:rPr>
+        <w:t>by the associated species through time did not fit linear relationships</w:t>
+      </w:r>
+      <w:r>
+        <w:rPr>
+          <w:rFonts w:ascii="Times New Roman" w:hAnsi="Times New Roman" w:cs="Times New Roman"/>
+          <w:color w:val="000000" w:themeColor="text1"/>
+        </w:rPr>
+        <w:t xml:space="preserve"> (</w:t>
+      </w:r>
+      <w:r>
+        <w:rPr>
+          <w:rFonts w:ascii="Times New Roman" w:hAnsi="Times New Roman" w:cs="Times New Roman"/>
+          <w:color w:val="000000" w:themeColor="text1"/>
+        </w:rPr>
+        <w:t>Fig. 4</w:t>
+      </w:r>
+      <w:r>
+        <w:rPr>
+          <w:rFonts w:ascii="Times New Roman" w:hAnsi="Times New Roman" w:cs="Times New Roman"/>
+          <w:color w:val="000000" w:themeColor="text1"/>
+        </w:rPr>
+        <w:t>A and 5</w:t>
+      </w:r>
+      <w:r>
+        <w:rPr>
+          <w:rFonts w:ascii="Times New Roman" w:hAnsi="Times New Roman" w:cs="Times New Roman"/>
+          <w:color w:val="000000" w:themeColor="text1"/>
+        </w:rPr>
+        <w:t>A).</w:t>
+      </w:r>
+      <w:r>
+        <w:rPr>
+          <w:rFonts w:ascii="Times New Roman" w:hAnsi="Times New Roman" w:cs="Times New Roman"/>
+          <w:color w:val="000000" w:themeColor="text1"/>
+        </w:rPr>
+        <w:t xml:space="preserve"> Assuming these species were already present in most suitable environments (i.e., at equilibrium), this suggests that </w:t>
+      </w:r>
+      <w:r>
+        <w:rPr>
+          <w:rFonts w:ascii="Times New Roman" w:hAnsi="Times New Roman" w:cs="Times New Roman"/>
+          <w:color w:val="000000" w:themeColor="text1"/>
+        </w:rPr>
+        <w:t xml:space="preserve">rates of </w:t>
+      </w:r>
+      <w:r>
+        <w:rPr>
+          <w:rFonts w:ascii="Times New Roman" w:hAnsi="Times New Roman" w:cs="Times New Roman"/>
+          <w:color w:val="000000" w:themeColor="text1"/>
+        </w:rPr>
+        <w:t>specimen collect</w:t>
+      </w:r>
+      <w:r>
+        <w:rPr>
+          <w:rFonts w:ascii="Times New Roman" w:hAnsi="Times New Roman" w:cs="Times New Roman"/>
+          <w:color w:val="000000" w:themeColor="text1"/>
+        </w:rPr>
+        <w:t xml:space="preserve">ion changed through time. </w:t>
+      </w:r>
+      <w:r>
+        <w:rPr>
+          <w:rFonts w:ascii="Times New Roman" w:hAnsi="Times New Roman" w:cs="Times New Roman"/>
+          <w:color w:val="000000" w:themeColor="text1"/>
+        </w:rPr>
+        <w:t>Both</w:t>
+      </w:r>
+      <w:r>
+        <w:rPr>
+          <w:rFonts w:ascii="Times New Roman" w:hAnsi="Times New Roman" w:cs="Times New Roman"/>
+          <w:color w:val="000000" w:themeColor="text1"/>
+        </w:rPr>
+        <w:t xml:space="preserve"> trend</w:t>
+      </w:r>
+      <w:r>
+        <w:rPr>
+          <w:rFonts w:ascii="Times New Roman" w:hAnsi="Times New Roman" w:cs="Times New Roman"/>
+          <w:color w:val="000000" w:themeColor="text1"/>
+        </w:rPr>
+        <w:t>s</w:t>
+      </w:r>
+      <w:r>
+        <w:rPr>
+          <w:rFonts w:ascii="Times New Roman" w:hAnsi="Times New Roman" w:cs="Times New Roman"/>
+          <w:color w:val="000000" w:themeColor="text1"/>
+        </w:rPr>
+        <w:t xml:space="preserve"> can be described as </w:t>
+      </w:r>
+      <w:r>
+        <w:rPr>
+          <w:rFonts w:ascii="Times New Roman" w:hAnsi="Times New Roman" w:cs="Times New Roman"/>
+          <w:color w:val="000000" w:themeColor="text1"/>
+        </w:rPr>
+        <w:t xml:space="preserve">initially concave up, </w:t>
+      </w:r>
+      <w:r>
+        <w:rPr>
+          <w:rFonts w:ascii="Times New Roman" w:hAnsi="Times New Roman" w:cs="Times New Roman"/>
+          <w:color w:val="000000" w:themeColor="text1"/>
+        </w:rPr>
+        <w:t>followed by a</w:t>
+      </w:r>
+      <w:r>
+        <w:rPr>
+          <w:rFonts w:ascii="Times New Roman" w:hAnsi="Times New Roman" w:cs="Times New Roman"/>
+          <w:color w:val="000000" w:themeColor="text1"/>
+        </w:rPr>
+        <w:t xml:space="preserve"> steep</w:t>
+      </w:r>
+      <w:r>
+        <w:rPr>
+          <w:rFonts w:ascii="Times New Roman" w:hAnsi="Times New Roman" w:cs="Times New Roman"/>
+          <w:color w:val="000000" w:themeColor="text1"/>
+        </w:rPr>
+        <w:t xml:space="preserve"> linear trend, followed by a concave down curve, followed by another period of linearity. This suggests the rate of collections increased rapidly in the </w:t>
+      </w:r>
+      <w:r>
+        <w:rPr>
+          <w:rFonts w:ascii="Times New Roman" w:hAnsi="Times New Roman" w:cs="Times New Roman"/>
+          <w:color w:val="000000" w:themeColor="text1"/>
+        </w:rPr>
+        <w:t>early</w:t>
       </w:r>
       <w:r>
         <w:rPr>
@@ -11013,17 +11967,189 @@
       <w:r>
         <w:rPr>
           <w:rFonts w:ascii="Times New Roman" w:hAnsi="Times New Roman" w:cs="Times New Roman"/>
-          <w:i/>
-          <w:color w:val="000000" w:themeColor="text1"/>
-        </w:rPr>
-        <w:t>per se</w:t>
-      </w:r>
-      <w:r>
-        <w:rPr>
-          <w:rFonts w:ascii="Times New Roman" w:hAnsi="Times New Roman" w:cs="Times New Roman"/>
-          <w:color w:val="000000" w:themeColor="text1"/>
-        </w:rPr>
-        <w:t>.</w:t>
+          <w:color w:val="000000" w:themeColor="text1"/>
+        </w:rPr>
+        <w:t>20</w:t>
+      </w:r>
+      <w:r>
+        <w:rPr>
+          <w:rFonts w:ascii="Times New Roman" w:hAnsi="Times New Roman" w:cs="Times New Roman"/>
+          <w:color w:val="000000" w:themeColor="text1"/>
+          <w:vertAlign w:val="superscript"/>
+        </w:rPr>
+        <w:t>th</w:t>
+      </w:r>
+      <w:r>
+        <w:rPr>
+          <w:rFonts w:ascii="Times New Roman" w:hAnsi="Times New Roman" w:cs="Times New Roman"/>
+          <w:color w:val="000000" w:themeColor="text1"/>
+        </w:rPr>
+        <w:t xml:space="preserve"> century, was high throughout the second half of the </w:t>
+      </w:r>
+      <w:r>
+        <w:rPr>
+          <w:rFonts w:ascii="Times New Roman" w:hAnsi="Times New Roman" w:cs="Times New Roman"/>
+          <w:color w:val="000000" w:themeColor="text1"/>
+        </w:rPr>
+        <w:t>20</w:t>
+      </w:r>
+      <w:r>
+        <w:rPr>
+          <w:rFonts w:ascii="Times New Roman" w:hAnsi="Times New Roman" w:cs="Times New Roman"/>
+          <w:color w:val="000000" w:themeColor="text1"/>
+          <w:vertAlign w:val="superscript"/>
+        </w:rPr>
+        <w:t>th</w:t>
+      </w:r>
+      <w:r>
+        <w:rPr>
+          <w:rFonts w:ascii="Times New Roman" w:hAnsi="Times New Roman" w:cs="Times New Roman"/>
+          <w:color w:val="000000" w:themeColor="text1"/>
+        </w:rPr>
+        <w:t xml:space="preserve"> century, and then decelerated </w:t>
+      </w:r>
+      <w:r>
+        <w:rPr>
+          <w:rFonts w:ascii="Times New Roman" w:hAnsi="Times New Roman" w:cs="Times New Roman"/>
+          <w:color w:val="000000" w:themeColor="text1"/>
+        </w:rPr>
+        <w:t>near the end of</w:t>
+      </w:r>
+      <w:r>
+        <w:rPr>
+          <w:rFonts w:ascii="Times New Roman" w:hAnsi="Times New Roman" w:cs="Times New Roman"/>
+          <w:color w:val="000000" w:themeColor="text1"/>
+        </w:rPr>
+        <w:t xml:space="preserve"> the 20</w:t>
+      </w:r>
+      <w:r>
+        <w:rPr>
+          <w:rFonts w:ascii="Times New Roman" w:hAnsi="Times New Roman" w:cs="Times New Roman"/>
+          <w:color w:val="000000" w:themeColor="text1"/>
+          <w:vertAlign w:val="superscript"/>
+        </w:rPr>
+        <w:t>th</w:t>
+      </w:r>
+      <w:r>
+        <w:rPr>
+          <w:rFonts w:ascii="Times New Roman" w:hAnsi="Times New Roman" w:cs="Times New Roman"/>
+          <w:color w:val="000000" w:themeColor="text1"/>
+        </w:rPr>
+        <w:t xml:space="preserve"> century</w:t>
+      </w:r>
+      <w:r>
+        <w:rPr>
+          <w:rFonts w:ascii="Times New Roman" w:hAnsi="Times New Roman" w:cs="Times New Roman"/>
+          <w:color w:val="000000" w:themeColor="text1"/>
+        </w:rPr>
+        <w:t xml:space="preserve"> and beginning of the 21</w:t>
+      </w:r>
+      <w:r>
+        <w:rPr>
+          <w:rFonts w:ascii="Times New Roman" w:hAnsi="Times New Roman" w:cs="Times New Roman"/>
+          <w:color w:val="000000" w:themeColor="text1"/>
+          <w:vertAlign w:val="superscript"/>
+        </w:rPr>
+        <w:t>st</w:t>
+      </w:r>
+      <w:r>
+        <w:rPr>
+          <w:rFonts w:ascii="Times New Roman" w:hAnsi="Times New Roman" w:cs="Times New Roman"/>
+          <w:color w:val="000000" w:themeColor="text1"/>
+        </w:rPr>
+        <w:t xml:space="preserve"> century</w:t>
+      </w:r>
+      <w:r>
+        <w:rPr>
+          <w:rFonts w:ascii="Times New Roman" w:hAnsi="Times New Roman" w:cs="Times New Roman"/>
+          <w:color w:val="000000" w:themeColor="text1"/>
+        </w:rPr>
+        <w:t>. Combined with the increase in the number of records during</w:t>
+      </w:r>
+      <w:r>
+        <w:rPr>
+          <w:rFonts w:ascii="Times New Roman" w:hAnsi="Times New Roman" w:cs="Times New Roman"/>
+          <w:color w:val="000000" w:themeColor="text1"/>
+        </w:rPr>
+        <w:t xml:space="preserve"> the</w:t>
+      </w:r>
+      <w:r>
+        <w:rPr>
+          <w:rFonts w:ascii="Times New Roman" w:hAnsi="Times New Roman" w:cs="Times New Roman"/>
+          <w:color w:val="000000" w:themeColor="text1"/>
+        </w:rPr>
+        <w:t xml:space="preserve"> earlier part of the study period (</w:t>
+      </w:r>
+      <w:r>
+        <w:rPr>
+          <w:rFonts w:ascii="Times New Roman" w:hAnsi="Times New Roman" w:cs="Times New Roman"/>
+          <w:color w:val="000000" w:themeColor="text1"/>
+        </w:rPr>
+        <w:t>Fig. 2</w:t>
+      </w:r>
+      <w:r>
+        <w:rPr>
+          <w:rFonts w:ascii="Times New Roman" w:hAnsi="Times New Roman" w:cs="Times New Roman"/>
+          <w:color w:val="000000" w:themeColor="text1"/>
+        </w:rPr>
+        <w:t xml:space="preserve"> and </w:t>
+      </w:r>
+      <w:r>
+        <w:rPr>
+          <w:rFonts w:ascii="Times New Roman" w:hAnsi="Times New Roman" w:cs="Times New Roman"/>
+          <w:color w:val="000000" w:themeColor="text1"/>
+        </w:rPr>
+        <w:t>3</w:t>
+      </w:r>
+      <w:r>
+        <w:rPr>
+          <w:rFonts w:ascii="Times New Roman" w:hAnsi="Times New Roman" w:cs="Times New Roman"/>
+          <w:color w:val="000000" w:themeColor="text1"/>
+        </w:rPr>
+        <w:t xml:space="preserve">A), these patterns suggest that </w:t>
+      </w:r>
+      <w:r>
+        <w:rPr>
+          <w:rFonts w:ascii="Times New Roman" w:hAnsi="Times New Roman" w:cs="Times New Roman"/>
+          <w:color w:val="000000" w:themeColor="text1"/>
+        </w:rPr>
+        <w:t>the early 20</w:t>
+      </w:r>
+      <w:r>
+        <w:rPr>
+          <w:rFonts w:ascii="Times New Roman" w:hAnsi="Times New Roman" w:cs="Times New Roman"/>
+          <w:color w:val="000000" w:themeColor="text1"/>
+          <w:vertAlign w:val="superscript"/>
+        </w:rPr>
+        <w:t>th</w:t>
+      </w:r>
+      <w:r>
+        <w:rPr>
+          <w:rFonts w:ascii="Times New Roman" w:hAnsi="Times New Roman" w:cs="Times New Roman"/>
+          <w:color w:val="000000" w:themeColor="text1"/>
+        </w:rPr>
+        <w:t xml:space="preserve"> century</w:t>
+      </w:r>
+      <w:r>
+        <w:rPr>
+          <w:rFonts w:ascii="Times New Roman" w:hAnsi="Times New Roman" w:cs="Times New Roman"/>
+          <w:color w:val="000000" w:themeColor="text1"/>
+        </w:rPr>
+        <w:t xml:space="preserve"> was a period of intense effort to collect specimens for herbaria</w:t>
+      </w:r>
+      <w:r>
+        <w:rPr>
+          <w:rFonts w:ascii="Times New Roman" w:hAnsi="Times New Roman" w:cs="Times New Roman"/>
+          <w:color w:val="000000" w:themeColor="text1"/>
+        </w:rPr>
+        <w:t>,</w:t>
+      </w:r>
+      <w:r>
+        <w:rPr>
+          <w:rFonts w:ascii="Times New Roman" w:hAnsi="Times New Roman" w:cs="Times New Roman"/>
+          <w:color w:val="000000" w:themeColor="text1"/>
+        </w:rPr>
+        <w:t xml:space="preserve"> as previously documented</w:t>
       </w:r>
       <w:r>
         <w:rPr>
@@ -11035,344 +12161,14 @@
       <w:r>
         <w:rPr>
           <w:rFonts w:ascii="Times New Roman" w:hAnsi="Times New Roman" w:cs="Times New Roman"/>
-          <w:color w:val="000000" w:themeColor="text1"/>
-        </w:rPr>
-        <w:t>I</w:t>
-      </w:r>
-      <w:r>
-        <w:rPr>
-          <w:rFonts w:ascii="Times New Roman" w:hAnsi="Times New Roman" w:cs="Times New Roman"/>
-          <w:color w:val="000000" w:themeColor="text1"/>
-        </w:rPr>
-        <w:t xml:space="preserve">f the ratio of cumulative records of </w:t>
-      </w:r>
-      <w:r>
-        <w:rPr>
-          <w:rFonts w:ascii="Times New Roman" w:hAnsi="Times New Roman" w:cs="Times New Roman"/>
-          <w:i/>
-          <w:iCs/>
-          <w:color w:val="000000" w:themeColor="text1"/>
-        </w:rPr>
-        <w:t xml:space="preserve">F. </w:t>
-      </w:r>
-      <w:proofErr w:type="spellStart"/>
-      <w:r>
-        <w:rPr>
-          <w:rFonts w:ascii="Times New Roman" w:hAnsi="Times New Roman" w:cs="Times New Roman"/>
-          <w:i/>
-          <w:iCs/>
-          <w:color w:val="000000" w:themeColor="text1"/>
-        </w:rPr>
-        <w:t>alnus</w:t>
-      </w:r>
-      <w:proofErr w:type="spellEnd"/>
-      <w:r>
-        <w:rPr>
-          <w:rFonts w:ascii="Times New Roman" w:hAnsi="Times New Roman" w:cs="Times New Roman"/>
-          <w:iCs/>
-          <w:color w:val="000000" w:themeColor="text1"/>
-        </w:rPr>
-        <w:t xml:space="preserve"> to the associated species is increasing in time, this indicates a </w:t>
-      </w:r>
-      <w:r>
-        <w:rPr>
-          <w:rFonts w:ascii="Times New Roman" w:hAnsi="Times New Roman" w:cs="Times New Roman"/>
-          <w:iCs/>
-          <w:color w:val="000000" w:themeColor="text1"/>
-        </w:rPr>
-        <w:t>period</w:t>
-      </w:r>
-      <w:r>
-        <w:rPr>
-          <w:rFonts w:ascii="Times New Roman" w:hAnsi="Times New Roman" w:cs="Times New Roman"/>
-          <w:iCs/>
-          <w:color w:val="000000" w:themeColor="text1"/>
-        </w:rPr>
-        <w:t xml:space="preserve"> when</w:t>
-      </w:r>
-      <w:r>
-        <w:rPr>
-          <w:rFonts w:ascii="Times New Roman" w:hAnsi="Times New Roman" w:cs="Times New Roman"/>
-          <w:iCs/>
-          <w:color w:val="000000" w:themeColor="text1"/>
-        </w:rPr>
-        <w:t xml:space="preserve"> </w:t>
-      </w:r>
-      <w:r>
-        <w:rPr>
-          <w:rFonts w:ascii="Times New Roman" w:hAnsi="Times New Roman" w:cs="Times New Roman"/>
-          <w:i/>
-          <w:iCs/>
-          <w:color w:val="000000" w:themeColor="text1"/>
-        </w:rPr>
-        <w:t xml:space="preserve">F. </w:t>
-      </w:r>
-      <w:proofErr w:type="spellStart"/>
-      <w:r>
-        <w:rPr>
-          <w:rFonts w:ascii="Times New Roman" w:hAnsi="Times New Roman" w:cs="Times New Roman"/>
-          <w:i/>
-          <w:iCs/>
-          <w:color w:val="000000" w:themeColor="text1"/>
-        </w:rPr>
-        <w:t>alnus</w:t>
-      </w:r>
-      <w:proofErr w:type="spellEnd"/>
-      <w:r>
-        <w:rPr>
-          <w:rFonts w:ascii="Times New Roman" w:hAnsi="Times New Roman" w:cs="Times New Roman"/>
-          <w:i/>
-          <w:iCs/>
-          <w:color w:val="000000" w:themeColor="text1"/>
-        </w:rPr>
-        <w:t xml:space="preserve"> </w:t>
-      </w:r>
-      <w:r>
-        <w:rPr>
-          <w:rFonts w:ascii="Times New Roman" w:hAnsi="Times New Roman" w:cs="Times New Roman"/>
-          <w:iCs/>
-          <w:color w:val="000000" w:themeColor="text1"/>
-        </w:rPr>
-        <w:t xml:space="preserve">sampling </w:t>
-      </w:r>
-      <w:r>
-        <w:rPr>
-          <w:rFonts w:ascii="Times New Roman" w:hAnsi="Times New Roman" w:cs="Times New Roman"/>
-          <w:iCs/>
-          <w:color w:val="000000" w:themeColor="text1"/>
-        </w:rPr>
-        <w:t>is increasing more rapidly than background sampling,</w:t>
-      </w:r>
-      <w:r>
-        <w:rPr>
-          <w:rFonts w:ascii="Times New Roman" w:hAnsi="Times New Roman" w:cs="Times New Roman"/>
-          <w:iCs/>
-          <w:color w:val="000000" w:themeColor="text1"/>
-        </w:rPr>
-        <w:t xml:space="preserve"> likely do to its</w:t>
-      </w:r>
-      <w:r>
-        <w:rPr>
-          <w:rFonts w:ascii="Times New Roman" w:hAnsi="Times New Roman" w:cs="Times New Roman"/>
-          <w:iCs/>
-          <w:color w:val="000000" w:themeColor="text1"/>
-        </w:rPr>
-        <w:t xml:space="preserve"> rapid growth</w:t>
-      </w:r>
-      <w:r>
-        <w:rPr>
-          <w:rFonts w:ascii="Times New Roman" w:hAnsi="Times New Roman" w:cs="Times New Roman"/>
-          <w:iCs/>
-          <w:color w:val="000000" w:themeColor="text1"/>
-        </w:rPr>
-        <w:t xml:space="preserve">. If the ratio is constant, </w:t>
-      </w:r>
-      <w:r>
-        <w:rPr>
-          <w:rFonts w:ascii="Times New Roman" w:hAnsi="Times New Roman" w:cs="Times New Roman"/>
-          <w:i/>
-          <w:iCs/>
-          <w:color w:val="000000" w:themeColor="text1"/>
-        </w:rPr>
-        <w:t xml:space="preserve">F. </w:t>
-      </w:r>
-      <w:proofErr w:type="spellStart"/>
-      <w:r>
-        <w:rPr>
-          <w:rFonts w:ascii="Times New Roman" w:hAnsi="Times New Roman" w:cs="Times New Roman"/>
-          <w:i/>
-          <w:iCs/>
-          <w:color w:val="000000" w:themeColor="text1"/>
-        </w:rPr>
-        <w:t>alnus</w:t>
-      </w:r>
-      <w:proofErr w:type="spellEnd"/>
-      <w:r>
-        <w:rPr>
-          <w:rFonts w:ascii="Times New Roman" w:hAnsi="Times New Roman" w:cs="Times New Roman"/>
-          <w:iCs/>
-          <w:color w:val="000000" w:themeColor="text1"/>
-        </w:rPr>
-        <w:t xml:space="preserve"> may be increasing, however </w:t>
-      </w:r>
-      <w:r>
-        <w:rPr>
-          <w:rFonts w:ascii="Times New Roman" w:hAnsi="Times New Roman" w:cs="Times New Roman"/>
-          <w:iCs/>
-          <w:color w:val="000000" w:themeColor="text1"/>
-        </w:rPr>
-        <w:t>indistinguishably</w:t>
-      </w:r>
-      <w:r>
-        <w:rPr>
-          <w:rFonts w:ascii="Times New Roman" w:hAnsi="Times New Roman" w:cs="Times New Roman"/>
-          <w:iCs/>
-          <w:color w:val="000000" w:themeColor="text1"/>
-        </w:rPr>
-        <w:t xml:space="preserve"> from sampling effort. If the ratio is decreasing, </w:t>
-      </w:r>
-      <w:r>
-        <w:rPr>
-          <w:rFonts w:ascii="Times New Roman" w:hAnsi="Times New Roman" w:cs="Times New Roman"/>
-          <w:i/>
-          <w:iCs/>
-          <w:color w:val="000000" w:themeColor="text1"/>
-        </w:rPr>
-        <w:t xml:space="preserve">F. </w:t>
-      </w:r>
-      <w:proofErr w:type="spellStart"/>
-      <w:r>
-        <w:rPr>
-          <w:rFonts w:ascii="Times New Roman" w:hAnsi="Times New Roman" w:cs="Times New Roman"/>
-          <w:i/>
-          <w:iCs/>
-          <w:color w:val="000000" w:themeColor="text1"/>
-        </w:rPr>
-        <w:t>alnus</w:t>
-      </w:r>
-      <w:proofErr w:type="spellEnd"/>
-      <w:r>
-        <w:rPr>
-          <w:rFonts w:ascii="Times New Roman" w:hAnsi="Times New Roman" w:cs="Times New Roman"/>
-          <w:i/>
-          <w:iCs/>
-          <w:color w:val="000000" w:themeColor="text1"/>
-        </w:rPr>
-        <w:t xml:space="preserve"> </w:t>
-      </w:r>
-      <w:r>
-        <w:rPr>
-          <w:rFonts w:ascii="Times New Roman" w:hAnsi="Times New Roman" w:cs="Times New Roman"/>
-          <w:iCs/>
-          <w:color w:val="000000" w:themeColor="text1"/>
-        </w:rPr>
-        <w:t xml:space="preserve">may still be increasing, but more slowly than sampling effort. Because the </w:t>
-      </w:r>
-      <w:r>
-        <w:rPr>
-          <w:rFonts w:ascii="Times New Roman" w:hAnsi="Times New Roman" w:cs="Times New Roman"/>
-          <w:i/>
-          <w:iCs/>
-          <w:color w:val="000000" w:themeColor="text1"/>
-        </w:rPr>
-        <w:t>cumulative</w:t>
-      </w:r>
-      <w:r>
-        <w:rPr>
-          <w:rFonts w:ascii="Times New Roman" w:hAnsi="Times New Roman" w:cs="Times New Roman"/>
-          <w:iCs/>
-          <w:color w:val="000000" w:themeColor="text1"/>
-        </w:rPr>
-        <w:t xml:space="preserve"> number of records was used in all three temporal trends </w:t>
-      </w:r>
-      <w:r>
-        <w:rPr>
-          <w:rFonts w:ascii="Times New Roman" w:hAnsi="Times New Roman" w:cs="Times New Roman"/>
-          <w:iCs/>
-          <w:color w:val="000000" w:themeColor="text1"/>
-        </w:rPr>
-        <w:t>I investigated</w:t>
-      </w:r>
-      <w:r>
-        <w:rPr>
-          <w:rFonts w:ascii="Times New Roman" w:hAnsi="Times New Roman" w:cs="Times New Roman"/>
-          <w:iCs/>
-          <w:color w:val="000000" w:themeColor="text1"/>
-        </w:rPr>
-        <w:t xml:space="preserve">, the absolute rate of change in samples cannot show a decline. </w:t>
-      </w:r>
-      <w:r>
-        <w:rPr>
-          <w:rFonts w:ascii="Times New Roman" w:hAnsi="Times New Roman" w:cs="Times New Roman"/>
-          <w:iCs/>
-          <w:color w:val="000000" w:themeColor="text1"/>
-        </w:rPr>
-        <w:t xml:space="preserve">Thus, </w:t>
-      </w:r>
-      <w:r>
-        <w:rPr>
-          <w:rFonts w:ascii="Times New Roman" w:hAnsi="Times New Roman" w:cs="Times New Roman"/>
-          <w:iCs/>
-          <w:color w:val="000000" w:themeColor="text1"/>
-        </w:rPr>
-        <w:t xml:space="preserve">a period of </w:t>
-      </w:r>
-      <w:r>
-        <w:rPr>
-          <w:rFonts w:ascii="Times New Roman" w:hAnsi="Times New Roman" w:cs="Times New Roman"/>
-          <w:iCs/>
-          <w:color w:val="000000" w:themeColor="text1"/>
-        </w:rPr>
-        <w:t>dec</w:t>
-      </w:r>
-      <w:r>
-        <w:rPr>
-          <w:rFonts w:ascii="Times New Roman" w:hAnsi="Times New Roman" w:cs="Times New Roman"/>
-          <w:iCs/>
-          <w:color w:val="000000" w:themeColor="text1"/>
-        </w:rPr>
-        <w:t>reasing or stable ratio values preceding</w:t>
-      </w:r>
-      <w:r>
-        <w:rPr>
-          <w:rFonts w:ascii="Times New Roman" w:hAnsi="Times New Roman" w:cs="Times New Roman"/>
-          <w:iCs/>
-          <w:color w:val="000000" w:themeColor="text1"/>
-        </w:rPr>
-        <w:t xml:space="preserve"> per</w:t>
-      </w:r>
-      <w:r>
-        <w:rPr>
-          <w:rFonts w:ascii="Times New Roman" w:hAnsi="Times New Roman" w:cs="Times New Roman"/>
-          <w:iCs/>
-          <w:color w:val="000000" w:themeColor="text1"/>
-        </w:rPr>
-        <w:t>iods of increasing ratio values</w:t>
-      </w:r>
-      <w:r>
-        <w:rPr>
-          <w:rFonts w:ascii="Times New Roman" w:hAnsi="Times New Roman" w:cs="Times New Roman"/>
-          <w:iCs/>
-          <w:color w:val="000000" w:themeColor="text1"/>
-        </w:rPr>
-        <w:t xml:space="preserve"> may </w:t>
-      </w:r>
-      <w:r>
-        <w:rPr>
-          <w:rFonts w:ascii="Times New Roman" w:hAnsi="Times New Roman" w:cs="Times New Roman"/>
-          <w:iCs/>
-          <w:color w:val="000000" w:themeColor="text1"/>
-        </w:rPr>
-        <w:t>indicat</w:t>
-      </w:r>
-      <w:r>
-        <w:rPr>
-          <w:rFonts w:ascii="Times New Roman" w:hAnsi="Times New Roman" w:cs="Times New Roman"/>
-          <w:iCs/>
-          <w:color w:val="000000" w:themeColor="text1"/>
-        </w:rPr>
-        <w:t>e</w:t>
-      </w:r>
-      <w:r>
-        <w:rPr>
-          <w:rFonts w:ascii="Times New Roman" w:hAnsi="Times New Roman" w:cs="Times New Roman"/>
-          <w:iCs/>
-          <w:color w:val="000000" w:themeColor="text1"/>
-        </w:rPr>
-        <w:t xml:space="preserve"> lag</w:t>
-      </w:r>
-      <w:r>
-        <w:rPr>
-          <w:rFonts w:ascii="Times New Roman" w:hAnsi="Times New Roman" w:cs="Times New Roman"/>
-          <w:iCs/>
-          <w:color w:val="000000" w:themeColor="text1"/>
-        </w:rPr>
-        <w:t xml:space="preserve"> phases</w:t>
-      </w:r>
-      <w:r>
-        <w:rPr>
-          <w:rFonts w:ascii="Times New Roman" w:hAnsi="Times New Roman" w:cs="Times New Roman"/>
-          <w:iCs/>
+          <w:noProof/>
+          <w:color w:val="000000" w:themeColor="text1"/>
+        </w:rPr>
+        <w:t>(Prather et al. 2004)</w:t>
+      </w:r>
+      <w:r>
+        <w:rPr>
+          <w:rFonts w:ascii="Times New Roman" w:hAnsi="Times New Roman" w:cs="Times New Roman"/>
           <w:color w:val="000000" w:themeColor="text1"/>
         </w:rPr>
         <w:t xml:space="preserve">. </w:t>
@@ -11383,8 +12179,380 @@
         <w:spacing w:line="480" w:lineRule="auto"/>
         <w:rPr>
           <w:rFonts w:ascii="Times New Roman" w:hAnsi="Times New Roman" w:cs="Times New Roman"/>
-          <w:iCs/>
-          <w:color w:val="000000" w:themeColor="text1"/>
+          <w:color w:val="7F7F7F" w:themeColor="text1" w:themeTint="80"/>
+        </w:rPr>
+      </w:pPr>
+    </w:p>
+    <w:p>
+      <w:pPr>
+        <w:spacing w:line="480" w:lineRule="auto"/>
+        <w:ind w:firstLine="720"/>
+        <w:rPr>
+          <w:rFonts w:ascii="Times New Roman" w:hAnsi="Times New Roman" w:cs="Times New Roman"/>
+          <w:iCs/>
+          <w:color w:val="000000" w:themeColor="text1"/>
+        </w:rPr>
+      </w:pPr>
+      <w:r>
+        <w:rPr>
+          <w:rFonts w:ascii="Times New Roman" w:hAnsi="Times New Roman" w:cs="Times New Roman"/>
+          <w:color w:val="000000" w:themeColor="text1"/>
+        </w:rPr>
+        <w:t xml:space="preserve">The earliest </w:t>
+      </w:r>
+      <w:r>
+        <w:rPr>
+          <w:rFonts w:ascii="Times New Roman" w:hAnsi="Times New Roman" w:cs="Times New Roman"/>
+          <w:color w:val="000000" w:themeColor="text1"/>
+        </w:rPr>
+        <w:t>presence</w:t>
+      </w:r>
+      <w:r>
+        <w:rPr>
+          <w:rFonts w:ascii="Times New Roman" w:hAnsi="Times New Roman" w:cs="Times New Roman"/>
+          <w:color w:val="000000" w:themeColor="text1"/>
+        </w:rPr>
+        <w:t xml:space="preserve"> records of </w:t>
+      </w:r>
+      <w:r>
+        <w:rPr>
+          <w:rFonts w:ascii="Times New Roman" w:hAnsi="Times New Roman" w:cs="Times New Roman"/>
+          <w:i/>
+          <w:color w:val="000000" w:themeColor="text1"/>
+        </w:rPr>
+        <w:t xml:space="preserve">F. </w:t>
+      </w:r>
+      <w:proofErr w:type="spellStart"/>
+      <w:r>
+        <w:rPr>
+          <w:rFonts w:ascii="Times New Roman" w:hAnsi="Times New Roman" w:cs="Times New Roman"/>
+          <w:i/>
+          <w:color w:val="000000" w:themeColor="text1"/>
+        </w:rPr>
+        <w:t>alnus</w:t>
+      </w:r>
+      <w:proofErr w:type="spellEnd"/>
+      <w:r>
+        <w:rPr>
+          <w:rFonts w:ascii="Times New Roman" w:hAnsi="Times New Roman" w:cs="Times New Roman"/>
+          <w:color w:val="000000" w:themeColor="text1"/>
+        </w:rPr>
+        <w:t xml:space="preserve"> were collected during </w:t>
+      </w:r>
+      <w:r>
+        <w:rPr>
+          <w:rFonts w:ascii="Times New Roman" w:hAnsi="Times New Roman" w:cs="Times New Roman"/>
+          <w:color w:val="000000" w:themeColor="text1"/>
+        </w:rPr>
+        <w:t>the</w:t>
+      </w:r>
+      <w:r>
+        <w:rPr>
+          <w:rFonts w:ascii="Times New Roman" w:hAnsi="Times New Roman" w:cs="Times New Roman"/>
+          <w:color w:val="000000" w:themeColor="text1"/>
+        </w:rPr>
+        <w:t xml:space="preserve"> period of high sampling effort</w:t>
+      </w:r>
+      <w:r>
+        <w:rPr>
+          <w:rFonts w:ascii="Times New Roman" w:hAnsi="Times New Roman" w:cs="Times New Roman"/>
+          <w:color w:val="000000" w:themeColor="text1"/>
+        </w:rPr>
+        <w:t xml:space="preserve"> near the end of the 19</w:t>
+      </w:r>
+      <w:r>
+        <w:rPr>
+          <w:rFonts w:ascii="Times New Roman" w:hAnsi="Times New Roman" w:cs="Times New Roman"/>
+          <w:color w:val="000000" w:themeColor="text1"/>
+          <w:vertAlign w:val="superscript"/>
+        </w:rPr>
+        <w:t>th</w:t>
+      </w:r>
+      <w:r>
+        <w:rPr>
+          <w:rFonts w:ascii="Times New Roman" w:hAnsi="Times New Roman" w:cs="Times New Roman"/>
+          <w:color w:val="000000" w:themeColor="text1"/>
+        </w:rPr>
+        <w:t xml:space="preserve"> century</w:t>
+      </w:r>
+      <w:r>
+        <w:rPr>
+          <w:rFonts w:ascii="Times New Roman" w:hAnsi="Times New Roman" w:cs="Times New Roman"/>
+          <w:color w:val="000000" w:themeColor="text1"/>
+        </w:rPr>
+        <w:t xml:space="preserve">. However, it </w:t>
+      </w:r>
+      <w:r>
+        <w:rPr>
+          <w:rFonts w:ascii="Times New Roman" w:hAnsi="Times New Roman" w:cs="Times New Roman"/>
+          <w:color w:val="000000" w:themeColor="text1"/>
+        </w:rPr>
+        <w:t>remained</w:t>
+      </w:r>
+      <w:r>
+        <w:rPr>
+          <w:rFonts w:ascii="Times New Roman" w:hAnsi="Times New Roman" w:cs="Times New Roman"/>
+          <w:color w:val="000000" w:themeColor="text1"/>
+        </w:rPr>
+        <w:t xml:space="preserve"> uncommon across the study region until at least the 1920s. Assuming that a collector would collect </w:t>
+      </w:r>
+      <w:r>
+        <w:rPr>
+          <w:rFonts w:ascii="Times New Roman" w:hAnsi="Times New Roman" w:cs="Times New Roman"/>
+          <w:i/>
+          <w:iCs/>
+          <w:color w:val="000000" w:themeColor="text1"/>
+        </w:rPr>
+        <w:t xml:space="preserve">F. </w:t>
+      </w:r>
+      <w:proofErr w:type="spellStart"/>
+      <w:r>
+        <w:rPr>
+          <w:rFonts w:ascii="Times New Roman" w:hAnsi="Times New Roman" w:cs="Times New Roman"/>
+          <w:i/>
+          <w:iCs/>
+          <w:color w:val="000000" w:themeColor="text1"/>
+        </w:rPr>
+        <w:t>alnus</w:t>
+      </w:r>
+      <w:proofErr w:type="spellEnd"/>
+      <w:r>
+        <w:rPr>
+          <w:rFonts w:ascii="Times New Roman" w:hAnsi="Times New Roman" w:cs="Times New Roman"/>
+          <w:color w:val="000000" w:themeColor="text1"/>
+        </w:rPr>
+        <w:t xml:space="preserve"> if it were present during a survey, it appears that the rate of spatial spread</w:t>
+      </w:r>
+      <w:r>
+        <w:rPr>
+          <w:rFonts w:ascii="Times New Roman" w:hAnsi="Times New Roman" w:cs="Times New Roman"/>
+          <w:color w:val="000000" w:themeColor="text1"/>
+        </w:rPr>
+        <w:t xml:space="preserve"> </w:t>
+      </w:r>
+      <w:r>
+        <w:rPr>
+          <w:rFonts w:ascii="Times New Roman" w:hAnsi="Times New Roman" w:cs="Times New Roman"/>
+          <w:color w:val="000000" w:themeColor="text1"/>
+        </w:rPr>
+        <w:t xml:space="preserve">of </w:t>
+      </w:r>
+      <w:r>
+        <w:rPr>
+          <w:rFonts w:ascii="Times New Roman" w:hAnsi="Times New Roman" w:cs="Times New Roman"/>
+          <w:i/>
+          <w:iCs/>
+          <w:color w:val="000000" w:themeColor="text1"/>
+        </w:rPr>
+        <w:t xml:space="preserve">F. </w:t>
+      </w:r>
+      <w:proofErr w:type="spellStart"/>
+      <w:r>
+        <w:rPr>
+          <w:rFonts w:ascii="Times New Roman" w:hAnsi="Times New Roman" w:cs="Times New Roman"/>
+          <w:i/>
+          <w:iCs/>
+          <w:color w:val="000000" w:themeColor="text1"/>
+        </w:rPr>
+        <w:t>alnus</w:t>
+      </w:r>
+      <w:proofErr w:type="spellEnd"/>
+      <w:r>
+        <w:rPr>
+          <w:rFonts w:ascii="Times New Roman" w:hAnsi="Times New Roman" w:cs="Times New Roman"/>
+          <w:color w:val="000000" w:themeColor="text1"/>
+        </w:rPr>
+        <w:t xml:space="preserve"> during the early </w:t>
+      </w:r>
+      <w:r>
+        <w:rPr>
+          <w:rFonts w:ascii="Times New Roman" w:hAnsi="Times New Roman" w:cs="Times New Roman"/>
+          <w:color w:val="000000" w:themeColor="text1"/>
+        </w:rPr>
+        <w:t>20</w:t>
+      </w:r>
+      <w:r>
+        <w:rPr>
+          <w:rFonts w:ascii="Times New Roman" w:hAnsi="Times New Roman" w:cs="Times New Roman"/>
+          <w:color w:val="000000" w:themeColor="text1"/>
+          <w:vertAlign w:val="superscript"/>
+        </w:rPr>
+        <w:t>th</w:t>
+      </w:r>
+      <w:r>
+        <w:rPr>
+          <w:rFonts w:ascii="Times New Roman" w:hAnsi="Times New Roman" w:cs="Times New Roman"/>
+          <w:color w:val="000000" w:themeColor="text1"/>
+        </w:rPr>
+        <w:t xml:space="preserve"> century </w:t>
+      </w:r>
+      <w:r>
+        <w:rPr>
+          <w:rFonts w:ascii="Times New Roman" w:hAnsi="Times New Roman" w:cs="Times New Roman"/>
+          <w:iCs/>
+          <w:color w:val="000000" w:themeColor="text1"/>
+        </w:rPr>
+        <w:t xml:space="preserve">was slow. This is most clearly exemplified by the trends in cumulative number of counties occupied through time. On average </w:t>
+      </w:r>
+      <w:r>
+        <w:rPr>
+          <w:rFonts w:ascii="Times New Roman" w:hAnsi="Times New Roman" w:cs="Times New Roman"/>
+          <w:i/>
+          <w:iCs/>
+          <w:color w:val="000000" w:themeColor="text1"/>
+        </w:rPr>
+        <w:t xml:space="preserve">F. </w:t>
+      </w:r>
+      <w:proofErr w:type="spellStart"/>
+      <w:r>
+        <w:rPr>
+          <w:rFonts w:ascii="Times New Roman" w:hAnsi="Times New Roman" w:cs="Times New Roman"/>
+          <w:i/>
+          <w:iCs/>
+          <w:color w:val="000000" w:themeColor="text1"/>
+        </w:rPr>
+        <w:t>alnus</w:t>
+      </w:r>
+      <w:proofErr w:type="spellEnd"/>
+      <w:r>
+        <w:rPr>
+          <w:rFonts w:ascii="Times New Roman" w:hAnsi="Times New Roman" w:cs="Times New Roman"/>
+          <w:i/>
+          <w:iCs/>
+          <w:color w:val="000000" w:themeColor="text1"/>
+        </w:rPr>
+        <w:t xml:space="preserve"> </w:t>
+      </w:r>
+      <w:r>
+        <w:rPr>
+          <w:rFonts w:ascii="Times New Roman" w:hAnsi="Times New Roman" w:cs="Times New Roman"/>
+          <w:iCs/>
+          <w:color w:val="000000" w:themeColor="text1"/>
+        </w:rPr>
+        <w:t xml:space="preserve">was first </w:t>
+      </w:r>
+      <w:r>
+        <w:rPr>
+          <w:rFonts w:ascii="Times New Roman" w:hAnsi="Times New Roman" w:cs="Times New Roman"/>
+          <w:iCs/>
+          <w:color w:val="000000" w:themeColor="text1"/>
+        </w:rPr>
+        <w:lastRenderedPageBreak/>
+        <w:t xml:space="preserve">observed 48 years after at least one of the associated species was observed in a county. By 1900, records for at least one of the associated species </w:t>
+      </w:r>
+      <w:r>
+        <w:rPr>
+          <w:rFonts w:ascii="Times New Roman" w:hAnsi="Times New Roman" w:cs="Times New Roman"/>
+          <w:iCs/>
+          <w:color w:val="000000" w:themeColor="text1"/>
+        </w:rPr>
+        <w:t>were</w:t>
+      </w:r>
+      <w:r>
+        <w:rPr>
+          <w:rFonts w:ascii="Times New Roman" w:hAnsi="Times New Roman" w:cs="Times New Roman"/>
+          <w:iCs/>
+          <w:color w:val="000000" w:themeColor="text1"/>
+        </w:rPr>
+        <w:t xml:space="preserve"> collected in 42% (73 of 172) of counties, where as </w:t>
+      </w:r>
+      <w:r>
+        <w:rPr>
+          <w:rFonts w:ascii="Times New Roman" w:hAnsi="Times New Roman" w:cs="Times New Roman"/>
+          <w:i/>
+          <w:iCs/>
+          <w:color w:val="000000" w:themeColor="text1"/>
+        </w:rPr>
+        <w:t xml:space="preserve">F. </w:t>
+      </w:r>
+      <w:proofErr w:type="spellStart"/>
+      <w:r>
+        <w:rPr>
+          <w:rFonts w:ascii="Times New Roman" w:hAnsi="Times New Roman" w:cs="Times New Roman"/>
+          <w:i/>
+          <w:iCs/>
+          <w:color w:val="000000" w:themeColor="text1"/>
+        </w:rPr>
+        <w:t>alnus</w:t>
+      </w:r>
+      <w:proofErr w:type="spellEnd"/>
+      <w:r>
+        <w:rPr>
+          <w:rFonts w:ascii="Times New Roman" w:hAnsi="Times New Roman" w:cs="Times New Roman"/>
+          <w:i/>
+          <w:iCs/>
+          <w:color w:val="000000" w:themeColor="text1"/>
+        </w:rPr>
+        <w:t xml:space="preserve"> </w:t>
+      </w:r>
+      <w:r>
+        <w:rPr>
+          <w:rFonts w:ascii="Times New Roman" w:hAnsi="Times New Roman" w:cs="Times New Roman"/>
+          <w:iCs/>
+          <w:color w:val="000000" w:themeColor="text1"/>
+        </w:rPr>
+        <w:t xml:space="preserve">was collected in 2% (4 of 172) of counties. This strongly suggests that </w:t>
+      </w:r>
+      <w:r>
+        <w:rPr>
+          <w:rFonts w:ascii="Times New Roman" w:hAnsi="Times New Roman" w:cs="Times New Roman"/>
+          <w:i/>
+          <w:iCs/>
+          <w:color w:val="000000" w:themeColor="text1"/>
+        </w:rPr>
+        <w:t xml:space="preserve">F. </w:t>
+      </w:r>
+      <w:proofErr w:type="spellStart"/>
+      <w:r>
+        <w:rPr>
+          <w:rFonts w:ascii="Times New Roman" w:hAnsi="Times New Roman" w:cs="Times New Roman"/>
+          <w:i/>
+          <w:iCs/>
+          <w:color w:val="000000" w:themeColor="text1"/>
+        </w:rPr>
+        <w:t>alnus</w:t>
+      </w:r>
+      <w:proofErr w:type="spellEnd"/>
+      <w:r>
+        <w:rPr>
+          <w:rFonts w:ascii="Times New Roman" w:hAnsi="Times New Roman" w:cs="Times New Roman"/>
+          <w:i/>
+          <w:iCs/>
+          <w:color w:val="000000" w:themeColor="text1"/>
+        </w:rPr>
+        <w:t xml:space="preserve"> </w:t>
+      </w:r>
+      <w:r>
+        <w:rPr>
+          <w:rFonts w:ascii="Times New Roman" w:hAnsi="Times New Roman" w:cs="Times New Roman"/>
+          <w:iCs/>
+          <w:color w:val="000000" w:themeColor="text1"/>
+        </w:rPr>
+        <w:t xml:space="preserve">was not common at this time. However, the ratio of </w:t>
+      </w:r>
+      <w:r>
+        <w:rPr>
+          <w:rFonts w:ascii="Times New Roman" w:hAnsi="Times New Roman" w:cs="Times New Roman"/>
+          <w:iCs/>
+          <w:color w:val="000000" w:themeColor="text1"/>
+        </w:rPr>
+        <w:t>presence</w:t>
+      </w:r>
+      <w:r>
+        <w:rPr>
+          <w:rFonts w:ascii="Times New Roman" w:hAnsi="Times New Roman" w:cs="Times New Roman"/>
+          <w:iCs/>
+          <w:color w:val="000000" w:themeColor="text1"/>
+        </w:rPr>
+        <w:t xml:space="preserve"> records shows a consistent rate of spread throughout the novel range during the following 100 years.</w:t>
+      </w:r>
+    </w:p>
+    <w:p>
+      <w:pPr>
+        <w:spacing w:line="480" w:lineRule="auto"/>
+        <w:rPr>
+          <w:rFonts w:ascii="Times New Roman" w:hAnsi="Times New Roman" w:cs="Times New Roman"/>
+          <w:color w:val="7F7F7F" w:themeColor="text1" w:themeTint="80"/>
         </w:rPr>
       </w:pPr>
     </w:p>
@@ -11402,59 +12570,79 @@
         <w:rPr>
           <w:rFonts w:ascii="Times New Roman" w:hAnsi="Times New Roman" w:cs="Times New Roman"/>
           <w:caps/>
-          <w:color w:val="000000" w:themeColor="text1"/>
-        </w:rPr>
-        <w:t xml:space="preserve">Increases of </w:t>
-      </w:r>
-      <w:r>
-        <w:rPr>
-          <w:rFonts w:ascii="Times New Roman" w:hAnsi="Times New Roman" w:cs="Times New Roman"/>
-          <w:i/>
-          <w:iCs/>
+        </w:rPr>
+        <w:t>Evidence for an extended lag phase</w:t>
+      </w:r>
+      <w:r>
+        <w:rPr>
+          <w:rFonts w:ascii="Times New Roman" w:hAnsi="Times New Roman" w:cs="Times New Roman"/>
           <w:caps/>
-          <w:color w:val="000000" w:themeColor="text1"/>
-        </w:rPr>
-        <w:t>Frangula alnus</w:t>
-      </w:r>
-      <w:r>
-        <w:rPr>
-          <w:rFonts w:ascii="Times New Roman" w:hAnsi="Times New Roman" w:cs="Times New Roman"/>
-          <w:caps/>
-          <w:color w:val="000000" w:themeColor="text1"/>
-        </w:rPr>
-        <w:t xml:space="preserve"> through time</w:t>
-      </w:r>
-      <w:r>
-        <w:rPr>
-          <w:rFonts w:ascii="Times New Roman" w:hAnsi="Times New Roman" w:cs="Times New Roman"/>
-          <w:caps/>
-          <w:color w:val="000000" w:themeColor="text1"/>
         </w:rPr>
         <w:t xml:space="preserve">. </w:t>
       </w:r>
       <w:r>
         <w:rPr>
           <w:rFonts w:ascii="Times New Roman" w:hAnsi="Times New Roman" w:cs="Times New Roman"/>
-          <w:iCs/>
-          <w:color w:val="000000" w:themeColor="text1"/>
-        </w:rPr>
-        <w:t>T</w:t>
-      </w:r>
-      <w:r>
-        <w:rPr>
-          <w:rFonts w:ascii="Times New Roman" w:hAnsi="Times New Roman" w:cs="Times New Roman"/>
-          <w:iCs/>
-          <w:color w:val="000000" w:themeColor="text1"/>
-        </w:rPr>
-        <w:t>he ratio</w:t>
-      </w:r>
-      <w:r>
-        <w:rPr>
-          <w:rFonts w:ascii="Times New Roman" w:hAnsi="Times New Roman" w:cs="Times New Roman"/>
-          <w:iCs/>
-          <w:color w:val="000000" w:themeColor="text1"/>
-        </w:rPr>
-        <w:t xml:space="preserve">s between cumulative records through time, occupied grid cells through time, and occupied counties through time of </w:t>
+          <w:color w:val="000000" w:themeColor="text1"/>
+        </w:rPr>
+        <w:t xml:space="preserve">Examining the relative rates of increase in occupied grid cells and occupied counties at </w:t>
+      </w:r>
+      <w:r>
+        <w:rPr>
+          <w:rFonts w:ascii="Times New Roman" w:hAnsi="Times New Roman" w:cs="Times New Roman"/>
+          <w:color w:val="000000" w:themeColor="text1"/>
+        </w:rPr>
+        <w:t>the</w:t>
+      </w:r>
+      <w:r>
+        <w:rPr>
+          <w:rFonts w:ascii="Times New Roman" w:hAnsi="Times New Roman" w:cs="Times New Roman"/>
+          <w:color w:val="000000" w:themeColor="text1"/>
+        </w:rPr>
+        <w:t xml:space="preserve"> spatial scale</w:t>
+      </w:r>
+      <w:r>
+        <w:rPr>
+          <w:rFonts w:ascii="Times New Roman" w:hAnsi="Times New Roman" w:cs="Times New Roman"/>
+          <w:color w:val="000000" w:themeColor="text1"/>
+        </w:rPr>
+        <w:t xml:space="preserve"> of the full invaded range</w:t>
+      </w:r>
+      <w:r>
+        <w:rPr>
+          <w:rFonts w:ascii="Times New Roman" w:hAnsi="Times New Roman" w:cs="Times New Roman"/>
+          <w:color w:val="000000" w:themeColor="text1"/>
+        </w:rPr>
+        <w:t xml:space="preserve">, there is </w:t>
+      </w:r>
+      <w:r>
+        <w:rPr>
+          <w:rFonts w:ascii="Times New Roman" w:hAnsi="Times New Roman" w:cs="Times New Roman"/>
+          <w:color w:val="000000" w:themeColor="text1"/>
+        </w:rPr>
+        <w:t>no strong</w:t>
+      </w:r>
+      <w:r>
+        <w:rPr>
+          <w:rFonts w:ascii="Times New Roman" w:hAnsi="Times New Roman" w:cs="Times New Roman"/>
+          <w:color w:val="000000" w:themeColor="text1"/>
+        </w:rPr>
+        <w:t xml:space="preserve"> evidence for an extended lag phase persisting beyond the early 20</w:t>
+      </w:r>
+      <w:r>
+        <w:rPr>
+          <w:rFonts w:ascii="Times New Roman" w:hAnsi="Times New Roman" w:cs="Times New Roman"/>
+          <w:color w:val="000000" w:themeColor="text1"/>
+          <w:vertAlign w:val="superscript"/>
+        </w:rPr>
+        <w:t>th</w:t>
+      </w:r>
+      <w:r>
+        <w:rPr>
+          <w:rFonts w:ascii="Times New Roman" w:hAnsi="Times New Roman" w:cs="Times New Roman"/>
+          <w:color w:val="000000" w:themeColor="text1"/>
+        </w:rPr>
+        <w:t xml:space="preserve"> century. All three analyses suggest that </w:t>
       </w:r>
       <w:r>
         <w:rPr>
@@ -11479,6 +12667,78 @@
       <w:r>
         <w:rPr>
           <w:rFonts w:ascii="Times New Roman" w:hAnsi="Times New Roman" w:cs="Times New Roman"/>
+          <w:iCs/>
+          <w:color w:val="000000" w:themeColor="text1"/>
+        </w:rPr>
+        <w:t xml:space="preserve"> increased at a rate greater than sampling effort from at least 1920 on. Given that the rate of increase in record number and spatial </w:t>
+      </w:r>
+      <w:r>
+        <w:rPr>
+          <w:rFonts w:ascii="Times New Roman" w:hAnsi="Times New Roman" w:cs="Times New Roman"/>
+          <w:iCs/>
+          <w:color w:val="000000" w:themeColor="text1"/>
+        </w:rPr>
+        <w:t>presence</w:t>
+      </w:r>
+      <w:r>
+        <w:rPr>
+          <w:rFonts w:ascii="Times New Roman" w:hAnsi="Times New Roman" w:cs="Times New Roman"/>
+          <w:iCs/>
+          <w:color w:val="000000" w:themeColor="text1"/>
+        </w:rPr>
+        <w:t xml:space="preserve"> for </w:t>
+      </w:r>
+      <w:r>
+        <w:rPr>
+          <w:rFonts w:ascii="Times New Roman" w:hAnsi="Times New Roman" w:cs="Times New Roman"/>
+          <w:i/>
+          <w:iCs/>
+          <w:color w:val="000000" w:themeColor="text1"/>
+        </w:rPr>
+        <w:t xml:space="preserve">F. </w:t>
+      </w:r>
+      <w:proofErr w:type="spellStart"/>
+      <w:r>
+        <w:rPr>
+          <w:rFonts w:ascii="Times New Roman" w:hAnsi="Times New Roman" w:cs="Times New Roman"/>
+          <w:i/>
+          <w:iCs/>
+          <w:color w:val="000000" w:themeColor="text1"/>
+        </w:rPr>
+        <w:t>alnus</w:t>
+      </w:r>
+      <w:proofErr w:type="spellEnd"/>
+      <w:r>
+        <w:rPr>
+          <w:rFonts w:ascii="Times New Roman" w:hAnsi="Times New Roman" w:cs="Times New Roman"/>
+          <w:iCs/>
+          <w:color w:val="000000" w:themeColor="text1"/>
+        </w:rPr>
+        <w:t xml:space="preserve"> was less than that of the associated species from 1880 to 1920, it is plausible that this period of time represents an extended lag phase. However, trends calculated for this period are based on a small number of </w:t>
+      </w:r>
+      <w:r>
+        <w:rPr>
+          <w:rFonts w:ascii="Times New Roman" w:hAnsi="Times New Roman" w:cs="Times New Roman"/>
+          <w:i/>
+          <w:iCs/>
+          <w:color w:val="000000" w:themeColor="text1"/>
+        </w:rPr>
+        <w:t xml:space="preserve">F. </w:t>
+      </w:r>
+      <w:proofErr w:type="spellStart"/>
+      <w:r>
+        <w:rPr>
+          <w:rFonts w:ascii="Times New Roman" w:hAnsi="Times New Roman" w:cs="Times New Roman"/>
+          <w:i/>
+          <w:iCs/>
+          <w:color w:val="000000" w:themeColor="text1"/>
+        </w:rPr>
+        <w:t>alnus</w:t>
+      </w:r>
+      <w:proofErr w:type="spellEnd"/>
+      <w:r>
+        <w:rPr>
+          <w:rFonts w:ascii="Times New Roman" w:hAnsi="Times New Roman" w:cs="Times New Roman"/>
           <w:i/>
           <w:iCs/>
           <w:color w:val="000000" w:themeColor="text1"/>
@@ -11491,501 +12751,49 @@
           <w:iCs/>
           <w:color w:val="000000" w:themeColor="text1"/>
         </w:rPr>
-        <w:t>and</w:t>
-      </w:r>
-      <w:r>
-        <w:rPr>
-          <w:rFonts w:ascii="Times New Roman" w:hAnsi="Times New Roman" w:cs="Times New Roman"/>
-          <w:iCs/>
-          <w:color w:val="000000" w:themeColor="text1"/>
-        </w:rPr>
-        <w:t xml:space="preserve"> the associated species each indicate</w:t>
-      </w:r>
-      <w:r>
-        <w:rPr>
-          <w:rFonts w:ascii="Times New Roman" w:hAnsi="Times New Roman" w:cs="Times New Roman"/>
-          <w:iCs/>
-          <w:color w:val="000000" w:themeColor="text1"/>
-        </w:rPr>
-        <w:t xml:space="preserve"> that </w:t>
-      </w:r>
-      <w:r>
-        <w:rPr>
-          <w:rFonts w:ascii="Times New Roman" w:hAnsi="Times New Roman" w:cs="Times New Roman"/>
-          <w:i/>
-          <w:iCs/>
-          <w:color w:val="000000" w:themeColor="text1"/>
-        </w:rPr>
-        <w:t xml:space="preserve">F. </w:t>
-      </w:r>
-      <w:proofErr w:type="spellStart"/>
-      <w:r>
-        <w:rPr>
-          <w:rFonts w:ascii="Times New Roman" w:hAnsi="Times New Roman" w:cs="Times New Roman"/>
-          <w:i/>
-          <w:iCs/>
-          <w:color w:val="000000" w:themeColor="text1"/>
-        </w:rPr>
-        <w:t>alnus</w:t>
-      </w:r>
-      <w:proofErr w:type="spellEnd"/>
-      <w:r>
-        <w:rPr>
-          <w:rFonts w:ascii="Times New Roman" w:hAnsi="Times New Roman" w:cs="Times New Roman"/>
-          <w:i/>
-          <w:iCs/>
-          <w:color w:val="000000" w:themeColor="text1"/>
-        </w:rPr>
-        <w:t xml:space="preserve"> </w:t>
-      </w:r>
-      <w:r>
-        <w:rPr>
-          <w:rFonts w:ascii="Times New Roman" w:hAnsi="Times New Roman" w:cs="Times New Roman"/>
-          <w:iCs/>
-          <w:color w:val="000000" w:themeColor="text1"/>
-        </w:rPr>
-        <w:t xml:space="preserve">has </w:t>
-      </w:r>
-      <w:r>
-        <w:rPr>
-          <w:rFonts w:ascii="Times New Roman" w:hAnsi="Times New Roman" w:cs="Times New Roman"/>
-          <w:iCs/>
-          <w:color w:val="000000" w:themeColor="text1"/>
-        </w:rPr>
-        <w:t xml:space="preserve">increased </w:t>
-      </w:r>
-      <w:r>
-        <w:rPr>
-          <w:rFonts w:ascii="Times New Roman" w:hAnsi="Times New Roman" w:cs="Times New Roman"/>
-          <w:iCs/>
-          <w:color w:val="000000" w:themeColor="text1"/>
-        </w:rPr>
-        <w:t xml:space="preserve">rapidly </w:t>
-      </w:r>
-      <w:r>
-        <w:rPr>
-          <w:rFonts w:ascii="Times New Roman" w:hAnsi="Times New Roman" w:cs="Times New Roman"/>
-          <w:iCs/>
-          <w:color w:val="000000" w:themeColor="text1"/>
-        </w:rPr>
-        <w:t>since ca. 1920 (Fi</w:t>
-      </w:r>
-      <w:r>
-        <w:rPr>
-          <w:rFonts w:ascii="Times New Roman" w:hAnsi="Times New Roman" w:cs="Times New Roman"/>
-          <w:iCs/>
-          <w:color w:val="000000" w:themeColor="text1"/>
-        </w:rPr>
-        <w:t>gs.</w:t>
-      </w:r>
-      <w:r>
-        <w:rPr>
-          <w:rFonts w:ascii="Times New Roman" w:hAnsi="Times New Roman" w:cs="Times New Roman"/>
-          <w:iCs/>
-          <w:color w:val="000000" w:themeColor="text1"/>
-        </w:rPr>
-        <w:t xml:space="preserve"> 4C, 5C, and 6C). </w:t>
-      </w:r>
-      <w:r>
-        <w:rPr>
-          <w:rFonts w:ascii="Times New Roman" w:hAnsi="Times New Roman" w:cs="Times New Roman"/>
-          <w:iCs/>
-          <w:color w:val="000000" w:themeColor="text1"/>
-        </w:rPr>
-        <w:t>For each, t</w:t>
-      </w:r>
-      <w:r>
-        <w:rPr>
-          <w:rFonts w:ascii="Times New Roman" w:hAnsi="Times New Roman" w:cs="Times New Roman"/>
-          <w:iCs/>
-          <w:color w:val="000000" w:themeColor="text1"/>
-        </w:rPr>
-        <w:t xml:space="preserve">he ratio of ten-year </w:t>
-      </w:r>
-      <w:r>
-        <w:rPr>
-          <w:rFonts w:ascii="Times New Roman" w:hAnsi="Times New Roman" w:cs="Times New Roman"/>
-          <w:iCs/>
-          <w:color w:val="000000" w:themeColor="text1"/>
-        </w:rPr>
-        <w:lastRenderedPageBreak/>
-        <w:t xml:space="preserve">average growth rates was greater than 1.0 after 1920, indicating that the number of </w:t>
-      </w:r>
-      <w:r>
-        <w:rPr>
-          <w:rFonts w:ascii="Times New Roman" w:hAnsi="Times New Roman" w:cs="Times New Roman"/>
-          <w:i/>
-          <w:iCs/>
-          <w:color w:val="000000" w:themeColor="text1"/>
-        </w:rPr>
-        <w:t xml:space="preserve">F. </w:t>
-      </w:r>
-      <w:proofErr w:type="spellStart"/>
-      <w:r>
-        <w:rPr>
-          <w:rFonts w:ascii="Times New Roman" w:hAnsi="Times New Roman" w:cs="Times New Roman"/>
-          <w:i/>
-          <w:iCs/>
-          <w:color w:val="000000" w:themeColor="text1"/>
-        </w:rPr>
-        <w:t>alnus</w:t>
-      </w:r>
-      <w:proofErr w:type="spellEnd"/>
-      <w:r>
-        <w:rPr>
-          <w:rFonts w:ascii="Times New Roman" w:hAnsi="Times New Roman" w:cs="Times New Roman"/>
-          <w:i/>
-          <w:iCs/>
-          <w:color w:val="000000" w:themeColor="text1"/>
-        </w:rPr>
-        <w:t xml:space="preserve"> </w:t>
-      </w:r>
-      <w:r>
-        <w:rPr>
-          <w:rFonts w:ascii="Times New Roman" w:hAnsi="Times New Roman" w:cs="Times New Roman"/>
-          <w:iCs/>
-          <w:color w:val="000000" w:themeColor="text1"/>
-        </w:rPr>
-        <w:t>samples increased more rapidly than those of the associated species (</w:t>
-      </w:r>
-      <w:r>
-        <w:rPr>
-          <w:rFonts w:ascii="Times New Roman" w:hAnsi="Times New Roman" w:cs="Times New Roman"/>
-          <w:iCs/>
-          <w:color w:val="000000" w:themeColor="text1"/>
-        </w:rPr>
-        <w:t>Fig. 3</w:t>
-      </w:r>
-      <w:r>
-        <w:rPr>
-          <w:rFonts w:ascii="Times New Roman" w:hAnsi="Times New Roman" w:cs="Times New Roman"/>
-          <w:iCs/>
-          <w:color w:val="000000" w:themeColor="text1"/>
-        </w:rPr>
-        <w:t xml:space="preserve">B, 5B, and 6B). Prior to 1920, both the ratio values of cumulative number of records and growth rates fluctuated greatly. </w:t>
-      </w:r>
-      <w:r>
-        <w:rPr>
-          <w:rFonts w:ascii="Times New Roman" w:hAnsi="Times New Roman" w:cs="Times New Roman"/>
-          <w:color w:val="000000" w:themeColor="text1"/>
-        </w:rPr>
-        <w:t xml:space="preserve">This </w:t>
-      </w:r>
-      <w:r>
-        <w:rPr>
-          <w:rFonts w:ascii="Times New Roman" w:hAnsi="Times New Roman" w:cs="Times New Roman"/>
-          <w:color w:val="000000" w:themeColor="text1"/>
-        </w:rPr>
-        <w:t>is likely</w:t>
-      </w:r>
-      <w:r>
-        <w:rPr>
-          <w:rFonts w:ascii="Times New Roman" w:hAnsi="Times New Roman" w:cs="Times New Roman"/>
-          <w:color w:val="000000" w:themeColor="text1"/>
-        </w:rPr>
-        <w:t xml:space="preserve"> the result of the small number of records for both </w:t>
-      </w:r>
-      <w:r>
-        <w:rPr>
-          <w:rFonts w:ascii="Times New Roman" w:hAnsi="Times New Roman" w:cs="Times New Roman"/>
-          <w:i/>
-          <w:iCs/>
-          <w:color w:val="000000" w:themeColor="text1"/>
-        </w:rPr>
-        <w:t xml:space="preserve">F. </w:t>
-      </w:r>
-      <w:proofErr w:type="spellStart"/>
-      <w:r>
-        <w:rPr>
-          <w:rFonts w:ascii="Times New Roman" w:hAnsi="Times New Roman" w:cs="Times New Roman"/>
-          <w:i/>
-          <w:iCs/>
-          <w:color w:val="000000" w:themeColor="text1"/>
-        </w:rPr>
-        <w:t>alnus</w:t>
-      </w:r>
-      <w:proofErr w:type="spellEnd"/>
-      <w:r>
-        <w:rPr>
-          <w:rFonts w:ascii="Times New Roman" w:hAnsi="Times New Roman" w:cs="Times New Roman"/>
-          <w:color w:val="000000" w:themeColor="text1"/>
-        </w:rPr>
-        <w:t xml:space="preserve"> and the associated species during this time. </w:t>
-      </w:r>
-      <w:r>
-        <w:rPr>
-          <w:rFonts w:ascii="Times New Roman" w:hAnsi="Times New Roman" w:cs="Times New Roman"/>
-          <w:color w:val="000000" w:themeColor="text1"/>
-        </w:rPr>
-        <w:t>T</w:t>
-      </w:r>
-      <w:r>
-        <w:rPr>
-          <w:rFonts w:ascii="Times New Roman" w:hAnsi="Times New Roman" w:cs="Times New Roman"/>
-          <w:color w:val="000000" w:themeColor="text1"/>
-        </w:rPr>
-        <w:t>he addition of only a few records to either dataset w</w:t>
-      </w:r>
-      <w:r>
-        <w:rPr>
-          <w:rFonts w:ascii="Times New Roman" w:hAnsi="Times New Roman" w:cs="Times New Roman"/>
-          <w:color w:val="000000" w:themeColor="text1"/>
-        </w:rPr>
-        <w:t xml:space="preserve">ould </w:t>
-      </w:r>
-      <w:r>
-        <w:rPr>
-          <w:rFonts w:ascii="Times New Roman" w:hAnsi="Times New Roman" w:cs="Times New Roman"/>
-          <w:color w:val="000000" w:themeColor="text1"/>
-        </w:rPr>
-        <w:t>dramatically</w:t>
-      </w:r>
-      <w:r>
-        <w:rPr>
-          <w:rFonts w:ascii="Times New Roman" w:hAnsi="Times New Roman" w:cs="Times New Roman"/>
-          <w:color w:val="000000" w:themeColor="text1"/>
-        </w:rPr>
-        <w:t xml:space="preserve"> change the ratio between them. </w:t>
-      </w:r>
-      <w:r>
-        <w:rPr>
-          <w:rFonts w:ascii="Times New Roman" w:hAnsi="Times New Roman" w:cs="Times New Roman"/>
-          <w:color w:val="000000" w:themeColor="text1"/>
-        </w:rPr>
-        <w:t>For example,</w:t>
-      </w:r>
-      <w:r>
-        <w:rPr>
-          <w:rFonts w:ascii="Times New Roman" w:hAnsi="Times New Roman" w:cs="Times New Roman"/>
-          <w:color w:val="000000" w:themeColor="text1"/>
-        </w:rPr>
-        <w:t xml:space="preserve"> </w:t>
-      </w:r>
-      <w:r>
-        <w:rPr>
-          <w:rFonts w:ascii="Times New Roman" w:hAnsi="Times New Roman" w:cs="Times New Roman"/>
-          <w:i/>
-          <w:iCs/>
-          <w:color w:val="000000" w:themeColor="text1"/>
-        </w:rPr>
-        <w:t xml:space="preserve">F. </w:t>
-      </w:r>
-      <w:proofErr w:type="spellStart"/>
-      <w:r>
-        <w:rPr>
-          <w:rFonts w:ascii="Times New Roman" w:hAnsi="Times New Roman" w:cs="Times New Roman"/>
-          <w:i/>
-          <w:iCs/>
-          <w:color w:val="000000" w:themeColor="text1"/>
-        </w:rPr>
-        <w:t>alnus</w:t>
-      </w:r>
-      <w:proofErr w:type="spellEnd"/>
-      <w:r>
-        <w:rPr>
-          <w:rFonts w:ascii="Times New Roman" w:hAnsi="Times New Roman" w:cs="Times New Roman"/>
-          <w:color w:val="000000" w:themeColor="text1"/>
-        </w:rPr>
-        <w:t xml:space="preserve"> records increased more slowly than the associated species from 1879 to the 1920s, but there are anomalous years in which </w:t>
-      </w:r>
-      <w:r>
-        <w:rPr>
-          <w:rFonts w:ascii="Times New Roman" w:hAnsi="Times New Roman" w:cs="Times New Roman"/>
-          <w:color w:val="000000" w:themeColor="text1"/>
-        </w:rPr>
-        <w:t>its growth rate</w:t>
-      </w:r>
-      <w:r>
-        <w:rPr>
-          <w:rFonts w:ascii="Times New Roman" w:hAnsi="Times New Roman" w:cs="Times New Roman"/>
-          <w:color w:val="000000" w:themeColor="text1"/>
-        </w:rPr>
-        <w:t xml:space="preserve"> was much larger than that of the associated species (</w:t>
-      </w:r>
-      <w:r>
-        <w:rPr>
-          <w:rFonts w:ascii="Times New Roman" w:hAnsi="Times New Roman" w:cs="Times New Roman"/>
-          <w:color w:val="000000" w:themeColor="text1"/>
-        </w:rPr>
-        <w:t>Fig. 3</w:t>
-      </w:r>
-      <w:r>
-        <w:rPr>
-          <w:rFonts w:ascii="Times New Roman" w:hAnsi="Times New Roman" w:cs="Times New Roman"/>
-          <w:color w:val="000000" w:themeColor="text1"/>
-        </w:rPr>
-        <w:t xml:space="preserve">B, 5B, and 6B). </w:t>
-      </w:r>
-      <w:r>
-        <w:rPr>
-          <w:rFonts w:ascii="Times New Roman" w:hAnsi="Times New Roman" w:cs="Times New Roman"/>
-          <w:color w:val="000000" w:themeColor="text1"/>
-        </w:rPr>
-        <w:t>W</w:t>
-      </w:r>
-      <w:r>
-        <w:rPr>
-          <w:rFonts w:ascii="Times New Roman" w:hAnsi="Times New Roman" w:cs="Times New Roman"/>
-          <w:color w:val="000000" w:themeColor="text1"/>
-        </w:rPr>
-        <w:t xml:space="preserve">hen the cumulative number of records for </w:t>
-      </w:r>
-      <w:r>
-        <w:rPr>
-          <w:rFonts w:ascii="Times New Roman" w:hAnsi="Times New Roman" w:cs="Times New Roman"/>
-          <w:i/>
-          <w:iCs/>
-          <w:color w:val="000000" w:themeColor="text1"/>
-        </w:rPr>
-        <w:t xml:space="preserve">F. </w:t>
-      </w:r>
-      <w:proofErr w:type="spellStart"/>
-      <w:r>
-        <w:rPr>
-          <w:rFonts w:ascii="Times New Roman" w:hAnsi="Times New Roman" w:cs="Times New Roman"/>
-          <w:i/>
-          <w:iCs/>
-          <w:color w:val="000000" w:themeColor="text1"/>
-        </w:rPr>
-        <w:t>alnus</w:t>
-      </w:r>
-      <w:proofErr w:type="spellEnd"/>
-      <w:r>
-        <w:rPr>
-          <w:rFonts w:ascii="Times New Roman" w:hAnsi="Times New Roman" w:cs="Times New Roman"/>
-          <w:color w:val="000000" w:themeColor="text1"/>
-        </w:rPr>
-        <w:t xml:space="preserve"> increased from 4 to 10 from 1893 to 1894, the resulting growth rate was </w:t>
-      </w:r>
-      <w:r>
-        <w:rPr>
-          <w:rFonts w:ascii="Times New Roman" w:hAnsi="Times New Roman" w:cs="Times New Roman"/>
-          <w:i/>
-          <w:color w:val="000000" w:themeColor="text1"/>
-        </w:rPr>
-        <w:t>R</w:t>
-      </w:r>
-      <w:r>
-        <w:rPr>
-          <w:rFonts w:ascii="Times New Roman" w:hAnsi="Times New Roman" w:cs="Times New Roman"/>
-          <w:color w:val="000000" w:themeColor="text1"/>
-        </w:rPr>
-        <w:t xml:space="preserve"> = 2.5. Comparatively, during this time the number of records for the associated species increased from 171 to 191, resulting in a growth rate of </w:t>
-      </w:r>
-      <w:r>
-        <w:rPr>
-          <w:rFonts w:ascii="Times New Roman" w:hAnsi="Times New Roman" w:cs="Times New Roman"/>
-          <w:i/>
-          <w:color w:val="000000" w:themeColor="text1"/>
-        </w:rPr>
-        <w:t>R</w:t>
-      </w:r>
-      <w:r>
-        <w:rPr>
-          <w:rFonts w:ascii="Times New Roman" w:hAnsi="Times New Roman" w:cs="Times New Roman"/>
-          <w:color w:val="000000" w:themeColor="text1"/>
-        </w:rPr>
-        <w:t xml:space="preserve"> = 1.12. </w:t>
-      </w:r>
-      <w:r>
-        <w:rPr>
-          <w:rFonts w:ascii="Times New Roman" w:hAnsi="Times New Roman" w:cs="Times New Roman"/>
-          <w:color w:val="000000" w:themeColor="text1"/>
-        </w:rPr>
-        <w:t>I</w:t>
-      </w:r>
-      <w:r>
-        <w:rPr>
-          <w:rFonts w:ascii="Times New Roman" w:hAnsi="Times New Roman" w:cs="Times New Roman"/>
-          <w:color w:val="000000" w:themeColor="text1"/>
-        </w:rPr>
-        <w:t xml:space="preserve">t is difficult to determine if </w:t>
-      </w:r>
-      <w:r>
-        <w:rPr>
-          <w:rFonts w:ascii="Times New Roman" w:hAnsi="Times New Roman" w:cs="Times New Roman"/>
-          <w:i/>
-          <w:iCs/>
-          <w:color w:val="000000" w:themeColor="text1"/>
-        </w:rPr>
-        <w:t xml:space="preserve">F. </w:t>
-      </w:r>
-      <w:proofErr w:type="spellStart"/>
-      <w:r>
-        <w:rPr>
-          <w:rFonts w:ascii="Times New Roman" w:hAnsi="Times New Roman" w:cs="Times New Roman"/>
-          <w:i/>
-          <w:iCs/>
-          <w:color w:val="000000" w:themeColor="text1"/>
-        </w:rPr>
-        <w:t>alnus</w:t>
-      </w:r>
-      <w:proofErr w:type="spellEnd"/>
-      <w:r>
-        <w:rPr>
-          <w:rFonts w:ascii="Times New Roman" w:hAnsi="Times New Roman" w:cs="Times New Roman"/>
-          <w:color w:val="000000" w:themeColor="text1"/>
-        </w:rPr>
-        <w:t xml:space="preserve"> did in fact start its invasion with a very high growth rate, then immediately slowed, or rather this result is an artifact of calculating growth rates with small sample sizes. Based on the relative consistency of the </w:t>
-      </w:r>
-      <w:r>
-        <w:rPr>
-          <w:rFonts w:ascii="Times New Roman" w:hAnsi="Times New Roman" w:cs="Times New Roman"/>
-          <w:color w:val="000000" w:themeColor="text1"/>
-        </w:rPr>
-        <w:t xml:space="preserve">proportion of </w:t>
-      </w:r>
-      <w:r>
-        <w:rPr>
-          <w:rFonts w:ascii="Times New Roman" w:hAnsi="Times New Roman" w:cs="Times New Roman"/>
-          <w:color w:val="000000" w:themeColor="text1"/>
-        </w:rPr>
-        <w:t>total records collected in each decade</w:t>
-      </w:r>
-      <w:r>
-        <w:rPr>
-          <w:rFonts w:ascii="Times New Roman" w:hAnsi="Times New Roman" w:cs="Times New Roman"/>
-          <w:color w:val="000000" w:themeColor="text1"/>
-        </w:rPr>
-        <w:t xml:space="preserve"> </w:t>
-      </w:r>
-      <w:r>
-        <w:rPr>
-          <w:rFonts w:ascii="Times New Roman" w:hAnsi="Times New Roman" w:cs="Times New Roman"/>
-          <w:color w:val="000000" w:themeColor="text1"/>
-        </w:rPr>
-        <w:t>(</w:t>
-      </w:r>
-      <w:r>
-        <w:rPr>
-          <w:rFonts w:ascii="Times New Roman" w:hAnsi="Times New Roman" w:cs="Times New Roman"/>
-          <w:color w:val="000000" w:themeColor="text1"/>
-        </w:rPr>
-        <w:t>Fig. 2</w:t>
-      </w:r>
-      <w:r>
-        <w:rPr>
-          <w:rFonts w:ascii="Times New Roman" w:hAnsi="Times New Roman" w:cs="Times New Roman"/>
-          <w:color w:val="000000" w:themeColor="text1"/>
-        </w:rPr>
-        <w:t>)</w:t>
-      </w:r>
-      <w:r>
-        <w:rPr>
-          <w:rFonts w:ascii="Times New Roman" w:hAnsi="Times New Roman" w:cs="Times New Roman"/>
-          <w:color w:val="000000" w:themeColor="text1"/>
-        </w:rPr>
-        <w:t>, there is more support for the latter interpretation.</w:t>
+        <w:t>records, as is evident in the high variability in both the ratio of growth r</w:t>
+      </w:r>
+      <w:r>
+        <w:rPr>
+          <w:rFonts w:ascii="Times New Roman" w:hAnsi="Times New Roman" w:cs="Times New Roman"/>
+          <w:iCs/>
+          <w:color w:val="000000" w:themeColor="text1"/>
+        </w:rPr>
+        <w:t>ates and the ratio of records of</w:t>
+      </w:r>
+      <w:r>
+        <w:rPr>
+          <w:rFonts w:ascii="Times New Roman" w:hAnsi="Times New Roman" w:cs="Times New Roman"/>
+          <w:iCs/>
+          <w:color w:val="000000" w:themeColor="text1"/>
+        </w:rPr>
+        <w:t xml:space="preserve"> occupied</w:t>
+      </w:r>
+      <w:bookmarkStart w:id="4" w:name="_GoBack"/>
+      <w:bookmarkEnd w:id="4"/>
+      <w:r>
+        <w:rPr>
+          <w:rFonts w:ascii="Times New Roman" w:hAnsi="Times New Roman" w:cs="Times New Roman"/>
+          <w:iCs/>
+          <w:color w:val="000000" w:themeColor="text1"/>
+        </w:rPr>
+        <w:t xml:space="preserve"> area. </w:t>
       </w:r>
     </w:p>
     <w:p>
       <w:pPr>
+        <w:shd w:val="clear" w:color="auto" w:fill="FFFF00"/>
         <w:spacing w:line="480" w:lineRule="auto"/>
         <w:rPr>
           <w:rFonts w:ascii="Times New Roman" w:hAnsi="Times New Roman" w:cs="Times New Roman"/>
-          <w:color w:val="000000" w:themeColor="text1"/>
         </w:rPr>
       </w:pPr>
+      <w:r>
+        <w:rPr>
+          <w:rFonts w:ascii="Times New Roman" w:hAnsi="Times New Roman" w:cs="Times New Roman"/>
+        </w:rPr>
+        <w:t>DISCUSSION OF NULL MODEL HERE</w:t>
+      </w:r>
     </w:p>
     <w:p>
       <w:pPr>
@@ -12001,28 +12809,205 @@
           <w:rFonts w:ascii="Times New Roman" w:hAnsi="Times New Roman" w:cs="Times New Roman"/>
           <w:color w:val="000000" w:themeColor="text1"/>
         </w:rPr>
-        <w:t xml:space="preserve">Trends of the square root of the </w:t>
-      </w:r>
-      <w:r>
-        <w:rPr>
-          <w:rFonts w:ascii="Times New Roman" w:hAnsi="Times New Roman" w:cs="Times New Roman"/>
-          <w:color w:val="000000" w:themeColor="text1"/>
-        </w:rPr>
-        <w:t xml:space="preserve">cumulative number of grid cells </w:t>
-      </w:r>
-      <w:r>
-        <w:rPr>
-          <w:rFonts w:ascii="Times New Roman" w:hAnsi="Times New Roman" w:cs="Times New Roman"/>
-          <w:color w:val="000000" w:themeColor="text1"/>
-        </w:rPr>
-        <w:t>(or</w:t>
-      </w:r>
-      <w:r>
-        <w:rPr>
-          <w:rFonts w:ascii="Times New Roman" w:hAnsi="Times New Roman" w:cs="Times New Roman"/>
-          <w:color w:val="000000" w:themeColor="text1"/>
-        </w:rPr>
-        <w:t xml:space="preserve"> counties</w:t>
+        <w:t>At least t</w:t>
+      </w:r>
+      <w:r>
+        <w:rPr>
+          <w:rFonts w:ascii="Times New Roman" w:hAnsi="Times New Roman" w:cs="Times New Roman"/>
+          <w:color w:val="000000" w:themeColor="text1"/>
+        </w:rPr>
+        <w:t xml:space="preserve">hree previous studies examined range expansion of </w:t>
+      </w:r>
+      <w:r>
+        <w:rPr>
+          <w:rFonts w:ascii="Times New Roman" w:hAnsi="Times New Roman" w:cs="Times New Roman"/>
+          <w:i/>
+          <w:color w:val="000000" w:themeColor="text1"/>
+        </w:rPr>
+        <w:t>F.</w:t>
+      </w:r>
+      <w:r>
+        <w:rPr>
+          <w:rFonts w:ascii="Times New Roman" w:hAnsi="Times New Roman" w:cs="Times New Roman"/>
+          <w:i/>
+          <w:color w:val="000000" w:themeColor="text1"/>
+        </w:rPr>
+        <w:t xml:space="preserve"> </w:t>
+      </w:r>
+      <w:proofErr w:type="spellStart"/>
+      <w:r>
+        <w:rPr>
+          <w:rFonts w:ascii="Times New Roman" w:hAnsi="Times New Roman" w:cs="Times New Roman"/>
+          <w:i/>
+          <w:color w:val="000000" w:themeColor="text1"/>
+        </w:rPr>
+        <w:t>alnus</w:t>
+      </w:r>
+      <w:proofErr w:type="spellEnd"/>
+      <w:r>
+        <w:rPr>
+          <w:rFonts w:ascii="Times New Roman" w:hAnsi="Times New Roman" w:cs="Times New Roman"/>
+          <w:color w:val="000000" w:themeColor="text1"/>
+        </w:rPr>
+        <w:t xml:space="preserve"> using herbarium records </w:t>
+      </w:r>
+      <w:r>
+        <w:rPr>
+          <w:rFonts w:ascii="Times New Roman" w:hAnsi="Times New Roman" w:cs="Times New Roman"/>
+          <w:noProof/>
+          <w:color w:val="000000" w:themeColor="text1"/>
+        </w:rPr>
+        <w:t>(Catling and Porebski 1994, Howell and Blackwell 1977, Larkin 2011)</w:t>
+      </w:r>
+      <w:r>
+        <w:rPr>
+          <w:rFonts w:ascii="Times New Roman" w:hAnsi="Times New Roman" w:cs="Times New Roman"/>
+          <w:color w:val="000000" w:themeColor="text1"/>
+        </w:rPr>
+        <w:t xml:space="preserve">. Each focused on </w:t>
+      </w:r>
+      <w:r>
+        <w:rPr>
+          <w:rFonts w:ascii="Times New Roman" w:hAnsi="Times New Roman" w:cs="Times New Roman"/>
+          <w:color w:val="000000" w:themeColor="text1"/>
+        </w:rPr>
+        <w:t xml:space="preserve">a </w:t>
+      </w:r>
+      <w:r>
+        <w:rPr>
+          <w:rFonts w:ascii="Times New Roman" w:hAnsi="Times New Roman" w:cs="Times New Roman"/>
+          <w:color w:val="000000" w:themeColor="text1"/>
+        </w:rPr>
+        <w:t xml:space="preserve">part of the invaded range. Howell &amp; Blackwell </w:t>
+      </w:r>
+      <w:r>
+        <w:rPr>
+          <w:rFonts w:ascii="Times New Roman" w:hAnsi="Times New Roman" w:cs="Times New Roman"/>
+          <w:noProof/>
+          <w:color w:val="000000" w:themeColor="text1"/>
+        </w:rPr>
+        <w:t>(1977)</w:t>
+      </w:r>
+      <w:r>
+        <w:rPr>
+          <w:rFonts w:ascii="Times New Roman" w:hAnsi="Times New Roman" w:cs="Times New Roman"/>
+          <w:color w:val="000000" w:themeColor="text1"/>
+        </w:rPr>
+        <w:t xml:space="preserve"> found evidence that </w:t>
+      </w:r>
+      <w:r>
+        <w:rPr>
+          <w:rFonts w:ascii="Times New Roman" w:hAnsi="Times New Roman" w:cs="Times New Roman"/>
+          <w:i/>
+          <w:iCs/>
+        </w:rPr>
+        <w:t xml:space="preserve">F. </w:t>
+      </w:r>
+      <w:proofErr w:type="spellStart"/>
+      <w:r>
+        <w:rPr>
+          <w:rFonts w:ascii="Times New Roman" w:hAnsi="Times New Roman" w:cs="Times New Roman"/>
+          <w:i/>
+          <w:iCs/>
+        </w:rPr>
+        <w:t>alnus</w:t>
+      </w:r>
+      <w:proofErr w:type="spellEnd"/>
+      <w:r>
+        <w:rPr>
+          <w:rFonts w:ascii="Times New Roman" w:hAnsi="Times New Roman" w:cs="Times New Roman"/>
+          <w:color w:val="000000" w:themeColor="text1"/>
+        </w:rPr>
+        <w:t xml:space="preserve"> likely entered Ohio in the 1920’s, </w:t>
+      </w:r>
+      <w:r>
+        <w:rPr>
+          <w:rFonts w:ascii="Times New Roman" w:hAnsi="Times New Roman" w:cs="Times New Roman"/>
+          <w:color w:val="000000" w:themeColor="text1"/>
+        </w:rPr>
+        <w:t xml:space="preserve">first </w:t>
+      </w:r>
+      <w:r>
+        <w:rPr>
+          <w:rFonts w:ascii="Times New Roman" w:hAnsi="Times New Roman" w:cs="Times New Roman"/>
+          <w:color w:val="000000" w:themeColor="text1"/>
+        </w:rPr>
+        <w:t xml:space="preserve">observed in Lake County (northeastern Ohio). </w:t>
+      </w:r>
+      <w:r>
+        <w:rPr>
+          <w:rFonts w:ascii="Times New Roman" w:hAnsi="Times New Roman" w:cs="Times New Roman"/>
+          <w:color w:val="000000" w:themeColor="text1"/>
+        </w:rPr>
+        <w:t>They</w:t>
+      </w:r>
+      <w:r>
+        <w:rPr>
+          <w:rFonts w:ascii="Times New Roman" w:hAnsi="Times New Roman" w:cs="Times New Roman"/>
+          <w:color w:val="000000" w:themeColor="text1"/>
+        </w:rPr>
+        <w:t xml:space="preserve"> speculate</w:t>
+      </w:r>
+      <w:r>
+        <w:rPr>
+          <w:rFonts w:ascii="Times New Roman" w:hAnsi="Times New Roman" w:cs="Times New Roman"/>
+          <w:color w:val="000000" w:themeColor="text1"/>
+        </w:rPr>
+        <w:t>d</w:t>
+      </w:r>
+      <w:r>
+        <w:rPr>
+          <w:rFonts w:ascii="Times New Roman" w:hAnsi="Times New Roman" w:cs="Times New Roman"/>
+          <w:color w:val="000000" w:themeColor="text1"/>
+        </w:rPr>
+        <w:t xml:space="preserve"> that </w:t>
+      </w:r>
+      <w:r>
+        <w:rPr>
+          <w:rFonts w:ascii="Times New Roman" w:hAnsi="Times New Roman" w:cs="Times New Roman"/>
+          <w:color w:val="000000" w:themeColor="text1"/>
+        </w:rPr>
+        <w:t xml:space="preserve">its subsequent </w:t>
+      </w:r>
+      <w:r>
+        <w:rPr>
+          <w:rFonts w:ascii="Times New Roman" w:hAnsi="Times New Roman" w:cs="Times New Roman"/>
+          <w:color w:val="000000" w:themeColor="text1"/>
+        </w:rPr>
+        <w:t xml:space="preserve">spread throughout Ohio was </w:t>
+      </w:r>
+      <w:r>
+        <w:rPr>
+          <w:rFonts w:ascii="Times New Roman" w:hAnsi="Times New Roman" w:cs="Times New Roman"/>
+          <w:color w:val="000000" w:themeColor="text1"/>
+        </w:rPr>
+        <w:lastRenderedPageBreak/>
+        <w:t>facilitated by the range-expansion of the non-native European Starling</w:t>
+      </w:r>
+      <w:r>
+        <w:rPr>
+          <w:rFonts w:ascii="Times New Roman" w:hAnsi="Times New Roman" w:cs="Times New Roman"/>
+          <w:color w:val="000000" w:themeColor="text1"/>
+        </w:rPr>
+        <w:t xml:space="preserve"> (</w:t>
+      </w:r>
+      <w:proofErr w:type="spellStart"/>
+      <w:r>
+        <w:rPr>
+          <w:rFonts w:ascii="Times New Roman" w:hAnsi="Times New Roman" w:cs="Times New Roman"/>
+          <w:i/>
+          <w:color w:val="000000" w:themeColor="text1"/>
+        </w:rPr>
+        <w:t>Sturnus</w:t>
+      </w:r>
+      <w:proofErr w:type="spellEnd"/>
+      <w:r>
+        <w:rPr>
+          <w:rFonts w:ascii="Times New Roman" w:hAnsi="Times New Roman" w:cs="Times New Roman"/>
+          <w:i/>
+          <w:color w:val="000000" w:themeColor="text1"/>
+        </w:rPr>
+        <w:t xml:space="preserve"> vulgaris</w:t>
       </w:r>
       <w:r>
         <w:rPr>
@@ -12036,142 +13021,75 @@
           <w:rFonts w:ascii="Times New Roman" w:hAnsi="Times New Roman" w:cs="Times New Roman"/>
           <w:color w:val="000000" w:themeColor="text1"/>
         </w:rPr>
-        <w:t xml:space="preserve"> occupied </w:t>
-      </w:r>
-      <w:r>
-        <w:rPr>
-          <w:rFonts w:ascii="Times New Roman" w:hAnsi="Times New Roman" w:cs="Times New Roman"/>
-          <w:color w:val="000000" w:themeColor="text1"/>
-        </w:rPr>
-        <w:t>by the associated species through time did not fit linear relationships</w:t>
-      </w:r>
-      <w:r>
-        <w:rPr>
-          <w:rFonts w:ascii="Times New Roman" w:hAnsi="Times New Roman" w:cs="Times New Roman"/>
-          <w:color w:val="000000" w:themeColor="text1"/>
-        </w:rPr>
-        <w:t xml:space="preserve"> (</w:t>
-      </w:r>
-      <w:r>
-        <w:rPr>
-          <w:rFonts w:ascii="Times New Roman" w:hAnsi="Times New Roman" w:cs="Times New Roman"/>
-          <w:color w:val="000000" w:themeColor="text1"/>
-        </w:rPr>
-        <w:t>Fig. 4</w:t>
-      </w:r>
-      <w:r>
-        <w:rPr>
-          <w:rFonts w:ascii="Times New Roman" w:hAnsi="Times New Roman" w:cs="Times New Roman"/>
-          <w:color w:val="000000" w:themeColor="text1"/>
-        </w:rPr>
-        <w:t>A and 5</w:t>
-      </w:r>
-      <w:r>
-        <w:rPr>
-          <w:rFonts w:ascii="Times New Roman" w:hAnsi="Times New Roman" w:cs="Times New Roman"/>
-          <w:color w:val="000000" w:themeColor="text1"/>
-        </w:rPr>
-        <w:t>A).</w:t>
-      </w:r>
-      <w:r>
-        <w:rPr>
-          <w:rFonts w:ascii="Times New Roman" w:hAnsi="Times New Roman" w:cs="Times New Roman"/>
-          <w:color w:val="000000" w:themeColor="text1"/>
-        </w:rPr>
-        <w:t xml:space="preserve"> Assuming these species were already present in most suitable environments (i.e., at equilibrium), this suggests that </w:t>
-      </w:r>
-      <w:r>
-        <w:rPr>
-          <w:rFonts w:ascii="Times New Roman" w:hAnsi="Times New Roman" w:cs="Times New Roman"/>
-          <w:color w:val="000000" w:themeColor="text1"/>
-        </w:rPr>
-        <w:t xml:space="preserve">rates of </w:t>
-      </w:r>
-      <w:r>
-        <w:rPr>
-          <w:rFonts w:ascii="Times New Roman" w:hAnsi="Times New Roman" w:cs="Times New Roman"/>
-          <w:color w:val="000000" w:themeColor="text1"/>
-        </w:rPr>
-        <w:t>specimen collect</w:t>
-      </w:r>
-      <w:r>
-        <w:rPr>
-          <w:rFonts w:ascii="Times New Roman" w:hAnsi="Times New Roman" w:cs="Times New Roman"/>
-          <w:color w:val="000000" w:themeColor="text1"/>
-        </w:rPr>
-        <w:t xml:space="preserve">ion changed through time. </w:t>
-      </w:r>
-      <w:r>
-        <w:rPr>
-          <w:rFonts w:ascii="Times New Roman" w:hAnsi="Times New Roman" w:cs="Times New Roman"/>
-          <w:color w:val="000000" w:themeColor="text1"/>
-        </w:rPr>
-        <w:t>Both</w:t>
-      </w:r>
-      <w:r>
-        <w:rPr>
-          <w:rFonts w:ascii="Times New Roman" w:hAnsi="Times New Roman" w:cs="Times New Roman"/>
-          <w:color w:val="000000" w:themeColor="text1"/>
-        </w:rPr>
-        <w:t xml:space="preserve"> trend</w:t>
-      </w:r>
-      <w:r>
-        <w:rPr>
-          <w:rFonts w:ascii="Times New Roman" w:hAnsi="Times New Roman" w:cs="Times New Roman"/>
-          <w:color w:val="000000" w:themeColor="text1"/>
-        </w:rPr>
-        <w:t>s</w:t>
-      </w:r>
-      <w:r>
-        <w:rPr>
-          <w:rFonts w:ascii="Times New Roman" w:hAnsi="Times New Roman" w:cs="Times New Roman"/>
-          <w:color w:val="000000" w:themeColor="text1"/>
-        </w:rPr>
-        <w:t xml:space="preserve"> can be described as </w:t>
-      </w:r>
-      <w:r>
-        <w:rPr>
-          <w:rFonts w:ascii="Times New Roman" w:hAnsi="Times New Roman" w:cs="Times New Roman"/>
-          <w:color w:val="000000" w:themeColor="text1"/>
-        </w:rPr>
-        <w:t xml:space="preserve">initially concave up, </w:t>
-      </w:r>
-      <w:r>
-        <w:rPr>
-          <w:rFonts w:ascii="Times New Roman" w:hAnsi="Times New Roman" w:cs="Times New Roman"/>
-          <w:color w:val="000000" w:themeColor="text1"/>
-        </w:rPr>
-        <w:t>followed by a</w:t>
-      </w:r>
-      <w:r>
-        <w:rPr>
-          <w:rFonts w:ascii="Times New Roman" w:hAnsi="Times New Roman" w:cs="Times New Roman"/>
-          <w:color w:val="000000" w:themeColor="text1"/>
-        </w:rPr>
-        <w:t xml:space="preserve"> steep</w:t>
-      </w:r>
-      <w:r>
-        <w:rPr>
-          <w:rFonts w:ascii="Times New Roman" w:hAnsi="Times New Roman" w:cs="Times New Roman"/>
-          <w:color w:val="000000" w:themeColor="text1"/>
-        </w:rPr>
-        <w:t xml:space="preserve"> linear trend, followed by a concave down curve, followed by another period of linearity. This </w:t>
-      </w:r>
-      <w:r>
-        <w:rPr>
-          <w:rFonts w:ascii="Times New Roman" w:hAnsi="Times New Roman" w:cs="Times New Roman"/>
-          <w:color w:val="000000" w:themeColor="text1"/>
-        </w:rPr>
-        <w:lastRenderedPageBreak/>
-        <w:t xml:space="preserve">suggests the rate of collections increased rapidly in the </w:t>
-      </w:r>
-      <w:r>
-        <w:rPr>
-          <w:rFonts w:ascii="Times New Roman" w:hAnsi="Times New Roman" w:cs="Times New Roman"/>
-          <w:color w:val="000000" w:themeColor="text1"/>
-        </w:rPr>
-        <w:t>early</w:t>
-      </w:r>
+        <w:t xml:space="preserve">. </w:t>
+      </w:r>
+      <w:r>
+        <w:rPr>
+          <w:rFonts w:ascii="Times New Roman" w:hAnsi="Times New Roman" w:cs="Times New Roman"/>
+          <w:color w:val="000000" w:themeColor="text1"/>
+        </w:rPr>
+        <w:t>No</w:t>
+      </w:r>
+      <w:r>
+        <w:rPr>
+          <w:rFonts w:ascii="Times New Roman" w:hAnsi="Times New Roman" w:cs="Times New Roman"/>
+          <w:color w:val="000000" w:themeColor="text1"/>
+        </w:rPr>
+        <w:t xml:space="preserve"> account</w:t>
+      </w:r>
+      <w:r>
+        <w:rPr>
+          <w:rFonts w:ascii="Times New Roman" w:hAnsi="Times New Roman" w:cs="Times New Roman"/>
+          <w:color w:val="000000" w:themeColor="text1"/>
+        </w:rPr>
+        <w:t>ing</w:t>
+      </w:r>
+      <w:r>
+        <w:rPr>
+          <w:rFonts w:ascii="Times New Roman" w:hAnsi="Times New Roman" w:cs="Times New Roman"/>
+          <w:color w:val="000000" w:themeColor="text1"/>
+        </w:rPr>
+        <w:t xml:space="preserve"> for potential unequal sampling effort in herbarium records</w:t>
+      </w:r>
+      <w:r>
+        <w:rPr>
+          <w:rFonts w:ascii="Times New Roman" w:hAnsi="Times New Roman" w:cs="Times New Roman"/>
+          <w:color w:val="000000" w:themeColor="text1"/>
+        </w:rPr>
+        <w:t xml:space="preserve"> was considered</w:t>
+      </w:r>
+      <w:r>
+        <w:rPr>
+          <w:rFonts w:ascii="Times New Roman" w:hAnsi="Times New Roman" w:cs="Times New Roman"/>
+          <w:color w:val="000000" w:themeColor="text1"/>
+        </w:rPr>
+        <w:t xml:space="preserve">. </w:t>
+      </w:r>
+      <w:proofErr w:type="spellStart"/>
+      <w:r>
+        <w:rPr>
+          <w:rFonts w:ascii="Times New Roman" w:hAnsi="Times New Roman" w:cs="Times New Roman"/>
+          <w:color w:val="000000" w:themeColor="text1"/>
+        </w:rPr>
+        <w:t>Catling</w:t>
+      </w:r>
+      <w:proofErr w:type="spellEnd"/>
+      <w:r>
+        <w:rPr>
+          <w:rFonts w:ascii="Times New Roman" w:hAnsi="Times New Roman" w:cs="Times New Roman"/>
+          <w:color w:val="000000" w:themeColor="text1"/>
+        </w:rPr>
+        <w:t xml:space="preserve"> &amp; </w:t>
+      </w:r>
+      <w:proofErr w:type="spellStart"/>
+      <w:r>
+        <w:rPr>
+          <w:rFonts w:ascii="Times New Roman" w:hAnsi="Times New Roman" w:cs="Times New Roman"/>
+          <w:color w:val="000000" w:themeColor="text1"/>
+        </w:rPr>
+        <w:t>Porebski</w:t>
+      </w:r>
+      <w:proofErr w:type="spellEnd"/>
       <w:r>
         <w:rPr>
           <w:rFonts w:ascii="Times New Roman" w:hAnsi="Times New Roman" w:cs="Times New Roman"/>
@@ -12182,259 +13100,17 @@
       <w:r>
         <w:rPr>
           <w:rFonts w:ascii="Times New Roman" w:hAnsi="Times New Roman" w:cs="Times New Roman"/>
-          <w:color w:val="000000" w:themeColor="text1"/>
-        </w:rPr>
-        <w:t>20</w:t>
-      </w:r>
-      <w:r>
-        <w:rPr>
-          <w:rFonts w:ascii="Times New Roman" w:hAnsi="Times New Roman" w:cs="Times New Roman"/>
-          <w:color w:val="000000" w:themeColor="text1"/>
-          <w:vertAlign w:val="superscript"/>
-        </w:rPr>
-        <w:t>th</w:t>
-      </w:r>
-      <w:r>
-        <w:rPr>
-          <w:rFonts w:ascii="Times New Roman" w:hAnsi="Times New Roman" w:cs="Times New Roman"/>
-          <w:color w:val="000000" w:themeColor="text1"/>
-        </w:rPr>
-        <w:t xml:space="preserve"> century, was high throughout the second half of the </w:t>
-      </w:r>
-      <w:r>
-        <w:rPr>
-          <w:rFonts w:ascii="Times New Roman" w:hAnsi="Times New Roman" w:cs="Times New Roman"/>
-          <w:color w:val="000000" w:themeColor="text1"/>
-        </w:rPr>
-        <w:t>20</w:t>
-      </w:r>
-      <w:r>
-        <w:rPr>
-          <w:rFonts w:ascii="Times New Roman" w:hAnsi="Times New Roman" w:cs="Times New Roman"/>
-          <w:color w:val="000000" w:themeColor="text1"/>
-          <w:vertAlign w:val="superscript"/>
-        </w:rPr>
-        <w:t>th</w:t>
-      </w:r>
-      <w:r>
-        <w:rPr>
-          <w:rFonts w:ascii="Times New Roman" w:hAnsi="Times New Roman" w:cs="Times New Roman"/>
-          <w:color w:val="000000" w:themeColor="text1"/>
-        </w:rPr>
-        <w:t xml:space="preserve"> century, and then decelerated </w:t>
-      </w:r>
-      <w:r>
-        <w:rPr>
-          <w:rFonts w:ascii="Times New Roman" w:hAnsi="Times New Roman" w:cs="Times New Roman"/>
-          <w:color w:val="000000" w:themeColor="text1"/>
-        </w:rPr>
-        <w:t>near the end of</w:t>
-      </w:r>
-      <w:r>
-        <w:rPr>
-          <w:rFonts w:ascii="Times New Roman" w:hAnsi="Times New Roman" w:cs="Times New Roman"/>
-          <w:color w:val="000000" w:themeColor="text1"/>
-        </w:rPr>
-        <w:t xml:space="preserve"> the 20</w:t>
-      </w:r>
-      <w:r>
-        <w:rPr>
-          <w:rFonts w:ascii="Times New Roman" w:hAnsi="Times New Roman" w:cs="Times New Roman"/>
-          <w:color w:val="000000" w:themeColor="text1"/>
-          <w:vertAlign w:val="superscript"/>
-        </w:rPr>
-        <w:t>th</w:t>
-      </w:r>
-      <w:r>
-        <w:rPr>
-          <w:rFonts w:ascii="Times New Roman" w:hAnsi="Times New Roman" w:cs="Times New Roman"/>
-          <w:color w:val="000000" w:themeColor="text1"/>
-        </w:rPr>
-        <w:t xml:space="preserve"> century</w:t>
-      </w:r>
-      <w:r>
-        <w:rPr>
-          <w:rFonts w:ascii="Times New Roman" w:hAnsi="Times New Roman" w:cs="Times New Roman"/>
-          <w:color w:val="000000" w:themeColor="text1"/>
-        </w:rPr>
-        <w:t xml:space="preserve"> and beginning of the 21</w:t>
-      </w:r>
-      <w:r>
-        <w:rPr>
-          <w:rFonts w:ascii="Times New Roman" w:hAnsi="Times New Roman" w:cs="Times New Roman"/>
-          <w:color w:val="000000" w:themeColor="text1"/>
-          <w:vertAlign w:val="superscript"/>
-        </w:rPr>
-        <w:t>st</w:t>
-      </w:r>
-      <w:r>
-        <w:rPr>
-          <w:rFonts w:ascii="Times New Roman" w:hAnsi="Times New Roman" w:cs="Times New Roman"/>
-          <w:color w:val="000000" w:themeColor="text1"/>
-        </w:rPr>
-        <w:t xml:space="preserve"> century</w:t>
-      </w:r>
-      <w:r>
-        <w:rPr>
-          <w:rFonts w:ascii="Times New Roman" w:hAnsi="Times New Roman" w:cs="Times New Roman"/>
-          <w:color w:val="000000" w:themeColor="text1"/>
-        </w:rPr>
-        <w:t>. Combined with the increase in the number of records during</w:t>
-      </w:r>
-      <w:r>
-        <w:rPr>
-          <w:rFonts w:ascii="Times New Roman" w:hAnsi="Times New Roman" w:cs="Times New Roman"/>
-          <w:color w:val="000000" w:themeColor="text1"/>
-        </w:rPr>
-        <w:t xml:space="preserve"> the</w:t>
-      </w:r>
-      <w:r>
-        <w:rPr>
-          <w:rFonts w:ascii="Times New Roman" w:hAnsi="Times New Roman" w:cs="Times New Roman"/>
-          <w:color w:val="000000" w:themeColor="text1"/>
-        </w:rPr>
-        <w:t xml:space="preserve"> earlier part of the study period (</w:t>
-      </w:r>
-      <w:r>
-        <w:rPr>
-          <w:rFonts w:ascii="Times New Roman" w:hAnsi="Times New Roman" w:cs="Times New Roman"/>
-          <w:color w:val="000000" w:themeColor="text1"/>
-        </w:rPr>
-        <w:t>Fig. 2</w:t>
-      </w:r>
-      <w:r>
-        <w:rPr>
-          <w:rFonts w:ascii="Times New Roman" w:hAnsi="Times New Roman" w:cs="Times New Roman"/>
-          <w:color w:val="000000" w:themeColor="text1"/>
-        </w:rPr>
-        <w:t xml:space="preserve"> and </w:t>
-      </w:r>
-      <w:r>
-        <w:rPr>
-          <w:rFonts w:ascii="Times New Roman" w:hAnsi="Times New Roman" w:cs="Times New Roman"/>
-          <w:color w:val="000000" w:themeColor="text1"/>
-        </w:rPr>
-        <w:t>3</w:t>
-      </w:r>
-      <w:r>
-        <w:rPr>
-          <w:rFonts w:ascii="Times New Roman" w:hAnsi="Times New Roman" w:cs="Times New Roman"/>
-          <w:color w:val="000000" w:themeColor="text1"/>
-        </w:rPr>
-        <w:t xml:space="preserve">A), these patterns suggest that </w:t>
-      </w:r>
-      <w:r>
-        <w:rPr>
-          <w:rFonts w:ascii="Times New Roman" w:hAnsi="Times New Roman" w:cs="Times New Roman"/>
-          <w:color w:val="000000" w:themeColor="text1"/>
-        </w:rPr>
-        <w:t>the early 20</w:t>
-      </w:r>
-      <w:r>
-        <w:rPr>
-          <w:rFonts w:ascii="Times New Roman" w:hAnsi="Times New Roman" w:cs="Times New Roman"/>
-          <w:color w:val="000000" w:themeColor="text1"/>
-          <w:vertAlign w:val="superscript"/>
-        </w:rPr>
-        <w:t>th</w:t>
-      </w:r>
-      <w:r>
-        <w:rPr>
-          <w:rFonts w:ascii="Times New Roman" w:hAnsi="Times New Roman" w:cs="Times New Roman"/>
-          <w:color w:val="000000" w:themeColor="text1"/>
-        </w:rPr>
-        <w:t xml:space="preserve"> century</w:t>
-      </w:r>
-      <w:r>
-        <w:rPr>
-          <w:rFonts w:ascii="Times New Roman" w:hAnsi="Times New Roman" w:cs="Times New Roman"/>
-          <w:color w:val="000000" w:themeColor="text1"/>
-        </w:rPr>
-        <w:t xml:space="preserve"> was a period of high sampling effort, coinciding with </w:t>
-      </w:r>
-      <w:r>
-        <w:rPr>
-          <w:rFonts w:ascii="Times New Roman" w:hAnsi="Times New Roman" w:cs="Times New Roman"/>
-          <w:color w:val="000000" w:themeColor="text1"/>
-        </w:rPr>
-        <w:t xml:space="preserve">the </w:t>
-      </w:r>
-      <w:r>
-        <w:rPr>
-          <w:rFonts w:ascii="Times New Roman" w:hAnsi="Times New Roman" w:cs="Times New Roman"/>
-          <w:color w:val="000000" w:themeColor="text1"/>
-        </w:rPr>
-        <w:t>beginning of an intense effort to collect specimens for herbaria</w:t>
-      </w:r>
-      <w:r>
-        <w:rPr>
-          <w:rFonts w:ascii="Times New Roman" w:hAnsi="Times New Roman" w:cs="Times New Roman"/>
-          <w:color w:val="000000" w:themeColor="text1"/>
-        </w:rPr>
-        <w:t xml:space="preserve"> as previously documented</w:t>
-      </w:r>
-      <w:r>
-        <w:rPr>
-          <w:rFonts w:ascii="Times New Roman" w:hAnsi="Times New Roman" w:cs="Times New Roman"/>
-          <w:color w:val="000000" w:themeColor="text1"/>
-        </w:rPr>
-        <w:t xml:space="preserve"> </w:t>
-      </w:r>
-      <w:r>
-        <w:rPr>
-          <w:rFonts w:ascii="Times New Roman" w:hAnsi="Times New Roman" w:cs="Times New Roman"/>
-          <w:noProof/>
-          <w:color w:val="000000" w:themeColor="text1"/>
-        </w:rPr>
-        <w:t>(Prather et al. 2004)</w:t>
-      </w:r>
-      <w:r>
-        <w:rPr>
-          <w:rFonts w:ascii="Times New Roman" w:hAnsi="Times New Roman" w:cs="Times New Roman"/>
-          <w:color w:val="000000" w:themeColor="text1"/>
-        </w:rPr>
-        <w:t xml:space="preserve">. </w:t>
-      </w:r>
-    </w:p>
-    <w:p>
-      <w:pPr>
-        <w:spacing w:line="480" w:lineRule="auto"/>
-        <w:rPr>
-          <w:rFonts w:ascii="Times New Roman" w:hAnsi="Times New Roman" w:cs="Times New Roman"/>
-          <w:color w:val="7F7F7F" w:themeColor="text1" w:themeTint="80"/>
-        </w:rPr>
-      </w:pPr>
-    </w:p>
-    <w:p>
-      <w:pPr>
-        <w:spacing w:line="480" w:lineRule="auto"/>
-        <w:ind w:firstLine="720"/>
-        <w:rPr>
-          <w:rFonts w:ascii="Times New Roman" w:hAnsi="Times New Roman" w:cs="Times New Roman"/>
-          <w:iCs/>
-          <w:color w:val="000000" w:themeColor="text1"/>
-        </w:rPr>
-      </w:pPr>
-      <w:r>
-        <w:rPr>
-          <w:rFonts w:ascii="Times New Roman" w:hAnsi="Times New Roman" w:cs="Times New Roman"/>
-          <w:color w:val="000000" w:themeColor="text1"/>
-        </w:rPr>
-        <w:t xml:space="preserve">The earliest </w:t>
-      </w:r>
-      <w:r>
-        <w:rPr>
-          <w:rFonts w:ascii="Times New Roman" w:hAnsi="Times New Roman" w:cs="Times New Roman"/>
-          <w:color w:val="000000" w:themeColor="text1"/>
-        </w:rPr>
-        <w:t>presence</w:t>
-      </w:r>
-      <w:r>
-        <w:rPr>
-          <w:rFonts w:ascii="Times New Roman" w:hAnsi="Times New Roman" w:cs="Times New Roman"/>
-          <w:color w:val="000000" w:themeColor="text1"/>
-        </w:rPr>
-        <w:t xml:space="preserve"> records of </w:t>
+          <w:noProof/>
+          <w:color w:val="000000" w:themeColor="text1"/>
+        </w:rPr>
+        <w:t>(1994)</w:t>
+      </w:r>
+      <w:r>
+        <w:rPr>
+          <w:rFonts w:ascii="Times New Roman" w:hAnsi="Times New Roman" w:cs="Times New Roman"/>
+          <w:color w:val="000000" w:themeColor="text1"/>
+        </w:rPr>
+        <w:t xml:space="preserve"> examined the historical spread of </w:t>
       </w:r>
       <w:r>
         <w:rPr>
@@ -12459,84 +13135,40 @@
           <w:rFonts w:ascii="Times New Roman" w:hAnsi="Times New Roman" w:cs="Times New Roman"/>
           <w:color w:val="000000" w:themeColor="text1"/>
         </w:rPr>
-        <w:t xml:space="preserve"> were collected during </w:t>
-      </w:r>
-      <w:r>
-        <w:rPr>
-          <w:rFonts w:ascii="Times New Roman" w:hAnsi="Times New Roman" w:cs="Times New Roman"/>
-          <w:color w:val="000000" w:themeColor="text1"/>
-        </w:rPr>
-        <w:t>the</w:t>
-      </w:r>
-      <w:r>
-        <w:rPr>
-          <w:rFonts w:ascii="Times New Roman" w:hAnsi="Times New Roman" w:cs="Times New Roman"/>
-          <w:color w:val="000000" w:themeColor="text1"/>
-        </w:rPr>
-        <w:t xml:space="preserve"> period of high sampling effort</w:t>
-      </w:r>
-      <w:r>
-        <w:rPr>
-          <w:rFonts w:ascii="Times New Roman" w:hAnsi="Times New Roman" w:cs="Times New Roman"/>
-          <w:color w:val="000000" w:themeColor="text1"/>
-        </w:rPr>
-        <w:t xml:space="preserve"> near the end of the 19</w:t>
-      </w:r>
-      <w:r>
-        <w:rPr>
-          <w:rFonts w:ascii="Times New Roman" w:hAnsi="Times New Roman" w:cs="Times New Roman"/>
-          <w:color w:val="000000" w:themeColor="text1"/>
-          <w:vertAlign w:val="superscript"/>
-        </w:rPr>
-        <w:t>th</w:t>
-      </w:r>
-      <w:r>
-        <w:rPr>
-          <w:rFonts w:ascii="Times New Roman" w:hAnsi="Times New Roman" w:cs="Times New Roman"/>
-          <w:color w:val="000000" w:themeColor="text1"/>
-        </w:rPr>
-        <w:t xml:space="preserve"> century</w:t>
-      </w:r>
-      <w:r>
-        <w:rPr>
-          <w:rFonts w:ascii="Times New Roman" w:hAnsi="Times New Roman" w:cs="Times New Roman"/>
-          <w:color w:val="000000" w:themeColor="text1"/>
-        </w:rPr>
-        <w:t xml:space="preserve">. However, it </w:t>
-      </w:r>
-      <w:r>
-        <w:rPr>
-          <w:rFonts w:ascii="Times New Roman" w:hAnsi="Times New Roman" w:cs="Times New Roman"/>
-          <w:color w:val="000000" w:themeColor="text1"/>
-        </w:rPr>
-        <w:t>remained</w:t>
-      </w:r>
-      <w:r>
-        <w:rPr>
-          <w:rFonts w:ascii="Times New Roman" w:hAnsi="Times New Roman" w:cs="Times New Roman"/>
-          <w:color w:val="000000" w:themeColor="text1"/>
-        </w:rPr>
-        <w:t xml:space="preserve"> uncommon across the study region until at least the 1920s. Assuming that cumulative </w:t>
-      </w:r>
-      <w:r>
-        <w:rPr>
-          <w:rFonts w:ascii="Times New Roman" w:hAnsi="Times New Roman" w:cs="Times New Roman"/>
-          <w:color w:val="000000" w:themeColor="text1"/>
-        </w:rPr>
-        <w:t>presence</w:t>
-      </w:r>
-      <w:r>
-        <w:rPr>
-          <w:rFonts w:ascii="Times New Roman" w:hAnsi="Times New Roman" w:cs="Times New Roman"/>
-          <w:color w:val="000000" w:themeColor="text1"/>
-        </w:rPr>
-        <w:t xml:space="preserve"> curves for the associated species represent the spatial spread of collection effort, and that a collector would collect </w:t>
-      </w:r>
-      <w:r>
-        <w:rPr>
-          <w:rFonts w:ascii="Times New Roman" w:hAnsi="Times New Roman" w:cs="Times New Roman"/>
-          <w:i/>
-          <w:iCs/>
+        <w:t xml:space="preserve"> in southern Ontario, Canada </w:t>
+      </w:r>
+      <w:r>
+        <w:rPr>
+          <w:rFonts w:ascii="Times New Roman" w:hAnsi="Times New Roman" w:cs="Times New Roman"/>
+          <w:color w:val="000000" w:themeColor="text1"/>
+        </w:rPr>
+        <w:t>where it</w:t>
+      </w:r>
+      <w:r>
+        <w:rPr>
+          <w:rFonts w:ascii="Times New Roman" w:hAnsi="Times New Roman" w:cs="Times New Roman"/>
+          <w:color w:val="000000" w:themeColor="text1"/>
+        </w:rPr>
+        <w:t xml:space="preserve"> was first recorded in London, Ontario in 1898 and Ottawa in 1899. Their </w:t>
+      </w:r>
+      <w:r>
+        <w:rPr>
+          <w:rFonts w:ascii="Times New Roman" w:hAnsi="Times New Roman" w:cs="Times New Roman"/>
+          <w:color w:val="000000" w:themeColor="text1"/>
+        </w:rPr>
+        <w:t>results</w:t>
+      </w:r>
+      <w:r>
+        <w:rPr>
+          <w:rFonts w:ascii="Times New Roman" w:hAnsi="Times New Roman" w:cs="Times New Roman"/>
+          <w:color w:val="000000" w:themeColor="text1"/>
+        </w:rPr>
+        <w:t xml:space="preserve"> suggest that </w:t>
+      </w:r>
+      <w:r>
+        <w:rPr>
+          <w:rFonts w:ascii="Times New Roman" w:hAnsi="Times New Roman" w:cs="Times New Roman"/>
+          <w:i/>
           <w:color w:val="000000" w:themeColor="text1"/>
         </w:rPr>
         <w:t xml:space="preserve">F. </w:t>
@@ -12546,7 +13178,6 @@
         <w:rPr>
           <w:rFonts w:ascii="Times New Roman" w:hAnsi="Times New Roman" w:cs="Times New Roman"/>
           <w:i/>
-          <w:iCs/>
           <w:color w:val="000000" w:themeColor="text1"/>
         </w:rPr>
         <w:t>alnus</w:t>
@@ -12557,21 +13188,7 @@
           <w:rFonts w:ascii="Times New Roman" w:hAnsi="Times New Roman" w:cs="Times New Roman"/>
           <w:color w:val="000000" w:themeColor="text1"/>
         </w:rPr>
-        <w:t xml:space="preserve"> if it were present during a survey, it appears that the rate of spatial spread</w:t>
-      </w:r>
-      <w:r>
-        <w:rPr>
-          <w:rFonts w:ascii="Times New Roman" w:hAnsi="Times New Roman" w:cs="Times New Roman"/>
-          <w:color w:val="000000" w:themeColor="text1"/>
-        </w:rPr>
-        <w:t xml:space="preserve"> </w:t>
-      </w:r>
-      <w:r>
-        <w:rPr>
-          <w:rFonts w:ascii="Times New Roman" w:hAnsi="Times New Roman" w:cs="Times New Roman"/>
-          <w:color w:val="000000" w:themeColor="text1"/>
-        </w:rPr>
-        <w:t xml:space="preserve">of </w:t>
+        <w:t xml:space="preserve"> spread to other urban centers, but primarily remained confined to these areas until the 1970’s. From the 1970’s to the early 1990’s </w:t>
       </w:r>
       <w:r>
         <w:rPr>
@@ -12598,770 +13215,21 @@
           <w:rFonts w:ascii="Times New Roman" w:hAnsi="Times New Roman" w:cs="Times New Roman"/>
           <w:color w:val="000000" w:themeColor="text1"/>
         </w:rPr>
-        <w:t xml:space="preserve"> during the early </w:t>
-      </w:r>
-      <w:r>
-        <w:rPr>
-          <w:rFonts w:ascii="Times New Roman" w:hAnsi="Times New Roman" w:cs="Times New Roman"/>
-          <w:color w:val="000000" w:themeColor="text1"/>
-        </w:rPr>
-        <w:t>20</w:t>
-      </w:r>
-      <w:r>
-        <w:rPr>
-          <w:rFonts w:ascii="Times New Roman" w:hAnsi="Times New Roman" w:cs="Times New Roman"/>
-          <w:color w:val="000000" w:themeColor="text1"/>
-          <w:vertAlign w:val="superscript"/>
-        </w:rPr>
-        <w:t>th</w:t>
-      </w:r>
-      <w:r>
-        <w:rPr>
-          <w:rFonts w:ascii="Times New Roman" w:hAnsi="Times New Roman" w:cs="Times New Roman"/>
-          <w:color w:val="000000" w:themeColor="text1"/>
-        </w:rPr>
-        <w:t xml:space="preserve"> century </w:t>
-      </w:r>
-      <w:r>
-        <w:rPr>
-          <w:rFonts w:ascii="Times New Roman" w:hAnsi="Times New Roman" w:cs="Times New Roman"/>
-          <w:iCs/>
-          <w:color w:val="000000" w:themeColor="text1"/>
-        </w:rPr>
-        <w:t xml:space="preserve">was slow. This is most clearly exemplified by the trends in cumulative number of counties occupied through time. On average </w:t>
-      </w:r>
-      <w:r>
-        <w:rPr>
-          <w:rFonts w:ascii="Times New Roman" w:hAnsi="Times New Roman" w:cs="Times New Roman"/>
-          <w:i/>
-          <w:iCs/>
-          <w:color w:val="000000" w:themeColor="text1"/>
-        </w:rPr>
-        <w:t xml:space="preserve">F. </w:t>
-      </w:r>
-      <w:proofErr w:type="spellStart"/>
-      <w:r>
-        <w:rPr>
-          <w:rFonts w:ascii="Times New Roman" w:hAnsi="Times New Roman" w:cs="Times New Roman"/>
-          <w:i/>
-          <w:iCs/>
-          <w:color w:val="000000" w:themeColor="text1"/>
-        </w:rPr>
-        <w:t>alnus</w:t>
-      </w:r>
-      <w:proofErr w:type="spellEnd"/>
-      <w:r>
-        <w:rPr>
-          <w:rFonts w:ascii="Times New Roman" w:hAnsi="Times New Roman" w:cs="Times New Roman"/>
-          <w:i/>
-          <w:iCs/>
-          <w:color w:val="000000" w:themeColor="text1"/>
-        </w:rPr>
-        <w:t xml:space="preserve"> </w:t>
-      </w:r>
-      <w:r>
-        <w:rPr>
-          <w:rFonts w:ascii="Times New Roman" w:hAnsi="Times New Roman" w:cs="Times New Roman"/>
-          <w:iCs/>
-          <w:color w:val="000000" w:themeColor="text1"/>
-        </w:rPr>
-        <w:t xml:space="preserve">was first observed 48 years after at least one of the associated species was observed in a county. By 1900, records for at least one of the associated species was collected in 42% (73 of 172) of counties, where as </w:t>
-      </w:r>
-      <w:r>
-        <w:rPr>
-          <w:rFonts w:ascii="Times New Roman" w:hAnsi="Times New Roman" w:cs="Times New Roman"/>
-          <w:i/>
-          <w:iCs/>
-          <w:color w:val="000000" w:themeColor="text1"/>
-        </w:rPr>
-        <w:t xml:space="preserve">F. </w:t>
-      </w:r>
-      <w:proofErr w:type="spellStart"/>
-      <w:r>
-        <w:rPr>
-          <w:rFonts w:ascii="Times New Roman" w:hAnsi="Times New Roman" w:cs="Times New Roman"/>
-          <w:i/>
-          <w:iCs/>
-          <w:color w:val="000000" w:themeColor="text1"/>
-        </w:rPr>
-        <w:t>alnus</w:t>
-      </w:r>
-      <w:proofErr w:type="spellEnd"/>
-      <w:r>
-        <w:rPr>
-          <w:rFonts w:ascii="Times New Roman" w:hAnsi="Times New Roman" w:cs="Times New Roman"/>
-          <w:i/>
-          <w:iCs/>
-          <w:color w:val="000000" w:themeColor="text1"/>
-        </w:rPr>
-        <w:t xml:space="preserve"> </w:t>
-      </w:r>
-      <w:r>
-        <w:rPr>
-          <w:rFonts w:ascii="Times New Roman" w:hAnsi="Times New Roman" w:cs="Times New Roman"/>
-          <w:iCs/>
-          <w:color w:val="000000" w:themeColor="text1"/>
-        </w:rPr>
-        <w:t xml:space="preserve">was collected in 2% (4 of 172) of counties. This strongly suggests that </w:t>
-      </w:r>
-      <w:r>
-        <w:rPr>
-          <w:rFonts w:ascii="Times New Roman" w:hAnsi="Times New Roman" w:cs="Times New Roman"/>
-          <w:i/>
-          <w:iCs/>
-          <w:color w:val="000000" w:themeColor="text1"/>
-        </w:rPr>
-        <w:t xml:space="preserve">F. </w:t>
-      </w:r>
-      <w:proofErr w:type="spellStart"/>
-      <w:r>
-        <w:rPr>
-          <w:rFonts w:ascii="Times New Roman" w:hAnsi="Times New Roman" w:cs="Times New Roman"/>
-          <w:i/>
-          <w:iCs/>
-          <w:color w:val="000000" w:themeColor="text1"/>
-        </w:rPr>
-        <w:t>alnus</w:t>
-      </w:r>
-      <w:proofErr w:type="spellEnd"/>
-      <w:r>
-        <w:rPr>
-          <w:rFonts w:ascii="Times New Roman" w:hAnsi="Times New Roman" w:cs="Times New Roman"/>
-          <w:i/>
-          <w:iCs/>
-          <w:color w:val="000000" w:themeColor="text1"/>
-        </w:rPr>
-        <w:t xml:space="preserve"> </w:t>
-      </w:r>
-      <w:r>
-        <w:rPr>
-          <w:rFonts w:ascii="Times New Roman" w:hAnsi="Times New Roman" w:cs="Times New Roman"/>
-          <w:iCs/>
-          <w:color w:val="000000" w:themeColor="text1"/>
-        </w:rPr>
-        <w:t xml:space="preserve">was not common at this time. However, the ratio of </w:t>
-      </w:r>
-      <w:r>
-        <w:rPr>
-          <w:rFonts w:ascii="Times New Roman" w:hAnsi="Times New Roman" w:cs="Times New Roman"/>
-          <w:iCs/>
-          <w:color w:val="000000" w:themeColor="text1"/>
-        </w:rPr>
-        <w:t>presence</w:t>
-      </w:r>
-      <w:r>
-        <w:rPr>
-          <w:rFonts w:ascii="Times New Roman" w:hAnsi="Times New Roman" w:cs="Times New Roman"/>
-          <w:iCs/>
-          <w:color w:val="000000" w:themeColor="text1"/>
-        </w:rPr>
-        <w:t xml:space="preserve"> records shows a consistent rate of spread throughout the novel range during the following 100 years.</w:t>
-      </w:r>
-    </w:p>
-    <w:p>
-      <w:pPr>
-        <w:spacing w:line="480" w:lineRule="auto"/>
-        <w:rPr>
-          <w:rFonts w:ascii="Times New Roman" w:hAnsi="Times New Roman" w:cs="Times New Roman"/>
-          <w:color w:val="7F7F7F" w:themeColor="text1" w:themeTint="80"/>
-        </w:rPr>
-      </w:pPr>
-    </w:p>
-    <w:p>
-      <w:pPr>
-        <w:spacing w:line="480" w:lineRule="auto"/>
-        <w:outlineLvl w:val="0"/>
-        <w:rPr>
-          <w:rFonts w:ascii="Times New Roman" w:hAnsi="Times New Roman" w:cs="Times New Roman"/>
-          <w:caps/>
-          <w:color w:val="000000" w:themeColor="text1"/>
-        </w:rPr>
-      </w:pPr>
-      <w:r>
-        <w:rPr>
-          <w:rFonts w:ascii="Times New Roman" w:hAnsi="Times New Roman" w:cs="Times New Roman"/>
-          <w:caps/>
-        </w:rPr>
-        <w:lastRenderedPageBreak/>
-        <w:t>Evidence for an extended lag phase</w:t>
-      </w:r>
-      <w:r>
-        <w:rPr>
-          <w:rFonts w:ascii="Times New Roman" w:hAnsi="Times New Roman" w:cs="Times New Roman"/>
-          <w:caps/>
-        </w:rPr>
-        <w:t xml:space="preserve">. </w:t>
-      </w:r>
-      <w:r>
-        <w:rPr>
-          <w:rFonts w:ascii="Times New Roman" w:hAnsi="Times New Roman" w:cs="Times New Roman"/>
-          <w:color w:val="000000" w:themeColor="text1"/>
-        </w:rPr>
-        <w:t>Examining the relative rates of increase in occupied grid cells and occupied counties at this spatial scale, there is no compelling evidence for an extended lag phase persisting beyond the early 20</w:t>
-      </w:r>
-      <w:r>
-        <w:rPr>
-          <w:rFonts w:ascii="Times New Roman" w:hAnsi="Times New Roman" w:cs="Times New Roman"/>
-          <w:color w:val="000000" w:themeColor="text1"/>
-          <w:vertAlign w:val="superscript"/>
-        </w:rPr>
-        <w:t>th</w:t>
-      </w:r>
-      <w:r>
-        <w:rPr>
-          <w:rFonts w:ascii="Times New Roman" w:hAnsi="Times New Roman" w:cs="Times New Roman"/>
-          <w:color w:val="000000" w:themeColor="text1"/>
-        </w:rPr>
-        <w:t xml:space="preserve"> century. All three analyses suggest that </w:t>
-      </w:r>
-      <w:r>
-        <w:rPr>
-          <w:rFonts w:ascii="Times New Roman" w:hAnsi="Times New Roman" w:cs="Times New Roman"/>
-          <w:i/>
-          <w:iCs/>
-          <w:color w:val="000000" w:themeColor="text1"/>
-        </w:rPr>
-        <w:t xml:space="preserve">F. </w:t>
-      </w:r>
-      <w:proofErr w:type="spellStart"/>
-      <w:r>
-        <w:rPr>
-          <w:rFonts w:ascii="Times New Roman" w:hAnsi="Times New Roman" w:cs="Times New Roman"/>
-          <w:i/>
-          <w:iCs/>
-          <w:color w:val="000000" w:themeColor="text1"/>
-        </w:rPr>
-        <w:t>alnus</w:t>
-      </w:r>
-      <w:proofErr w:type="spellEnd"/>
-      <w:r>
-        <w:rPr>
-          <w:rFonts w:ascii="Times New Roman" w:hAnsi="Times New Roman" w:cs="Times New Roman"/>
-          <w:iCs/>
-          <w:color w:val="000000" w:themeColor="text1"/>
-        </w:rPr>
-        <w:t xml:space="preserve"> increased at a rate greater than sampling effort from at least 1920 on. Given that the rate of increase in record number and spatial </w:t>
-      </w:r>
-      <w:r>
-        <w:rPr>
-          <w:rFonts w:ascii="Times New Roman" w:hAnsi="Times New Roman" w:cs="Times New Roman"/>
-          <w:iCs/>
-          <w:color w:val="000000" w:themeColor="text1"/>
-        </w:rPr>
-        <w:t>presence</w:t>
-      </w:r>
-      <w:r>
-        <w:rPr>
-          <w:rFonts w:ascii="Times New Roman" w:hAnsi="Times New Roman" w:cs="Times New Roman"/>
-          <w:iCs/>
-          <w:color w:val="000000" w:themeColor="text1"/>
-        </w:rPr>
-        <w:t xml:space="preserve"> for </w:t>
-      </w:r>
-      <w:r>
-        <w:rPr>
-          <w:rFonts w:ascii="Times New Roman" w:hAnsi="Times New Roman" w:cs="Times New Roman"/>
-          <w:i/>
-          <w:iCs/>
-          <w:color w:val="000000" w:themeColor="text1"/>
-        </w:rPr>
-        <w:t xml:space="preserve">F. </w:t>
-      </w:r>
-      <w:proofErr w:type="spellStart"/>
-      <w:r>
-        <w:rPr>
-          <w:rFonts w:ascii="Times New Roman" w:hAnsi="Times New Roman" w:cs="Times New Roman"/>
-          <w:i/>
-          <w:iCs/>
-          <w:color w:val="000000" w:themeColor="text1"/>
-        </w:rPr>
-        <w:t>alnus</w:t>
-      </w:r>
-      <w:proofErr w:type="spellEnd"/>
-      <w:r>
-        <w:rPr>
-          <w:rFonts w:ascii="Times New Roman" w:hAnsi="Times New Roman" w:cs="Times New Roman"/>
-          <w:iCs/>
-          <w:color w:val="000000" w:themeColor="text1"/>
-        </w:rPr>
-        <w:t xml:space="preserve"> was less than that of the associated species from 1880 to 1920, it is plausible that this period of time represents an extended lag phase. However, trends calculated for this period are based on a small number of </w:t>
-      </w:r>
-      <w:r>
-        <w:rPr>
-          <w:rFonts w:ascii="Times New Roman" w:hAnsi="Times New Roman" w:cs="Times New Roman"/>
-          <w:i/>
-          <w:iCs/>
-          <w:color w:val="000000" w:themeColor="text1"/>
-        </w:rPr>
-        <w:t xml:space="preserve">F. </w:t>
-      </w:r>
-      <w:proofErr w:type="spellStart"/>
-      <w:r>
-        <w:rPr>
-          <w:rFonts w:ascii="Times New Roman" w:hAnsi="Times New Roman" w:cs="Times New Roman"/>
-          <w:i/>
-          <w:iCs/>
-          <w:color w:val="000000" w:themeColor="text1"/>
-        </w:rPr>
-        <w:t>alnus</w:t>
-      </w:r>
-      <w:proofErr w:type="spellEnd"/>
-      <w:r>
-        <w:rPr>
-          <w:rFonts w:ascii="Times New Roman" w:hAnsi="Times New Roman" w:cs="Times New Roman"/>
-          <w:i/>
-          <w:iCs/>
-          <w:color w:val="000000" w:themeColor="text1"/>
-        </w:rPr>
-        <w:t xml:space="preserve"> </w:t>
-      </w:r>
-      <w:r>
-        <w:rPr>
-          <w:rFonts w:ascii="Times New Roman" w:hAnsi="Times New Roman" w:cs="Times New Roman"/>
-          <w:iCs/>
-          <w:color w:val="000000" w:themeColor="text1"/>
-        </w:rPr>
-        <w:t>records, as is evident in the high variability in both the ratio of growth r</w:t>
-      </w:r>
-      <w:r>
-        <w:rPr>
-          <w:rFonts w:ascii="Times New Roman" w:hAnsi="Times New Roman" w:cs="Times New Roman"/>
-          <w:iCs/>
-          <w:color w:val="000000" w:themeColor="text1"/>
-        </w:rPr>
-        <w:t>ates and the ratio of records of</w:t>
-      </w:r>
-      <w:r>
-        <w:rPr>
-          <w:rFonts w:ascii="Times New Roman" w:hAnsi="Times New Roman" w:cs="Times New Roman"/>
-          <w:iCs/>
-          <w:color w:val="000000" w:themeColor="text1"/>
-        </w:rPr>
-        <w:t xml:space="preserve"> occupied area. </w:t>
-      </w:r>
-    </w:p>
-    <w:p>
-      <w:pPr>
-        <w:spacing w:line="480" w:lineRule="auto"/>
-        <w:rPr>
-          <w:rFonts w:ascii="Times New Roman" w:hAnsi="Times New Roman" w:cs="Times New Roman"/>
-          <w:color w:val="7F7F7F" w:themeColor="text1" w:themeTint="80"/>
-        </w:rPr>
-      </w:pPr>
-    </w:p>
-    <w:p>
-      <w:pPr>
-        <w:spacing w:line="480" w:lineRule="auto"/>
-        <w:ind w:firstLine="720"/>
-        <w:rPr>
-          <w:rFonts w:ascii="Times New Roman" w:hAnsi="Times New Roman" w:cs="Times New Roman"/>
-          <w:color w:val="000000" w:themeColor="text1"/>
-        </w:rPr>
-      </w:pPr>
-      <w:r>
-        <w:rPr>
-          <w:rFonts w:ascii="Times New Roman" w:hAnsi="Times New Roman" w:cs="Times New Roman"/>
-          <w:color w:val="000000" w:themeColor="text1"/>
-        </w:rPr>
-        <w:t>At least t</w:t>
-      </w:r>
-      <w:r>
-        <w:rPr>
-          <w:rFonts w:ascii="Times New Roman" w:hAnsi="Times New Roman" w:cs="Times New Roman"/>
-          <w:color w:val="000000" w:themeColor="text1"/>
-        </w:rPr>
-        <w:t xml:space="preserve">hree previous studies examined aspects of the range expansion of </w:t>
-      </w:r>
-      <w:r>
-        <w:rPr>
-          <w:rFonts w:ascii="Times New Roman" w:hAnsi="Times New Roman" w:cs="Times New Roman"/>
-          <w:i/>
-          <w:color w:val="000000" w:themeColor="text1"/>
-        </w:rPr>
-        <w:t>F.</w:t>
-      </w:r>
-      <w:r>
-        <w:rPr>
-          <w:rFonts w:ascii="Times New Roman" w:hAnsi="Times New Roman" w:cs="Times New Roman"/>
-          <w:i/>
-          <w:color w:val="000000" w:themeColor="text1"/>
-        </w:rPr>
-        <w:t xml:space="preserve"> </w:t>
-      </w:r>
-      <w:proofErr w:type="spellStart"/>
-      <w:r>
-        <w:rPr>
-          <w:rFonts w:ascii="Times New Roman" w:hAnsi="Times New Roman" w:cs="Times New Roman"/>
-          <w:i/>
-          <w:color w:val="000000" w:themeColor="text1"/>
-        </w:rPr>
-        <w:t>alnus</w:t>
-      </w:r>
-      <w:proofErr w:type="spellEnd"/>
-      <w:r>
-        <w:rPr>
-          <w:rFonts w:ascii="Times New Roman" w:hAnsi="Times New Roman" w:cs="Times New Roman"/>
-          <w:color w:val="000000" w:themeColor="text1"/>
-        </w:rPr>
-        <w:t xml:space="preserve"> using herbarium records </w:t>
-      </w:r>
-      <w:r>
-        <w:rPr>
-          <w:rFonts w:ascii="Times New Roman" w:hAnsi="Times New Roman" w:cs="Times New Roman"/>
-          <w:noProof/>
-          <w:color w:val="000000" w:themeColor="text1"/>
-        </w:rPr>
-        <w:t>(Catling and Porebski 1994, Howell and Blackwell 1977, Larkin 2011)</w:t>
-      </w:r>
-      <w:r>
-        <w:rPr>
-          <w:rFonts w:ascii="Times New Roman" w:hAnsi="Times New Roman" w:cs="Times New Roman"/>
-          <w:color w:val="000000" w:themeColor="text1"/>
-        </w:rPr>
-        <w:t xml:space="preserve">. Each focused on </w:t>
-      </w:r>
-      <w:r>
-        <w:rPr>
-          <w:rFonts w:ascii="Times New Roman" w:hAnsi="Times New Roman" w:cs="Times New Roman"/>
-          <w:color w:val="000000" w:themeColor="text1"/>
-        </w:rPr>
-        <w:t xml:space="preserve">a </w:t>
-      </w:r>
-      <w:r>
-        <w:rPr>
-          <w:rFonts w:ascii="Times New Roman" w:hAnsi="Times New Roman" w:cs="Times New Roman"/>
-          <w:color w:val="000000" w:themeColor="text1"/>
-        </w:rPr>
-        <w:t xml:space="preserve">part of the invaded range. Howell &amp; Blackwell </w:t>
-      </w:r>
-      <w:r>
-        <w:rPr>
-          <w:rFonts w:ascii="Times New Roman" w:hAnsi="Times New Roman" w:cs="Times New Roman"/>
-          <w:noProof/>
-          <w:color w:val="000000" w:themeColor="text1"/>
-        </w:rPr>
-        <w:t>(1977)</w:t>
-      </w:r>
-      <w:r>
-        <w:rPr>
-          <w:rFonts w:ascii="Times New Roman" w:hAnsi="Times New Roman" w:cs="Times New Roman"/>
-          <w:color w:val="000000" w:themeColor="text1"/>
-        </w:rPr>
-        <w:t xml:space="preserve"> examined </w:t>
-      </w:r>
-      <w:r>
-        <w:rPr>
-          <w:rFonts w:ascii="Times New Roman" w:hAnsi="Times New Roman" w:cs="Times New Roman"/>
-          <w:color w:val="000000" w:themeColor="text1"/>
-        </w:rPr>
-        <w:t>its</w:t>
-      </w:r>
-      <w:r>
-        <w:rPr>
-          <w:rFonts w:ascii="Times New Roman" w:hAnsi="Times New Roman" w:cs="Times New Roman"/>
-          <w:color w:val="000000" w:themeColor="text1"/>
-        </w:rPr>
-        <w:t xml:space="preserve"> spread into, and throughout, Ohio. They found evidence that it likely entered Ohio in the 1920’s, </w:t>
-      </w:r>
-      <w:r>
-        <w:rPr>
-          <w:rFonts w:ascii="Times New Roman" w:hAnsi="Times New Roman" w:cs="Times New Roman"/>
-          <w:color w:val="000000" w:themeColor="text1"/>
-        </w:rPr>
-        <w:t xml:space="preserve">first </w:t>
-      </w:r>
-      <w:r>
-        <w:rPr>
-          <w:rFonts w:ascii="Times New Roman" w:hAnsi="Times New Roman" w:cs="Times New Roman"/>
-          <w:color w:val="000000" w:themeColor="text1"/>
-        </w:rPr>
-        <w:t xml:space="preserve">observed in Lake County (northeastern Ohio). The authors speculate that the spread of </w:t>
-      </w:r>
-      <w:r>
-        <w:rPr>
-          <w:rFonts w:ascii="Times New Roman" w:hAnsi="Times New Roman" w:cs="Times New Roman"/>
-          <w:i/>
-          <w:iCs/>
-          <w:color w:val="000000" w:themeColor="text1"/>
-        </w:rPr>
-        <w:t xml:space="preserve">F. </w:t>
-      </w:r>
-      <w:proofErr w:type="spellStart"/>
-      <w:r>
-        <w:rPr>
-          <w:rFonts w:ascii="Times New Roman" w:hAnsi="Times New Roman" w:cs="Times New Roman"/>
-          <w:i/>
-          <w:iCs/>
-          <w:color w:val="000000" w:themeColor="text1"/>
-        </w:rPr>
-        <w:t>alnus</w:t>
-      </w:r>
-      <w:proofErr w:type="spellEnd"/>
-      <w:r>
-        <w:rPr>
-          <w:rFonts w:ascii="Times New Roman" w:hAnsi="Times New Roman" w:cs="Times New Roman"/>
-          <w:color w:val="000000" w:themeColor="text1"/>
-        </w:rPr>
-        <w:t xml:space="preserve"> westward throughout Ohio was facilitated by the range-expansion of the non-native European Starling</w:t>
-      </w:r>
-      <w:r>
-        <w:rPr>
-          <w:rFonts w:ascii="Times New Roman" w:hAnsi="Times New Roman" w:cs="Times New Roman"/>
-          <w:color w:val="000000" w:themeColor="text1"/>
-        </w:rPr>
-        <w:t xml:space="preserve"> (</w:t>
-      </w:r>
-      <w:proofErr w:type="spellStart"/>
-      <w:r>
-        <w:rPr>
-          <w:rFonts w:ascii="Times New Roman" w:hAnsi="Times New Roman" w:cs="Times New Roman"/>
-          <w:i/>
-          <w:color w:val="000000" w:themeColor="text1"/>
-        </w:rPr>
-        <w:t>Sturnus</w:t>
-      </w:r>
-      <w:proofErr w:type="spellEnd"/>
-      <w:r>
-        <w:rPr>
-          <w:rFonts w:ascii="Times New Roman" w:hAnsi="Times New Roman" w:cs="Times New Roman"/>
-          <w:i/>
-          <w:color w:val="000000" w:themeColor="text1"/>
-        </w:rPr>
-        <w:t xml:space="preserve"> vulgaris</w:t>
-      </w:r>
-      <w:r>
-        <w:rPr>
-          <w:rFonts w:ascii="Times New Roman" w:hAnsi="Times New Roman" w:cs="Times New Roman"/>
-          <w:color w:val="000000" w:themeColor="text1"/>
-        </w:rPr>
-        <w:t>)</w:t>
-      </w:r>
-      <w:r>
-        <w:rPr>
-          <w:rFonts w:ascii="Times New Roman" w:hAnsi="Times New Roman" w:cs="Times New Roman"/>
-          <w:color w:val="000000" w:themeColor="text1"/>
-        </w:rPr>
-        <w:t xml:space="preserve">. Many bird species are noted to eat the fruit of </w:t>
-      </w:r>
-      <w:r>
-        <w:rPr>
-          <w:rFonts w:ascii="Times New Roman" w:hAnsi="Times New Roman" w:cs="Times New Roman"/>
-          <w:i/>
-          <w:color w:val="000000" w:themeColor="text1"/>
-        </w:rPr>
-        <w:t xml:space="preserve">F. </w:t>
-      </w:r>
-      <w:proofErr w:type="spellStart"/>
-      <w:r>
-        <w:rPr>
-          <w:rFonts w:ascii="Times New Roman" w:hAnsi="Times New Roman" w:cs="Times New Roman"/>
-          <w:i/>
-          <w:color w:val="000000" w:themeColor="text1"/>
-        </w:rPr>
-        <w:t>alnus</w:t>
-      </w:r>
-      <w:proofErr w:type="spellEnd"/>
-      <w:r>
-        <w:rPr>
-          <w:rFonts w:ascii="Times New Roman" w:hAnsi="Times New Roman" w:cs="Times New Roman"/>
-          <w:i/>
-          <w:color w:val="000000" w:themeColor="text1"/>
-        </w:rPr>
-        <w:t xml:space="preserve"> </w:t>
-      </w:r>
-      <w:r>
-        <w:rPr>
-          <w:rFonts w:ascii="Times New Roman" w:hAnsi="Times New Roman" w:cs="Times New Roman"/>
-          <w:color w:val="000000" w:themeColor="text1"/>
-        </w:rPr>
-        <w:t xml:space="preserve">and defecate undigested seeds, and </w:t>
-      </w:r>
-      <w:r>
-        <w:rPr>
-          <w:rFonts w:ascii="Times New Roman" w:hAnsi="Times New Roman" w:cs="Times New Roman"/>
-          <w:i/>
-          <w:color w:val="000000" w:themeColor="text1"/>
-        </w:rPr>
-        <w:t>S. vulgaris</w:t>
-      </w:r>
-      <w:r>
-        <w:rPr>
-          <w:rFonts w:ascii="Times New Roman" w:hAnsi="Times New Roman" w:cs="Times New Roman"/>
-          <w:color w:val="000000" w:themeColor="text1"/>
-        </w:rPr>
-        <w:t xml:space="preserve"> in particular have been known to eat these fruit (</w:t>
-      </w:r>
-      <w:r>
-        <w:rPr>
-          <w:rFonts w:ascii="Times New Roman" w:hAnsi="Times New Roman" w:cs="Times New Roman"/>
-          <w:noProof/>
-          <w:color w:val="000000" w:themeColor="text1"/>
-        </w:rPr>
-        <w:t>Howell &amp; Blackwell 1977)</w:t>
-      </w:r>
-      <w:r>
-        <w:rPr>
-          <w:rFonts w:ascii="Times New Roman" w:hAnsi="Times New Roman" w:cs="Times New Roman"/>
-          <w:color w:val="000000" w:themeColor="text1"/>
-        </w:rPr>
-        <w:t xml:space="preserve">. The authors did not account for potential unequal sampling effort in herbarium records, but rather simply reported when and where </w:t>
-      </w:r>
-      <w:r>
-        <w:rPr>
-          <w:rFonts w:ascii="Times New Roman" w:hAnsi="Times New Roman" w:cs="Times New Roman"/>
-          <w:i/>
-          <w:color w:val="000000" w:themeColor="text1"/>
-        </w:rPr>
-        <w:t xml:space="preserve">F. </w:t>
-      </w:r>
-      <w:proofErr w:type="spellStart"/>
-      <w:r>
-        <w:rPr>
-          <w:rFonts w:ascii="Times New Roman" w:hAnsi="Times New Roman" w:cs="Times New Roman"/>
-          <w:i/>
-          <w:color w:val="000000" w:themeColor="text1"/>
-        </w:rPr>
-        <w:t>alnus</w:t>
-      </w:r>
-      <w:proofErr w:type="spellEnd"/>
-      <w:r>
-        <w:rPr>
-          <w:rFonts w:ascii="Times New Roman" w:hAnsi="Times New Roman" w:cs="Times New Roman"/>
-          <w:color w:val="000000" w:themeColor="text1"/>
-        </w:rPr>
-        <w:t xml:space="preserve"> first appeared in Ohio. </w:t>
-      </w:r>
-      <w:proofErr w:type="spellStart"/>
-      <w:r>
-        <w:rPr>
-          <w:rFonts w:ascii="Times New Roman" w:hAnsi="Times New Roman" w:cs="Times New Roman"/>
-          <w:color w:val="000000" w:themeColor="text1"/>
-        </w:rPr>
-        <w:t>Catling</w:t>
-      </w:r>
-      <w:proofErr w:type="spellEnd"/>
-      <w:r>
-        <w:rPr>
-          <w:rFonts w:ascii="Times New Roman" w:hAnsi="Times New Roman" w:cs="Times New Roman"/>
-          <w:color w:val="000000" w:themeColor="text1"/>
-        </w:rPr>
-        <w:t xml:space="preserve"> &amp; </w:t>
-      </w:r>
-      <w:proofErr w:type="spellStart"/>
-      <w:r>
-        <w:rPr>
-          <w:rFonts w:ascii="Times New Roman" w:hAnsi="Times New Roman" w:cs="Times New Roman"/>
-          <w:color w:val="000000" w:themeColor="text1"/>
-        </w:rPr>
-        <w:t>Porebski</w:t>
-      </w:r>
-      <w:proofErr w:type="spellEnd"/>
-      <w:r>
-        <w:rPr>
-          <w:rFonts w:ascii="Times New Roman" w:hAnsi="Times New Roman" w:cs="Times New Roman"/>
-          <w:color w:val="000000" w:themeColor="text1"/>
-        </w:rPr>
-        <w:t xml:space="preserve"> </w:t>
-      </w:r>
-      <w:r>
-        <w:rPr>
-          <w:rFonts w:ascii="Times New Roman" w:hAnsi="Times New Roman" w:cs="Times New Roman"/>
-          <w:noProof/>
-          <w:color w:val="000000" w:themeColor="text1"/>
-        </w:rPr>
-        <w:t>(1994)</w:t>
-      </w:r>
-      <w:r>
-        <w:rPr>
-          <w:rFonts w:ascii="Times New Roman" w:hAnsi="Times New Roman" w:cs="Times New Roman"/>
-          <w:color w:val="000000" w:themeColor="text1"/>
-        </w:rPr>
-        <w:t xml:space="preserve"> examined the historical spread of </w:t>
-      </w:r>
-      <w:r>
-        <w:rPr>
-          <w:rFonts w:ascii="Times New Roman" w:hAnsi="Times New Roman" w:cs="Times New Roman"/>
-          <w:i/>
-          <w:color w:val="000000" w:themeColor="text1"/>
-        </w:rPr>
-        <w:t xml:space="preserve">F. </w:t>
-      </w:r>
-      <w:proofErr w:type="spellStart"/>
-      <w:r>
-        <w:rPr>
-          <w:rFonts w:ascii="Times New Roman" w:hAnsi="Times New Roman" w:cs="Times New Roman"/>
-          <w:i/>
-          <w:color w:val="000000" w:themeColor="text1"/>
-        </w:rPr>
-        <w:t>alnus</w:t>
-      </w:r>
-      <w:proofErr w:type="spellEnd"/>
-      <w:r>
-        <w:rPr>
-          <w:rFonts w:ascii="Times New Roman" w:hAnsi="Times New Roman" w:cs="Times New Roman"/>
-          <w:color w:val="000000" w:themeColor="text1"/>
-        </w:rPr>
-        <w:t xml:space="preserve"> in southern Ontario, Canada </w:t>
-      </w:r>
-      <w:r>
-        <w:rPr>
-          <w:rFonts w:ascii="Times New Roman" w:hAnsi="Times New Roman" w:cs="Times New Roman"/>
-          <w:color w:val="000000" w:themeColor="text1"/>
-        </w:rPr>
-        <w:lastRenderedPageBreak/>
-        <w:t xml:space="preserve">and found that it was first recorded in London, Ontario in 1898 and Ottawa in 1899. Their data suggested that </w:t>
-      </w:r>
-      <w:r>
-        <w:rPr>
-          <w:rFonts w:ascii="Times New Roman" w:hAnsi="Times New Roman" w:cs="Times New Roman"/>
-          <w:i/>
-          <w:color w:val="000000" w:themeColor="text1"/>
-        </w:rPr>
-        <w:t xml:space="preserve">F. </w:t>
-      </w:r>
-      <w:proofErr w:type="spellStart"/>
-      <w:r>
-        <w:rPr>
-          <w:rFonts w:ascii="Times New Roman" w:hAnsi="Times New Roman" w:cs="Times New Roman"/>
-          <w:i/>
-          <w:color w:val="000000" w:themeColor="text1"/>
-        </w:rPr>
-        <w:t>alnus</w:t>
-      </w:r>
-      <w:proofErr w:type="spellEnd"/>
-      <w:r>
-        <w:rPr>
-          <w:rFonts w:ascii="Times New Roman" w:hAnsi="Times New Roman" w:cs="Times New Roman"/>
-          <w:color w:val="000000" w:themeColor="text1"/>
-        </w:rPr>
-        <w:t xml:space="preserve"> spread to other urban centers, but primarily remained confined to these areas until the 1970’s. From the 1970’s to the early 1990’s </w:t>
-      </w:r>
-      <w:r>
-        <w:rPr>
-          <w:rFonts w:ascii="Times New Roman" w:hAnsi="Times New Roman" w:cs="Times New Roman"/>
-          <w:i/>
-          <w:iCs/>
-          <w:color w:val="000000" w:themeColor="text1"/>
-        </w:rPr>
-        <w:t xml:space="preserve">F. </w:t>
-      </w:r>
-      <w:proofErr w:type="spellStart"/>
-      <w:r>
-        <w:rPr>
-          <w:rFonts w:ascii="Times New Roman" w:hAnsi="Times New Roman" w:cs="Times New Roman"/>
-          <w:i/>
-          <w:iCs/>
-          <w:color w:val="000000" w:themeColor="text1"/>
-        </w:rPr>
-        <w:t>alnus</w:t>
-      </w:r>
-      <w:proofErr w:type="spellEnd"/>
-      <w:r>
-        <w:rPr>
-          <w:rFonts w:ascii="Times New Roman" w:hAnsi="Times New Roman" w:cs="Times New Roman"/>
-          <w:color w:val="000000" w:themeColor="text1"/>
-        </w:rPr>
-        <w:t xml:space="preserve"> spread into natural areas outside of urban areas at an increased rate compared to the previous 70 years. The authors suggest that this observation is indicative of a lag phase in the spread of </w:t>
+        <w:t xml:space="preserve"> spread into natural areas outside of urban areas at an increased rate compared to the previous 70 years. </w:t>
+      </w:r>
+      <w:r>
+        <w:rPr>
+          <w:rFonts w:ascii="Times New Roman" w:hAnsi="Times New Roman" w:cs="Times New Roman"/>
+          <w:color w:val="000000" w:themeColor="text1"/>
+        </w:rPr>
+        <w:t>They concluded</w:t>
+      </w:r>
+      <w:r>
+        <w:rPr>
+          <w:rFonts w:ascii="Times New Roman" w:hAnsi="Times New Roman" w:cs="Times New Roman"/>
+          <w:color w:val="000000" w:themeColor="text1"/>
+        </w:rPr>
+        <w:t xml:space="preserve"> that this observation is indicative of a lag phase in the spread of </w:t>
       </w:r>
       <w:r>
         <w:rPr>
@@ -13626,7 +13494,15 @@
           <w:rFonts w:ascii="Times New Roman" w:hAnsi="Times New Roman" w:cs="Times New Roman"/>
           <w:color w:val="000000" w:themeColor="text1"/>
         </w:rPr>
-        <w:t xml:space="preserve"> the cumulative number of occupied grid cells, and counties, as representative of the area of extent. This may not be valid if </w:t>
+        <w:t xml:space="preserve"> the cumulative number </w:t>
+      </w:r>
+      <w:r>
+        <w:rPr>
+          <w:rFonts w:ascii="Times New Roman" w:hAnsi="Times New Roman" w:cs="Times New Roman"/>
+          <w:color w:val="000000" w:themeColor="text1"/>
+        </w:rPr>
+        <w:lastRenderedPageBreak/>
+        <w:t xml:space="preserve">of occupied grid cells, and counties, as representative of the area of extent. This may not be valid if </w:t>
       </w:r>
       <w:r>
         <w:rPr>
@@ -13713,15 +13589,7 @@
           <w:rFonts w:ascii="Times New Roman" w:hAnsi="Times New Roman" w:cs="Times New Roman"/>
           <w:color w:val="000000" w:themeColor="text1"/>
         </w:rPr>
-        <w:t xml:space="preserve">, there are no </w:t>
-      </w:r>
-      <w:r>
-        <w:rPr>
-          <w:rFonts w:ascii="Times New Roman" w:hAnsi="Times New Roman" w:cs="Times New Roman"/>
-          <w:color w:val="000000" w:themeColor="text1"/>
-        </w:rPr>
-        <w:lastRenderedPageBreak/>
-        <w:t xml:space="preserve">documented examples of the local extinction of </w:t>
+        <w:t xml:space="preserve">, there are no documented examples of the local extinction of </w:t>
       </w:r>
       <w:r>
         <w:rPr>
@@ -14114,6 +13982,7 @@
           <w:rFonts w:ascii="Times New Roman" w:hAnsi="Times New Roman" w:cs="Times New Roman"/>
           <w:color w:val="000000" w:themeColor="text1"/>
         </w:rPr>
+        <w:lastRenderedPageBreak/>
         <w:t>Future analyses that involve even greater effort in gathering herbarium specimens could increase the accuracy of my results, particularly providing</w:t>
       </w:r>
       <w:r>
@@ -23177,7 +23046,7 @@
 </file>
 
 <file path=customXml/itemProps1.xml><?xml version="1.0" encoding="utf-8"?>
-<ds:datastoreItem xmlns:ds="http://schemas.openxmlformats.org/officeDocument/2006/customXml" ds:itemID="{1EF9FD19-0434-1A42-AFD1-B8C92D12BAEC}">
+<ds:datastoreItem xmlns:ds="http://schemas.openxmlformats.org/officeDocument/2006/customXml" ds:itemID="{9AABBED9-04CC-8848-AB5B-7D4D1D7C87ED}">
   <ds:schemaRefs>
     <ds:schemaRef ds:uri="http://schemas.openxmlformats.org/officeDocument/2006/bibliography"/>
   </ds:schemaRefs>

</xml_diff>

<commit_message>
Final edits to submission 2. Submitted this ms on 2019-05-02.
</commit_message>
<xml_diff>
--- a/manuscript/submit-2/Aiello-Lammens-Reconstructing-F-alnus-spread-Sub-2.docx
+++ b/manuscript/submit-2/Aiello-Lammens-Reconstructing-F-alnus-spread-Sub-2.docx
@@ -349,100 +349,239 @@
       <w:r>
         <w:rPr>
           <w:rFonts w:ascii="Times New Roman" w:hAnsi="Times New Roman" w:cs="Times New Roman"/>
-          <w:color w:val="000000" w:themeColor="text1"/>
-        </w:rPr>
-        <w:t>In particular</w:t>
-      </w:r>
-      <w:r>
-        <w:rPr>
-          <w:rFonts w:ascii="Times New Roman" w:hAnsi="Times New Roman" w:cs="Times New Roman"/>
-          <w:color w:val="000000" w:themeColor="text1"/>
-        </w:rPr>
-        <w:t>, h</w:t>
-      </w:r>
-      <w:r>
-        <w:rPr>
-          <w:rFonts w:ascii="Times New Roman" w:hAnsi="Times New Roman" w:cs="Times New Roman"/>
-          <w:color w:val="000000" w:themeColor="text1"/>
-        </w:rPr>
-        <w:t>erbarium records</w:t>
-      </w:r>
-      <w:r>
-        <w:rPr>
-          <w:rFonts w:ascii="Times New Roman" w:hAnsi="Times New Roman" w:cs="Times New Roman"/>
-          <w:color w:val="000000" w:themeColor="text1"/>
-        </w:rPr>
-        <w:t xml:space="preserve"> have been used</w:t>
-      </w:r>
-      <w:r>
-        <w:rPr>
-          <w:rFonts w:ascii="Times New Roman" w:hAnsi="Times New Roman" w:cs="Times New Roman"/>
-          <w:color w:val="000000" w:themeColor="text1"/>
-        </w:rPr>
-        <w:t xml:space="preserve"> to estimate </w:t>
-      </w:r>
-      <w:r>
-        <w:rPr>
-          <w:rFonts w:ascii="Times New Roman" w:hAnsi="Times New Roman" w:cs="Times New Roman"/>
-          <w:color w:val="000000" w:themeColor="text1"/>
-        </w:rPr>
-        <w:t xml:space="preserve">extended </w:t>
-      </w:r>
-      <w:r>
-        <w:rPr>
-          <w:rFonts w:ascii="Times New Roman" w:hAnsi="Times New Roman" w:cs="Times New Roman"/>
-          <w:color w:val="000000" w:themeColor="text1"/>
-        </w:rPr>
-        <w:t xml:space="preserve">lag </w:t>
-      </w:r>
-      <w:r>
-        <w:rPr>
-          <w:rFonts w:ascii="Times New Roman" w:hAnsi="Times New Roman" w:cs="Times New Roman"/>
-          <w:color w:val="000000" w:themeColor="text1"/>
-        </w:rPr>
-        <w:t>phase durations for non-native invasive species.</w:t>
-      </w:r>
-      <w:r>
-        <w:rPr>
-          <w:rFonts w:ascii="Times New Roman" w:hAnsi="Times New Roman" w:cs="Times New Roman"/>
-          <w:color w:val="000000" w:themeColor="text1"/>
+        </w:rPr>
+        <w:t xml:space="preserve">I </w:t>
+      </w:r>
+      <w:r>
+        <w:rPr>
+          <w:rFonts w:ascii="Times New Roman" w:hAnsi="Times New Roman" w:cs="Times New Roman"/>
+        </w:rPr>
+        <w:t>used</w:t>
+      </w:r>
+      <w:r>
+        <w:rPr>
+          <w:rFonts w:ascii="Times New Roman" w:hAnsi="Times New Roman" w:cs="Times New Roman"/>
+        </w:rPr>
+        <w:t xml:space="preserve"> herbaria records to investigate the rate of spread and pattern of establishment for the invasive </w:t>
+      </w:r>
+      <w:r>
+        <w:rPr>
+          <w:rFonts w:ascii="Times New Roman" w:hAnsi="Times New Roman" w:cs="Times New Roman"/>
+        </w:rPr>
+        <w:t>plant</w:t>
+      </w:r>
+      <w:r>
+        <w:rPr>
+          <w:rFonts w:ascii="Times New Roman" w:hAnsi="Times New Roman" w:cs="Times New Roman"/>
         </w:rPr>
         <w:t xml:space="preserve"> </w:t>
       </w:r>
       <w:r>
         <w:rPr>
           <w:rFonts w:ascii="Times New Roman" w:hAnsi="Times New Roman" w:cs="Times New Roman"/>
-        </w:rPr>
-        <w:t xml:space="preserve">I </w:t>
-      </w:r>
-      <w:r>
-        <w:rPr>
-          <w:rFonts w:ascii="Times New Roman" w:hAnsi="Times New Roman" w:cs="Times New Roman"/>
-        </w:rPr>
-        <w:t>used</w:t>
-      </w:r>
-      <w:r>
-        <w:rPr>
-          <w:rFonts w:ascii="Times New Roman" w:hAnsi="Times New Roman" w:cs="Times New Roman"/>
-        </w:rPr>
-        <w:t xml:space="preserve"> herbaria records to investigate the rate of spread and pattern of establishment for the invasive </w:t>
-      </w:r>
-      <w:r>
-        <w:rPr>
-          <w:rFonts w:ascii="Times New Roman" w:hAnsi="Times New Roman" w:cs="Times New Roman"/>
-        </w:rPr>
-        <w:t>plant</w:t>
-      </w:r>
-      <w:r>
-        <w:rPr>
-          <w:rFonts w:ascii="Times New Roman" w:hAnsi="Times New Roman" w:cs="Times New Roman"/>
+          <w:i/>
+        </w:rPr>
+        <w:t xml:space="preserve">Frangula </w:t>
+      </w:r>
+      <w:proofErr w:type="spellStart"/>
+      <w:r>
+        <w:rPr>
+          <w:rFonts w:ascii="Times New Roman" w:hAnsi="Times New Roman" w:cs="Times New Roman"/>
+          <w:i/>
+        </w:rPr>
+        <w:t>alnus</w:t>
+      </w:r>
+      <w:proofErr w:type="spellEnd"/>
+      <w:r>
+        <w:rPr>
+          <w:rFonts w:ascii="Times New Roman" w:hAnsi="Times New Roman" w:cs="Times New Roman"/>
+          <w:i/>
         </w:rPr>
         <w:t xml:space="preserve"> </w:t>
       </w:r>
       <w:r>
         <w:rPr>
           <w:rFonts w:ascii="Times New Roman" w:hAnsi="Times New Roman" w:cs="Times New Roman"/>
-          <w:i/>
+        </w:rPr>
+        <w:t xml:space="preserve">in </w:t>
+      </w:r>
+      <w:r>
+        <w:rPr>
+          <w:rFonts w:ascii="Times New Roman" w:hAnsi="Times New Roman" w:cs="Times New Roman"/>
+        </w:rPr>
+        <w:t xml:space="preserve">northeastern and </w:t>
+      </w:r>
+      <w:r>
+        <w:rPr>
+          <w:rFonts w:ascii="Times New Roman" w:hAnsi="Times New Roman" w:cs="Times New Roman"/>
+        </w:rPr>
+        <w:t>central</w:t>
+      </w:r>
+      <w:r>
+        <w:rPr>
+          <w:rFonts w:ascii="Times New Roman" w:hAnsi="Times New Roman" w:cs="Times New Roman"/>
+        </w:rPr>
+        <w:t xml:space="preserve"> North America</w:t>
+      </w:r>
+      <w:r>
+        <w:rPr>
+          <w:rFonts w:ascii="Times New Roman" w:hAnsi="Times New Roman" w:cs="Times New Roman"/>
+        </w:rPr>
+        <w:t xml:space="preserve">. </w:t>
+      </w:r>
+      <w:r>
+        <w:rPr>
+          <w:rFonts w:ascii="Times New Roman" w:hAnsi="Times New Roman" w:cs="Times New Roman"/>
+        </w:rPr>
+        <w:t xml:space="preserve">I collected </w:t>
+      </w:r>
+      <w:r>
+        <w:rPr>
+          <w:rFonts w:ascii="Times New Roman" w:hAnsi="Times New Roman" w:cs="Times New Roman"/>
+        </w:rPr>
+        <w:t>records spanning</w:t>
+      </w:r>
+      <w:r>
+        <w:rPr>
+          <w:rFonts w:ascii="Times New Roman" w:hAnsi="Times New Roman" w:cs="Times New Roman"/>
+        </w:rPr>
+        <w:t xml:space="preserve"> a temporal range from ca. 1880</w:t>
+      </w:r>
+      <w:r>
+        <w:rPr>
+          <w:rFonts w:ascii="Times New Roman" w:hAnsi="Times New Roman" w:cs="Times New Roman"/>
+        </w:rPr>
+        <w:t xml:space="preserve"> </w:t>
+      </w:r>
+      <w:r>
+        <w:rPr>
+          <w:rFonts w:ascii="Times New Roman" w:hAnsi="Times New Roman" w:cs="Times New Roman"/>
+        </w:rPr>
+        <w:t>to the</w:t>
+      </w:r>
+      <w:r>
+        <w:rPr>
+          <w:rFonts w:ascii="Times New Roman" w:hAnsi="Times New Roman" w:cs="Times New Roman"/>
+        </w:rPr>
+        <w:t xml:space="preserve"> </w:t>
+      </w:r>
+      <w:r>
+        <w:rPr>
+          <w:rFonts w:ascii="Times New Roman" w:hAnsi="Times New Roman" w:cs="Times New Roman"/>
+        </w:rPr>
+        <w:t>pr</w:t>
+      </w:r>
+      <w:r>
+        <w:rPr>
+          <w:rFonts w:ascii="Times New Roman" w:hAnsi="Times New Roman" w:cs="Times New Roman"/>
+        </w:rPr>
+        <w:t xml:space="preserve">esent and a spatial range covering the entire invaded </w:t>
+      </w:r>
+      <w:r>
+        <w:rPr>
+          <w:rFonts w:ascii="Times New Roman" w:hAnsi="Times New Roman" w:cs="Times New Roman"/>
+        </w:rPr>
+        <w:t>area</w:t>
+      </w:r>
+      <w:r>
+        <w:rPr>
+          <w:rFonts w:ascii="Times New Roman" w:hAnsi="Times New Roman" w:cs="Times New Roman"/>
+        </w:rPr>
+        <w:t xml:space="preserve"> in northeast North America.  </w:t>
+      </w:r>
+      <w:r>
+        <w:rPr>
+          <w:rFonts w:ascii="Times New Roman" w:hAnsi="Times New Roman" w:cs="Times New Roman"/>
+        </w:rPr>
+        <w:t xml:space="preserve">To </w:t>
+      </w:r>
+      <w:r>
+        <w:rPr>
+          <w:rFonts w:ascii="Times New Roman" w:hAnsi="Times New Roman" w:cs="Times New Roman"/>
+        </w:rPr>
+        <w:t xml:space="preserve">address unequal sampling effort </w:t>
+      </w:r>
+      <w:r>
+        <w:rPr>
+          <w:rFonts w:ascii="Times New Roman" w:hAnsi="Times New Roman" w:cs="Times New Roman"/>
+        </w:rPr>
+        <w:t xml:space="preserve">in specimen collection, I </w:t>
+      </w:r>
+      <w:r>
+        <w:rPr>
+          <w:rFonts w:ascii="Times New Roman" w:hAnsi="Times New Roman" w:cs="Times New Roman"/>
+        </w:rPr>
+        <w:t>compar</w:t>
+      </w:r>
+      <w:r>
+        <w:rPr>
+          <w:rFonts w:ascii="Times New Roman" w:hAnsi="Times New Roman" w:cs="Times New Roman"/>
+        </w:rPr>
+        <w:t>ed</w:t>
+      </w:r>
+      <w:r>
+        <w:rPr>
+          <w:rFonts w:ascii="Times New Roman" w:hAnsi="Times New Roman" w:cs="Times New Roman"/>
+        </w:rPr>
+        <w:t xml:space="preserve"> temporal and spatial patterns</w:t>
+      </w:r>
+      <w:r>
+        <w:rPr>
+          <w:rFonts w:ascii="Times New Roman" w:hAnsi="Times New Roman" w:cs="Times New Roman"/>
+        </w:rPr>
+        <w:t xml:space="preserve"> of</w:t>
+      </w:r>
+      <w:r>
+        <w:rPr>
+          <w:rFonts w:ascii="Times New Roman" w:hAnsi="Times New Roman" w:cs="Times New Roman"/>
+        </w:rPr>
+        <w:t xml:space="preserve"> </w:t>
+      </w:r>
+      <w:r>
+        <w:rPr>
+          <w:rFonts w:ascii="Times New Roman" w:hAnsi="Times New Roman" w:cs="Times New Roman"/>
+          <w:i/>
+        </w:rPr>
+        <w:t xml:space="preserve">F. </w:t>
+      </w:r>
+      <w:proofErr w:type="spellStart"/>
+      <w:r>
+        <w:rPr>
+          <w:rFonts w:ascii="Times New Roman" w:hAnsi="Times New Roman" w:cs="Times New Roman"/>
+          <w:i/>
+        </w:rPr>
+        <w:t>alnus</w:t>
+      </w:r>
+      <w:proofErr w:type="spellEnd"/>
+      <w:r>
+        <w:rPr>
+          <w:rFonts w:ascii="Times New Roman" w:hAnsi="Times New Roman" w:cs="Times New Roman"/>
+        </w:rPr>
+        <w:t xml:space="preserve"> accessions to </w:t>
+      </w:r>
+      <w:r>
+        <w:rPr>
+          <w:rFonts w:ascii="Times New Roman" w:hAnsi="Times New Roman" w:cs="Times New Roman"/>
+        </w:rPr>
+        <w:t>patterns in a group of ecological</w:t>
+      </w:r>
+      <w:r>
+        <w:rPr>
+          <w:rFonts w:ascii="Times New Roman" w:hAnsi="Times New Roman" w:cs="Times New Roman"/>
+        </w:rPr>
+        <w:t>ly</w:t>
+      </w:r>
+      <w:r>
+        <w:rPr>
+          <w:rFonts w:ascii="Times New Roman" w:hAnsi="Times New Roman" w:cs="Times New Roman"/>
+        </w:rPr>
+        <w:t xml:space="preserve"> similar native species. </w:t>
+      </w:r>
+      <w:r>
+        <w:rPr>
+          <w:rFonts w:ascii="Times New Roman" w:hAnsi="Times New Roman" w:cs="Times New Roman"/>
+          <w:i/>
+          <w:iCs/>
         </w:rPr>
         <w:t xml:space="preserve">Frangula </w:t>
       </w:r>
@@ -451,6 +590,7 @@
         <w:rPr>
           <w:rFonts w:ascii="Times New Roman" w:hAnsi="Times New Roman" w:cs="Times New Roman"/>
           <w:i/>
+          <w:iCs/>
         </w:rPr>
         <w:t>alnus</w:t>
       </w:r>
@@ -459,32 +599,260 @@
         <w:rPr>
           <w:rFonts w:ascii="Times New Roman" w:hAnsi="Times New Roman" w:cs="Times New Roman"/>
           <w:i/>
+          <w:iCs/>
         </w:rPr>
         <w:t xml:space="preserve"> </w:t>
       </w:r>
       <w:r>
         <w:rPr>
           <w:rFonts w:ascii="Times New Roman" w:hAnsi="Times New Roman" w:cs="Times New Roman"/>
-        </w:rPr>
-        <w:t xml:space="preserve">in </w:t>
-      </w:r>
-      <w:r>
-        <w:rPr>
-          <w:rFonts w:ascii="Times New Roman" w:hAnsi="Times New Roman" w:cs="Times New Roman"/>
-        </w:rPr>
-        <w:t xml:space="preserve">northeastern and </w:t>
-      </w:r>
-      <w:r>
-        <w:rPr>
-          <w:rFonts w:ascii="Times New Roman" w:hAnsi="Times New Roman" w:cs="Times New Roman"/>
-        </w:rPr>
-        <w:t>central</w:t>
-      </w:r>
-      <w:r>
-        <w:rPr>
-          <w:rFonts w:ascii="Times New Roman" w:hAnsi="Times New Roman" w:cs="Times New Roman"/>
-        </w:rPr>
-        <w:t xml:space="preserve"> North America</w:t>
+          <w:iCs/>
+        </w:rPr>
+        <w:t>likely had</w:t>
+      </w:r>
+      <w:r>
+        <w:rPr>
+          <w:rFonts w:ascii="Times New Roman" w:hAnsi="Times New Roman" w:cs="Times New Roman"/>
+        </w:rPr>
+        <w:t xml:space="preserve"> multiple </w:t>
+      </w:r>
+      <w:r>
+        <w:rPr>
+          <w:rFonts w:ascii="Times New Roman" w:hAnsi="Times New Roman" w:cs="Times New Roman"/>
+        </w:rPr>
+        <w:t xml:space="preserve">initial introductions </w:t>
+      </w:r>
+      <w:r>
+        <w:rPr>
+          <w:rFonts w:ascii="Times New Roman" w:hAnsi="Times New Roman" w:cs="Times New Roman"/>
+        </w:rPr>
+        <w:t xml:space="preserve">into North America, </w:t>
+      </w:r>
+      <w:r>
+        <w:rPr>
+          <w:rFonts w:ascii="Times New Roman" w:hAnsi="Times New Roman" w:cs="Times New Roman"/>
+        </w:rPr>
+        <w:t>which</w:t>
+      </w:r>
+      <w:r>
+        <w:rPr>
+          <w:rFonts w:ascii="Times New Roman" w:hAnsi="Times New Roman" w:cs="Times New Roman"/>
+        </w:rPr>
+        <w:t xml:space="preserve"> were</w:t>
+      </w:r>
+      <w:r>
+        <w:rPr>
+          <w:rFonts w:ascii="Times New Roman" w:hAnsi="Times New Roman" w:cs="Times New Roman"/>
+        </w:rPr>
+        <w:t xml:space="preserve"> geographically</w:t>
+      </w:r>
+      <w:r>
+        <w:rPr>
+          <w:rFonts w:ascii="Times New Roman" w:hAnsi="Times New Roman" w:cs="Times New Roman"/>
+        </w:rPr>
+        <w:t xml:space="preserve"> </w:t>
+      </w:r>
+      <w:r>
+        <w:rPr>
+          <w:rFonts w:ascii="Times New Roman" w:hAnsi="Times New Roman" w:cs="Times New Roman"/>
+        </w:rPr>
+        <w:t>separated</w:t>
+      </w:r>
+      <w:r>
+        <w:rPr>
+          <w:rFonts w:ascii="Times New Roman" w:hAnsi="Times New Roman" w:cs="Times New Roman"/>
+        </w:rPr>
+        <w:t xml:space="preserve">, ranging from southern Ontario to </w:t>
+      </w:r>
+      <w:r>
+        <w:rPr>
+          <w:rFonts w:ascii="Times New Roman" w:hAnsi="Times New Roman" w:cs="Times New Roman"/>
+        </w:rPr>
+        <w:t xml:space="preserve">the </w:t>
+      </w:r>
+      <w:r>
+        <w:rPr>
+          <w:rFonts w:ascii="Times New Roman" w:hAnsi="Times New Roman" w:cs="Times New Roman"/>
+        </w:rPr>
+        <w:t>co</w:t>
+      </w:r>
+      <w:r>
+        <w:rPr>
+          <w:rFonts w:ascii="Times New Roman" w:hAnsi="Times New Roman" w:cs="Times New Roman"/>
+        </w:rPr>
+        <w:t xml:space="preserve">astal </w:t>
+      </w:r>
+      <w:r>
+        <w:rPr>
+          <w:rFonts w:ascii="Times New Roman" w:hAnsi="Times New Roman" w:cs="Times New Roman"/>
+        </w:rPr>
+        <w:t>Mid-Atlantic region</w:t>
+      </w:r>
+      <w:r>
+        <w:rPr>
+          <w:rFonts w:ascii="Times New Roman" w:hAnsi="Times New Roman" w:cs="Times New Roman"/>
+        </w:rPr>
+        <w:t>.</w:t>
+      </w:r>
+      <w:r>
+        <w:rPr>
+          <w:rFonts w:ascii="Times New Roman" w:hAnsi="Times New Roman" w:cs="Times New Roman"/>
+        </w:rPr>
+        <w:t xml:space="preserve"> </w:t>
+      </w:r>
+      <w:r>
+        <w:rPr>
+          <w:rFonts w:ascii="Times New Roman" w:hAnsi="Times New Roman" w:cs="Times New Roman"/>
+        </w:rPr>
+        <w:t>Trends in record collection in time and space show</w:t>
+      </w:r>
+      <w:r>
+        <w:rPr>
+          <w:rFonts w:ascii="Times New Roman" w:hAnsi="Times New Roman" w:cs="Times New Roman"/>
+        </w:rPr>
+        <w:t xml:space="preserve"> the rate of spread of </w:t>
+      </w:r>
+      <w:r>
+        <w:rPr>
+          <w:rFonts w:ascii="Times New Roman" w:hAnsi="Times New Roman" w:cs="Times New Roman"/>
+          <w:i/>
+          <w:iCs/>
+        </w:rPr>
+        <w:t xml:space="preserve">F. </w:t>
+      </w:r>
+      <w:proofErr w:type="spellStart"/>
+      <w:r>
+        <w:rPr>
+          <w:rFonts w:ascii="Times New Roman" w:hAnsi="Times New Roman" w:cs="Times New Roman"/>
+          <w:i/>
+          <w:iCs/>
+        </w:rPr>
+        <w:t>alnus</w:t>
+      </w:r>
+      <w:proofErr w:type="spellEnd"/>
+      <w:r>
+        <w:rPr>
+          <w:rFonts w:ascii="Times New Roman" w:hAnsi="Times New Roman" w:cs="Times New Roman"/>
+        </w:rPr>
+        <w:t xml:space="preserve"> was initially </w:t>
+      </w:r>
+      <w:r>
+        <w:rPr>
+          <w:rFonts w:ascii="Times New Roman" w:hAnsi="Times New Roman" w:cs="Times New Roman"/>
+        </w:rPr>
+        <w:t>slow</w:t>
+      </w:r>
+      <w:r>
+        <w:rPr>
+          <w:rFonts w:ascii="Times New Roman" w:hAnsi="Times New Roman" w:cs="Times New Roman"/>
+        </w:rPr>
+        <w:t xml:space="preserve">, then increased rapidly during the early </w:t>
+      </w:r>
+      <w:r>
+        <w:rPr>
+          <w:rFonts w:ascii="Times New Roman" w:hAnsi="Times New Roman" w:cs="Times New Roman"/>
+        </w:rPr>
+        <w:t>20</w:t>
+      </w:r>
+      <w:r>
+        <w:rPr>
+          <w:rFonts w:ascii="Times New Roman" w:hAnsi="Times New Roman" w:cs="Times New Roman"/>
+          <w:vertAlign w:val="superscript"/>
+        </w:rPr>
+        <w:t>th</w:t>
+      </w:r>
+      <w:r>
+        <w:rPr>
+          <w:rFonts w:ascii="Times New Roman" w:hAnsi="Times New Roman" w:cs="Times New Roman"/>
+        </w:rPr>
+        <w:t xml:space="preserve"> century</w:t>
+      </w:r>
+      <w:r>
+        <w:rPr>
+          <w:rFonts w:ascii="Times New Roman" w:hAnsi="Times New Roman" w:cs="Times New Roman"/>
+        </w:rPr>
+        <w:t xml:space="preserve">, </w:t>
+      </w:r>
+      <w:r>
+        <w:rPr>
+          <w:rFonts w:ascii="Times New Roman" w:hAnsi="Times New Roman" w:cs="Times New Roman"/>
+        </w:rPr>
+        <w:t>and reached</w:t>
+      </w:r>
+      <w:r>
+        <w:rPr>
+          <w:rFonts w:ascii="Times New Roman" w:hAnsi="Times New Roman" w:cs="Times New Roman"/>
+        </w:rPr>
+        <w:t xml:space="preserve"> a relatively constant rate </w:t>
+      </w:r>
+      <w:r>
+        <w:rPr>
+          <w:rFonts w:ascii="Times New Roman" w:hAnsi="Times New Roman" w:cs="Times New Roman"/>
+        </w:rPr>
+        <w:t>of spread in the later 20</w:t>
+      </w:r>
+      <w:r>
+        <w:rPr>
+          <w:rFonts w:ascii="Times New Roman" w:hAnsi="Times New Roman" w:cs="Times New Roman"/>
+          <w:vertAlign w:val="superscript"/>
+        </w:rPr>
+        <w:t>th</w:t>
+      </w:r>
+      <w:r>
+        <w:rPr>
+          <w:rFonts w:ascii="Times New Roman" w:hAnsi="Times New Roman" w:cs="Times New Roman"/>
+        </w:rPr>
+        <w:t xml:space="preserve"> century.</w:t>
+      </w:r>
+      <w:r>
+        <w:rPr>
+          <w:rFonts w:ascii="Times New Roman" w:hAnsi="Times New Roman" w:cs="Times New Roman"/>
+        </w:rPr>
+        <w:t> </w:t>
+      </w:r>
+      <w:r>
+        <w:rPr>
+          <w:rFonts w:ascii="Times New Roman" w:hAnsi="Times New Roman" w:cs="Times New Roman"/>
+        </w:rPr>
+        <w:t xml:space="preserve">Examining the spread of this species at the continental scale, </w:t>
+      </w:r>
+      <w:r>
+        <w:rPr>
+          <w:rFonts w:ascii="Times New Roman" w:hAnsi="Times New Roman" w:cs="Times New Roman"/>
+        </w:rPr>
+        <w:t xml:space="preserve">it appears to have experienced an extended lag phase early in its invasion history, but has </w:t>
+      </w:r>
+      <w:r>
+        <w:rPr>
+          <w:rFonts w:ascii="Times New Roman" w:hAnsi="Times New Roman" w:cs="Times New Roman"/>
+          <w:iCs/>
+        </w:rPr>
+        <w:t>steadily increased in area of occupancy since ca. 1920.</w:t>
+      </w:r>
+      <w:r>
+        <w:rPr>
+          <w:rFonts w:ascii="Times New Roman" w:hAnsi="Times New Roman" w:cs="Times New Roman"/>
+          <w:iCs/>
+        </w:rPr>
+        <w:t xml:space="preserve"> </w:t>
+      </w:r>
+      <w:r>
+        <w:rPr>
+          <w:rFonts w:ascii="Times New Roman" w:hAnsi="Times New Roman" w:cs="Times New Roman"/>
+        </w:rPr>
+        <w:t>This counters</w:t>
+      </w:r>
+      <w:r>
+        <w:rPr>
+          <w:rFonts w:ascii="Times New Roman" w:hAnsi="Times New Roman" w:cs="Times New Roman"/>
+        </w:rPr>
+        <w:t xml:space="preserve"> previous reports</w:t>
+      </w:r>
+      <w:r>
+        <w:rPr>
+          <w:rFonts w:ascii="Times New Roman" w:hAnsi="Times New Roman" w:cs="Times New Roman"/>
+        </w:rPr>
+        <w:t xml:space="preserve"> suggesting a lag lasting to ca. 1970</w:t>
       </w:r>
       <w:r>
         <w:rPr>
@@ -495,433 +863,7 @@
       <w:r>
         <w:rPr>
           <w:rFonts w:ascii="Times New Roman" w:hAnsi="Times New Roman" w:cs="Times New Roman"/>
-        </w:rPr>
-        <w:t xml:space="preserve">I collected </w:t>
-      </w:r>
-      <w:r>
-        <w:rPr>
-          <w:rFonts w:ascii="Times New Roman" w:hAnsi="Times New Roman" w:cs="Times New Roman"/>
-        </w:rPr>
-        <w:t>records spanning</w:t>
-      </w:r>
-      <w:r>
-        <w:rPr>
-          <w:rFonts w:ascii="Times New Roman" w:hAnsi="Times New Roman" w:cs="Times New Roman"/>
-        </w:rPr>
-        <w:t xml:space="preserve"> a temporal range from ca. 1880</w:t>
-      </w:r>
-      <w:r>
-        <w:rPr>
-          <w:rFonts w:ascii="Times New Roman" w:hAnsi="Times New Roman" w:cs="Times New Roman"/>
-        </w:rPr>
-        <w:t xml:space="preserve"> </w:t>
-      </w:r>
-      <w:r>
-        <w:rPr>
-          <w:rFonts w:ascii="Times New Roman" w:hAnsi="Times New Roman" w:cs="Times New Roman"/>
-        </w:rPr>
-        <w:t>to the</w:t>
-      </w:r>
-      <w:r>
-        <w:rPr>
-          <w:rFonts w:ascii="Times New Roman" w:hAnsi="Times New Roman" w:cs="Times New Roman"/>
-        </w:rPr>
-        <w:t xml:space="preserve"> </w:t>
-      </w:r>
-      <w:r>
-        <w:rPr>
-          <w:rFonts w:ascii="Times New Roman" w:hAnsi="Times New Roman" w:cs="Times New Roman"/>
-        </w:rPr>
-        <w:t>pr</w:t>
-      </w:r>
-      <w:r>
-        <w:rPr>
-          <w:rFonts w:ascii="Times New Roman" w:hAnsi="Times New Roman" w:cs="Times New Roman"/>
-        </w:rPr>
-        <w:t xml:space="preserve">esent and a spatial range covering the entire invaded </w:t>
-      </w:r>
-      <w:r>
-        <w:rPr>
-          <w:rFonts w:ascii="Times New Roman" w:hAnsi="Times New Roman" w:cs="Times New Roman"/>
-        </w:rPr>
-        <w:t>area</w:t>
-      </w:r>
-      <w:r>
-        <w:rPr>
-          <w:rFonts w:ascii="Times New Roman" w:hAnsi="Times New Roman" w:cs="Times New Roman"/>
-        </w:rPr>
-        <w:t xml:space="preserve"> in northeast North America.  </w:t>
-      </w:r>
-      <w:r>
-        <w:rPr>
-          <w:rFonts w:ascii="Times New Roman" w:hAnsi="Times New Roman" w:cs="Times New Roman"/>
-        </w:rPr>
-        <w:t xml:space="preserve">To </w:t>
-      </w:r>
-      <w:r>
-        <w:rPr>
-          <w:rFonts w:ascii="Times New Roman" w:hAnsi="Times New Roman" w:cs="Times New Roman"/>
-        </w:rPr>
-        <w:t xml:space="preserve">address unequal sampling effort </w:t>
-      </w:r>
-      <w:r>
-        <w:rPr>
-          <w:rFonts w:ascii="Times New Roman" w:hAnsi="Times New Roman" w:cs="Times New Roman"/>
-        </w:rPr>
-        <w:t xml:space="preserve">in specimen collection, I </w:t>
-      </w:r>
-      <w:r>
-        <w:rPr>
-          <w:rFonts w:ascii="Times New Roman" w:hAnsi="Times New Roman" w:cs="Times New Roman"/>
-        </w:rPr>
-        <w:t>compar</w:t>
-      </w:r>
-      <w:r>
-        <w:rPr>
-          <w:rFonts w:ascii="Times New Roman" w:hAnsi="Times New Roman" w:cs="Times New Roman"/>
-        </w:rPr>
-        <w:t>ed</w:t>
-      </w:r>
-      <w:r>
-        <w:rPr>
-          <w:rFonts w:ascii="Times New Roman" w:hAnsi="Times New Roman" w:cs="Times New Roman"/>
-        </w:rPr>
-        <w:t xml:space="preserve"> temporal and spatial patterns</w:t>
-      </w:r>
-      <w:r>
-        <w:rPr>
-          <w:rFonts w:ascii="Times New Roman" w:hAnsi="Times New Roman" w:cs="Times New Roman"/>
-        </w:rPr>
-        <w:t xml:space="preserve"> of</w:t>
-      </w:r>
-      <w:r>
-        <w:rPr>
-          <w:rFonts w:ascii="Times New Roman" w:hAnsi="Times New Roman" w:cs="Times New Roman"/>
-        </w:rPr>
-        <w:t xml:space="preserve"> </w:t>
-      </w:r>
-      <w:r>
-        <w:rPr>
-          <w:rFonts w:ascii="Times New Roman" w:hAnsi="Times New Roman" w:cs="Times New Roman"/>
-          <w:i/>
-        </w:rPr>
-        <w:t xml:space="preserve">F. </w:t>
-      </w:r>
-      <w:proofErr w:type="spellStart"/>
-      <w:r>
-        <w:rPr>
-          <w:rFonts w:ascii="Times New Roman" w:hAnsi="Times New Roman" w:cs="Times New Roman"/>
-          <w:i/>
-        </w:rPr>
-        <w:t>alnus</w:t>
-      </w:r>
-      <w:proofErr w:type="spellEnd"/>
-      <w:r>
-        <w:rPr>
-          <w:rFonts w:ascii="Times New Roman" w:hAnsi="Times New Roman" w:cs="Times New Roman"/>
-        </w:rPr>
-        <w:t xml:space="preserve"> accessions to </w:t>
-      </w:r>
-      <w:r>
-        <w:rPr>
-          <w:rFonts w:ascii="Times New Roman" w:hAnsi="Times New Roman" w:cs="Times New Roman"/>
-        </w:rPr>
-        <w:t>patterns in a group of ecological</w:t>
-      </w:r>
-      <w:r>
-        <w:rPr>
-          <w:rFonts w:ascii="Times New Roman" w:hAnsi="Times New Roman" w:cs="Times New Roman"/>
-        </w:rPr>
-        <w:t>ly</w:t>
-      </w:r>
-      <w:r>
-        <w:rPr>
-          <w:rFonts w:ascii="Times New Roman" w:hAnsi="Times New Roman" w:cs="Times New Roman"/>
-        </w:rPr>
-        <w:t xml:space="preserve"> similar native species. </w:t>
-      </w:r>
-      <w:r>
-        <w:rPr>
-          <w:rFonts w:ascii="Times New Roman" w:hAnsi="Times New Roman" w:cs="Times New Roman"/>
-          <w:i/>
-          <w:iCs/>
-        </w:rPr>
-        <w:t xml:space="preserve">Frangula </w:t>
-      </w:r>
-      <w:proofErr w:type="spellStart"/>
-      <w:r>
-        <w:rPr>
-          <w:rFonts w:ascii="Times New Roman" w:hAnsi="Times New Roman" w:cs="Times New Roman"/>
-          <w:i/>
-          <w:iCs/>
-        </w:rPr>
-        <w:t>alnus</w:t>
-      </w:r>
-      <w:proofErr w:type="spellEnd"/>
-      <w:r>
-        <w:rPr>
-          <w:rFonts w:ascii="Times New Roman" w:hAnsi="Times New Roman" w:cs="Times New Roman"/>
-          <w:i/>
-          <w:iCs/>
-        </w:rPr>
-        <w:t xml:space="preserve"> </w:t>
-      </w:r>
-      <w:r>
-        <w:rPr>
-          <w:rFonts w:ascii="Times New Roman" w:hAnsi="Times New Roman" w:cs="Times New Roman"/>
-          <w:iCs/>
-        </w:rPr>
-        <w:t>likely had</w:t>
-      </w:r>
-      <w:r>
-        <w:rPr>
-          <w:rFonts w:ascii="Times New Roman" w:hAnsi="Times New Roman" w:cs="Times New Roman"/>
-        </w:rPr>
-        <w:t xml:space="preserve"> multiple </w:t>
-      </w:r>
-      <w:r>
-        <w:rPr>
-          <w:rFonts w:ascii="Times New Roman" w:hAnsi="Times New Roman" w:cs="Times New Roman"/>
-        </w:rPr>
-        <w:t xml:space="preserve">initial introductions </w:t>
-      </w:r>
-      <w:r>
-        <w:rPr>
-          <w:rFonts w:ascii="Times New Roman" w:hAnsi="Times New Roman" w:cs="Times New Roman"/>
-        </w:rPr>
-        <w:t xml:space="preserve">into North America, </w:t>
-      </w:r>
-      <w:r>
-        <w:rPr>
-          <w:rFonts w:ascii="Times New Roman" w:hAnsi="Times New Roman" w:cs="Times New Roman"/>
-        </w:rPr>
-        <w:t>which</w:t>
-      </w:r>
-      <w:r>
-        <w:rPr>
-          <w:rFonts w:ascii="Times New Roman" w:hAnsi="Times New Roman" w:cs="Times New Roman"/>
-        </w:rPr>
-        <w:t xml:space="preserve"> were</w:t>
-      </w:r>
-      <w:r>
-        <w:rPr>
-          <w:rFonts w:ascii="Times New Roman" w:hAnsi="Times New Roman" w:cs="Times New Roman"/>
-        </w:rPr>
-        <w:t xml:space="preserve"> geographically</w:t>
-      </w:r>
-      <w:r>
-        <w:rPr>
-          <w:rFonts w:ascii="Times New Roman" w:hAnsi="Times New Roman" w:cs="Times New Roman"/>
-        </w:rPr>
-        <w:t xml:space="preserve"> </w:t>
-      </w:r>
-      <w:r>
-        <w:rPr>
-          <w:rFonts w:ascii="Times New Roman" w:hAnsi="Times New Roman" w:cs="Times New Roman"/>
-        </w:rPr>
-        <w:t>separated</w:t>
-      </w:r>
-      <w:r>
-        <w:rPr>
-          <w:rFonts w:ascii="Times New Roman" w:hAnsi="Times New Roman" w:cs="Times New Roman"/>
-        </w:rPr>
-        <w:t xml:space="preserve">, ranging from southern Ontario to </w:t>
-      </w:r>
-      <w:r>
-        <w:rPr>
-          <w:rFonts w:ascii="Times New Roman" w:hAnsi="Times New Roman" w:cs="Times New Roman"/>
-        </w:rPr>
-        <w:t xml:space="preserve">the </w:t>
-      </w:r>
-      <w:r>
-        <w:rPr>
-          <w:rFonts w:ascii="Times New Roman" w:hAnsi="Times New Roman" w:cs="Times New Roman"/>
-        </w:rPr>
-        <w:t>co</w:t>
-      </w:r>
-      <w:r>
-        <w:rPr>
-          <w:rFonts w:ascii="Times New Roman" w:hAnsi="Times New Roman" w:cs="Times New Roman"/>
-        </w:rPr>
-        <w:t xml:space="preserve">astal </w:t>
-      </w:r>
-      <w:r>
-        <w:rPr>
-          <w:rFonts w:ascii="Times New Roman" w:hAnsi="Times New Roman" w:cs="Times New Roman"/>
-        </w:rPr>
-        <w:t>Mid-Atlantic region</w:t>
-      </w:r>
-      <w:r>
-        <w:rPr>
-          <w:rFonts w:ascii="Times New Roman" w:hAnsi="Times New Roman" w:cs="Times New Roman"/>
-        </w:rPr>
-        <w:t>.</w:t>
-      </w:r>
-      <w:r>
-        <w:rPr>
-          <w:rFonts w:ascii="Times New Roman" w:hAnsi="Times New Roman" w:cs="Times New Roman"/>
-        </w:rPr>
-        <w:t xml:space="preserve"> </w:t>
-      </w:r>
-      <w:r>
-        <w:rPr>
-          <w:rFonts w:ascii="Times New Roman" w:hAnsi="Times New Roman" w:cs="Times New Roman"/>
-        </w:rPr>
-        <w:t>Trends in record collection in time and space show</w:t>
-      </w:r>
-      <w:r>
-        <w:rPr>
-          <w:rFonts w:ascii="Times New Roman" w:hAnsi="Times New Roman" w:cs="Times New Roman"/>
-        </w:rPr>
-        <w:t xml:space="preserve"> the rate of spread of </w:t>
-      </w:r>
-      <w:r>
-        <w:rPr>
-          <w:rFonts w:ascii="Times New Roman" w:hAnsi="Times New Roman" w:cs="Times New Roman"/>
-          <w:i/>
-          <w:iCs/>
-        </w:rPr>
-        <w:t xml:space="preserve">F. </w:t>
-      </w:r>
-      <w:proofErr w:type="spellStart"/>
-      <w:r>
-        <w:rPr>
-          <w:rFonts w:ascii="Times New Roman" w:hAnsi="Times New Roman" w:cs="Times New Roman"/>
-          <w:i/>
-          <w:iCs/>
-        </w:rPr>
-        <w:t>alnus</w:t>
-      </w:r>
-      <w:proofErr w:type="spellEnd"/>
-      <w:r>
-        <w:rPr>
-          <w:rFonts w:ascii="Times New Roman" w:hAnsi="Times New Roman" w:cs="Times New Roman"/>
-        </w:rPr>
-        <w:t xml:space="preserve"> was initially </w:t>
-      </w:r>
-      <w:r>
-        <w:rPr>
-          <w:rFonts w:ascii="Times New Roman" w:hAnsi="Times New Roman" w:cs="Times New Roman"/>
-        </w:rPr>
-        <w:t>slow</w:t>
-      </w:r>
-      <w:r>
-        <w:rPr>
-          <w:rFonts w:ascii="Times New Roman" w:hAnsi="Times New Roman" w:cs="Times New Roman"/>
-        </w:rPr>
-        <w:t xml:space="preserve">, then increased rapidly during the early </w:t>
-      </w:r>
-      <w:r>
-        <w:rPr>
-          <w:rFonts w:ascii="Times New Roman" w:hAnsi="Times New Roman" w:cs="Times New Roman"/>
-        </w:rPr>
-        <w:t>20</w:t>
-      </w:r>
-      <w:r>
-        <w:rPr>
-          <w:rFonts w:ascii="Times New Roman" w:hAnsi="Times New Roman" w:cs="Times New Roman"/>
-          <w:vertAlign w:val="superscript"/>
-        </w:rPr>
-        <w:t>th</w:t>
-      </w:r>
-      <w:r>
-        <w:rPr>
-          <w:rFonts w:ascii="Times New Roman" w:hAnsi="Times New Roman" w:cs="Times New Roman"/>
-        </w:rPr>
-        <w:t xml:space="preserve"> century</w:t>
-      </w:r>
-      <w:r>
-        <w:rPr>
-          <w:rFonts w:ascii="Times New Roman" w:hAnsi="Times New Roman" w:cs="Times New Roman"/>
-        </w:rPr>
-        <w:t xml:space="preserve">, </w:t>
-      </w:r>
-      <w:r>
-        <w:rPr>
-          <w:rFonts w:ascii="Times New Roman" w:hAnsi="Times New Roman" w:cs="Times New Roman"/>
-        </w:rPr>
-        <w:t>and reached</w:t>
-      </w:r>
-      <w:r>
-        <w:rPr>
-          <w:rFonts w:ascii="Times New Roman" w:hAnsi="Times New Roman" w:cs="Times New Roman"/>
-        </w:rPr>
-        <w:t xml:space="preserve"> a relatively constant rate </w:t>
-      </w:r>
-      <w:r>
-        <w:rPr>
-          <w:rFonts w:ascii="Times New Roman" w:hAnsi="Times New Roman" w:cs="Times New Roman"/>
-        </w:rPr>
-        <w:t>of spread in the later 20</w:t>
-      </w:r>
-      <w:r>
-        <w:rPr>
-          <w:rFonts w:ascii="Times New Roman" w:hAnsi="Times New Roman" w:cs="Times New Roman"/>
-          <w:vertAlign w:val="superscript"/>
-        </w:rPr>
-        <w:t>th</w:t>
-      </w:r>
-      <w:r>
-        <w:rPr>
-          <w:rFonts w:ascii="Times New Roman" w:hAnsi="Times New Roman" w:cs="Times New Roman"/>
-        </w:rPr>
-        <w:t xml:space="preserve"> century.</w:t>
-      </w:r>
-      <w:r>
-        <w:rPr>
-          <w:rFonts w:ascii="Times New Roman" w:hAnsi="Times New Roman" w:cs="Times New Roman"/>
-        </w:rPr>
-        <w:t> </w:t>
-      </w:r>
-      <w:r>
-        <w:rPr>
-          <w:rFonts w:ascii="Times New Roman" w:hAnsi="Times New Roman" w:cs="Times New Roman"/>
-          <w:highlight w:val="red"/>
-        </w:rPr>
-        <w:t xml:space="preserve">Examining the spread of this species at the continental scale, there is little evidence that it experienced an extended lag phase between phases of establishment and rapid spatial spread, in contradiction to previous reports. Rather, it appears that </w:t>
-      </w:r>
-      <w:r>
-        <w:rPr>
-          <w:rFonts w:ascii="Times New Roman" w:hAnsi="Times New Roman" w:cs="Times New Roman"/>
-          <w:i/>
-          <w:iCs/>
-          <w:highlight w:val="red"/>
-        </w:rPr>
-        <w:t xml:space="preserve">F. </w:t>
-      </w:r>
-      <w:proofErr w:type="spellStart"/>
-      <w:r>
-        <w:rPr>
-          <w:rFonts w:ascii="Times New Roman" w:hAnsi="Times New Roman" w:cs="Times New Roman"/>
-          <w:i/>
-          <w:iCs/>
-          <w:highlight w:val="red"/>
-        </w:rPr>
-        <w:t>alnus</w:t>
-      </w:r>
-      <w:proofErr w:type="spellEnd"/>
-      <w:r>
-        <w:rPr>
-          <w:rFonts w:ascii="Times New Roman" w:hAnsi="Times New Roman" w:cs="Times New Roman"/>
-          <w:i/>
-          <w:iCs/>
-          <w:highlight w:val="red"/>
-        </w:rPr>
-        <w:t xml:space="preserve"> </w:t>
-      </w:r>
-      <w:r>
-        <w:rPr>
-          <w:rFonts w:ascii="Times New Roman" w:hAnsi="Times New Roman" w:cs="Times New Roman"/>
-          <w:iCs/>
-          <w:highlight w:val="red"/>
-        </w:rPr>
-        <w:t xml:space="preserve">has steadily increased in area of occupancy since ca. 1920. </w:t>
-      </w:r>
-      <w:r>
-        <w:rPr>
-          <w:rFonts w:ascii="Times New Roman" w:hAnsi="Times New Roman" w:cs="Times New Roman"/>
-          <w:iCs/>
-          <w:highlight w:val="red"/>
+          <w:iCs/>
         </w:rPr>
         <w:t>These results raise the q</w:t>
       </w:r>
@@ -929,7 +871,6 @@
         <w:rPr>
           <w:rFonts w:ascii="Times New Roman" w:hAnsi="Times New Roman" w:cs="Times New Roman"/>
           <w:iCs/>
-          <w:highlight w:val="red"/>
         </w:rPr>
         <w:t xml:space="preserve">uestion of whether extended lag </w:t>
       </w:r>
@@ -937,7 +878,6 @@
         <w:rPr>
           <w:rFonts w:ascii="Times New Roman" w:hAnsi="Times New Roman" w:cs="Times New Roman"/>
           <w:iCs/>
-          <w:highlight w:val="red"/>
         </w:rPr>
         <w:t>phases may be a spatial-scal</w:t>
       </w:r>
@@ -945,7 +885,6 @@
         <w:rPr>
           <w:rFonts w:ascii="Times New Roman" w:hAnsi="Times New Roman" w:cs="Times New Roman"/>
           <w:iCs/>
-          <w:highlight w:val="red"/>
         </w:rPr>
         <w:t>e specific pattern.</w:t>
       </w:r>
@@ -986,7 +925,6 @@
           <w:rFonts w:ascii="Times New Roman" w:hAnsi="Times New Roman" w:cs="Times New Roman"/>
           <w:b/>
         </w:rPr>
-        <w:lastRenderedPageBreak/>
         <w:t>Keywords:</w:t>
       </w:r>
       <w:r>
@@ -1058,30 +996,6 @@
           <w:b/>
         </w:rPr>
         <w:t xml:space="preserve"> </w:t>
-      </w:r>
-      <w:r>
-        <w:rPr>
-          <w:rFonts w:ascii="Times New Roman" w:hAnsi="Times New Roman" w:cs="Times New Roman"/>
-          <w:b/>
-          <w:color w:val="FF0000"/>
-        </w:rPr>
-        <w:t>(</w:t>
-      </w:r>
-      <w:r>
-        <w:rPr>
-          <w:rFonts w:ascii="Times New Roman" w:hAnsi="Times New Roman" w:cs="Times New Roman"/>
-          <w:b/>
-          <w:color w:val="FF0000"/>
-        </w:rPr>
-        <w:t>850</w:t>
-      </w:r>
-      <w:r>
-        <w:rPr>
-          <w:rFonts w:ascii="Times New Roman" w:hAnsi="Times New Roman" w:cs="Times New Roman"/>
-          <w:b/>
-          <w:color w:val="FF0000"/>
-        </w:rPr>
-        <w:t xml:space="preserve"> words – target is 1000)</w:t>
       </w:r>
     </w:p>
     <w:p>
@@ -3169,54 +3083,6 @@
         </w:rPr>
         <w:t xml:space="preserve"> </w:t>
       </w:r>
-      <w:r>
-        <w:rPr>
-          <w:rFonts w:ascii="Times New Roman" w:hAnsi="Times New Roman" w:cs="Times New Roman"/>
-          <w:b/>
-          <w:color w:val="FF0000"/>
-        </w:rPr>
-        <w:t>(</w:t>
-      </w:r>
-      <w:r>
-        <w:rPr>
-          <w:rFonts w:ascii="Times New Roman" w:hAnsi="Times New Roman" w:cs="Times New Roman"/>
-          <w:b/>
-          <w:color w:val="FF0000"/>
-        </w:rPr>
-        <w:t>1813</w:t>
-      </w:r>
-      <w:r>
-        <w:rPr>
-          <w:rFonts w:ascii="Times New Roman" w:hAnsi="Times New Roman" w:cs="Times New Roman"/>
-          <w:b/>
-          <w:color w:val="FF0000"/>
-        </w:rPr>
-        <w:t>)</w:t>
-      </w:r>
-      <w:r>
-        <w:rPr>
-          <w:rFonts w:ascii="Times New Roman" w:hAnsi="Times New Roman" w:cs="Times New Roman"/>
-          <w:b/>
-          <w:color w:val="FF0000"/>
-        </w:rPr>
-        <w:t xml:space="preserve"> words – target – cut ~</w:t>
-      </w:r>
-      <w:r>
-        <w:rPr>
-          <w:rFonts w:ascii="Times New Roman" w:hAnsi="Times New Roman" w:cs="Times New Roman"/>
-          <w:b/>
-          <w:color w:val="FF0000"/>
-        </w:rPr>
-        <w:t>200</w:t>
-      </w:r>
-      <w:r>
-        <w:rPr>
-          <w:rFonts w:ascii="Times New Roman" w:hAnsi="Times New Roman" w:cs="Times New Roman"/>
-          <w:b/>
-          <w:color w:val="FF0000"/>
-        </w:rPr>
-        <w:t>)</w:t>
-      </w:r>
     </w:p>
     <w:p>
       <w:pPr>
@@ -6748,7 +6614,19 @@
         <w:rPr>
           <w:rFonts w:ascii="Times New Roman" w:hAnsi="Times New Roman" w:cs="Times New Roman"/>
         </w:rPr>
-        <w:t xml:space="preserve"> compared to the possible area of occupancy for the group of associated species. To account for both of these issues, I examined the ratio of cumulative area of occupancy of </w:t>
+        <w:t xml:space="preserve"> compared to the possible area of occupancy for the group of associated species. To account for both of these issues, I examined the ratio of cumulative </w:t>
+      </w:r>
+      <w:r>
+        <w:rPr>
+          <w:rFonts w:ascii="Times New Roman" w:hAnsi="Times New Roman" w:cs="Times New Roman"/>
+        </w:rPr>
+        <w:t>occupied grid cells through time</w:t>
+      </w:r>
+      <w:r>
+        <w:rPr>
+          <w:rFonts w:ascii="Times New Roman" w:hAnsi="Times New Roman" w:cs="Times New Roman"/>
+        </w:rPr>
+        <w:t xml:space="preserve"> of </w:t>
       </w:r>
       <w:r>
         <w:rPr>
@@ -6770,7 +6648,31 @@
         <w:rPr>
           <w:rFonts w:ascii="Times New Roman" w:hAnsi="Times New Roman" w:cs="Times New Roman"/>
         </w:rPr>
-        <w:t xml:space="preserve"> to the cumulative area of occupancy of the associated group of species, limiting the records used to an area of coarse spatial overlap for both datasets. I defined the spatial overlap by creating a </w:t>
+        <w:t xml:space="preserve"> to the cumulative </w:t>
+      </w:r>
+      <w:r>
+        <w:rPr>
+          <w:rFonts w:ascii="Times New Roman" w:hAnsi="Times New Roman" w:cs="Times New Roman"/>
+        </w:rPr>
+        <w:t>occupied</w:t>
+      </w:r>
+      <w:r>
+        <w:rPr>
+          <w:rFonts w:ascii="Times New Roman" w:hAnsi="Times New Roman" w:cs="Times New Roman"/>
+        </w:rPr>
+        <w:t xml:space="preserve"> </w:t>
+      </w:r>
+      <w:r>
+        <w:rPr>
+          <w:rFonts w:ascii="Times New Roman" w:hAnsi="Times New Roman" w:cs="Times New Roman"/>
+        </w:rPr>
+        <w:t>grid cells for</w:t>
+      </w:r>
+      <w:r>
+        <w:rPr>
+          <w:rFonts w:ascii="Times New Roman" w:hAnsi="Times New Roman" w:cs="Times New Roman"/>
+        </w:rPr>
+        <w:t xml:space="preserve"> the associated group of species, limiting the records used to an area of coarse spatial overlap for both datasets. I defined the spatial overlap by creating a </w:t>
       </w:r>
       <w:r>
         <w:rPr>
@@ -6867,7 +6769,31 @@
         <w:rPr>
           <w:rFonts w:ascii="Times New Roman" w:hAnsi="Times New Roman" w:cs="Times New Roman"/>
         </w:rPr>
-        <w:t xml:space="preserve"> datasets during the study period. Using these restricted data, I calculated the ratio of the increase in the cumulative area of occupancy of </w:t>
+        <w:t xml:space="preserve"> datasets during the study period. Using these restricted data, I calculated the ratio of the increase in the cumulative </w:t>
+      </w:r>
+      <w:r>
+        <w:rPr>
+          <w:rFonts w:ascii="Times New Roman" w:hAnsi="Times New Roman" w:cs="Times New Roman"/>
+        </w:rPr>
+        <w:t>occupied grids cells</w:t>
+      </w:r>
+      <w:r>
+        <w:rPr>
+          <w:rFonts w:ascii="Times New Roman" w:hAnsi="Times New Roman" w:cs="Times New Roman"/>
+        </w:rPr>
+        <w:t xml:space="preserve"> </w:t>
+      </w:r>
+      <w:r>
+        <w:rPr>
+          <w:rFonts w:ascii="Times New Roman" w:hAnsi="Times New Roman" w:cs="Times New Roman"/>
+        </w:rPr>
+        <w:t>of</w:t>
+      </w:r>
+      <w:r>
+        <w:rPr>
+          <w:rFonts w:ascii="Times New Roman" w:hAnsi="Times New Roman" w:cs="Times New Roman"/>
+        </w:rPr>
+        <w:t xml:space="preserve"> </w:t>
       </w:r>
       <w:r>
         <w:rPr>
@@ -7450,7 +7376,35 @@
           <w:rFonts w:ascii="Times New Roman" w:hAnsi="Times New Roman" w:cs="Times New Roman"/>
           <w:iCs/>
         </w:rPr>
-        <w:t xml:space="preserve">number of occurrences associated with specific years and locations independently. After these permutations, the cumulative area of occupancy through time values and ratio of the cumulative area of occupancy through time values between </w:t>
+        <w:t xml:space="preserve">number of occurrences associated with specific years and locations independently. After these permutations, the cumulative </w:t>
+      </w:r>
+      <w:r>
+        <w:rPr>
+          <w:rFonts w:ascii="Times New Roman" w:hAnsi="Times New Roman" w:cs="Times New Roman"/>
+          <w:iCs/>
+        </w:rPr>
+        <w:t>occupied grid cells</w:t>
+      </w:r>
+      <w:r>
+        <w:rPr>
+          <w:rFonts w:ascii="Times New Roman" w:hAnsi="Times New Roman" w:cs="Times New Roman"/>
+          <w:iCs/>
+        </w:rPr>
+        <w:t xml:space="preserve"> through time values and ratio of the cumulative </w:t>
+      </w:r>
+      <w:r>
+        <w:rPr>
+          <w:rFonts w:ascii="Times New Roman" w:hAnsi="Times New Roman" w:cs="Times New Roman"/>
+          <w:iCs/>
+        </w:rPr>
+        <w:t>occupied grid cells</w:t>
+      </w:r>
+      <w:r>
+        <w:rPr>
+          <w:rFonts w:ascii="Times New Roman" w:hAnsi="Times New Roman" w:cs="Times New Roman"/>
+          <w:iCs/>
+        </w:rPr>
+        <w:t xml:space="preserve"> through time values between </w:t>
       </w:r>
       <w:r>
         <w:rPr>
@@ -10028,7 +9982,7 @@
           <w:rFonts w:ascii="Times New Roman" w:hAnsi="Times New Roman" w:cs="Times New Roman"/>
           <w:color w:val="000000" w:themeColor="text1"/>
         </w:rPr>
-        <w:t xml:space="preserve">an extended lag phase lasting from its introduction until approximately 1920 seems more apparent </w:t>
+        <w:t xml:space="preserve">an extended lag phase lasting from its introduction until approximately 1920 seems apparent </w:t>
       </w:r>
       <w:r>
         <w:rPr>
@@ -10074,7 +10028,21 @@
           <w:rFonts w:ascii="Times New Roman" w:hAnsi="Times New Roman" w:cs="Times New Roman"/>
           <w:color w:val="000000" w:themeColor="text1"/>
         </w:rPr>
-        <w:t xml:space="preserve"> the trends in the cumulative number of grid cells occupied for </w:t>
+        <w:t xml:space="preserve"> the trends in the cumulative number of </w:t>
+      </w:r>
+      <w:r>
+        <w:rPr>
+          <w:rFonts w:ascii="Times New Roman" w:hAnsi="Times New Roman" w:cs="Times New Roman"/>
+          <w:color w:val="000000" w:themeColor="text1"/>
+        </w:rPr>
+        <w:t xml:space="preserve">occupied </w:t>
+      </w:r>
+      <w:r>
+        <w:rPr>
+          <w:rFonts w:ascii="Times New Roman" w:hAnsi="Times New Roman" w:cs="Times New Roman"/>
+          <w:color w:val="000000" w:themeColor="text1"/>
+        </w:rPr>
+        <w:t xml:space="preserve">grid cells for </w:t>
       </w:r>
       <w:r>
         <w:rPr>
@@ -10406,14 +10374,6 @@
         </w:rPr>
         <w:t xml:space="preserve"> </w:t>
       </w:r>
-      <w:r>
-        <w:rPr>
-          <w:rFonts w:ascii="Times New Roman" w:hAnsi="Times New Roman" w:cs="Times New Roman"/>
-          <w:b/>
-          <w:color w:val="FF0000"/>
-        </w:rPr>
-        <w:t>(2288 words – target – cut ~500)</w:t>
-      </w:r>
     </w:p>
     <w:p>
       <w:pPr>
@@ -12562,22 +12522,22 @@
         <w:outlineLvl w:val="0"/>
         <w:rPr>
           <w:rFonts w:ascii="Times New Roman" w:hAnsi="Times New Roman" w:cs="Times New Roman"/>
+          <w:iCs/>
+          <w:color w:val="000000" w:themeColor="text1"/>
+        </w:rPr>
+      </w:pPr>
+      <w:r>
+        <w:rPr>
+          <w:rFonts w:ascii="Times New Roman" w:hAnsi="Times New Roman" w:cs="Times New Roman"/>
           <w:caps/>
-          <w:color w:val="000000" w:themeColor="text1"/>
-        </w:rPr>
-      </w:pPr>
+        </w:rPr>
+        <w:t>Evidence for an extended lag phase</w:t>
+      </w:r>
       <w:r>
         <w:rPr>
           <w:rFonts w:ascii="Times New Roman" w:hAnsi="Times New Roman" w:cs="Times New Roman"/>
           <w:caps/>
         </w:rPr>
-        <w:t>Evidence for an extended lag phase</w:t>
-      </w:r>
-      <w:r>
-        <w:rPr>
-          <w:rFonts w:ascii="Times New Roman" w:hAnsi="Times New Roman" w:cs="Times New Roman"/>
-          <w:caps/>
-        </w:rPr>
         <w:t xml:space="preserve">. </w:t>
       </w:r>
       <w:r>
@@ -12767,32 +12727,230 @@
           <w:iCs/>
           <w:color w:val="000000" w:themeColor="text1"/>
         </w:rPr>
-        <w:t xml:space="preserve"> occupied</w:t>
-      </w:r>
-      <w:bookmarkStart w:id="4" w:name="_GoBack"/>
-      <w:bookmarkEnd w:id="4"/>
-      <w:r>
-        <w:rPr>
-          <w:rFonts w:ascii="Times New Roman" w:hAnsi="Times New Roman" w:cs="Times New Roman"/>
-          <w:iCs/>
-          <w:color w:val="000000" w:themeColor="text1"/>
-        </w:rPr>
-        <w:t xml:space="preserve"> area. </w:t>
+        <w:t xml:space="preserve"> occupied area. </w:t>
       </w:r>
     </w:p>
     <w:p>
       <w:pPr>
-        <w:shd w:val="clear" w:color="auto" w:fill="FFFF00"/>
         <w:spacing w:line="480" w:lineRule="auto"/>
-        <w:rPr>
-          <w:rFonts w:ascii="Times New Roman" w:hAnsi="Times New Roman" w:cs="Times New Roman"/>
+        <w:outlineLvl w:val="0"/>
+        <w:rPr>
+          <w:rFonts w:ascii="Times New Roman" w:hAnsi="Times New Roman" w:cs="Times New Roman"/>
+          <w:iCs/>
         </w:rPr>
       </w:pPr>
       <w:r>
         <w:rPr>
           <w:rFonts w:ascii="Times New Roman" w:hAnsi="Times New Roman" w:cs="Times New Roman"/>
-        </w:rPr>
-        <w:t>DISCUSSION OF NULL MODEL HERE</w:t>
+          <w:iCs/>
+          <w:color w:val="000000" w:themeColor="text1"/>
+        </w:rPr>
+        <w:tab/>
+        <w:t>Results from the null model analysis provide further support for the potential of an early extended lag phase. As applied here, the null model yields patterns of cumulative occupied grid cells through time assuming that</w:t>
+      </w:r>
+      <w:r>
+        <w:rPr>
+          <w:rFonts w:ascii="Times New Roman" w:hAnsi="Times New Roman" w:cs="Times New Roman"/>
+          <w:iCs/>
+        </w:rPr>
+        <w:t xml:space="preserve"> the</w:t>
+      </w:r>
+      <w:r>
+        <w:rPr>
+          <w:rFonts w:ascii="Times New Roman" w:hAnsi="Times New Roman" w:cs="Times New Roman"/>
+          <w:iCs/>
+        </w:rPr>
+        <w:t xml:space="preserve"> rate</w:t>
+      </w:r>
+      <w:r>
+        <w:rPr>
+          <w:rFonts w:ascii="Times New Roman" w:hAnsi="Times New Roman" w:cs="Times New Roman"/>
+          <w:iCs/>
+        </w:rPr>
+        <w:t xml:space="preserve"> of spread for </w:t>
+      </w:r>
+      <w:r>
+        <w:rPr>
+          <w:rFonts w:ascii="Times New Roman" w:hAnsi="Times New Roman" w:cs="Times New Roman"/>
+          <w:i/>
+          <w:iCs/>
+        </w:rPr>
+        <w:t xml:space="preserve">F. </w:t>
+      </w:r>
+      <w:proofErr w:type="spellStart"/>
+      <w:r>
+        <w:rPr>
+          <w:rFonts w:ascii="Times New Roman" w:hAnsi="Times New Roman" w:cs="Times New Roman"/>
+          <w:i/>
+          <w:iCs/>
+        </w:rPr>
+        <w:t>alnus</w:t>
+      </w:r>
+      <w:proofErr w:type="spellEnd"/>
+      <w:r>
+        <w:rPr>
+          <w:rFonts w:ascii="Times New Roman" w:hAnsi="Times New Roman" w:cs="Times New Roman"/>
+          <w:iCs/>
+        </w:rPr>
+        <w:t xml:space="preserve"> is approximately even throughout its invasion history. Therefore, deviations from the null model, such as those observed here (Fig. 6A), indicate periods of extended lag or relatively rapid spatial growth. Distinguishing lag from growth is aided by examining the </w:t>
+      </w:r>
+      <w:r>
+        <w:rPr>
+          <w:rFonts w:ascii="Times New Roman" w:hAnsi="Times New Roman" w:cs="Times New Roman"/>
+          <w:iCs/>
+        </w:rPr>
+        <w:lastRenderedPageBreak/>
+        <w:t xml:space="preserve">ratio of the cumulative occupied grid cells of </w:t>
+      </w:r>
+      <w:r>
+        <w:rPr>
+          <w:rFonts w:ascii="Times New Roman" w:hAnsi="Times New Roman" w:cs="Times New Roman"/>
+          <w:i/>
+          <w:iCs/>
+        </w:rPr>
+        <w:t xml:space="preserve">F. </w:t>
+      </w:r>
+      <w:proofErr w:type="spellStart"/>
+      <w:r>
+        <w:rPr>
+          <w:rFonts w:ascii="Times New Roman" w:hAnsi="Times New Roman" w:cs="Times New Roman"/>
+          <w:i/>
+          <w:iCs/>
+        </w:rPr>
+        <w:t>alnus</w:t>
+      </w:r>
+      <w:proofErr w:type="spellEnd"/>
+      <w:r>
+        <w:rPr>
+          <w:rFonts w:ascii="Times New Roman" w:hAnsi="Times New Roman" w:cs="Times New Roman"/>
+          <w:i/>
+          <w:iCs/>
+        </w:rPr>
+        <w:t xml:space="preserve"> </w:t>
+      </w:r>
+      <w:r>
+        <w:rPr>
+          <w:rFonts w:ascii="Times New Roman" w:hAnsi="Times New Roman" w:cs="Times New Roman"/>
+          <w:iCs/>
+        </w:rPr>
+        <w:t>and the associated species for the null model versus the observed values (Fig. 6B).</w:t>
+      </w:r>
+      <w:r>
+        <w:rPr>
+          <w:rFonts w:ascii="Times New Roman" w:hAnsi="Times New Roman" w:cs="Times New Roman"/>
+          <w:iCs/>
+        </w:rPr>
+        <w:t xml:space="preserve"> Looking at the mean ratio values across all 999 permutations, it is clear that even if </w:t>
+      </w:r>
+      <w:r>
+        <w:rPr>
+          <w:rFonts w:ascii="Times New Roman" w:hAnsi="Times New Roman" w:cs="Times New Roman"/>
+          <w:i/>
+          <w:iCs/>
+        </w:rPr>
+        <w:t xml:space="preserve">F. </w:t>
+      </w:r>
+      <w:proofErr w:type="spellStart"/>
+      <w:r>
+        <w:rPr>
+          <w:rFonts w:ascii="Times New Roman" w:hAnsi="Times New Roman" w:cs="Times New Roman"/>
+          <w:i/>
+          <w:iCs/>
+        </w:rPr>
+        <w:t>alnus</w:t>
+      </w:r>
+      <w:proofErr w:type="spellEnd"/>
+      <w:r>
+        <w:rPr>
+          <w:rFonts w:ascii="Times New Roman" w:hAnsi="Times New Roman" w:cs="Times New Roman"/>
+          <w:i/>
+          <w:iCs/>
+        </w:rPr>
+        <w:t xml:space="preserve"> </w:t>
+      </w:r>
+      <w:r>
+        <w:rPr>
+          <w:rFonts w:ascii="Times New Roman" w:hAnsi="Times New Roman" w:cs="Times New Roman"/>
+          <w:iCs/>
+        </w:rPr>
+        <w:t>spread evenly throughout time, because of the rapid increase in collection overall in the late 19</w:t>
+      </w:r>
+      <w:r>
+        <w:rPr>
+          <w:rFonts w:ascii="Times New Roman" w:hAnsi="Times New Roman" w:cs="Times New Roman"/>
+          <w:iCs/>
+          <w:vertAlign w:val="superscript"/>
+        </w:rPr>
+        <w:t>th</w:t>
+      </w:r>
+      <w:r>
+        <w:rPr>
+          <w:rFonts w:ascii="Times New Roman" w:hAnsi="Times New Roman" w:cs="Times New Roman"/>
+          <w:iCs/>
+        </w:rPr>
+        <w:t xml:space="preserve"> and early 20</w:t>
+      </w:r>
+      <w:r>
+        <w:rPr>
+          <w:rFonts w:ascii="Times New Roman" w:hAnsi="Times New Roman" w:cs="Times New Roman"/>
+          <w:iCs/>
+          <w:vertAlign w:val="superscript"/>
+        </w:rPr>
+        <w:t>th</w:t>
+      </w:r>
+      <w:r>
+        <w:rPr>
+          <w:rFonts w:ascii="Times New Roman" w:hAnsi="Times New Roman" w:cs="Times New Roman"/>
+          <w:iCs/>
+        </w:rPr>
+        <w:t xml:space="preserve"> centuries, its rate of spread would be comparatively less than that of collection effort. A similar pattern was observed in the actual data. The null model results also suggest that the rate of spread of </w:t>
+      </w:r>
+      <w:r>
+        <w:rPr>
+          <w:rFonts w:ascii="Times New Roman" w:hAnsi="Times New Roman" w:cs="Times New Roman"/>
+          <w:i/>
+          <w:iCs/>
+        </w:rPr>
+        <w:t xml:space="preserve">F. </w:t>
+      </w:r>
+      <w:proofErr w:type="spellStart"/>
+      <w:r>
+        <w:rPr>
+          <w:rFonts w:ascii="Times New Roman" w:hAnsi="Times New Roman" w:cs="Times New Roman"/>
+          <w:i/>
+          <w:iCs/>
+        </w:rPr>
+        <w:t>alnus</w:t>
+      </w:r>
+      <w:proofErr w:type="spellEnd"/>
+      <w:r>
+        <w:rPr>
+          <w:rFonts w:ascii="Times New Roman" w:hAnsi="Times New Roman" w:cs="Times New Roman"/>
+          <w:i/>
+          <w:iCs/>
+        </w:rPr>
+        <w:t xml:space="preserve"> </w:t>
+      </w:r>
+      <w:r>
+        <w:rPr>
+          <w:rFonts w:ascii="Times New Roman" w:hAnsi="Times New Roman" w:cs="Times New Roman"/>
+          <w:iCs/>
+        </w:rPr>
+        <w:t>should be higher than the rate of collections of all records beginning around 1900. However this is not observed in the actual data until approximately 1920, suggesting an extended lag of at least 20 years.</w:t>
+      </w:r>
+      <w:r>
+        <w:rPr>
+          <w:rFonts w:ascii="Times New Roman" w:hAnsi="Times New Roman" w:cs="Times New Roman"/>
+          <w:iCs/>
+        </w:rPr>
+        <w:t xml:space="preserve"> This is consistent in duration with what has been observed regionally for this species (Larkin 2011).</w:t>
+      </w:r>
+      <w:r>
+        <w:rPr>
+          <w:rFonts w:ascii="Times New Roman" w:hAnsi="Times New Roman" w:cs="Times New Roman"/>
+          <w:iCs/>
+        </w:rPr>
+        <w:t xml:space="preserve"> </w:t>
       </w:r>
     </w:p>
     <w:p>
@@ -12974,7 +13132,254 @@
           <w:rFonts w:ascii="Times New Roman" w:hAnsi="Times New Roman" w:cs="Times New Roman"/>
           <w:color w:val="000000" w:themeColor="text1"/>
         </w:rPr>
-        <w:t xml:space="preserve">spread throughout Ohio was </w:t>
+        <w:t>spread throughout Ohio was facilitated by the range-expansion of the non-native European Starling</w:t>
+      </w:r>
+      <w:r>
+        <w:rPr>
+          <w:rFonts w:ascii="Times New Roman" w:hAnsi="Times New Roman" w:cs="Times New Roman"/>
+          <w:color w:val="000000" w:themeColor="text1"/>
+        </w:rPr>
+        <w:t xml:space="preserve"> (</w:t>
+      </w:r>
+      <w:proofErr w:type="spellStart"/>
+      <w:r>
+        <w:rPr>
+          <w:rFonts w:ascii="Times New Roman" w:hAnsi="Times New Roman" w:cs="Times New Roman"/>
+          <w:i/>
+          <w:color w:val="000000" w:themeColor="text1"/>
+        </w:rPr>
+        <w:t>Sturnus</w:t>
+      </w:r>
+      <w:proofErr w:type="spellEnd"/>
+      <w:r>
+        <w:rPr>
+          <w:rFonts w:ascii="Times New Roman" w:hAnsi="Times New Roman" w:cs="Times New Roman"/>
+          <w:i/>
+          <w:color w:val="000000" w:themeColor="text1"/>
+        </w:rPr>
+        <w:t xml:space="preserve"> vulgaris</w:t>
+      </w:r>
+      <w:r>
+        <w:rPr>
+          <w:rFonts w:ascii="Times New Roman" w:hAnsi="Times New Roman" w:cs="Times New Roman"/>
+          <w:color w:val="000000" w:themeColor="text1"/>
+        </w:rPr>
+        <w:t>)</w:t>
+      </w:r>
+      <w:r>
+        <w:rPr>
+          <w:rFonts w:ascii="Times New Roman" w:hAnsi="Times New Roman" w:cs="Times New Roman"/>
+          <w:color w:val="000000" w:themeColor="text1"/>
+        </w:rPr>
+        <w:t xml:space="preserve">. </w:t>
+      </w:r>
+      <w:r>
+        <w:rPr>
+          <w:rFonts w:ascii="Times New Roman" w:hAnsi="Times New Roman" w:cs="Times New Roman"/>
+          <w:color w:val="000000" w:themeColor="text1"/>
+        </w:rPr>
+        <w:t>No</w:t>
+      </w:r>
+      <w:r>
+        <w:rPr>
+          <w:rFonts w:ascii="Times New Roman" w:hAnsi="Times New Roman" w:cs="Times New Roman"/>
+          <w:color w:val="000000" w:themeColor="text1"/>
+        </w:rPr>
+        <w:t xml:space="preserve"> account</w:t>
+      </w:r>
+      <w:r>
+        <w:rPr>
+          <w:rFonts w:ascii="Times New Roman" w:hAnsi="Times New Roman" w:cs="Times New Roman"/>
+          <w:color w:val="000000" w:themeColor="text1"/>
+        </w:rPr>
+        <w:t>ing</w:t>
+      </w:r>
+      <w:r>
+        <w:rPr>
+          <w:rFonts w:ascii="Times New Roman" w:hAnsi="Times New Roman" w:cs="Times New Roman"/>
+          <w:color w:val="000000" w:themeColor="text1"/>
+        </w:rPr>
+        <w:t xml:space="preserve"> for potential unequal sampling effort in herbarium records</w:t>
+      </w:r>
+      <w:r>
+        <w:rPr>
+          <w:rFonts w:ascii="Times New Roman" w:hAnsi="Times New Roman" w:cs="Times New Roman"/>
+          <w:color w:val="000000" w:themeColor="text1"/>
+        </w:rPr>
+        <w:t xml:space="preserve"> was considered</w:t>
+      </w:r>
+      <w:r>
+        <w:rPr>
+          <w:rFonts w:ascii="Times New Roman" w:hAnsi="Times New Roman" w:cs="Times New Roman"/>
+          <w:color w:val="000000" w:themeColor="text1"/>
+        </w:rPr>
+        <w:t xml:space="preserve">. </w:t>
+      </w:r>
+      <w:proofErr w:type="spellStart"/>
+      <w:r>
+        <w:rPr>
+          <w:rFonts w:ascii="Times New Roman" w:hAnsi="Times New Roman" w:cs="Times New Roman"/>
+          <w:color w:val="000000" w:themeColor="text1"/>
+        </w:rPr>
+        <w:t>Catling</w:t>
+      </w:r>
+      <w:proofErr w:type="spellEnd"/>
+      <w:r>
+        <w:rPr>
+          <w:rFonts w:ascii="Times New Roman" w:hAnsi="Times New Roman" w:cs="Times New Roman"/>
+          <w:color w:val="000000" w:themeColor="text1"/>
+        </w:rPr>
+        <w:t xml:space="preserve"> &amp; </w:t>
+      </w:r>
+      <w:proofErr w:type="spellStart"/>
+      <w:r>
+        <w:rPr>
+          <w:rFonts w:ascii="Times New Roman" w:hAnsi="Times New Roman" w:cs="Times New Roman"/>
+          <w:color w:val="000000" w:themeColor="text1"/>
+        </w:rPr>
+        <w:t>Porebski</w:t>
+      </w:r>
+      <w:proofErr w:type="spellEnd"/>
+      <w:r>
+        <w:rPr>
+          <w:rFonts w:ascii="Times New Roman" w:hAnsi="Times New Roman" w:cs="Times New Roman"/>
+          <w:color w:val="000000" w:themeColor="text1"/>
+        </w:rPr>
+        <w:t xml:space="preserve"> </w:t>
+      </w:r>
+      <w:r>
+        <w:rPr>
+          <w:rFonts w:ascii="Times New Roman" w:hAnsi="Times New Roman" w:cs="Times New Roman"/>
+          <w:noProof/>
+          <w:color w:val="000000" w:themeColor="text1"/>
+        </w:rPr>
+        <w:t>(1994)</w:t>
+      </w:r>
+      <w:r>
+        <w:rPr>
+          <w:rFonts w:ascii="Times New Roman" w:hAnsi="Times New Roman" w:cs="Times New Roman"/>
+          <w:color w:val="000000" w:themeColor="text1"/>
+        </w:rPr>
+        <w:t xml:space="preserve"> examined the historical spread of </w:t>
+      </w:r>
+      <w:r>
+        <w:rPr>
+          <w:rFonts w:ascii="Times New Roman" w:hAnsi="Times New Roman" w:cs="Times New Roman"/>
+          <w:i/>
+          <w:color w:val="000000" w:themeColor="text1"/>
+        </w:rPr>
+        <w:t xml:space="preserve">F. </w:t>
+      </w:r>
+      <w:proofErr w:type="spellStart"/>
+      <w:r>
+        <w:rPr>
+          <w:rFonts w:ascii="Times New Roman" w:hAnsi="Times New Roman" w:cs="Times New Roman"/>
+          <w:i/>
+          <w:color w:val="000000" w:themeColor="text1"/>
+        </w:rPr>
+        <w:t>alnus</w:t>
+      </w:r>
+      <w:proofErr w:type="spellEnd"/>
+      <w:r>
+        <w:rPr>
+          <w:rFonts w:ascii="Times New Roman" w:hAnsi="Times New Roman" w:cs="Times New Roman"/>
+          <w:color w:val="000000" w:themeColor="text1"/>
+        </w:rPr>
+        <w:t xml:space="preserve"> in southern Ontario, Canada </w:t>
+      </w:r>
+      <w:r>
+        <w:rPr>
+          <w:rFonts w:ascii="Times New Roman" w:hAnsi="Times New Roman" w:cs="Times New Roman"/>
+          <w:color w:val="000000" w:themeColor="text1"/>
+        </w:rPr>
+        <w:t>where it</w:t>
+      </w:r>
+      <w:r>
+        <w:rPr>
+          <w:rFonts w:ascii="Times New Roman" w:hAnsi="Times New Roman" w:cs="Times New Roman"/>
+          <w:color w:val="000000" w:themeColor="text1"/>
+        </w:rPr>
+        <w:t xml:space="preserve"> was first recorded in London, Ontario in 1898 and Ottawa in 1899. Their </w:t>
+      </w:r>
+      <w:r>
+        <w:rPr>
+          <w:rFonts w:ascii="Times New Roman" w:hAnsi="Times New Roman" w:cs="Times New Roman"/>
+          <w:color w:val="000000" w:themeColor="text1"/>
+        </w:rPr>
+        <w:t>results</w:t>
+      </w:r>
+      <w:r>
+        <w:rPr>
+          <w:rFonts w:ascii="Times New Roman" w:hAnsi="Times New Roman" w:cs="Times New Roman"/>
+          <w:color w:val="000000" w:themeColor="text1"/>
+        </w:rPr>
+        <w:t xml:space="preserve"> suggest that </w:t>
+      </w:r>
+      <w:r>
+        <w:rPr>
+          <w:rFonts w:ascii="Times New Roman" w:hAnsi="Times New Roman" w:cs="Times New Roman"/>
+          <w:i/>
+          <w:color w:val="000000" w:themeColor="text1"/>
+        </w:rPr>
+        <w:t xml:space="preserve">F. </w:t>
+      </w:r>
+      <w:proofErr w:type="spellStart"/>
+      <w:r>
+        <w:rPr>
+          <w:rFonts w:ascii="Times New Roman" w:hAnsi="Times New Roman" w:cs="Times New Roman"/>
+          <w:i/>
+          <w:color w:val="000000" w:themeColor="text1"/>
+        </w:rPr>
+        <w:t>alnus</w:t>
+      </w:r>
+      <w:proofErr w:type="spellEnd"/>
+      <w:r>
+        <w:rPr>
+          <w:rFonts w:ascii="Times New Roman" w:hAnsi="Times New Roman" w:cs="Times New Roman"/>
+          <w:color w:val="000000" w:themeColor="text1"/>
+        </w:rPr>
+        <w:t xml:space="preserve"> spread to other urban centers, but primarily remained confined to these areas until the 1970’s. From the 1970’s to the early 1990’s </w:t>
+      </w:r>
+      <w:r>
+        <w:rPr>
+          <w:rFonts w:ascii="Times New Roman" w:hAnsi="Times New Roman" w:cs="Times New Roman"/>
+          <w:i/>
+          <w:iCs/>
+          <w:color w:val="000000" w:themeColor="text1"/>
+        </w:rPr>
+        <w:t xml:space="preserve">F. </w:t>
+      </w:r>
+      <w:proofErr w:type="spellStart"/>
+      <w:r>
+        <w:rPr>
+          <w:rFonts w:ascii="Times New Roman" w:hAnsi="Times New Roman" w:cs="Times New Roman"/>
+          <w:i/>
+          <w:iCs/>
+          <w:color w:val="000000" w:themeColor="text1"/>
+        </w:rPr>
+        <w:t>alnus</w:t>
+      </w:r>
+      <w:proofErr w:type="spellEnd"/>
+      <w:r>
+        <w:rPr>
+          <w:rFonts w:ascii="Times New Roman" w:hAnsi="Times New Roman" w:cs="Times New Roman"/>
+          <w:color w:val="000000" w:themeColor="text1"/>
+        </w:rPr>
+        <w:t xml:space="preserve"> spread into natural areas outside of urban areas at an increased rate compared to the previous 70 years. </w:t>
+      </w:r>
+      <w:r>
+        <w:rPr>
+          <w:rFonts w:ascii="Times New Roman" w:hAnsi="Times New Roman" w:cs="Times New Roman"/>
+          <w:color w:val="000000" w:themeColor="text1"/>
+        </w:rPr>
+        <w:t>They concluded</w:t>
+      </w:r>
+      <w:r>
+        <w:rPr>
+          <w:rFonts w:ascii="Times New Roman" w:hAnsi="Times New Roman" w:cs="Times New Roman"/>
+          <w:color w:val="000000" w:themeColor="text1"/>
+        </w:rPr>
+        <w:t xml:space="preserve"> that this observation is indicative of </w:t>
       </w:r>
       <w:r>
         <w:rPr>
@@ -12982,14 +13387,29 @@
           <w:color w:val="000000" w:themeColor="text1"/>
         </w:rPr>
         <w:lastRenderedPageBreak/>
-        <w:t>facilitated by the range-expansion of the non-native European Starling</w:t>
-      </w:r>
-      <w:r>
-        <w:rPr>
-          <w:rFonts w:ascii="Times New Roman" w:hAnsi="Times New Roman" w:cs="Times New Roman"/>
-          <w:color w:val="000000" w:themeColor="text1"/>
-        </w:rPr>
-        <w:t xml:space="preserve"> (</w:t>
+        <w:t>a</w:t>
+      </w:r>
+      <w:r>
+        <w:rPr>
+          <w:rFonts w:ascii="Times New Roman" w:hAnsi="Times New Roman" w:cs="Times New Roman"/>
+          <w:color w:val="000000" w:themeColor="text1"/>
+        </w:rPr>
+        <w:t>n extended</w:t>
+      </w:r>
+      <w:r>
+        <w:rPr>
+          <w:rFonts w:ascii="Times New Roman" w:hAnsi="Times New Roman" w:cs="Times New Roman"/>
+          <w:color w:val="000000" w:themeColor="text1"/>
+        </w:rPr>
+        <w:t xml:space="preserve"> lag phase in the spread of </w:t>
+      </w:r>
+      <w:r>
+        <w:rPr>
+          <w:rFonts w:ascii="Times New Roman" w:hAnsi="Times New Roman" w:cs="Times New Roman"/>
+          <w:i/>
+          <w:color w:val="000000" w:themeColor="text1"/>
+        </w:rPr>
+        <w:t xml:space="preserve">F. </w:t>
       </w:r>
       <w:proofErr w:type="spellStart"/>
       <w:r>
@@ -12998,20 +13418,79 @@
           <w:i/>
           <w:color w:val="000000" w:themeColor="text1"/>
         </w:rPr>
-        <w:t>Sturnus</w:t>
+        <w:t>alnus</w:t>
       </w:r>
       <w:proofErr w:type="spellEnd"/>
       <w:r>
         <w:rPr>
           <w:rFonts w:ascii="Times New Roman" w:hAnsi="Times New Roman" w:cs="Times New Roman"/>
-          <w:i/>
-          <w:color w:val="000000" w:themeColor="text1"/>
-        </w:rPr>
-        <w:t xml:space="preserve"> vulgaris</w:t>
-      </w:r>
-      <w:r>
-        <w:rPr>
-          <w:rFonts w:ascii="Times New Roman" w:hAnsi="Times New Roman" w:cs="Times New Roman"/>
+          <w:color w:val="000000" w:themeColor="text1"/>
+        </w:rPr>
+        <w:t xml:space="preserve">, though no quantitative analysis was carried out. More recently, Larkin </w:t>
+      </w:r>
+      <w:r>
+        <w:rPr>
+          <w:rFonts w:ascii="Times New Roman" w:hAnsi="Times New Roman" w:cs="Times New Roman"/>
+          <w:noProof/>
+          <w:color w:val="000000" w:themeColor="text1"/>
+        </w:rPr>
+        <w:t>(2011)</w:t>
+      </w:r>
+      <w:r>
+        <w:rPr>
+          <w:rFonts w:ascii="Times New Roman" w:hAnsi="Times New Roman" w:cs="Times New Roman"/>
+          <w:color w:val="000000" w:themeColor="text1"/>
+        </w:rPr>
+        <w:t xml:space="preserve"> examined the lengths of lag phases for </w:t>
+      </w:r>
+      <w:r>
+        <w:rPr>
+          <w:rFonts w:ascii="Times New Roman" w:hAnsi="Times New Roman" w:cs="Times New Roman"/>
+          <w:color w:val="000000" w:themeColor="text1"/>
+        </w:rPr>
+        <w:t>more than 200</w:t>
+      </w:r>
+      <w:r>
+        <w:rPr>
+          <w:rFonts w:ascii="Times New Roman" w:hAnsi="Times New Roman" w:cs="Times New Roman"/>
+          <w:color w:val="000000" w:themeColor="text1"/>
+        </w:rPr>
+        <w:t xml:space="preserve"> non-native invasive species in the Wisconsin and southern Lake Michigan region</w:t>
+      </w:r>
+      <w:r>
+        <w:rPr>
+          <w:rFonts w:ascii="Times New Roman" w:hAnsi="Times New Roman" w:cs="Times New Roman"/>
+          <w:color w:val="000000" w:themeColor="text1"/>
+        </w:rPr>
+        <w:t>s</w:t>
+      </w:r>
+      <w:r>
+        <w:rPr>
+          <w:rFonts w:ascii="Times New Roman" w:hAnsi="Times New Roman" w:cs="Times New Roman"/>
+          <w:color w:val="000000" w:themeColor="text1"/>
+        </w:rPr>
+        <w:t xml:space="preserve">, applying the methods of </w:t>
+      </w:r>
+      <w:r>
+        <w:rPr>
+          <w:rFonts w:ascii="Times New Roman" w:hAnsi="Times New Roman" w:cs="Times New Roman"/>
+          <w:noProof/>
+          <w:color w:val="000000" w:themeColor="text1"/>
+        </w:rPr>
+        <w:t>(Aikio et al. 2010</w:t>
+      </w:r>
+      <w:r>
+        <w:rPr>
+          <w:rFonts w:ascii="Times New Roman" w:hAnsi="Times New Roman" w:cs="Times New Roman"/>
+          <w:noProof/>
+          <w:color w:val="000000" w:themeColor="text1"/>
+        </w:rPr>
+        <w:t>a</w:t>
+      </w:r>
+      <w:r>
+        <w:rPr>
+          <w:rFonts w:ascii="Times New Roman" w:hAnsi="Times New Roman" w:cs="Times New Roman"/>
+          <w:noProof/>
           <w:color w:val="000000" w:themeColor="text1"/>
         </w:rPr>
         <w:t>)</w:t>
@@ -13021,57 +13500,24 @@
           <w:rFonts w:ascii="Times New Roman" w:hAnsi="Times New Roman" w:cs="Times New Roman"/>
           <w:color w:val="000000" w:themeColor="text1"/>
         </w:rPr>
-        <w:t xml:space="preserve">. </w:t>
-      </w:r>
-      <w:r>
-        <w:rPr>
-          <w:rFonts w:ascii="Times New Roman" w:hAnsi="Times New Roman" w:cs="Times New Roman"/>
-          <w:color w:val="000000" w:themeColor="text1"/>
-        </w:rPr>
-        <w:t>No</w:t>
-      </w:r>
-      <w:r>
-        <w:rPr>
-          <w:rFonts w:ascii="Times New Roman" w:hAnsi="Times New Roman" w:cs="Times New Roman"/>
-          <w:color w:val="000000" w:themeColor="text1"/>
-        </w:rPr>
-        <w:t xml:space="preserve"> account</w:t>
-      </w:r>
-      <w:r>
-        <w:rPr>
-          <w:rFonts w:ascii="Times New Roman" w:hAnsi="Times New Roman" w:cs="Times New Roman"/>
-          <w:color w:val="000000" w:themeColor="text1"/>
-        </w:rPr>
-        <w:t>ing</w:t>
-      </w:r>
-      <w:r>
-        <w:rPr>
-          <w:rFonts w:ascii="Times New Roman" w:hAnsi="Times New Roman" w:cs="Times New Roman"/>
-          <w:color w:val="000000" w:themeColor="text1"/>
-        </w:rPr>
-        <w:t xml:space="preserve"> for potential unequal sampling effort in herbarium records</w:t>
-      </w:r>
-      <w:r>
-        <w:rPr>
-          <w:rFonts w:ascii="Times New Roman" w:hAnsi="Times New Roman" w:cs="Times New Roman"/>
-          <w:color w:val="000000" w:themeColor="text1"/>
-        </w:rPr>
-        <w:t xml:space="preserve"> was considered</w:t>
-      </w:r>
-      <w:r>
-        <w:rPr>
-          <w:rFonts w:ascii="Times New Roman" w:hAnsi="Times New Roman" w:cs="Times New Roman"/>
-          <w:color w:val="000000" w:themeColor="text1"/>
-        </w:rPr>
-        <w:t xml:space="preserve">. </w:t>
+        <w:t xml:space="preserve">. The earliest record of </w:t>
+      </w:r>
+      <w:r>
+        <w:rPr>
+          <w:rFonts w:ascii="Times New Roman" w:hAnsi="Times New Roman" w:cs="Times New Roman"/>
+          <w:i/>
+          <w:color w:val="000000" w:themeColor="text1"/>
+        </w:rPr>
+        <w:t xml:space="preserve">F. </w:t>
       </w:r>
       <w:proofErr w:type="spellStart"/>
       <w:r>
         <w:rPr>
           <w:rFonts w:ascii="Times New Roman" w:hAnsi="Times New Roman" w:cs="Times New Roman"/>
-          <w:color w:val="000000" w:themeColor="text1"/>
-        </w:rPr>
-        <w:t>Catling</w:t>
+          <w:i/>
+          <w:color w:val="000000" w:themeColor="text1"/>
+        </w:rPr>
+        <w:t>alnus</w:t>
       </w:r>
       <w:proofErr w:type="spellEnd"/>
       <w:r>
@@ -13079,15 +13525,80 @@
           <w:rFonts w:ascii="Times New Roman" w:hAnsi="Times New Roman" w:cs="Times New Roman"/>
           <w:color w:val="000000" w:themeColor="text1"/>
         </w:rPr>
-        <w:t xml:space="preserve"> &amp; </w:t>
+        <w:t xml:space="preserve"> was collected in 1908 in the southern Lake Michigan region, and based </w:t>
+      </w:r>
+      <w:r>
+        <w:rPr>
+          <w:rFonts w:ascii="Times New Roman" w:hAnsi="Times New Roman" w:cs="Times New Roman"/>
+          <w:color w:val="000000" w:themeColor="text1"/>
+        </w:rPr>
+        <w:t>his</w:t>
+      </w:r>
+      <w:r>
+        <w:rPr>
+          <w:rFonts w:ascii="Times New Roman" w:hAnsi="Times New Roman" w:cs="Times New Roman"/>
+          <w:color w:val="000000" w:themeColor="text1"/>
+        </w:rPr>
+        <w:t xml:space="preserve"> analysis had a 31-year lag phase. Comparatively, it was found in southern and northern Wisconsin in 1927 and 1941 </w:t>
+      </w:r>
+      <w:r>
+        <w:rPr>
+          <w:rFonts w:ascii="Times New Roman" w:hAnsi="Times New Roman" w:cs="Times New Roman"/>
+          <w:color w:val="000000" w:themeColor="text1"/>
+        </w:rPr>
+        <w:t>with</w:t>
+      </w:r>
+      <w:r>
+        <w:rPr>
+          <w:rFonts w:ascii="Times New Roman" w:hAnsi="Times New Roman" w:cs="Times New Roman"/>
+          <w:color w:val="000000" w:themeColor="text1"/>
+        </w:rPr>
+        <w:t xml:space="preserve"> 36- and 15-year lag phases, respectively. T</w:t>
+      </w:r>
+      <w:r>
+        <w:rPr>
+          <w:rFonts w:ascii="Times New Roman" w:hAnsi="Times New Roman" w:cs="Times New Roman"/>
+          <w:color w:val="000000" w:themeColor="text1"/>
+        </w:rPr>
+        <w:t>he timings of these region-specific</w:t>
+      </w:r>
+      <w:r>
+        <w:rPr>
+          <w:rFonts w:ascii="Times New Roman" w:hAnsi="Times New Roman" w:cs="Times New Roman"/>
+          <w:color w:val="000000" w:themeColor="text1"/>
+        </w:rPr>
+        <w:t xml:space="preserve"> introduction</w:t>
+      </w:r>
+      <w:r>
+        <w:rPr>
+          <w:rFonts w:ascii="Times New Roman" w:hAnsi="Times New Roman" w:cs="Times New Roman"/>
+          <w:color w:val="000000" w:themeColor="text1"/>
+        </w:rPr>
+        <w:t>s</w:t>
+      </w:r>
+      <w:r>
+        <w:rPr>
+          <w:rFonts w:ascii="Times New Roman" w:hAnsi="Times New Roman" w:cs="Times New Roman"/>
+          <w:color w:val="000000" w:themeColor="text1"/>
+        </w:rPr>
+        <w:t xml:space="preserve"> suggest that </w:t>
+      </w:r>
+      <w:r>
+        <w:rPr>
+          <w:rFonts w:ascii="Times New Roman" w:hAnsi="Times New Roman" w:cs="Times New Roman"/>
+          <w:i/>
+          <w:color w:val="000000" w:themeColor="text1"/>
+        </w:rPr>
+        <w:t xml:space="preserve">F. </w:t>
       </w:r>
       <w:proofErr w:type="spellStart"/>
       <w:r>
         <w:rPr>
           <w:rFonts w:ascii="Times New Roman" w:hAnsi="Times New Roman" w:cs="Times New Roman"/>
-          <w:color w:val="000000" w:themeColor="text1"/>
-        </w:rPr>
-        <w:t>Porebski</w:t>
+          <w:i/>
+          <w:color w:val="000000" w:themeColor="text1"/>
+        </w:rPr>
+        <w:t>alnus</w:t>
       </w:r>
       <w:proofErr w:type="spellEnd"/>
       <w:r>
@@ -13095,39 +13606,22 @@
           <w:rFonts w:ascii="Times New Roman" w:hAnsi="Times New Roman" w:cs="Times New Roman"/>
           <w:color w:val="000000" w:themeColor="text1"/>
         </w:rPr>
-        <w:t xml:space="preserve"> </w:t>
-      </w:r>
-      <w:r>
-        <w:rPr>
-          <w:rFonts w:ascii="Times New Roman" w:hAnsi="Times New Roman" w:cs="Times New Roman"/>
-          <w:noProof/>
-          <w:color w:val="000000" w:themeColor="text1"/>
-        </w:rPr>
-        <w:t>(1994)</w:t>
-      </w:r>
-      <w:r>
-        <w:rPr>
-          <w:rFonts w:ascii="Times New Roman" w:hAnsi="Times New Roman" w:cs="Times New Roman"/>
-          <w:color w:val="000000" w:themeColor="text1"/>
-        </w:rPr>
-        <w:t xml:space="preserve"> examined the historical spread of </w:t>
-      </w:r>
-      <w:r>
-        <w:rPr>
-          <w:rFonts w:ascii="Times New Roman" w:hAnsi="Times New Roman" w:cs="Times New Roman"/>
-          <w:i/>
-          <w:color w:val="000000" w:themeColor="text1"/>
-        </w:rPr>
-        <w:t xml:space="preserve">F. </w:t>
+        <w:t xml:space="preserve"> spread north from the southern Lake Michigan region into more northern parts of Wisconsin. The length of the lag phase calculated</w:t>
+      </w:r>
+      <w:r>
+        <w:rPr>
+          <w:rFonts w:ascii="Times New Roman" w:hAnsi="Times New Roman" w:cs="Times New Roman"/>
+          <w:color w:val="000000" w:themeColor="text1"/>
+        </w:rPr>
+        <w:t xml:space="preserve"> in this </w:t>
       </w:r>
       <w:proofErr w:type="spellStart"/>
       <w:r>
         <w:rPr>
           <w:rFonts w:ascii="Times New Roman" w:hAnsi="Times New Roman" w:cs="Times New Roman"/>
-          <w:i/>
-          <w:color w:val="000000" w:themeColor="text1"/>
-        </w:rPr>
-        <w:t>alnus</w:t>
+          <w:color w:val="000000" w:themeColor="text1"/>
+        </w:rPr>
+        <w:t>studey</w:t>
       </w:r>
       <w:proofErr w:type="spellEnd"/>
       <w:r>
@@ -13135,250 +13629,7 @@
           <w:rFonts w:ascii="Times New Roman" w:hAnsi="Times New Roman" w:cs="Times New Roman"/>
           <w:color w:val="000000" w:themeColor="text1"/>
         </w:rPr>
-        <w:t xml:space="preserve"> in southern Ontario, Canada </w:t>
-      </w:r>
-      <w:r>
-        <w:rPr>
-          <w:rFonts w:ascii="Times New Roman" w:hAnsi="Times New Roman" w:cs="Times New Roman"/>
-          <w:color w:val="000000" w:themeColor="text1"/>
-        </w:rPr>
-        <w:t>where it</w:t>
-      </w:r>
-      <w:r>
-        <w:rPr>
-          <w:rFonts w:ascii="Times New Roman" w:hAnsi="Times New Roman" w:cs="Times New Roman"/>
-          <w:color w:val="000000" w:themeColor="text1"/>
-        </w:rPr>
-        <w:t xml:space="preserve"> was first recorded in London, Ontario in 1898 and Ottawa in 1899. Their </w:t>
-      </w:r>
-      <w:r>
-        <w:rPr>
-          <w:rFonts w:ascii="Times New Roman" w:hAnsi="Times New Roman" w:cs="Times New Roman"/>
-          <w:color w:val="000000" w:themeColor="text1"/>
-        </w:rPr>
-        <w:t>results</w:t>
-      </w:r>
-      <w:r>
-        <w:rPr>
-          <w:rFonts w:ascii="Times New Roman" w:hAnsi="Times New Roman" w:cs="Times New Roman"/>
-          <w:color w:val="000000" w:themeColor="text1"/>
-        </w:rPr>
-        <w:t xml:space="preserve"> suggest that </w:t>
-      </w:r>
-      <w:r>
-        <w:rPr>
-          <w:rFonts w:ascii="Times New Roman" w:hAnsi="Times New Roman" w:cs="Times New Roman"/>
-          <w:i/>
-          <w:color w:val="000000" w:themeColor="text1"/>
-        </w:rPr>
-        <w:t xml:space="preserve">F. </w:t>
-      </w:r>
-      <w:proofErr w:type="spellStart"/>
-      <w:r>
-        <w:rPr>
-          <w:rFonts w:ascii="Times New Roman" w:hAnsi="Times New Roman" w:cs="Times New Roman"/>
-          <w:i/>
-          <w:color w:val="000000" w:themeColor="text1"/>
-        </w:rPr>
-        <w:t>alnus</w:t>
-      </w:r>
-      <w:proofErr w:type="spellEnd"/>
-      <w:r>
-        <w:rPr>
-          <w:rFonts w:ascii="Times New Roman" w:hAnsi="Times New Roman" w:cs="Times New Roman"/>
-          <w:color w:val="000000" w:themeColor="text1"/>
-        </w:rPr>
-        <w:t xml:space="preserve"> spread to other urban centers, but primarily remained confined to these areas until the 1970’s. From the 1970’s to the early 1990’s </w:t>
-      </w:r>
-      <w:r>
-        <w:rPr>
-          <w:rFonts w:ascii="Times New Roman" w:hAnsi="Times New Roman" w:cs="Times New Roman"/>
-          <w:i/>
-          <w:iCs/>
-          <w:color w:val="000000" w:themeColor="text1"/>
-        </w:rPr>
-        <w:t xml:space="preserve">F. </w:t>
-      </w:r>
-      <w:proofErr w:type="spellStart"/>
-      <w:r>
-        <w:rPr>
-          <w:rFonts w:ascii="Times New Roman" w:hAnsi="Times New Roman" w:cs="Times New Roman"/>
-          <w:i/>
-          <w:iCs/>
-          <w:color w:val="000000" w:themeColor="text1"/>
-        </w:rPr>
-        <w:t>alnus</w:t>
-      </w:r>
-      <w:proofErr w:type="spellEnd"/>
-      <w:r>
-        <w:rPr>
-          <w:rFonts w:ascii="Times New Roman" w:hAnsi="Times New Roman" w:cs="Times New Roman"/>
-          <w:color w:val="000000" w:themeColor="text1"/>
-        </w:rPr>
-        <w:t xml:space="preserve"> spread into natural areas outside of urban areas at an increased rate compared to the previous 70 years. </w:t>
-      </w:r>
-      <w:r>
-        <w:rPr>
-          <w:rFonts w:ascii="Times New Roman" w:hAnsi="Times New Roman" w:cs="Times New Roman"/>
-          <w:color w:val="000000" w:themeColor="text1"/>
-        </w:rPr>
-        <w:t>They concluded</w:t>
-      </w:r>
-      <w:r>
-        <w:rPr>
-          <w:rFonts w:ascii="Times New Roman" w:hAnsi="Times New Roman" w:cs="Times New Roman"/>
-          <w:color w:val="000000" w:themeColor="text1"/>
-        </w:rPr>
-        <w:t xml:space="preserve"> that this observation is indicative of a lag phase in the spread of </w:t>
-      </w:r>
-      <w:r>
-        <w:rPr>
-          <w:rFonts w:ascii="Times New Roman" w:hAnsi="Times New Roman" w:cs="Times New Roman"/>
-          <w:i/>
-          <w:color w:val="000000" w:themeColor="text1"/>
-        </w:rPr>
-        <w:t xml:space="preserve">F. </w:t>
-      </w:r>
-      <w:proofErr w:type="spellStart"/>
-      <w:r>
-        <w:rPr>
-          <w:rFonts w:ascii="Times New Roman" w:hAnsi="Times New Roman" w:cs="Times New Roman"/>
-          <w:i/>
-          <w:color w:val="000000" w:themeColor="text1"/>
-        </w:rPr>
-        <w:t>alnus</w:t>
-      </w:r>
-      <w:proofErr w:type="spellEnd"/>
-      <w:r>
-        <w:rPr>
-          <w:rFonts w:ascii="Times New Roman" w:hAnsi="Times New Roman" w:cs="Times New Roman"/>
-          <w:color w:val="000000" w:themeColor="text1"/>
-        </w:rPr>
-        <w:t xml:space="preserve">, though no quantitative analysis was carried out. More recently, Larkin </w:t>
-      </w:r>
-      <w:r>
-        <w:rPr>
-          <w:rFonts w:ascii="Times New Roman" w:hAnsi="Times New Roman" w:cs="Times New Roman"/>
-          <w:noProof/>
-          <w:color w:val="000000" w:themeColor="text1"/>
-        </w:rPr>
-        <w:t>(2011)</w:t>
-      </w:r>
-      <w:r>
-        <w:rPr>
-          <w:rFonts w:ascii="Times New Roman" w:hAnsi="Times New Roman" w:cs="Times New Roman"/>
-          <w:color w:val="000000" w:themeColor="text1"/>
-        </w:rPr>
-        <w:t xml:space="preserve"> examined the lengths of lag phases for multiple (&gt;200) species of non-native invasive species in the Wisconsin and the southern Lake Michigan region, applying the methods of </w:t>
-      </w:r>
-      <w:r>
-        <w:rPr>
-          <w:rFonts w:ascii="Times New Roman" w:hAnsi="Times New Roman" w:cs="Times New Roman"/>
-          <w:noProof/>
-          <w:color w:val="000000" w:themeColor="text1"/>
-        </w:rPr>
-        <w:t>(Aikio et al. 2010</w:t>
-      </w:r>
-      <w:r>
-        <w:rPr>
-          <w:rFonts w:ascii="Times New Roman" w:hAnsi="Times New Roman" w:cs="Times New Roman"/>
-          <w:noProof/>
-          <w:color w:val="000000" w:themeColor="text1"/>
-        </w:rPr>
-        <w:t>a</w:t>
-      </w:r>
-      <w:r>
-        <w:rPr>
-          <w:rFonts w:ascii="Times New Roman" w:hAnsi="Times New Roman" w:cs="Times New Roman"/>
-          <w:noProof/>
-          <w:color w:val="000000" w:themeColor="text1"/>
-        </w:rPr>
-        <w:t>)</w:t>
-      </w:r>
-      <w:r>
-        <w:rPr>
-          <w:rFonts w:ascii="Times New Roman" w:hAnsi="Times New Roman" w:cs="Times New Roman"/>
-          <w:color w:val="000000" w:themeColor="text1"/>
-        </w:rPr>
-        <w:t xml:space="preserve">. The earliest record of </w:t>
-      </w:r>
-      <w:r>
-        <w:rPr>
-          <w:rFonts w:ascii="Times New Roman" w:hAnsi="Times New Roman" w:cs="Times New Roman"/>
-          <w:i/>
-          <w:color w:val="000000" w:themeColor="text1"/>
-        </w:rPr>
-        <w:t xml:space="preserve">F. </w:t>
-      </w:r>
-      <w:proofErr w:type="spellStart"/>
-      <w:r>
-        <w:rPr>
-          <w:rFonts w:ascii="Times New Roman" w:hAnsi="Times New Roman" w:cs="Times New Roman"/>
-          <w:i/>
-          <w:color w:val="000000" w:themeColor="text1"/>
-        </w:rPr>
-        <w:t>alnus</w:t>
-      </w:r>
-      <w:proofErr w:type="spellEnd"/>
-      <w:r>
-        <w:rPr>
-          <w:rFonts w:ascii="Times New Roman" w:hAnsi="Times New Roman" w:cs="Times New Roman"/>
-          <w:color w:val="000000" w:themeColor="text1"/>
-        </w:rPr>
-        <w:t xml:space="preserve"> was collected in 1908 in the southern Lake Michigan region, and based on quantitative analysis had a 31-year lag phase. Comparatively, it was found in southern and northern Wisconsin in 1927 and 1941, and had 36- and 15-year lag phases, respectively. T</w:t>
-      </w:r>
-      <w:r>
-        <w:rPr>
-          <w:rFonts w:ascii="Times New Roman" w:hAnsi="Times New Roman" w:cs="Times New Roman"/>
-          <w:color w:val="000000" w:themeColor="text1"/>
-        </w:rPr>
-        <w:t>he timings of these region-specific</w:t>
-      </w:r>
-      <w:r>
-        <w:rPr>
-          <w:rFonts w:ascii="Times New Roman" w:hAnsi="Times New Roman" w:cs="Times New Roman"/>
-          <w:color w:val="000000" w:themeColor="text1"/>
-        </w:rPr>
-        <w:t xml:space="preserve"> introduction</w:t>
-      </w:r>
-      <w:r>
-        <w:rPr>
-          <w:rFonts w:ascii="Times New Roman" w:hAnsi="Times New Roman" w:cs="Times New Roman"/>
-          <w:color w:val="000000" w:themeColor="text1"/>
-        </w:rPr>
-        <w:t>s</w:t>
-      </w:r>
-      <w:r>
-        <w:rPr>
-          <w:rFonts w:ascii="Times New Roman" w:hAnsi="Times New Roman" w:cs="Times New Roman"/>
-          <w:color w:val="000000" w:themeColor="text1"/>
-        </w:rPr>
-        <w:t xml:space="preserve"> suggest that </w:t>
-      </w:r>
-      <w:r>
-        <w:rPr>
-          <w:rFonts w:ascii="Times New Roman" w:hAnsi="Times New Roman" w:cs="Times New Roman"/>
-          <w:i/>
-          <w:color w:val="000000" w:themeColor="text1"/>
-        </w:rPr>
-        <w:t xml:space="preserve">F. </w:t>
-      </w:r>
-      <w:proofErr w:type="spellStart"/>
-      <w:r>
-        <w:rPr>
-          <w:rFonts w:ascii="Times New Roman" w:hAnsi="Times New Roman" w:cs="Times New Roman"/>
-          <w:i/>
-          <w:color w:val="000000" w:themeColor="text1"/>
-        </w:rPr>
-        <w:t>alnus</w:t>
-      </w:r>
-      <w:proofErr w:type="spellEnd"/>
-      <w:r>
-        <w:rPr>
-          <w:rFonts w:ascii="Times New Roman" w:hAnsi="Times New Roman" w:cs="Times New Roman"/>
-          <w:color w:val="000000" w:themeColor="text1"/>
-        </w:rPr>
-        <w:t xml:space="preserve"> spread north from the southern Lake Michigan region into more northern parts of Wisconsin. The length of the lag phase calculated for southern Lake Michigan and southern Wisconsin generally agrees with my observations for the whole range.</w:t>
+        <w:t xml:space="preserve"> generally agrees with my observations for the whole range.</w:t>
       </w:r>
       <w:r>
         <w:rPr>
@@ -13494,7 +13745,248 @@
           <w:rFonts w:ascii="Times New Roman" w:hAnsi="Times New Roman" w:cs="Times New Roman"/>
           <w:color w:val="000000" w:themeColor="text1"/>
         </w:rPr>
-        <w:t xml:space="preserve"> the cumulative number </w:t>
+        <w:t xml:space="preserve"> the cumulative number of occupied grid cells, and counties, as representative of the area of extent. This may not be valid if </w:t>
+      </w:r>
+      <w:r>
+        <w:rPr>
+          <w:rFonts w:ascii="Times New Roman" w:hAnsi="Times New Roman" w:cs="Times New Roman"/>
+          <w:i/>
+          <w:iCs/>
+          <w:color w:val="000000" w:themeColor="text1"/>
+        </w:rPr>
+        <w:t xml:space="preserve">F. </w:t>
+      </w:r>
+      <w:proofErr w:type="spellStart"/>
+      <w:r>
+        <w:rPr>
+          <w:rFonts w:ascii="Times New Roman" w:hAnsi="Times New Roman" w:cs="Times New Roman"/>
+          <w:i/>
+          <w:iCs/>
+          <w:color w:val="000000" w:themeColor="text1"/>
+        </w:rPr>
+        <w:t>alnus</w:t>
+      </w:r>
+      <w:proofErr w:type="spellEnd"/>
+      <w:r>
+        <w:rPr>
+          <w:rFonts w:ascii="Times New Roman" w:hAnsi="Times New Roman" w:cs="Times New Roman"/>
+          <w:i/>
+          <w:iCs/>
+          <w:color w:val="000000" w:themeColor="text1"/>
+        </w:rPr>
+        <w:t xml:space="preserve"> </w:t>
+      </w:r>
+      <w:r>
+        <w:rPr>
+          <w:rFonts w:ascii="Times New Roman" w:hAnsi="Times New Roman" w:cs="Times New Roman"/>
+          <w:iCs/>
+          <w:color w:val="000000" w:themeColor="text1"/>
+        </w:rPr>
+        <w:t xml:space="preserve">invades </w:t>
+      </w:r>
+      <w:r>
+        <w:rPr>
+          <w:rFonts w:ascii="Times New Roman" w:hAnsi="Times New Roman" w:cs="Times New Roman"/>
+          <w:color w:val="000000" w:themeColor="text1"/>
+        </w:rPr>
+        <w:t xml:space="preserve">an area, but later goes locally extinct. </w:t>
+      </w:r>
+      <w:r>
+        <w:rPr>
+          <w:rFonts w:ascii="Times New Roman" w:hAnsi="Times New Roman" w:cs="Times New Roman"/>
+          <w:color w:val="000000" w:themeColor="text1"/>
+        </w:rPr>
+        <w:t>However, t</w:t>
+      </w:r>
+      <w:r>
+        <w:rPr>
+          <w:rFonts w:ascii="Times New Roman" w:hAnsi="Times New Roman" w:cs="Times New Roman"/>
+          <w:color w:val="000000" w:themeColor="text1"/>
+        </w:rPr>
+        <w:t xml:space="preserve">his is an unlikely </w:t>
+      </w:r>
+      <w:r>
+        <w:rPr>
+          <w:rFonts w:ascii="Times New Roman" w:hAnsi="Times New Roman" w:cs="Times New Roman"/>
+          <w:color w:val="000000" w:themeColor="text1"/>
+        </w:rPr>
+        <w:t>occurrence</w:t>
+      </w:r>
+      <w:r>
+        <w:rPr>
+          <w:rFonts w:ascii="Times New Roman" w:hAnsi="Times New Roman" w:cs="Times New Roman"/>
+          <w:color w:val="000000" w:themeColor="text1"/>
+        </w:rPr>
+        <w:t xml:space="preserve">. With one notable exception </w:t>
+      </w:r>
+      <w:r>
+        <w:rPr>
+          <w:rFonts w:ascii="Times New Roman" w:hAnsi="Times New Roman" w:cs="Times New Roman"/>
+          <w:noProof/>
+          <w:color w:val="000000" w:themeColor="text1"/>
+        </w:rPr>
+        <w:t>(Cunard and Lee 2008)</w:t>
+      </w:r>
+      <w:r>
+        <w:rPr>
+          <w:rFonts w:ascii="Times New Roman" w:hAnsi="Times New Roman" w:cs="Times New Roman"/>
+          <w:color w:val="000000" w:themeColor="text1"/>
+        </w:rPr>
+        <w:t xml:space="preserve">, there are no documented examples of the local extinction of </w:t>
+      </w:r>
+      <w:r>
+        <w:rPr>
+          <w:rFonts w:ascii="Times New Roman" w:hAnsi="Times New Roman" w:cs="Times New Roman"/>
+          <w:i/>
+          <w:iCs/>
+          <w:color w:val="000000" w:themeColor="text1"/>
+        </w:rPr>
+        <w:t xml:space="preserve">F. </w:t>
+      </w:r>
+      <w:proofErr w:type="spellStart"/>
+      <w:r>
+        <w:rPr>
+          <w:rFonts w:ascii="Times New Roman" w:hAnsi="Times New Roman" w:cs="Times New Roman"/>
+          <w:i/>
+          <w:iCs/>
+          <w:color w:val="000000" w:themeColor="text1"/>
+        </w:rPr>
+        <w:t>alnus</w:t>
+      </w:r>
+      <w:proofErr w:type="spellEnd"/>
+      <w:r>
+        <w:rPr>
+          <w:rFonts w:ascii="Times New Roman" w:hAnsi="Times New Roman" w:cs="Times New Roman"/>
+          <w:iCs/>
+          <w:color w:val="000000" w:themeColor="text1"/>
+        </w:rPr>
+        <w:t>, either by natural processes or management actions.</w:t>
+      </w:r>
+      <w:r>
+        <w:rPr>
+          <w:rFonts w:ascii="Times New Roman" w:hAnsi="Times New Roman" w:cs="Times New Roman"/>
+          <w:i/>
+          <w:iCs/>
+          <w:color w:val="000000" w:themeColor="text1"/>
+        </w:rPr>
+        <w:t xml:space="preserve"> </w:t>
+      </w:r>
+      <w:r>
+        <w:rPr>
+          <w:rFonts w:ascii="Times New Roman" w:hAnsi="Times New Roman" w:cs="Times New Roman"/>
+          <w:color w:val="000000" w:themeColor="text1"/>
+        </w:rPr>
+        <w:t xml:space="preserve">Nevertheless, it is likely </w:t>
+      </w:r>
+      <w:r>
+        <w:rPr>
+          <w:rFonts w:ascii="Times New Roman" w:hAnsi="Times New Roman" w:cs="Times New Roman"/>
+          <w:color w:val="000000" w:themeColor="text1"/>
+        </w:rPr>
+        <w:t xml:space="preserve">that some locations of historical </w:t>
+      </w:r>
+      <w:r>
+        <w:rPr>
+          <w:rFonts w:ascii="Times New Roman" w:hAnsi="Times New Roman" w:cs="Times New Roman"/>
+          <w:i/>
+          <w:iCs/>
+          <w:color w:val="000000" w:themeColor="text1"/>
+        </w:rPr>
+        <w:t xml:space="preserve">F. </w:t>
+      </w:r>
+      <w:proofErr w:type="spellStart"/>
+      <w:r>
+        <w:rPr>
+          <w:rFonts w:ascii="Times New Roman" w:hAnsi="Times New Roman" w:cs="Times New Roman"/>
+          <w:i/>
+          <w:iCs/>
+          <w:color w:val="000000" w:themeColor="text1"/>
+        </w:rPr>
+        <w:t>alnus</w:t>
+      </w:r>
+      <w:proofErr w:type="spellEnd"/>
+      <w:r>
+        <w:rPr>
+          <w:rFonts w:ascii="Times New Roman" w:hAnsi="Times New Roman" w:cs="Times New Roman"/>
+          <w:color w:val="000000" w:themeColor="text1"/>
+        </w:rPr>
+        <w:t xml:space="preserve"> </w:t>
+      </w:r>
+      <w:r>
+        <w:rPr>
+          <w:rFonts w:ascii="Times New Roman" w:hAnsi="Times New Roman" w:cs="Times New Roman"/>
+          <w:color w:val="000000" w:themeColor="text1"/>
+        </w:rPr>
+        <w:t>presence</w:t>
+      </w:r>
+      <w:r>
+        <w:rPr>
+          <w:rFonts w:ascii="Times New Roman" w:hAnsi="Times New Roman" w:cs="Times New Roman"/>
+          <w:color w:val="000000" w:themeColor="text1"/>
+        </w:rPr>
+        <w:t>s no longer have the species present because of changes in land use (e.g., development of once-woodland plots). Disturbances, or removal of population</w:t>
+      </w:r>
+      <w:r>
+        <w:rPr>
+          <w:rFonts w:ascii="Times New Roman" w:hAnsi="Times New Roman" w:cs="Times New Roman"/>
+          <w:color w:val="000000" w:themeColor="text1"/>
+        </w:rPr>
+        <w:t>s</w:t>
+      </w:r>
+      <w:r>
+        <w:rPr>
+          <w:rFonts w:ascii="Times New Roman" w:hAnsi="Times New Roman" w:cs="Times New Roman"/>
+          <w:color w:val="000000" w:themeColor="text1"/>
+        </w:rPr>
+        <w:t xml:space="preserve"> from the landscape, due to anthropogenic influences may have a substantial effect on the spread of </w:t>
+      </w:r>
+      <w:r>
+        <w:rPr>
+          <w:rFonts w:ascii="Times New Roman" w:hAnsi="Times New Roman" w:cs="Times New Roman"/>
+          <w:i/>
+          <w:iCs/>
+          <w:color w:val="000000" w:themeColor="text1"/>
+        </w:rPr>
+        <w:t xml:space="preserve">F. </w:t>
+      </w:r>
+      <w:proofErr w:type="spellStart"/>
+      <w:r>
+        <w:rPr>
+          <w:rFonts w:ascii="Times New Roman" w:hAnsi="Times New Roman" w:cs="Times New Roman"/>
+          <w:i/>
+          <w:iCs/>
+          <w:color w:val="000000" w:themeColor="text1"/>
+        </w:rPr>
+        <w:t>alnus</w:t>
+      </w:r>
+      <w:proofErr w:type="spellEnd"/>
+      <w:r>
+        <w:rPr>
+          <w:rFonts w:ascii="Times New Roman" w:hAnsi="Times New Roman" w:cs="Times New Roman"/>
+          <w:color w:val="000000" w:themeColor="text1"/>
+        </w:rPr>
+        <w:t xml:space="preserve"> throughout its novel region, but </w:t>
+      </w:r>
+      <w:r>
+        <w:rPr>
+          <w:rFonts w:ascii="Times New Roman" w:hAnsi="Times New Roman" w:cs="Times New Roman"/>
+          <w:color w:val="000000" w:themeColor="text1"/>
+        </w:rPr>
+        <w:t xml:space="preserve">it can </w:t>
+      </w:r>
+      <w:r>
+        <w:rPr>
+          <w:rFonts w:ascii="Times New Roman" w:hAnsi="Times New Roman" w:cs="Times New Roman"/>
+          <w:color w:val="000000" w:themeColor="text1"/>
+        </w:rPr>
+        <w:t xml:space="preserve">still </w:t>
+      </w:r>
+      <w:r>
+        <w:rPr>
+          <w:rFonts w:ascii="Times New Roman" w:hAnsi="Times New Roman" w:cs="Times New Roman"/>
+          <w:color w:val="000000" w:themeColor="text1"/>
+        </w:rPr>
+        <w:t xml:space="preserve">be successful in very small, isolated, </w:t>
       </w:r>
       <w:r>
         <w:rPr>
@@ -13502,255 +13994,7 @@
           <w:color w:val="000000" w:themeColor="text1"/>
         </w:rPr>
         <w:lastRenderedPageBreak/>
-        <w:t xml:space="preserve">of occupied grid cells, and counties, as representative of the area of extent. This may not be valid if </w:t>
-      </w:r>
-      <w:r>
-        <w:rPr>
-          <w:rFonts w:ascii="Times New Roman" w:hAnsi="Times New Roman" w:cs="Times New Roman"/>
-          <w:i/>
-          <w:iCs/>
-          <w:color w:val="000000" w:themeColor="text1"/>
-        </w:rPr>
-        <w:t xml:space="preserve">F. </w:t>
-      </w:r>
-      <w:proofErr w:type="spellStart"/>
-      <w:r>
-        <w:rPr>
-          <w:rFonts w:ascii="Times New Roman" w:hAnsi="Times New Roman" w:cs="Times New Roman"/>
-          <w:i/>
-          <w:iCs/>
-          <w:color w:val="000000" w:themeColor="text1"/>
-        </w:rPr>
-        <w:t>alnus</w:t>
-      </w:r>
-      <w:proofErr w:type="spellEnd"/>
-      <w:r>
-        <w:rPr>
-          <w:rFonts w:ascii="Times New Roman" w:hAnsi="Times New Roman" w:cs="Times New Roman"/>
-          <w:i/>
-          <w:iCs/>
-          <w:color w:val="000000" w:themeColor="text1"/>
-        </w:rPr>
-        <w:t xml:space="preserve"> </w:t>
-      </w:r>
-      <w:r>
-        <w:rPr>
-          <w:rFonts w:ascii="Times New Roman" w:hAnsi="Times New Roman" w:cs="Times New Roman"/>
-          <w:iCs/>
-          <w:color w:val="000000" w:themeColor="text1"/>
-        </w:rPr>
-        <w:t xml:space="preserve">invades </w:t>
-      </w:r>
-      <w:r>
-        <w:rPr>
-          <w:rFonts w:ascii="Times New Roman" w:hAnsi="Times New Roman" w:cs="Times New Roman"/>
-          <w:color w:val="000000" w:themeColor="text1"/>
-        </w:rPr>
-        <w:t xml:space="preserve">an area, but later goes locally extinct. </w:t>
-      </w:r>
-      <w:r>
-        <w:rPr>
-          <w:rFonts w:ascii="Times New Roman" w:hAnsi="Times New Roman" w:cs="Times New Roman"/>
-          <w:color w:val="000000" w:themeColor="text1"/>
-        </w:rPr>
-        <w:t>However, t</w:t>
-      </w:r>
-      <w:r>
-        <w:rPr>
-          <w:rFonts w:ascii="Times New Roman" w:hAnsi="Times New Roman" w:cs="Times New Roman"/>
-          <w:color w:val="000000" w:themeColor="text1"/>
-        </w:rPr>
-        <w:t xml:space="preserve">his is an unlikely </w:t>
-      </w:r>
-      <w:r>
-        <w:rPr>
-          <w:rFonts w:ascii="Times New Roman" w:hAnsi="Times New Roman" w:cs="Times New Roman"/>
-          <w:color w:val="000000" w:themeColor="text1"/>
-        </w:rPr>
-        <w:t>occurrence</w:t>
-      </w:r>
-      <w:r>
-        <w:rPr>
-          <w:rFonts w:ascii="Times New Roman" w:hAnsi="Times New Roman" w:cs="Times New Roman"/>
-          <w:color w:val="000000" w:themeColor="text1"/>
-        </w:rPr>
-        <w:t xml:space="preserve">. With one notable exception </w:t>
-      </w:r>
-      <w:r>
-        <w:rPr>
-          <w:rFonts w:ascii="Times New Roman" w:hAnsi="Times New Roman" w:cs="Times New Roman"/>
-          <w:noProof/>
-          <w:color w:val="000000" w:themeColor="text1"/>
-        </w:rPr>
-        <w:t>(Cunard and Lee 2008)</w:t>
-      </w:r>
-      <w:r>
-        <w:rPr>
-          <w:rFonts w:ascii="Times New Roman" w:hAnsi="Times New Roman" w:cs="Times New Roman"/>
-          <w:color w:val="000000" w:themeColor="text1"/>
-        </w:rPr>
-        <w:t xml:space="preserve">, there are no documented examples of the local extinction of </w:t>
-      </w:r>
-      <w:r>
-        <w:rPr>
-          <w:rFonts w:ascii="Times New Roman" w:hAnsi="Times New Roman" w:cs="Times New Roman"/>
-          <w:i/>
-          <w:iCs/>
-          <w:color w:val="000000" w:themeColor="text1"/>
-        </w:rPr>
-        <w:t xml:space="preserve">F. </w:t>
-      </w:r>
-      <w:proofErr w:type="spellStart"/>
-      <w:r>
-        <w:rPr>
-          <w:rFonts w:ascii="Times New Roman" w:hAnsi="Times New Roman" w:cs="Times New Roman"/>
-          <w:i/>
-          <w:iCs/>
-          <w:color w:val="000000" w:themeColor="text1"/>
-        </w:rPr>
-        <w:t>alnus</w:t>
-      </w:r>
-      <w:proofErr w:type="spellEnd"/>
-      <w:r>
-        <w:rPr>
-          <w:rFonts w:ascii="Times New Roman" w:hAnsi="Times New Roman" w:cs="Times New Roman"/>
-          <w:iCs/>
-          <w:color w:val="000000" w:themeColor="text1"/>
-        </w:rPr>
-        <w:t>, either by natural processes or management actions.</w:t>
-      </w:r>
-      <w:r>
-        <w:rPr>
-          <w:rFonts w:ascii="Times New Roman" w:hAnsi="Times New Roman" w:cs="Times New Roman"/>
-          <w:i/>
-          <w:iCs/>
-          <w:color w:val="000000" w:themeColor="text1"/>
-        </w:rPr>
-        <w:t xml:space="preserve"> </w:t>
-      </w:r>
-      <w:r>
-        <w:rPr>
-          <w:rFonts w:ascii="Times New Roman" w:hAnsi="Times New Roman" w:cs="Times New Roman"/>
-          <w:color w:val="000000" w:themeColor="text1"/>
-        </w:rPr>
-        <w:t xml:space="preserve">This supports the notion that once a location is occupied, it remains so. </w:t>
-      </w:r>
-      <w:r>
-        <w:rPr>
-          <w:rFonts w:ascii="Times New Roman" w:hAnsi="Times New Roman" w:cs="Times New Roman"/>
-          <w:color w:val="000000" w:themeColor="text1"/>
-        </w:rPr>
-        <w:t xml:space="preserve">Nevertheless, it is likely </w:t>
-      </w:r>
-      <w:r>
-        <w:rPr>
-          <w:rFonts w:ascii="Times New Roman" w:hAnsi="Times New Roman" w:cs="Times New Roman"/>
-          <w:color w:val="000000" w:themeColor="text1"/>
-        </w:rPr>
-        <w:t xml:space="preserve">that some locations of historical </w:t>
-      </w:r>
-      <w:r>
-        <w:rPr>
-          <w:rFonts w:ascii="Times New Roman" w:hAnsi="Times New Roman" w:cs="Times New Roman"/>
-          <w:i/>
-          <w:iCs/>
-          <w:color w:val="000000" w:themeColor="text1"/>
-        </w:rPr>
-        <w:t xml:space="preserve">F. </w:t>
-      </w:r>
-      <w:proofErr w:type="spellStart"/>
-      <w:r>
-        <w:rPr>
-          <w:rFonts w:ascii="Times New Roman" w:hAnsi="Times New Roman" w:cs="Times New Roman"/>
-          <w:i/>
-          <w:iCs/>
-          <w:color w:val="000000" w:themeColor="text1"/>
-        </w:rPr>
-        <w:t>alnus</w:t>
-      </w:r>
-      <w:proofErr w:type="spellEnd"/>
-      <w:r>
-        <w:rPr>
-          <w:rFonts w:ascii="Times New Roman" w:hAnsi="Times New Roman" w:cs="Times New Roman"/>
-          <w:color w:val="000000" w:themeColor="text1"/>
-        </w:rPr>
-        <w:t xml:space="preserve"> </w:t>
-      </w:r>
-      <w:r>
-        <w:rPr>
-          <w:rFonts w:ascii="Times New Roman" w:hAnsi="Times New Roman" w:cs="Times New Roman"/>
-          <w:color w:val="000000" w:themeColor="text1"/>
-        </w:rPr>
-        <w:t>presence</w:t>
-      </w:r>
-      <w:r>
-        <w:rPr>
-          <w:rFonts w:ascii="Times New Roman" w:hAnsi="Times New Roman" w:cs="Times New Roman"/>
-          <w:color w:val="000000" w:themeColor="text1"/>
-        </w:rPr>
-        <w:t>s no longer have the species present because of changes in land use (e.g., development of once-woodland plots). This is the case for several of the records observed in the metropolitan New York region, the site of many of the earliest records. Disturbances, or removal of population</w:t>
-      </w:r>
-      <w:r>
-        <w:rPr>
-          <w:rFonts w:ascii="Times New Roman" w:hAnsi="Times New Roman" w:cs="Times New Roman"/>
-          <w:color w:val="000000" w:themeColor="text1"/>
-        </w:rPr>
-        <w:t>s</w:t>
-      </w:r>
-      <w:r>
-        <w:rPr>
-          <w:rFonts w:ascii="Times New Roman" w:hAnsi="Times New Roman" w:cs="Times New Roman"/>
-          <w:color w:val="000000" w:themeColor="text1"/>
-        </w:rPr>
-        <w:t xml:space="preserve"> from the landscape, due to anthropogenic influences may have a substantial effect on the spread of </w:t>
-      </w:r>
-      <w:r>
-        <w:rPr>
-          <w:rFonts w:ascii="Times New Roman" w:hAnsi="Times New Roman" w:cs="Times New Roman"/>
-          <w:i/>
-          <w:iCs/>
-          <w:color w:val="000000" w:themeColor="text1"/>
-        </w:rPr>
-        <w:t xml:space="preserve">F. </w:t>
-      </w:r>
-      <w:proofErr w:type="spellStart"/>
-      <w:r>
-        <w:rPr>
-          <w:rFonts w:ascii="Times New Roman" w:hAnsi="Times New Roman" w:cs="Times New Roman"/>
-          <w:i/>
-          <w:iCs/>
-          <w:color w:val="000000" w:themeColor="text1"/>
-        </w:rPr>
-        <w:t>alnus</w:t>
-      </w:r>
-      <w:proofErr w:type="spellEnd"/>
-      <w:r>
-        <w:rPr>
-          <w:rFonts w:ascii="Times New Roman" w:hAnsi="Times New Roman" w:cs="Times New Roman"/>
-          <w:color w:val="000000" w:themeColor="text1"/>
-        </w:rPr>
-        <w:t xml:space="preserve"> throughout its novel region, but </w:t>
-      </w:r>
-      <w:r>
-        <w:rPr>
-          <w:rFonts w:ascii="Times New Roman" w:hAnsi="Times New Roman" w:cs="Times New Roman"/>
-          <w:color w:val="000000" w:themeColor="text1"/>
-        </w:rPr>
-        <w:t xml:space="preserve">it can </w:t>
-      </w:r>
-      <w:r>
-        <w:rPr>
-          <w:rFonts w:ascii="Times New Roman" w:hAnsi="Times New Roman" w:cs="Times New Roman"/>
-          <w:color w:val="000000" w:themeColor="text1"/>
-        </w:rPr>
-        <w:t xml:space="preserve">still </w:t>
-      </w:r>
-      <w:r>
-        <w:rPr>
-          <w:rFonts w:ascii="Times New Roman" w:hAnsi="Times New Roman" w:cs="Times New Roman"/>
-          <w:color w:val="000000" w:themeColor="text1"/>
-        </w:rPr>
-        <w:t>be successful in very small, isolated, and disturbed plots within a</w:t>
+        <w:t>and disturbed plots within a</w:t>
       </w:r>
       <w:r>
         <w:rPr>
@@ -13771,14 +14015,7 @@
           <w:rFonts w:ascii="Times New Roman" w:hAnsi="Times New Roman" w:cs="Times New Roman"/>
           <w:color w:val="000000" w:themeColor="text1"/>
         </w:rPr>
-        <w:t>se matrix (personal observation,</w:t>
-      </w:r>
-      <w:r>
-        <w:rPr>
-          <w:rFonts w:ascii="Times New Roman" w:hAnsi="Times New Roman" w:cs="Times New Roman"/>
-          <w:color w:val="000000" w:themeColor="text1"/>
-        </w:rPr>
-        <w:t xml:space="preserve"> </w:t>
+        <w:t>se matrix (</w:t>
       </w:r>
       <w:r>
         <w:rPr>
@@ -13982,8 +14219,7 @@
           <w:rFonts w:ascii="Times New Roman" w:hAnsi="Times New Roman" w:cs="Times New Roman"/>
           <w:color w:val="000000" w:themeColor="text1"/>
         </w:rPr>
-        <w:lastRenderedPageBreak/>
-        <w:t>Future analyses that involve even greater effort in gathering herbarium specimens could increase the accuracy of my results, particularly providing</w:t>
+        <w:t>Future analyses that involve greater effort in gathering herbarium specimens could increase the accuracy of my results, particularly providing</w:t>
       </w:r>
       <w:r>
         <w:rPr>
@@ -14056,13 +14292,18 @@
         <w:rPr>
           <w:rFonts w:ascii="Times New Roman" w:hAnsi="Times New Roman" w:cs="Times New Roman"/>
         </w:rPr>
-        <w:t xml:space="preserve">These results suggest </w:t>
-      </w:r>
-      <w:r>
-        <w:rPr>
-          <w:rFonts w:ascii="Times New Roman" w:hAnsi="Times New Roman" w:cs="Times New Roman"/>
-          <w:i/>
-          <w:iCs/>
+        <w:t>Examining</w:t>
+      </w:r>
+      <w:r>
+        <w:rPr>
+          <w:rFonts w:ascii="Times New Roman" w:hAnsi="Times New Roman" w:cs="Times New Roman"/>
+        </w:rPr>
+        <w:t xml:space="preserve"> the ratio of the cumulative number of grid cells and counties occupied by </w:t>
+      </w:r>
+      <w:r>
+        <w:rPr>
+          <w:rFonts w:ascii="Times New Roman" w:hAnsi="Times New Roman" w:cs="Times New Roman"/>
+          <w:i/>
         </w:rPr>
         <w:t xml:space="preserve">F. </w:t>
       </w:r>
@@ -14071,7 +14312,6 @@
         <w:rPr>
           <w:rFonts w:ascii="Times New Roman" w:hAnsi="Times New Roman" w:cs="Times New Roman"/>
           <w:i/>
-          <w:iCs/>
         </w:rPr>
         <w:t>alnus</w:t>
       </w:r>
@@ -14079,37 +14319,117 @@
       <w:r>
         <w:rPr>
           <w:rFonts w:ascii="Times New Roman" w:hAnsi="Times New Roman" w:cs="Times New Roman"/>
-          <w:i/>
-          <w:iCs/>
+        </w:rPr>
+        <w:t xml:space="preserve"> to those occupied by associated species, I</w:t>
+      </w:r>
+      <w:r>
+        <w:rPr>
+          <w:rFonts w:ascii="Times New Roman" w:hAnsi="Times New Roman" w:cs="Times New Roman"/>
+        </w:rPr>
+        <w:t xml:space="preserve"> found </w:t>
+      </w:r>
+      <w:r>
+        <w:rPr>
+          <w:rFonts w:ascii="Times New Roman" w:hAnsi="Times New Roman" w:cs="Times New Roman"/>
+        </w:rPr>
+        <w:t>this invasive</w:t>
+      </w:r>
+      <w:r>
+        <w:rPr>
+          <w:rFonts w:ascii="Times New Roman" w:hAnsi="Times New Roman" w:cs="Times New Roman"/>
+        </w:rPr>
+        <w:t xml:space="preserve"> expanded rapidly throughout its </w:t>
+      </w:r>
+      <w:r>
+        <w:rPr>
+          <w:rFonts w:ascii="Times New Roman" w:hAnsi="Times New Roman" w:cs="Times New Roman"/>
+        </w:rPr>
+        <w:t>new</w:t>
+      </w:r>
+      <w:r>
+        <w:rPr>
+          <w:rFonts w:ascii="Times New Roman" w:hAnsi="Times New Roman" w:cs="Times New Roman"/>
+        </w:rPr>
+        <w:t xml:space="preserve"> range since the mid to late 1920s</w:t>
+      </w:r>
+      <w:r>
+        <w:rPr>
+          <w:rFonts w:ascii="Times New Roman" w:hAnsi="Times New Roman" w:cs="Times New Roman"/>
+        </w:rPr>
+        <w:t xml:space="preserve"> to the present</w:t>
+      </w:r>
+      <w:r>
+        <w:rPr>
+          <w:rFonts w:ascii="Times New Roman" w:hAnsi="Times New Roman" w:cs="Times New Roman"/>
+        </w:rPr>
+        <w:t xml:space="preserve">. </w:t>
+      </w:r>
+      <w:r>
+        <w:rPr>
+          <w:rFonts w:ascii="Times New Roman" w:hAnsi="Times New Roman" w:cs="Times New Roman"/>
+          <w:iCs/>
+        </w:rPr>
+        <w:t xml:space="preserve">Patterns of spatial spread and estimates of lag phase duration likely vary between regions. </w:t>
+      </w:r>
+      <w:r>
+        <w:rPr>
+          <w:rFonts w:ascii="Times New Roman" w:hAnsi="Times New Roman" w:cs="Times New Roman"/>
+          <w:iCs/>
+        </w:rPr>
+        <w:t>This is to be expected, as</w:t>
+      </w:r>
+      <w:r>
+        <w:rPr>
+          <w:rFonts w:ascii="Times New Roman" w:hAnsi="Times New Roman" w:cs="Times New Roman"/>
         </w:rPr>
         <w:t xml:space="preserve"> </w:t>
       </w:r>
       <w:r>
         <w:rPr>
           <w:rFonts w:ascii="Times New Roman" w:hAnsi="Times New Roman" w:cs="Times New Roman"/>
-          <w:iCs/>
-        </w:rPr>
-        <w:t>experience</w:t>
-      </w:r>
-      <w:r>
-        <w:rPr>
-          <w:rFonts w:ascii="Times New Roman" w:hAnsi="Times New Roman" w:cs="Times New Roman"/>
-          <w:iCs/>
-        </w:rPr>
-        <w:t>d</w:t>
-      </w:r>
-      <w:r>
-        <w:rPr>
-          <w:rFonts w:ascii="Times New Roman" w:hAnsi="Times New Roman" w:cs="Times New Roman"/>
-          <w:iCs/>
-        </w:rPr>
-        <w:t xml:space="preserve"> a rapid rate of spread</w:t>
-      </w:r>
-      <w:r>
-        <w:rPr>
-          <w:rFonts w:ascii="Times New Roman" w:hAnsi="Times New Roman" w:cs="Times New Roman"/>
-          <w:i/>
-          <w:iCs/>
+        </w:rPr>
+        <w:t>t</w:t>
+      </w:r>
+      <w:r>
+        <w:rPr>
+          <w:rFonts w:ascii="Times New Roman" w:hAnsi="Times New Roman" w:cs="Times New Roman"/>
+        </w:rPr>
+        <w:t xml:space="preserve">he patterns and processes of range expansion, particularly of lag phase dynamics, vary depending on scale and local ecological conditions </w:t>
+      </w:r>
+      <w:r>
+        <w:rPr>
+          <w:rFonts w:ascii="Times New Roman" w:hAnsi="Times New Roman" w:cs="Times New Roman"/>
+          <w:noProof/>
+        </w:rPr>
+        <w:t>(Theoharides and Dukes 2007)</w:t>
+      </w:r>
+      <w:r>
+        <w:rPr>
+          <w:rFonts w:ascii="Times New Roman" w:hAnsi="Times New Roman" w:cs="Times New Roman"/>
+        </w:rPr>
+        <w:t xml:space="preserve">. </w:t>
+      </w:r>
+      <w:r>
+        <w:rPr>
+          <w:rFonts w:ascii="Times New Roman" w:hAnsi="Times New Roman" w:cs="Times New Roman"/>
+        </w:rPr>
+        <w:t>Future analyse</w:t>
+      </w:r>
+      <w:r>
+        <w:rPr>
+          <w:rFonts w:ascii="Times New Roman" w:hAnsi="Times New Roman" w:cs="Times New Roman"/>
+        </w:rPr>
+        <w:t xml:space="preserve">s </w:t>
+      </w:r>
+      <w:r>
+        <w:rPr>
+          <w:rFonts w:ascii="Times New Roman" w:hAnsi="Times New Roman" w:cs="Times New Roman"/>
+        </w:rPr>
+        <w:t>that compare regional patterns to those for the whole range described here could further elucidate the role of spatial scale in processes of species invasions.</w:t>
+      </w:r>
+      <w:r>
+        <w:rPr>
+          <w:rFonts w:ascii="Times New Roman" w:hAnsi="Times New Roman" w:cs="Times New Roman"/>
         </w:rPr>
         <w:t xml:space="preserve"> </w:t>
       </w:r>
@@ -14117,198 +14437,6 @@
         <w:rPr>
           <w:rFonts w:ascii="Times New Roman" w:hAnsi="Times New Roman" w:cs="Times New Roman"/>
         </w:rPr>
-        <w:t xml:space="preserve">throughout its invasion history. </w:t>
-      </w:r>
-      <w:r>
-        <w:rPr>
-          <w:rFonts w:ascii="Times New Roman" w:hAnsi="Times New Roman" w:cs="Times New Roman"/>
-        </w:rPr>
-        <w:t>Examining</w:t>
-      </w:r>
-      <w:r>
-        <w:rPr>
-          <w:rFonts w:ascii="Times New Roman" w:hAnsi="Times New Roman" w:cs="Times New Roman"/>
-        </w:rPr>
-        <w:t xml:space="preserve"> the ratio of the cumulative number of grid cells and counties occupied by </w:t>
-      </w:r>
-      <w:r>
-        <w:rPr>
-          <w:rFonts w:ascii="Times New Roman" w:hAnsi="Times New Roman" w:cs="Times New Roman"/>
-          <w:i/>
-        </w:rPr>
-        <w:t xml:space="preserve">F. </w:t>
-      </w:r>
-      <w:proofErr w:type="spellStart"/>
-      <w:r>
-        <w:rPr>
-          <w:rFonts w:ascii="Times New Roman" w:hAnsi="Times New Roman" w:cs="Times New Roman"/>
-          <w:i/>
-        </w:rPr>
-        <w:t>alnus</w:t>
-      </w:r>
-      <w:proofErr w:type="spellEnd"/>
-      <w:r>
-        <w:rPr>
-          <w:rFonts w:ascii="Times New Roman" w:hAnsi="Times New Roman" w:cs="Times New Roman"/>
-        </w:rPr>
-        <w:t xml:space="preserve"> to those occupied by associated species, I</w:t>
-      </w:r>
-      <w:r>
-        <w:rPr>
-          <w:rFonts w:ascii="Times New Roman" w:hAnsi="Times New Roman" w:cs="Times New Roman"/>
-        </w:rPr>
-        <w:t xml:space="preserve"> found </w:t>
-      </w:r>
-      <w:r>
-        <w:rPr>
-          <w:rFonts w:ascii="Times New Roman" w:hAnsi="Times New Roman" w:cs="Times New Roman"/>
-        </w:rPr>
-        <w:t>this invasive</w:t>
-      </w:r>
-      <w:r>
-        <w:rPr>
-          <w:rFonts w:ascii="Times New Roman" w:hAnsi="Times New Roman" w:cs="Times New Roman"/>
-        </w:rPr>
-        <w:t xml:space="preserve"> expanded rapidly throughout its </w:t>
-      </w:r>
-      <w:r>
-        <w:rPr>
-          <w:rFonts w:ascii="Times New Roman" w:hAnsi="Times New Roman" w:cs="Times New Roman"/>
-        </w:rPr>
-        <w:t>new</w:t>
-      </w:r>
-      <w:r>
-        <w:rPr>
-          <w:rFonts w:ascii="Times New Roman" w:hAnsi="Times New Roman" w:cs="Times New Roman"/>
-        </w:rPr>
-        <w:t xml:space="preserve"> range since the mid to late 1920s</w:t>
-      </w:r>
-      <w:r>
-        <w:rPr>
-          <w:rFonts w:ascii="Times New Roman" w:hAnsi="Times New Roman" w:cs="Times New Roman"/>
-        </w:rPr>
-        <w:t xml:space="preserve"> to the present</w:t>
-      </w:r>
-      <w:r>
-        <w:rPr>
-          <w:rFonts w:ascii="Times New Roman" w:hAnsi="Times New Roman" w:cs="Times New Roman"/>
-        </w:rPr>
-        <w:t xml:space="preserve">. </w:t>
-      </w:r>
-      <w:r>
-        <w:rPr>
-          <w:rFonts w:ascii="Times New Roman" w:hAnsi="Times New Roman" w:cs="Times New Roman"/>
-          <w:iCs/>
-        </w:rPr>
-        <w:t xml:space="preserve">Patterns of spatial spread and estimates of lag phase duration likely vary between regions. </w:t>
-      </w:r>
-    </w:p>
-    <w:p>
-      <w:pPr>
-        <w:spacing w:line="480" w:lineRule="auto"/>
-        <w:ind w:firstLine="720"/>
-        <w:rPr>
-          <w:rFonts w:ascii="Times New Roman" w:hAnsi="Times New Roman" w:cs="Times New Roman"/>
-          <w:color w:val="000000" w:themeColor="text1"/>
-        </w:rPr>
-      </w:pPr>
-      <w:r>
-        <w:rPr>
-          <w:rFonts w:ascii="Times New Roman" w:hAnsi="Times New Roman" w:cs="Times New Roman"/>
-          <w:iCs/>
-        </w:rPr>
-        <w:t>However, a</w:t>
-      </w:r>
-      <w:r>
-        <w:rPr>
-          <w:rFonts w:ascii="Times New Roman" w:hAnsi="Times New Roman" w:cs="Times New Roman"/>
-          <w:iCs/>
-        </w:rPr>
-        <w:t>n</w:t>
-      </w:r>
-      <w:r>
-        <w:rPr>
-          <w:rFonts w:ascii="Times New Roman" w:hAnsi="Times New Roman" w:cs="Times New Roman"/>
-          <w:iCs/>
-        </w:rPr>
-        <w:t xml:space="preserve"> analysis from one region yielded an extended lag phase</w:t>
-      </w:r>
-      <w:r>
-        <w:rPr>
-          <w:rFonts w:ascii="Times New Roman" w:hAnsi="Times New Roman" w:cs="Times New Roman"/>
-          <w:iCs/>
-        </w:rPr>
-        <w:t xml:space="preserve"> length</w:t>
-      </w:r>
-      <w:r>
-        <w:rPr>
-          <w:rFonts w:ascii="Times New Roman" w:hAnsi="Times New Roman" w:cs="Times New Roman"/>
-          <w:iCs/>
-        </w:rPr>
-        <w:t xml:space="preserve"> consistent with what was observed throughout the entire invaded range </w:t>
-      </w:r>
-      <w:r>
-        <w:rPr>
-          <w:rFonts w:ascii="Times New Roman" w:hAnsi="Times New Roman" w:cs="Times New Roman"/>
-          <w:iCs/>
-          <w:noProof/>
-        </w:rPr>
-        <w:t>(Larkin 2011)</w:t>
-      </w:r>
-      <w:r>
-        <w:rPr>
-          <w:rFonts w:ascii="Times New Roman" w:hAnsi="Times New Roman" w:cs="Times New Roman"/>
-          <w:iCs/>
-        </w:rPr>
-        <w:t>.</w:t>
-      </w:r>
-      <w:r>
-        <w:rPr>
-          <w:rFonts w:ascii="Times New Roman" w:hAnsi="Times New Roman" w:cs="Times New Roman"/>
-        </w:rPr>
-        <w:t xml:space="preserve"> The patterns and processes of range expansion, particularly of lag phase dynamics, vary depending on scale and local ecological conditions </w:t>
-      </w:r>
-      <w:r>
-        <w:rPr>
-          <w:rFonts w:ascii="Times New Roman" w:hAnsi="Times New Roman" w:cs="Times New Roman"/>
-          <w:noProof/>
-        </w:rPr>
-        <w:t>(Theoharides and Dukes 2007)</w:t>
-      </w:r>
-      <w:r>
-        <w:rPr>
-          <w:rFonts w:ascii="Times New Roman" w:hAnsi="Times New Roman" w:cs="Times New Roman"/>
-        </w:rPr>
-        <w:t xml:space="preserve">. </w:t>
-      </w:r>
-      <w:r>
-        <w:rPr>
-          <w:rFonts w:ascii="Times New Roman" w:hAnsi="Times New Roman" w:cs="Times New Roman"/>
-        </w:rPr>
-        <w:t>Future analyse</w:t>
-      </w:r>
-      <w:r>
-        <w:rPr>
-          <w:rFonts w:ascii="Times New Roman" w:hAnsi="Times New Roman" w:cs="Times New Roman"/>
-        </w:rPr>
-        <w:t xml:space="preserve">s </w:t>
-      </w:r>
-      <w:r>
-        <w:rPr>
-          <w:rFonts w:ascii="Times New Roman" w:hAnsi="Times New Roman" w:cs="Times New Roman"/>
-        </w:rPr>
-        <w:t>that compare regional patterns to those for the whole range described here could further elucidate the role of spatial scale in processes of species invasions.</w:t>
-      </w:r>
-      <w:r>
-        <w:rPr>
-          <w:rFonts w:ascii="Times New Roman" w:hAnsi="Times New Roman" w:cs="Times New Roman"/>
-        </w:rPr>
-        <w:t xml:space="preserve"> </w:t>
-      </w:r>
-      <w:r>
-        <w:rPr>
-          <w:rFonts w:ascii="Times New Roman" w:hAnsi="Times New Roman" w:cs="Times New Roman"/>
-        </w:rPr>
         <w:t>As a</w:t>
       </w:r>
       <w:r>
@@ -14318,6 +14446,8 @@
         </w:rPr>
         <w:t>ccess to herbaria records and other historical biodiversity increases, techniques to combine information from desperate sources, such as those I presented here, will help scientists use these data to investigate important standing questions regarding species range expansions.</w:t>
       </w:r>
+      <w:bookmarkStart w:id="4" w:name="_GoBack"/>
+      <w:bookmarkEnd w:id="4"/>
     </w:p>
     <w:p>
       <w:pPr>
@@ -21249,8 +21379,10 @@
           <w:sz w:val="24"/>
           <w:szCs w:val="24"/>
         </w:rPr>
-        <w:t>(A) Square root of the cumulative number of grid cells through time. Shown here are the linear and po</w:t>
-      </w:r>
+        <w:t xml:space="preserve">(A) </w:t>
+      </w:r>
+      <w:bookmarkStart w:id="7" w:name="OLE_LINK7"/>
+      <w:bookmarkStart w:id="8" w:name="OLE_LINK8"/>
       <w:r>
         <w:rPr>
           <w:rFonts w:ascii="Times New Roman" w:hAnsi="Times New Roman" w:cs="Times New Roman"/>
@@ -21259,8 +21391,10 @@
           <w:sz w:val="24"/>
           <w:szCs w:val="24"/>
         </w:rPr>
-        <w:t xml:space="preserve">lynomial regression lines for </w:t>
-      </w:r>
+        <w:t xml:space="preserve">Square root of the cumulative number of grid cells through time. </w:t>
+      </w:r>
+      <w:bookmarkEnd w:id="7"/>
+      <w:bookmarkEnd w:id="8"/>
       <w:r>
         <w:rPr>
           <w:rFonts w:ascii="Times New Roman" w:hAnsi="Times New Roman" w:cs="Times New Roman"/>
@@ -21269,42 +21403,7 @@
           <w:sz w:val="24"/>
           <w:szCs w:val="24"/>
         </w:rPr>
-        <w:t xml:space="preserve">models using year as a predictor variable and the square root of the cumulative number of grid cells occupied as the response variable. Linear regression predictions are shown for both </w:t>
-      </w:r>
-      <w:r>
-        <w:rPr>
-          <w:rFonts w:ascii="Times New Roman" w:hAnsi="Times New Roman" w:cs="Times New Roman"/>
-          <w:b w:val="0"/>
-          <w:i/>
-          <w:color w:val="auto"/>
-          <w:sz w:val="24"/>
-          <w:szCs w:val="24"/>
-        </w:rPr>
-        <w:t xml:space="preserve">F. </w:t>
-      </w:r>
-      <w:proofErr w:type="spellStart"/>
-      <w:r>
-        <w:rPr>
-          <w:rFonts w:ascii="Times New Roman" w:hAnsi="Times New Roman" w:cs="Times New Roman"/>
-          <w:b w:val="0"/>
-          <w:i/>
-          <w:color w:val="auto"/>
-          <w:sz w:val="24"/>
-          <w:szCs w:val="24"/>
-        </w:rPr>
-        <w:t>alnus</w:t>
-      </w:r>
-      <w:proofErr w:type="spellEnd"/>
-      <w:r>
-        <w:rPr>
-          <w:rFonts w:ascii="Times New Roman" w:hAnsi="Times New Roman" w:cs="Times New Roman"/>
-          <w:b w:val="0"/>
-          <w:i/>
-          <w:color w:val="auto"/>
-          <w:sz w:val="24"/>
-          <w:szCs w:val="24"/>
-        </w:rPr>
-        <w:t xml:space="preserve"> </w:t>
+        <w:t>Shown here are the linear and po</w:t>
       </w:r>
       <w:r>
         <w:rPr>
@@ -21314,7 +21413,7 @@
           <w:sz w:val="24"/>
           <w:szCs w:val="24"/>
         </w:rPr>
-        <w:t xml:space="preserve">and the </w:t>
+        <w:t xml:space="preserve">lynomial regression lines for </w:t>
       </w:r>
       <w:r>
         <w:rPr>
@@ -21324,8 +21423,42 @@
           <w:sz w:val="24"/>
           <w:szCs w:val="24"/>
         </w:rPr>
-        <w:lastRenderedPageBreak/>
-        <w:t>group of associated species</w:t>
+        <w:t xml:space="preserve">models using year as a predictor variable and the square root of the cumulative number of grid cells occupied as the response variable. Linear regression predictions are shown for both </w:t>
+      </w:r>
+      <w:r>
+        <w:rPr>
+          <w:rFonts w:ascii="Times New Roman" w:hAnsi="Times New Roman" w:cs="Times New Roman"/>
+          <w:b w:val="0"/>
+          <w:i/>
+          <w:color w:val="auto"/>
+          <w:sz w:val="24"/>
+          <w:szCs w:val="24"/>
+        </w:rPr>
+        <w:t xml:space="preserve">F. </w:t>
+      </w:r>
+      <w:proofErr w:type="spellStart"/>
+      <w:r>
+        <w:rPr>
+          <w:rFonts w:ascii="Times New Roman" w:hAnsi="Times New Roman" w:cs="Times New Roman"/>
+          <w:b w:val="0"/>
+          <w:i/>
+          <w:color w:val="auto"/>
+          <w:sz w:val="24"/>
+          <w:szCs w:val="24"/>
+        </w:rPr>
+        <w:t>alnus</w:t>
+      </w:r>
+      <w:proofErr w:type="spellEnd"/>
+      <w:r>
+        <w:rPr>
+          <w:rFonts w:ascii="Times New Roman" w:hAnsi="Times New Roman" w:cs="Times New Roman"/>
+          <w:b w:val="0"/>
+          <w:i/>
+          <w:color w:val="auto"/>
+          <w:sz w:val="24"/>
+          <w:szCs w:val="24"/>
+        </w:rPr>
+        <w:t xml:space="preserve"> </w:t>
       </w:r>
       <w:r>
         <w:rPr>
@@ -21335,7 +21468,7 @@
           <w:sz w:val="24"/>
           <w:szCs w:val="24"/>
         </w:rPr>
-        <w:t xml:space="preserve"> (solid black lines)</w:t>
+        <w:t xml:space="preserve">and the </w:t>
       </w:r>
       <w:r>
         <w:rPr>
@@ -21345,32 +21478,9 @@
           <w:sz w:val="24"/>
           <w:szCs w:val="24"/>
         </w:rPr>
-        <w:t xml:space="preserve">. The best-fit polynomial regression fit is shown for each set (quadratic for </w:t>
-      </w:r>
-      <w:r>
-        <w:rPr>
-          <w:rFonts w:ascii="Times New Roman" w:hAnsi="Times New Roman" w:cs="Times New Roman"/>
-          <w:b w:val="0"/>
-          <w:i/>
-          <w:color w:val="auto"/>
-          <w:sz w:val="24"/>
-          <w:szCs w:val="24"/>
-        </w:rPr>
-        <w:t xml:space="preserve">F. </w:t>
-      </w:r>
-      <w:proofErr w:type="spellStart"/>
-      <w:r>
-        <w:rPr>
-          <w:rFonts w:ascii="Times New Roman" w:hAnsi="Times New Roman" w:cs="Times New Roman"/>
-          <w:b w:val="0"/>
-          <w:i/>
-          <w:color w:val="auto"/>
-          <w:sz w:val="24"/>
-          <w:szCs w:val="24"/>
-        </w:rPr>
-        <w:t>alnus</w:t>
-      </w:r>
-      <w:proofErr w:type="spellEnd"/>
+        <w:lastRenderedPageBreak/>
+        <w:t>group of associated species</w:t>
+      </w:r>
       <w:r>
         <w:rPr>
           <w:rFonts w:ascii="Times New Roman" w:hAnsi="Times New Roman" w:cs="Times New Roman"/>
@@ -21379,7 +21489,7 @@
           <w:sz w:val="24"/>
           <w:szCs w:val="24"/>
         </w:rPr>
-        <w:t xml:space="preserve"> and cubic for the group of associated species</w:t>
+        <w:t xml:space="preserve"> (solid black lines)</w:t>
       </w:r>
       <w:r>
         <w:rPr>
@@ -21389,8 +21499,32 @@
           <w:sz w:val="24"/>
           <w:szCs w:val="24"/>
         </w:rPr>
-        <w:t xml:space="preserve">, dash and </w:t>
-      </w:r>
+        <w:t xml:space="preserve">. The best-fit polynomial regression fit is shown for each set (quadratic for </w:t>
+      </w:r>
+      <w:r>
+        <w:rPr>
+          <w:rFonts w:ascii="Times New Roman" w:hAnsi="Times New Roman" w:cs="Times New Roman"/>
+          <w:b w:val="0"/>
+          <w:i/>
+          <w:color w:val="auto"/>
+          <w:sz w:val="24"/>
+          <w:szCs w:val="24"/>
+        </w:rPr>
+        <w:t xml:space="preserve">F. </w:t>
+      </w:r>
+      <w:proofErr w:type="spellStart"/>
+      <w:r>
+        <w:rPr>
+          <w:rFonts w:ascii="Times New Roman" w:hAnsi="Times New Roman" w:cs="Times New Roman"/>
+          <w:b w:val="0"/>
+          <w:i/>
+          <w:color w:val="auto"/>
+          <w:sz w:val="24"/>
+          <w:szCs w:val="24"/>
+        </w:rPr>
+        <w:t>alnus</w:t>
+      </w:r>
+      <w:proofErr w:type="spellEnd"/>
       <w:r>
         <w:rPr>
           <w:rFonts w:ascii="Times New Roman" w:hAnsi="Times New Roman" w:cs="Times New Roman"/>
@@ -21399,7 +21533,7 @@
           <w:sz w:val="24"/>
           <w:szCs w:val="24"/>
         </w:rPr>
-        <w:t>dot-</w:t>
+        <w:t xml:space="preserve"> and cubic for the group of associated species</w:t>
       </w:r>
       <w:r>
         <w:rPr>
@@ -21409,7 +21543,7 @@
           <w:sz w:val="24"/>
           <w:szCs w:val="24"/>
         </w:rPr>
-        <w:t>dash lines, respectively</w:t>
+        <w:t xml:space="preserve">, dash and </w:t>
       </w:r>
       <w:r>
         <w:rPr>
@@ -21419,7 +21553,7 @@
           <w:sz w:val="24"/>
           <w:szCs w:val="24"/>
         </w:rPr>
-        <w:t>) (B) Ratio of growth rates of cumulative occupied grid cells calculated annually (</w:t>
+        <w:t>dot-</w:t>
       </w:r>
       <w:r>
         <w:rPr>
@@ -21429,7 +21563,7 @@
           <w:sz w:val="24"/>
           <w:szCs w:val="24"/>
         </w:rPr>
-        <w:t>crosses</w:t>
+        <w:t>dash lines, respectively</w:t>
       </w:r>
       <w:r>
         <w:rPr>
@@ -21439,7 +21573,7 @@
           <w:sz w:val="24"/>
           <w:szCs w:val="24"/>
         </w:rPr>
-        <w:t xml:space="preserve">) and by 10 year moving window average (geometric mean) </w:t>
+        <w:t>) (B) Ratio of growth rates of cumulative occupied grid cells calculated annually (</w:t>
       </w:r>
       <w:r>
         <w:rPr>
@@ -21449,7 +21583,7 @@
           <w:sz w:val="24"/>
           <w:szCs w:val="24"/>
         </w:rPr>
-        <w:t>(triangles</w:t>
+        <w:t>crosses</w:t>
       </w:r>
       <w:r>
         <w:rPr>
@@ -21459,32 +21593,8 @@
           <w:sz w:val="24"/>
           <w:szCs w:val="24"/>
         </w:rPr>
-        <w:t xml:space="preserve">). Outlier data not shown (&gt;1.2 or &lt;0.8), but do contribute to the moving window average values. (C) Ratio of square root of the 5 arc min grid cells occupied by </w:t>
-      </w:r>
-      <w:r>
-        <w:rPr>
-          <w:rFonts w:ascii="Times New Roman" w:hAnsi="Times New Roman" w:cs="Times New Roman"/>
-          <w:b w:val="0"/>
-          <w:i/>
-          <w:color w:val="auto"/>
-          <w:sz w:val="24"/>
-          <w:szCs w:val="24"/>
-        </w:rPr>
-        <w:t xml:space="preserve">F. </w:t>
-      </w:r>
-      <w:proofErr w:type="spellStart"/>
-      <w:r>
-        <w:rPr>
-          <w:rFonts w:ascii="Times New Roman" w:hAnsi="Times New Roman" w:cs="Times New Roman"/>
-          <w:b w:val="0"/>
-          <w:i/>
-          <w:color w:val="auto"/>
-          <w:sz w:val="24"/>
-          <w:szCs w:val="24"/>
-        </w:rPr>
-        <w:t>alnus</w:t>
-      </w:r>
-      <w:proofErr w:type="spellEnd"/>
+        <w:t xml:space="preserve">) and by 10 year moving window average (geometric mean) </w:t>
+      </w:r>
       <w:r>
         <w:rPr>
           <w:rFonts w:ascii="Times New Roman" w:hAnsi="Times New Roman" w:cs="Times New Roman"/>
@@ -21493,32 +21603,8 @@
           <w:sz w:val="24"/>
           <w:szCs w:val="24"/>
         </w:rPr>
-        <w:t xml:space="preserve"> and associated species at a given time step. Occupied 5 arc min grid cells were constrained to be within 30 arc min grid cells occupied by both </w:t>
-      </w:r>
-      <w:r>
-        <w:rPr>
-          <w:rFonts w:ascii="Times New Roman" w:hAnsi="Times New Roman" w:cs="Times New Roman"/>
-          <w:b w:val="0"/>
-          <w:i/>
-          <w:color w:val="auto"/>
-          <w:sz w:val="24"/>
-          <w:szCs w:val="24"/>
-        </w:rPr>
-        <w:t xml:space="preserve">F. </w:t>
-      </w:r>
-      <w:proofErr w:type="spellStart"/>
-      <w:r>
-        <w:rPr>
-          <w:rFonts w:ascii="Times New Roman" w:hAnsi="Times New Roman" w:cs="Times New Roman"/>
-          <w:b w:val="0"/>
-          <w:i/>
-          <w:color w:val="auto"/>
-          <w:sz w:val="24"/>
-          <w:szCs w:val="24"/>
-        </w:rPr>
-        <w:t>alnus</w:t>
-      </w:r>
-      <w:proofErr w:type="spellEnd"/>
+        <w:t>(triangles</w:t>
+      </w:r>
       <w:r>
         <w:rPr>
           <w:rFonts w:ascii="Times New Roman" w:hAnsi="Times New Roman" w:cs="Times New Roman"/>
@@ -21527,8 +21613,90 @@
           <w:sz w:val="24"/>
           <w:szCs w:val="24"/>
         </w:rPr>
+        <w:t xml:space="preserve">). Outlier data not shown (&gt;1.2 or &lt;0.8), but do contribute to the moving window average values. (C) </w:t>
+      </w:r>
+      <w:bookmarkStart w:id="9" w:name="OLE_LINK9"/>
+      <w:bookmarkStart w:id="10" w:name="OLE_LINK10"/>
+      <w:r>
+        <w:rPr>
+          <w:rFonts w:ascii="Times New Roman" w:hAnsi="Times New Roman" w:cs="Times New Roman"/>
+          <w:b w:val="0"/>
+          <w:color w:val="auto"/>
+          <w:sz w:val="24"/>
+          <w:szCs w:val="24"/>
+        </w:rPr>
+        <w:t xml:space="preserve">Ratio of square root of the 5 arc min grid cells occupied by </w:t>
+      </w:r>
+      <w:r>
+        <w:rPr>
+          <w:rFonts w:ascii="Times New Roman" w:hAnsi="Times New Roman" w:cs="Times New Roman"/>
+          <w:b w:val="0"/>
+          <w:i/>
+          <w:color w:val="auto"/>
+          <w:sz w:val="24"/>
+          <w:szCs w:val="24"/>
+        </w:rPr>
+        <w:t xml:space="preserve">F. </w:t>
+      </w:r>
+      <w:proofErr w:type="spellStart"/>
+      <w:r>
+        <w:rPr>
+          <w:rFonts w:ascii="Times New Roman" w:hAnsi="Times New Roman" w:cs="Times New Roman"/>
+          <w:b w:val="0"/>
+          <w:i/>
+          <w:color w:val="auto"/>
+          <w:sz w:val="24"/>
+          <w:szCs w:val="24"/>
+        </w:rPr>
+        <w:t>alnus</w:t>
+      </w:r>
+      <w:proofErr w:type="spellEnd"/>
+      <w:r>
+        <w:rPr>
+          <w:rFonts w:ascii="Times New Roman" w:hAnsi="Times New Roman" w:cs="Times New Roman"/>
+          <w:b w:val="0"/>
+          <w:color w:val="auto"/>
+          <w:sz w:val="24"/>
+          <w:szCs w:val="24"/>
+        </w:rPr>
+        <w:t xml:space="preserve"> and associated species at a given time step. Occupied 5 arc min grid cells were constrained to be within 30 arc min grid cells occupied by both </w:t>
+      </w:r>
+      <w:r>
+        <w:rPr>
+          <w:rFonts w:ascii="Times New Roman" w:hAnsi="Times New Roman" w:cs="Times New Roman"/>
+          <w:b w:val="0"/>
+          <w:i/>
+          <w:color w:val="auto"/>
+          <w:sz w:val="24"/>
+          <w:szCs w:val="24"/>
+        </w:rPr>
+        <w:t xml:space="preserve">F. </w:t>
+      </w:r>
+      <w:proofErr w:type="spellStart"/>
+      <w:r>
+        <w:rPr>
+          <w:rFonts w:ascii="Times New Roman" w:hAnsi="Times New Roman" w:cs="Times New Roman"/>
+          <w:b w:val="0"/>
+          <w:i/>
+          <w:color w:val="auto"/>
+          <w:sz w:val="24"/>
+          <w:szCs w:val="24"/>
+        </w:rPr>
+        <w:t>alnus</w:t>
+      </w:r>
+      <w:proofErr w:type="spellEnd"/>
+      <w:r>
+        <w:rPr>
+          <w:rFonts w:ascii="Times New Roman" w:hAnsi="Times New Roman" w:cs="Times New Roman"/>
+          <w:b w:val="0"/>
+          <w:color w:val="auto"/>
+          <w:sz w:val="24"/>
+          <w:szCs w:val="24"/>
+        </w:rPr>
         <w:t xml:space="preserve"> and associated species at least once during the study period.</w:t>
       </w:r>
+      <w:bookmarkEnd w:id="9"/>
+      <w:bookmarkEnd w:id="10"/>
     </w:p>
     <w:p>
       <w:pPr>
@@ -21778,9 +21946,171 @@
         <w:spacing w:line="480" w:lineRule="auto"/>
         <w:rPr>
           <w:rFonts w:ascii="Times New Roman" w:hAnsi="Times New Roman" w:cs="Times New Roman"/>
+        </w:rPr>
+      </w:pPr>
+      <w:r>
+        <w:rPr>
+          <w:rFonts w:ascii="Times New Roman" w:hAnsi="Times New Roman" w:cs="Times New Roman"/>
           <w:b/>
         </w:rPr>
-      </w:pPr>
+        <w:lastRenderedPageBreak/>
+        <w:t xml:space="preserve">Fig. 6. </w:t>
+      </w:r>
+      <w:r>
+        <w:rPr>
+          <w:rFonts w:ascii="Times New Roman" w:hAnsi="Times New Roman" w:cs="Times New Roman"/>
+        </w:rPr>
+        <w:t xml:space="preserve">(A) </w:t>
+      </w:r>
+      <w:r>
+        <w:rPr>
+          <w:rFonts w:ascii="Times New Roman" w:hAnsi="Times New Roman" w:cs="Times New Roman"/>
+        </w:rPr>
+        <w:t>Square root of the cumulative number of grid cells through time</w:t>
+      </w:r>
+      <w:r>
+        <w:rPr>
+          <w:rFonts w:ascii="Times New Roman" w:hAnsi="Times New Roman" w:cs="Times New Roman"/>
+        </w:rPr>
+        <w:t xml:space="preserve"> from</w:t>
+      </w:r>
+      <w:r>
+        <w:rPr>
+          <w:rFonts w:ascii="Times New Roman" w:hAnsi="Times New Roman" w:cs="Times New Roman"/>
+        </w:rPr>
+        <w:t xml:space="preserve"> 999</w:t>
+      </w:r>
+      <w:r>
+        <w:rPr>
+          <w:rFonts w:ascii="Times New Roman" w:hAnsi="Times New Roman" w:cs="Times New Roman"/>
+        </w:rPr>
+        <w:t xml:space="preserve"> null model </w:t>
+      </w:r>
+      <w:r>
+        <w:rPr>
+          <w:rFonts w:ascii="Times New Roman" w:hAnsi="Times New Roman" w:cs="Times New Roman"/>
+        </w:rPr>
+        <w:t xml:space="preserve">permutations for </w:t>
+      </w:r>
+      <w:r>
+        <w:rPr>
+          <w:rFonts w:ascii="Times New Roman" w:hAnsi="Times New Roman" w:cs="Times New Roman"/>
+          <w:i/>
+          <w:iCs/>
+        </w:rPr>
+        <w:t xml:space="preserve">F. </w:t>
+      </w:r>
+      <w:proofErr w:type="spellStart"/>
+      <w:r>
+        <w:rPr>
+          <w:rFonts w:ascii="Times New Roman" w:hAnsi="Times New Roman" w:cs="Times New Roman"/>
+          <w:i/>
+          <w:iCs/>
+        </w:rPr>
+        <w:t>alnus</w:t>
+      </w:r>
+      <w:proofErr w:type="spellEnd"/>
+      <w:r>
+        <w:rPr>
+          <w:rFonts w:ascii="Times New Roman" w:hAnsi="Times New Roman" w:cs="Times New Roman"/>
+          <w:i/>
+          <w:iCs/>
+        </w:rPr>
+        <w:t xml:space="preserve"> </w:t>
+      </w:r>
+      <w:r>
+        <w:rPr>
+          <w:rFonts w:ascii="Times New Roman" w:hAnsi="Times New Roman" w:cs="Times New Roman"/>
+          <w:iCs/>
+        </w:rPr>
+        <w:t xml:space="preserve">(solid black lines) and the group of associated species (solid grey lines). Also shown are observed trends for </w:t>
+      </w:r>
+      <w:r>
+        <w:rPr>
+          <w:rFonts w:ascii="Times New Roman" w:hAnsi="Times New Roman" w:cs="Times New Roman"/>
+          <w:i/>
+          <w:iCs/>
+        </w:rPr>
+        <w:t xml:space="preserve">F. </w:t>
+      </w:r>
+      <w:proofErr w:type="spellStart"/>
+      <w:r>
+        <w:rPr>
+          <w:rFonts w:ascii="Times New Roman" w:hAnsi="Times New Roman" w:cs="Times New Roman"/>
+          <w:i/>
+          <w:iCs/>
+        </w:rPr>
+        <w:t>alnus</w:t>
+      </w:r>
+      <w:proofErr w:type="spellEnd"/>
+      <w:r>
+        <w:rPr>
+          <w:rFonts w:ascii="Times New Roman" w:hAnsi="Times New Roman" w:cs="Times New Roman"/>
+          <w:i/>
+          <w:iCs/>
+        </w:rPr>
+        <w:t xml:space="preserve"> </w:t>
+      </w:r>
+      <w:r>
+        <w:rPr>
+          <w:rFonts w:ascii="Times New Roman" w:hAnsi="Times New Roman" w:cs="Times New Roman"/>
+          <w:iCs/>
+        </w:rPr>
+        <w:t xml:space="preserve">(dashed black line) and the associated species (dashed grey line). </w:t>
+      </w:r>
+      <w:r>
+        <w:rPr>
+          <w:rFonts w:ascii="Times New Roman" w:hAnsi="Times New Roman" w:cs="Times New Roman"/>
+          <w:iCs/>
+        </w:rPr>
+        <w:t xml:space="preserve">(B) </w:t>
+      </w:r>
+      <w:r>
+        <w:rPr>
+          <w:rFonts w:ascii="Times New Roman" w:hAnsi="Times New Roman" w:cs="Times New Roman"/>
+        </w:rPr>
+        <w:t xml:space="preserve">Ratio of square root of the 5 arc min grid cells occupied by </w:t>
+      </w:r>
+      <w:r>
+        <w:rPr>
+          <w:rFonts w:ascii="Times New Roman" w:hAnsi="Times New Roman" w:cs="Times New Roman"/>
+          <w:i/>
+        </w:rPr>
+        <w:t xml:space="preserve">F. </w:t>
+      </w:r>
+      <w:proofErr w:type="spellStart"/>
+      <w:r>
+        <w:rPr>
+          <w:rFonts w:ascii="Times New Roman" w:hAnsi="Times New Roman" w:cs="Times New Roman"/>
+          <w:i/>
+        </w:rPr>
+        <w:t>alnus</w:t>
+      </w:r>
+      <w:proofErr w:type="spellEnd"/>
+      <w:r>
+        <w:rPr>
+          <w:rFonts w:ascii="Times New Roman" w:hAnsi="Times New Roman" w:cs="Times New Roman"/>
+        </w:rPr>
+        <w:t xml:space="preserve"> and associated species at a given time step</w:t>
+      </w:r>
+      <w:r>
+        <w:rPr>
+          <w:rFonts w:ascii="Times New Roman" w:hAnsi="Times New Roman" w:cs="Times New Roman"/>
+        </w:rPr>
+        <w:t xml:space="preserve"> for 999 null model permutations (solid grey lines) and the mean of the ratio over all permutations (open black circles). Also shown is the ratio for the observed data</w:t>
+      </w:r>
+      <w:r>
+        <w:rPr>
+          <w:rFonts w:ascii="Times New Roman" w:hAnsi="Times New Roman" w:cs="Times New Roman"/>
+        </w:rPr>
+        <w:t xml:space="preserve"> (solid black circles)</w:t>
+      </w:r>
+      <w:r>
+        <w:rPr>
+          <w:rFonts w:ascii="Times New Roman" w:hAnsi="Times New Roman" w:cs="Times New Roman"/>
+        </w:rPr>
+        <w:t xml:space="preserve">. </w:t>
+      </w:r>
     </w:p>
     <w:sectPr>
       <w:pgSz w:w="12240" w:h="15840"/>
@@ -22462,7 +22792,6 @@
   <w:style w:type="character" w:default="1" w:styleId="DefaultParagraphFont">
     <w:name w:val="Default Paragraph Font"/>
     <w:uiPriority w:val="1"/>
-    <w:semiHidden/>
     <w:unhideWhenUsed/>
   </w:style>
   <w:style w:type="table" w:default="1" w:styleId="TableNormal">
@@ -23046,7 +23375,7 @@
 </file>
 
 <file path=customXml/itemProps1.xml><?xml version="1.0" encoding="utf-8"?>
-<ds:datastoreItem xmlns:ds="http://schemas.openxmlformats.org/officeDocument/2006/customXml" ds:itemID="{9AABBED9-04CC-8848-AB5B-7D4D1D7C87ED}">
+<ds:datastoreItem xmlns:ds="http://schemas.openxmlformats.org/officeDocument/2006/customXml" ds:itemID="{930831B6-CECA-614B-8327-9413F45F1190}">
   <ds:schemaRefs>
     <ds:schemaRef ds:uri="http://schemas.openxmlformats.org/officeDocument/2006/bibliography"/>
   </ds:schemaRefs>

</xml_diff>